<commit_message>
Modified C# Implementation methodology
</commit_message>
<xml_diff>
--- a/Report/Methodology.docx
+++ b/Report/Methodology.docx
@@ -2688,7 +2688,6 @@
         </w:rPr>
         <w:t xml:space="preserve">like </w:t>
       </w:r>
-      <w:proofErr w:type="spellStart"/>
       <w:r>
         <w:rPr>
           <w:rFonts w:ascii="Arial" w:hAnsi="Arial" w:cs="Arial"/>
@@ -2700,7 +2699,6 @@
         </w:rPr>
         <w:t>minstd_rand</w:t>
       </w:r>
-      <w:proofErr w:type="spellEnd"/>
       <w:r>
         <w:rPr>
           <w:rFonts w:ascii="Arial" w:hAnsi="Arial" w:cs="Arial"/>
@@ -7184,7 +7182,6 @@
         </w:rPr>
         <w:t xml:space="preserve">Included in this library is the </w:t>
       </w:r>
-      <w:proofErr w:type="spellStart"/>
       <w:r>
         <w:rPr>
           <w:rFonts w:ascii="Arial" w:hAnsi="Arial" w:cs="Arial"/>
@@ -7216,9 +7213,107 @@
           <w:szCs w:val="24"/>
           <w:lang w:val="en-US"/>
         </w:rPr>
-        <w:t>NumberGenerator</w:t>
-      </w:r>
-      <w:proofErr w:type="spellEnd"/>
+        <w:t xml:space="preserve">NumberGenerator </w:t>
+      </w:r>
+      <w:r>
+        <w:rPr>
+          <w:rFonts w:ascii="Arial" w:hAnsi="Arial" w:cs="Arial"/>
+          <w:sz w:val="24"/>
+          <w:szCs w:val="24"/>
+          <w:lang w:val="en-US"/>
+        </w:rPr>
+        <w:t>class</w:t>
+      </w:r>
+      <w:r>
+        <w:rPr>
+          <w:rFonts w:ascii="Arial" w:hAnsi="Arial" w:cs="Arial"/>
+          <w:sz w:val="24"/>
+          <w:szCs w:val="24"/>
+          <w:lang w:val="en-US"/>
+        </w:rPr>
+        <w:t xml:space="preserve"> which </w:t>
+      </w:r>
+      <w:r>
+        <w:rPr>
+          <w:rFonts w:ascii="Arial" w:hAnsi="Arial" w:cs="Arial"/>
+          <w:sz w:val="24"/>
+          <w:szCs w:val="24"/>
+          <w:lang w:val="en-US"/>
+        </w:rPr>
+        <w:t xml:space="preserve">provides a cryptographically secure </w:t>
+      </w:r>
+      <w:r>
+        <w:rPr>
+          <w:rFonts w:ascii="Arial" w:hAnsi="Arial" w:cs="Arial"/>
+          <w:sz w:val="24"/>
+          <w:szCs w:val="24"/>
+          <w:lang w:val="en-US"/>
+        </w:rPr>
+        <w:t>set of bytes.</w:t>
+      </w:r>
+      <w:r>
+        <w:rPr>
+          <w:rFonts w:ascii="Arial" w:hAnsi="Arial" w:cs="Arial"/>
+          <w:sz w:val="24"/>
+          <w:szCs w:val="24"/>
+          <w:lang w:val="en-US"/>
+        </w:rPr>
+        <w:t xml:space="preserve"> </w:t>
+      </w:r>
+      <w:r>
+        <w:rPr>
+          <w:rFonts w:ascii="Arial" w:hAnsi="Arial" w:cs="Arial"/>
+          <w:sz w:val="24"/>
+          <w:szCs w:val="24"/>
+          <w:lang w:val="en-US"/>
+        </w:rPr>
+        <w:t xml:space="preserve">In addition, where previous functions </w:t>
+      </w:r>
+      <w:r>
+        <w:rPr>
+          <w:rFonts w:ascii="Arial" w:hAnsi="Arial" w:cs="Arial"/>
+          <w:sz w:val="24"/>
+          <w:szCs w:val="24"/>
+          <w:lang w:val="en-US"/>
+        </w:rPr>
+        <w:t xml:space="preserve">required the </w:t>
+      </w:r>
+      <w:r>
+        <w:rPr>
+          <w:rFonts w:ascii="Arial" w:hAnsi="Arial" w:cs="Arial"/>
+          <w:sz w:val="24"/>
+          <w:szCs w:val="24"/>
+          <w:lang w:val="en-US"/>
+        </w:rPr>
+        <w:t xml:space="preserve">ReturnValues list to be provided, RandImplementation3 requires the </w:t>
+      </w:r>
+      <w:r>
+        <w:rPr>
+          <w:rFonts w:ascii="Arial" w:hAnsi="Arial" w:cs="Arial"/>
+          <w:sz w:val="24"/>
+          <w:szCs w:val="24"/>
+          <w:lang w:val="en-US"/>
+        </w:rPr>
+        <w:t xml:space="preserve">user to provide the number of </w:t>
+      </w:r>
+      <w:r>
+        <w:rPr>
+          <w:rFonts w:ascii="Arial" w:hAnsi="Arial" w:cs="Arial"/>
+          <w:sz w:val="24"/>
+          <w:szCs w:val="24"/>
+          <w:lang w:val="en-US"/>
+        </w:rPr>
+        <w:t>iterations desired</w:t>
+      </w:r>
+      <w:r>
+        <w:rPr>
+          <w:rFonts w:ascii="Arial" w:hAnsi="Arial" w:cs="Arial"/>
+          <w:sz w:val="24"/>
+          <w:szCs w:val="24"/>
+          <w:lang w:val="en-US"/>
+        </w:rPr>
+        <w:t xml:space="preserve"> which is stored in the </w:t>
+      </w:r>
       <w:r>
         <w:rPr>
           <w:rFonts w:ascii="Arial" w:hAnsi="Arial" w:cs="Arial"/>
@@ -7228,106 +7323,34 @@
           <w:szCs w:val="24"/>
           <w:lang w:val="en-US"/>
         </w:rPr>
-        <w:t xml:space="preserve"> </w:t>
-      </w:r>
-      <w:r>
-        <w:rPr>
-          <w:rFonts w:ascii="Arial" w:hAnsi="Arial" w:cs="Arial"/>
-          <w:sz w:val="24"/>
-          <w:szCs w:val="24"/>
-          <w:lang w:val="en-US"/>
-        </w:rPr>
-        <w:t>class</w:t>
-      </w:r>
-      <w:r>
-        <w:rPr>
-          <w:rFonts w:ascii="Arial" w:hAnsi="Arial" w:cs="Arial"/>
-          <w:sz w:val="24"/>
-          <w:szCs w:val="24"/>
-          <w:lang w:val="en-US"/>
-        </w:rPr>
-        <w:t xml:space="preserve"> which </w:t>
-      </w:r>
-      <w:r>
-        <w:rPr>
-          <w:rFonts w:ascii="Arial" w:hAnsi="Arial" w:cs="Arial"/>
-          <w:sz w:val="24"/>
-          <w:szCs w:val="24"/>
-          <w:lang w:val="en-US"/>
-        </w:rPr>
-        <w:t xml:space="preserve">provides a cryptographically secure </w:t>
-      </w:r>
-      <w:r>
-        <w:rPr>
-          <w:rFonts w:ascii="Arial" w:hAnsi="Arial" w:cs="Arial"/>
-          <w:sz w:val="24"/>
-          <w:szCs w:val="24"/>
-          <w:lang w:val="en-US"/>
-        </w:rPr>
-        <w:t>set of bytes.</w:t>
-      </w:r>
-      <w:r>
-        <w:rPr>
-          <w:rFonts w:ascii="Arial" w:hAnsi="Arial" w:cs="Arial"/>
-          <w:sz w:val="24"/>
-          <w:szCs w:val="24"/>
-          <w:lang w:val="en-US"/>
-        </w:rPr>
-        <w:t xml:space="preserve"> </w:t>
-      </w:r>
-      <w:r>
-        <w:rPr>
-          <w:rFonts w:ascii="Arial" w:hAnsi="Arial" w:cs="Arial"/>
-          <w:sz w:val="24"/>
-          <w:szCs w:val="24"/>
-          <w:lang w:val="en-US"/>
-        </w:rPr>
-        <w:t xml:space="preserve">In addition, where previous functions </w:t>
-      </w:r>
-      <w:r>
-        <w:rPr>
-          <w:rFonts w:ascii="Arial" w:hAnsi="Arial" w:cs="Arial"/>
-          <w:sz w:val="24"/>
-          <w:szCs w:val="24"/>
-          <w:lang w:val="en-US"/>
-        </w:rPr>
-        <w:t xml:space="preserve">required the </w:t>
-      </w:r>
-      <w:r>
-        <w:rPr>
-          <w:rFonts w:ascii="Arial" w:hAnsi="Arial" w:cs="Arial"/>
-          <w:sz w:val="24"/>
-          <w:szCs w:val="24"/>
-          <w:lang w:val="en-US"/>
-        </w:rPr>
-        <w:t xml:space="preserve">ReturnValues list to be provided, RandImplementation3 requires the </w:t>
-      </w:r>
-      <w:r>
-        <w:rPr>
-          <w:rFonts w:ascii="Arial" w:hAnsi="Arial" w:cs="Arial"/>
-          <w:sz w:val="24"/>
-          <w:szCs w:val="24"/>
-          <w:lang w:val="en-US"/>
-        </w:rPr>
-        <w:t xml:space="preserve">user to provide the number of </w:t>
-      </w:r>
-      <w:r>
-        <w:rPr>
-          <w:rFonts w:ascii="Arial" w:hAnsi="Arial" w:cs="Arial"/>
-          <w:sz w:val="24"/>
-          <w:szCs w:val="24"/>
-          <w:lang w:val="en-US"/>
-        </w:rPr>
-        <w:t>iterations desired</w:t>
-      </w:r>
-      <w:r>
-        <w:rPr>
-          <w:rFonts w:ascii="Arial" w:hAnsi="Arial" w:cs="Arial"/>
-          <w:sz w:val="24"/>
-          <w:szCs w:val="24"/>
-          <w:lang w:val="en-US"/>
-        </w:rPr>
-        <w:t xml:space="preserve"> which is stored in the </w:t>
+        <w:t>size</w:t>
+      </w:r>
+      <w:r>
+        <w:rPr>
+          <w:rFonts w:ascii="Arial" w:hAnsi="Arial" w:cs="Arial"/>
+          <w:sz w:val="24"/>
+          <w:szCs w:val="24"/>
+          <w:lang w:val="en-US"/>
+        </w:rPr>
+        <w:t xml:space="preserve"> integer variable</w:t>
+      </w:r>
+      <w:r>
+        <w:rPr>
+          <w:rFonts w:ascii="Arial" w:hAnsi="Arial" w:cs="Arial"/>
+          <w:sz w:val="24"/>
+          <w:szCs w:val="24"/>
+          <w:lang w:val="en-US"/>
+        </w:rPr>
+        <w:t xml:space="preserve">. </w:t>
+      </w:r>
+      <w:r>
+        <w:rPr>
+          <w:rFonts w:ascii="Arial" w:hAnsi="Arial" w:cs="Arial"/>
+          <w:sz w:val="24"/>
+          <w:szCs w:val="24"/>
+          <w:lang w:val="en-US"/>
+        </w:rPr>
+        <w:t xml:space="preserve">When called, the function will create the </w:t>
       </w:r>
       <w:r>
         <w:rPr>
@@ -7338,34 +7361,43 @@
           <w:szCs w:val="24"/>
           <w:lang w:val="en-US"/>
         </w:rPr>
-        <w:t>size</w:t>
-      </w:r>
-      <w:r>
-        <w:rPr>
-          <w:rFonts w:ascii="Arial" w:hAnsi="Arial" w:cs="Arial"/>
-          <w:sz w:val="24"/>
-          <w:szCs w:val="24"/>
-          <w:lang w:val="en-US"/>
-        </w:rPr>
-        <w:t xml:space="preserve"> integer variable</w:t>
-      </w:r>
-      <w:r>
-        <w:rPr>
-          <w:rFonts w:ascii="Arial" w:hAnsi="Arial" w:cs="Arial"/>
-          <w:sz w:val="24"/>
-          <w:szCs w:val="24"/>
-          <w:lang w:val="en-US"/>
-        </w:rPr>
-        <w:t xml:space="preserve">. </w:t>
-      </w:r>
-      <w:r>
-        <w:rPr>
-          <w:rFonts w:ascii="Arial" w:hAnsi="Arial" w:cs="Arial"/>
-          <w:sz w:val="24"/>
-          <w:szCs w:val="24"/>
-          <w:lang w:val="en-US"/>
-        </w:rPr>
-        <w:t xml:space="preserve">When called, the function will create the </w:t>
+        <w:t>values</w:t>
+      </w:r>
+      <w:r>
+        <w:rPr>
+          <w:rFonts w:ascii="Arial" w:hAnsi="Arial" w:cs="Arial"/>
+          <w:sz w:val="24"/>
+          <w:szCs w:val="24"/>
+          <w:lang w:val="en-US"/>
+        </w:rPr>
+        <w:t xml:space="preserve"> </w:t>
+      </w:r>
+      <w:r>
+        <w:rPr>
+          <w:rFonts w:ascii="Arial" w:hAnsi="Arial" w:cs="Arial"/>
+          <w:sz w:val="24"/>
+          <w:szCs w:val="24"/>
+          <w:lang w:val="en-US"/>
+        </w:rPr>
+        <w:t>list</w:t>
+      </w:r>
+      <w:r>
+        <w:rPr>
+          <w:rFonts w:ascii="Arial" w:hAnsi="Arial" w:cs="Arial"/>
+          <w:sz w:val="24"/>
+          <w:szCs w:val="24"/>
+          <w:lang w:val="en-US"/>
+        </w:rPr>
+        <w:t xml:space="preserve"> to store the generator output</w:t>
+      </w:r>
+      <w:r>
+        <w:rPr>
+          <w:rFonts w:ascii="Arial" w:hAnsi="Arial" w:cs="Arial"/>
+          <w:sz w:val="24"/>
+          <w:szCs w:val="24"/>
+          <w:lang w:val="en-US"/>
+        </w:rPr>
+        <w:t xml:space="preserve">, then by calling the </w:t>
       </w:r>
       <w:r>
         <w:rPr>
@@ -7376,78 +7408,7 @@
           <w:szCs w:val="24"/>
           <w:lang w:val="en-US"/>
         </w:rPr>
-        <w:t>values</w:t>
-      </w:r>
-      <w:r>
-        <w:rPr>
-          <w:rFonts w:ascii="Arial" w:hAnsi="Arial" w:cs="Arial"/>
-          <w:sz w:val="24"/>
-          <w:szCs w:val="24"/>
-          <w:lang w:val="en-US"/>
-        </w:rPr>
-        <w:t xml:space="preserve"> </w:t>
-      </w:r>
-      <w:r>
-        <w:rPr>
-          <w:rFonts w:ascii="Arial" w:hAnsi="Arial" w:cs="Arial"/>
-          <w:sz w:val="24"/>
-          <w:szCs w:val="24"/>
-          <w:lang w:val="en-US"/>
-        </w:rPr>
-        <w:t>list</w:t>
-      </w:r>
-      <w:r>
-        <w:rPr>
-          <w:rFonts w:ascii="Arial" w:hAnsi="Arial" w:cs="Arial"/>
-          <w:sz w:val="24"/>
-          <w:szCs w:val="24"/>
-          <w:lang w:val="en-US"/>
-        </w:rPr>
-        <w:t xml:space="preserve"> to store the generator output</w:t>
-      </w:r>
-      <w:r>
-        <w:rPr>
-          <w:rFonts w:ascii="Arial" w:hAnsi="Arial" w:cs="Arial"/>
-          <w:sz w:val="24"/>
-          <w:szCs w:val="24"/>
-          <w:lang w:val="en-US"/>
-        </w:rPr>
-        <w:t xml:space="preserve">, then by calling the </w:t>
-      </w:r>
-      <w:r>
-        <w:rPr>
-          <w:rFonts w:ascii="Arial" w:hAnsi="Arial" w:cs="Arial"/>
-          <w:i/>
-          <w:iCs/>
-          <w:sz w:val="24"/>
-          <w:szCs w:val="24"/>
-          <w:lang w:val="en-US"/>
-        </w:rPr>
-        <w:t>.</w:t>
-      </w:r>
-      <w:proofErr w:type="spellStart"/>
-      <w:r>
-        <w:rPr>
-          <w:rFonts w:ascii="Arial" w:hAnsi="Arial" w:cs="Arial"/>
-          <w:i/>
-          <w:iCs/>
-          <w:sz w:val="24"/>
-          <w:szCs w:val="24"/>
-          <w:lang w:val="en-US"/>
-        </w:rPr>
-        <w:t>GetBytes</w:t>
-      </w:r>
-      <w:proofErr w:type="spellEnd"/>
-      <w:r>
-        <w:rPr>
-          <w:rFonts w:ascii="Arial" w:hAnsi="Arial" w:cs="Arial"/>
-          <w:i/>
-          <w:iCs/>
-          <w:sz w:val="24"/>
-          <w:szCs w:val="24"/>
-          <w:lang w:val="en-US"/>
-        </w:rPr>
-        <w:t>()</w:t>
+        <w:t>.GetBytes()</w:t>
       </w:r>
       <w:r>
         <w:rPr>
@@ -8297,6 +8258,170 @@
         </w:rPr>
         <w:t>ed storage.</w:t>
       </w:r>
+      <w:r>
+        <w:rPr>
+          <w:rFonts w:ascii="Arial" w:hAnsi="Arial" w:cs="Arial"/>
+          <w:sz w:val="24"/>
+          <w:szCs w:val="24"/>
+          <w:lang w:val="en-US"/>
+        </w:rPr>
+        <w:t xml:space="preserve"> </w:t>
+      </w:r>
+      <w:r>
+        <w:rPr>
+          <w:rFonts w:ascii="Arial" w:hAnsi="Arial" w:cs="Arial"/>
+          <w:sz w:val="24"/>
+          <w:szCs w:val="24"/>
+          <w:lang w:val="en-US"/>
+        </w:rPr>
+        <w:t xml:space="preserve">Only two coin simulations </w:t>
+      </w:r>
+      <w:r>
+        <w:rPr>
+          <w:rFonts w:ascii="Arial" w:hAnsi="Arial" w:cs="Arial"/>
+          <w:sz w:val="24"/>
+          <w:szCs w:val="24"/>
+          <w:lang w:val="en-US"/>
+        </w:rPr>
+        <w:t xml:space="preserve">were created </w:t>
+      </w:r>
+      <w:r>
+        <w:rPr>
+          <w:rFonts w:ascii="Arial" w:hAnsi="Arial" w:cs="Arial"/>
+          <w:sz w:val="24"/>
+          <w:szCs w:val="24"/>
+          <w:lang w:val="en-US"/>
+        </w:rPr>
+        <w:t>for the C# implementation</w:t>
+      </w:r>
+      <w:r>
+        <w:rPr>
+          <w:rFonts w:ascii="Arial" w:hAnsi="Arial" w:cs="Arial"/>
+          <w:sz w:val="24"/>
+          <w:szCs w:val="24"/>
+          <w:lang w:val="en-US"/>
+        </w:rPr>
+        <w:t>. This was due to the output</w:t>
+      </w:r>
+      <w:r>
+        <w:rPr>
+          <w:rFonts w:ascii="Arial" w:hAnsi="Arial" w:cs="Arial"/>
+          <w:sz w:val="24"/>
+          <w:szCs w:val="24"/>
+          <w:lang w:val="en-US"/>
+        </w:rPr>
+        <w:t xml:space="preserve"> given by the cryptographic generator not being compatible wi</w:t>
+      </w:r>
+      <w:r>
+        <w:rPr>
+          <w:rFonts w:ascii="Arial" w:hAnsi="Arial" w:cs="Arial"/>
+          <w:sz w:val="24"/>
+          <w:szCs w:val="24"/>
+          <w:lang w:val="en-US"/>
+        </w:rPr>
+        <w:t xml:space="preserve">th the </w:t>
+      </w:r>
+      <w:r>
+        <w:rPr>
+          <w:rFonts w:ascii="Arial" w:hAnsi="Arial" w:cs="Arial"/>
+          <w:sz w:val="24"/>
+          <w:szCs w:val="24"/>
+          <w:lang w:val="en-US"/>
+        </w:rPr>
+        <w:t xml:space="preserve">specific </w:t>
+      </w:r>
+      <w:r>
+        <w:rPr>
+          <w:rFonts w:ascii="Arial" w:hAnsi="Arial" w:cs="Arial"/>
+          <w:sz w:val="24"/>
+          <w:szCs w:val="24"/>
+          <w:lang w:val="en-US"/>
+        </w:rPr>
+        <w:t xml:space="preserve">output </w:t>
+      </w:r>
+      <w:r>
+        <w:rPr>
+          <w:rFonts w:ascii="Arial" w:hAnsi="Arial" w:cs="Arial"/>
+          <w:sz w:val="24"/>
+          <w:szCs w:val="24"/>
+          <w:lang w:val="en-US"/>
+        </w:rPr>
+        <w:t xml:space="preserve">limitations of the </w:t>
+      </w:r>
+      <w:r>
+        <w:rPr>
+          <w:rFonts w:ascii="Arial" w:hAnsi="Arial" w:cs="Arial"/>
+          <w:sz w:val="24"/>
+          <w:szCs w:val="24"/>
+          <w:lang w:val="en-US"/>
+        </w:rPr>
+        <w:t>simulations.</w:t>
+      </w:r>
+      <w:r>
+        <w:rPr>
+          <w:rFonts w:ascii="Arial" w:hAnsi="Arial" w:cs="Arial"/>
+          <w:sz w:val="24"/>
+          <w:szCs w:val="24"/>
+          <w:lang w:val="en-US"/>
+        </w:rPr>
+        <w:t xml:space="preserve"> </w:t>
+      </w:r>
+      <w:r>
+        <w:rPr>
+          <w:rFonts w:ascii="Arial" w:hAnsi="Arial" w:cs="Arial"/>
+          <w:sz w:val="24"/>
+          <w:szCs w:val="24"/>
+          <w:lang w:val="en-US"/>
+        </w:rPr>
+        <w:t xml:space="preserve">While able to produce bytes, the cryptographic method shown in </w:t>
+      </w:r>
+      <w:r>
+        <w:rPr>
+          <w:rFonts w:ascii="Arial" w:hAnsi="Arial" w:cs="Arial"/>
+          <w:i/>
+          <w:iCs/>
+          <w:sz w:val="24"/>
+          <w:szCs w:val="24"/>
+          <w:lang w:val="en-US"/>
+        </w:rPr>
+        <w:t>RandImplementation3</w:t>
+      </w:r>
+      <w:r>
+        <w:rPr>
+          <w:rFonts w:ascii="Arial" w:hAnsi="Arial" w:cs="Arial"/>
+          <w:sz w:val="24"/>
+          <w:szCs w:val="24"/>
+          <w:lang w:val="en-US"/>
+        </w:rPr>
+        <w:t xml:space="preserve"> </w:t>
+      </w:r>
+      <w:r>
+        <w:rPr>
+          <w:rFonts w:ascii="Arial" w:hAnsi="Arial" w:cs="Arial"/>
+          <w:sz w:val="24"/>
+          <w:szCs w:val="24"/>
+          <w:lang w:val="en-US"/>
+        </w:rPr>
+        <w:t>could not be altered to only generate values between 1</w:t>
+      </w:r>
+      <w:r>
+        <w:rPr>
+          <w:rFonts w:ascii="Arial" w:hAnsi="Arial" w:cs="Arial"/>
+          <w:sz w:val="24"/>
+          <w:szCs w:val="24"/>
+          <w:lang w:val="en-US"/>
+        </w:rPr>
+        <w:t xml:space="preserve"> and </w:t>
+      </w:r>
+      <w:r>
+        <w:rPr>
+          <w:rFonts w:ascii="Arial" w:hAnsi="Arial" w:cs="Arial"/>
+          <w:sz w:val="24"/>
+          <w:szCs w:val="24"/>
+          <w:lang w:val="en-US"/>
+        </w:rPr>
+        <w:t>6.</w:t>
+      </w:r>
     </w:p>
     <w:p>
       <w:pPr>
@@ -8311,6 +8436,7 @@
         <w:rPr>
           <w:noProof/>
         </w:rPr>
+        <w:lastRenderedPageBreak/>
         <w:drawing>
           <wp:inline distT="0" distB="0" distL="0" distR="0" wp14:anchorId="1D6EE496" wp14:editId="1DA0BD6B">
             <wp:extent cx="5731510" cy="4141470"/>
@@ -8387,7 +8513,6 @@
           <w:szCs w:val="24"/>
           <w:lang w:val="en-US"/>
         </w:rPr>
-        <w:lastRenderedPageBreak/>
         <w:t xml:space="preserve">The </w:t>
       </w:r>
       <w:r>
@@ -8478,27 +8603,7 @@
           <w:szCs w:val="24"/>
           <w:lang w:val="en-US"/>
         </w:rPr>
-        <w:t xml:space="preserve">The </w:t>
-      </w:r>
-      <w:proofErr w:type="spellStart"/>
-      <w:r>
-        <w:rPr>
-          <w:rFonts w:ascii="Arial" w:hAnsi="Arial" w:cs="Arial"/>
-          <w:sz w:val="24"/>
-          <w:szCs w:val="24"/>
-          <w:lang w:val="en-US"/>
-        </w:rPr>
-        <w:t>Newtonsoft.JSON</w:t>
-      </w:r>
-      <w:proofErr w:type="spellEnd"/>
-      <w:r>
-        <w:rPr>
-          <w:rFonts w:ascii="Arial" w:hAnsi="Arial" w:cs="Arial"/>
-          <w:sz w:val="24"/>
-          <w:szCs w:val="24"/>
-          <w:lang w:val="en-US"/>
-        </w:rPr>
-        <w:t xml:space="preserve"> library </w:t>
+        <w:t xml:space="preserve">The Newtonsoft.JSON library </w:t>
       </w:r>
       <w:r>
         <w:rPr>
@@ -8527,25 +8632,14 @@
         </w:rPr>
         <w:t xml:space="preserve">creation of the </w:t>
       </w:r>
-      <w:proofErr w:type="spellStart"/>
-      <w:r>
-        <w:rPr>
-          <w:rFonts w:ascii="Arial" w:hAnsi="Arial" w:cs="Arial"/>
-          <w:sz w:val="24"/>
-          <w:szCs w:val="24"/>
-          <w:lang w:val="en-US"/>
-        </w:rPr>
-        <w:t>StreamReader</w:t>
-      </w:r>
-      <w:proofErr w:type="spellEnd"/>
-      <w:r>
-        <w:rPr>
-          <w:rFonts w:ascii="Arial" w:hAnsi="Arial" w:cs="Arial"/>
-          <w:sz w:val="24"/>
-          <w:szCs w:val="24"/>
-          <w:lang w:val="en-US"/>
-        </w:rPr>
-        <w:t xml:space="preserve"> object </w:t>
+      <w:r>
+        <w:rPr>
+          <w:rFonts w:ascii="Arial" w:hAnsi="Arial" w:cs="Arial"/>
+          <w:sz w:val="24"/>
+          <w:szCs w:val="24"/>
+          <w:lang w:val="en-US"/>
+        </w:rPr>
+        <w:t xml:space="preserve">StreamReader object </w:t>
       </w:r>
       <w:r>
         <w:rPr>
@@ -8675,7 +8769,6 @@
         </w:rPr>
         <w:t xml:space="preserve">randomly select a </w:t>
       </w:r>
-      <w:proofErr w:type="spellStart"/>
       <w:r>
         <w:rPr>
           <w:rFonts w:ascii="Arial" w:hAnsi="Arial" w:cs="Arial"/>
@@ -8687,7 +8780,6 @@
         </w:rPr>
         <w:t>ChosenCard</w:t>
       </w:r>
-      <w:proofErr w:type="spellEnd"/>
       <w:r>
         <w:rPr>
           <w:rFonts w:ascii="Arial" w:hAnsi="Arial" w:cs="Arial"/>

</xml_diff>

<commit_message>
Detailed methodology of RandCardSim2
</commit_message>
<xml_diff>
--- a/Report/Methodology.docx
+++ b/Report/Methodology.docx
@@ -8878,6 +8878,373 @@
           <w:lang w:val="en-US"/>
         </w:rPr>
         <w:t xml:space="preserve"> prevent it from being selected again.</w:t>
+      </w:r>
+    </w:p>
+    <w:p>
+      <w:pPr>
+        <w:rPr>
+          <w:rFonts w:ascii="Arial" w:hAnsi="Arial" w:cs="Arial"/>
+          <w:sz w:val="24"/>
+          <w:szCs w:val="24"/>
+          <w:lang w:val="en-US"/>
+        </w:rPr>
+      </w:pPr>
+      <w:r>
+        <w:rPr>
+          <w:noProof/>
+        </w:rPr>
+        <w:lastRenderedPageBreak/>
+        <w:drawing>
+          <wp:inline distT="0" distB="0" distL="0" distR="0" wp14:anchorId="398F98CD" wp14:editId="0D824C99">
+            <wp:extent cx="5731510" cy="3745865"/>
+            <wp:effectExtent l="0" t="0" r="2540" b="6985"/>
+            <wp:docPr id="241784201" name="Picture 1" descr="A screen shot of a computer program&#10;&#10;Description automatically generated"/>
+            <wp:cNvGraphicFramePr>
+              <a:graphicFrameLocks xmlns:a="http://schemas.openxmlformats.org/drawingml/2006/main" noChangeAspect="1"/>
+            </wp:cNvGraphicFramePr>
+            <a:graphic xmlns:a="http://schemas.openxmlformats.org/drawingml/2006/main">
+              <a:graphicData uri="http://schemas.openxmlformats.org/drawingml/2006/picture">
+                <pic:pic xmlns:pic="http://schemas.openxmlformats.org/drawingml/2006/picture">
+                  <pic:nvPicPr>
+                    <pic:cNvPr id="241784201" name="Picture 1" descr="A screen shot of a computer program&#10;&#10;Description automatically generated"/>
+                    <pic:cNvPicPr/>
+                  </pic:nvPicPr>
+                  <pic:blipFill>
+                    <a:blip r:embed="rId12"/>
+                    <a:stretch>
+                      <a:fillRect/>
+                    </a:stretch>
+                  </pic:blipFill>
+                  <pic:spPr>
+                    <a:xfrm>
+                      <a:off x="0" y="0"/>
+                      <a:ext cx="5731510" cy="3745865"/>
+                    </a:xfrm>
+                    <a:prstGeom prst="rect">
+                      <a:avLst/>
+                    </a:prstGeom>
+                  </pic:spPr>
+                </pic:pic>
+              </a:graphicData>
+            </a:graphic>
+          </wp:inline>
+        </w:drawing>
+      </w:r>
+    </w:p>
+    <w:p>
+      <w:pPr>
+        <w:rPr>
+          <w:rFonts w:ascii="Arial" w:hAnsi="Arial" w:cs="Arial"/>
+          <w:i/>
+          <w:iCs/>
+          <w:sz w:val="24"/>
+          <w:szCs w:val="24"/>
+          <w:lang w:val="en-US"/>
+        </w:rPr>
+      </w:pPr>
+      <w:r>
+        <w:rPr>
+          <w:rFonts w:ascii="Arial" w:hAnsi="Arial" w:cs="Arial"/>
+          <w:i/>
+          <w:iCs/>
+          <w:sz w:val="24"/>
+          <w:szCs w:val="24"/>
+          <w:lang w:val="en-US"/>
+        </w:rPr>
+        <w:t>Figure 8. A screenshot of the RandCardSim2 function</w:t>
+      </w:r>
+    </w:p>
+    <w:p>
+      <w:pPr>
+        <w:rPr>
+          <w:rFonts w:ascii="Arial" w:hAnsi="Arial" w:cs="Arial"/>
+          <w:sz w:val="24"/>
+          <w:szCs w:val="24"/>
+          <w:lang w:val="en-US"/>
+        </w:rPr>
+      </w:pPr>
+      <w:r>
+        <w:rPr>
+          <w:rFonts w:ascii="Arial" w:hAnsi="Arial" w:cs="Arial"/>
+          <w:sz w:val="24"/>
+          <w:szCs w:val="24"/>
+          <w:lang w:val="en-US"/>
+        </w:rPr>
+        <w:t xml:space="preserve">Figure 8 shows </w:t>
+      </w:r>
+      <w:r>
+        <w:rPr>
+          <w:rFonts w:ascii="Arial" w:hAnsi="Arial" w:cs="Arial"/>
+          <w:sz w:val="24"/>
+          <w:szCs w:val="24"/>
+          <w:lang w:val="en-US"/>
+        </w:rPr>
+        <w:t xml:space="preserve">the </w:t>
+      </w:r>
+      <w:r>
+        <w:rPr>
+          <w:rFonts w:ascii="Arial" w:hAnsi="Arial" w:cs="Arial"/>
+          <w:i/>
+          <w:iCs/>
+          <w:sz w:val="24"/>
+          <w:szCs w:val="24"/>
+          <w:lang w:val="en-US"/>
+        </w:rPr>
+        <w:t>RandCardSim2</w:t>
+      </w:r>
+      <w:r>
+        <w:rPr>
+          <w:rFonts w:ascii="Arial" w:hAnsi="Arial" w:cs="Arial"/>
+          <w:sz w:val="24"/>
+          <w:szCs w:val="24"/>
+          <w:lang w:val="en-US"/>
+        </w:rPr>
+        <w:t xml:space="preserve"> function, which </w:t>
+      </w:r>
+      <w:r>
+        <w:rPr>
+          <w:rFonts w:ascii="Arial" w:hAnsi="Arial" w:cs="Arial"/>
+          <w:sz w:val="24"/>
+          <w:szCs w:val="24"/>
+          <w:lang w:val="en-US"/>
+        </w:rPr>
+        <w:t xml:space="preserve">much like </w:t>
+      </w:r>
+      <w:r>
+        <w:rPr>
+          <w:rFonts w:ascii="Arial" w:hAnsi="Arial" w:cs="Arial"/>
+          <w:sz w:val="24"/>
+          <w:szCs w:val="24"/>
+          <w:lang w:val="en-US"/>
+        </w:rPr>
+        <w:t xml:space="preserve">RandCardSim1 </w:t>
+      </w:r>
+      <w:r>
+        <w:rPr>
+          <w:rFonts w:ascii="Arial" w:hAnsi="Arial" w:cs="Arial"/>
+          <w:sz w:val="24"/>
+          <w:szCs w:val="24"/>
+          <w:lang w:val="en-US"/>
+        </w:rPr>
+        <w:t xml:space="preserve">uses an input deck JSON file </w:t>
+      </w:r>
+      <w:r>
+        <w:rPr>
+          <w:rFonts w:ascii="Arial" w:hAnsi="Arial" w:cs="Arial"/>
+          <w:sz w:val="24"/>
+          <w:szCs w:val="24"/>
+          <w:lang w:val="en-US"/>
+        </w:rPr>
+        <w:t xml:space="preserve">to produce a </w:t>
+      </w:r>
+      <w:r>
+        <w:rPr>
+          <w:rFonts w:ascii="Arial" w:hAnsi="Arial" w:cs="Arial"/>
+          <w:sz w:val="24"/>
+          <w:szCs w:val="24"/>
+          <w:lang w:val="en-US"/>
+        </w:rPr>
+        <w:t>‘shuffled’ collection of 52 cards.</w:t>
+      </w:r>
+      <w:r>
+        <w:rPr>
+          <w:rFonts w:ascii="Arial" w:hAnsi="Arial" w:cs="Arial"/>
+          <w:sz w:val="24"/>
+          <w:szCs w:val="24"/>
+          <w:lang w:val="en-US"/>
+        </w:rPr>
+        <w:t xml:space="preserve"> As with the previous method, the .</w:t>
+      </w:r>
+      <w:r>
+        <w:rPr>
+          <w:rFonts w:ascii="Arial" w:hAnsi="Arial" w:cs="Arial"/>
+          <w:i/>
+          <w:iCs/>
+          <w:sz w:val="24"/>
+          <w:szCs w:val="24"/>
+          <w:lang w:val="en-US"/>
+        </w:rPr>
+        <w:t>Next()</w:t>
+      </w:r>
+      <w:r>
+        <w:rPr>
+          <w:rFonts w:ascii="Arial" w:hAnsi="Arial" w:cs="Arial"/>
+          <w:sz w:val="24"/>
+          <w:szCs w:val="24"/>
+          <w:lang w:val="en-US"/>
+        </w:rPr>
+        <w:t xml:space="preserve"> </w:t>
+      </w:r>
+      <w:r>
+        <w:rPr>
+          <w:rFonts w:ascii="Arial" w:hAnsi="Arial" w:cs="Arial"/>
+          <w:sz w:val="24"/>
+          <w:szCs w:val="24"/>
+          <w:lang w:val="en-US"/>
+        </w:rPr>
+        <w:t xml:space="preserve">function allowed for </w:t>
+      </w:r>
+      <w:r>
+        <w:rPr>
+          <w:rFonts w:ascii="Arial" w:hAnsi="Arial" w:cs="Arial"/>
+          <w:sz w:val="24"/>
+          <w:szCs w:val="24"/>
+          <w:lang w:val="en-US"/>
+        </w:rPr>
+        <w:t xml:space="preserve">pseudorandom </w:t>
+      </w:r>
+      <w:r>
+        <w:rPr>
+          <w:rFonts w:ascii="Arial" w:hAnsi="Arial" w:cs="Arial"/>
+          <w:sz w:val="24"/>
+          <w:szCs w:val="24"/>
+          <w:lang w:val="en-US"/>
+        </w:rPr>
+        <w:t xml:space="preserve">card </w:t>
+      </w:r>
+      <w:r>
+        <w:rPr>
+          <w:rFonts w:ascii="Arial" w:hAnsi="Arial" w:cs="Arial"/>
+          <w:sz w:val="24"/>
+          <w:szCs w:val="24"/>
+          <w:lang w:val="en-US"/>
+        </w:rPr>
+        <w:t>selection,</w:t>
+      </w:r>
+      <w:r>
+        <w:rPr>
+          <w:rFonts w:ascii="Arial" w:hAnsi="Arial" w:cs="Arial"/>
+          <w:sz w:val="24"/>
+          <w:szCs w:val="24"/>
+          <w:lang w:val="en-US"/>
+        </w:rPr>
+        <w:t xml:space="preserve"> however the </w:t>
+      </w:r>
+      <w:r>
+        <w:rPr>
+          <w:rFonts w:ascii="Arial" w:hAnsi="Arial" w:cs="Arial"/>
+          <w:sz w:val="24"/>
+          <w:szCs w:val="24"/>
+          <w:lang w:val="en-US"/>
+        </w:rPr>
+        <w:t xml:space="preserve">30102000 </w:t>
+      </w:r>
+      <w:r>
+        <w:rPr>
+          <w:rFonts w:ascii="Arial" w:hAnsi="Arial" w:cs="Arial"/>
+          <w:sz w:val="24"/>
+          <w:szCs w:val="24"/>
+          <w:lang w:val="en-US"/>
+        </w:rPr>
+        <w:t xml:space="preserve">user given </w:t>
+      </w:r>
+      <w:r>
+        <w:rPr>
+          <w:rFonts w:ascii="Arial" w:hAnsi="Arial" w:cs="Arial"/>
+          <w:sz w:val="24"/>
+          <w:szCs w:val="24"/>
+          <w:lang w:val="en-US"/>
+        </w:rPr>
+        <w:t>seed</w:t>
+      </w:r>
+      <w:r>
+        <w:rPr>
+          <w:rFonts w:ascii="Arial" w:hAnsi="Arial" w:cs="Arial"/>
+          <w:sz w:val="24"/>
+          <w:szCs w:val="24"/>
+          <w:lang w:val="en-US"/>
+        </w:rPr>
+        <w:t xml:space="preserve"> was used in place of the system clock determined seed.</w:t>
+      </w:r>
+      <w:r>
+        <w:rPr>
+          <w:rFonts w:ascii="Arial" w:hAnsi="Arial" w:cs="Arial"/>
+          <w:sz w:val="24"/>
+          <w:szCs w:val="24"/>
+          <w:lang w:val="en-US"/>
+        </w:rPr>
+        <w:t xml:space="preserve"> </w:t>
+      </w:r>
+      <w:r>
+        <w:rPr>
+          <w:rFonts w:ascii="Arial" w:hAnsi="Arial" w:cs="Arial"/>
+          <w:sz w:val="24"/>
+          <w:szCs w:val="24"/>
+          <w:lang w:val="en-US"/>
+        </w:rPr>
+        <w:t xml:space="preserve">Only two </w:t>
+      </w:r>
+      <w:r>
+        <w:rPr>
+          <w:rFonts w:ascii="Arial" w:hAnsi="Arial" w:cs="Arial"/>
+          <w:sz w:val="24"/>
+          <w:szCs w:val="24"/>
+          <w:lang w:val="en-US"/>
+        </w:rPr>
+        <w:t xml:space="preserve">card simulations were created in the C# implementation because, much like with the coin simulations, </w:t>
+      </w:r>
+      <w:r>
+        <w:rPr>
+          <w:rFonts w:ascii="Arial" w:hAnsi="Arial" w:cs="Arial"/>
+          <w:sz w:val="24"/>
+          <w:szCs w:val="24"/>
+          <w:lang w:val="en-US"/>
+        </w:rPr>
+        <w:t xml:space="preserve">the cryptographic method </w:t>
+      </w:r>
+      <w:r>
+        <w:rPr>
+          <w:rFonts w:ascii="Arial" w:hAnsi="Arial" w:cs="Arial"/>
+          <w:sz w:val="24"/>
+          <w:szCs w:val="24"/>
+          <w:lang w:val="en-US"/>
+        </w:rPr>
+        <w:t xml:space="preserve">provided was unable to produce outputs suitable </w:t>
+      </w:r>
+      <w:r>
+        <w:rPr>
+          <w:rFonts w:ascii="Arial" w:hAnsi="Arial" w:cs="Arial"/>
+          <w:sz w:val="24"/>
+          <w:szCs w:val="24"/>
+          <w:lang w:val="en-US"/>
+        </w:rPr>
+        <w:t xml:space="preserve">for </w:t>
+      </w:r>
+      <w:r>
+        <w:rPr>
+          <w:rFonts w:ascii="Arial" w:hAnsi="Arial" w:cs="Arial"/>
+          <w:sz w:val="24"/>
+          <w:szCs w:val="24"/>
+          <w:lang w:val="en-US"/>
+        </w:rPr>
+        <w:t>card shuffling.</w:t>
+      </w:r>
+      <w:r>
+        <w:rPr>
+          <w:rFonts w:ascii="Arial" w:hAnsi="Arial" w:cs="Arial"/>
+          <w:sz w:val="24"/>
+          <w:szCs w:val="24"/>
+          <w:lang w:val="en-US"/>
+        </w:rPr>
+        <w:t xml:space="preserve"> In addition, </w:t>
+      </w:r>
+      <w:r>
+        <w:rPr>
+          <w:rFonts w:ascii="Arial" w:hAnsi="Arial" w:cs="Arial"/>
+          <w:sz w:val="24"/>
+          <w:szCs w:val="24"/>
+          <w:lang w:val="en-US"/>
+        </w:rPr>
+        <w:t xml:space="preserve">both card simulations used the same </w:t>
+      </w:r>
+      <w:r>
+        <w:rPr>
+          <w:rFonts w:ascii="Arial" w:hAnsi="Arial" w:cs="Arial"/>
+          <w:sz w:val="24"/>
+          <w:szCs w:val="24"/>
+          <w:lang w:val="en-US"/>
+        </w:rPr>
+        <w:t>deck input file.</w:t>
       </w:r>
     </w:p>
     <w:sectPr>

</xml_diff>

<commit_message>
Detailed methodology of C# dice sim implementation
</commit_message>
<xml_diff>
--- a/Report/Methodology.docx
+++ b/Report/Methodology.docx
@@ -9026,7 +9026,25 @@
           <w:szCs w:val="24"/>
           <w:lang w:val="en-US"/>
         </w:rPr>
-        <w:t xml:space="preserve">uses an input deck JSON file </w:t>
+        <w:t>use</w:t>
+      </w:r>
+      <w:r>
+        <w:rPr>
+          <w:rFonts w:ascii="Arial" w:hAnsi="Arial" w:cs="Arial"/>
+          <w:sz w:val="24"/>
+          <w:szCs w:val="24"/>
+          <w:lang w:val="en-US"/>
+        </w:rPr>
+        <w:t>d</w:t>
+      </w:r>
+      <w:r>
+        <w:rPr>
+          <w:rFonts w:ascii="Arial" w:hAnsi="Arial" w:cs="Arial"/>
+          <w:sz w:val="24"/>
+          <w:szCs w:val="24"/>
+          <w:lang w:val="en-US"/>
+        </w:rPr>
+        <w:t xml:space="preserve"> an input deck JSON file </w:t>
       </w:r>
       <w:r>
         <w:rPr>
@@ -9245,6 +9263,461 @@
           <w:lang w:val="en-US"/>
         </w:rPr>
         <w:t>deck input file.</w:t>
+      </w:r>
+    </w:p>
+    <w:p>
+      <w:pPr>
+        <w:rPr>
+          <w:rFonts w:ascii="Arial" w:hAnsi="Arial" w:cs="Arial"/>
+          <w:sz w:val="24"/>
+          <w:szCs w:val="24"/>
+          <w:lang w:val="en-US"/>
+        </w:rPr>
+      </w:pPr>
+      <w:r>
+        <w:rPr>
+          <w:noProof/>
+        </w:rPr>
+        <w:drawing>
+          <wp:inline distT="0" distB="0" distL="0" distR="0" wp14:anchorId="245C18E9" wp14:editId="17AB5726">
+            <wp:extent cx="3314700" cy="1829542"/>
+            <wp:effectExtent l="0" t="0" r="0" b="0"/>
+            <wp:docPr id="1040797217" name="Picture 1" descr="A computer screen shot of a program code&#10;&#10;Description automatically generated"/>
+            <wp:cNvGraphicFramePr>
+              <a:graphicFrameLocks xmlns:a="http://schemas.openxmlformats.org/drawingml/2006/main" noChangeAspect="1"/>
+            </wp:cNvGraphicFramePr>
+            <a:graphic xmlns:a="http://schemas.openxmlformats.org/drawingml/2006/main">
+              <a:graphicData uri="http://schemas.openxmlformats.org/drawingml/2006/picture">
+                <pic:pic xmlns:pic="http://schemas.openxmlformats.org/drawingml/2006/picture">
+                  <pic:nvPicPr>
+                    <pic:cNvPr id="1040797217" name="Picture 1" descr="A computer screen shot of a program code&#10;&#10;Description automatically generated"/>
+                    <pic:cNvPicPr/>
+                  </pic:nvPicPr>
+                  <pic:blipFill>
+                    <a:blip r:embed="rId13"/>
+                    <a:stretch>
+                      <a:fillRect/>
+                    </a:stretch>
+                  </pic:blipFill>
+                  <pic:spPr>
+                    <a:xfrm>
+                      <a:off x="0" y="0"/>
+                      <a:ext cx="3327186" cy="1836433"/>
+                    </a:xfrm>
+                    <a:prstGeom prst="rect">
+                      <a:avLst/>
+                    </a:prstGeom>
+                  </pic:spPr>
+                </pic:pic>
+              </a:graphicData>
+            </a:graphic>
+          </wp:inline>
+        </w:drawing>
+      </w:r>
+    </w:p>
+    <w:p>
+      <w:pPr>
+        <w:rPr>
+          <w:rFonts w:ascii="Arial" w:hAnsi="Arial" w:cs="Arial"/>
+          <w:i/>
+          <w:iCs/>
+          <w:sz w:val="24"/>
+          <w:szCs w:val="24"/>
+          <w:lang w:val="en-US"/>
+        </w:rPr>
+      </w:pPr>
+      <w:r>
+        <w:rPr>
+          <w:rFonts w:ascii="Arial" w:hAnsi="Arial" w:cs="Arial"/>
+          <w:i/>
+          <w:iCs/>
+          <w:sz w:val="24"/>
+          <w:szCs w:val="24"/>
+          <w:lang w:val="en-US"/>
+        </w:rPr>
+        <w:t xml:space="preserve">Figure 9. </w:t>
+      </w:r>
+      <w:r>
+        <w:rPr>
+          <w:rFonts w:ascii="Arial" w:hAnsi="Arial" w:cs="Arial"/>
+          <w:i/>
+          <w:iCs/>
+          <w:sz w:val="24"/>
+          <w:szCs w:val="24"/>
+          <w:lang w:val="en-US"/>
+        </w:rPr>
+        <w:t>A screenshot of the RandDiceRoll1 function</w:t>
+      </w:r>
+    </w:p>
+    <w:p>
+      <w:pPr>
+        <w:rPr>
+          <w:rFonts w:ascii="Arial" w:hAnsi="Arial" w:cs="Arial"/>
+          <w:i/>
+          <w:iCs/>
+          <w:sz w:val="24"/>
+          <w:szCs w:val="24"/>
+          <w:lang w:val="en-US"/>
+        </w:rPr>
+      </w:pPr>
+      <w:r>
+        <w:rPr>
+          <w:noProof/>
+        </w:rPr>
+        <w:lastRenderedPageBreak/>
+        <w:drawing>
+          <wp:inline distT="0" distB="0" distL="0" distR="0" wp14:anchorId="0293EEDB" wp14:editId="2D56D701">
+            <wp:extent cx="4724400" cy="2019360"/>
+            <wp:effectExtent l="0" t="0" r="0" b="0"/>
+            <wp:docPr id="1899990192" name="Picture 1" descr="A computer screen shot of a code&#10;&#10;Description automatically generated"/>
+            <wp:cNvGraphicFramePr>
+              <a:graphicFrameLocks xmlns:a="http://schemas.openxmlformats.org/drawingml/2006/main" noChangeAspect="1"/>
+            </wp:cNvGraphicFramePr>
+            <a:graphic xmlns:a="http://schemas.openxmlformats.org/drawingml/2006/main">
+              <a:graphicData uri="http://schemas.openxmlformats.org/drawingml/2006/picture">
+                <pic:pic xmlns:pic="http://schemas.openxmlformats.org/drawingml/2006/picture">
+                  <pic:nvPicPr>
+                    <pic:cNvPr id="1899990192" name="Picture 1" descr="A computer screen shot of a code&#10;&#10;Description automatically generated"/>
+                    <pic:cNvPicPr/>
+                  </pic:nvPicPr>
+                  <pic:blipFill>
+                    <a:blip r:embed="rId14"/>
+                    <a:stretch>
+                      <a:fillRect/>
+                    </a:stretch>
+                  </pic:blipFill>
+                  <pic:spPr>
+                    <a:xfrm>
+                      <a:off x="0" y="0"/>
+                      <a:ext cx="4738885" cy="2025551"/>
+                    </a:xfrm>
+                    <a:prstGeom prst="rect">
+                      <a:avLst/>
+                    </a:prstGeom>
+                  </pic:spPr>
+                </pic:pic>
+              </a:graphicData>
+            </a:graphic>
+          </wp:inline>
+        </w:drawing>
+      </w:r>
+    </w:p>
+    <w:p>
+      <w:pPr>
+        <w:rPr>
+          <w:rFonts w:ascii="Arial" w:hAnsi="Arial" w:cs="Arial"/>
+          <w:i/>
+          <w:iCs/>
+          <w:sz w:val="24"/>
+          <w:szCs w:val="24"/>
+          <w:lang w:val="en-US"/>
+        </w:rPr>
+      </w:pPr>
+      <w:r>
+        <w:rPr>
+          <w:rFonts w:ascii="Arial" w:hAnsi="Arial" w:cs="Arial"/>
+          <w:i/>
+          <w:iCs/>
+          <w:sz w:val="24"/>
+          <w:szCs w:val="24"/>
+          <w:lang w:val="en-US"/>
+        </w:rPr>
+        <w:t>Figure 10. A screenshot of the RandDiceRoll2 function</w:t>
+      </w:r>
+    </w:p>
+    <w:p>
+      <w:pPr>
+        <w:rPr>
+          <w:rFonts w:ascii="Arial" w:hAnsi="Arial" w:cs="Arial"/>
+          <w:sz w:val="24"/>
+          <w:szCs w:val="24"/>
+          <w:lang w:val="en-US"/>
+        </w:rPr>
+      </w:pPr>
+      <w:r>
+        <w:rPr>
+          <w:rFonts w:ascii="Arial" w:hAnsi="Arial" w:cs="Arial"/>
+          <w:sz w:val="24"/>
+          <w:szCs w:val="24"/>
+          <w:lang w:val="en-US"/>
+        </w:rPr>
+        <w:t xml:space="preserve">The </w:t>
+      </w:r>
+      <w:r>
+        <w:rPr>
+          <w:rFonts w:ascii="Arial" w:hAnsi="Arial" w:cs="Arial"/>
+          <w:sz w:val="24"/>
+          <w:szCs w:val="24"/>
+          <w:lang w:val="en-US"/>
+        </w:rPr>
+        <w:t>dice roll simulations</w:t>
+      </w:r>
+      <w:r>
+        <w:rPr>
+          <w:rFonts w:ascii="Arial" w:hAnsi="Arial" w:cs="Arial"/>
+          <w:sz w:val="24"/>
+          <w:szCs w:val="24"/>
+          <w:lang w:val="en-US"/>
+        </w:rPr>
+        <w:t xml:space="preserve"> </w:t>
+      </w:r>
+      <w:r>
+        <w:rPr>
+          <w:rFonts w:ascii="Arial" w:hAnsi="Arial" w:cs="Arial"/>
+          <w:sz w:val="24"/>
+          <w:szCs w:val="24"/>
+          <w:lang w:val="en-US"/>
+        </w:rPr>
+        <w:t>w</w:t>
+      </w:r>
+      <w:r>
+        <w:rPr>
+          <w:rFonts w:ascii="Arial" w:hAnsi="Arial" w:cs="Arial"/>
+          <w:sz w:val="24"/>
+          <w:szCs w:val="24"/>
+          <w:lang w:val="en-US"/>
+        </w:rPr>
+        <w:t>ere</w:t>
+      </w:r>
+      <w:r>
+        <w:rPr>
+          <w:rFonts w:ascii="Arial" w:hAnsi="Arial" w:cs="Arial"/>
+          <w:sz w:val="24"/>
+          <w:szCs w:val="24"/>
+          <w:lang w:val="en-US"/>
+        </w:rPr>
+        <w:t xml:space="preserve"> developed</w:t>
+      </w:r>
+      <w:r>
+        <w:rPr>
+          <w:rFonts w:ascii="Arial" w:hAnsi="Arial" w:cs="Arial"/>
+          <w:sz w:val="24"/>
+          <w:szCs w:val="24"/>
+          <w:lang w:val="en-US"/>
+        </w:rPr>
+        <w:t xml:space="preserve"> with the same </w:t>
+      </w:r>
+      <w:r>
+        <w:rPr>
+          <w:rFonts w:ascii="Arial" w:hAnsi="Arial" w:cs="Arial"/>
+          <w:sz w:val="24"/>
+          <w:szCs w:val="24"/>
+          <w:lang w:val="en-US"/>
+        </w:rPr>
+        <w:t xml:space="preserve">method as the coin simulations shown above. </w:t>
+      </w:r>
+      <w:r>
+        <w:rPr>
+          <w:rFonts w:ascii="Arial" w:hAnsi="Arial" w:cs="Arial"/>
+          <w:sz w:val="24"/>
+          <w:szCs w:val="24"/>
+          <w:lang w:val="en-US"/>
+        </w:rPr>
+        <w:t xml:space="preserve">A </w:t>
+      </w:r>
+      <w:r>
+        <w:rPr>
+          <w:rFonts w:ascii="Arial" w:hAnsi="Arial" w:cs="Arial"/>
+          <w:i/>
+          <w:iCs/>
+          <w:sz w:val="24"/>
+          <w:szCs w:val="24"/>
+          <w:lang w:val="en-US"/>
+        </w:rPr>
+        <w:t>rand</w:t>
+      </w:r>
+      <w:r>
+        <w:rPr>
+          <w:rFonts w:ascii="Arial" w:hAnsi="Arial" w:cs="Arial"/>
+          <w:sz w:val="24"/>
+          <w:szCs w:val="24"/>
+          <w:lang w:val="en-US"/>
+        </w:rPr>
+        <w:t xml:space="preserve"> variable was created using the Random class</w:t>
+      </w:r>
+      <w:r>
+        <w:rPr>
+          <w:rFonts w:ascii="Arial" w:hAnsi="Arial" w:cs="Arial"/>
+          <w:sz w:val="24"/>
+          <w:szCs w:val="24"/>
+          <w:lang w:val="en-US"/>
+        </w:rPr>
+        <w:t xml:space="preserve">, first in </w:t>
+      </w:r>
+      <w:r>
+        <w:rPr>
+          <w:rFonts w:ascii="Arial" w:hAnsi="Arial" w:cs="Arial"/>
+          <w:i/>
+          <w:iCs/>
+          <w:sz w:val="24"/>
+          <w:szCs w:val="24"/>
+          <w:lang w:val="en-US"/>
+        </w:rPr>
+        <w:t>RandDiceRoll1</w:t>
+      </w:r>
+      <w:r>
+        <w:rPr>
+          <w:rFonts w:ascii="Arial" w:hAnsi="Arial" w:cs="Arial"/>
+          <w:sz w:val="24"/>
+          <w:szCs w:val="24"/>
+          <w:lang w:val="en-US"/>
+        </w:rPr>
+        <w:t xml:space="preserve"> with the system clock seed and then again in </w:t>
+      </w:r>
+      <w:r>
+        <w:rPr>
+          <w:rFonts w:ascii="Arial" w:hAnsi="Arial" w:cs="Arial"/>
+          <w:i/>
+          <w:iCs/>
+          <w:sz w:val="24"/>
+          <w:szCs w:val="24"/>
+          <w:lang w:val="en-US"/>
+        </w:rPr>
+        <w:t>RandDiceRoll2</w:t>
+      </w:r>
+      <w:r>
+        <w:rPr>
+          <w:rFonts w:ascii="Arial" w:hAnsi="Arial" w:cs="Arial"/>
+          <w:sz w:val="24"/>
+          <w:szCs w:val="24"/>
+          <w:lang w:val="en-US"/>
+        </w:rPr>
+        <w:t xml:space="preserve"> </w:t>
+      </w:r>
+      <w:r>
+        <w:rPr>
+          <w:rFonts w:ascii="Arial" w:hAnsi="Arial" w:cs="Arial"/>
+          <w:sz w:val="24"/>
+          <w:szCs w:val="24"/>
+          <w:lang w:val="en-US"/>
+        </w:rPr>
+        <w:t xml:space="preserve">with the </w:t>
+      </w:r>
+      <w:r>
+        <w:rPr>
+          <w:rFonts w:ascii="Arial" w:hAnsi="Arial" w:cs="Arial"/>
+          <w:sz w:val="24"/>
+          <w:szCs w:val="24"/>
+          <w:lang w:val="en-US"/>
+        </w:rPr>
+        <w:t xml:space="preserve">user given seed. </w:t>
+      </w:r>
+      <w:r>
+        <w:rPr>
+          <w:rFonts w:ascii="Arial" w:hAnsi="Arial" w:cs="Arial"/>
+          <w:sz w:val="24"/>
+          <w:szCs w:val="24"/>
+          <w:lang w:val="en-US"/>
+        </w:rPr>
+        <w:t xml:space="preserve">A for loop </w:t>
+      </w:r>
+      <w:r>
+        <w:rPr>
+          <w:rFonts w:ascii="Arial" w:hAnsi="Arial" w:cs="Arial"/>
+          <w:sz w:val="24"/>
+          <w:szCs w:val="24"/>
+          <w:lang w:val="en-US"/>
+        </w:rPr>
+        <w:t>allowed for 500 consecutive iterations, with each iteration producing</w:t>
+      </w:r>
+      <w:r>
+        <w:rPr>
+          <w:rFonts w:ascii="Arial" w:hAnsi="Arial" w:cs="Arial"/>
+          <w:sz w:val="24"/>
+          <w:szCs w:val="24"/>
+          <w:lang w:val="en-US"/>
+        </w:rPr>
+        <w:t xml:space="preserve"> a value between 1 and 7 (not including 7). </w:t>
+      </w:r>
+      <w:r>
+        <w:rPr>
+          <w:rFonts w:ascii="Arial" w:hAnsi="Arial" w:cs="Arial"/>
+          <w:sz w:val="24"/>
+          <w:szCs w:val="24"/>
+          <w:lang w:val="en-US"/>
+        </w:rPr>
+        <w:t xml:space="preserve">The </w:t>
+      </w:r>
+      <w:r>
+        <w:rPr>
+          <w:rFonts w:ascii="Arial" w:hAnsi="Arial" w:cs="Arial"/>
+          <w:sz w:val="24"/>
+          <w:szCs w:val="24"/>
+          <w:lang w:val="en-US"/>
+        </w:rPr>
+        <w:t xml:space="preserve">maximum bound </w:t>
+      </w:r>
+      <w:r>
+        <w:rPr>
+          <w:rFonts w:ascii="Arial" w:hAnsi="Arial" w:cs="Arial"/>
+          <w:sz w:val="24"/>
+          <w:szCs w:val="24"/>
+          <w:lang w:val="en-US"/>
+        </w:rPr>
+        <w:t xml:space="preserve">available for the generator had to be </w:t>
+      </w:r>
+      <w:r>
+        <w:rPr>
+          <w:rFonts w:ascii="Arial" w:hAnsi="Arial" w:cs="Arial"/>
+          <w:sz w:val="24"/>
+          <w:szCs w:val="24"/>
+          <w:lang w:val="en-US"/>
+        </w:rPr>
+        <w:t>increased</w:t>
+      </w:r>
+      <w:r>
+        <w:rPr>
+          <w:rFonts w:ascii="Arial" w:hAnsi="Arial" w:cs="Arial"/>
+          <w:sz w:val="24"/>
+          <w:szCs w:val="24"/>
+          <w:lang w:val="en-US"/>
+        </w:rPr>
+        <w:t xml:space="preserve"> due to </w:t>
+      </w:r>
+      <w:r>
+        <w:rPr>
+          <w:rFonts w:ascii="Arial" w:hAnsi="Arial" w:cs="Arial"/>
+          <w:sz w:val="24"/>
+          <w:szCs w:val="24"/>
+          <w:lang w:val="en-US"/>
+        </w:rPr>
+        <w:t xml:space="preserve">a particular </w:t>
+      </w:r>
+      <w:r>
+        <w:rPr>
+          <w:rFonts w:ascii="Arial" w:hAnsi="Arial" w:cs="Arial"/>
+          <w:sz w:val="24"/>
+          <w:szCs w:val="24"/>
+          <w:lang w:val="en-US"/>
+        </w:rPr>
+        <w:t>quirk</w:t>
+      </w:r>
+      <w:r>
+        <w:rPr>
+          <w:rFonts w:ascii="Arial" w:hAnsi="Arial" w:cs="Arial"/>
+          <w:sz w:val="24"/>
+          <w:szCs w:val="24"/>
+          <w:lang w:val="en-US"/>
+        </w:rPr>
+        <w:t xml:space="preserve"> of </w:t>
+      </w:r>
+      <w:r>
+        <w:rPr>
+          <w:rFonts w:ascii="Arial" w:hAnsi="Arial" w:cs="Arial"/>
+          <w:sz w:val="24"/>
+          <w:szCs w:val="24"/>
+          <w:lang w:val="en-US"/>
+        </w:rPr>
+        <w:t>the function</w:t>
+      </w:r>
+      <w:r>
+        <w:rPr>
+          <w:rFonts w:ascii="Arial" w:hAnsi="Arial" w:cs="Arial"/>
+          <w:sz w:val="24"/>
+          <w:szCs w:val="24"/>
+          <w:lang w:val="en-US"/>
+        </w:rPr>
+        <w:t>, which when given the bounds 1-6 would only generate values up to 5.</w:t>
       </w:r>
     </w:p>
     <w:sectPr>

</xml_diff>

<commit_message>
Detailed methodology of Python Implementation 1
</commit_message>
<xml_diff>
--- a/Report/Methodology.docx
+++ b/Report/Methodology.docx
@@ -9771,16 +9771,151 @@
           <w:szCs w:val="24"/>
           <w:lang w:val="en-US"/>
         </w:rPr>
-        <w:t xml:space="preserve">The Python pseudorandom generators were created in a Jupyter Notebook file using Anaconda. </w:t>
-      </w:r>
-      <w:r>
-        <w:rPr>
-          <w:rFonts w:ascii="Arial" w:hAnsi="Arial" w:cs="Arial"/>
-          <w:sz w:val="24"/>
-          <w:szCs w:val="24"/>
-          <w:lang w:val="en-US"/>
-        </w:rPr>
-        <w:t xml:space="preserve">Much like C#, Python uses a procedure </w:t>
+        <w:t>The Python pseudorandom generators were created in a Jupyter Notebook file using Anaconda.</w:t>
+      </w:r>
+      <w:r>
+        <w:rPr>
+          <w:rFonts w:ascii="Arial" w:hAnsi="Arial" w:cs="Arial"/>
+          <w:sz w:val="24"/>
+          <w:szCs w:val="24"/>
+          <w:lang w:val="en-US"/>
+        </w:rPr>
+        <w:t xml:space="preserve"> The main advantage of working within Jupyter Notebook is that </w:t>
+      </w:r>
+      <w:r>
+        <w:rPr>
+          <w:rFonts w:ascii="Arial" w:hAnsi="Arial" w:cs="Arial"/>
+          <w:sz w:val="24"/>
+          <w:szCs w:val="24"/>
+          <w:lang w:val="en-US"/>
+        </w:rPr>
+        <w:t xml:space="preserve">the code can be written into </w:t>
+      </w:r>
+      <w:r>
+        <w:rPr>
+          <w:rFonts w:ascii="Arial" w:hAnsi="Arial" w:cs="Arial"/>
+          <w:sz w:val="24"/>
+          <w:szCs w:val="24"/>
+          <w:lang w:val="en-US"/>
+        </w:rPr>
+        <w:t xml:space="preserve">individual cells, which function entirely independently of each other, </w:t>
+      </w:r>
+      <w:r>
+        <w:rPr>
+          <w:rFonts w:ascii="Arial" w:hAnsi="Arial" w:cs="Arial"/>
+          <w:sz w:val="24"/>
+          <w:szCs w:val="24"/>
+          <w:lang w:val="en-US"/>
+        </w:rPr>
+        <w:t>much the same as</w:t>
+      </w:r>
+      <w:r>
+        <w:rPr>
+          <w:rFonts w:ascii="Arial" w:hAnsi="Arial" w:cs="Arial"/>
+          <w:sz w:val="24"/>
+          <w:szCs w:val="24"/>
+          <w:lang w:val="en-US"/>
+        </w:rPr>
+        <w:t xml:space="preserve"> the functions used in the previous implementation stage</w:t>
+      </w:r>
+      <w:r>
+        <w:rPr>
+          <w:rFonts w:ascii="Arial" w:hAnsi="Arial" w:cs="Arial"/>
+          <w:sz w:val="24"/>
+          <w:szCs w:val="24"/>
+          <w:lang w:val="en-US"/>
+        </w:rPr>
+        <w:t xml:space="preserve"> </w:t>
+      </w:r>
+      <w:r>
+        <w:rPr>
+          <w:rFonts w:ascii="Arial" w:hAnsi="Arial" w:cs="Arial"/>
+          <w:sz w:val="24"/>
+          <w:szCs w:val="24"/>
+          <w:lang w:val="en-US"/>
+        </w:rPr>
+        <w:t>which allowed for</w:t>
+      </w:r>
+      <w:r>
+        <w:rPr>
+          <w:rFonts w:ascii="Arial" w:hAnsi="Arial" w:cs="Arial"/>
+          <w:sz w:val="24"/>
+          <w:szCs w:val="24"/>
+          <w:lang w:val="en-US"/>
+        </w:rPr>
+        <w:t xml:space="preserve"> a more organi</w:t>
+      </w:r>
+      <w:r>
+        <w:rPr>
+          <w:rFonts w:ascii="Arial" w:hAnsi="Arial" w:cs="Arial"/>
+          <w:sz w:val="24"/>
+          <w:szCs w:val="24"/>
+          <w:lang w:val="en-US"/>
+        </w:rPr>
+        <w:t>s</w:t>
+      </w:r>
+      <w:r>
+        <w:rPr>
+          <w:rFonts w:ascii="Arial" w:hAnsi="Arial" w:cs="Arial"/>
+          <w:sz w:val="24"/>
+          <w:szCs w:val="24"/>
+          <w:lang w:val="en-US"/>
+        </w:rPr>
+        <w:t xml:space="preserve">ed </w:t>
+      </w:r>
+      <w:r>
+        <w:rPr>
+          <w:rFonts w:ascii="Arial" w:hAnsi="Arial" w:cs="Arial"/>
+          <w:sz w:val="24"/>
+          <w:szCs w:val="24"/>
+          <w:lang w:val="en-US"/>
+        </w:rPr>
+        <w:t xml:space="preserve">and easily modifiable </w:t>
+      </w:r>
+      <w:r>
+        <w:rPr>
+          <w:rFonts w:ascii="Arial" w:hAnsi="Arial" w:cs="Arial"/>
+          <w:sz w:val="24"/>
+          <w:szCs w:val="24"/>
+          <w:lang w:val="en-US"/>
+        </w:rPr>
+        <w:t>solution</w:t>
+      </w:r>
+      <w:r>
+        <w:rPr>
+          <w:rFonts w:ascii="Arial" w:hAnsi="Arial" w:cs="Arial"/>
+          <w:sz w:val="24"/>
+          <w:szCs w:val="24"/>
+          <w:lang w:val="en-US"/>
+        </w:rPr>
+        <w:t>.</w:t>
+      </w:r>
+      <w:r>
+        <w:rPr>
+          <w:rFonts w:ascii="Arial" w:hAnsi="Arial" w:cs="Arial"/>
+          <w:sz w:val="24"/>
+          <w:szCs w:val="24"/>
+          <w:lang w:val="en-US"/>
+        </w:rPr>
+        <w:t xml:space="preserve"> </w:t>
+      </w:r>
+      <w:r>
+        <w:rPr>
+          <w:rFonts w:ascii="Arial" w:hAnsi="Arial" w:cs="Arial"/>
+          <w:sz w:val="24"/>
+          <w:szCs w:val="24"/>
+          <w:lang w:val="en-US"/>
+        </w:rPr>
+        <w:t>As with</w:t>
+      </w:r>
+      <w:r>
+        <w:rPr>
+          <w:rFonts w:ascii="Arial" w:hAnsi="Arial" w:cs="Arial"/>
+          <w:sz w:val="24"/>
+          <w:szCs w:val="24"/>
+          <w:lang w:val="en-US"/>
+        </w:rPr>
+        <w:t xml:space="preserve"> C#, Python uses a procedure </w:t>
       </w:r>
       <w:r>
         <w:rPr>
@@ -10274,6 +10409,725 @@
         </w:rPr>
         <w:t xml:space="preserve"> </w:t>
       </w:r>
+    </w:p>
+    <w:p>
+      <w:pPr>
+        <w:rPr>
+          <w:rFonts w:ascii="Arial" w:hAnsi="Arial" w:cs="Arial"/>
+          <w:sz w:val="24"/>
+          <w:szCs w:val="24"/>
+          <w:lang w:val="en-US"/>
+        </w:rPr>
+      </w:pPr>
+      <w:r>
+        <w:rPr>
+          <w:noProof/>
+        </w:rPr>
+        <w:lastRenderedPageBreak/>
+        <w:drawing>
+          <wp:inline distT="0" distB="0" distL="0" distR="0" wp14:anchorId="26D2F340" wp14:editId="5E4CECE3">
+            <wp:extent cx="5731510" cy="2273300"/>
+            <wp:effectExtent l="0" t="0" r="2540" b="0"/>
+            <wp:docPr id="683514522" name="Picture 1" descr="A screenshot of a computer program&#10;&#10;Description automatically generated"/>
+            <wp:cNvGraphicFramePr>
+              <a:graphicFrameLocks xmlns:a="http://schemas.openxmlformats.org/drawingml/2006/main" noChangeAspect="1"/>
+            </wp:cNvGraphicFramePr>
+            <a:graphic xmlns:a="http://schemas.openxmlformats.org/drawingml/2006/main">
+              <a:graphicData uri="http://schemas.openxmlformats.org/drawingml/2006/picture">
+                <pic:pic xmlns:pic="http://schemas.openxmlformats.org/drawingml/2006/picture">
+                  <pic:nvPicPr>
+                    <pic:cNvPr id="683514522" name="Picture 1" descr="A screenshot of a computer program&#10;&#10;Description automatically generated"/>
+                    <pic:cNvPicPr/>
+                  </pic:nvPicPr>
+                  <pic:blipFill>
+                    <a:blip r:embed="rId15"/>
+                    <a:stretch>
+                      <a:fillRect/>
+                    </a:stretch>
+                  </pic:blipFill>
+                  <pic:spPr>
+                    <a:xfrm>
+                      <a:off x="0" y="0"/>
+                      <a:ext cx="5731510" cy="2273300"/>
+                    </a:xfrm>
+                    <a:prstGeom prst="rect">
+                      <a:avLst/>
+                    </a:prstGeom>
+                  </pic:spPr>
+                </pic:pic>
+              </a:graphicData>
+            </a:graphic>
+          </wp:inline>
+        </w:drawing>
+      </w:r>
+    </w:p>
+    <w:p>
+      <w:pPr>
+        <w:rPr>
+          <w:rFonts w:ascii="Arial" w:hAnsi="Arial" w:cs="Arial"/>
+          <w:i/>
+          <w:iCs/>
+          <w:sz w:val="24"/>
+          <w:szCs w:val="24"/>
+          <w:lang w:val="en-US"/>
+        </w:rPr>
+      </w:pPr>
+      <w:r>
+        <w:rPr>
+          <w:rFonts w:ascii="Arial" w:hAnsi="Arial" w:cs="Arial"/>
+          <w:i/>
+          <w:iCs/>
+          <w:sz w:val="24"/>
+          <w:szCs w:val="24"/>
+          <w:lang w:val="en-US"/>
+        </w:rPr>
+        <w:t xml:space="preserve">Figure 11. </w:t>
+      </w:r>
+      <w:r>
+        <w:rPr>
+          <w:rFonts w:ascii="Arial" w:hAnsi="Arial" w:cs="Arial"/>
+          <w:i/>
+          <w:iCs/>
+          <w:sz w:val="24"/>
+          <w:szCs w:val="24"/>
+          <w:lang w:val="en-US"/>
+        </w:rPr>
+        <w:t xml:space="preserve">A screenshot of </w:t>
+      </w:r>
+      <w:r>
+        <w:rPr>
+          <w:rFonts w:ascii="Arial" w:hAnsi="Arial" w:cs="Arial"/>
+          <w:i/>
+          <w:iCs/>
+          <w:sz w:val="24"/>
+          <w:szCs w:val="24"/>
+          <w:lang w:val="en-US"/>
+        </w:rPr>
+        <w:t>the Python Randint implementation</w:t>
+      </w:r>
+    </w:p>
+    <w:p>
+      <w:pPr>
+        <w:rPr>
+          <w:rFonts w:ascii="Arial" w:hAnsi="Arial" w:cs="Arial"/>
+          <w:sz w:val="24"/>
+          <w:szCs w:val="24"/>
+          <w:lang w:val="en-US"/>
+        </w:rPr>
+      </w:pPr>
+      <w:r>
+        <w:rPr>
+          <w:rFonts w:ascii="Arial" w:hAnsi="Arial" w:cs="Arial"/>
+          <w:sz w:val="24"/>
+          <w:szCs w:val="24"/>
+          <w:lang w:val="en-US"/>
+        </w:rPr>
+        <w:t xml:space="preserve">Being called almost identically to C#’s </w:t>
+      </w:r>
+      <w:r>
+        <w:rPr>
+          <w:rFonts w:ascii="Arial" w:hAnsi="Arial" w:cs="Arial"/>
+          <w:i/>
+          <w:iCs/>
+          <w:sz w:val="24"/>
+          <w:szCs w:val="24"/>
+          <w:lang w:val="en-US"/>
+        </w:rPr>
+        <w:t>.Next()</w:t>
+      </w:r>
+      <w:r>
+        <w:rPr>
+          <w:rFonts w:ascii="Arial" w:hAnsi="Arial" w:cs="Arial"/>
+          <w:sz w:val="24"/>
+          <w:szCs w:val="24"/>
+          <w:lang w:val="en-US"/>
+        </w:rPr>
+        <w:t xml:space="preserve"> method, </w:t>
+      </w:r>
+      <w:r>
+        <w:rPr>
+          <w:rFonts w:ascii="Arial" w:hAnsi="Arial" w:cs="Arial"/>
+          <w:sz w:val="24"/>
+          <w:szCs w:val="24"/>
+          <w:lang w:val="en-US"/>
+        </w:rPr>
+        <w:t xml:space="preserve">the </w:t>
+      </w:r>
+      <w:r>
+        <w:rPr>
+          <w:rFonts w:ascii="Arial" w:hAnsi="Arial" w:cs="Arial"/>
+          <w:i/>
+          <w:iCs/>
+          <w:sz w:val="24"/>
+          <w:szCs w:val="24"/>
+          <w:lang w:val="en-US"/>
+        </w:rPr>
+        <w:t>Randint()</w:t>
+      </w:r>
+      <w:r>
+        <w:rPr>
+          <w:rFonts w:ascii="Arial" w:hAnsi="Arial" w:cs="Arial"/>
+          <w:sz w:val="24"/>
+          <w:szCs w:val="24"/>
+          <w:lang w:val="en-US"/>
+        </w:rPr>
+        <w:t xml:space="preserve"> function </w:t>
+      </w:r>
+      <w:r>
+        <w:rPr>
+          <w:rFonts w:ascii="Arial" w:hAnsi="Arial" w:cs="Arial"/>
+          <w:sz w:val="24"/>
+          <w:szCs w:val="24"/>
+          <w:lang w:val="en-US"/>
+        </w:rPr>
+        <w:t xml:space="preserve">provided by Python </w:t>
+      </w:r>
+      <w:r>
+        <w:rPr>
+          <w:rFonts w:ascii="Arial" w:hAnsi="Arial" w:cs="Arial"/>
+          <w:sz w:val="24"/>
+          <w:szCs w:val="24"/>
+          <w:lang w:val="en-US"/>
+        </w:rPr>
+        <w:t xml:space="preserve">is capable of generating any integer between a set of min and max values. </w:t>
+      </w:r>
+      <w:r>
+        <w:rPr>
+          <w:rFonts w:ascii="Arial" w:hAnsi="Arial" w:cs="Arial"/>
+          <w:sz w:val="24"/>
+          <w:szCs w:val="24"/>
+          <w:lang w:val="en-US"/>
+        </w:rPr>
+        <w:t xml:space="preserve">This function is </w:t>
+      </w:r>
+      <w:r>
+        <w:rPr>
+          <w:rFonts w:ascii="Arial" w:hAnsi="Arial" w:cs="Arial"/>
+          <w:sz w:val="24"/>
+          <w:szCs w:val="24"/>
+          <w:lang w:val="en-US"/>
+        </w:rPr>
+        <w:t xml:space="preserve">provided by the </w:t>
+      </w:r>
+      <w:r>
+        <w:rPr>
+          <w:rFonts w:ascii="Arial" w:hAnsi="Arial" w:cs="Arial"/>
+          <w:sz w:val="24"/>
+          <w:szCs w:val="24"/>
+          <w:lang w:val="en-US"/>
+        </w:rPr>
+        <w:t>random library</w:t>
+      </w:r>
+      <w:r>
+        <w:rPr>
+          <w:rFonts w:ascii="Arial" w:hAnsi="Arial" w:cs="Arial"/>
+          <w:sz w:val="24"/>
+          <w:szCs w:val="24"/>
+          <w:lang w:val="en-US"/>
+        </w:rPr>
+        <w:t xml:space="preserve"> which is imported into the </w:t>
+      </w:r>
+      <w:r>
+        <w:rPr>
+          <w:rFonts w:ascii="Arial" w:hAnsi="Arial" w:cs="Arial"/>
+          <w:sz w:val="24"/>
+          <w:szCs w:val="24"/>
+          <w:lang w:val="en-US"/>
+        </w:rPr>
+        <w:t xml:space="preserve">program </w:t>
+      </w:r>
+      <w:r>
+        <w:rPr>
+          <w:rFonts w:ascii="Arial" w:hAnsi="Arial" w:cs="Arial"/>
+          <w:sz w:val="24"/>
+          <w:szCs w:val="24"/>
+          <w:lang w:val="en-US"/>
+        </w:rPr>
+        <w:t xml:space="preserve">alongside the Json library before any generations begin. </w:t>
+      </w:r>
+      <w:r>
+        <w:rPr>
+          <w:rFonts w:ascii="Arial" w:hAnsi="Arial" w:cs="Arial"/>
+          <w:sz w:val="24"/>
+          <w:szCs w:val="24"/>
+          <w:lang w:val="en-US"/>
+        </w:rPr>
+        <w:t xml:space="preserve">In order to store outputs, </w:t>
+      </w:r>
+      <w:r>
+        <w:rPr>
+          <w:rFonts w:ascii="Arial" w:hAnsi="Arial" w:cs="Arial"/>
+          <w:sz w:val="24"/>
+          <w:szCs w:val="24"/>
+          <w:lang w:val="en-US"/>
+        </w:rPr>
+        <w:t xml:space="preserve">the </w:t>
+      </w:r>
+      <w:r>
+        <w:rPr>
+          <w:rFonts w:ascii="Arial" w:hAnsi="Arial" w:cs="Arial"/>
+          <w:i/>
+          <w:iCs/>
+          <w:sz w:val="24"/>
+          <w:szCs w:val="24"/>
+          <w:lang w:val="en-US"/>
+        </w:rPr>
+        <w:t>ReturnValues</w:t>
+      </w:r>
+      <w:r>
+        <w:rPr>
+          <w:rFonts w:ascii="Arial" w:hAnsi="Arial" w:cs="Arial"/>
+          <w:sz w:val="24"/>
+          <w:szCs w:val="24"/>
+          <w:lang w:val="en-US"/>
+        </w:rPr>
+        <w:t xml:space="preserve"> list is again used</w:t>
+      </w:r>
+      <w:r>
+        <w:rPr>
+          <w:rFonts w:ascii="Arial" w:hAnsi="Arial" w:cs="Arial"/>
+          <w:sz w:val="24"/>
+          <w:szCs w:val="24"/>
+          <w:lang w:val="en-US"/>
+        </w:rPr>
+        <w:t>.</w:t>
+      </w:r>
+      <w:r>
+        <w:rPr>
+          <w:rFonts w:ascii="Arial" w:hAnsi="Arial" w:cs="Arial"/>
+          <w:sz w:val="24"/>
+          <w:szCs w:val="24"/>
+          <w:lang w:val="en-US"/>
+        </w:rPr>
+        <w:t xml:space="preserve"> </w:t>
+      </w:r>
+      <w:r>
+        <w:rPr>
+          <w:rFonts w:ascii="Arial" w:hAnsi="Arial" w:cs="Arial"/>
+          <w:sz w:val="24"/>
+          <w:szCs w:val="24"/>
+          <w:lang w:val="en-US"/>
+        </w:rPr>
+        <w:t>H</w:t>
+      </w:r>
+      <w:r>
+        <w:rPr>
+          <w:rFonts w:ascii="Arial" w:hAnsi="Arial" w:cs="Arial"/>
+          <w:sz w:val="24"/>
+          <w:szCs w:val="24"/>
+          <w:lang w:val="en-US"/>
+        </w:rPr>
+        <w:t>owever</w:t>
+      </w:r>
+      <w:r>
+        <w:rPr>
+          <w:rFonts w:ascii="Arial" w:hAnsi="Arial" w:cs="Arial"/>
+          <w:sz w:val="24"/>
+          <w:szCs w:val="24"/>
+          <w:lang w:val="en-US"/>
+        </w:rPr>
+        <w:t>,</w:t>
+      </w:r>
+      <w:r>
+        <w:rPr>
+          <w:rFonts w:ascii="Arial" w:hAnsi="Arial" w:cs="Arial"/>
+          <w:sz w:val="24"/>
+          <w:szCs w:val="24"/>
+          <w:lang w:val="en-US"/>
+        </w:rPr>
+        <w:t xml:space="preserve"> unlike in C# when declaring a </w:t>
+      </w:r>
+      <w:r>
+        <w:rPr>
+          <w:rFonts w:ascii="Arial" w:hAnsi="Arial" w:cs="Arial"/>
+          <w:sz w:val="24"/>
+          <w:szCs w:val="24"/>
+          <w:lang w:val="en-US"/>
+        </w:rPr>
+        <w:t>list,</w:t>
+      </w:r>
+      <w:r>
+        <w:rPr>
+          <w:rFonts w:ascii="Arial" w:hAnsi="Arial" w:cs="Arial"/>
+          <w:sz w:val="24"/>
+          <w:szCs w:val="24"/>
+          <w:lang w:val="en-US"/>
+        </w:rPr>
+        <w:t xml:space="preserve"> the </w:t>
+      </w:r>
+      <w:r>
+        <w:rPr>
+          <w:rFonts w:ascii="Arial" w:hAnsi="Arial" w:cs="Arial"/>
+          <w:sz w:val="24"/>
+          <w:szCs w:val="24"/>
+          <w:lang w:val="en-US"/>
+        </w:rPr>
+        <w:t xml:space="preserve">type of data it stores does not have to be declared, meaning that </w:t>
+      </w:r>
+      <w:r>
+        <w:rPr>
+          <w:rFonts w:ascii="Arial" w:hAnsi="Arial" w:cs="Arial"/>
+          <w:i/>
+          <w:iCs/>
+          <w:sz w:val="24"/>
+          <w:szCs w:val="24"/>
+          <w:lang w:val="en-US"/>
+        </w:rPr>
+        <w:t>ReturnValues</w:t>
+      </w:r>
+      <w:r>
+        <w:rPr>
+          <w:rFonts w:ascii="Arial" w:hAnsi="Arial" w:cs="Arial"/>
+          <w:sz w:val="24"/>
+          <w:szCs w:val="24"/>
+          <w:lang w:val="en-US"/>
+        </w:rPr>
+        <w:t xml:space="preserve"> can be used to store </w:t>
+      </w:r>
+      <w:r>
+        <w:rPr>
+          <w:rFonts w:ascii="Arial" w:hAnsi="Arial" w:cs="Arial"/>
+          <w:sz w:val="24"/>
+          <w:szCs w:val="24"/>
+          <w:lang w:val="en-US"/>
+        </w:rPr>
+        <w:t>any output generated in Python</w:t>
+      </w:r>
+      <w:r>
+        <w:rPr>
+          <w:rFonts w:ascii="Arial" w:hAnsi="Arial" w:cs="Arial"/>
+          <w:sz w:val="24"/>
+          <w:szCs w:val="24"/>
+          <w:lang w:val="en-US"/>
+        </w:rPr>
+        <w:t xml:space="preserve">. </w:t>
+      </w:r>
+      <w:r>
+        <w:rPr>
+          <w:rFonts w:ascii="Arial" w:hAnsi="Arial" w:cs="Arial"/>
+          <w:sz w:val="24"/>
+          <w:szCs w:val="24"/>
+          <w:lang w:val="en-US"/>
+        </w:rPr>
+        <w:t xml:space="preserve">A 500 iteration for loop </w:t>
+      </w:r>
+      <w:r>
+        <w:rPr>
+          <w:rFonts w:ascii="Arial" w:hAnsi="Arial" w:cs="Arial"/>
+          <w:sz w:val="24"/>
+          <w:szCs w:val="24"/>
+          <w:lang w:val="en-US"/>
+        </w:rPr>
+        <w:t xml:space="preserve">encapsulates </w:t>
+      </w:r>
+      <w:r>
+        <w:rPr>
+          <w:rFonts w:ascii="Arial" w:hAnsi="Arial" w:cs="Arial"/>
+          <w:sz w:val="24"/>
+          <w:szCs w:val="24"/>
+          <w:lang w:val="en-US"/>
+        </w:rPr>
+        <w:t>an append command</w:t>
+      </w:r>
+      <w:r>
+        <w:rPr>
+          <w:rFonts w:ascii="Arial" w:hAnsi="Arial" w:cs="Arial"/>
+          <w:sz w:val="24"/>
+          <w:szCs w:val="24"/>
+          <w:lang w:val="en-US"/>
+        </w:rPr>
+        <w:t xml:space="preserve">, which </w:t>
+      </w:r>
+      <w:r>
+        <w:rPr>
+          <w:rFonts w:ascii="Arial" w:hAnsi="Arial" w:cs="Arial"/>
+          <w:sz w:val="24"/>
+          <w:szCs w:val="24"/>
+          <w:lang w:val="en-US"/>
+        </w:rPr>
+        <w:t xml:space="preserve">stores the result of a </w:t>
+      </w:r>
+      <w:r>
+        <w:rPr>
+          <w:rFonts w:ascii="Arial" w:hAnsi="Arial" w:cs="Arial"/>
+          <w:i/>
+          <w:iCs/>
+          <w:sz w:val="24"/>
+          <w:szCs w:val="24"/>
+          <w:lang w:val="en-US"/>
+        </w:rPr>
+        <w:t>Randint()</w:t>
+      </w:r>
+      <w:r>
+        <w:rPr>
+          <w:rFonts w:ascii="Arial" w:hAnsi="Arial" w:cs="Arial"/>
+          <w:sz w:val="24"/>
+          <w:szCs w:val="24"/>
+          <w:lang w:val="en-US"/>
+        </w:rPr>
+        <w:t xml:space="preserve"> generation</w:t>
+      </w:r>
+      <w:r>
+        <w:rPr>
+          <w:rFonts w:ascii="Arial" w:hAnsi="Arial" w:cs="Arial"/>
+          <w:sz w:val="24"/>
+          <w:szCs w:val="24"/>
+          <w:lang w:val="en-US"/>
+        </w:rPr>
+        <w:t xml:space="preserve"> within </w:t>
+      </w:r>
+      <w:r>
+        <w:rPr>
+          <w:rFonts w:ascii="Arial" w:hAnsi="Arial" w:cs="Arial"/>
+          <w:i/>
+          <w:iCs/>
+          <w:sz w:val="24"/>
+          <w:szCs w:val="24"/>
+          <w:lang w:val="en-US"/>
+        </w:rPr>
+        <w:t>ReturnValues</w:t>
+      </w:r>
+      <w:r>
+        <w:rPr>
+          <w:rFonts w:ascii="Arial" w:hAnsi="Arial" w:cs="Arial"/>
+          <w:sz w:val="24"/>
+          <w:szCs w:val="24"/>
+          <w:lang w:val="en-US"/>
+        </w:rPr>
+        <w:t>.</w:t>
+      </w:r>
+      <w:r>
+        <w:rPr>
+          <w:rFonts w:ascii="Arial" w:hAnsi="Arial" w:cs="Arial"/>
+          <w:sz w:val="24"/>
+          <w:szCs w:val="24"/>
+          <w:lang w:val="en-US"/>
+        </w:rPr>
+        <w:t xml:space="preserve"> </w:t>
+      </w:r>
+      <w:r>
+        <w:rPr>
+          <w:rFonts w:ascii="Arial" w:hAnsi="Arial" w:cs="Arial"/>
+          <w:sz w:val="24"/>
+          <w:szCs w:val="24"/>
+          <w:lang w:val="en-US"/>
+        </w:rPr>
+        <w:t xml:space="preserve">As with previous generators, </w:t>
+      </w:r>
+      <w:r>
+        <w:rPr>
+          <w:rFonts w:ascii="Arial" w:hAnsi="Arial" w:cs="Arial"/>
+          <w:sz w:val="24"/>
+          <w:szCs w:val="24"/>
+          <w:lang w:val="en-US"/>
+        </w:rPr>
+        <w:t xml:space="preserve">the minimum and maximum possible values </w:t>
+      </w:r>
+      <w:r>
+        <w:rPr>
+          <w:rFonts w:ascii="Arial" w:hAnsi="Arial" w:cs="Arial"/>
+          <w:sz w:val="24"/>
+          <w:szCs w:val="24"/>
+          <w:lang w:val="en-US"/>
+        </w:rPr>
+        <w:t xml:space="preserve">given </w:t>
+      </w:r>
+      <w:r>
+        <w:rPr>
+          <w:rFonts w:ascii="Arial" w:hAnsi="Arial" w:cs="Arial"/>
+          <w:sz w:val="24"/>
+          <w:szCs w:val="24"/>
+          <w:lang w:val="en-US"/>
+        </w:rPr>
+        <w:t>are 0 and 100.</w:t>
+      </w:r>
+      <w:r>
+        <w:rPr>
+          <w:rFonts w:ascii="Arial" w:hAnsi="Arial" w:cs="Arial"/>
+          <w:sz w:val="24"/>
+          <w:szCs w:val="24"/>
+          <w:lang w:val="en-US"/>
+        </w:rPr>
+        <w:t xml:space="preserve"> After all iterations are completed, </w:t>
+      </w:r>
+      <w:r>
+        <w:rPr>
+          <w:rFonts w:ascii="Arial" w:hAnsi="Arial" w:cs="Arial"/>
+          <w:sz w:val="24"/>
+          <w:szCs w:val="24"/>
+          <w:lang w:val="en-US"/>
+        </w:rPr>
+        <w:t xml:space="preserve">the program </w:t>
+      </w:r>
+      <w:r>
+        <w:rPr>
+          <w:rFonts w:ascii="Arial" w:hAnsi="Arial" w:cs="Arial"/>
+          <w:sz w:val="24"/>
+          <w:szCs w:val="24"/>
+          <w:lang w:val="en-US"/>
+        </w:rPr>
+        <w:t xml:space="preserve">displays the contents of </w:t>
+      </w:r>
+      <w:r>
+        <w:rPr>
+          <w:rFonts w:ascii="Arial" w:hAnsi="Arial" w:cs="Arial"/>
+          <w:i/>
+          <w:iCs/>
+          <w:sz w:val="24"/>
+          <w:szCs w:val="24"/>
+          <w:lang w:val="en-US"/>
+        </w:rPr>
+        <w:t>ReturnValues</w:t>
+      </w:r>
+      <w:r>
+        <w:rPr>
+          <w:rFonts w:ascii="Arial" w:hAnsi="Arial" w:cs="Arial"/>
+          <w:sz w:val="24"/>
+          <w:szCs w:val="24"/>
+          <w:lang w:val="en-US"/>
+        </w:rPr>
+        <w:t xml:space="preserve"> </w:t>
+      </w:r>
+      <w:r>
+        <w:rPr>
+          <w:rFonts w:ascii="Arial" w:hAnsi="Arial" w:cs="Arial"/>
+          <w:sz w:val="24"/>
+          <w:szCs w:val="24"/>
+          <w:lang w:val="en-US"/>
+        </w:rPr>
+        <w:t xml:space="preserve">to the user </w:t>
+      </w:r>
+      <w:r>
+        <w:rPr>
+          <w:rFonts w:ascii="Arial" w:hAnsi="Arial" w:cs="Arial"/>
+          <w:sz w:val="24"/>
+          <w:szCs w:val="24"/>
+          <w:lang w:val="en-US"/>
+        </w:rPr>
+        <w:t>using a print command.</w:t>
+      </w:r>
+      <w:r>
+        <w:rPr>
+          <w:rFonts w:ascii="Arial" w:hAnsi="Arial" w:cs="Arial"/>
+          <w:sz w:val="24"/>
+          <w:szCs w:val="24"/>
+          <w:lang w:val="en-US"/>
+        </w:rPr>
+        <w:t xml:space="preserve"> The Json library imported at the beginning of the program then </w:t>
+      </w:r>
+      <w:r>
+        <w:rPr>
+          <w:rFonts w:ascii="Arial" w:hAnsi="Arial" w:cs="Arial"/>
+          <w:sz w:val="24"/>
+          <w:szCs w:val="24"/>
+          <w:lang w:val="en-US"/>
+        </w:rPr>
+        <w:t xml:space="preserve">serialises the </w:t>
+      </w:r>
+      <w:r>
+        <w:rPr>
+          <w:rFonts w:ascii="Arial" w:hAnsi="Arial" w:cs="Arial"/>
+          <w:i/>
+          <w:iCs/>
+          <w:sz w:val="24"/>
+          <w:szCs w:val="24"/>
+          <w:lang w:val="en-US"/>
+        </w:rPr>
+        <w:t>ReturnValues</w:t>
+      </w:r>
+      <w:r>
+        <w:rPr>
+          <w:rFonts w:ascii="Arial" w:hAnsi="Arial" w:cs="Arial"/>
+          <w:sz w:val="24"/>
+          <w:szCs w:val="24"/>
+          <w:lang w:val="en-US"/>
+        </w:rPr>
+        <w:t xml:space="preserve"> list into a J</w:t>
+      </w:r>
+      <w:r>
+        <w:rPr>
+          <w:rFonts w:ascii="Arial" w:hAnsi="Arial" w:cs="Arial"/>
+          <w:sz w:val="24"/>
+          <w:szCs w:val="24"/>
+          <w:lang w:val="en-US"/>
+        </w:rPr>
+        <w:t>SON</w:t>
+      </w:r>
+      <w:r>
+        <w:rPr>
+          <w:rFonts w:ascii="Arial" w:hAnsi="Arial" w:cs="Arial"/>
+          <w:sz w:val="24"/>
+          <w:szCs w:val="24"/>
+          <w:lang w:val="en-US"/>
+        </w:rPr>
+        <w:t xml:space="preserve"> compatible object</w:t>
+      </w:r>
+      <w:r>
+        <w:rPr>
+          <w:rFonts w:ascii="Arial" w:hAnsi="Arial" w:cs="Arial"/>
+          <w:sz w:val="24"/>
+          <w:szCs w:val="24"/>
+          <w:lang w:val="en-US"/>
+        </w:rPr>
+        <w:t xml:space="preserve"> which is then </w:t>
+      </w:r>
+      <w:r>
+        <w:rPr>
+          <w:rFonts w:ascii="Arial" w:hAnsi="Arial" w:cs="Arial"/>
+          <w:sz w:val="24"/>
+          <w:szCs w:val="24"/>
+          <w:lang w:val="en-US"/>
+        </w:rPr>
+        <w:t xml:space="preserve">outputted </w:t>
+      </w:r>
+      <w:r>
+        <w:rPr>
+          <w:rFonts w:ascii="Arial" w:hAnsi="Arial" w:cs="Arial"/>
+          <w:sz w:val="24"/>
+          <w:szCs w:val="24"/>
+          <w:lang w:val="en-US"/>
+        </w:rPr>
+        <w:t>as with</w:t>
+      </w:r>
+      <w:r>
+        <w:rPr>
+          <w:rFonts w:ascii="Arial" w:hAnsi="Arial" w:cs="Arial"/>
+          <w:sz w:val="24"/>
+          <w:szCs w:val="24"/>
+          <w:lang w:val="en-US"/>
+        </w:rPr>
+        <w:t xml:space="preserve"> the C# outputs in</w:t>
+      </w:r>
+      <w:r>
+        <w:rPr>
+          <w:rFonts w:ascii="Arial" w:hAnsi="Arial" w:cs="Arial"/>
+          <w:sz w:val="24"/>
+          <w:szCs w:val="24"/>
+          <w:lang w:val="en-US"/>
+        </w:rPr>
+        <w:t>to</w:t>
+      </w:r>
+      <w:r>
+        <w:rPr>
+          <w:rFonts w:ascii="Arial" w:hAnsi="Arial" w:cs="Arial"/>
+          <w:sz w:val="24"/>
+          <w:szCs w:val="24"/>
+          <w:lang w:val="en-US"/>
+        </w:rPr>
+        <w:t xml:space="preserve"> a JSON file.</w:t>
+      </w:r>
+    </w:p>
+    <w:p>
+      <w:pPr>
+        <w:rPr>
+          <w:rFonts w:ascii="Arial" w:hAnsi="Arial" w:cs="Arial"/>
+          <w:i/>
+          <w:iCs/>
+          <w:sz w:val="24"/>
+          <w:szCs w:val="24"/>
+          <w:lang w:val="en-US"/>
+        </w:rPr>
+      </w:pPr>
     </w:p>
     <w:sectPr>
       <w:pgSz w:w="11906" w:h="16838"/>

</xml_diff>

<commit_message>
Detailed methodology of Python implementation 3
</commit_message>
<xml_diff>
--- a/Report/Methodology.docx
+++ b/Report/Methodology.docx
@@ -1392,16 +1392,29 @@
         </w:rPr>
         <w:t xml:space="preserve">samples were taken from C#, two from the </w:t>
       </w:r>
-      <w:r>
-        <w:rPr>
-          <w:rFonts w:ascii="Arial" w:hAnsi="Arial" w:cs="Arial"/>
-          <w:i/>
-          <w:iCs/>
-          <w:sz w:val="24"/>
-          <w:szCs w:val="24"/>
-          <w:lang w:val="en-US"/>
-        </w:rPr>
-        <w:t>rand.Next()</w:t>
+      <w:proofErr w:type="gramStart"/>
+      <w:r>
+        <w:rPr>
+          <w:rFonts w:ascii="Arial" w:hAnsi="Arial" w:cs="Arial"/>
+          <w:i/>
+          <w:iCs/>
+          <w:sz w:val="24"/>
+          <w:szCs w:val="24"/>
+          <w:lang w:val="en-US"/>
+        </w:rPr>
+        <w:t>rand.Next</w:t>
+      </w:r>
+      <w:proofErr w:type="gramEnd"/>
+      <w:r>
+        <w:rPr>
+          <w:rFonts w:ascii="Arial" w:hAnsi="Arial" w:cs="Arial"/>
+          <w:i/>
+          <w:iCs/>
+          <w:sz w:val="24"/>
+          <w:szCs w:val="24"/>
+          <w:lang w:val="en-US"/>
+        </w:rPr>
+        <w:t>()</w:t>
       </w:r>
       <w:r>
         <w:rPr>
@@ -1470,16 +1483,29 @@
         </w:rPr>
         <w:t xml:space="preserve"> When using the </w:t>
       </w:r>
-      <w:r>
-        <w:rPr>
-          <w:rFonts w:ascii="Arial" w:hAnsi="Arial" w:cs="Arial"/>
-          <w:i/>
-          <w:iCs/>
-          <w:sz w:val="24"/>
-          <w:szCs w:val="24"/>
-          <w:lang w:val="en-US"/>
-        </w:rPr>
-        <w:t>rand.Next()</w:t>
+      <w:proofErr w:type="gramStart"/>
+      <w:r>
+        <w:rPr>
+          <w:rFonts w:ascii="Arial" w:hAnsi="Arial" w:cs="Arial"/>
+          <w:i/>
+          <w:iCs/>
+          <w:sz w:val="24"/>
+          <w:szCs w:val="24"/>
+          <w:lang w:val="en-US"/>
+        </w:rPr>
+        <w:t>rand.Next</w:t>
+      </w:r>
+      <w:proofErr w:type="gramEnd"/>
+      <w:r>
+        <w:rPr>
+          <w:rFonts w:ascii="Arial" w:hAnsi="Arial" w:cs="Arial"/>
+          <w:i/>
+          <w:iCs/>
+          <w:sz w:val="24"/>
+          <w:szCs w:val="24"/>
+          <w:lang w:val="en-US"/>
+        </w:rPr>
+        <w:t>()</w:t>
       </w:r>
       <w:r>
         <w:rPr>
@@ -1553,16 +1579,29 @@
         </w:rPr>
         <w:t xml:space="preserve">The </w:t>
       </w:r>
-      <w:r>
-        <w:rPr>
-          <w:rFonts w:ascii="Arial" w:hAnsi="Arial" w:cs="Arial"/>
-          <w:i/>
-          <w:iCs/>
-          <w:sz w:val="24"/>
-          <w:szCs w:val="24"/>
-          <w:lang w:val="en-US"/>
-        </w:rPr>
-        <w:t>rand.Next()</w:t>
+      <w:proofErr w:type="gramStart"/>
+      <w:r>
+        <w:rPr>
+          <w:rFonts w:ascii="Arial" w:hAnsi="Arial" w:cs="Arial"/>
+          <w:i/>
+          <w:iCs/>
+          <w:sz w:val="24"/>
+          <w:szCs w:val="24"/>
+          <w:lang w:val="en-US"/>
+        </w:rPr>
+        <w:t>rand.Next</w:t>
+      </w:r>
+      <w:proofErr w:type="gramEnd"/>
+      <w:r>
+        <w:rPr>
+          <w:rFonts w:ascii="Arial" w:hAnsi="Arial" w:cs="Arial"/>
+          <w:i/>
+          <w:iCs/>
+          <w:sz w:val="24"/>
+          <w:szCs w:val="24"/>
+          <w:lang w:val="en-US"/>
+        </w:rPr>
+        <w:t>()</w:t>
       </w:r>
       <w:r>
         <w:rPr>
@@ -1637,6 +1676,7 @@
           <w:lang w:val="en-US"/>
         </w:rPr>
       </w:pPr>
+      <w:proofErr w:type="gramStart"/>
       <w:r>
         <w:rPr>
           <w:rFonts w:ascii="Arial" w:hAnsi="Arial" w:cs="Arial"/>
@@ -1645,7 +1685,17 @@
           <w:lang w:val="en-US"/>
         </w:rPr>
         <w:lastRenderedPageBreak/>
-        <w:t xml:space="preserve">Similar to C#, </w:t>
+        <w:t>Similar to</w:t>
+      </w:r>
+      <w:proofErr w:type="gramEnd"/>
+      <w:r>
+        <w:rPr>
+          <w:rFonts w:ascii="Arial" w:hAnsi="Arial" w:cs="Arial"/>
+          <w:sz w:val="24"/>
+          <w:szCs w:val="24"/>
+          <w:lang w:val="en-US"/>
+        </w:rPr>
+        <w:t xml:space="preserve"> C#, </w:t>
       </w:r>
       <w:r>
         <w:rPr>
@@ -1811,16 +1861,29 @@
         </w:rPr>
         <w:t xml:space="preserve">: </w:t>
       </w:r>
-      <w:r>
-        <w:rPr>
-          <w:rFonts w:ascii="Arial" w:hAnsi="Arial" w:cs="Arial"/>
-          <w:i/>
-          <w:iCs/>
-          <w:sz w:val="24"/>
-          <w:szCs w:val="24"/>
-          <w:lang w:val="en-US"/>
-        </w:rPr>
-        <w:t>Randint()</w:t>
+      <w:proofErr w:type="gramStart"/>
+      <w:r>
+        <w:rPr>
+          <w:rFonts w:ascii="Arial" w:hAnsi="Arial" w:cs="Arial"/>
+          <w:i/>
+          <w:iCs/>
+          <w:sz w:val="24"/>
+          <w:szCs w:val="24"/>
+          <w:lang w:val="en-US"/>
+        </w:rPr>
+        <w:t>Randint(</w:t>
+      </w:r>
+      <w:proofErr w:type="gramEnd"/>
+      <w:r>
+        <w:rPr>
+          <w:rFonts w:ascii="Arial" w:hAnsi="Arial" w:cs="Arial"/>
+          <w:i/>
+          <w:iCs/>
+          <w:sz w:val="24"/>
+          <w:szCs w:val="24"/>
+          <w:lang w:val="en-US"/>
+        </w:rPr>
+        <w:t>)</w:t>
       </w:r>
       <w:r>
         <w:rPr>
@@ -1889,16 +1952,29 @@
         </w:rPr>
         <w:t xml:space="preserve"> As with the </w:t>
       </w:r>
-      <w:r>
-        <w:rPr>
-          <w:rFonts w:ascii="Arial" w:hAnsi="Arial" w:cs="Arial"/>
-          <w:i/>
-          <w:iCs/>
-          <w:sz w:val="24"/>
-          <w:szCs w:val="24"/>
-          <w:lang w:val="en-US"/>
-        </w:rPr>
-        <w:t>rand.Next()</w:t>
+      <w:proofErr w:type="gramStart"/>
+      <w:r>
+        <w:rPr>
+          <w:rFonts w:ascii="Arial" w:hAnsi="Arial" w:cs="Arial"/>
+          <w:i/>
+          <w:iCs/>
+          <w:sz w:val="24"/>
+          <w:szCs w:val="24"/>
+          <w:lang w:val="en-US"/>
+        </w:rPr>
+        <w:t>rand.Next</w:t>
+      </w:r>
+      <w:proofErr w:type="gramEnd"/>
+      <w:r>
+        <w:rPr>
+          <w:rFonts w:ascii="Arial" w:hAnsi="Arial" w:cs="Arial"/>
+          <w:i/>
+          <w:iCs/>
+          <w:sz w:val="24"/>
+          <w:szCs w:val="24"/>
+          <w:lang w:val="en-US"/>
+        </w:rPr>
+        <w:t>()</w:t>
       </w:r>
       <w:r>
         <w:rPr>
@@ -2285,7 +2361,27 @@
           <w:szCs w:val="24"/>
           <w:lang w:val="en-US"/>
         </w:rPr>
-        <w:t xml:space="preserve"> isn’t capable of generating </w:t>
+        <w:t xml:space="preserve"> </w:t>
+      </w:r>
+      <w:proofErr w:type="gramStart"/>
+      <w:r>
+        <w:rPr>
+          <w:rFonts w:ascii="Arial" w:hAnsi="Arial" w:cs="Arial"/>
+          <w:sz w:val="24"/>
+          <w:szCs w:val="24"/>
+          <w:lang w:val="en-US"/>
+        </w:rPr>
+        <w:t>isn’t capable of generating</w:t>
+      </w:r>
+      <w:proofErr w:type="gramEnd"/>
+      <w:r>
+        <w:rPr>
+          <w:rFonts w:ascii="Arial" w:hAnsi="Arial" w:cs="Arial"/>
+          <w:sz w:val="24"/>
+          <w:szCs w:val="24"/>
+          <w:lang w:val="en-US"/>
+        </w:rPr>
+        <w:t xml:space="preserve"> </w:t>
       </w:r>
       <w:r>
         <w:rPr>
@@ -2688,6 +2784,7 @@
         </w:rPr>
         <w:t xml:space="preserve">like </w:t>
       </w:r>
+      <w:proofErr w:type="spellStart"/>
       <w:r>
         <w:rPr>
           <w:rFonts w:ascii="Arial" w:hAnsi="Arial" w:cs="Arial"/>
@@ -2699,6 +2796,7 @@
         </w:rPr>
         <w:t>minstd_rand</w:t>
       </w:r>
+      <w:proofErr w:type="spellEnd"/>
       <w:r>
         <w:rPr>
           <w:rFonts w:ascii="Arial" w:hAnsi="Arial" w:cs="Arial"/>
@@ -3087,14 +3185,25 @@
         </w:rPr>
         <w:t xml:space="preserve">Middle Square Method </w:t>
       </w:r>
-      <w:r>
-        <w:rPr>
-          <w:rFonts w:ascii="Arial" w:hAnsi="Arial" w:cs="Arial"/>
-          <w:sz w:val="24"/>
-          <w:szCs w:val="24"/>
-          <w:lang w:val="en-US"/>
-        </w:rPr>
-        <w:t xml:space="preserve">is considered to be </w:t>
+      <w:proofErr w:type="gramStart"/>
+      <w:r>
+        <w:rPr>
+          <w:rFonts w:ascii="Arial" w:hAnsi="Arial" w:cs="Arial"/>
+          <w:sz w:val="24"/>
+          <w:szCs w:val="24"/>
+          <w:lang w:val="en-US"/>
+        </w:rPr>
+        <w:t>is considered to be</w:t>
+      </w:r>
+      <w:proofErr w:type="gramEnd"/>
+      <w:r>
+        <w:rPr>
+          <w:rFonts w:ascii="Arial" w:hAnsi="Arial" w:cs="Arial"/>
+          <w:sz w:val="24"/>
+          <w:szCs w:val="24"/>
+          <w:lang w:val="en-US"/>
+        </w:rPr>
+        <w:t xml:space="preserve"> </w:t>
       </w:r>
       <w:r>
         <w:rPr>
@@ -5657,16 +5766,36 @@
           <w:szCs w:val="24"/>
           <w:lang w:val="en-US"/>
         </w:rPr>
-        <w:t xml:space="preserve"> be read and written to </w:t>
-      </w:r>
-      <w:r>
-        <w:rPr>
-          <w:rFonts w:ascii="Arial" w:hAnsi="Arial" w:cs="Arial"/>
-          <w:sz w:val="24"/>
-          <w:szCs w:val="24"/>
-          <w:lang w:val="en-US"/>
-        </w:rPr>
-        <w:t xml:space="preserve">by all the </w:t>
+        <w:t xml:space="preserve"> be read and </w:t>
+      </w:r>
+      <w:proofErr w:type="gramStart"/>
+      <w:r>
+        <w:rPr>
+          <w:rFonts w:ascii="Arial" w:hAnsi="Arial" w:cs="Arial"/>
+          <w:sz w:val="24"/>
+          <w:szCs w:val="24"/>
+          <w:lang w:val="en-US"/>
+        </w:rPr>
+        <w:t xml:space="preserve">written to </w:t>
+      </w:r>
+      <w:r>
+        <w:rPr>
+          <w:rFonts w:ascii="Arial" w:hAnsi="Arial" w:cs="Arial"/>
+          <w:sz w:val="24"/>
+          <w:szCs w:val="24"/>
+          <w:lang w:val="en-US"/>
+        </w:rPr>
+        <w:t>by</w:t>
+      </w:r>
+      <w:proofErr w:type="gramEnd"/>
+      <w:r>
+        <w:rPr>
+          <w:rFonts w:ascii="Arial" w:hAnsi="Arial" w:cs="Arial"/>
+          <w:sz w:val="24"/>
+          <w:szCs w:val="24"/>
+          <w:lang w:val="en-US"/>
+        </w:rPr>
+        <w:t xml:space="preserve"> all the </w:t>
       </w:r>
       <w:r>
         <w:rPr>
@@ -6108,14 +6237,25 @@
         </w:rPr>
         <w:t xml:space="preserve">are all lists of </w:t>
       </w:r>
-      <w:r>
-        <w:rPr>
-          <w:rFonts w:ascii="Arial" w:hAnsi="Arial" w:cs="Arial"/>
-          <w:sz w:val="24"/>
-          <w:szCs w:val="24"/>
-          <w:lang w:val="en-US"/>
-        </w:rPr>
-        <w:t>types double, string and int</w:t>
+      <w:proofErr w:type="gramStart"/>
+      <w:r>
+        <w:rPr>
+          <w:rFonts w:ascii="Arial" w:hAnsi="Arial" w:cs="Arial"/>
+          <w:sz w:val="24"/>
+          <w:szCs w:val="24"/>
+          <w:lang w:val="en-US"/>
+        </w:rPr>
+        <w:t>types</w:t>
+      </w:r>
+      <w:proofErr w:type="gramEnd"/>
+      <w:r>
+        <w:rPr>
+          <w:rFonts w:ascii="Arial" w:hAnsi="Arial" w:cs="Arial"/>
+          <w:sz w:val="24"/>
+          <w:szCs w:val="24"/>
+          <w:lang w:val="en-US"/>
+        </w:rPr>
+        <w:t xml:space="preserve"> double, string and int</w:t>
       </w:r>
       <w:r>
         <w:rPr>
@@ -6367,16 +6507,29 @@
         </w:rPr>
         <w:t xml:space="preserve">uses the </w:t>
       </w:r>
-      <w:r>
-        <w:rPr>
-          <w:rFonts w:ascii="Arial" w:hAnsi="Arial" w:cs="Arial"/>
-          <w:i/>
-          <w:iCs/>
-          <w:sz w:val="24"/>
-          <w:szCs w:val="24"/>
-          <w:lang w:val="en-US"/>
-        </w:rPr>
-        <w:t>rand.Next()</w:t>
+      <w:proofErr w:type="gramStart"/>
+      <w:r>
+        <w:rPr>
+          <w:rFonts w:ascii="Arial" w:hAnsi="Arial" w:cs="Arial"/>
+          <w:i/>
+          <w:iCs/>
+          <w:sz w:val="24"/>
+          <w:szCs w:val="24"/>
+          <w:lang w:val="en-US"/>
+        </w:rPr>
+        <w:t>rand.Next</w:t>
+      </w:r>
+      <w:proofErr w:type="gramEnd"/>
+      <w:r>
+        <w:rPr>
+          <w:rFonts w:ascii="Arial" w:hAnsi="Arial" w:cs="Arial"/>
+          <w:i/>
+          <w:iCs/>
+          <w:sz w:val="24"/>
+          <w:szCs w:val="24"/>
+          <w:lang w:val="en-US"/>
+        </w:rPr>
+        <w:t>()</w:t>
       </w:r>
       <w:r>
         <w:rPr>
@@ -6506,18 +6659,40 @@
           <w:szCs w:val="24"/>
           <w:lang w:val="en-US"/>
         </w:rPr>
-        <w:t xml:space="preserve">which contains the </w:t>
-      </w:r>
-      <w:r>
-        <w:rPr>
-          <w:rFonts w:ascii="Arial" w:hAnsi="Arial" w:cs="Arial"/>
-          <w:i/>
-          <w:iCs/>
-          <w:sz w:val="24"/>
-          <w:szCs w:val="24"/>
-          <w:lang w:val="en-US"/>
-        </w:rPr>
-        <w:t>.Next()</w:t>
+        <w:t xml:space="preserve">which contains </w:t>
+      </w:r>
+      <w:proofErr w:type="gramStart"/>
+      <w:r>
+        <w:rPr>
+          <w:rFonts w:ascii="Arial" w:hAnsi="Arial" w:cs="Arial"/>
+          <w:sz w:val="24"/>
+          <w:szCs w:val="24"/>
+          <w:lang w:val="en-US"/>
+        </w:rPr>
+        <w:t xml:space="preserve">the </w:t>
+      </w:r>
+      <w:r>
+        <w:rPr>
+          <w:rFonts w:ascii="Arial" w:hAnsi="Arial" w:cs="Arial"/>
+          <w:i/>
+          <w:iCs/>
+          <w:sz w:val="24"/>
+          <w:szCs w:val="24"/>
+          <w:lang w:val="en-US"/>
+        </w:rPr>
+        <w:t>.Next</w:t>
+      </w:r>
+      <w:proofErr w:type="gramEnd"/>
+      <w:r>
+        <w:rPr>
+          <w:rFonts w:ascii="Arial" w:hAnsi="Arial" w:cs="Arial"/>
+          <w:i/>
+          <w:iCs/>
+          <w:sz w:val="24"/>
+          <w:szCs w:val="24"/>
+          <w:lang w:val="en-US"/>
+        </w:rPr>
+        <w:t>()</w:t>
       </w:r>
       <w:r>
         <w:rPr>
@@ -6896,14 +7071,25 @@
         </w:rPr>
         <w:t xml:space="preserve">used </w:t>
       </w:r>
-      <w:r>
-        <w:rPr>
-          <w:rFonts w:ascii="Arial" w:hAnsi="Arial" w:cs="Arial"/>
-          <w:sz w:val="24"/>
-          <w:szCs w:val="24"/>
-          <w:lang w:val="en-US"/>
-        </w:rPr>
-        <w:t>six to ten character seeds</w:t>
+      <w:proofErr w:type="gramStart"/>
+      <w:r>
+        <w:rPr>
+          <w:rFonts w:ascii="Arial" w:hAnsi="Arial" w:cs="Arial"/>
+          <w:sz w:val="24"/>
+          <w:szCs w:val="24"/>
+          <w:lang w:val="en-US"/>
+        </w:rPr>
+        <w:t>six to ten character</w:t>
+      </w:r>
+      <w:proofErr w:type="gramEnd"/>
+      <w:r>
+        <w:rPr>
+          <w:rFonts w:ascii="Arial" w:hAnsi="Arial" w:cs="Arial"/>
+          <w:sz w:val="24"/>
+          <w:szCs w:val="24"/>
+          <w:lang w:val="en-US"/>
+        </w:rPr>
+        <w:t xml:space="preserve"> seeds</w:t>
       </w:r>
       <w:r>
         <w:rPr>
@@ -7182,6 +7368,7 @@
         </w:rPr>
         <w:t xml:space="preserve">Included in this library is the </w:t>
       </w:r>
+      <w:proofErr w:type="spellStart"/>
       <w:r>
         <w:rPr>
           <w:rFonts w:ascii="Arial" w:hAnsi="Arial" w:cs="Arial"/>
@@ -7213,7 +7400,19 @@
           <w:szCs w:val="24"/>
           <w:lang w:val="en-US"/>
         </w:rPr>
-        <w:t xml:space="preserve">NumberGenerator </w:t>
+        <w:t>NumberGenerator</w:t>
+      </w:r>
+      <w:proofErr w:type="spellEnd"/>
+      <w:r>
+        <w:rPr>
+          <w:rFonts w:ascii="Arial" w:hAnsi="Arial" w:cs="Arial"/>
+          <w:i/>
+          <w:iCs/>
+          <w:sz w:val="24"/>
+          <w:szCs w:val="24"/>
+          <w:lang w:val="en-US"/>
+        </w:rPr>
+        <w:t xml:space="preserve"> </w:t>
       </w:r>
       <w:r>
         <w:rPr>
@@ -7397,18 +7596,53 @@
           <w:szCs w:val="24"/>
           <w:lang w:val="en-US"/>
         </w:rPr>
-        <w:t xml:space="preserve">, then by calling the </w:t>
-      </w:r>
-      <w:r>
-        <w:rPr>
-          <w:rFonts w:ascii="Arial" w:hAnsi="Arial" w:cs="Arial"/>
-          <w:i/>
-          <w:iCs/>
-          <w:sz w:val="24"/>
-          <w:szCs w:val="24"/>
-          <w:lang w:val="en-US"/>
-        </w:rPr>
-        <w:t>.GetBytes()</w:t>
+        <w:t xml:space="preserve">, then by calling </w:t>
+      </w:r>
+      <w:proofErr w:type="gramStart"/>
+      <w:r>
+        <w:rPr>
+          <w:rFonts w:ascii="Arial" w:hAnsi="Arial" w:cs="Arial"/>
+          <w:sz w:val="24"/>
+          <w:szCs w:val="24"/>
+          <w:lang w:val="en-US"/>
+        </w:rPr>
+        <w:t xml:space="preserve">the </w:t>
+      </w:r>
+      <w:r>
+        <w:rPr>
+          <w:rFonts w:ascii="Arial" w:hAnsi="Arial" w:cs="Arial"/>
+          <w:i/>
+          <w:iCs/>
+          <w:sz w:val="24"/>
+          <w:szCs w:val="24"/>
+          <w:lang w:val="en-US"/>
+        </w:rPr>
+        <w:t>.</w:t>
+      </w:r>
+      <w:proofErr w:type="spellStart"/>
+      <w:r>
+        <w:rPr>
+          <w:rFonts w:ascii="Arial" w:hAnsi="Arial" w:cs="Arial"/>
+          <w:i/>
+          <w:iCs/>
+          <w:sz w:val="24"/>
+          <w:szCs w:val="24"/>
+          <w:lang w:val="en-US"/>
+        </w:rPr>
+        <w:t>GetBytes</w:t>
+      </w:r>
+      <w:proofErr w:type="spellEnd"/>
+      <w:proofErr w:type="gramEnd"/>
+      <w:r>
+        <w:rPr>
+          <w:rFonts w:ascii="Arial" w:hAnsi="Arial" w:cs="Arial"/>
+          <w:i/>
+          <w:iCs/>
+          <w:sz w:val="24"/>
+          <w:szCs w:val="24"/>
+          <w:lang w:val="en-US"/>
+        </w:rPr>
+        <w:t>()</w:t>
       </w:r>
       <w:r>
         <w:rPr>
@@ -7726,18 +7960,40 @@
           <w:szCs w:val="24"/>
           <w:lang w:val="en-US"/>
         </w:rPr>
-        <w:t xml:space="preserve"> used the same </w:t>
-      </w:r>
-      <w:r>
-        <w:rPr>
-          <w:rFonts w:ascii="Arial" w:hAnsi="Arial" w:cs="Arial"/>
-          <w:i/>
-          <w:iCs/>
-          <w:sz w:val="24"/>
-          <w:szCs w:val="24"/>
-          <w:lang w:val="en-US"/>
-        </w:rPr>
-        <w:t xml:space="preserve">.Next() </w:t>
+        <w:t xml:space="preserve"> used the </w:t>
+      </w:r>
+      <w:proofErr w:type="gramStart"/>
+      <w:r>
+        <w:rPr>
+          <w:rFonts w:ascii="Arial" w:hAnsi="Arial" w:cs="Arial"/>
+          <w:sz w:val="24"/>
+          <w:szCs w:val="24"/>
+          <w:lang w:val="en-US"/>
+        </w:rPr>
+        <w:t xml:space="preserve">same </w:t>
+      </w:r>
+      <w:r>
+        <w:rPr>
+          <w:rFonts w:ascii="Arial" w:hAnsi="Arial" w:cs="Arial"/>
+          <w:i/>
+          <w:iCs/>
+          <w:sz w:val="24"/>
+          <w:szCs w:val="24"/>
+          <w:lang w:val="en-US"/>
+        </w:rPr>
+        <w:t>.Next</w:t>
+      </w:r>
+      <w:proofErr w:type="gramEnd"/>
+      <w:r>
+        <w:rPr>
+          <w:rFonts w:ascii="Arial" w:hAnsi="Arial" w:cs="Arial"/>
+          <w:i/>
+          <w:iCs/>
+          <w:sz w:val="24"/>
+          <w:szCs w:val="24"/>
+          <w:lang w:val="en-US"/>
+        </w:rPr>
+        <w:t xml:space="preserve">() </w:t>
       </w:r>
       <w:r>
         <w:rPr>
@@ -8274,7 +8530,27 @@
           <w:szCs w:val="24"/>
           <w:lang w:val="en-US"/>
         </w:rPr>
-        <w:t xml:space="preserve">Only two coin simulations </w:t>
+        <w:t xml:space="preserve">Only </w:t>
+      </w:r>
+      <w:proofErr w:type="gramStart"/>
+      <w:r>
+        <w:rPr>
+          <w:rFonts w:ascii="Arial" w:hAnsi="Arial" w:cs="Arial"/>
+          <w:sz w:val="24"/>
+          <w:szCs w:val="24"/>
+          <w:lang w:val="en-US"/>
+        </w:rPr>
+        <w:t>two coin</w:t>
+      </w:r>
+      <w:proofErr w:type="gramEnd"/>
+      <w:r>
+        <w:rPr>
+          <w:rFonts w:ascii="Arial" w:hAnsi="Arial" w:cs="Arial"/>
+          <w:sz w:val="24"/>
+          <w:szCs w:val="24"/>
+          <w:lang w:val="en-US"/>
+        </w:rPr>
+        <w:t xml:space="preserve"> simulations </w:t>
       </w:r>
       <w:r>
         <w:rPr>
@@ -8603,7 +8879,27 @@
           <w:szCs w:val="24"/>
           <w:lang w:val="en-US"/>
         </w:rPr>
-        <w:t xml:space="preserve">The Newtonsoft.JSON library </w:t>
+        <w:t xml:space="preserve">The </w:t>
+      </w:r>
+      <w:proofErr w:type="spellStart"/>
+      <w:r>
+        <w:rPr>
+          <w:rFonts w:ascii="Arial" w:hAnsi="Arial" w:cs="Arial"/>
+          <w:sz w:val="24"/>
+          <w:szCs w:val="24"/>
+          <w:lang w:val="en-US"/>
+        </w:rPr>
+        <w:t>Newtonsoft.JSON</w:t>
+      </w:r>
+      <w:proofErr w:type="spellEnd"/>
+      <w:r>
+        <w:rPr>
+          <w:rFonts w:ascii="Arial" w:hAnsi="Arial" w:cs="Arial"/>
+          <w:sz w:val="24"/>
+          <w:szCs w:val="24"/>
+          <w:lang w:val="en-US"/>
+        </w:rPr>
+        <w:t xml:space="preserve"> library </w:t>
       </w:r>
       <w:r>
         <w:rPr>
@@ -8632,14 +8928,25 @@
         </w:rPr>
         <w:t xml:space="preserve">creation of the </w:t>
       </w:r>
-      <w:r>
-        <w:rPr>
-          <w:rFonts w:ascii="Arial" w:hAnsi="Arial" w:cs="Arial"/>
-          <w:sz w:val="24"/>
-          <w:szCs w:val="24"/>
-          <w:lang w:val="en-US"/>
-        </w:rPr>
-        <w:t xml:space="preserve">StreamReader object </w:t>
+      <w:proofErr w:type="spellStart"/>
+      <w:r>
+        <w:rPr>
+          <w:rFonts w:ascii="Arial" w:hAnsi="Arial" w:cs="Arial"/>
+          <w:sz w:val="24"/>
+          <w:szCs w:val="24"/>
+          <w:lang w:val="en-US"/>
+        </w:rPr>
+        <w:t>StreamReader</w:t>
+      </w:r>
+      <w:proofErr w:type="spellEnd"/>
+      <w:r>
+        <w:rPr>
+          <w:rFonts w:ascii="Arial" w:hAnsi="Arial" w:cs="Arial"/>
+          <w:sz w:val="24"/>
+          <w:szCs w:val="24"/>
+          <w:lang w:val="en-US"/>
+        </w:rPr>
+        <w:t xml:space="preserve"> object </w:t>
       </w:r>
       <w:r>
         <w:rPr>
@@ -8758,7 +9065,27 @@
           <w:szCs w:val="24"/>
           <w:lang w:val="en-US"/>
         </w:rPr>
-        <w:t xml:space="preserve">a for loop was iterated through that would </w:t>
+        <w:t xml:space="preserve">a </w:t>
+      </w:r>
+      <w:proofErr w:type="gramStart"/>
+      <w:r>
+        <w:rPr>
+          <w:rFonts w:ascii="Arial" w:hAnsi="Arial" w:cs="Arial"/>
+          <w:sz w:val="24"/>
+          <w:szCs w:val="24"/>
+          <w:lang w:val="en-US"/>
+        </w:rPr>
+        <w:t>for</w:t>
+      </w:r>
+      <w:proofErr w:type="gramEnd"/>
+      <w:r>
+        <w:rPr>
+          <w:rFonts w:ascii="Arial" w:hAnsi="Arial" w:cs="Arial"/>
+          <w:sz w:val="24"/>
+          <w:szCs w:val="24"/>
+          <w:lang w:val="en-US"/>
+        </w:rPr>
+        <w:t xml:space="preserve"> loop was iterated through that would </w:t>
       </w:r>
       <w:r>
         <w:rPr>
@@ -8769,6 +9096,7 @@
         </w:rPr>
         <w:t xml:space="preserve">randomly select a </w:t>
       </w:r>
+      <w:proofErr w:type="spellStart"/>
       <w:r>
         <w:rPr>
           <w:rFonts w:ascii="Arial" w:hAnsi="Arial" w:cs="Arial"/>
@@ -8780,6 +9108,7 @@
         </w:rPr>
         <w:t>ChosenCard</w:t>
       </w:r>
+      <w:proofErr w:type="spellEnd"/>
       <w:r>
         <w:rPr>
           <w:rFonts w:ascii="Arial" w:hAnsi="Arial" w:cs="Arial"/>
@@ -9071,18 +9400,40 @@
           <w:szCs w:val="24"/>
           <w:lang w:val="en-US"/>
         </w:rPr>
-        <w:t xml:space="preserve"> As with the previous method, the .</w:t>
-      </w:r>
-      <w:r>
-        <w:rPr>
-          <w:rFonts w:ascii="Arial" w:hAnsi="Arial" w:cs="Arial"/>
-          <w:i/>
-          <w:iCs/>
-          <w:sz w:val="24"/>
-          <w:szCs w:val="24"/>
-          <w:lang w:val="en-US"/>
-        </w:rPr>
-        <w:t>Next()</w:t>
+        <w:t xml:space="preserve"> As with the previous method, </w:t>
+      </w:r>
+      <w:proofErr w:type="gramStart"/>
+      <w:r>
+        <w:rPr>
+          <w:rFonts w:ascii="Arial" w:hAnsi="Arial" w:cs="Arial"/>
+          <w:sz w:val="24"/>
+          <w:szCs w:val="24"/>
+          <w:lang w:val="en-US"/>
+        </w:rPr>
+        <w:t>the .</w:t>
+      </w:r>
+      <w:r>
+        <w:rPr>
+          <w:rFonts w:ascii="Arial" w:hAnsi="Arial" w:cs="Arial"/>
+          <w:i/>
+          <w:iCs/>
+          <w:sz w:val="24"/>
+          <w:szCs w:val="24"/>
+          <w:lang w:val="en-US"/>
+        </w:rPr>
+        <w:t>Next</w:t>
+      </w:r>
+      <w:proofErr w:type="gramEnd"/>
+      <w:r>
+        <w:rPr>
+          <w:rFonts w:ascii="Arial" w:hAnsi="Arial" w:cs="Arial"/>
+          <w:i/>
+          <w:iCs/>
+          <w:sz w:val="24"/>
+          <w:szCs w:val="24"/>
+          <w:lang w:val="en-US"/>
+        </w:rPr>
+        <w:t>()</w:t>
       </w:r>
       <w:r>
         <w:rPr>
@@ -9771,16 +10122,56 @@
           <w:szCs w:val="24"/>
           <w:lang w:val="en-US"/>
         </w:rPr>
-        <w:t>The Python pseudorandom generators were created in a Jupyter Notebook file using Anaconda.</w:t>
-      </w:r>
-      <w:r>
-        <w:rPr>
-          <w:rFonts w:ascii="Arial" w:hAnsi="Arial" w:cs="Arial"/>
-          <w:sz w:val="24"/>
-          <w:szCs w:val="24"/>
-          <w:lang w:val="en-US"/>
-        </w:rPr>
-        <w:t xml:space="preserve"> The main advantage of working within Jupyter Notebook is that </w:t>
+        <w:t xml:space="preserve">The Python pseudorandom generators were created in a </w:t>
+      </w:r>
+      <w:proofErr w:type="spellStart"/>
+      <w:r>
+        <w:rPr>
+          <w:rFonts w:ascii="Arial" w:hAnsi="Arial" w:cs="Arial"/>
+          <w:sz w:val="24"/>
+          <w:szCs w:val="24"/>
+          <w:lang w:val="en-US"/>
+        </w:rPr>
+        <w:t>Jupyter</w:t>
+      </w:r>
+      <w:proofErr w:type="spellEnd"/>
+      <w:r>
+        <w:rPr>
+          <w:rFonts w:ascii="Arial" w:hAnsi="Arial" w:cs="Arial"/>
+          <w:sz w:val="24"/>
+          <w:szCs w:val="24"/>
+          <w:lang w:val="en-US"/>
+        </w:rPr>
+        <w:t xml:space="preserve"> Notebook file using Anaconda.</w:t>
+      </w:r>
+      <w:r>
+        <w:rPr>
+          <w:rFonts w:ascii="Arial" w:hAnsi="Arial" w:cs="Arial"/>
+          <w:sz w:val="24"/>
+          <w:szCs w:val="24"/>
+          <w:lang w:val="en-US"/>
+        </w:rPr>
+        <w:t xml:space="preserve"> The main advantage of working within </w:t>
+      </w:r>
+      <w:proofErr w:type="spellStart"/>
+      <w:r>
+        <w:rPr>
+          <w:rFonts w:ascii="Arial" w:hAnsi="Arial" w:cs="Arial"/>
+          <w:sz w:val="24"/>
+          <w:szCs w:val="24"/>
+          <w:lang w:val="en-US"/>
+        </w:rPr>
+        <w:t>Jupyter</w:t>
+      </w:r>
+      <w:proofErr w:type="spellEnd"/>
+      <w:r>
+        <w:rPr>
+          <w:rFonts w:ascii="Arial" w:hAnsi="Arial" w:cs="Arial"/>
+          <w:sz w:val="24"/>
+          <w:szCs w:val="24"/>
+          <w:lang w:val="en-US"/>
+        </w:rPr>
+        <w:t xml:space="preserve"> Notebook is that </w:t>
       </w:r>
       <w:r>
         <w:rPr>
@@ -10061,16 +10452,29 @@
         </w:rPr>
         <w:t xml:space="preserve"> including </w:t>
       </w:r>
-      <w:r>
-        <w:rPr>
-          <w:rFonts w:ascii="Arial" w:hAnsi="Arial" w:cs="Arial"/>
-          <w:i/>
-          <w:iCs/>
-          <w:sz w:val="24"/>
-          <w:szCs w:val="24"/>
-          <w:lang w:val="en-US"/>
-        </w:rPr>
-        <w:t>Randint()</w:t>
+      <w:proofErr w:type="gramStart"/>
+      <w:r>
+        <w:rPr>
+          <w:rFonts w:ascii="Arial" w:hAnsi="Arial" w:cs="Arial"/>
+          <w:i/>
+          <w:iCs/>
+          <w:sz w:val="24"/>
+          <w:szCs w:val="24"/>
+          <w:lang w:val="en-US"/>
+        </w:rPr>
+        <w:t>Randint(</w:t>
+      </w:r>
+      <w:proofErr w:type="gramEnd"/>
+      <w:r>
+        <w:rPr>
+          <w:rFonts w:ascii="Arial" w:hAnsi="Arial" w:cs="Arial"/>
+          <w:i/>
+          <w:iCs/>
+          <w:sz w:val="24"/>
+          <w:szCs w:val="24"/>
+          <w:lang w:val="en-US"/>
+        </w:rPr>
+        <w:t>)</w:t>
       </w:r>
       <w:r>
         <w:rPr>
@@ -10522,18 +10926,40 @@
           <w:szCs w:val="24"/>
           <w:lang w:val="en-US"/>
         </w:rPr>
-        <w:t xml:space="preserve">Being called almost identically to C#’s </w:t>
-      </w:r>
-      <w:r>
-        <w:rPr>
-          <w:rFonts w:ascii="Arial" w:hAnsi="Arial" w:cs="Arial"/>
-          <w:i/>
-          <w:iCs/>
-          <w:sz w:val="24"/>
-          <w:szCs w:val="24"/>
-          <w:lang w:val="en-US"/>
-        </w:rPr>
-        <w:t>.Next()</w:t>
+        <w:t>Being called almost identically to C#’</w:t>
+      </w:r>
+      <w:proofErr w:type="gramStart"/>
+      <w:r>
+        <w:rPr>
+          <w:rFonts w:ascii="Arial" w:hAnsi="Arial" w:cs="Arial"/>
+          <w:sz w:val="24"/>
+          <w:szCs w:val="24"/>
+          <w:lang w:val="en-US"/>
+        </w:rPr>
+        <w:t xml:space="preserve">s </w:t>
+      </w:r>
+      <w:r>
+        <w:rPr>
+          <w:rFonts w:ascii="Arial" w:hAnsi="Arial" w:cs="Arial"/>
+          <w:i/>
+          <w:iCs/>
+          <w:sz w:val="24"/>
+          <w:szCs w:val="24"/>
+          <w:lang w:val="en-US"/>
+        </w:rPr>
+        <w:t>.Next</w:t>
+      </w:r>
+      <w:proofErr w:type="gramEnd"/>
+      <w:r>
+        <w:rPr>
+          <w:rFonts w:ascii="Arial" w:hAnsi="Arial" w:cs="Arial"/>
+          <w:i/>
+          <w:iCs/>
+          <w:sz w:val="24"/>
+          <w:szCs w:val="24"/>
+          <w:lang w:val="en-US"/>
+        </w:rPr>
+        <w:t>()</w:t>
       </w:r>
       <w:r>
         <w:rPr>
@@ -10645,14 +11071,25 @@
         </w:rPr>
         <w:t xml:space="preserve">alongside the Json library before any generations begin. </w:t>
       </w:r>
-      <w:r>
-        <w:rPr>
-          <w:rFonts w:ascii="Arial" w:hAnsi="Arial" w:cs="Arial"/>
-          <w:sz w:val="24"/>
-          <w:szCs w:val="24"/>
-          <w:lang w:val="en-US"/>
-        </w:rPr>
-        <w:t xml:space="preserve">In order to store outputs, </w:t>
+      <w:proofErr w:type="gramStart"/>
+      <w:r>
+        <w:rPr>
+          <w:rFonts w:ascii="Arial" w:hAnsi="Arial" w:cs="Arial"/>
+          <w:sz w:val="24"/>
+          <w:szCs w:val="24"/>
+          <w:lang w:val="en-US"/>
+        </w:rPr>
+        <w:t>In order to</w:t>
+      </w:r>
+      <w:proofErr w:type="gramEnd"/>
+      <w:r>
+        <w:rPr>
+          <w:rFonts w:ascii="Arial" w:hAnsi="Arial" w:cs="Arial"/>
+          <w:sz w:val="24"/>
+          <w:szCs w:val="24"/>
+          <w:lang w:val="en-US"/>
+        </w:rPr>
+        <w:t xml:space="preserve"> store outputs, </w:t>
       </w:r>
       <w:r>
         <w:rPr>
@@ -10847,16 +11284,29 @@
         </w:rPr>
         <w:t xml:space="preserve">stores the result of a </w:t>
       </w:r>
-      <w:r>
-        <w:rPr>
-          <w:rFonts w:ascii="Arial" w:hAnsi="Arial" w:cs="Arial"/>
-          <w:i/>
-          <w:iCs/>
-          <w:sz w:val="24"/>
-          <w:szCs w:val="24"/>
-          <w:lang w:val="en-US"/>
-        </w:rPr>
-        <w:t>Randint()</w:t>
+      <w:proofErr w:type="gramStart"/>
+      <w:r>
+        <w:rPr>
+          <w:rFonts w:ascii="Arial" w:hAnsi="Arial" w:cs="Arial"/>
+          <w:i/>
+          <w:iCs/>
+          <w:sz w:val="24"/>
+          <w:szCs w:val="24"/>
+          <w:lang w:val="en-US"/>
+        </w:rPr>
+        <w:t>Randint(</w:t>
+      </w:r>
+      <w:proofErr w:type="gramEnd"/>
+      <w:r>
+        <w:rPr>
+          <w:rFonts w:ascii="Arial" w:hAnsi="Arial" w:cs="Arial"/>
+          <w:i/>
+          <w:iCs/>
+          <w:sz w:val="24"/>
+          <w:szCs w:val="24"/>
+          <w:lang w:val="en-US"/>
+        </w:rPr>
+        <w:t>)</w:t>
       </w:r>
       <w:r>
         <w:rPr>
@@ -11071,14 +11521,25 @@
         </w:rPr>
         <w:t xml:space="preserve"> which is then </w:t>
       </w:r>
-      <w:r>
-        <w:rPr>
-          <w:rFonts w:ascii="Arial" w:hAnsi="Arial" w:cs="Arial"/>
-          <w:sz w:val="24"/>
-          <w:szCs w:val="24"/>
-          <w:lang w:val="en-US"/>
-        </w:rPr>
-        <w:t xml:space="preserve">outputted </w:t>
+      <w:proofErr w:type="gramStart"/>
+      <w:r>
+        <w:rPr>
+          <w:rFonts w:ascii="Arial" w:hAnsi="Arial" w:cs="Arial"/>
+          <w:sz w:val="24"/>
+          <w:szCs w:val="24"/>
+          <w:lang w:val="en-US"/>
+        </w:rPr>
+        <w:t>outputted</w:t>
+      </w:r>
+      <w:proofErr w:type="gramEnd"/>
+      <w:r>
+        <w:rPr>
+          <w:rFonts w:ascii="Arial" w:hAnsi="Arial" w:cs="Arial"/>
+          <w:sz w:val="24"/>
+          <w:szCs w:val="24"/>
+          <w:lang w:val="en-US"/>
+        </w:rPr>
+        <w:t xml:space="preserve"> </w:t>
       </w:r>
       <w:r>
         <w:rPr>
@@ -11123,6 +11584,1253 @@
           <w:rFonts w:ascii="Arial" w:hAnsi="Arial" w:cs="Arial"/>
           <w:i/>
           <w:iCs/>
+          <w:sz w:val="24"/>
+          <w:szCs w:val="24"/>
+          <w:lang w:val="en-US"/>
+        </w:rPr>
+      </w:pPr>
+      <w:r>
+        <w:rPr>
+          <w:noProof/>
+        </w:rPr>
+        <w:drawing>
+          <wp:inline distT="0" distB="0" distL="0" distR="0" wp14:anchorId="5839EC54" wp14:editId="2A12279A">
+            <wp:extent cx="5731510" cy="2461895"/>
+            <wp:effectExtent l="0" t="0" r="2540" b="0"/>
+            <wp:docPr id="622500671" name="Picture 1" descr="A screenshot of a computer&#10;&#10;Description automatically generated"/>
+            <wp:cNvGraphicFramePr>
+              <a:graphicFrameLocks xmlns:a="http://schemas.openxmlformats.org/drawingml/2006/main" noChangeAspect="1"/>
+            </wp:cNvGraphicFramePr>
+            <a:graphic xmlns:a="http://schemas.openxmlformats.org/drawingml/2006/main">
+              <a:graphicData uri="http://schemas.openxmlformats.org/drawingml/2006/picture">
+                <pic:pic xmlns:pic="http://schemas.openxmlformats.org/drawingml/2006/picture">
+                  <pic:nvPicPr>
+                    <pic:cNvPr id="622500671" name="Picture 1" descr="A screenshot of a computer&#10;&#10;Description automatically generated"/>
+                    <pic:cNvPicPr/>
+                  </pic:nvPicPr>
+                  <pic:blipFill>
+                    <a:blip r:embed="rId16"/>
+                    <a:stretch>
+                      <a:fillRect/>
+                    </a:stretch>
+                  </pic:blipFill>
+                  <pic:spPr>
+                    <a:xfrm>
+                      <a:off x="0" y="0"/>
+                      <a:ext cx="5731510" cy="2461895"/>
+                    </a:xfrm>
+                    <a:prstGeom prst="rect">
+                      <a:avLst/>
+                    </a:prstGeom>
+                  </pic:spPr>
+                </pic:pic>
+              </a:graphicData>
+            </a:graphic>
+          </wp:inline>
+        </w:drawing>
+      </w:r>
+    </w:p>
+    <w:p>
+      <w:pPr>
+        <w:rPr>
+          <w:rFonts w:ascii="Arial" w:hAnsi="Arial" w:cs="Arial"/>
+          <w:i/>
+          <w:iCs/>
+          <w:sz w:val="24"/>
+          <w:szCs w:val="24"/>
+          <w:lang w:val="en-US"/>
+        </w:rPr>
+      </w:pPr>
+      <w:r>
+        <w:rPr>
+          <w:rFonts w:ascii="Arial" w:hAnsi="Arial" w:cs="Arial"/>
+          <w:i/>
+          <w:iCs/>
+          <w:sz w:val="24"/>
+          <w:szCs w:val="24"/>
+          <w:lang w:val="en-US"/>
+        </w:rPr>
+        <w:t xml:space="preserve">Figure 12. A screenshot of the Python </w:t>
+      </w:r>
+      <w:r>
+        <w:rPr>
+          <w:rFonts w:ascii="Arial" w:hAnsi="Arial" w:cs="Arial"/>
+          <w:i/>
+          <w:iCs/>
+          <w:sz w:val="24"/>
+          <w:szCs w:val="24"/>
+          <w:lang w:val="en-US"/>
+        </w:rPr>
+        <w:t>Random implementation</w:t>
+      </w:r>
+    </w:p>
+    <w:p>
+      <w:pPr>
+        <w:rPr>
+          <w:rFonts w:ascii="Arial" w:hAnsi="Arial" w:cs="Arial"/>
+          <w:sz w:val="24"/>
+          <w:szCs w:val="24"/>
+          <w:lang w:val="en-US"/>
+        </w:rPr>
+      </w:pPr>
+      <w:r>
+        <w:rPr>
+          <w:rFonts w:ascii="Arial" w:hAnsi="Arial" w:cs="Arial"/>
+          <w:sz w:val="24"/>
+          <w:szCs w:val="24"/>
+          <w:lang w:val="en-US"/>
+        </w:rPr>
+        <w:t xml:space="preserve">Python’s random library </w:t>
+      </w:r>
+      <w:r>
+        <w:rPr>
+          <w:rFonts w:ascii="Arial" w:hAnsi="Arial" w:cs="Arial"/>
+          <w:sz w:val="24"/>
+          <w:szCs w:val="24"/>
+          <w:lang w:val="en-US"/>
+        </w:rPr>
+        <w:t xml:space="preserve">contains more than just the </w:t>
+      </w:r>
+      <w:proofErr w:type="gramStart"/>
+      <w:r>
+        <w:rPr>
+          <w:rFonts w:ascii="Arial" w:hAnsi="Arial" w:cs="Arial"/>
+          <w:i/>
+          <w:iCs/>
+          <w:sz w:val="24"/>
+          <w:szCs w:val="24"/>
+          <w:lang w:val="en-US"/>
+        </w:rPr>
+        <w:t>Randint(</w:t>
+      </w:r>
+      <w:proofErr w:type="gramEnd"/>
+      <w:r>
+        <w:rPr>
+          <w:rFonts w:ascii="Arial" w:hAnsi="Arial" w:cs="Arial"/>
+          <w:i/>
+          <w:iCs/>
+          <w:sz w:val="24"/>
+          <w:szCs w:val="24"/>
+          <w:lang w:val="en-US"/>
+        </w:rPr>
+        <w:t>)</w:t>
+      </w:r>
+      <w:r>
+        <w:rPr>
+          <w:rFonts w:ascii="Arial" w:hAnsi="Arial" w:cs="Arial"/>
+          <w:sz w:val="24"/>
+          <w:szCs w:val="24"/>
+          <w:lang w:val="en-US"/>
+        </w:rPr>
+        <w:t xml:space="preserve"> function. </w:t>
+      </w:r>
+      <w:r>
+        <w:rPr>
+          <w:rFonts w:ascii="Arial" w:hAnsi="Arial" w:cs="Arial"/>
+          <w:sz w:val="24"/>
+          <w:szCs w:val="24"/>
+          <w:lang w:val="en-US"/>
+        </w:rPr>
+        <w:t xml:space="preserve">Figure 12 shows the implementation of </w:t>
+      </w:r>
+      <w:r>
+        <w:rPr>
+          <w:rFonts w:ascii="Arial" w:hAnsi="Arial" w:cs="Arial"/>
+          <w:sz w:val="24"/>
+          <w:szCs w:val="24"/>
+          <w:lang w:val="en-US"/>
+        </w:rPr>
+        <w:t xml:space="preserve">the </w:t>
+      </w:r>
+      <w:proofErr w:type="gramStart"/>
+      <w:r>
+        <w:rPr>
+          <w:rFonts w:ascii="Arial" w:hAnsi="Arial" w:cs="Arial"/>
+          <w:i/>
+          <w:iCs/>
+          <w:sz w:val="24"/>
+          <w:szCs w:val="24"/>
+          <w:lang w:val="en-US"/>
+        </w:rPr>
+        <w:t>R</w:t>
+      </w:r>
+      <w:r>
+        <w:rPr>
+          <w:rFonts w:ascii="Arial" w:hAnsi="Arial" w:cs="Arial"/>
+          <w:i/>
+          <w:iCs/>
+          <w:sz w:val="24"/>
+          <w:szCs w:val="24"/>
+          <w:lang w:val="en-US"/>
+        </w:rPr>
+        <w:t>andom(</w:t>
+      </w:r>
+      <w:proofErr w:type="gramEnd"/>
+      <w:r>
+        <w:rPr>
+          <w:rFonts w:ascii="Arial" w:hAnsi="Arial" w:cs="Arial"/>
+          <w:i/>
+          <w:iCs/>
+          <w:sz w:val="24"/>
+          <w:szCs w:val="24"/>
+          <w:lang w:val="en-US"/>
+        </w:rPr>
+        <w:t>)</w:t>
+      </w:r>
+      <w:r>
+        <w:rPr>
+          <w:rFonts w:ascii="Arial" w:hAnsi="Arial" w:cs="Arial"/>
+          <w:sz w:val="24"/>
+          <w:szCs w:val="24"/>
+          <w:lang w:val="en-US"/>
+        </w:rPr>
+        <w:t xml:space="preserve"> function, which generates </w:t>
+      </w:r>
+      <w:r>
+        <w:rPr>
+          <w:rFonts w:ascii="Arial" w:hAnsi="Arial" w:cs="Arial"/>
+          <w:sz w:val="24"/>
+          <w:szCs w:val="24"/>
+          <w:lang w:val="en-US"/>
+        </w:rPr>
+        <w:t xml:space="preserve">decimal </w:t>
+      </w:r>
+      <w:r>
+        <w:rPr>
+          <w:rFonts w:ascii="Arial" w:hAnsi="Arial" w:cs="Arial"/>
+          <w:sz w:val="24"/>
+          <w:szCs w:val="24"/>
+          <w:lang w:val="en-US"/>
+        </w:rPr>
+        <w:t xml:space="preserve">values between 0 and 1. </w:t>
+      </w:r>
+      <w:r>
+        <w:rPr>
+          <w:rFonts w:ascii="Arial" w:hAnsi="Arial" w:cs="Arial"/>
+          <w:sz w:val="24"/>
+          <w:szCs w:val="24"/>
+          <w:lang w:val="en-US"/>
+        </w:rPr>
+        <w:t xml:space="preserve">In order to use this function, </w:t>
+      </w:r>
+      <w:r>
+        <w:rPr>
+          <w:rFonts w:ascii="Arial" w:hAnsi="Arial" w:cs="Arial"/>
+          <w:sz w:val="24"/>
+          <w:szCs w:val="24"/>
+          <w:lang w:val="en-US"/>
+        </w:rPr>
+        <w:t xml:space="preserve">the seed and </w:t>
+      </w:r>
+      <w:r>
+        <w:rPr>
+          <w:rFonts w:ascii="Arial" w:hAnsi="Arial" w:cs="Arial"/>
+          <w:sz w:val="24"/>
+          <w:szCs w:val="24"/>
+          <w:lang w:val="en-US"/>
+        </w:rPr>
+        <w:t>random sub-</w:t>
+      </w:r>
+      <w:r>
+        <w:rPr>
+          <w:rFonts w:ascii="Arial" w:hAnsi="Arial" w:cs="Arial"/>
+          <w:sz w:val="24"/>
+          <w:szCs w:val="24"/>
+          <w:lang w:val="en-US"/>
+        </w:rPr>
+        <w:t xml:space="preserve">libraries </w:t>
+      </w:r>
+      <w:r>
+        <w:rPr>
+          <w:rFonts w:ascii="Arial" w:hAnsi="Arial" w:cs="Arial"/>
+          <w:sz w:val="24"/>
+          <w:szCs w:val="24"/>
+          <w:lang w:val="en-US"/>
+        </w:rPr>
+        <w:lastRenderedPageBreak/>
+        <w:t>must be imported</w:t>
+      </w:r>
+      <w:r>
+        <w:rPr>
+          <w:rFonts w:ascii="Arial" w:hAnsi="Arial" w:cs="Arial"/>
+          <w:sz w:val="24"/>
+          <w:szCs w:val="24"/>
+          <w:lang w:val="en-US"/>
+        </w:rPr>
+        <w:t xml:space="preserve"> from the random library used in implementation 1.</w:t>
+      </w:r>
+      <w:r>
+        <w:rPr>
+          <w:rFonts w:ascii="Arial" w:hAnsi="Arial" w:cs="Arial"/>
+          <w:sz w:val="24"/>
+          <w:szCs w:val="24"/>
+          <w:lang w:val="en-US"/>
+        </w:rPr>
+        <w:t xml:space="preserve"> </w:t>
+      </w:r>
+      <w:r>
+        <w:rPr>
+          <w:rFonts w:ascii="Arial" w:hAnsi="Arial" w:cs="Arial"/>
+          <w:sz w:val="24"/>
+          <w:szCs w:val="24"/>
+          <w:lang w:val="en-US"/>
+        </w:rPr>
+        <w:t xml:space="preserve">As this implementation </w:t>
+      </w:r>
+      <w:proofErr w:type="spellStart"/>
+      <w:proofErr w:type="gramStart"/>
+      <w:r>
+        <w:rPr>
+          <w:rFonts w:ascii="Arial" w:hAnsi="Arial" w:cs="Arial"/>
+          <w:sz w:val="24"/>
+          <w:szCs w:val="24"/>
+          <w:lang w:val="en-US"/>
+        </w:rPr>
+        <w:t>focusse</w:t>
+      </w:r>
+      <w:r>
+        <w:rPr>
+          <w:rFonts w:ascii="Arial" w:hAnsi="Arial" w:cs="Arial"/>
+          <w:sz w:val="24"/>
+          <w:szCs w:val="24"/>
+          <w:lang w:val="en-US"/>
+        </w:rPr>
+        <w:t>d</w:t>
+      </w:r>
+      <w:proofErr w:type="spellEnd"/>
+      <w:proofErr w:type="gramEnd"/>
+      <w:r>
+        <w:rPr>
+          <w:rFonts w:ascii="Arial" w:hAnsi="Arial" w:cs="Arial"/>
+          <w:sz w:val="24"/>
+          <w:szCs w:val="24"/>
+          <w:lang w:val="en-US"/>
+        </w:rPr>
+        <w:t xml:space="preserve"> on the system given seed, no value is given when declaring the seed.</w:t>
+      </w:r>
+      <w:r>
+        <w:rPr>
+          <w:rFonts w:ascii="Arial" w:hAnsi="Arial" w:cs="Arial"/>
+          <w:sz w:val="24"/>
+          <w:szCs w:val="24"/>
+          <w:lang w:val="en-US"/>
+        </w:rPr>
+        <w:t xml:space="preserve"> </w:t>
+      </w:r>
+      <w:r>
+        <w:rPr>
+          <w:rFonts w:ascii="Arial" w:hAnsi="Arial" w:cs="Arial"/>
+          <w:sz w:val="24"/>
+          <w:szCs w:val="24"/>
+          <w:lang w:val="en-US"/>
+        </w:rPr>
+        <w:t xml:space="preserve">After declaring the </w:t>
+      </w:r>
+      <w:r>
+        <w:rPr>
+          <w:rFonts w:ascii="Arial" w:hAnsi="Arial" w:cs="Arial"/>
+          <w:i/>
+          <w:iCs/>
+          <w:sz w:val="24"/>
+          <w:szCs w:val="24"/>
+          <w:lang w:val="en-US"/>
+        </w:rPr>
+        <w:t>ReturnValues</w:t>
+      </w:r>
+      <w:r>
+        <w:rPr>
+          <w:rFonts w:ascii="Arial" w:hAnsi="Arial" w:cs="Arial"/>
+          <w:sz w:val="24"/>
+          <w:szCs w:val="24"/>
+          <w:lang w:val="en-US"/>
+        </w:rPr>
+        <w:t xml:space="preserve"> list, another 500 iteration for loop </w:t>
+      </w:r>
+      <w:r>
+        <w:rPr>
+          <w:rFonts w:ascii="Arial" w:hAnsi="Arial" w:cs="Arial"/>
+          <w:sz w:val="24"/>
+          <w:szCs w:val="24"/>
+          <w:lang w:val="en-US"/>
+        </w:rPr>
+        <w:t xml:space="preserve">is used to fill the list with the outputs from </w:t>
+      </w:r>
+      <w:proofErr w:type="gramStart"/>
+      <w:r>
+        <w:rPr>
+          <w:rFonts w:ascii="Arial" w:hAnsi="Arial" w:cs="Arial"/>
+          <w:i/>
+          <w:iCs/>
+          <w:sz w:val="24"/>
+          <w:szCs w:val="24"/>
+          <w:lang w:val="en-US"/>
+        </w:rPr>
+        <w:t>Rando</w:t>
+      </w:r>
+      <w:r>
+        <w:rPr>
+          <w:rFonts w:ascii="Arial" w:hAnsi="Arial" w:cs="Arial"/>
+          <w:i/>
+          <w:iCs/>
+          <w:sz w:val="24"/>
+          <w:szCs w:val="24"/>
+          <w:lang w:val="en-US"/>
+        </w:rPr>
+        <w:t>m</w:t>
+      </w:r>
+      <w:r>
+        <w:rPr>
+          <w:rFonts w:ascii="Arial" w:hAnsi="Arial" w:cs="Arial"/>
+          <w:i/>
+          <w:iCs/>
+          <w:sz w:val="24"/>
+          <w:szCs w:val="24"/>
+          <w:lang w:val="en-US"/>
+        </w:rPr>
+        <w:t>(</w:t>
+      </w:r>
+      <w:proofErr w:type="gramEnd"/>
+      <w:r>
+        <w:rPr>
+          <w:rFonts w:ascii="Arial" w:hAnsi="Arial" w:cs="Arial"/>
+          <w:i/>
+          <w:iCs/>
+          <w:sz w:val="24"/>
+          <w:szCs w:val="24"/>
+          <w:lang w:val="en-US"/>
+        </w:rPr>
+        <w:t>)</w:t>
+      </w:r>
+      <w:r>
+        <w:rPr>
+          <w:rFonts w:ascii="Arial" w:hAnsi="Arial" w:cs="Arial"/>
+          <w:sz w:val="24"/>
+          <w:szCs w:val="24"/>
+          <w:lang w:val="en-US"/>
+        </w:rPr>
+        <w:t>.</w:t>
+      </w:r>
+      <w:r>
+        <w:rPr>
+          <w:rFonts w:ascii="Arial" w:hAnsi="Arial" w:cs="Arial"/>
+          <w:sz w:val="24"/>
+          <w:szCs w:val="24"/>
+          <w:lang w:val="en-US"/>
+        </w:rPr>
+        <w:t xml:space="preserve"> </w:t>
+      </w:r>
+      <w:r>
+        <w:rPr>
+          <w:rFonts w:ascii="Arial" w:hAnsi="Arial" w:cs="Arial"/>
+          <w:sz w:val="24"/>
+          <w:szCs w:val="24"/>
+          <w:lang w:val="en-US"/>
+        </w:rPr>
+        <w:t xml:space="preserve">These outputs are again given to the user with a print </w:t>
+      </w:r>
+      <w:r>
+        <w:rPr>
+          <w:rFonts w:ascii="Arial" w:hAnsi="Arial" w:cs="Arial"/>
+          <w:sz w:val="24"/>
+          <w:szCs w:val="24"/>
+          <w:lang w:val="en-US"/>
+        </w:rPr>
+        <w:t>command</w:t>
+      </w:r>
+      <w:r>
+        <w:rPr>
+          <w:rFonts w:ascii="Arial" w:hAnsi="Arial" w:cs="Arial"/>
+          <w:sz w:val="24"/>
+          <w:szCs w:val="24"/>
+          <w:lang w:val="en-US"/>
+        </w:rPr>
+        <w:t xml:space="preserve"> and </w:t>
+      </w:r>
+      <w:r>
+        <w:rPr>
+          <w:rFonts w:ascii="Arial" w:hAnsi="Arial" w:cs="Arial"/>
+          <w:sz w:val="24"/>
+          <w:szCs w:val="24"/>
+          <w:lang w:val="en-US"/>
+        </w:rPr>
+        <w:t>exported</w:t>
+      </w:r>
+      <w:r>
+        <w:rPr>
+          <w:rFonts w:ascii="Arial" w:hAnsi="Arial" w:cs="Arial"/>
+          <w:sz w:val="24"/>
+          <w:szCs w:val="24"/>
+          <w:lang w:val="en-US"/>
+        </w:rPr>
+        <w:t xml:space="preserve"> to a JSON file.</w:t>
+      </w:r>
+      <w:r>
+        <w:rPr>
+          <w:rFonts w:ascii="Arial" w:hAnsi="Arial" w:cs="Arial"/>
+          <w:sz w:val="24"/>
+          <w:szCs w:val="24"/>
+          <w:lang w:val="en-US"/>
+        </w:rPr>
+        <w:t xml:space="preserve"> </w:t>
+      </w:r>
+      <w:r>
+        <w:rPr>
+          <w:rFonts w:ascii="Arial" w:hAnsi="Arial" w:cs="Arial"/>
+          <w:sz w:val="24"/>
+          <w:szCs w:val="24"/>
+          <w:lang w:val="en-US"/>
+        </w:rPr>
+        <w:t xml:space="preserve">The most noticeable difference between implementation 1 and 2 is that where </w:t>
+      </w:r>
+      <w:r>
+        <w:rPr>
+          <w:rFonts w:ascii="Arial" w:hAnsi="Arial" w:cs="Arial"/>
+          <w:sz w:val="24"/>
+          <w:szCs w:val="24"/>
+          <w:lang w:val="en-US"/>
+        </w:rPr>
+        <w:t xml:space="preserve">implementation </w:t>
+      </w:r>
+      <w:r>
+        <w:rPr>
+          <w:rFonts w:ascii="Arial" w:hAnsi="Arial" w:cs="Arial"/>
+          <w:sz w:val="24"/>
+          <w:szCs w:val="24"/>
+          <w:lang w:val="en-US"/>
+        </w:rPr>
+        <w:t xml:space="preserve">1 </w:t>
+      </w:r>
+      <w:r>
+        <w:rPr>
+          <w:rFonts w:ascii="Arial" w:hAnsi="Arial" w:cs="Arial"/>
+          <w:sz w:val="24"/>
+          <w:szCs w:val="24"/>
+          <w:lang w:val="en-US"/>
+        </w:rPr>
+        <w:t>focused</w:t>
+      </w:r>
+      <w:r>
+        <w:rPr>
+          <w:rFonts w:ascii="Arial" w:hAnsi="Arial" w:cs="Arial"/>
+          <w:sz w:val="24"/>
+          <w:szCs w:val="24"/>
+          <w:lang w:val="en-US"/>
+        </w:rPr>
+        <w:t xml:space="preserve"> on </w:t>
+      </w:r>
+      <w:r>
+        <w:rPr>
+          <w:rFonts w:ascii="Arial" w:hAnsi="Arial" w:cs="Arial"/>
+          <w:sz w:val="24"/>
+          <w:szCs w:val="24"/>
+          <w:lang w:val="en-US"/>
+        </w:rPr>
+        <w:t xml:space="preserve">a limited set of </w:t>
+      </w:r>
+      <w:r>
+        <w:rPr>
+          <w:rFonts w:ascii="Arial" w:hAnsi="Arial" w:cs="Arial"/>
+          <w:sz w:val="24"/>
+          <w:szCs w:val="24"/>
+          <w:lang w:val="en-US"/>
+        </w:rPr>
+        <w:t>purely integer values, e</w:t>
+      </w:r>
+      <w:r>
+        <w:rPr>
+          <w:rFonts w:ascii="Arial" w:hAnsi="Arial" w:cs="Arial"/>
+          <w:sz w:val="24"/>
+          <w:szCs w:val="24"/>
+          <w:lang w:val="en-US"/>
+        </w:rPr>
+        <w:t xml:space="preserve">ach value given </w:t>
+      </w:r>
+      <w:r>
+        <w:rPr>
+          <w:rFonts w:ascii="Arial" w:hAnsi="Arial" w:cs="Arial"/>
+          <w:sz w:val="24"/>
+          <w:szCs w:val="24"/>
+          <w:lang w:val="en-US"/>
+        </w:rPr>
+        <w:t xml:space="preserve">by implementation 2 </w:t>
+      </w:r>
+      <w:r>
+        <w:rPr>
+          <w:rFonts w:ascii="Arial" w:hAnsi="Arial" w:cs="Arial"/>
+          <w:sz w:val="24"/>
+          <w:szCs w:val="24"/>
+          <w:lang w:val="en-US"/>
+        </w:rPr>
+        <w:t>has 16 decimal places</w:t>
+      </w:r>
+      <w:r>
+        <w:rPr>
+          <w:rFonts w:ascii="Arial" w:hAnsi="Arial" w:cs="Arial"/>
+          <w:sz w:val="24"/>
+          <w:szCs w:val="24"/>
+          <w:lang w:val="en-US"/>
+        </w:rPr>
+        <w:t xml:space="preserve">, meaning </w:t>
+      </w:r>
+      <w:r>
+        <w:rPr>
+          <w:rFonts w:ascii="Arial" w:hAnsi="Arial" w:cs="Arial"/>
+          <w:sz w:val="24"/>
+          <w:szCs w:val="24"/>
+          <w:lang w:val="en-US"/>
+        </w:rPr>
+        <w:t xml:space="preserve">that the number of </w:t>
+      </w:r>
+      <w:r>
+        <w:rPr>
+          <w:rFonts w:ascii="Arial" w:hAnsi="Arial" w:cs="Arial"/>
+          <w:sz w:val="24"/>
+          <w:szCs w:val="24"/>
+          <w:lang w:val="en-US"/>
+        </w:rPr>
+        <w:t xml:space="preserve">unique </w:t>
+      </w:r>
+      <w:r>
+        <w:rPr>
+          <w:rFonts w:ascii="Arial" w:hAnsi="Arial" w:cs="Arial"/>
+          <w:sz w:val="24"/>
+          <w:szCs w:val="24"/>
+          <w:lang w:val="en-US"/>
+        </w:rPr>
+        <w:t xml:space="preserve">possible outcomes </w:t>
+      </w:r>
+      <w:r>
+        <w:rPr>
+          <w:rFonts w:ascii="Arial" w:hAnsi="Arial" w:cs="Arial"/>
+          <w:sz w:val="24"/>
+          <w:szCs w:val="24"/>
+          <w:lang w:val="en-US"/>
+        </w:rPr>
+        <w:t>is significantly higher</w:t>
+      </w:r>
+      <w:r>
+        <w:rPr>
+          <w:rFonts w:ascii="Arial" w:hAnsi="Arial" w:cs="Arial"/>
+          <w:sz w:val="24"/>
+          <w:szCs w:val="24"/>
+          <w:lang w:val="en-US"/>
+        </w:rPr>
+        <w:t>.</w:t>
+      </w:r>
+      <w:r>
+        <w:rPr>
+          <w:rFonts w:ascii="Arial" w:hAnsi="Arial" w:cs="Arial"/>
+          <w:sz w:val="24"/>
+          <w:szCs w:val="24"/>
+          <w:lang w:val="en-US"/>
+        </w:rPr>
+        <w:t xml:space="preserve"> Another difference between the functions w</w:t>
+      </w:r>
+      <w:r>
+        <w:rPr>
+          <w:rFonts w:ascii="Arial" w:hAnsi="Arial" w:cs="Arial"/>
+          <w:sz w:val="24"/>
+          <w:szCs w:val="24"/>
+          <w:lang w:val="en-US"/>
+        </w:rPr>
+        <w:t xml:space="preserve">as that </w:t>
+      </w:r>
+      <w:r>
+        <w:rPr>
+          <w:rFonts w:ascii="Arial" w:hAnsi="Arial" w:cs="Arial"/>
+          <w:sz w:val="24"/>
+          <w:szCs w:val="24"/>
+          <w:lang w:val="en-US"/>
+        </w:rPr>
+        <w:t xml:space="preserve">while </w:t>
+      </w:r>
+      <w:proofErr w:type="gramStart"/>
+      <w:r>
+        <w:rPr>
+          <w:rFonts w:ascii="Arial" w:hAnsi="Arial" w:cs="Arial"/>
+          <w:i/>
+          <w:iCs/>
+          <w:sz w:val="24"/>
+          <w:szCs w:val="24"/>
+          <w:lang w:val="en-US"/>
+        </w:rPr>
+        <w:t>Randint(</w:t>
+      </w:r>
+      <w:proofErr w:type="gramEnd"/>
+      <w:r>
+        <w:rPr>
+          <w:rFonts w:ascii="Arial" w:hAnsi="Arial" w:cs="Arial"/>
+          <w:i/>
+          <w:iCs/>
+          <w:sz w:val="24"/>
+          <w:szCs w:val="24"/>
+          <w:lang w:val="en-US"/>
+        </w:rPr>
+        <w:t>)</w:t>
+      </w:r>
+      <w:r>
+        <w:rPr>
+          <w:rFonts w:ascii="Arial" w:hAnsi="Arial" w:cs="Arial"/>
+          <w:sz w:val="24"/>
+          <w:szCs w:val="24"/>
+          <w:lang w:val="en-US"/>
+        </w:rPr>
+        <w:t xml:space="preserve"> required user given constraints to determine </w:t>
+      </w:r>
+      <w:r>
+        <w:rPr>
+          <w:rFonts w:ascii="Arial" w:hAnsi="Arial" w:cs="Arial"/>
+          <w:sz w:val="24"/>
+          <w:szCs w:val="24"/>
+          <w:lang w:val="en-US"/>
+        </w:rPr>
+        <w:t xml:space="preserve">minimum and maximum values, </w:t>
+      </w:r>
+      <w:r>
+        <w:rPr>
+          <w:rFonts w:ascii="Arial" w:hAnsi="Arial" w:cs="Arial"/>
+          <w:i/>
+          <w:iCs/>
+          <w:sz w:val="24"/>
+          <w:szCs w:val="24"/>
+          <w:lang w:val="en-US"/>
+        </w:rPr>
+        <w:t>Random()</w:t>
+      </w:r>
+      <w:r>
+        <w:rPr>
+          <w:rFonts w:ascii="Arial" w:hAnsi="Arial" w:cs="Arial"/>
+          <w:sz w:val="24"/>
+          <w:szCs w:val="24"/>
+          <w:lang w:val="en-US"/>
+        </w:rPr>
+        <w:t xml:space="preserve"> requires no such constraints and will by default </w:t>
+      </w:r>
+      <w:r>
+        <w:rPr>
+          <w:rFonts w:ascii="Arial" w:hAnsi="Arial" w:cs="Arial"/>
+          <w:sz w:val="24"/>
+          <w:szCs w:val="24"/>
+          <w:lang w:val="en-US"/>
+        </w:rPr>
+        <w:t>produce real numbers between 0 and 1.</w:t>
+      </w:r>
+    </w:p>
+    <w:p>
+      <w:pPr>
+        <w:rPr>
+          <w:rFonts w:ascii="Arial" w:hAnsi="Arial" w:cs="Arial"/>
+          <w:sz w:val="24"/>
+          <w:szCs w:val="24"/>
+          <w:lang w:val="en-US"/>
+        </w:rPr>
+      </w:pPr>
+      <w:r>
+        <w:rPr>
+          <w:noProof/>
+        </w:rPr>
+        <w:drawing>
+          <wp:inline distT="0" distB="0" distL="0" distR="0" wp14:anchorId="10F8CECC" wp14:editId="39953CBB">
+            <wp:extent cx="5731510" cy="2383790"/>
+            <wp:effectExtent l="0" t="0" r="2540" b="0"/>
+            <wp:docPr id="974986178" name="Picture 1" descr="A screenshot of a computer&#10;&#10;Description automatically generated"/>
+            <wp:cNvGraphicFramePr>
+              <a:graphicFrameLocks xmlns:a="http://schemas.openxmlformats.org/drawingml/2006/main" noChangeAspect="1"/>
+            </wp:cNvGraphicFramePr>
+            <a:graphic xmlns:a="http://schemas.openxmlformats.org/drawingml/2006/main">
+              <a:graphicData uri="http://schemas.openxmlformats.org/drawingml/2006/picture">
+                <pic:pic xmlns:pic="http://schemas.openxmlformats.org/drawingml/2006/picture">
+                  <pic:nvPicPr>
+                    <pic:cNvPr id="974986178" name="Picture 1" descr="A screenshot of a computer&#10;&#10;Description automatically generated"/>
+                    <pic:cNvPicPr/>
+                  </pic:nvPicPr>
+                  <pic:blipFill>
+                    <a:blip r:embed="rId17"/>
+                    <a:stretch>
+                      <a:fillRect/>
+                    </a:stretch>
+                  </pic:blipFill>
+                  <pic:spPr>
+                    <a:xfrm>
+                      <a:off x="0" y="0"/>
+                      <a:ext cx="5731510" cy="2383790"/>
+                    </a:xfrm>
+                    <a:prstGeom prst="rect">
+                      <a:avLst/>
+                    </a:prstGeom>
+                  </pic:spPr>
+                </pic:pic>
+              </a:graphicData>
+            </a:graphic>
+          </wp:inline>
+        </w:drawing>
+      </w:r>
+    </w:p>
+    <w:p>
+      <w:pPr>
+        <w:rPr>
+          <w:rFonts w:ascii="Arial" w:hAnsi="Arial" w:cs="Arial"/>
+          <w:i/>
+          <w:iCs/>
+          <w:sz w:val="24"/>
+          <w:szCs w:val="24"/>
+          <w:lang w:val="en-US"/>
+        </w:rPr>
+      </w:pPr>
+      <w:r>
+        <w:rPr>
+          <w:rFonts w:ascii="Arial" w:hAnsi="Arial" w:cs="Arial"/>
+          <w:i/>
+          <w:iCs/>
+          <w:sz w:val="24"/>
+          <w:szCs w:val="24"/>
+          <w:lang w:val="en-US"/>
+        </w:rPr>
+        <w:t xml:space="preserve">Figure 13. A screenshot of the Python Seeded Random </w:t>
+      </w:r>
+      <w:proofErr w:type="gramStart"/>
+      <w:r>
+        <w:rPr>
+          <w:rFonts w:ascii="Arial" w:hAnsi="Arial" w:cs="Arial"/>
+          <w:i/>
+          <w:iCs/>
+          <w:sz w:val="24"/>
+          <w:szCs w:val="24"/>
+          <w:lang w:val="en-US"/>
+        </w:rPr>
+        <w:t>implementation</w:t>
+      </w:r>
+      <w:proofErr w:type="gramEnd"/>
+    </w:p>
+    <w:p>
+      <w:pPr>
+        <w:rPr>
+          <w:rFonts w:ascii="Arial" w:hAnsi="Arial" w:cs="Arial"/>
+          <w:sz w:val="24"/>
+          <w:szCs w:val="24"/>
+          <w:lang w:val="en-US"/>
+        </w:rPr>
+      </w:pPr>
+      <w:r>
+        <w:rPr>
+          <w:rFonts w:ascii="Arial" w:hAnsi="Arial" w:cs="Arial"/>
+          <w:sz w:val="24"/>
+          <w:szCs w:val="24"/>
+          <w:lang w:val="en-US"/>
+        </w:rPr>
+        <w:t xml:space="preserve">The seeded implementation of Python’s </w:t>
+      </w:r>
+      <w:proofErr w:type="gramStart"/>
+      <w:r>
+        <w:rPr>
+          <w:rFonts w:ascii="Arial" w:hAnsi="Arial" w:cs="Arial"/>
+          <w:i/>
+          <w:iCs/>
+          <w:sz w:val="24"/>
+          <w:szCs w:val="24"/>
+          <w:lang w:val="en-US"/>
+        </w:rPr>
+        <w:t>Random(</w:t>
+      </w:r>
+      <w:proofErr w:type="gramEnd"/>
+      <w:r>
+        <w:rPr>
+          <w:rFonts w:ascii="Arial" w:hAnsi="Arial" w:cs="Arial"/>
+          <w:i/>
+          <w:iCs/>
+          <w:sz w:val="24"/>
+          <w:szCs w:val="24"/>
+          <w:lang w:val="en-US"/>
+        </w:rPr>
+        <w:t>)</w:t>
+      </w:r>
+      <w:r>
+        <w:rPr>
+          <w:rFonts w:ascii="Arial" w:hAnsi="Arial" w:cs="Arial"/>
+          <w:sz w:val="24"/>
+          <w:szCs w:val="24"/>
+          <w:lang w:val="en-US"/>
+        </w:rPr>
+        <w:t xml:space="preserve"> function </w:t>
+      </w:r>
+      <w:r>
+        <w:rPr>
+          <w:rFonts w:ascii="Arial" w:hAnsi="Arial" w:cs="Arial"/>
+          <w:sz w:val="24"/>
+          <w:szCs w:val="24"/>
+          <w:lang w:val="en-US"/>
+        </w:rPr>
+        <w:t>was largely unaltered from implementation 2</w:t>
+      </w:r>
+      <w:r>
+        <w:rPr>
+          <w:rFonts w:ascii="Arial" w:hAnsi="Arial" w:cs="Arial"/>
+          <w:sz w:val="24"/>
+          <w:szCs w:val="24"/>
+          <w:lang w:val="en-US"/>
+        </w:rPr>
+        <w:t xml:space="preserve">, with the only difference being the use of </w:t>
+      </w:r>
+      <w:r>
+        <w:rPr>
+          <w:rFonts w:ascii="Arial" w:hAnsi="Arial" w:cs="Arial"/>
+          <w:sz w:val="24"/>
+          <w:szCs w:val="24"/>
+          <w:lang w:val="en-US"/>
+        </w:rPr>
+        <w:t>the user given seed 30102000 when declaring the seed.</w:t>
+      </w:r>
+      <w:r>
+        <w:rPr>
+          <w:rFonts w:ascii="Arial" w:hAnsi="Arial" w:cs="Arial"/>
+          <w:sz w:val="24"/>
+          <w:szCs w:val="24"/>
+          <w:lang w:val="en-US"/>
+        </w:rPr>
+        <w:t xml:space="preserve"> </w:t>
+      </w:r>
+      <w:r>
+        <w:rPr>
+          <w:rFonts w:ascii="Arial" w:hAnsi="Arial" w:cs="Arial"/>
+          <w:sz w:val="24"/>
+          <w:szCs w:val="24"/>
+          <w:lang w:val="en-US"/>
+        </w:rPr>
+        <w:t xml:space="preserve">While other alternative seeds were considered when </w:t>
+      </w:r>
+      <w:r>
+        <w:rPr>
+          <w:rFonts w:ascii="Arial" w:hAnsi="Arial" w:cs="Arial"/>
+          <w:sz w:val="24"/>
+          <w:szCs w:val="24"/>
+          <w:lang w:val="en-US"/>
+        </w:rPr>
+        <w:t xml:space="preserve">designing this investigation, </w:t>
+      </w:r>
+      <w:r>
+        <w:rPr>
+          <w:rFonts w:ascii="Arial" w:hAnsi="Arial" w:cs="Arial"/>
+          <w:sz w:val="24"/>
+          <w:szCs w:val="24"/>
+          <w:lang w:val="en-US"/>
+        </w:rPr>
+        <w:t xml:space="preserve">especially as </w:t>
+      </w:r>
+      <w:r>
+        <w:rPr>
+          <w:rFonts w:ascii="Arial" w:hAnsi="Arial" w:cs="Arial"/>
+          <w:sz w:val="24"/>
+          <w:szCs w:val="24"/>
+          <w:lang w:val="en-US"/>
+        </w:rPr>
+        <w:t xml:space="preserve">with some </w:t>
+      </w:r>
+      <w:r>
+        <w:rPr>
+          <w:rFonts w:ascii="Arial" w:hAnsi="Arial" w:cs="Arial"/>
+          <w:sz w:val="24"/>
+          <w:szCs w:val="24"/>
+          <w:lang w:val="en-US"/>
+        </w:rPr>
+        <w:t>algorithms such as the middle square</w:t>
+      </w:r>
+      <w:r>
+        <w:rPr>
+          <w:rFonts w:ascii="Arial" w:hAnsi="Arial" w:cs="Arial"/>
+          <w:sz w:val="24"/>
+          <w:szCs w:val="24"/>
+          <w:lang w:val="en-US"/>
+        </w:rPr>
+        <w:t xml:space="preserve"> hav</w:t>
+      </w:r>
+      <w:r>
+        <w:rPr>
+          <w:rFonts w:ascii="Arial" w:hAnsi="Arial" w:cs="Arial"/>
+          <w:sz w:val="24"/>
+          <w:szCs w:val="24"/>
+          <w:lang w:val="en-US"/>
+        </w:rPr>
+        <w:t>ing</w:t>
+      </w:r>
+      <w:r>
+        <w:rPr>
+          <w:rFonts w:ascii="Arial" w:hAnsi="Arial" w:cs="Arial"/>
+          <w:sz w:val="24"/>
+          <w:szCs w:val="24"/>
+          <w:lang w:val="en-US"/>
+        </w:rPr>
+        <w:t xml:space="preserve"> certain seeds that provide more reliably </w:t>
+      </w:r>
+      <w:r>
+        <w:rPr>
+          <w:rFonts w:ascii="Arial" w:hAnsi="Arial" w:cs="Arial"/>
+          <w:sz w:val="24"/>
+          <w:szCs w:val="24"/>
+          <w:lang w:val="en-US"/>
+        </w:rPr>
+        <w:t>‘</w:t>
+      </w:r>
+      <w:r>
+        <w:rPr>
+          <w:rFonts w:ascii="Arial" w:hAnsi="Arial" w:cs="Arial"/>
+          <w:sz w:val="24"/>
+          <w:szCs w:val="24"/>
+          <w:lang w:val="en-US"/>
+        </w:rPr>
+        <w:t>random</w:t>
+      </w:r>
+      <w:r>
+        <w:rPr>
+          <w:rFonts w:ascii="Arial" w:hAnsi="Arial" w:cs="Arial"/>
+          <w:sz w:val="24"/>
+          <w:szCs w:val="24"/>
+          <w:lang w:val="en-US"/>
+        </w:rPr>
+        <w:t>’</w:t>
+      </w:r>
+      <w:r>
+        <w:rPr>
+          <w:rFonts w:ascii="Arial" w:hAnsi="Arial" w:cs="Arial"/>
+          <w:sz w:val="24"/>
+          <w:szCs w:val="24"/>
+          <w:lang w:val="en-US"/>
+        </w:rPr>
+        <w:t xml:space="preserve"> outputs</w:t>
+      </w:r>
+      <w:r>
+        <w:rPr>
+          <w:rFonts w:ascii="Arial" w:hAnsi="Arial" w:cs="Arial"/>
+          <w:sz w:val="24"/>
+          <w:szCs w:val="24"/>
+          <w:lang w:val="en-US"/>
+        </w:rPr>
+        <w:t>,</w:t>
+      </w:r>
+      <w:r>
+        <w:rPr>
+          <w:rFonts w:ascii="Arial" w:hAnsi="Arial" w:cs="Arial"/>
+          <w:sz w:val="24"/>
+          <w:szCs w:val="24"/>
+          <w:lang w:val="en-US"/>
+        </w:rPr>
+        <w:t xml:space="preserve"> ultimately </w:t>
+      </w:r>
+      <w:r>
+        <w:rPr>
+          <w:rFonts w:ascii="Arial" w:hAnsi="Arial" w:cs="Arial"/>
+          <w:sz w:val="24"/>
+          <w:szCs w:val="24"/>
+          <w:lang w:val="en-US"/>
+        </w:rPr>
+        <w:t>the use of a single seed that conformed to all the generators in use</w:t>
+      </w:r>
+      <w:r>
+        <w:rPr>
+          <w:rFonts w:ascii="Arial" w:hAnsi="Arial" w:cs="Arial"/>
+          <w:sz w:val="24"/>
+          <w:szCs w:val="24"/>
+          <w:lang w:val="en-US"/>
+        </w:rPr>
+        <w:t xml:space="preserve"> was chosen</w:t>
+      </w:r>
+      <w:r>
+        <w:rPr>
+          <w:rFonts w:ascii="Arial" w:hAnsi="Arial" w:cs="Arial"/>
+          <w:sz w:val="24"/>
+          <w:szCs w:val="24"/>
+          <w:lang w:val="en-US"/>
+        </w:rPr>
+        <w:t>.</w:t>
+      </w:r>
+      <w:r>
+        <w:rPr>
+          <w:rFonts w:ascii="Arial" w:hAnsi="Arial" w:cs="Arial"/>
+          <w:sz w:val="24"/>
+          <w:szCs w:val="24"/>
+          <w:lang w:val="en-US"/>
+        </w:rPr>
+        <w:t xml:space="preserve"> </w:t>
+      </w:r>
+      <w:r>
+        <w:rPr>
+          <w:rFonts w:ascii="Arial" w:hAnsi="Arial" w:cs="Arial"/>
+          <w:sz w:val="24"/>
+          <w:szCs w:val="24"/>
+          <w:lang w:val="en-US"/>
+        </w:rPr>
+        <w:t>W</w:t>
+      </w:r>
+      <w:r>
+        <w:rPr>
+          <w:rFonts w:ascii="Arial" w:hAnsi="Arial" w:cs="Arial"/>
+          <w:sz w:val="24"/>
+          <w:szCs w:val="24"/>
+          <w:lang w:val="en-US"/>
+        </w:rPr>
+        <w:t xml:space="preserve">hile it was possible that </w:t>
+      </w:r>
+      <w:r>
+        <w:rPr>
+          <w:rFonts w:ascii="Arial" w:hAnsi="Arial" w:cs="Arial"/>
+          <w:sz w:val="24"/>
+          <w:szCs w:val="24"/>
+          <w:lang w:val="en-US"/>
+        </w:rPr>
+        <w:t xml:space="preserve">different values may yield </w:t>
+      </w:r>
+      <w:r>
+        <w:rPr>
+          <w:rFonts w:ascii="Arial" w:hAnsi="Arial" w:cs="Arial"/>
+          <w:sz w:val="24"/>
+          <w:szCs w:val="24"/>
+          <w:lang w:val="en-US"/>
+        </w:rPr>
+        <w:t xml:space="preserve">improved sequences, </w:t>
+      </w:r>
+      <w:r>
+        <w:rPr>
+          <w:rFonts w:ascii="Arial" w:hAnsi="Arial" w:cs="Arial"/>
+          <w:sz w:val="24"/>
+          <w:szCs w:val="24"/>
+          <w:lang w:val="en-US"/>
+        </w:rPr>
+        <w:t xml:space="preserve">the difference between these outputs when using </w:t>
+      </w:r>
+      <w:r>
+        <w:rPr>
+          <w:rFonts w:ascii="Arial" w:hAnsi="Arial" w:cs="Arial"/>
+          <w:sz w:val="24"/>
+          <w:szCs w:val="24"/>
+          <w:lang w:val="en-US"/>
+        </w:rPr>
+        <w:t xml:space="preserve">more modern algorithms found in languages like </w:t>
+      </w:r>
+      <w:r>
+        <w:rPr>
+          <w:rFonts w:ascii="Arial" w:hAnsi="Arial" w:cs="Arial"/>
+          <w:sz w:val="24"/>
+          <w:szCs w:val="24"/>
+          <w:lang w:val="en-US"/>
+        </w:rPr>
+        <w:t>Python were</w:t>
+      </w:r>
+      <w:r>
+        <w:rPr>
+          <w:rFonts w:ascii="Arial" w:hAnsi="Arial" w:cs="Arial"/>
+          <w:sz w:val="24"/>
+          <w:szCs w:val="24"/>
+          <w:lang w:val="en-US"/>
+        </w:rPr>
+        <w:t xml:space="preserve"> considered negligible </w:t>
+      </w:r>
+      <w:r>
+        <w:rPr>
+          <w:rFonts w:ascii="Arial" w:hAnsi="Arial" w:cs="Arial"/>
+          <w:sz w:val="24"/>
+          <w:szCs w:val="24"/>
+          <w:lang w:val="en-US"/>
+        </w:rPr>
+        <w:t xml:space="preserve">and </w:t>
+      </w:r>
+      <w:r>
+        <w:rPr>
+          <w:rFonts w:ascii="Arial" w:hAnsi="Arial" w:cs="Arial"/>
+          <w:sz w:val="24"/>
+          <w:szCs w:val="24"/>
+          <w:lang w:val="en-US"/>
+        </w:rPr>
+        <w:t>unnecessary for comparison and evaluation.</w:t>
+      </w:r>
+    </w:p>
+    <w:p>
+      <w:pPr>
+        <w:rPr>
+          <w:rFonts w:ascii="Arial" w:hAnsi="Arial" w:cs="Arial"/>
+          <w:sz w:val="24"/>
+          <w:szCs w:val="24"/>
+          <w:lang w:val="en-US"/>
+        </w:rPr>
+      </w:pPr>
+      <w:r>
+        <w:rPr>
+          <w:noProof/>
+        </w:rPr>
+        <w:lastRenderedPageBreak/>
+        <w:drawing>
+          <wp:inline distT="0" distB="0" distL="0" distR="0" wp14:anchorId="71542403" wp14:editId="7EB6D468">
+            <wp:extent cx="5731510" cy="2470785"/>
+            <wp:effectExtent l="0" t="0" r="2540" b="5715"/>
+            <wp:docPr id="352852802" name="Picture 1" descr="A screenshot of a computer code&#10;&#10;Description automatically generated"/>
+            <wp:cNvGraphicFramePr>
+              <a:graphicFrameLocks xmlns:a="http://schemas.openxmlformats.org/drawingml/2006/main" noChangeAspect="1"/>
+            </wp:cNvGraphicFramePr>
+            <a:graphic xmlns:a="http://schemas.openxmlformats.org/drawingml/2006/main">
+              <a:graphicData uri="http://schemas.openxmlformats.org/drawingml/2006/picture">
+                <pic:pic xmlns:pic="http://schemas.openxmlformats.org/drawingml/2006/picture">
+                  <pic:nvPicPr>
+                    <pic:cNvPr id="352852802" name="Picture 1" descr="A screenshot of a computer code&#10;&#10;Description automatically generated"/>
+                    <pic:cNvPicPr/>
+                  </pic:nvPicPr>
+                  <pic:blipFill>
+                    <a:blip r:embed="rId18"/>
+                    <a:stretch>
+                      <a:fillRect/>
+                    </a:stretch>
+                  </pic:blipFill>
+                  <pic:spPr>
+                    <a:xfrm>
+                      <a:off x="0" y="0"/>
+                      <a:ext cx="5731510" cy="2470785"/>
+                    </a:xfrm>
+                    <a:prstGeom prst="rect">
+                      <a:avLst/>
+                    </a:prstGeom>
+                  </pic:spPr>
+                </pic:pic>
+              </a:graphicData>
+            </a:graphic>
+          </wp:inline>
+        </w:drawing>
+      </w:r>
+    </w:p>
+    <w:p>
+      <w:pPr>
+        <w:rPr>
+          <w:rFonts w:ascii="Arial" w:hAnsi="Arial" w:cs="Arial"/>
+          <w:i/>
+          <w:iCs/>
+          <w:sz w:val="24"/>
+          <w:szCs w:val="24"/>
+          <w:lang w:val="en-US"/>
+        </w:rPr>
+      </w:pPr>
+      <w:r>
+        <w:rPr>
+          <w:rFonts w:ascii="Arial" w:hAnsi="Arial" w:cs="Arial"/>
+          <w:i/>
+          <w:iCs/>
+          <w:sz w:val="24"/>
+          <w:szCs w:val="24"/>
+          <w:lang w:val="en-US"/>
+        </w:rPr>
+        <w:t xml:space="preserve">Figure 14. A screenshot of the </w:t>
+      </w:r>
+      <w:r>
+        <w:rPr>
+          <w:rFonts w:ascii="Arial" w:hAnsi="Arial" w:cs="Arial"/>
+          <w:i/>
+          <w:iCs/>
+          <w:sz w:val="24"/>
+          <w:szCs w:val="24"/>
+          <w:lang w:val="en-US"/>
+        </w:rPr>
+        <w:t>NumPy Randint implementation</w:t>
+      </w:r>
+    </w:p>
+    <w:p>
+      <w:pPr>
+        <w:rPr>
+          <w:rFonts w:ascii="Arial" w:hAnsi="Arial" w:cs="Arial"/>
           <w:sz w:val="24"/>
           <w:szCs w:val="24"/>
           <w:lang w:val="en-US"/>

</xml_diff>

<commit_message>
Detailed methodology of Python Coin Sim implementation
</commit_message>
<xml_diff>
--- a/Report/Methodology.docx
+++ b/Report/Methodology.docx
@@ -12836,6 +12836,1577 @@
           <w:lang w:val="en-US"/>
         </w:rPr>
       </w:pPr>
+      <w:r>
+        <w:rPr>
+          <w:rFonts w:ascii="Arial" w:hAnsi="Arial" w:cs="Arial"/>
+          <w:sz w:val="24"/>
+          <w:szCs w:val="24"/>
+          <w:lang w:val="en-US"/>
+        </w:rPr>
+        <w:t xml:space="preserve">Returning to </w:t>
+      </w:r>
+      <w:r>
+        <w:rPr>
+          <w:rFonts w:ascii="Arial" w:hAnsi="Arial" w:cs="Arial"/>
+          <w:sz w:val="24"/>
+          <w:szCs w:val="24"/>
+          <w:lang w:val="en-US"/>
+        </w:rPr>
+        <w:t xml:space="preserve">integer based numeric sequences, </w:t>
+      </w:r>
+      <w:r>
+        <w:rPr>
+          <w:rFonts w:ascii="Arial" w:hAnsi="Arial" w:cs="Arial"/>
+          <w:sz w:val="24"/>
+          <w:szCs w:val="24"/>
+          <w:lang w:val="en-US"/>
+        </w:rPr>
+        <w:t xml:space="preserve">the </w:t>
+      </w:r>
+      <w:r>
+        <w:rPr>
+          <w:rFonts w:ascii="Arial" w:hAnsi="Arial" w:cs="Arial"/>
+          <w:sz w:val="24"/>
+          <w:szCs w:val="24"/>
+          <w:lang w:val="en-US"/>
+        </w:rPr>
+        <w:t xml:space="preserve">second </w:t>
+      </w:r>
+      <w:r>
+        <w:rPr>
+          <w:rFonts w:ascii="Arial" w:hAnsi="Arial" w:cs="Arial"/>
+          <w:sz w:val="24"/>
+          <w:szCs w:val="24"/>
+          <w:lang w:val="en-US"/>
+        </w:rPr>
+        <w:t xml:space="preserve">version of the </w:t>
+      </w:r>
+      <w:r>
+        <w:rPr>
+          <w:rFonts w:ascii="Arial" w:hAnsi="Arial" w:cs="Arial"/>
+          <w:sz w:val="24"/>
+          <w:szCs w:val="24"/>
+          <w:lang w:val="en-US"/>
+        </w:rPr>
+        <w:t xml:space="preserve">Randint implementation </w:t>
+      </w:r>
+      <w:r>
+        <w:rPr>
+          <w:rFonts w:ascii="Arial" w:hAnsi="Arial" w:cs="Arial"/>
+          <w:sz w:val="24"/>
+          <w:szCs w:val="24"/>
+          <w:lang w:val="en-US"/>
+        </w:rPr>
+        <w:t xml:space="preserve">used </w:t>
+      </w:r>
+      <w:r>
+        <w:rPr>
+          <w:rFonts w:ascii="Arial" w:hAnsi="Arial" w:cs="Arial"/>
+          <w:sz w:val="24"/>
+          <w:szCs w:val="24"/>
+          <w:lang w:val="en-US"/>
+        </w:rPr>
+        <w:t xml:space="preserve">the NumPy </w:t>
+      </w:r>
+      <w:r>
+        <w:rPr>
+          <w:rFonts w:ascii="Arial" w:hAnsi="Arial" w:cs="Arial"/>
+          <w:sz w:val="24"/>
+          <w:szCs w:val="24"/>
+          <w:lang w:val="en-US"/>
+        </w:rPr>
+        <w:t xml:space="preserve">mathematics </w:t>
+      </w:r>
+      <w:r>
+        <w:rPr>
+          <w:rFonts w:ascii="Arial" w:hAnsi="Arial" w:cs="Arial"/>
+          <w:sz w:val="24"/>
+          <w:szCs w:val="24"/>
+          <w:lang w:val="en-US"/>
+        </w:rPr>
+        <w:t>library.</w:t>
+      </w:r>
+      <w:r>
+        <w:rPr>
+          <w:rFonts w:ascii="Arial" w:hAnsi="Arial" w:cs="Arial"/>
+          <w:sz w:val="24"/>
+          <w:szCs w:val="24"/>
+          <w:lang w:val="en-US"/>
+        </w:rPr>
+        <w:t xml:space="preserve"> </w:t>
+      </w:r>
+      <w:r>
+        <w:rPr>
+          <w:rFonts w:ascii="Arial" w:hAnsi="Arial" w:cs="Arial"/>
+          <w:sz w:val="24"/>
+          <w:szCs w:val="24"/>
+          <w:lang w:val="en-US"/>
+        </w:rPr>
+        <w:t xml:space="preserve">From this library, the sub-libraries </w:t>
+      </w:r>
+      <w:r>
+        <w:rPr>
+          <w:rFonts w:ascii="Arial" w:hAnsi="Arial" w:cs="Arial"/>
+          <w:sz w:val="24"/>
+          <w:szCs w:val="24"/>
+          <w:lang w:val="en-US"/>
+        </w:rPr>
+        <w:t>seed and Randint were importe</w:t>
+      </w:r>
+      <w:r>
+        <w:rPr>
+          <w:rFonts w:ascii="Arial" w:hAnsi="Arial" w:cs="Arial"/>
+          <w:sz w:val="24"/>
+          <w:szCs w:val="24"/>
+          <w:lang w:val="en-US"/>
+        </w:rPr>
+        <w:t xml:space="preserve">d, similarly to </w:t>
+      </w:r>
+      <w:r>
+        <w:rPr>
+          <w:rFonts w:ascii="Arial" w:hAnsi="Arial" w:cs="Arial"/>
+          <w:sz w:val="24"/>
+          <w:szCs w:val="24"/>
+          <w:lang w:val="en-US"/>
+        </w:rPr>
+        <w:t xml:space="preserve">the method seen in the seeded random implementation. </w:t>
+      </w:r>
+      <w:r>
+        <w:rPr>
+          <w:rFonts w:ascii="Arial" w:hAnsi="Arial" w:cs="Arial"/>
+          <w:sz w:val="24"/>
+          <w:szCs w:val="24"/>
+          <w:lang w:val="en-US"/>
+        </w:rPr>
+        <w:t xml:space="preserve">The </w:t>
+      </w:r>
+      <w:r>
+        <w:rPr>
+          <w:rFonts w:ascii="Arial" w:hAnsi="Arial" w:cs="Arial"/>
+          <w:sz w:val="24"/>
+          <w:szCs w:val="24"/>
+          <w:lang w:val="en-US"/>
+        </w:rPr>
+        <w:t>seed</w:t>
+      </w:r>
+      <w:r>
+        <w:rPr>
+          <w:rFonts w:ascii="Arial" w:hAnsi="Arial" w:cs="Arial"/>
+          <w:sz w:val="24"/>
+          <w:szCs w:val="24"/>
+          <w:lang w:val="en-US"/>
+        </w:rPr>
+        <w:t xml:space="preserve"> and </w:t>
+      </w:r>
+      <w:r>
+        <w:rPr>
+          <w:rFonts w:ascii="Arial" w:hAnsi="Arial" w:cs="Arial"/>
+          <w:i/>
+          <w:iCs/>
+          <w:sz w:val="24"/>
+          <w:szCs w:val="24"/>
+          <w:lang w:val="en-US"/>
+        </w:rPr>
+        <w:t>ReturnValues</w:t>
+      </w:r>
+      <w:r>
+        <w:rPr>
+          <w:rFonts w:ascii="Arial" w:hAnsi="Arial" w:cs="Arial"/>
+          <w:sz w:val="24"/>
+          <w:szCs w:val="24"/>
+          <w:lang w:val="en-US"/>
+        </w:rPr>
+        <w:t xml:space="preserve"> variables were then declared. </w:t>
+      </w:r>
+      <w:r>
+        <w:rPr>
+          <w:rFonts w:ascii="Arial" w:hAnsi="Arial" w:cs="Arial"/>
+          <w:sz w:val="24"/>
+          <w:szCs w:val="24"/>
+          <w:lang w:val="en-US"/>
+        </w:rPr>
+        <w:t xml:space="preserve">This implementation did not require a for loop in order to produce 500 </w:t>
+      </w:r>
+      <w:r>
+        <w:rPr>
+          <w:rFonts w:ascii="Arial" w:hAnsi="Arial" w:cs="Arial"/>
+          <w:sz w:val="24"/>
+          <w:szCs w:val="24"/>
+          <w:lang w:val="en-US"/>
+        </w:rPr>
+        <w:t>generations</w:t>
+      </w:r>
+      <w:r>
+        <w:rPr>
+          <w:rFonts w:ascii="Arial" w:hAnsi="Arial" w:cs="Arial"/>
+          <w:sz w:val="24"/>
+          <w:szCs w:val="24"/>
+          <w:lang w:val="en-US"/>
+        </w:rPr>
+        <w:t xml:space="preserve"> as the </w:t>
+      </w:r>
+      <w:proofErr w:type="gramStart"/>
+      <w:r>
+        <w:rPr>
+          <w:rFonts w:ascii="Arial" w:hAnsi="Arial" w:cs="Arial"/>
+          <w:i/>
+          <w:iCs/>
+          <w:sz w:val="24"/>
+          <w:szCs w:val="24"/>
+          <w:lang w:val="en-US"/>
+        </w:rPr>
+        <w:t>Randint(</w:t>
+      </w:r>
+      <w:proofErr w:type="gramEnd"/>
+      <w:r>
+        <w:rPr>
+          <w:rFonts w:ascii="Arial" w:hAnsi="Arial" w:cs="Arial"/>
+          <w:i/>
+          <w:iCs/>
+          <w:sz w:val="24"/>
+          <w:szCs w:val="24"/>
+          <w:lang w:val="en-US"/>
+        </w:rPr>
+        <w:t>)</w:t>
+      </w:r>
+      <w:r>
+        <w:rPr>
+          <w:rFonts w:ascii="Arial" w:hAnsi="Arial" w:cs="Arial"/>
+          <w:sz w:val="24"/>
+          <w:szCs w:val="24"/>
+          <w:lang w:val="en-US"/>
+        </w:rPr>
+        <w:t xml:space="preserve"> function given by </w:t>
+      </w:r>
+      <w:r>
+        <w:rPr>
+          <w:rFonts w:ascii="Arial" w:hAnsi="Arial" w:cs="Arial"/>
+          <w:sz w:val="24"/>
+          <w:szCs w:val="24"/>
+          <w:lang w:val="en-US"/>
+        </w:rPr>
+        <w:t xml:space="preserve">NumPy outputs an array of length n, which can be specified by the user. </w:t>
+      </w:r>
+      <w:r>
+        <w:rPr>
+          <w:rFonts w:ascii="Arial" w:hAnsi="Arial" w:cs="Arial"/>
+          <w:sz w:val="24"/>
+          <w:szCs w:val="24"/>
+          <w:lang w:val="en-US"/>
+        </w:rPr>
+        <w:t xml:space="preserve">To conform with the </w:t>
+      </w:r>
+      <w:r>
+        <w:rPr>
+          <w:rFonts w:ascii="Arial" w:hAnsi="Arial" w:cs="Arial"/>
+          <w:sz w:val="24"/>
+          <w:szCs w:val="24"/>
+          <w:lang w:val="en-US"/>
+        </w:rPr>
+        <w:t xml:space="preserve">outputs given by previous generators, the </w:t>
+      </w:r>
+      <w:proofErr w:type="gramStart"/>
+      <w:r>
+        <w:rPr>
+          <w:rFonts w:ascii="Arial" w:hAnsi="Arial" w:cs="Arial"/>
+          <w:i/>
+          <w:iCs/>
+          <w:sz w:val="24"/>
+          <w:szCs w:val="24"/>
+          <w:lang w:val="en-US"/>
+        </w:rPr>
+        <w:t>Randint(</w:t>
+      </w:r>
+      <w:proofErr w:type="gramEnd"/>
+      <w:r>
+        <w:rPr>
+          <w:rFonts w:ascii="Arial" w:hAnsi="Arial" w:cs="Arial"/>
+          <w:i/>
+          <w:iCs/>
+          <w:sz w:val="24"/>
+          <w:szCs w:val="24"/>
+          <w:lang w:val="en-US"/>
+        </w:rPr>
+        <w:t>)</w:t>
+      </w:r>
+      <w:r>
+        <w:rPr>
+          <w:rFonts w:ascii="Arial" w:hAnsi="Arial" w:cs="Arial"/>
+          <w:sz w:val="24"/>
+          <w:szCs w:val="24"/>
+          <w:lang w:val="en-US"/>
+        </w:rPr>
+        <w:t xml:space="preserve"> function was given </w:t>
+      </w:r>
+      <w:r>
+        <w:rPr>
+          <w:rFonts w:ascii="Arial" w:hAnsi="Arial" w:cs="Arial"/>
+          <w:sz w:val="24"/>
+          <w:szCs w:val="24"/>
+          <w:lang w:val="en-US"/>
+        </w:rPr>
+        <w:t>a</w:t>
+      </w:r>
+      <w:r>
+        <w:rPr>
+          <w:rFonts w:ascii="Arial" w:hAnsi="Arial" w:cs="Arial"/>
+          <w:sz w:val="24"/>
+          <w:szCs w:val="24"/>
+          <w:lang w:val="en-US"/>
+        </w:rPr>
+        <w:t xml:space="preserve"> minimum </w:t>
+      </w:r>
+      <w:r>
+        <w:rPr>
+          <w:rFonts w:ascii="Arial" w:hAnsi="Arial" w:cs="Arial"/>
+          <w:sz w:val="24"/>
+          <w:szCs w:val="24"/>
+          <w:lang w:val="en-US"/>
+        </w:rPr>
+        <w:t xml:space="preserve">value of </w:t>
+      </w:r>
+      <w:r>
+        <w:rPr>
+          <w:rFonts w:ascii="Arial" w:hAnsi="Arial" w:cs="Arial"/>
+          <w:sz w:val="24"/>
+          <w:szCs w:val="24"/>
+          <w:lang w:val="en-US"/>
+        </w:rPr>
+        <w:t>0, maximum</w:t>
+      </w:r>
+      <w:r>
+        <w:rPr>
+          <w:rFonts w:ascii="Arial" w:hAnsi="Arial" w:cs="Arial"/>
+          <w:sz w:val="24"/>
+          <w:szCs w:val="24"/>
+          <w:lang w:val="en-US"/>
+        </w:rPr>
+        <w:t xml:space="preserve"> value of</w:t>
+      </w:r>
+      <w:r>
+        <w:rPr>
+          <w:rFonts w:ascii="Arial" w:hAnsi="Arial" w:cs="Arial"/>
+          <w:sz w:val="24"/>
+          <w:szCs w:val="24"/>
+          <w:lang w:val="en-US"/>
+        </w:rPr>
+        <w:t xml:space="preserve"> 100</w:t>
+      </w:r>
+      <w:r>
+        <w:rPr>
+          <w:rFonts w:ascii="Arial" w:hAnsi="Arial" w:cs="Arial"/>
+          <w:sz w:val="24"/>
+          <w:szCs w:val="24"/>
+          <w:lang w:val="en-US"/>
+        </w:rPr>
+        <w:t>,</w:t>
+      </w:r>
+      <w:r>
+        <w:rPr>
+          <w:rFonts w:ascii="Arial" w:hAnsi="Arial" w:cs="Arial"/>
+          <w:sz w:val="24"/>
+          <w:szCs w:val="24"/>
+          <w:lang w:val="en-US"/>
+        </w:rPr>
+        <w:t xml:space="preserve"> and </w:t>
+      </w:r>
+      <w:r>
+        <w:rPr>
+          <w:rFonts w:ascii="Arial" w:hAnsi="Arial" w:cs="Arial"/>
+          <w:sz w:val="24"/>
+          <w:szCs w:val="24"/>
+          <w:lang w:val="en-US"/>
+        </w:rPr>
+        <w:t xml:space="preserve">number of </w:t>
+      </w:r>
+      <w:r>
+        <w:rPr>
+          <w:rFonts w:ascii="Arial" w:hAnsi="Arial" w:cs="Arial"/>
+          <w:sz w:val="24"/>
+          <w:szCs w:val="24"/>
+          <w:lang w:val="en-US"/>
+        </w:rPr>
+        <w:t xml:space="preserve">iterations </w:t>
+      </w:r>
+      <w:r>
+        <w:rPr>
+          <w:rFonts w:ascii="Arial" w:hAnsi="Arial" w:cs="Arial"/>
+          <w:sz w:val="24"/>
+          <w:szCs w:val="24"/>
+          <w:lang w:val="en-US"/>
+        </w:rPr>
+        <w:t xml:space="preserve">of </w:t>
+      </w:r>
+      <w:r>
+        <w:rPr>
+          <w:rFonts w:ascii="Arial" w:hAnsi="Arial" w:cs="Arial"/>
+          <w:sz w:val="24"/>
+          <w:szCs w:val="24"/>
+          <w:lang w:val="en-US"/>
+        </w:rPr>
+        <w:t>500.</w:t>
+      </w:r>
+      <w:r>
+        <w:rPr>
+          <w:rFonts w:ascii="Arial" w:hAnsi="Arial" w:cs="Arial"/>
+          <w:sz w:val="24"/>
+          <w:szCs w:val="24"/>
+          <w:lang w:val="en-US"/>
+        </w:rPr>
+        <w:t xml:space="preserve"> </w:t>
+      </w:r>
+      <w:r>
+        <w:rPr>
+          <w:rFonts w:ascii="Arial" w:hAnsi="Arial" w:cs="Arial"/>
+          <w:sz w:val="24"/>
+          <w:szCs w:val="24"/>
+          <w:lang w:val="en-US"/>
+        </w:rPr>
+        <w:t xml:space="preserve">The outputs were given to the user using a print command and then converted to a JSON compatible </w:t>
+      </w:r>
+      <w:r>
+        <w:rPr>
+          <w:rFonts w:ascii="Arial" w:hAnsi="Arial" w:cs="Arial"/>
+          <w:sz w:val="24"/>
+          <w:szCs w:val="24"/>
+          <w:lang w:val="en-US"/>
+        </w:rPr>
+        <w:t xml:space="preserve">list before being </w:t>
+      </w:r>
+      <w:r>
+        <w:rPr>
+          <w:rFonts w:ascii="Arial" w:hAnsi="Arial" w:cs="Arial"/>
+          <w:sz w:val="24"/>
+          <w:szCs w:val="24"/>
+          <w:lang w:val="en-US"/>
+        </w:rPr>
+        <w:t>exported.</w:t>
+      </w:r>
+      <w:r>
+        <w:rPr>
+          <w:rFonts w:ascii="Arial" w:hAnsi="Arial" w:cs="Arial"/>
+          <w:sz w:val="24"/>
+          <w:szCs w:val="24"/>
+          <w:lang w:val="en-US"/>
+        </w:rPr>
+        <w:t xml:space="preserve"> </w:t>
+      </w:r>
+      <w:r>
+        <w:rPr>
+          <w:rFonts w:ascii="Arial" w:hAnsi="Arial" w:cs="Arial"/>
+          <w:sz w:val="24"/>
+          <w:szCs w:val="24"/>
+          <w:lang w:val="en-US"/>
+        </w:rPr>
+        <w:t xml:space="preserve">As the </w:t>
+      </w:r>
+      <w:r>
+        <w:rPr>
+          <w:rFonts w:ascii="Arial" w:hAnsi="Arial" w:cs="Arial"/>
+          <w:sz w:val="24"/>
+          <w:szCs w:val="24"/>
+          <w:lang w:val="en-US"/>
+        </w:rPr>
+        <w:t xml:space="preserve">structure of the output given by NumPy </w:t>
+      </w:r>
+      <w:r>
+        <w:rPr>
+          <w:rFonts w:ascii="Arial" w:hAnsi="Arial" w:cs="Arial"/>
+          <w:sz w:val="24"/>
+          <w:szCs w:val="24"/>
+          <w:lang w:val="en-US"/>
+        </w:rPr>
+        <w:t xml:space="preserve">was an array, and up to this point all generations had been produced as single values, </w:t>
+      </w:r>
+      <w:r>
+        <w:rPr>
+          <w:rFonts w:ascii="Arial" w:hAnsi="Arial" w:cs="Arial"/>
+          <w:sz w:val="24"/>
+          <w:szCs w:val="24"/>
+          <w:lang w:val="en-US"/>
+        </w:rPr>
+        <w:t xml:space="preserve">an extra step was needed during this export stage. </w:t>
+      </w:r>
+      <w:r>
+        <w:rPr>
+          <w:rFonts w:ascii="Arial" w:hAnsi="Arial" w:cs="Arial"/>
+          <w:sz w:val="24"/>
+          <w:szCs w:val="24"/>
+          <w:lang w:val="en-US"/>
+        </w:rPr>
+        <w:t xml:space="preserve">The use </w:t>
+      </w:r>
+      <w:proofErr w:type="gramStart"/>
+      <w:r>
+        <w:rPr>
+          <w:rFonts w:ascii="Arial" w:hAnsi="Arial" w:cs="Arial"/>
+          <w:sz w:val="24"/>
+          <w:szCs w:val="24"/>
+          <w:lang w:val="en-US"/>
+        </w:rPr>
+        <w:t xml:space="preserve">of </w:t>
+      </w:r>
+      <w:r>
+        <w:rPr>
+          <w:rFonts w:ascii="Arial" w:hAnsi="Arial" w:cs="Arial"/>
+          <w:i/>
+          <w:iCs/>
+          <w:sz w:val="24"/>
+          <w:szCs w:val="24"/>
+          <w:lang w:val="en-US"/>
+        </w:rPr>
+        <w:t>.</w:t>
+      </w:r>
+      <w:proofErr w:type="spellStart"/>
+      <w:r>
+        <w:rPr>
+          <w:rFonts w:ascii="Arial" w:hAnsi="Arial" w:cs="Arial"/>
+          <w:i/>
+          <w:iCs/>
+          <w:sz w:val="24"/>
+          <w:szCs w:val="24"/>
+          <w:lang w:val="en-US"/>
+        </w:rPr>
+        <w:t>t</w:t>
+      </w:r>
+      <w:r>
+        <w:rPr>
+          <w:rFonts w:ascii="Arial" w:hAnsi="Arial" w:cs="Arial"/>
+          <w:i/>
+          <w:iCs/>
+          <w:sz w:val="24"/>
+          <w:szCs w:val="24"/>
+          <w:lang w:val="en-US"/>
+        </w:rPr>
+        <w:t>oL</w:t>
+      </w:r>
+      <w:r>
+        <w:rPr>
+          <w:rFonts w:ascii="Arial" w:hAnsi="Arial" w:cs="Arial"/>
+          <w:i/>
+          <w:iCs/>
+          <w:sz w:val="24"/>
+          <w:szCs w:val="24"/>
+          <w:lang w:val="en-US"/>
+        </w:rPr>
+        <w:t>ist</w:t>
+      </w:r>
+      <w:proofErr w:type="spellEnd"/>
+      <w:proofErr w:type="gramEnd"/>
+      <w:r>
+        <w:rPr>
+          <w:rFonts w:ascii="Arial" w:hAnsi="Arial" w:cs="Arial"/>
+          <w:i/>
+          <w:iCs/>
+          <w:sz w:val="24"/>
+          <w:szCs w:val="24"/>
+          <w:lang w:val="en-US"/>
+        </w:rPr>
+        <w:t>()</w:t>
+      </w:r>
+      <w:r>
+        <w:rPr>
+          <w:rFonts w:ascii="Arial" w:hAnsi="Arial" w:cs="Arial"/>
+          <w:sz w:val="24"/>
+          <w:szCs w:val="24"/>
+          <w:lang w:val="en-US"/>
+        </w:rPr>
+        <w:t xml:space="preserve"> </w:t>
+      </w:r>
+      <w:r>
+        <w:rPr>
+          <w:rFonts w:ascii="Arial" w:hAnsi="Arial" w:cs="Arial"/>
+          <w:sz w:val="24"/>
+          <w:szCs w:val="24"/>
+          <w:lang w:val="en-US"/>
+        </w:rPr>
+        <w:t xml:space="preserve">allowed the program to </w:t>
+      </w:r>
+      <w:r>
+        <w:rPr>
+          <w:rFonts w:ascii="Arial" w:hAnsi="Arial" w:cs="Arial"/>
+          <w:sz w:val="24"/>
+          <w:szCs w:val="24"/>
+          <w:lang w:val="en-US"/>
+        </w:rPr>
+        <w:t>convert ReturnValues from a non-</w:t>
+      </w:r>
+      <w:r>
+        <w:rPr>
+          <w:rFonts w:ascii="Arial" w:hAnsi="Arial" w:cs="Arial"/>
+          <w:sz w:val="24"/>
+          <w:szCs w:val="24"/>
+          <w:lang w:val="en-US"/>
+        </w:rPr>
+        <w:t>compatible</w:t>
+      </w:r>
+      <w:r>
+        <w:rPr>
+          <w:rFonts w:ascii="Arial" w:hAnsi="Arial" w:cs="Arial"/>
+          <w:sz w:val="24"/>
+          <w:szCs w:val="24"/>
+          <w:lang w:val="en-US"/>
+        </w:rPr>
+        <w:t xml:space="preserve"> Python array to </w:t>
+      </w:r>
+      <w:r>
+        <w:rPr>
+          <w:rFonts w:ascii="Arial" w:hAnsi="Arial" w:cs="Arial"/>
+          <w:i/>
+          <w:iCs/>
+          <w:sz w:val="24"/>
+          <w:szCs w:val="24"/>
+          <w:lang w:val="en-US"/>
+        </w:rPr>
+        <w:t>ReturnValuesList</w:t>
+      </w:r>
+      <w:r>
+        <w:rPr>
+          <w:rFonts w:ascii="Arial" w:hAnsi="Arial" w:cs="Arial"/>
+          <w:sz w:val="24"/>
+          <w:szCs w:val="24"/>
+          <w:lang w:val="en-US"/>
+        </w:rPr>
+        <w:t xml:space="preserve">, a list </w:t>
+      </w:r>
+      <w:r>
+        <w:rPr>
+          <w:rFonts w:ascii="Arial" w:hAnsi="Arial" w:cs="Arial"/>
+          <w:sz w:val="24"/>
+          <w:szCs w:val="24"/>
+          <w:lang w:val="en-US"/>
+        </w:rPr>
+        <w:t>in the same format as seen in previous implementations.</w:t>
+      </w:r>
+    </w:p>
+    <w:p>
+      <w:pPr>
+        <w:rPr>
+          <w:rFonts w:ascii="Arial" w:hAnsi="Arial" w:cs="Arial"/>
+          <w:sz w:val="24"/>
+          <w:szCs w:val="24"/>
+          <w:lang w:val="en-US"/>
+        </w:rPr>
+      </w:pPr>
+      <w:r>
+        <w:rPr>
+          <w:noProof/>
+        </w:rPr>
+        <w:drawing>
+          <wp:inline distT="0" distB="0" distL="0" distR="0" wp14:anchorId="71129F26" wp14:editId="5F7B8674">
+            <wp:extent cx="5731510" cy="2266315"/>
+            <wp:effectExtent l="0" t="0" r="2540" b="635"/>
+            <wp:docPr id="1679788934" name="Picture 1" descr="A screenshot of a computer&#10;&#10;Description automatically generated"/>
+            <wp:cNvGraphicFramePr>
+              <a:graphicFrameLocks xmlns:a="http://schemas.openxmlformats.org/drawingml/2006/main" noChangeAspect="1"/>
+            </wp:cNvGraphicFramePr>
+            <a:graphic xmlns:a="http://schemas.openxmlformats.org/drawingml/2006/main">
+              <a:graphicData uri="http://schemas.openxmlformats.org/drawingml/2006/picture">
+                <pic:pic xmlns:pic="http://schemas.openxmlformats.org/drawingml/2006/picture">
+                  <pic:nvPicPr>
+                    <pic:cNvPr id="1679788934" name="Picture 1" descr="A screenshot of a computer&#10;&#10;Description automatically generated"/>
+                    <pic:cNvPicPr/>
+                  </pic:nvPicPr>
+                  <pic:blipFill>
+                    <a:blip r:embed="rId19"/>
+                    <a:stretch>
+                      <a:fillRect/>
+                    </a:stretch>
+                  </pic:blipFill>
+                  <pic:spPr>
+                    <a:xfrm>
+                      <a:off x="0" y="0"/>
+                      <a:ext cx="5731510" cy="2266315"/>
+                    </a:xfrm>
+                    <a:prstGeom prst="rect">
+                      <a:avLst/>
+                    </a:prstGeom>
+                  </pic:spPr>
+                </pic:pic>
+              </a:graphicData>
+            </a:graphic>
+          </wp:inline>
+        </w:drawing>
+      </w:r>
+    </w:p>
+    <w:p>
+      <w:pPr>
+        <w:rPr>
+          <w:rFonts w:ascii="Arial" w:hAnsi="Arial" w:cs="Arial"/>
+          <w:i/>
+          <w:iCs/>
+          <w:sz w:val="24"/>
+          <w:szCs w:val="24"/>
+          <w:lang w:val="en-US"/>
+        </w:rPr>
+      </w:pPr>
+      <w:r>
+        <w:rPr>
+          <w:rFonts w:ascii="Arial" w:hAnsi="Arial" w:cs="Arial"/>
+          <w:i/>
+          <w:iCs/>
+          <w:sz w:val="24"/>
+          <w:szCs w:val="24"/>
+          <w:lang w:val="en-US"/>
+        </w:rPr>
+        <w:t xml:space="preserve">Figure 15. </w:t>
+      </w:r>
+      <w:r>
+        <w:rPr>
+          <w:rFonts w:ascii="Arial" w:hAnsi="Arial" w:cs="Arial"/>
+          <w:i/>
+          <w:iCs/>
+          <w:sz w:val="24"/>
+          <w:szCs w:val="24"/>
+          <w:lang w:val="en-US"/>
+        </w:rPr>
+        <w:t xml:space="preserve">A screenshot of the NumPy Seeded Randint </w:t>
+      </w:r>
+      <w:proofErr w:type="gramStart"/>
+      <w:r>
+        <w:rPr>
+          <w:rFonts w:ascii="Arial" w:hAnsi="Arial" w:cs="Arial"/>
+          <w:i/>
+          <w:iCs/>
+          <w:sz w:val="24"/>
+          <w:szCs w:val="24"/>
+          <w:lang w:val="en-US"/>
+        </w:rPr>
+        <w:t>implementation</w:t>
+      </w:r>
+      <w:proofErr w:type="gramEnd"/>
+    </w:p>
+    <w:p>
+      <w:pPr>
+        <w:rPr>
+          <w:rFonts w:ascii="Arial" w:hAnsi="Arial" w:cs="Arial"/>
+          <w:sz w:val="24"/>
+          <w:szCs w:val="24"/>
+          <w:lang w:val="en-US"/>
+        </w:rPr>
+      </w:pPr>
+      <w:r>
+        <w:rPr>
+          <w:rFonts w:ascii="Arial" w:hAnsi="Arial" w:cs="Arial"/>
+          <w:sz w:val="24"/>
+          <w:szCs w:val="24"/>
+          <w:lang w:val="en-US"/>
+        </w:rPr>
+        <w:t xml:space="preserve">In addition to the Randint implementation, a seeded implementation of the NumPy </w:t>
+      </w:r>
+      <w:proofErr w:type="gramStart"/>
+      <w:r>
+        <w:rPr>
+          <w:rFonts w:ascii="Arial" w:hAnsi="Arial" w:cs="Arial"/>
+          <w:i/>
+          <w:iCs/>
+          <w:sz w:val="24"/>
+          <w:szCs w:val="24"/>
+          <w:lang w:val="en-US"/>
+        </w:rPr>
+        <w:t>Randint(</w:t>
+      </w:r>
+      <w:proofErr w:type="gramEnd"/>
+      <w:r>
+        <w:rPr>
+          <w:rFonts w:ascii="Arial" w:hAnsi="Arial" w:cs="Arial"/>
+          <w:i/>
+          <w:iCs/>
+          <w:sz w:val="24"/>
+          <w:szCs w:val="24"/>
+          <w:lang w:val="en-US"/>
+        </w:rPr>
+        <w:t>)</w:t>
+      </w:r>
+      <w:r>
+        <w:rPr>
+          <w:rFonts w:ascii="Arial" w:hAnsi="Arial" w:cs="Arial"/>
+          <w:sz w:val="24"/>
+          <w:szCs w:val="24"/>
+          <w:lang w:val="en-US"/>
+        </w:rPr>
+        <w:t xml:space="preserve"> function was also created</w:t>
+      </w:r>
+      <w:r>
+        <w:rPr>
+          <w:rFonts w:ascii="Arial" w:hAnsi="Arial" w:cs="Arial"/>
+          <w:sz w:val="24"/>
+          <w:szCs w:val="24"/>
+          <w:lang w:val="en-US"/>
+        </w:rPr>
+        <w:t>, which can be seen in figure 15.</w:t>
+      </w:r>
+      <w:r>
+        <w:rPr>
+          <w:rFonts w:ascii="Arial" w:hAnsi="Arial" w:cs="Arial"/>
+          <w:sz w:val="24"/>
+          <w:szCs w:val="24"/>
+          <w:lang w:val="en-US"/>
+        </w:rPr>
+        <w:t xml:space="preserve"> </w:t>
+      </w:r>
+      <w:r>
+        <w:rPr>
+          <w:rFonts w:ascii="Arial" w:hAnsi="Arial" w:cs="Arial"/>
+          <w:sz w:val="24"/>
+          <w:szCs w:val="24"/>
+          <w:lang w:val="en-US"/>
+        </w:rPr>
+        <w:t xml:space="preserve">Besides the </w:t>
+      </w:r>
+      <w:r>
+        <w:rPr>
+          <w:rFonts w:ascii="Arial" w:hAnsi="Arial" w:cs="Arial"/>
+          <w:sz w:val="24"/>
+          <w:szCs w:val="24"/>
+          <w:lang w:val="en-US"/>
+        </w:rPr>
+        <w:lastRenderedPageBreak/>
+        <w:t xml:space="preserve">inclusion of the </w:t>
+      </w:r>
+      <w:r>
+        <w:rPr>
+          <w:rFonts w:ascii="Arial" w:hAnsi="Arial" w:cs="Arial"/>
+          <w:sz w:val="24"/>
+          <w:szCs w:val="24"/>
+          <w:lang w:val="en-US"/>
+        </w:rPr>
+        <w:t xml:space="preserve">30102000 seed, no </w:t>
+      </w:r>
+      <w:r>
+        <w:rPr>
+          <w:rFonts w:ascii="Arial" w:hAnsi="Arial" w:cs="Arial"/>
+          <w:sz w:val="24"/>
+          <w:szCs w:val="24"/>
+          <w:lang w:val="en-US"/>
+        </w:rPr>
+        <w:t xml:space="preserve">further </w:t>
+      </w:r>
+      <w:r>
+        <w:rPr>
+          <w:rFonts w:ascii="Arial" w:hAnsi="Arial" w:cs="Arial"/>
+          <w:sz w:val="24"/>
+          <w:szCs w:val="24"/>
+          <w:lang w:val="en-US"/>
+        </w:rPr>
+        <w:t xml:space="preserve">alterations needed to be made to the Randint implementation. </w:t>
+      </w:r>
+    </w:p>
+    <w:p>
+      <w:pPr>
+        <w:rPr>
+          <w:rFonts w:ascii="Arial" w:hAnsi="Arial" w:cs="Arial"/>
+          <w:sz w:val="24"/>
+          <w:szCs w:val="24"/>
+          <w:lang w:val="en-US"/>
+        </w:rPr>
+      </w:pPr>
+      <w:r>
+        <w:rPr>
+          <w:noProof/>
+        </w:rPr>
+        <w:drawing>
+          <wp:inline distT="0" distB="0" distL="0" distR="0" wp14:anchorId="5BE1CE3B" wp14:editId="65581406">
+            <wp:extent cx="5731510" cy="2172335"/>
+            <wp:effectExtent l="0" t="0" r="2540" b="0"/>
+            <wp:docPr id="876709432" name="Picture 1" descr="A screenshot of a computer program&#10;&#10;Description automatically generated"/>
+            <wp:cNvGraphicFramePr>
+              <a:graphicFrameLocks xmlns:a="http://schemas.openxmlformats.org/drawingml/2006/main" noChangeAspect="1"/>
+            </wp:cNvGraphicFramePr>
+            <a:graphic xmlns:a="http://schemas.openxmlformats.org/drawingml/2006/main">
+              <a:graphicData uri="http://schemas.openxmlformats.org/drawingml/2006/picture">
+                <pic:pic xmlns:pic="http://schemas.openxmlformats.org/drawingml/2006/picture">
+                  <pic:nvPicPr>
+                    <pic:cNvPr id="876709432" name="Picture 1" descr="A screenshot of a computer program&#10;&#10;Description automatically generated"/>
+                    <pic:cNvPicPr/>
+                  </pic:nvPicPr>
+                  <pic:blipFill>
+                    <a:blip r:embed="rId20"/>
+                    <a:stretch>
+                      <a:fillRect/>
+                    </a:stretch>
+                  </pic:blipFill>
+                  <pic:spPr>
+                    <a:xfrm>
+                      <a:off x="0" y="0"/>
+                      <a:ext cx="5731510" cy="2172335"/>
+                    </a:xfrm>
+                    <a:prstGeom prst="rect">
+                      <a:avLst/>
+                    </a:prstGeom>
+                  </pic:spPr>
+                </pic:pic>
+              </a:graphicData>
+            </a:graphic>
+          </wp:inline>
+        </w:drawing>
+      </w:r>
+    </w:p>
+    <w:p>
+      <w:pPr>
+        <w:rPr>
+          <w:rFonts w:ascii="Arial" w:hAnsi="Arial" w:cs="Arial"/>
+          <w:i/>
+          <w:iCs/>
+          <w:sz w:val="24"/>
+          <w:szCs w:val="24"/>
+          <w:lang w:val="en-US"/>
+        </w:rPr>
+      </w:pPr>
+      <w:r>
+        <w:rPr>
+          <w:rFonts w:ascii="Arial" w:hAnsi="Arial" w:cs="Arial"/>
+          <w:i/>
+          <w:iCs/>
+          <w:sz w:val="24"/>
+          <w:szCs w:val="24"/>
+          <w:lang w:val="en-US"/>
+        </w:rPr>
+        <w:t xml:space="preserve">Figure 16. A screenshot </w:t>
+      </w:r>
+      <w:r>
+        <w:rPr>
+          <w:rFonts w:ascii="Arial" w:hAnsi="Arial" w:cs="Arial"/>
+          <w:i/>
+          <w:iCs/>
+          <w:sz w:val="24"/>
+          <w:szCs w:val="24"/>
+          <w:lang w:val="en-US"/>
+        </w:rPr>
+        <w:t xml:space="preserve">of the </w:t>
+      </w:r>
+      <w:r>
+        <w:rPr>
+          <w:rFonts w:ascii="Arial" w:hAnsi="Arial" w:cs="Arial"/>
+          <w:i/>
+          <w:iCs/>
+          <w:sz w:val="24"/>
+          <w:szCs w:val="24"/>
+          <w:lang w:val="en-US"/>
+        </w:rPr>
+        <w:t>Randint Coin Simulation</w:t>
+      </w:r>
+      <w:r>
+        <w:rPr>
+          <w:rFonts w:ascii="Arial" w:hAnsi="Arial" w:cs="Arial"/>
+          <w:i/>
+          <w:iCs/>
+          <w:sz w:val="24"/>
+          <w:szCs w:val="24"/>
+          <w:lang w:val="en-US"/>
+        </w:rPr>
+        <w:t xml:space="preserve"> implementation</w:t>
+      </w:r>
+    </w:p>
+    <w:p>
+      <w:pPr>
+        <w:rPr>
+          <w:rFonts w:ascii="Arial" w:hAnsi="Arial" w:cs="Arial"/>
+          <w:sz w:val="24"/>
+          <w:szCs w:val="24"/>
+          <w:lang w:val="en-US"/>
+        </w:rPr>
+      </w:pPr>
+      <w:r>
+        <w:rPr>
+          <w:rFonts w:ascii="Arial" w:hAnsi="Arial" w:cs="Arial"/>
+          <w:sz w:val="24"/>
+          <w:szCs w:val="24"/>
+          <w:lang w:val="en-US"/>
+        </w:rPr>
+        <w:t xml:space="preserve">Figure 16 shows </w:t>
+      </w:r>
+      <w:r>
+        <w:rPr>
+          <w:rFonts w:ascii="Arial" w:hAnsi="Arial" w:cs="Arial"/>
+          <w:sz w:val="24"/>
+          <w:szCs w:val="24"/>
+          <w:lang w:val="en-US"/>
+        </w:rPr>
+        <w:t xml:space="preserve">the first method used for simulating </w:t>
+      </w:r>
+      <w:r>
+        <w:rPr>
+          <w:rFonts w:ascii="Arial" w:hAnsi="Arial" w:cs="Arial"/>
+          <w:sz w:val="24"/>
+          <w:szCs w:val="24"/>
+          <w:lang w:val="en-US"/>
+        </w:rPr>
+        <w:t>coin flips in Python</w:t>
+      </w:r>
+      <w:r>
+        <w:rPr>
+          <w:rFonts w:ascii="Arial" w:hAnsi="Arial" w:cs="Arial"/>
+          <w:sz w:val="24"/>
+          <w:szCs w:val="24"/>
+          <w:lang w:val="en-US"/>
+        </w:rPr>
+        <w:t xml:space="preserve">, by adjusting the </w:t>
+      </w:r>
+      <w:proofErr w:type="gramStart"/>
+      <w:r>
+        <w:rPr>
+          <w:rFonts w:ascii="Arial" w:hAnsi="Arial" w:cs="Arial"/>
+          <w:i/>
+          <w:iCs/>
+          <w:sz w:val="24"/>
+          <w:szCs w:val="24"/>
+          <w:lang w:val="en-US"/>
+        </w:rPr>
+        <w:t>Randint(</w:t>
+      </w:r>
+      <w:proofErr w:type="gramEnd"/>
+      <w:r>
+        <w:rPr>
+          <w:rFonts w:ascii="Arial" w:hAnsi="Arial" w:cs="Arial"/>
+          <w:i/>
+          <w:iCs/>
+          <w:sz w:val="24"/>
+          <w:szCs w:val="24"/>
+          <w:lang w:val="en-US"/>
+        </w:rPr>
+        <w:t>)</w:t>
+      </w:r>
+      <w:r>
+        <w:rPr>
+          <w:rFonts w:ascii="Arial" w:hAnsi="Arial" w:cs="Arial"/>
+          <w:sz w:val="24"/>
+          <w:szCs w:val="24"/>
+          <w:lang w:val="en-US"/>
+        </w:rPr>
+        <w:t xml:space="preserve"> function to </w:t>
+      </w:r>
+      <w:r>
+        <w:rPr>
+          <w:rFonts w:ascii="Arial" w:hAnsi="Arial" w:cs="Arial"/>
+          <w:sz w:val="24"/>
+          <w:szCs w:val="24"/>
+          <w:lang w:val="en-US"/>
+        </w:rPr>
+        <w:t>produce outputs of either 0 (heads) or 1 (tails).</w:t>
+      </w:r>
+      <w:r>
+        <w:rPr>
+          <w:rFonts w:ascii="Arial" w:hAnsi="Arial" w:cs="Arial"/>
+          <w:sz w:val="24"/>
+          <w:szCs w:val="24"/>
+          <w:lang w:val="en-US"/>
+        </w:rPr>
+        <w:t xml:space="preserve"> </w:t>
+      </w:r>
+      <w:r>
+        <w:rPr>
+          <w:rFonts w:ascii="Arial" w:hAnsi="Arial" w:cs="Arial"/>
+          <w:sz w:val="24"/>
+          <w:szCs w:val="24"/>
+          <w:lang w:val="en-US"/>
+        </w:rPr>
+        <w:t xml:space="preserve">As this function </w:t>
+      </w:r>
+      <w:r>
+        <w:rPr>
+          <w:rFonts w:ascii="Arial" w:hAnsi="Arial" w:cs="Arial"/>
+          <w:sz w:val="24"/>
+          <w:szCs w:val="24"/>
+          <w:lang w:val="en-US"/>
+        </w:rPr>
+        <w:t xml:space="preserve">doesn’t allow for </w:t>
+      </w:r>
+      <w:r>
+        <w:rPr>
+          <w:rFonts w:ascii="Arial" w:hAnsi="Arial" w:cs="Arial"/>
+          <w:sz w:val="24"/>
+          <w:szCs w:val="24"/>
+          <w:lang w:val="en-US"/>
+        </w:rPr>
+        <w:t xml:space="preserve">user input when </w:t>
+      </w:r>
+      <w:r>
+        <w:rPr>
+          <w:rFonts w:ascii="Arial" w:hAnsi="Arial" w:cs="Arial"/>
+          <w:sz w:val="24"/>
+          <w:szCs w:val="24"/>
+          <w:lang w:val="en-US"/>
+        </w:rPr>
+        <w:t xml:space="preserve">creating a seed, </w:t>
+      </w:r>
+      <w:r>
+        <w:rPr>
+          <w:rFonts w:ascii="Arial" w:hAnsi="Arial" w:cs="Arial"/>
+          <w:sz w:val="24"/>
+          <w:szCs w:val="24"/>
+          <w:lang w:val="en-US"/>
+        </w:rPr>
+        <w:t>this simulation could only be completed using</w:t>
+      </w:r>
+      <w:r>
+        <w:rPr>
+          <w:rFonts w:ascii="Arial" w:hAnsi="Arial" w:cs="Arial"/>
+          <w:sz w:val="24"/>
+          <w:szCs w:val="24"/>
+          <w:lang w:val="en-US"/>
+        </w:rPr>
+        <w:t xml:space="preserve"> the </w:t>
+      </w:r>
+      <w:r>
+        <w:rPr>
+          <w:rFonts w:ascii="Arial" w:hAnsi="Arial" w:cs="Arial"/>
+          <w:sz w:val="24"/>
+          <w:szCs w:val="24"/>
+          <w:lang w:val="en-US"/>
+        </w:rPr>
+        <w:t>PC clock</w:t>
+      </w:r>
+      <w:r>
+        <w:rPr>
+          <w:rFonts w:ascii="Arial" w:hAnsi="Arial" w:cs="Arial"/>
+          <w:sz w:val="24"/>
+          <w:szCs w:val="24"/>
+          <w:lang w:val="en-US"/>
+        </w:rPr>
+        <w:t>.</w:t>
+      </w:r>
+      <w:r>
+        <w:rPr>
+          <w:rFonts w:ascii="Arial" w:hAnsi="Arial" w:cs="Arial"/>
+          <w:sz w:val="24"/>
+          <w:szCs w:val="24"/>
+          <w:lang w:val="en-US"/>
+        </w:rPr>
+        <w:t xml:space="preserve"> In addition, as </w:t>
+      </w:r>
+      <w:r>
+        <w:rPr>
+          <w:rFonts w:ascii="Arial" w:hAnsi="Arial" w:cs="Arial"/>
+          <w:sz w:val="24"/>
+          <w:szCs w:val="24"/>
+          <w:lang w:val="en-US"/>
+        </w:rPr>
+        <w:t xml:space="preserve">the desired output of this simulation could only be 0 or 1, </w:t>
+      </w:r>
+      <w:r>
+        <w:rPr>
+          <w:rFonts w:ascii="Arial" w:hAnsi="Arial" w:cs="Arial"/>
+          <w:sz w:val="24"/>
+          <w:szCs w:val="24"/>
+          <w:lang w:val="en-US"/>
+        </w:rPr>
+        <w:t xml:space="preserve">the </w:t>
+      </w:r>
+      <w:proofErr w:type="gramStart"/>
+      <w:r>
+        <w:rPr>
+          <w:rFonts w:ascii="Arial" w:hAnsi="Arial" w:cs="Arial"/>
+          <w:i/>
+          <w:iCs/>
+          <w:sz w:val="24"/>
+          <w:szCs w:val="24"/>
+          <w:lang w:val="en-US"/>
+        </w:rPr>
+        <w:t>Random(</w:t>
+      </w:r>
+      <w:proofErr w:type="gramEnd"/>
+      <w:r>
+        <w:rPr>
+          <w:rFonts w:ascii="Arial" w:hAnsi="Arial" w:cs="Arial"/>
+          <w:i/>
+          <w:iCs/>
+          <w:sz w:val="24"/>
+          <w:szCs w:val="24"/>
+          <w:lang w:val="en-US"/>
+        </w:rPr>
+        <w:t>)</w:t>
+      </w:r>
+      <w:r>
+        <w:rPr>
+          <w:rFonts w:ascii="Arial" w:hAnsi="Arial" w:cs="Arial"/>
+          <w:sz w:val="24"/>
+          <w:szCs w:val="24"/>
+          <w:lang w:val="en-US"/>
+        </w:rPr>
+        <w:t xml:space="preserve"> function</w:t>
+      </w:r>
+      <w:r>
+        <w:rPr>
+          <w:rFonts w:ascii="Arial" w:hAnsi="Arial" w:cs="Arial"/>
+          <w:sz w:val="24"/>
+          <w:szCs w:val="24"/>
+          <w:lang w:val="en-US"/>
+        </w:rPr>
+        <w:t xml:space="preserve"> could also not be used here, as it would be unable to correctly produce the required values.</w:t>
+      </w:r>
+      <w:r>
+        <w:rPr>
+          <w:rFonts w:ascii="Arial" w:hAnsi="Arial" w:cs="Arial"/>
+          <w:sz w:val="24"/>
+          <w:szCs w:val="24"/>
+          <w:lang w:val="en-US"/>
+        </w:rPr>
+        <w:t xml:space="preserve"> </w:t>
+      </w:r>
+      <w:r>
+        <w:rPr>
+          <w:rFonts w:ascii="Arial" w:hAnsi="Arial" w:cs="Arial"/>
+          <w:sz w:val="24"/>
+          <w:szCs w:val="24"/>
+          <w:lang w:val="en-US"/>
+        </w:rPr>
+        <w:t>Besides the adjustment of the maximum value, th</w:t>
+      </w:r>
+      <w:r>
+        <w:rPr>
+          <w:rFonts w:ascii="Arial" w:hAnsi="Arial" w:cs="Arial"/>
+          <w:sz w:val="24"/>
+          <w:szCs w:val="24"/>
+          <w:lang w:val="en-US"/>
+        </w:rPr>
+        <w:t xml:space="preserve">is </w:t>
+      </w:r>
+      <w:r>
+        <w:rPr>
+          <w:rFonts w:ascii="Arial" w:hAnsi="Arial" w:cs="Arial"/>
+          <w:sz w:val="24"/>
+          <w:szCs w:val="24"/>
+          <w:lang w:val="en-US"/>
+        </w:rPr>
+        <w:t xml:space="preserve">implementation </w:t>
+      </w:r>
+      <w:r>
+        <w:rPr>
+          <w:rFonts w:ascii="Arial" w:hAnsi="Arial" w:cs="Arial"/>
+          <w:sz w:val="24"/>
+          <w:szCs w:val="24"/>
+          <w:lang w:val="en-US"/>
+        </w:rPr>
+        <w:t xml:space="preserve">featured code </w:t>
+      </w:r>
+      <w:r>
+        <w:rPr>
+          <w:rFonts w:ascii="Arial" w:hAnsi="Arial" w:cs="Arial"/>
+          <w:sz w:val="24"/>
+          <w:szCs w:val="24"/>
+          <w:lang w:val="en-US"/>
+        </w:rPr>
+        <w:t>identical to that seen in implementation 1.</w:t>
+      </w:r>
+    </w:p>
+    <w:p>
+      <w:pPr>
+        <w:rPr>
+          <w:rFonts w:ascii="Arial" w:hAnsi="Arial" w:cs="Arial"/>
+          <w:sz w:val="24"/>
+          <w:szCs w:val="24"/>
+          <w:lang w:val="en-US"/>
+        </w:rPr>
+      </w:pPr>
+      <w:r>
+        <w:rPr>
+          <w:noProof/>
+        </w:rPr>
+        <w:drawing>
+          <wp:inline distT="0" distB="0" distL="0" distR="0" wp14:anchorId="62D0BE3B" wp14:editId="4D0CFE69">
+            <wp:extent cx="5731510" cy="2376805"/>
+            <wp:effectExtent l="0" t="0" r="2540" b="4445"/>
+            <wp:docPr id="47255855" name="Picture 1" descr="A screenshot of a computer program&#10;&#10;Description automatically generated"/>
+            <wp:cNvGraphicFramePr>
+              <a:graphicFrameLocks xmlns:a="http://schemas.openxmlformats.org/drawingml/2006/main" noChangeAspect="1"/>
+            </wp:cNvGraphicFramePr>
+            <a:graphic xmlns:a="http://schemas.openxmlformats.org/drawingml/2006/main">
+              <a:graphicData uri="http://schemas.openxmlformats.org/drawingml/2006/picture">
+                <pic:pic xmlns:pic="http://schemas.openxmlformats.org/drawingml/2006/picture">
+                  <pic:nvPicPr>
+                    <pic:cNvPr id="47255855" name="Picture 1" descr="A screenshot of a computer program&#10;&#10;Description automatically generated"/>
+                    <pic:cNvPicPr/>
+                  </pic:nvPicPr>
+                  <pic:blipFill>
+                    <a:blip r:embed="rId21"/>
+                    <a:stretch>
+                      <a:fillRect/>
+                    </a:stretch>
+                  </pic:blipFill>
+                  <pic:spPr>
+                    <a:xfrm>
+                      <a:off x="0" y="0"/>
+                      <a:ext cx="5731510" cy="2376805"/>
+                    </a:xfrm>
+                    <a:prstGeom prst="rect">
+                      <a:avLst/>
+                    </a:prstGeom>
+                  </pic:spPr>
+                </pic:pic>
+              </a:graphicData>
+            </a:graphic>
+          </wp:inline>
+        </w:drawing>
+      </w:r>
+    </w:p>
+    <w:p>
+      <w:pPr>
+        <w:rPr>
+          <w:rFonts w:ascii="Arial" w:hAnsi="Arial" w:cs="Arial"/>
+          <w:i/>
+          <w:iCs/>
+          <w:sz w:val="24"/>
+          <w:szCs w:val="24"/>
+          <w:lang w:val="en-US"/>
+        </w:rPr>
+      </w:pPr>
+      <w:r>
+        <w:rPr>
+          <w:rFonts w:ascii="Arial" w:hAnsi="Arial" w:cs="Arial"/>
+          <w:i/>
+          <w:iCs/>
+          <w:sz w:val="24"/>
+          <w:szCs w:val="24"/>
+          <w:lang w:val="en-US"/>
+        </w:rPr>
+        <w:t xml:space="preserve">Figure 17. </w:t>
+      </w:r>
+      <w:r>
+        <w:rPr>
+          <w:rFonts w:ascii="Arial" w:hAnsi="Arial" w:cs="Arial"/>
+          <w:i/>
+          <w:iCs/>
+          <w:sz w:val="24"/>
+          <w:szCs w:val="24"/>
+          <w:lang w:val="en-US"/>
+        </w:rPr>
+        <w:t xml:space="preserve">A screenshot of the </w:t>
+      </w:r>
+      <w:r>
+        <w:rPr>
+          <w:rFonts w:ascii="Arial" w:hAnsi="Arial" w:cs="Arial"/>
+          <w:i/>
+          <w:iCs/>
+          <w:sz w:val="24"/>
+          <w:szCs w:val="24"/>
+          <w:lang w:val="en-US"/>
+        </w:rPr>
+        <w:t>NumPy Coin Simulation implementation</w:t>
+      </w:r>
+    </w:p>
+    <w:p>
+      <w:pPr>
+        <w:rPr>
+          <w:rFonts w:ascii="Arial" w:hAnsi="Arial" w:cs="Arial"/>
+          <w:sz w:val="24"/>
+          <w:szCs w:val="24"/>
+          <w:lang w:val="en-US"/>
+        </w:rPr>
+      </w:pPr>
+      <w:r>
+        <w:rPr>
+          <w:rFonts w:ascii="Arial" w:hAnsi="Arial" w:cs="Arial"/>
+          <w:sz w:val="24"/>
+          <w:szCs w:val="24"/>
+          <w:lang w:val="en-US"/>
+        </w:rPr>
+        <w:t xml:space="preserve">As </w:t>
+      </w:r>
+      <w:r>
+        <w:rPr>
+          <w:rFonts w:ascii="Arial" w:hAnsi="Arial" w:cs="Arial"/>
+          <w:sz w:val="24"/>
+          <w:szCs w:val="24"/>
+          <w:lang w:val="en-US"/>
+        </w:rPr>
+        <w:t xml:space="preserve">the pseudorandom generator provided by NumPy </w:t>
+      </w:r>
+      <w:r>
+        <w:rPr>
+          <w:rFonts w:ascii="Arial" w:hAnsi="Arial" w:cs="Arial"/>
+          <w:sz w:val="24"/>
+          <w:szCs w:val="24"/>
+          <w:lang w:val="en-US"/>
+        </w:rPr>
+        <w:t xml:space="preserve">could produce </w:t>
+      </w:r>
+      <w:r>
+        <w:rPr>
+          <w:rFonts w:ascii="Arial" w:hAnsi="Arial" w:cs="Arial"/>
+          <w:sz w:val="24"/>
+          <w:szCs w:val="24"/>
+          <w:lang w:val="en-US"/>
+        </w:rPr>
+        <w:t xml:space="preserve">outputs in the </w:t>
+      </w:r>
+      <w:r>
+        <w:rPr>
+          <w:rFonts w:ascii="Arial" w:hAnsi="Arial" w:cs="Arial"/>
+          <w:sz w:val="24"/>
+          <w:szCs w:val="24"/>
+          <w:lang w:val="en-US"/>
+        </w:rPr>
+        <w:t>necessary</w:t>
+      </w:r>
+      <w:r>
+        <w:rPr>
+          <w:rFonts w:ascii="Arial" w:hAnsi="Arial" w:cs="Arial"/>
+          <w:sz w:val="24"/>
+          <w:szCs w:val="24"/>
+          <w:lang w:val="en-US"/>
+        </w:rPr>
+        <w:t xml:space="preserve"> </w:t>
+      </w:r>
+      <w:r>
+        <w:rPr>
+          <w:rFonts w:ascii="Arial" w:hAnsi="Arial" w:cs="Arial"/>
+          <w:sz w:val="24"/>
+          <w:szCs w:val="24"/>
+          <w:lang w:val="en-US"/>
+        </w:rPr>
+        <w:t>format</w:t>
+      </w:r>
+      <w:r>
+        <w:rPr>
+          <w:rFonts w:ascii="Arial" w:hAnsi="Arial" w:cs="Arial"/>
+          <w:sz w:val="24"/>
+          <w:szCs w:val="24"/>
+          <w:lang w:val="en-US"/>
+        </w:rPr>
+        <w:t xml:space="preserve"> for coin flips</w:t>
+      </w:r>
+      <w:r>
+        <w:rPr>
+          <w:rFonts w:ascii="Arial" w:hAnsi="Arial" w:cs="Arial"/>
+          <w:sz w:val="24"/>
+          <w:szCs w:val="24"/>
+          <w:lang w:val="en-US"/>
+        </w:rPr>
+        <w:t xml:space="preserve">, </w:t>
+      </w:r>
+      <w:r>
+        <w:rPr>
+          <w:rFonts w:ascii="Arial" w:hAnsi="Arial" w:cs="Arial"/>
+          <w:sz w:val="24"/>
+          <w:szCs w:val="24"/>
+          <w:lang w:val="en-US"/>
+        </w:rPr>
+        <w:t xml:space="preserve">simulations were made </w:t>
+      </w:r>
+      <w:r>
+        <w:rPr>
+          <w:rFonts w:ascii="Arial" w:hAnsi="Arial" w:cs="Arial"/>
+          <w:sz w:val="24"/>
+          <w:szCs w:val="24"/>
+          <w:lang w:val="en-US"/>
+        </w:rPr>
+        <w:t xml:space="preserve">using its version of Randint. </w:t>
+      </w:r>
+      <w:r>
+        <w:rPr>
+          <w:rFonts w:ascii="Arial" w:hAnsi="Arial" w:cs="Arial"/>
+          <w:sz w:val="24"/>
+          <w:szCs w:val="24"/>
+          <w:lang w:val="en-US"/>
+        </w:rPr>
+        <w:t>Much like with the previous coin simulation implementation</w:t>
+      </w:r>
+      <w:r>
+        <w:rPr>
+          <w:rFonts w:ascii="Arial" w:hAnsi="Arial" w:cs="Arial"/>
+          <w:sz w:val="24"/>
+          <w:szCs w:val="24"/>
+          <w:lang w:val="en-US"/>
+        </w:rPr>
+        <w:t xml:space="preserve">, little had to be changed </w:t>
+      </w:r>
+      <w:r>
+        <w:rPr>
+          <w:rFonts w:ascii="Arial" w:hAnsi="Arial" w:cs="Arial"/>
+          <w:sz w:val="24"/>
+          <w:szCs w:val="24"/>
+          <w:lang w:val="en-US"/>
+        </w:rPr>
+        <w:t xml:space="preserve">in the code to facilitate the </w:t>
+      </w:r>
+      <w:r>
+        <w:rPr>
+          <w:rFonts w:ascii="Arial" w:hAnsi="Arial" w:cs="Arial"/>
+          <w:sz w:val="24"/>
+          <w:szCs w:val="24"/>
+          <w:lang w:val="en-US"/>
+        </w:rPr>
+        <w:t>new desired outputs.</w:t>
+      </w:r>
+      <w:r>
+        <w:rPr>
+          <w:rFonts w:ascii="Arial" w:hAnsi="Arial" w:cs="Arial"/>
+          <w:sz w:val="24"/>
+          <w:szCs w:val="24"/>
+          <w:lang w:val="en-US"/>
+        </w:rPr>
+        <w:t xml:space="preserve"> By changing the maximum value of </w:t>
+      </w:r>
+      <w:proofErr w:type="gramStart"/>
+      <w:r>
+        <w:rPr>
+          <w:rFonts w:ascii="Arial" w:hAnsi="Arial" w:cs="Arial"/>
+          <w:i/>
+          <w:iCs/>
+          <w:sz w:val="24"/>
+          <w:szCs w:val="24"/>
+          <w:lang w:val="en-US"/>
+        </w:rPr>
+        <w:t>Randint(</w:t>
+      </w:r>
+      <w:proofErr w:type="gramEnd"/>
+      <w:r>
+        <w:rPr>
+          <w:rFonts w:ascii="Arial" w:hAnsi="Arial" w:cs="Arial"/>
+          <w:i/>
+          <w:iCs/>
+          <w:sz w:val="24"/>
+          <w:szCs w:val="24"/>
+          <w:lang w:val="en-US"/>
+        </w:rPr>
+        <w:t>)</w:t>
+      </w:r>
+      <w:r>
+        <w:rPr>
+          <w:rFonts w:ascii="Arial" w:hAnsi="Arial" w:cs="Arial"/>
+          <w:sz w:val="24"/>
+          <w:szCs w:val="24"/>
+          <w:lang w:val="en-US"/>
+        </w:rPr>
+        <w:t xml:space="preserve"> from 100 to 2, the program would </w:t>
+      </w:r>
+      <w:r>
+        <w:rPr>
+          <w:rFonts w:ascii="Arial" w:hAnsi="Arial" w:cs="Arial"/>
+          <w:sz w:val="24"/>
+          <w:szCs w:val="24"/>
+          <w:lang w:val="en-US"/>
+        </w:rPr>
+        <w:t xml:space="preserve">produce a sequence </w:t>
+      </w:r>
+      <w:r>
+        <w:rPr>
+          <w:rFonts w:ascii="Arial" w:hAnsi="Arial" w:cs="Arial"/>
+          <w:sz w:val="24"/>
+          <w:szCs w:val="24"/>
+          <w:lang w:val="en-US"/>
+        </w:rPr>
+        <w:t xml:space="preserve">of only 1s and 0s. </w:t>
+      </w:r>
+      <w:r>
+        <w:rPr>
+          <w:rFonts w:ascii="Arial" w:hAnsi="Arial" w:cs="Arial"/>
+          <w:sz w:val="24"/>
+          <w:szCs w:val="24"/>
+          <w:lang w:val="en-US"/>
+        </w:rPr>
+        <w:t xml:space="preserve">This sequence was then given to the user and </w:t>
+      </w:r>
+      <w:r>
+        <w:rPr>
+          <w:rFonts w:ascii="Arial" w:hAnsi="Arial" w:cs="Arial"/>
+          <w:sz w:val="24"/>
+          <w:szCs w:val="24"/>
+          <w:lang w:val="en-US"/>
+        </w:rPr>
+        <w:t xml:space="preserve">exported to a JSON file. </w:t>
+      </w:r>
     </w:p>
     <w:sectPr>
       <w:pgSz w:w="11906" w:h="16838"/>

</xml_diff>

<commit_message>
Detailed NumPy coin sim methodology
</commit_message>
<xml_diff>
--- a/Report/Methodology.docx
+++ b/Report/Methodology.docx
@@ -1392,19 +1392,46 @@
         </w:rPr>
         <w:t xml:space="preserve">samples were taken from C#, two from the </w:t>
       </w:r>
-      <w:proofErr w:type="gramStart"/>
-      <w:r>
-        <w:rPr>
-          <w:rFonts w:ascii="Arial" w:hAnsi="Arial" w:cs="Arial"/>
-          <w:i/>
-          <w:iCs/>
-          <w:sz w:val="24"/>
-          <w:szCs w:val="24"/>
-          <w:lang w:val="en-US"/>
-        </w:rPr>
-        <w:t>rand.Next</w:t>
-      </w:r>
-      <w:proofErr w:type="gramEnd"/>
+      <w:r>
+        <w:rPr>
+          <w:rFonts w:ascii="Arial" w:hAnsi="Arial" w:cs="Arial"/>
+          <w:i/>
+          <w:iCs/>
+          <w:sz w:val="24"/>
+          <w:szCs w:val="24"/>
+          <w:lang w:val="en-US"/>
+        </w:rPr>
+        <w:t>rand.Next()</w:t>
+      </w:r>
+      <w:r>
+        <w:rPr>
+          <w:rFonts w:ascii="Arial" w:hAnsi="Arial" w:cs="Arial"/>
+          <w:sz w:val="24"/>
+          <w:szCs w:val="24"/>
+          <w:lang w:val="en-US"/>
+        </w:rPr>
+        <w:t xml:space="preserve"> function</w:t>
+      </w:r>
+      <w:r>
+        <w:rPr>
+          <w:rFonts w:ascii="Arial" w:hAnsi="Arial" w:cs="Arial"/>
+          <w:sz w:val="24"/>
+          <w:szCs w:val="24"/>
+          <w:lang w:val="en-US"/>
+        </w:rPr>
+        <w:t xml:space="preserve"> and the third from the </w:t>
+      </w:r>
+      <w:r>
+        <w:rPr>
+          <w:rFonts w:ascii="Arial" w:hAnsi="Arial" w:cs="Arial"/>
+          <w:i/>
+          <w:iCs/>
+          <w:sz w:val="24"/>
+          <w:szCs w:val="24"/>
+          <w:lang w:val="en-US"/>
+        </w:rPr>
+        <w:t>RandomNumberGenerator.GetBytes</w:t>
+      </w:r>
       <w:r>
         <w:rPr>
           <w:rFonts w:ascii="Arial" w:hAnsi="Arial" w:cs="Arial"/>
@@ -1423,46 +1450,6 @@
           <w:szCs w:val="24"/>
           <w:lang w:val="en-US"/>
         </w:rPr>
-        <w:t xml:space="preserve"> function</w:t>
-      </w:r>
-      <w:r>
-        <w:rPr>
-          <w:rFonts w:ascii="Arial" w:hAnsi="Arial" w:cs="Arial"/>
-          <w:sz w:val="24"/>
-          <w:szCs w:val="24"/>
-          <w:lang w:val="en-US"/>
-        </w:rPr>
-        <w:t xml:space="preserve"> and the third from the </w:t>
-      </w:r>
-      <w:r>
-        <w:rPr>
-          <w:rFonts w:ascii="Arial" w:hAnsi="Arial" w:cs="Arial"/>
-          <w:i/>
-          <w:iCs/>
-          <w:sz w:val="24"/>
-          <w:szCs w:val="24"/>
-          <w:lang w:val="en-US"/>
-        </w:rPr>
-        <w:t>RandomNumberGenerator.GetBytes</w:t>
-      </w:r>
-      <w:r>
-        <w:rPr>
-          <w:rFonts w:ascii="Arial" w:hAnsi="Arial" w:cs="Arial"/>
-          <w:i/>
-          <w:iCs/>
-          <w:sz w:val="24"/>
-          <w:szCs w:val="24"/>
-          <w:lang w:val="en-US"/>
-        </w:rPr>
-        <w:t>()</w:t>
-      </w:r>
-      <w:r>
-        <w:rPr>
-          <w:rFonts w:ascii="Arial" w:hAnsi="Arial" w:cs="Arial"/>
-          <w:sz w:val="24"/>
-          <w:szCs w:val="24"/>
-          <w:lang w:val="en-US"/>
-        </w:rPr>
         <w:t xml:space="preserve"> function provided to C# by the </w:t>
       </w:r>
       <w:r>
@@ -1483,29 +1470,16 @@
         </w:rPr>
         <w:t xml:space="preserve"> When using the </w:t>
       </w:r>
-      <w:proofErr w:type="gramStart"/>
-      <w:r>
-        <w:rPr>
-          <w:rFonts w:ascii="Arial" w:hAnsi="Arial" w:cs="Arial"/>
-          <w:i/>
-          <w:iCs/>
-          <w:sz w:val="24"/>
-          <w:szCs w:val="24"/>
-          <w:lang w:val="en-US"/>
-        </w:rPr>
-        <w:t>rand.Next</w:t>
-      </w:r>
-      <w:proofErr w:type="gramEnd"/>
-      <w:r>
-        <w:rPr>
-          <w:rFonts w:ascii="Arial" w:hAnsi="Arial" w:cs="Arial"/>
-          <w:i/>
-          <w:iCs/>
-          <w:sz w:val="24"/>
-          <w:szCs w:val="24"/>
-          <w:lang w:val="en-US"/>
-        </w:rPr>
-        <w:t>()</w:t>
+      <w:r>
+        <w:rPr>
+          <w:rFonts w:ascii="Arial" w:hAnsi="Arial" w:cs="Arial"/>
+          <w:i/>
+          <w:iCs/>
+          <w:sz w:val="24"/>
+          <w:szCs w:val="24"/>
+          <w:lang w:val="en-US"/>
+        </w:rPr>
+        <w:t>rand.Next()</w:t>
       </w:r>
       <w:r>
         <w:rPr>
@@ -1579,29 +1553,16 @@
         </w:rPr>
         <w:t xml:space="preserve">The </w:t>
       </w:r>
-      <w:proofErr w:type="gramStart"/>
-      <w:r>
-        <w:rPr>
-          <w:rFonts w:ascii="Arial" w:hAnsi="Arial" w:cs="Arial"/>
-          <w:i/>
-          <w:iCs/>
-          <w:sz w:val="24"/>
-          <w:szCs w:val="24"/>
-          <w:lang w:val="en-US"/>
-        </w:rPr>
-        <w:t>rand.Next</w:t>
-      </w:r>
-      <w:proofErr w:type="gramEnd"/>
-      <w:r>
-        <w:rPr>
-          <w:rFonts w:ascii="Arial" w:hAnsi="Arial" w:cs="Arial"/>
-          <w:i/>
-          <w:iCs/>
-          <w:sz w:val="24"/>
-          <w:szCs w:val="24"/>
-          <w:lang w:val="en-US"/>
-        </w:rPr>
-        <w:t>()</w:t>
+      <w:r>
+        <w:rPr>
+          <w:rFonts w:ascii="Arial" w:hAnsi="Arial" w:cs="Arial"/>
+          <w:i/>
+          <w:iCs/>
+          <w:sz w:val="24"/>
+          <w:szCs w:val="24"/>
+          <w:lang w:val="en-US"/>
+        </w:rPr>
+        <w:t>rand.Next()</w:t>
       </w:r>
       <w:r>
         <w:rPr>
@@ -1676,7 +1637,6 @@
           <w:lang w:val="en-US"/>
         </w:rPr>
       </w:pPr>
-      <w:proofErr w:type="gramStart"/>
       <w:r>
         <w:rPr>
           <w:rFonts w:ascii="Arial" w:hAnsi="Arial" w:cs="Arial"/>
@@ -1685,17 +1645,7 @@
           <w:lang w:val="en-US"/>
         </w:rPr>
         <w:lastRenderedPageBreak/>
-        <w:t>Similar to</w:t>
-      </w:r>
-      <w:proofErr w:type="gramEnd"/>
-      <w:r>
-        <w:rPr>
-          <w:rFonts w:ascii="Arial" w:hAnsi="Arial" w:cs="Arial"/>
-          <w:sz w:val="24"/>
-          <w:szCs w:val="24"/>
-          <w:lang w:val="en-US"/>
-        </w:rPr>
-        <w:t xml:space="preserve"> C#, </w:t>
+        <w:t xml:space="preserve">Similar to C#, </w:t>
       </w:r>
       <w:r>
         <w:rPr>
@@ -1861,29 +1811,16 @@
         </w:rPr>
         <w:t xml:space="preserve">: </w:t>
       </w:r>
-      <w:proofErr w:type="gramStart"/>
-      <w:r>
-        <w:rPr>
-          <w:rFonts w:ascii="Arial" w:hAnsi="Arial" w:cs="Arial"/>
-          <w:i/>
-          <w:iCs/>
-          <w:sz w:val="24"/>
-          <w:szCs w:val="24"/>
-          <w:lang w:val="en-US"/>
-        </w:rPr>
-        <w:t>Randint(</w:t>
-      </w:r>
-      <w:proofErr w:type="gramEnd"/>
-      <w:r>
-        <w:rPr>
-          <w:rFonts w:ascii="Arial" w:hAnsi="Arial" w:cs="Arial"/>
-          <w:i/>
-          <w:iCs/>
-          <w:sz w:val="24"/>
-          <w:szCs w:val="24"/>
-          <w:lang w:val="en-US"/>
-        </w:rPr>
-        <w:t>)</w:t>
+      <w:r>
+        <w:rPr>
+          <w:rFonts w:ascii="Arial" w:hAnsi="Arial" w:cs="Arial"/>
+          <w:i/>
+          <w:iCs/>
+          <w:sz w:val="24"/>
+          <w:szCs w:val="24"/>
+          <w:lang w:val="en-US"/>
+        </w:rPr>
+        <w:t>Randint()</w:t>
       </w:r>
       <w:r>
         <w:rPr>
@@ -1952,29 +1889,16 @@
         </w:rPr>
         <w:t xml:space="preserve"> As with the </w:t>
       </w:r>
-      <w:proofErr w:type="gramStart"/>
-      <w:r>
-        <w:rPr>
-          <w:rFonts w:ascii="Arial" w:hAnsi="Arial" w:cs="Arial"/>
-          <w:i/>
-          <w:iCs/>
-          <w:sz w:val="24"/>
-          <w:szCs w:val="24"/>
-          <w:lang w:val="en-US"/>
-        </w:rPr>
-        <w:t>rand.Next</w:t>
-      </w:r>
-      <w:proofErr w:type="gramEnd"/>
-      <w:r>
-        <w:rPr>
-          <w:rFonts w:ascii="Arial" w:hAnsi="Arial" w:cs="Arial"/>
-          <w:i/>
-          <w:iCs/>
-          <w:sz w:val="24"/>
-          <w:szCs w:val="24"/>
-          <w:lang w:val="en-US"/>
-        </w:rPr>
-        <w:t>()</w:t>
+      <w:r>
+        <w:rPr>
+          <w:rFonts w:ascii="Arial" w:hAnsi="Arial" w:cs="Arial"/>
+          <w:i/>
+          <w:iCs/>
+          <w:sz w:val="24"/>
+          <w:szCs w:val="24"/>
+          <w:lang w:val="en-US"/>
+        </w:rPr>
+        <w:t>rand.Next()</w:t>
       </w:r>
       <w:r>
         <w:rPr>
@@ -2361,27 +2285,7 @@
           <w:szCs w:val="24"/>
           <w:lang w:val="en-US"/>
         </w:rPr>
-        <w:t xml:space="preserve"> </w:t>
-      </w:r>
-      <w:proofErr w:type="gramStart"/>
-      <w:r>
-        <w:rPr>
-          <w:rFonts w:ascii="Arial" w:hAnsi="Arial" w:cs="Arial"/>
-          <w:sz w:val="24"/>
-          <w:szCs w:val="24"/>
-          <w:lang w:val="en-US"/>
-        </w:rPr>
-        <w:t>isn’t capable of generating</w:t>
-      </w:r>
-      <w:proofErr w:type="gramEnd"/>
-      <w:r>
-        <w:rPr>
-          <w:rFonts w:ascii="Arial" w:hAnsi="Arial" w:cs="Arial"/>
-          <w:sz w:val="24"/>
-          <w:szCs w:val="24"/>
-          <w:lang w:val="en-US"/>
-        </w:rPr>
-        <w:t xml:space="preserve"> </w:t>
+        <w:t xml:space="preserve"> isn’t capable of generating </w:t>
       </w:r>
       <w:r>
         <w:rPr>
@@ -3185,25 +3089,14 @@
         </w:rPr>
         <w:t xml:space="preserve">Middle Square Method </w:t>
       </w:r>
-      <w:proofErr w:type="gramStart"/>
-      <w:r>
-        <w:rPr>
-          <w:rFonts w:ascii="Arial" w:hAnsi="Arial" w:cs="Arial"/>
-          <w:sz w:val="24"/>
-          <w:szCs w:val="24"/>
-          <w:lang w:val="en-US"/>
-        </w:rPr>
-        <w:t>is considered to be</w:t>
-      </w:r>
-      <w:proofErr w:type="gramEnd"/>
-      <w:r>
-        <w:rPr>
-          <w:rFonts w:ascii="Arial" w:hAnsi="Arial" w:cs="Arial"/>
-          <w:sz w:val="24"/>
-          <w:szCs w:val="24"/>
-          <w:lang w:val="en-US"/>
-        </w:rPr>
-        <w:t xml:space="preserve"> </w:t>
+      <w:r>
+        <w:rPr>
+          <w:rFonts w:ascii="Arial" w:hAnsi="Arial" w:cs="Arial"/>
+          <w:sz w:val="24"/>
+          <w:szCs w:val="24"/>
+          <w:lang w:val="en-US"/>
+        </w:rPr>
+        <w:t xml:space="preserve">is considered to be </w:t>
       </w:r>
       <w:r>
         <w:rPr>
@@ -5766,36 +5659,16 @@
           <w:szCs w:val="24"/>
           <w:lang w:val="en-US"/>
         </w:rPr>
-        <w:t xml:space="preserve"> be read and </w:t>
-      </w:r>
-      <w:proofErr w:type="gramStart"/>
-      <w:r>
-        <w:rPr>
-          <w:rFonts w:ascii="Arial" w:hAnsi="Arial" w:cs="Arial"/>
-          <w:sz w:val="24"/>
-          <w:szCs w:val="24"/>
-          <w:lang w:val="en-US"/>
-        </w:rPr>
-        <w:t xml:space="preserve">written to </w:t>
-      </w:r>
-      <w:r>
-        <w:rPr>
-          <w:rFonts w:ascii="Arial" w:hAnsi="Arial" w:cs="Arial"/>
-          <w:sz w:val="24"/>
-          <w:szCs w:val="24"/>
-          <w:lang w:val="en-US"/>
-        </w:rPr>
-        <w:t>by</w:t>
-      </w:r>
-      <w:proofErr w:type="gramEnd"/>
-      <w:r>
-        <w:rPr>
-          <w:rFonts w:ascii="Arial" w:hAnsi="Arial" w:cs="Arial"/>
-          <w:sz w:val="24"/>
-          <w:szCs w:val="24"/>
-          <w:lang w:val="en-US"/>
-        </w:rPr>
-        <w:t xml:space="preserve"> all the </w:t>
+        <w:t xml:space="preserve"> be read and written to </w:t>
+      </w:r>
+      <w:r>
+        <w:rPr>
+          <w:rFonts w:ascii="Arial" w:hAnsi="Arial" w:cs="Arial"/>
+          <w:sz w:val="24"/>
+          <w:szCs w:val="24"/>
+          <w:lang w:val="en-US"/>
+        </w:rPr>
+        <w:t xml:space="preserve">by all the </w:t>
       </w:r>
       <w:r>
         <w:rPr>
@@ -6237,25 +6110,14 @@
         </w:rPr>
         <w:t xml:space="preserve">are all lists of </w:t>
       </w:r>
-      <w:proofErr w:type="gramStart"/>
-      <w:r>
-        <w:rPr>
-          <w:rFonts w:ascii="Arial" w:hAnsi="Arial" w:cs="Arial"/>
-          <w:sz w:val="24"/>
-          <w:szCs w:val="24"/>
-          <w:lang w:val="en-US"/>
-        </w:rPr>
-        <w:t>types</w:t>
-      </w:r>
-      <w:proofErr w:type="gramEnd"/>
-      <w:r>
-        <w:rPr>
-          <w:rFonts w:ascii="Arial" w:hAnsi="Arial" w:cs="Arial"/>
-          <w:sz w:val="24"/>
-          <w:szCs w:val="24"/>
-          <w:lang w:val="en-US"/>
-        </w:rPr>
-        <w:t xml:space="preserve"> double, string and int</w:t>
+      <w:r>
+        <w:rPr>
+          <w:rFonts w:ascii="Arial" w:hAnsi="Arial" w:cs="Arial"/>
+          <w:sz w:val="24"/>
+          <w:szCs w:val="24"/>
+          <w:lang w:val="en-US"/>
+        </w:rPr>
+        <w:t>types double, string and int</w:t>
       </w:r>
       <w:r>
         <w:rPr>
@@ -6507,29 +6369,16 @@
         </w:rPr>
         <w:t xml:space="preserve">uses the </w:t>
       </w:r>
-      <w:proofErr w:type="gramStart"/>
-      <w:r>
-        <w:rPr>
-          <w:rFonts w:ascii="Arial" w:hAnsi="Arial" w:cs="Arial"/>
-          <w:i/>
-          <w:iCs/>
-          <w:sz w:val="24"/>
-          <w:szCs w:val="24"/>
-          <w:lang w:val="en-US"/>
-        </w:rPr>
-        <w:t>rand.Next</w:t>
-      </w:r>
-      <w:proofErr w:type="gramEnd"/>
-      <w:r>
-        <w:rPr>
-          <w:rFonts w:ascii="Arial" w:hAnsi="Arial" w:cs="Arial"/>
-          <w:i/>
-          <w:iCs/>
-          <w:sz w:val="24"/>
-          <w:szCs w:val="24"/>
-          <w:lang w:val="en-US"/>
-        </w:rPr>
-        <w:t>()</w:t>
+      <w:r>
+        <w:rPr>
+          <w:rFonts w:ascii="Arial" w:hAnsi="Arial" w:cs="Arial"/>
+          <w:i/>
+          <w:iCs/>
+          <w:sz w:val="24"/>
+          <w:szCs w:val="24"/>
+          <w:lang w:val="en-US"/>
+        </w:rPr>
+        <w:t>rand.Next()</w:t>
       </w:r>
       <w:r>
         <w:rPr>
@@ -6659,40 +6508,18 @@
           <w:szCs w:val="24"/>
           <w:lang w:val="en-US"/>
         </w:rPr>
-        <w:t xml:space="preserve">which contains </w:t>
-      </w:r>
-      <w:proofErr w:type="gramStart"/>
-      <w:r>
-        <w:rPr>
-          <w:rFonts w:ascii="Arial" w:hAnsi="Arial" w:cs="Arial"/>
-          <w:sz w:val="24"/>
-          <w:szCs w:val="24"/>
-          <w:lang w:val="en-US"/>
-        </w:rPr>
-        <w:t xml:space="preserve">the </w:t>
-      </w:r>
-      <w:r>
-        <w:rPr>
-          <w:rFonts w:ascii="Arial" w:hAnsi="Arial" w:cs="Arial"/>
-          <w:i/>
-          <w:iCs/>
-          <w:sz w:val="24"/>
-          <w:szCs w:val="24"/>
-          <w:lang w:val="en-US"/>
-        </w:rPr>
-        <w:t>.Next</w:t>
-      </w:r>
-      <w:proofErr w:type="gramEnd"/>
-      <w:r>
-        <w:rPr>
-          <w:rFonts w:ascii="Arial" w:hAnsi="Arial" w:cs="Arial"/>
-          <w:i/>
-          <w:iCs/>
-          <w:sz w:val="24"/>
-          <w:szCs w:val="24"/>
-          <w:lang w:val="en-US"/>
-        </w:rPr>
-        <w:t>()</w:t>
+        <w:t xml:space="preserve">which contains the </w:t>
+      </w:r>
+      <w:r>
+        <w:rPr>
+          <w:rFonts w:ascii="Arial" w:hAnsi="Arial" w:cs="Arial"/>
+          <w:i/>
+          <w:iCs/>
+          <w:sz w:val="24"/>
+          <w:szCs w:val="24"/>
+          <w:lang w:val="en-US"/>
+        </w:rPr>
+        <w:t>.Next()</w:t>
       </w:r>
       <w:r>
         <w:rPr>
@@ -7071,25 +6898,14 @@
         </w:rPr>
         <w:t xml:space="preserve">used </w:t>
       </w:r>
-      <w:proofErr w:type="gramStart"/>
-      <w:r>
-        <w:rPr>
-          <w:rFonts w:ascii="Arial" w:hAnsi="Arial" w:cs="Arial"/>
-          <w:sz w:val="24"/>
-          <w:szCs w:val="24"/>
-          <w:lang w:val="en-US"/>
-        </w:rPr>
-        <w:t>six to ten character</w:t>
-      </w:r>
-      <w:proofErr w:type="gramEnd"/>
-      <w:r>
-        <w:rPr>
-          <w:rFonts w:ascii="Arial" w:hAnsi="Arial" w:cs="Arial"/>
-          <w:sz w:val="24"/>
-          <w:szCs w:val="24"/>
-          <w:lang w:val="en-US"/>
-        </w:rPr>
-        <w:t xml:space="preserve"> seeds</w:t>
+      <w:r>
+        <w:rPr>
+          <w:rFonts w:ascii="Arial" w:hAnsi="Arial" w:cs="Arial"/>
+          <w:sz w:val="24"/>
+          <w:szCs w:val="24"/>
+          <w:lang w:val="en-US"/>
+        </w:rPr>
+        <w:t>six to ten character seeds</w:t>
       </w:r>
       <w:r>
         <w:rPr>
@@ -7596,17 +7412,7 @@
           <w:szCs w:val="24"/>
           <w:lang w:val="en-US"/>
         </w:rPr>
-        <w:t xml:space="preserve">, then by calling </w:t>
-      </w:r>
-      <w:proofErr w:type="gramStart"/>
-      <w:r>
-        <w:rPr>
-          <w:rFonts w:ascii="Arial" w:hAnsi="Arial" w:cs="Arial"/>
-          <w:sz w:val="24"/>
-          <w:szCs w:val="24"/>
-          <w:lang w:val="en-US"/>
-        </w:rPr>
-        <w:t xml:space="preserve">the </w:t>
+        <w:t xml:space="preserve">, then by calling the </w:t>
       </w:r>
       <w:r>
         <w:rPr>
@@ -7632,7 +7438,6 @@
         <w:t>GetBytes</w:t>
       </w:r>
       <w:proofErr w:type="spellEnd"/>
-      <w:proofErr w:type="gramEnd"/>
       <w:r>
         <w:rPr>
           <w:rFonts w:ascii="Arial" w:hAnsi="Arial" w:cs="Arial"/>
@@ -7960,40 +7765,18 @@
           <w:szCs w:val="24"/>
           <w:lang w:val="en-US"/>
         </w:rPr>
-        <w:t xml:space="preserve"> used the </w:t>
-      </w:r>
-      <w:proofErr w:type="gramStart"/>
-      <w:r>
-        <w:rPr>
-          <w:rFonts w:ascii="Arial" w:hAnsi="Arial" w:cs="Arial"/>
-          <w:sz w:val="24"/>
-          <w:szCs w:val="24"/>
-          <w:lang w:val="en-US"/>
-        </w:rPr>
-        <w:t xml:space="preserve">same </w:t>
-      </w:r>
-      <w:r>
-        <w:rPr>
-          <w:rFonts w:ascii="Arial" w:hAnsi="Arial" w:cs="Arial"/>
-          <w:i/>
-          <w:iCs/>
-          <w:sz w:val="24"/>
-          <w:szCs w:val="24"/>
-          <w:lang w:val="en-US"/>
-        </w:rPr>
-        <w:t>.Next</w:t>
-      </w:r>
-      <w:proofErr w:type="gramEnd"/>
-      <w:r>
-        <w:rPr>
-          <w:rFonts w:ascii="Arial" w:hAnsi="Arial" w:cs="Arial"/>
-          <w:i/>
-          <w:iCs/>
-          <w:sz w:val="24"/>
-          <w:szCs w:val="24"/>
-          <w:lang w:val="en-US"/>
-        </w:rPr>
-        <w:t xml:space="preserve">() </w:t>
+        <w:t xml:space="preserve"> used the same </w:t>
+      </w:r>
+      <w:r>
+        <w:rPr>
+          <w:rFonts w:ascii="Arial" w:hAnsi="Arial" w:cs="Arial"/>
+          <w:i/>
+          <w:iCs/>
+          <w:sz w:val="24"/>
+          <w:szCs w:val="24"/>
+          <w:lang w:val="en-US"/>
+        </w:rPr>
+        <w:t xml:space="preserve">.Next() </w:t>
       </w:r>
       <w:r>
         <w:rPr>
@@ -8530,27 +8313,7 @@
           <w:szCs w:val="24"/>
           <w:lang w:val="en-US"/>
         </w:rPr>
-        <w:t xml:space="preserve">Only </w:t>
-      </w:r>
-      <w:proofErr w:type="gramStart"/>
-      <w:r>
-        <w:rPr>
-          <w:rFonts w:ascii="Arial" w:hAnsi="Arial" w:cs="Arial"/>
-          <w:sz w:val="24"/>
-          <w:szCs w:val="24"/>
-          <w:lang w:val="en-US"/>
-        </w:rPr>
-        <w:t>two coin</w:t>
-      </w:r>
-      <w:proofErr w:type="gramEnd"/>
-      <w:r>
-        <w:rPr>
-          <w:rFonts w:ascii="Arial" w:hAnsi="Arial" w:cs="Arial"/>
-          <w:sz w:val="24"/>
-          <w:szCs w:val="24"/>
-          <w:lang w:val="en-US"/>
-        </w:rPr>
-        <w:t xml:space="preserve"> simulations </w:t>
+        <w:t xml:space="preserve">Only two coin simulations </w:t>
       </w:r>
       <w:r>
         <w:rPr>
@@ -9065,27 +8828,7 @@
           <w:szCs w:val="24"/>
           <w:lang w:val="en-US"/>
         </w:rPr>
-        <w:t xml:space="preserve">a </w:t>
-      </w:r>
-      <w:proofErr w:type="gramStart"/>
-      <w:r>
-        <w:rPr>
-          <w:rFonts w:ascii="Arial" w:hAnsi="Arial" w:cs="Arial"/>
-          <w:sz w:val="24"/>
-          <w:szCs w:val="24"/>
-          <w:lang w:val="en-US"/>
-        </w:rPr>
-        <w:t>for</w:t>
-      </w:r>
-      <w:proofErr w:type="gramEnd"/>
-      <w:r>
-        <w:rPr>
-          <w:rFonts w:ascii="Arial" w:hAnsi="Arial" w:cs="Arial"/>
-          <w:sz w:val="24"/>
-          <w:szCs w:val="24"/>
-          <w:lang w:val="en-US"/>
-        </w:rPr>
-        <w:t xml:space="preserve"> loop was iterated through that would </w:t>
+        <w:t xml:space="preserve">a for loop was iterated through that would </w:t>
       </w:r>
       <w:r>
         <w:rPr>
@@ -9400,40 +9143,18 @@
           <w:szCs w:val="24"/>
           <w:lang w:val="en-US"/>
         </w:rPr>
-        <w:t xml:space="preserve"> As with the previous method, </w:t>
-      </w:r>
-      <w:proofErr w:type="gramStart"/>
-      <w:r>
-        <w:rPr>
-          <w:rFonts w:ascii="Arial" w:hAnsi="Arial" w:cs="Arial"/>
-          <w:sz w:val="24"/>
-          <w:szCs w:val="24"/>
-          <w:lang w:val="en-US"/>
-        </w:rPr>
-        <w:t>the .</w:t>
-      </w:r>
-      <w:r>
-        <w:rPr>
-          <w:rFonts w:ascii="Arial" w:hAnsi="Arial" w:cs="Arial"/>
-          <w:i/>
-          <w:iCs/>
-          <w:sz w:val="24"/>
-          <w:szCs w:val="24"/>
-          <w:lang w:val="en-US"/>
-        </w:rPr>
-        <w:t>Next</w:t>
-      </w:r>
-      <w:proofErr w:type="gramEnd"/>
-      <w:r>
-        <w:rPr>
-          <w:rFonts w:ascii="Arial" w:hAnsi="Arial" w:cs="Arial"/>
-          <w:i/>
-          <w:iCs/>
-          <w:sz w:val="24"/>
-          <w:szCs w:val="24"/>
-          <w:lang w:val="en-US"/>
-        </w:rPr>
-        <w:t>()</w:t>
+        <w:t xml:space="preserve"> As with the previous method, the .</w:t>
+      </w:r>
+      <w:r>
+        <w:rPr>
+          <w:rFonts w:ascii="Arial" w:hAnsi="Arial" w:cs="Arial"/>
+          <w:i/>
+          <w:iCs/>
+          <w:sz w:val="24"/>
+          <w:szCs w:val="24"/>
+          <w:lang w:val="en-US"/>
+        </w:rPr>
+        <w:t>Next()</w:t>
       </w:r>
       <w:r>
         <w:rPr>
@@ -10452,29 +10173,16 @@
         </w:rPr>
         <w:t xml:space="preserve"> including </w:t>
       </w:r>
-      <w:proofErr w:type="gramStart"/>
-      <w:r>
-        <w:rPr>
-          <w:rFonts w:ascii="Arial" w:hAnsi="Arial" w:cs="Arial"/>
-          <w:i/>
-          <w:iCs/>
-          <w:sz w:val="24"/>
-          <w:szCs w:val="24"/>
-          <w:lang w:val="en-US"/>
-        </w:rPr>
-        <w:t>Randint(</w:t>
-      </w:r>
-      <w:proofErr w:type="gramEnd"/>
-      <w:r>
-        <w:rPr>
-          <w:rFonts w:ascii="Arial" w:hAnsi="Arial" w:cs="Arial"/>
-          <w:i/>
-          <w:iCs/>
-          <w:sz w:val="24"/>
-          <w:szCs w:val="24"/>
-          <w:lang w:val="en-US"/>
-        </w:rPr>
-        <w:t>)</w:t>
+      <w:r>
+        <w:rPr>
+          <w:rFonts w:ascii="Arial" w:hAnsi="Arial" w:cs="Arial"/>
+          <w:i/>
+          <w:iCs/>
+          <w:sz w:val="24"/>
+          <w:szCs w:val="24"/>
+          <w:lang w:val="en-US"/>
+        </w:rPr>
+        <w:t>Randint()</w:t>
       </w:r>
       <w:r>
         <w:rPr>
@@ -10926,40 +10634,18 @@
           <w:szCs w:val="24"/>
           <w:lang w:val="en-US"/>
         </w:rPr>
-        <w:t>Being called almost identically to C#’</w:t>
-      </w:r>
-      <w:proofErr w:type="gramStart"/>
-      <w:r>
-        <w:rPr>
-          <w:rFonts w:ascii="Arial" w:hAnsi="Arial" w:cs="Arial"/>
-          <w:sz w:val="24"/>
-          <w:szCs w:val="24"/>
-          <w:lang w:val="en-US"/>
-        </w:rPr>
-        <w:t xml:space="preserve">s </w:t>
-      </w:r>
-      <w:r>
-        <w:rPr>
-          <w:rFonts w:ascii="Arial" w:hAnsi="Arial" w:cs="Arial"/>
-          <w:i/>
-          <w:iCs/>
-          <w:sz w:val="24"/>
-          <w:szCs w:val="24"/>
-          <w:lang w:val="en-US"/>
-        </w:rPr>
-        <w:t>.Next</w:t>
-      </w:r>
-      <w:proofErr w:type="gramEnd"/>
-      <w:r>
-        <w:rPr>
-          <w:rFonts w:ascii="Arial" w:hAnsi="Arial" w:cs="Arial"/>
-          <w:i/>
-          <w:iCs/>
-          <w:sz w:val="24"/>
-          <w:szCs w:val="24"/>
-          <w:lang w:val="en-US"/>
-        </w:rPr>
-        <w:t>()</w:t>
+        <w:t xml:space="preserve">Being called almost identically to C#’s </w:t>
+      </w:r>
+      <w:r>
+        <w:rPr>
+          <w:rFonts w:ascii="Arial" w:hAnsi="Arial" w:cs="Arial"/>
+          <w:i/>
+          <w:iCs/>
+          <w:sz w:val="24"/>
+          <w:szCs w:val="24"/>
+          <w:lang w:val="en-US"/>
+        </w:rPr>
+        <w:t>.Next()</w:t>
       </w:r>
       <w:r>
         <w:rPr>
@@ -11071,25 +10757,14 @@
         </w:rPr>
         <w:t xml:space="preserve">alongside the Json library before any generations begin. </w:t>
       </w:r>
-      <w:proofErr w:type="gramStart"/>
-      <w:r>
-        <w:rPr>
-          <w:rFonts w:ascii="Arial" w:hAnsi="Arial" w:cs="Arial"/>
-          <w:sz w:val="24"/>
-          <w:szCs w:val="24"/>
-          <w:lang w:val="en-US"/>
-        </w:rPr>
-        <w:t>In order to</w:t>
-      </w:r>
-      <w:proofErr w:type="gramEnd"/>
-      <w:r>
-        <w:rPr>
-          <w:rFonts w:ascii="Arial" w:hAnsi="Arial" w:cs="Arial"/>
-          <w:sz w:val="24"/>
-          <w:szCs w:val="24"/>
-          <w:lang w:val="en-US"/>
-        </w:rPr>
-        <w:t xml:space="preserve"> store outputs, </w:t>
+      <w:r>
+        <w:rPr>
+          <w:rFonts w:ascii="Arial" w:hAnsi="Arial" w:cs="Arial"/>
+          <w:sz w:val="24"/>
+          <w:szCs w:val="24"/>
+          <w:lang w:val="en-US"/>
+        </w:rPr>
+        <w:t xml:space="preserve">In order to store outputs, </w:t>
       </w:r>
       <w:r>
         <w:rPr>
@@ -11284,29 +10959,16 @@
         </w:rPr>
         <w:t xml:space="preserve">stores the result of a </w:t>
       </w:r>
-      <w:proofErr w:type="gramStart"/>
-      <w:r>
-        <w:rPr>
-          <w:rFonts w:ascii="Arial" w:hAnsi="Arial" w:cs="Arial"/>
-          <w:i/>
-          <w:iCs/>
-          <w:sz w:val="24"/>
-          <w:szCs w:val="24"/>
-          <w:lang w:val="en-US"/>
-        </w:rPr>
-        <w:t>Randint(</w:t>
-      </w:r>
-      <w:proofErr w:type="gramEnd"/>
-      <w:r>
-        <w:rPr>
-          <w:rFonts w:ascii="Arial" w:hAnsi="Arial" w:cs="Arial"/>
-          <w:i/>
-          <w:iCs/>
-          <w:sz w:val="24"/>
-          <w:szCs w:val="24"/>
-          <w:lang w:val="en-US"/>
-        </w:rPr>
-        <w:t>)</w:t>
+      <w:r>
+        <w:rPr>
+          <w:rFonts w:ascii="Arial" w:hAnsi="Arial" w:cs="Arial"/>
+          <w:i/>
+          <w:iCs/>
+          <w:sz w:val="24"/>
+          <w:szCs w:val="24"/>
+          <w:lang w:val="en-US"/>
+        </w:rPr>
+        <w:t>Randint()</w:t>
       </w:r>
       <w:r>
         <w:rPr>
@@ -11521,25 +11183,14 @@
         </w:rPr>
         <w:t xml:space="preserve"> which is then </w:t>
       </w:r>
-      <w:proofErr w:type="gramStart"/>
-      <w:r>
-        <w:rPr>
-          <w:rFonts w:ascii="Arial" w:hAnsi="Arial" w:cs="Arial"/>
-          <w:sz w:val="24"/>
-          <w:szCs w:val="24"/>
-          <w:lang w:val="en-US"/>
-        </w:rPr>
-        <w:t>outputted</w:t>
-      </w:r>
-      <w:proofErr w:type="gramEnd"/>
-      <w:r>
-        <w:rPr>
-          <w:rFonts w:ascii="Arial" w:hAnsi="Arial" w:cs="Arial"/>
-          <w:sz w:val="24"/>
-          <w:szCs w:val="24"/>
-          <w:lang w:val="en-US"/>
-        </w:rPr>
-        <w:t xml:space="preserve"> </w:t>
+      <w:r>
+        <w:rPr>
+          <w:rFonts w:ascii="Arial" w:hAnsi="Arial" w:cs="Arial"/>
+          <w:sz w:val="24"/>
+          <w:szCs w:val="24"/>
+          <w:lang w:val="en-US"/>
+        </w:rPr>
+        <w:t xml:space="preserve">outputted </w:t>
       </w:r>
       <w:r>
         <w:rPr>
@@ -11691,29 +11342,16 @@
         </w:rPr>
         <w:t xml:space="preserve">contains more than just the </w:t>
       </w:r>
-      <w:proofErr w:type="gramStart"/>
-      <w:r>
-        <w:rPr>
-          <w:rFonts w:ascii="Arial" w:hAnsi="Arial" w:cs="Arial"/>
-          <w:i/>
-          <w:iCs/>
-          <w:sz w:val="24"/>
-          <w:szCs w:val="24"/>
-          <w:lang w:val="en-US"/>
-        </w:rPr>
-        <w:t>Randint(</w:t>
-      </w:r>
-      <w:proofErr w:type="gramEnd"/>
-      <w:r>
-        <w:rPr>
-          <w:rFonts w:ascii="Arial" w:hAnsi="Arial" w:cs="Arial"/>
-          <w:i/>
-          <w:iCs/>
-          <w:sz w:val="24"/>
-          <w:szCs w:val="24"/>
-          <w:lang w:val="en-US"/>
-        </w:rPr>
-        <w:t>)</w:t>
+      <w:r>
+        <w:rPr>
+          <w:rFonts w:ascii="Arial" w:hAnsi="Arial" w:cs="Arial"/>
+          <w:i/>
+          <w:iCs/>
+          <w:sz w:val="24"/>
+          <w:szCs w:val="24"/>
+          <w:lang w:val="en-US"/>
+        </w:rPr>
+        <w:t>Randint()</w:t>
       </w:r>
       <w:r>
         <w:rPr>
@@ -11742,7 +11380,6 @@
         </w:rPr>
         <w:t xml:space="preserve">the </w:t>
       </w:r>
-      <w:proofErr w:type="gramStart"/>
       <w:r>
         <w:rPr>
           <w:rFonts w:ascii="Arial" w:hAnsi="Arial" w:cs="Arial"/>
@@ -11763,19 +11400,7 @@
           <w:szCs w:val="24"/>
           <w:lang w:val="en-US"/>
         </w:rPr>
-        <w:t>andom(</w:t>
-      </w:r>
-      <w:proofErr w:type="gramEnd"/>
-      <w:r>
-        <w:rPr>
-          <w:rFonts w:ascii="Arial" w:hAnsi="Arial" w:cs="Arial"/>
-          <w:i/>
-          <w:iCs/>
-          <w:sz w:val="24"/>
-          <w:szCs w:val="24"/>
-          <w:lang w:val="en-US"/>
-        </w:rPr>
-        <w:t>)</w:t>
+        <w:t>andom()</w:t>
       </w:r>
       <w:r>
         <w:rPr>
@@ -11878,7 +11503,6 @@
         <w:t xml:space="preserve">As this implementation </w:t>
       </w:r>
       <w:proofErr w:type="spellStart"/>
-      <w:proofErr w:type="gramStart"/>
       <w:r>
         <w:rPr>
           <w:rFonts w:ascii="Arial" w:hAnsi="Arial" w:cs="Arial"/>
@@ -11898,7 +11522,6 @@
         <w:t>d</w:t>
       </w:r>
       <w:proofErr w:type="spellEnd"/>
-      <w:proofErr w:type="gramEnd"/>
       <w:r>
         <w:rPr>
           <w:rFonts w:ascii="Arial" w:hAnsi="Arial" w:cs="Arial"/>
@@ -11955,7 +11578,6 @@
         </w:rPr>
         <w:t xml:space="preserve">is used to fill the list with the outputs from </w:t>
       </w:r>
-      <w:proofErr w:type="gramStart"/>
       <w:r>
         <w:rPr>
           <w:rFonts w:ascii="Arial" w:hAnsi="Arial" w:cs="Arial"/>
@@ -11987,19 +11609,7 @@
           <w:szCs w:val="24"/>
           <w:lang w:val="en-US"/>
         </w:rPr>
-        <w:t>(</w:t>
-      </w:r>
-      <w:proofErr w:type="gramEnd"/>
-      <w:r>
-        <w:rPr>
-          <w:rFonts w:ascii="Arial" w:hAnsi="Arial" w:cs="Arial"/>
-          <w:i/>
-          <w:iCs/>
-          <w:sz w:val="24"/>
-          <w:szCs w:val="24"/>
-          <w:lang w:val="en-US"/>
-        </w:rPr>
-        <w:t>)</w:t>
+        <w:t>()</w:t>
       </w:r>
       <w:r>
         <w:rPr>
@@ -12244,29 +11854,16 @@
         </w:rPr>
         <w:t xml:space="preserve">while </w:t>
       </w:r>
-      <w:proofErr w:type="gramStart"/>
-      <w:r>
-        <w:rPr>
-          <w:rFonts w:ascii="Arial" w:hAnsi="Arial" w:cs="Arial"/>
-          <w:i/>
-          <w:iCs/>
-          <w:sz w:val="24"/>
-          <w:szCs w:val="24"/>
-          <w:lang w:val="en-US"/>
-        </w:rPr>
-        <w:t>Randint(</w:t>
-      </w:r>
-      <w:proofErr w:type="gramEnd"/>
-      <w:r>
-        <w:rPr>
-          <w:rFonts w:ascii="Arial" w:hAnsi="Arial" w:cs="Arial"/>
-          <w:i/>
-          <w:iCs/>
-          <w:sz w:val="24"/>
-          <w:szCs w:val="24"/>
-          <w:lang w:val="en-US"/>
-        </w:rPr>
-        <w:t>)</w:t>
+      <w:r>
+        <w:rPr>
+          <w:rFonts w:ascii="Arial" w:hAnsi="Arial" w:cs="Arial"/>
+          <w:i/>
+          <w:iCs/>
+          <w:sz w:val="24"/>
+          <w:szCs w:val="24"/>
+          <w:lang w:val="en-US"/>
+        </w:rPr>
+        <w:t>Randint()</w:t>
       </w:r>
       <w:r>
         <w:rPr>
@@ -12386,21 +11983,8 @@
           <w:szCs w:val="24"/>
           <w:lang w:val="en-US"/>
         </w:rPr>
-        <w:t xml:space="preserve">Figure 13. A screenshot of the Python Seeded Random </w:t>
-      </w:r>
-      <w:proofErr w:type="gramStart"/>
-      <w:r>
-        <w:rPr>
-          <w:rFonts w:ascii="Arial" w:hAnsi="Arial" w:cs="Arial"/>
-          <w:i/>
-          <w:iCs/>
-          <w:sz w:val="24"/>
-          <w:szCs w:val="24"/>
-          <w:lang w:val="en-US"/>
-        </w:rPr>
-        <w:t>implementation</w:t>
-      </w:r>
-      <w:proofErr w:type="gramEnd"/>
+        <w:t>Figure 13. A screenshot of the Python Seeded Random implementation</w:t>
+      </w:r>
     </w:p>
     <w:p>
       <w:pPr>
@@ -12420,29 +12004,16 @@
         </w:rPr>
         <w:t xml:space="preserve">The seeded implementation of Python’s </w:t>
       </w:r>
-      <w:proofErr w:type="gramStart"/>
-      <w:r>
-        <w:rPr>
-          <w:rFonts w:ascii="Arial" w:hAnsi="Arial" w:cs="Arial"/>
-          <w:i/>
-          <w:iCs/>
-          <w:sz w:val="24"/>
-          <w:szCs w:val="24"/>
-          <w:lang w:val="en-US"/>
-        </w:rPr>
-        <w:t>Random(</w:t>
-      </w:r>
-      <w:proofErr w:type="gramEnd"/>
-      <w:r>
-        <w:rPr>
-          <w:rFonts w:ascii="Arial" w:hAnsi="Arial" w:cs="Arial"/>
-          <w:i/>
-          <w:iCs/>
-          <w:sz w:val="24"/>
-          <w:szCs w:val="24"/>
-          <w:lang w:val="en-US"/>
-        </w:rPr>
-        <w:t>)</w:t>
+      <w:r>
+        <w:rPr>
+          <w:rFonts w:ascii="Arial" w:hAnsi="Arial" w:cs="Arial"/>
+          <w:i/>
+          <w:iCs/>
+          <w:sz w:val="24"/>
+          <w:szCs w:val="24"/>
+          <w:lang w:val="en-US"/>
+        </w:rPr>
+        <w:t>Random()</w:t>
       </w:r>
       <w:r>
         <w:rPr>
@@ -13045,29 +12616,16 @@
         </w:rPr>
         <w:t xml:space="preserve"> as the </w:t>
       </w:r>
-      <w:proofErr w:type="gramStart"/>
-      <w:r>
-        <w:rPr>
-          <w:rFonts w:ascii="Arial" w:hAnsi="Arial" w:cs="Arial"/>
-          <w:i/>
-          <w:iCs/>
-          <w:sz w:val="24"/>
-          <w:szCs w:val="24"/>
-          <w:lang w:val="en-US"/>
-        </w:rPr>
-        <w:t>Randint(</w:t>
-      </w:r>
-      <w:proofErr w:type="gramEnd"/>
-      <w:r>
-        <w:rPr>
-          <w:rFonts w:ascii="Arial" w:hAnsi="Arial" w:cs="Arial"/>
-          <w:i/>
-          <w:iCs/>
-          <w:sz w:val="24"/>
-          <w:szCs w:val="24"/>
-          <w:lang w:val="en-US"/>
-        </w:rPr>
-        <w:t>)</w:t>
+      <w:r>
+        <w:rPr>
+          <w:rFonts w:ascii="Arial" w:hAnsi="Arial" w:cs="Arial"/>
+          <w:i/>
+          <w:iCs/>
+          <w:sz w:val="24"/>
+          <w:szCs w:val="24"/>
+          <w:lang w:val="en-US"/>
+        </w:rPr>
+        <w:t>Randint()</w:t>
       </w:r>
       <w:r>
         <w:rPr>
@@ -13105,29 +12663,16 @@
         </w:rPr>
         <w:t xml:space="preserve">outputs given by previous generators, the </w:t>
       </w:r>
-      <w:proofErr w:type="gramStart"/>
-      <w:r>
-        <w:rPr>
-          <w:rFonts w:ascii="Arial" w:hAnsi="Arial" w:cs="Arial"/>
-          <w:i/>
-          <w:iCs/>
-          <w:sz w:val="24"/>
-          <w:szCs w:val="24"/>
-          <w:lang w:val="en-US"/>
-        </w:rPr>
-        <w:t>Randint(</w:t>
-      </w:r>
-      <w:proofErr w:type="gramEnd"/>
-      <w:r>
-        <w:rPr>
-          <w:rFonts w:ascii="Arial" w:hAnsi="Arial" w:cs="Arial"/>
-          <w:i/>
-          <w:iCs/>
-          <w:sz w:val="24"/>
-          <w:szCs w:val="24"/>
-          <w:lang w:val="en-US"/>
-        </w:rPr>
-        <w:t>)</w:t>
+      <w:r>
+        <w:rPr>
+          <w:rFonts w:ascii="Arial" w:hAnsi="Arial" w:cs="Arial"/>
+          <w:i/>
+          <w:iCs/>
+          <w:sz w:val="24"/>
+          <w:szCs w:val="24"/>
+          <w:lang w:val="en-US"/>
+        </w:rPr>
+        <w:t>Randint()</w:t>
       </w:r>
       <w:r>
         <w:rPr>
@@ -13334,17 +12879,7 @@
           <w:szCs w:val="24"/>
           <w:lang w:val="en-US"/>
         </w:rPr>
-        <w:t xml:space="preserve">The use </w:t>
-      </w:r>
-      <w:proofErr w:type="gramStart"/>
-      <w:r>
-        <w:rPr>
-          <w:rFonts w:ascii="Arial" w:hAnsi="Arial" w:cs="Arial"/>
-          <w:sz w:val="24"/>
-          <w:szCs w:val="24"/>
-          <w:lang w:val="en-US"/>
-        </w:rPr>
-        <w:t xml:space="preserve">of </w:t>
+        <w:t xml:space="preserve">The use of </w:t>
       </w:r>
       <w:r>
         <w:rPr>
@@ -13392,7 +12927,6 @@
         <w:t>ist</w:t>
       </w:r>
       <w:proofErr w:type="spellEnd"/>
-      <w:proofErr w:type="gramEnd"/>
       <w:r>
         <w:rPr>
           <w:rFonts w:ascii="Arial" w:hAnsi="Arial" w:cs="Arial"/>
@@ -13560,21 +13094,8 @@
           <w:szCs w:val="24"/>
           <w:lang w:val="en-US"/>
         </w:rPr>
-        <w:t xml:space="preserve">A screenshot of the NumPy Seeded Randint </w:t>
-      </w:r>
-      <w:proofErr w:type="gramStart"/>
-      <w:r>
-        <w:rPr>
-          <w:rFonts w:ascii="Arial" w:hAnsi="Arial" w:cs="Arial"/>
-          <w:i/>
-          <w:iCs/>
-          <w:sz w:val="24"/>
-          <w:szCs w:val="24"/>
-          <w:lang w:val="en-US"/>
-        </w:rPr>
-        <w:t>implementation</w:t>
-      </w:r>
-      <w:proofErr w:type="gramEnd"/>
+        <w:t>A screenshot of the NumPy Seeded Randint implementation</w:t>
+      </w:r>
     </w:p>
     <w:p>
       <w:pPr>
@@ -13594,29 +13115,16 @@
         </w:rPr>
         <w:t xml:space="preserve">In addition to the Randint implementation, a seeded implementation of the NumPy </w:t>
       </w:r>
-      <w:proofErr w:type="gramStart"/>
-      <w:r>
-        <w:rPr>
-          <w:rFonts w:ascii="Arial" w:hAnsi="Arial" w:cs="Arial"/>
-          <w:i/>
-          <w:iCs/>
-          <w:sz w:val="24"/>
-          <w:szCs w:val="24"/>
-          <w:lang w:val="en-US"/>
-        </w:rPr>
-        <w:t>Randint(</w:t>
-      </w:r>
-      <w:proofErr w:type="gramEnd"/>
-      <w:r>
-        <w:rPr>
-          <w:rFonts w:ascii="Arial" w:hAnsi="Arial" w:cs="Arial"/>
-          <w:i/>
-          <w:iCs/>
-          <w:sz w:val="24"/>
-          <w:szCs w:val="24"/>
-          <w:lang w:val="en-US"/>
-        </w:rPr>
-        <w:t>)</w:t>
+      <w:r>
+        <w:rPr>
+          <w:rFonts w:ascii="Arial" w:hAnsi="Arial" w:cs="Arial"/>
+          <w:i/>
+          <w:iCs/>
+          <w:sz w:val="24"/>
+          <w:szCs w:val="24"/>
+          <w:lang w:val="en-US"/>
+        </w:rPr>
+        <w:t>Randint()</w:t>
       </w:r>
       <w:r>
         <w:rPr>
@@ -13843,29 +13351,16 @@
         </w:rPr>
         <w:t xml:space="preserve">, by adjusting the </w:t>
       </w:r>
-      <w:proofErr w:type="gramStart"/>
-      <w:r>
-        <w:rPr>
-          <w:rFonts w:ascii="Arial" w:hAnsi="Arial" w:cs="Arial"/>
-          <w:i/>
-          <w:iCs/>
-          <w:sz w:val="24"/>
-          <w:szCs w:val="24"/>
-          <w:lang w:val="en-US"/>
-        </w:rPr>
-        <w:t>Randint(</w:t>
-      </w:r>
-      <w:proofErr w:type="gramEnd"/>
-      <w:r>
-        <w:rPr>
-          <w:rFonts w:ascii="Arial" w:hAnsi="Arial" w:cs="Arial"/>
-          <w:i/>
-          <w:iCs/>
-          <w:sz w:val="24"/>
-          <w:szCs w:val="24"/>
-          <w:lang w:val="en-US"/>
-        </w:rPr>
-        <w:t>)</w:t>
+      <w:r>
+        <w:rPr>
+          <w:rFonts w:ascii="Arial" w:hAnsi="Arial" w:cs="Arial"/>
+          <w:i/>
+          <w:iCs/>
+          <w:sz w:val="24"/>
+          <w:szCs w:val="24"/>
+          <w:lang w:val="en-US"/>
+        </w:rPr>
+        <w:t>Randint()</w:t>
       </w:r>
       <w:r>
         <w:rPr>
@@ -13993,29 +13488,16 @@
         </w:rPr>
         <w:t xml:space="preserve">the </w:t>
       </w:r>
-      <w:proofErr w:type="gramStart"/>
-      <w:r>
-        <w:rPr>
-          <w:rFonts w:ascii="Arial" w:hAnsi="Arial" w:cs="Arial"/>
-          <w:i/>
-          <w:iCs/>
-          <w:sz w:val="24"/>
-          <w:szCs w:val="24"/>
-          <w:lang w:val="en-US"/>
-        </w:rPr>
-        <w:t>Random(</w:t>
-      </w:r>
-      <w:proofErr w:type="gramEnd"/>
-      <w:r>
-        <w:rPr>
-          <w:rFonts w:ascii="Arial" w:hAnsi="Arial" w:cs="Arial"/>
-          <w:i/>
-          <w:iCs/>
-          <w:sz w:val="24"/>
-          <w:szCs w:val="24"/>
-          <w:lang w:val="en-US"/>
-        </w:rPr>
-        <w:t>)</w:t>
+      <w:r>
+        <w:rPr>
+          <w:rFonts w:ascii="Arial" w:hAnsi="Arial" w:cs="Arial"/>
+          <w:i/>
+          <w:iCs/>
+          <w:sz w:val="24"/>
+          <w:szCs w:val="24"/>
+          <w:lang w:val="en-US"/>
+        </w:rPr>
+        <w:t>Random()</w:t>
       </w:r>
       <w:r>
         <w:rPr>
@@ -14338,29 +13820,16 @@
         </w:rPr>
         <w:t xml:space="preserve"> By changing the maximum value of </w:t>
       </w:r>
-      <w:proofErr w:type="gramStart"/>
-      <w:r>
-        <w:rPr>
-          <w:rFonts w:ascii="Arial" w:hAnsi="Arial" w:cs="Arial"/>
-          <w:i/>
-          <w:iCs/>
-          <w:sz w:val="24"/>
-          <w:szCs w:val="24"/>
-          <w:lang w:val="en-US"/>
-        </w:rPr>
-        <w:t>Randint(</w:t>
-      </w:r>
-      <w:proofErr w:type="gramEnd"/>
-      <w:r>
-        <w:rPr>
-          <w:rFonts w:ascii="Arial" w:hAnsi="Arial" w:cs="Arial"/>
-          <w:i/>
-          <w:iCs/>
-          <w:sz w:val="24"/>
-          <w:szCs w:val="24"/>
-          <w:lang w:val="en-US"/>
-        </w:rPr>
-        <w:t>)</w:t>
+      <w:r>
+        <w:rPr>
+          <w:rFonts w:ascii="Arial" w:hAnsi="Arial" w:cs="Arial"/>
+          <w:i/>
+          <w:iCs/>
+          <w:sz w:val="24"/>
+          <w:szCs w:val="24"/>
+          <w:lang w:val="en-US"/>
+        </w:rPr>
+        <w:t>Randint()</w:t>
       </w:r>
       <w:r>
         <w:rPr>
@@ -14406,6 +13875,806 @@
           <w:lang w:val="en-US"/>
         </w:rPr>
         <w:t xml:space="preserve">exported to a JSON file. </w:t>
+      </w:r>
+    </w:p>
+    <w:p>
+      <w:pPr>
+        <w:rPr>
+          <w:rFonts w:ascii="Arial" w:hAnsi="Arial" w:cs="Arial"/>
+          <w:sz w:val="24"/>
+          <w:szCs w:val="24"/>
+          <w:lang w:val="en-US"/>
+        </w:rPr>
+      </w:pPr>
+      <w:r>
+        <w:rPr>
+          <w:noProof/>
+        </w:rPr>
+        <w:lastRenderedPageBreak/>
+        <w:drawing>
+          <wp:inline distT="0" distB="0" distL="0" distR="0" wp14:anchorId="442443C1" wp14:editId="12A30678">
+            <wp:extent cx="5731510" cy="2261870"/>
+            <wp:effectExtent l="0" t="0" r="2540" b="5080"/>
+            <wp:docPr id="534039746" name="Picture 1" descr="A screenshot of a computer&#10;&#10;Description automatically generated"/>
+            <wp:cNvGraphicFramePr>
+              <a:graphicFrameLocks xmlns:a="http://schemas.openxmlformats.org/drawingml/2006/main" noChangeAspect="1"/>
+            </wp:cNvGraphicFramePr>
+            <a:graphic xmlns:a="http://schemas.openxmlformats.org/drawingml/2006/main">
+              <a:graphicData uri="http://schemas.openxmlformats.org/drawingml/2006/picture">
+                <pic:pic xmlns:pic="http://schemas.openxmlformats.org/drawingml/2006/picture">
+                  <pic:nvPicPr>
+                    <pic:cNvPr id="534039746" name="Picture 1" descr="A screenshot of a computer&#10;&#10;Description automatically generated"/>
+                    <pic:cNvPicPr/>
+                  </pic:nvPicPr>
+                  <pic:blipFill>
+                    <a:blip r:embed="rId22"/>
+                    <a:stretch>
+                      <a:fillRect/>
+                    </a:stretch>
+                  </pic:blipFill>
+                  <pic:spPr>
+                    <a:xfrm>
+                      <a:off x="0" y="0"/>
+                      <a:ext cx="5731510" cy="2261870"/>
+                    </a:xfrm>
+                    <a:prstGeom prst="rect">
+                      <a:avLst/>
+                    </a:prstGeom>
+                  </pic:spPr>
+                </pic:pic>
+              </a:graphicData>
+            </a:graphic>
+          </wp:inline>
+        </w:drawing>
+      </w:r>
+    </w:p>
+    <w:p>
+      <w:pPr>
+        <w:rPr>
+          <w:rFonts w:ascii="Arial" w:hAnsi="Arial" w:cs="Arial"/>
+          <w:i/>
+          <w:iCs/>
+          <w:sz w:val="24"/>
+          <w:szCs w:val="24"/>
+          <w:lang w:val="en-US"/>
+        </w:rPr>
+      </w:pPr>
+      <w:r>
+        <w:rPr>
+          <w:rFonts w:ascii="Arial" w:hAnsi="Arial" w:cs="Arial"/>
+          <w:i/>
+          <w:iCs/>
+          <w:sz w:val="24"/>
+          <w:szCs w:val="24"/>
+          <w:lang w:val="en-US"/>
+        </w:rPr>
+        <w:t>Figure 18. A screenshot of the NumPy Seeded Coin Simulation Implementation</w:t>
+      </w:r>
+    </w:p>
+    <w:p>
+      <w:pPr>
+        <w:rPr>
+          <w:rFonts w:ascii="Arial" w:hAnsi="Arial" w:cs="Arial"/>
+          <w:sz w:val="24"/>
+          <w:szCs w:val="24"/>
+          <w:lang w:val="en-US"/>
+        </w:rPr>
+      </w:pPr>
+      <w:r>
+        <w:rPr>
+          <w:rFonts w:ascii="Arial" w:hAnsi="Arial" w:cs="Arial"/>
+          <w:sz w:val="24"/>
+          <w:szCs w:val="24"/>
+          <w:lang w:val="en-US"/>
+        </w:rPr>
+        <w:t xml:space="preserve">As </w:t>
+      </w:r>
+      <w:r>
+        <w:rPr>
+          <w:rFonts w:ascii="Arial" w:hAnsi="Arial" w:cs="Arial"/>
+          <w:sz w:val="24"/>
+          <w:szCs w:val="24"/>
+          <w:lang w:val="en-US"/>
+        </w:rPr>
+        <w:t xml:space="preserve">seen in figure 18, </w:t>
+      </w:r>
+      <w:r>
+        <w:rPr>
+          <w:rFonts w:ascii="Arial" w:hAnsi="Arial" w:cs="Arial"/>
+          <w:sz w:val="24"/>
+          <w:szCs w:val="24"/>
+          <w:lang w:val="en-US"/>
+        </w:rPr>
+        <w:t xml:space="preserve">the NumPy </w:t>
+      </w:r>
+      <w:r>
+        <w:rPr>
+          <w:rFonts w:ascii="Arial" w:hAnsi="Arial" w:cs="Arial"/>
+          <w:i/>
+          <w:iCs/>
+          <w:sz w:val="24"/>
+          <w:szCs w:val="24"/>
+          <w:lang w:val="en-US"/>
+        </w:rPr>
+        <w:t>Randint()</w:t>
+      </w:r>
+      <w:r>
+        <w:rPr>
+          <w:rFonts w:ascii="Arial" w:hAnsi="Arial" w:cs="Arial"/>
+          <w:sz w:val="24"/>
+          <w:szCs w:val="24"/>
+          <w:lang w:val="en-US"/>
+        </w:rPr>
+        <w:t xml:space="preserve"> function allowed for user customisable seeds</w:t>
+      </w:r>
+      <w:r>
+        <w:rPr>
+          <w:rFonts w:ascii="Arial" w:hAnsi="Arial" w:cs="Arial"/>
+          <w:sz w:val="24"/>
+          <w:szCs w:val="24"/>
+          <w:lang w:val="en-US"/>
+        </w:rPr>
+        <w:t xml:space="preserve">, </w:t>
+      </w:r>
+      <w:r>
+        <w:rPr>
+          <w:rFonts w:ascii="Arial" w:hAnsi="Arial" w:cs="Arial"/>
+          <w:sz w:val="24"/>
+          <w:szCs w:val="24"/>
+          <w:lang w:val="en-US"/>
+        </w:rPr>
+        <w:t xml:space="preserve">the simulation was repeated as seen previously with the </w:t>
+      </w:r>
+      <w:r>
+        <w:rPr>
+          <w:rFonts w:ascii="Arial" w:hAnsi="Arial" w:cs="Arial"/>
+          <w:sz w:val="24"/>
+          <w:szCs w:val="24"/>
+          <w:lang w:val="en-US"/>
+        </w:rPr>
+        <w:t>chosen 30102000 seed.</w:t>
+      </w:r>
+      <w:r>
+        <w:rPr>
+          <w:rFonts w:ascii="Arial" w:hAnsi="Arial" w:cs="Arial"/>
+          <w:sz w:val="24"/>
+          <w:szCs w:val="24"/>
+          <w:lang w:val="en-US"/>
+        </w:rPr>
+        <w:t xml:space="preserve"> </w:t>
+      </w:r>
+      <w:r>
+        <w:rPr>
+          <w:rFonts w:ascii="Arial" w:hAnsi="Arial" w:cs="Arial"/>
+          <w:sz w:val="24"/>
+          <w:szCs w:val="24"/>
+          <w:lang w:val="en-US"/>
+        </w:rPr>
+        <w:t xml:space="preserve">No other parameters </w:t>
+      </w:r>
+      <w:r>
+        <w:rPr>
+          <w:rFonts w:ascii="Arial" w:hAnsi="Arial" w:cs="Arial"/>
+          <w:sz w:val="24"/>
+          <w:szCs w:val="24"/>
+          <w:lang w:val="en-US"/>
+        </w:rPr>
+        <w:t xml:space="preserve">were </w:t>
+      </w:r>
+      <w:r>
+        <w:rPr>
+          <w:rFonts w:ascii="Arial" w:hAnsi="Arial" w:cs="Arial"/>
+          <w:sz w:val="24"/>
+          <w:szCs w:val="24"/>
+          <w:lang w:val="en-US"/>
+        </w:rPr>
+        <w:t xml:space="preserve">adjusted </w:t>
+      </w:r>
+      <w:r>
+        <w:rPr>
+          <w:rFonts w:ascii="Arial" w:hAnsi="Arial" w:cs="Arial"/>
+          <w:sz w:val="24"/>
+          <w:szCs w:val="24"/>
+          <w:lang w:val="en-US"/>
+        </w:rPr>
+        <w:t>for this simulation</w:t>
+      </w:r>
+      <w:r>
+        <w:rPr>
+          <w:rFonts w:ascii="Arial" w:hAnsi="Arial" w:cs="Arial"/>
+          <w:sz w:val="24"/>
+          <w:szCs w:val="24"/>
+          <w:lang w:val="en-US"/>
+        </w:rPr>
+        <w:t xml:space="preserve">, as </w:t>
+      </w:r>
+      <w:r>
+        <w:rPr>
+          <w:rFonts w:ascii="Arial" w:hAnsi="Arial" w:cs="Arial"/>
+          <w:sz w:val="24"/>
+          <w:szCs w:val="24"/>
+          <w:lang w:val="en-US"/>
+        </w:rPr>
+        <w:t xml:space="preserve">the min, max, and </w:t>
+      </w:r>
+      <w:r>
+        <w:rPr>
+          <w:rFonts w:ascii="Arial" w:hAnsi="Arial" w:cs="Arial"/>
+          <w:sz w:val="24"/>
+          <w:szCs w:val="24"/>
+          <w:lang w:val="en-US"/>
+        </w:rPr>
+        <w:t xml:space="preserve">iterations values </w:t>
+      </w:r>
+      <w:r>
+        <w:rPr>
+          <w:rFonts w:ascii="Arial" w:hAnsi="Arial" w:cs="Arial"/>
+          <w:sz w:val="24"/>
+          <w:szCs w:val="24"/>
+          <w:lang w:val="en-US"/>
+        </w:rPr>
+        <w:t xml:space="preserve">stayed identical to the non-seeded implementation. </w:t>
+      </w:r>
+      <w:r>
+        <w:rPr>
+          <w:rFonts w:ascii="Arial" w:hAnsi="Arial" w:cs="Arial"/>
+          <w:sz w:val="24"/>
+          <w:szCs w:val="24"/>
+          <w:lang w:val="en-US"/>
+        </w:rPr>
+        <w:t xml:space="preserve">Once generation was completed, </w:t>
+      </w:r>
+      <w:r>
+        <w:rPr>
+          <w:rFonts w:ascii="Arial" w:hAnsi="Arial" w:cs="Arial"/>
+          <w:sz w:val="24"/>
+          <w:szCs w:val="24"/>
+          <w:lang w:val="en-US"/>
+        </w:rPr>
+        <w:t xml:space="preserve">the NumPy array was converted to a </w:t>
+      </w:r>
+      <w:r>
+        <w:rPr>
+          <w:rFonts w:ascii="Arial" w:hAnsi="Arial" w:cs="Arial"/>
+          <w:sz w:val="24"/>
+          <w:szCs w:val="24"/>
+          <w:lang w:val="en-US"/>
+        </w:rPr>
+        <w:t xml:space="preserve">JSON serialisable list and then exported. </w:t>
+      </w:r>
+    </w:p>
+    <w:p>
+      <w:pPr>
+        <w:rPr>
+          <w:rFonts w:ascii="Arial" w:hAnsi="Arial" w:cs="Arial"/>
+          <w:sz w:val="24"/>
+          <w:szCs w:val="24"/>
+          <w:lang w:val="en-US"/>
+        </w:rPr>
+      </w:pPr>
+      <w:r>
+        <w:rPr>
+          <w:noProof/>
+        </w:rPr>
+        <w:drawing>
+          <wp:inline distT="0" distB="0" distL="0" distR="0" wp14:anchorId="5A8389A7" wp14:editId="14360D32">
+            <wp:extent cx="5731510" cy="3231515"/>
+            <wp:effectExtent l="0" t="0" r="2540" b="6985"/>
+            <wp:docPr id="989215468" name="Picture 1" descr="A screenshot of a computer program&#10;&#10;Description automatically generated"/>
+            <wp:cNvGraphicFramePr>
+              <a:graphicFrameLocks xmlns:a="http://schemas.openxmlformats.org/drawingml/2006/main" noChangeAspect="1"/>
+            </wp:cNvGraphicFramePr>
+            <a:graphic xmlns:a="http://schemas.openxmlformats.org/drawingml/2006/main">
+              <a:graphicData uri="http://schemas.openxmlformats.org/drawingml/2006/picture">
+                <pic:pic xmlns:pic="http://schemas.openxmlformats.org/drawingml/2006/picture">
+                  <pic:nvPicPr>
+                    <pic:cNvPr id="989215468" name="Picture 1" descr="A screenshot of a computer program&#10;&#10;Description automatically generated"/>
+                    <pic:cNvPicPr/>
+                  </pic:nvPicPr>
+                  <pic:blipFill>
+                    <a:blip r:embed="rId23"/>
+                    <a:stretch>
+                      <a:fillRect/>
+                    </a:stretch>
+                  </pic:blipFill>
+                  <pic:spPr>
+                    <a:xfrm>
+                      <a:off x="0" y="0"/>
+                      <a:ext cx="5731510" cy="3231515"/>
+                    </a:xfrm>
+                    <a:prstGeom prst="rect">
+                      <a:avLst/>
+                    </a:prstGeom>
+                  </pic:spPr>
+                </pic:pic>
+              </a:graphicData>
+            </a:graphic>
+          </wp:inline>
+        </w:drawing>
+      </w:r>
+    </w:p>
+    <w:p>
+      <w:pPr>
+        <w:rPr>
+          <w:rFonts w:ascii="Arial" w:hAnsi="Arial" w:cs="Arial"/>
+          <w:i/>
+          <w:iCs/>
+          <w:sz w:val="24"/>
+          <w:szCs w:val="24"/>
+          <w:lang w:val="en-US"/>
+        </w:rPr>
+      </w:pPr>
+      <w:r>
+        <w:rPr>
+          <w:rFonts w:ascii="Arial" w:hAnsi="Arial" w:cs="Arial"/>
+          <w:i/>
+          <w:iCs/>
+          <w:sz w:val="24"/>
+          <w:szCs w:val="24"/>
+          <w:lang w:val="en-US"/>
+        </w:rPr>
+        <w:t xml:space="preserve">Figure 19. </w:t>
+      </w:r>
+      <w:r>
+        <w:rPr>
+          <w:rFonts w:ascii="Arial" w:hAnsi="Arial" w:cs="Arial"/>
+          <w:i/>
+          <w:iCs/>
+          <w:sz w:val="24"/>
+          <w:szCs w:val="24"/>
+          <w:lang w:val="en-US"/>
+        </w:rPr>
+        <w:t xml:space="preserve">A screenshot </w:t>
+      </w:r>
+      <w:r>
+        <w:rPr>
+          <w:rFonts w:ascii="Arial" w:hAnsi="Arial" w:cs="Arial"/>
+          <w:i/>
+          <w:iCs/>
+          <w:sz w:val="24"/>
+          <w:szCs w:val="24"/>
+          <w:lang w:val="en-US"/>
+        </w:rPr>
+        <w:t xml:space="preserve">of the </w:t>
+      </w:r>
+      <w:r>
+        <w:rPr>
+          <w:rFonts w:ascii="Arial" w:hAnsi="Arial" w:cs="Arial"/>
+          <w:i/>
+          <w:iCs/>
+          <w:sz w:val="24"/>
+          <w:szCs w:val="24"/>
+          <w:lang w:val="en-US"/>
+        </w:rPr>
+        <w:t xml:space="preserve">Randint </w:t>
+      </w:r>
+      <w:r>
+        <w:rPr>
+          <w:rFonts w:ascii="Arial" w:hAnsi="Arial" w:cs="Arial"/>
+          <w:i/>
+          <w:iCs/>
+          <w:sz w:val="24"/>
+          <w:szCs w:val="24"/>
+          <w:lang w:val="en-US"/>
+        </w:rPr>
+        <w:t>Card Shuffle Simulation Implementation</w:t>
+      </w:r>
+    </w:p>
+    <w:p>
+      <w:pPr>
+        <w:rPr>
+          <w:rFonts w:ascii="Arial" w:hAnsi="Arial" w:cs="Arial"/>
+          <w:sz w:val="24"/>
+          <w:szCs w:val="24"/>
+          <w:lang w:val="en-US"/>
+        </w:rPr>
+      </w:pPr>
+      <w:r>
+        <w:rPr>
+          <w:rFonts w:ascii="Arial" w:hAnsi="Arial" w:cs="Arial"/>
+          <w:sz w:val="24"/>
+          <w:szCs w:val="24"/>
+          <w:lang w:val="en-US"/>
+        </w:rPr>
+        <w:t xml:space="preserve">Figure 19 shows </w:t>
+      </w:r>
+      <w:r>
+        <w:rPr>
+          <w:rFonts w:ascii="Arial" w:hAnsi="Arial" w:cs="Arial"/>
+          <w:sz w:val="24"/>
+          <w:szCs w:val="24"/>
+          <w:lang w:val="en-US"/>
+        </w:rPr>
+        <w:t xml:space="preserve">the </w:t>
+      </w:r>
+      <w:r>
+        <w:rPr>
+          <w:rFonts w:ascii="Arial" w:hAnsi="Arial" w:cs="Arial"/>
+          <w:sz w:val="24"/>
+          <w:szCs w:val="24"/>
+          <w:lang w:val="en-US"/>
+        </w:rPr>
+        <w:t xml:space="preserve">implementation of the </w:t>
+      </w:r>
+      <w:r>
+        <w:rPr>
+          <w:rFonts w:ascii="Arial" w:hAnsi="Arial" w:cs="Arial"/>
+          <w:sz w:val="24"/>
+          <w:szCs w:val="24"/>
+          <w:lang w:val="en-US"/>
+        </w:rPr>
+        <w:t>Randint card shuffle simulation</w:t>
+      </w:r>
+      <w:r>
+        <w:rPr>
+          <w:rFonts w:ascii="Arial" w:hAnsi="Arial" w:cs="Arial"/>
+          <w:sz w:val="24"/>
+          <w:szCs w:val="24"/>
+          <w:lang w:val="en-US"/>
+        </w:rPr>
+        <w:t xml:space="preserve"> which, </w:t>
+      </w:r>
+      <w:r>
+        <w:rPr>
+          <w:rFonts w:ascii="Arial" w:hAnsi="Arial" w:cs="Arial"/>
+          <w:sz w:val="24"/>
+          <w:szCs w:val="24"/>
+          <w:lang w:val="en-US"/>
+        </w:rPr>
+        <w:t xml:space="preserve">when given </w:t>
+      </w:r>
+      <w:r>
+        <w:rPr>
+          <w:rFonts w:ascii="Arial" w:hAnsi="Arial" w:cs="Arial"/>
+          <w:sz w:val="24"/>
+          <w:szCs w:val="24"/>
+          <w:lang w:val="en-US"/>
+        </w:rPr>
+        <w:t>an unshuffled deck of 52 cards</w:t>
+      </w:r>
+      <w:r>
+        <w:rPr>
+          <w:rFonts w:ascii="Arial" w:hAnsi="Arial" w:cs="Arial"/>
+          <w:sz w:val="24"/>
+          <w:szCs w:val="24"/>
+          <w:lang w:val="en-US"/>
+        </w:rPr>
+        <w:t xml:space="preserve">, </w:t>
+      </w:r>
+      <w:r>
+        <w:rPr>
+          <w:rFonts w:ascii="Arial" w:hAnsi="Arial" w:cs="Arial"/>
+          <w:sz w:val="24"/>
+          <w:szCs w:val="24"/>
+          <w:lang w:val="en-US"/>
+        </w:rPr>
+        <w:t xml:space="preserve">would </w:t>
+      </w:r>
+      <w:r>
+        <w:rPr>
+          <w:rFonts w:ascii="Arial" w:hAnsi="Arial" w:cs="Arial"/>
+          <w:sz w:val="24"/>
+          <w:szCs w:val="24"/>
+          <w:lang w:val="en-US"/>
+        </w:rPr>
+        <w:t xml:space="preserve">draw cards at random </w:t>
+      </w:r>
+      <w:r>
+        <w:rPr>
+          <w:rFonts w:ascii="Arial" w:hAnsi="Arial" w:cs="Arial"/>
+          <w:sz w:val="24"/>
+          <w:szCs w:val="24"/>
+          <w:lang w:val="en-US"/>
+        </w:rPr>
+        <w:t xml:space="preserve">until a new </w:t>
+      </w:r>
+      <w:r>
+        <w:rPr>
+          <w:rFonts w:ascii="Arial" w:hAnsi="Arial" w:cs="Arial"/>
+          <w:sz w:val="24"/>
+          <w:szCs w:val="24"/>
+          <w:lang w:val="en-US"/>
+        </w:rPr>
+        <w:t>shuffled deck was produced.</w:t>
+      </w:r>
+      <w:r>
+        <w:rPr>
+          <w:rFonts w:ascii="Arial" w:hAnsi="Arial" w:cs="Arial"/>
+          <w:sz w:val="24"/>
+          <w:szCs w:val="24"/>
+          <w:lang w:val="en-US"/>
+        </w:rPr>
+        <w:t xml:space="preserve"> Unlike the other </w:t>
+      </w:r>
+      <w:r>
+        <w:rPr>
+          <w:rFonts w:ascii="Arial" w:hAnsi="Arial" w:cs="Arial"/>
+          <w:sz w:val="24"/>
+          <w:szCs w:val="24"/>
+          <w:lang w:val="en-US"/>
+        </w:rPr>
+        <w:t xml:space="preserve">physical generator simulations implemented into Python, the card shuffle sim required </w:t>
+      </w:r>
+      <w:r>
+        <w:rPr>
+          <w:rFonts w:ascii="Arial" w:hAnsi="Arial" w:cs="Arial"/>
+          <w:sz w:val="24"/>
+          <w:szCs w:val="24"/>
+          <w:lang w:val="en-US"/>
+        </w:rPr>
+        <w:t xml:space="preserve">an input file before </w:t>
+      </w:r>
+      <w:r>
+        <w:rPr>
+          <w:rFonts w:ascii="Arial" w:hAnsi="Arial" w:cs="Arial"/>
+          <w:sz w:val="24"/>
+          <w:szCs w:val="24"/>
+          <w:lang w:val="en-US"/>
+        </w:rPr>
+        <w:t xml:space="preserve">any generations could be run. </w:t>
+      </w:r>
+      <w:r>
+        <w:rPr>
+          <w:rFonts w:ascii="Arial" w:hAnsi="Arial" w:cs="Arial"/>
+          <w:sz w:val="24"/>
+          <w:szCs w:val="24"/>
+          <w:lang w:val="en-US"/>
+        </w:rPr>
+        <w:t xml:space="preserve">The unshuffled ‘Deck.JSON’ </w:t>
+      </w:r>
+      <w:r>
+        <w:rPr>
+          <w:rFonts w:ascii="Arial" w:hAnsi="Arial" w:cs="Arial"/>
+          <w:sz w:val="24"/>
+          <w:szCs w:val="24"/>
+          <w:lang w:val="en-US"/>
+        </w:rPr>
+        <w:t xml:space="preserve">file seen in all card shuffle implementations </w:t>
+      </w:r>
+      <w:r>
+        <w:rPr>
+          <w:rFonts w:ascii="Arial" w:hAnsi="Arial" w:cs="Arial"/>
+          <w:sz w:val="24"/>
+          <w:szCs w:val="24"/>
+          <w:lang w:val="en-US"/>
+        </w:rPr>
+        <w:t xml:space="preserve">throughout this investigation </w:t>
+      </w:r>
+      <w:r>
+        <w:rPr>
+          <w:rFonts w:ascii="Arial" w:hAnsi="Arial" w:cs="Arial"/>
+          <w:sz w:val="24"/>
+          <w:szCs w:val="24"/>
+          <w:lang w:val="en-US"/>
+        </w:rPr>
+        <w:t>was used</w:t>
+      </w:r>
+      <w:r>
+        <w:rPr>
+          <w:rFonts w:ascii="Arial" w:hAnsi="Arial" w:cs="Arial"/>
+          <w:sz w:val="24"/>
+          <w:szCs w:val="24"/>
+          <w:lang w:val="en-US"/>
+        </w:rPr>
+        <w:t xml:space="preserve">. </w:t>
+      </w:r>
+      <w:r>
+        <w:rPr>
+          <w:rFonts w:ascii="Arial" w:hAnsi="Arial" w:cs="Arial"/>
+          <w:sz w:val="24"/>
+          <w:szCs w:val="24"/>
+          <w:lang w:val="en-US"/>
+        </w:rPr>
+        <w:t xml:space="preserve">In order to </w:t>
+      </w:r>
+      <w:r>
+        <w:rPr>
+          <w:rFonts w:ascii="Arial" w:hAnsi="Arial" w:cs="Arial"/>
+          <w:sz w:val="24"/>
+          <w:szCs w:val="24"/>
+          <w:lang w:val="en-US"/>
+        </w:rPr>
+        <w:t xml:space="preserve">access the </w:t>
+      </w:r>
+      <w:r>
+        <w:rPr>
+          <w:rFonts w:ascii="Arial" w:hAnsi="Arial" w:cs="Arial"/>
+          <w:sz w:val="24"/>
+          <w:szCs w:val="24"/>
+          <w:lang w:val="en-US"/>
+        </w:rPr>
+        <w:lastRenderedPageBreak/>
+        <w:t xml:space="preserve">contents of the file </w:t>
+      </w:r>
+      <w:r>
+        <w:rPr>
+          <w:rFonts w:ascii="Arial" w:hAnsi="Arial" w:cs="Arial"/>
+          <w:sz w:val="24"/>
+          <w:szCs w:val="24"/>
+          <w:lang w:val="en-US"/>
+        </w:rPr>
+        <w:t xml:space="preserve">two commands given by the Json library, open and </w:t>
+      </w:r>
+      <w:r>
+        <w:rPr>
+          <w:rFonts w:ascii="Arial" w:hAnsi="Arial" w:cs="Arial"/>
+          <w:sz w:val="24"/>
+          <w:szCs w:val="24"/>
+          <w:lang w:val="en-US"/>
+        </w:rPr>
+        <w:t>Json.load</w:t>
+      </w:r>
+      <w:r>
+        <w:rPr>
+          <w:rFonts w:ascii="Arial" w:hAnsi="Arial" w:cs="Arial"/>
+          <w:sz w:val="24"/>
+          <w:szCs w:val="24"/>
+          <w:lang w:val="en-US"/>
+        </w:rPr>
+        <w:t>,</w:t>
+      </w:r>
+      <w:r>
+        <w:rPr>
+          <w:rFonts w:ascii="Arial" w:hAnsi="Arial" w:cs="Arial"/>
+          <w:sz w:val="24"/>
+          <w:szCs w:val="24"/>
+          <w:lang w:val="en-US"/>
+        </w:rPr>
+        <w:t xml:space="preserve"> </w:t>
+      </w:r>
+      <w:r>
+        <w:rPr>
+          <w:rFonts w:ascii="Arial" w:hAnsi="Arial" w:cs="Arial"/>
+          <w:sz w:val="24"/>
+          <w:szCs w:val="24"/>
+          <w:lang w:val="en-US"/>
+        </w:rPr>
+        <w:t>were used.</w:t>
+      </w:r>
+      <w:r>
+        <w:rPr>
+          <w:rFonts w:ascii="Arial" w:hAnsi="Arial" w:cs="Arial"/>
+          <w:sz w:val="24"/>
+          <w:szCs w:val="24"/>
+          <w:lang w:val="en-US"/>
+        </w:rPr>
+        <w:t xml:space="preserve"> </w:t>
+      </w:r>
+      <w:r>
+        <w:rPr>
+          <w:rFonts w:ascii="Arial" w:hAnsi="Arial" w:cs="Arial"/>
+          <w:sz w:val="24"/>
+          <w:szCs w:val="24"/>
+          <w:lang w:val="en-US"/>
+        </w:rPr>
+        <w:t xml:space="preserve">In order to use </w:t>
+      </w:r>
+      <w:r>
+        <w:rPr>
+          <w:rFonts w:ascii="Arial" w:hAnsi="Arial" w:cs="Arial"/>
+          <w:i/>
+          <w:iCs/>
+          <w:sz w:val="24"/>
+          <w:szCs w:val="24"/>
+          <w:lang w:val="en-US"/>
+        </w:rPr>
+        <w:t>Randint()</w:t>
+      </w:r>
+      <w:r>
+        <w:rPr>
+          <w:rFonts w:ascii="Arial" w:hAnsi="Arial" w:cs="Arial"/>
+          <w:sz w:val="24"/>
+          <w:szCs w:val="24"/>
+          <w:lang w:val="en-US"/>
+        </w:rPr>
+        <w:t xml:space="preserve"> to replicate a card draw </w:t>
+      </w:r>
+      <w:r>
+        <w:rPr>
+          <w:rFonts w:ascii="Arial" w:hAnsi="Arial" w:cs="Arial"/>
+          <w:sz w:val="24"/>
+          <w:szCs w:val="24"/>
+          <w:lang w:val="en-US"/>
+        </w:rPr>
+        <w:t xml:space="preserve">a </w:t>
+      </w:r>
+      <w:r>
+        <w:rPr>
+          <w:rFonts w:ascii="Arial" w:hAnsi="Arial" w:cs="Arial"/>
+          <w:i/>
+          <w:iCs/>
+          <w:sz w:val="24"/>
+          <w:szCs w:val="24"/>
+          <w:lang w:val="en-US"/>
+        </w:rPr>
+        <w:t>SelectedCard</w:t>
+      </w:r>
+      <w:r>
+        <w:rPr>
+          <w:rFonts w:ascii="Arial" w:hAnsi="Arial" w:cs="Arial"/>
+          <w:sz w:val="24"/>
+          <w:szCs w:val="24"/>
+          <w:lang w:val="en-US"/>
+        </w:rPr>
+        <w:t xml:space="preserve"> variable was used that would hold the </w:t>
+      </w:r>
+      <w:r>
+        <w:rPr>
+          <w:rFonts w:ascii="Arial" w:hAnsi="Arial" w:cs="Arial"/>
+          <w:sz w:val="24"/>
+          <w:szCs w:val="24"/>
+          <w:lang w:val="en-US"/>
+        </w:rPr>
+        <w:t xml:space="preserve">output of </w:t>
+      </w:r>
+      <w:r>
+        <w:rPr>
+          <w:rFonts w:ascii="Arial" w:hAnsi="Arial" w:cs="Arial"/>
+          <w:i/>
+          <w:iCs/>
+          <w:sz w:val="24"/>
+          <w:szCs w:val="24"/>
+          <w:lang w:val="en-US"/>
+        </w:rPr>
+        <w:t>Randint()</w:t>
+      </w:r>
+      <w:r>
+        <w:rPr>
+          <w:rFonts w:ascii="Arial" w:hAnsi="Arial" w:cs="Arial"/>
+          <w:sz w:val="24"/>
+          <w:szCs w:val="24"/>
+          <w:lang w:val="en-US"/>
+        </w:rPr>
+        <w:t xml:space="preserve">, </w:t>
+      </w:r>
+      <w:r>
+        <w:rPr>
+          <w:rFonts w:ascii="Arial" w:hAnsi="Arial" w:cs="Arial"/>
+          <w:sz w:val="24"/>
+          <w:szCs w:val="24"/>
+          <w:lang w:val="en-US"/>
+        </w:rPr>
+        <w:t xml:space="preserve">which used a minimum value of 0 and a maximum value of </w:t>
+      </w:r>
+      <w:r>
+        <w:rPr>
+          <w:rFonts w:ascii="Arial" w:hAnsi="Arial" w:cs="Arial"/>
+          <w:sz w:val="24"/>
+          <w:szCs w:val="24"/>
+          <w:lang w:val="en-US"/>
+        </w:rPr>
+        <w:t xml:space="preserve">input </w:t>
+      </w:r>
+      <w:r>
+        <w:rPr>
+          <w:rFonts w:ascii="Arial" w:hAnsi="Arial" w:cs="Arial"/>
+          <w:sz w:val="24"/>
+          <w:szCs w:val="24"/>
+          <w:lang w:val="en-US"/>
+        </w:rPr>
+        <w:t>Deck length -1</w:t>
+      </w:r>
+      <w:r>
+        <w:rPr>
+          <w:rFonts w:ascii="Arial" w:hAnsi="Arial" w:cs="Arial"/>
+          <w:i/>
+          <w:iCs/>
+          <w:sz w:val="24"/>
+          <w:szCs w:val="24"/>
+          <w:lang w:val="en-US"/>
+        </w:rPr>
+        <w:t>.</w:t>
+      </w:r>
+      <w:r>
+        <w:rPr>
+          <w:rFonts w:ascii="Arial" w:hAnsi="Arial" w:cs="Arial"/>
+          <w:i/>
+          <w:iCs/>
+          <w:sz w:val="24"/>
+          <w:szCs w:val="24"/>
+          <w:lang w:val="en-US"/>
+        </w:rPr>
+        <w:t xml:space="preserve"> </w:t>
       </w:r>
     </w:p>
     <w:sectPr>

</xml_diff>

<commit_message>
Detailed methodology of Card Shuffle sims in Python
</commit_message>
<xml_diff>
--- a/Report/Methodology.docx
+++ b/Report/Methodology.docx
@@ -2688,7 +2688,6 @@
         </w:rPr>
         <w:t xml:space="preserve">like </w:t>
       </w:r>
-      <w:proofErr w:type="spellStart"/>
       <w:r>
         <w:rPr>
           <w:rFonts w:ascii="Arial" w:hAnsi="Arial" w:cs="Arial"/>
@@ -2700,7 +2699,6 @@
         </w:rPr>
         <w:t>minstd_rand</w:t>
       </w:r>
-      <w:proofErr w:type="spellEnd"/>
       <w:r>
         <w:rPr>
           <w:rFonts w:ascii="Arial" w:hAnsi="Arial" w:cs="Arial"/>
@@ -7184,7 +7182,6 @@
         </w:rPr>
         <w:t xml:space="preserve">Included in this library is the </w:t>
       </w:r>
-      <w:proofErr w:type="spellStart"/>
       <w:r>
         <w:rPr>
           <w:rFonts w:ascii="Arial" w:hAnsi="Arial" w:cs="Arial"/>
@@ -7216,14 +7213,47 @@
           <w:szCs w:val="24"/>
           <w:lang w:val="en-US"/>
         </w:rPr>
-        <w:t>NumberGenerator</w:t>
-      </w:r>
-      <w:proofErr w:type="spellEnd"/>
-      <w:r>
-        <w:rPr>
-          <w:rFonts w:ascii="Arial" w:hAnsi="Arial" w:cs="Arial"/>
-          <w:i/>
-          <w:iCs/>
+        <w:t xml:space="preserve">NumberGenerator </w:t>
+      </w:r>
+      <w:r>
+        <w:rPr>
+          <w:rFonts w:ascii="Arial" w:hAnsi="Arial" w:cs="Arial"/>
+          <w:sz w:val="24"/>
+          <w:szCs w:val="24"/>
+          <w:lang w:val="en-US"/>
+        </w:rPr>
+        <w:t>class</w:t>
+      </w:r>
+      <w:r>
+        <w:rPr>
+          <w:rFonts w:ascii="Arial" w:hAnsi="Arial" w:cs="Arial"/>
+          <w:sz w:val="24"/>
+          <w:szCs w:val="24"/>
+          <w:lang w:val="en-US"/>
+        </w:rPr>
+        <w:t xml:space="preserve"> which </w:t>
+      </w:r>
+      <w:r>
+        <w:rPr>
+          <w:rFonts w:ascii="Arial" w:hAnsi="Arial" w:cs="Arial"/>
+          <w:sz w:val="24"/>
+          <w:szCs w:val="24"/>
+          <w:lang w:val="en-US"/>
+        </w:rPr>
+        <w:t xml:space="preserve">provides a cryptographically secure </w:t>
+      </w:r>
+      <w:r>
+        <w:rPr>
+          <w:rFonts w:ascii="Arial" w:hAnsi="Arial" w:cs="Arial"/>
+          <w:sz w:val="24"/>
+          <w:szCs w:val="24"/>
+          <w:lang w:val="en-US"/>
+        </w:rPr>
+        <w:t>set of bytes.</w:t>
+      </w:r>
+      <w:r>
+        <w:rPr>
+          <w:rFonts w:ascii="Arial" w:hAnsi="Arial" w:cs="Arial"/>
           <w:sz w:val="24"/>
           <w:szCs w:val="24"/>
           <w:lang w:val="en-US"/>
@@ -7237,34 +7267,101 @@
           <w:szCs w:val="24"/>
           <w:lang w:val="en-US"/>
         </w:rPr>
-        <w:t>class</w:t>
-      </w:r>
-      <w:r>
-        <w:rPr>
-          <w:rFonts w:ascii="Arial" w:hAnsi="Arial" w:cs="Arial"/>
-          <w:sz w:val="24"/>
-          <w:szCs w:val="24"/>
-          <w:lang w:val="en-US"/>
-        </w:rPr>
-        <w:t xml:space="preserve"> which </w:t>
-      </w:r>
-      <w:r>
-        <w:rPr>
-          <w:rFonts w:ascii="Arial" w:hAnsi="Arial" w:cs="Arial"/>
-          <w:sz w:val="24"/>
-          <w:szCs w:val="24"/>
-          <w:lang w:val="en-US"/>
-        </w:rPr>
-        <w:t xml:space="preserve">provides a cryptographically secure </w:t>
-      </w:r>
-      <w:r>
-        <w:rPr>
-          <w:rFonts w:ascii="Arial" w:hAnsi="Arial" w:cs="Arial"/>
-          <w:sz w:val="24"/>
-          <w:szCs w:val="24"/>
-          <w:lang w:val="en-US"/>
-        </w:rPr>
-        <w:t>set of bytes.</w:t>
+        <w:t xml:space="preserve">In addition, where previous functions </w:t>
+      </w:r>
+      <w:r>
+        <w:rPr>
+          <w:rFonts w:ascii="Arial" w:hAnsi="Arial" w:cs="Arial"/>
+          <w:sz w:val="24"/>
+          <w:szCs w:val="24"/>
+          <w:lang w:val="en-US"/>
+        </w:rPr>
+        <w:t xml:space="preserve">required the </w:t>
+      </w:r>
+      <w:r>
+        <w:rPr>
+          <w:rFonts w:ascii="Arial" w:hAnsi="Arial" w:cs="Arial"/>
+          <w:sz w:val="24"/>
+          <w:szCs w:val="24"/>
+          <w:lang w:val="en-US"/>
+        </w:rPr>
+        <w:t xml:space="preserve">ReturnValues list to be provided, RandImplementation3 requires the </w:t>
+      </w:r>
+      <w:r>
+        <w:rPr>
+          <w:rFonts w:ascii="Arial" w:hAnsi="Arial" w:cs="Arial"/>
+          <w:sz w:val="24"/>
+          <w:szCs w:val="24"/>
+          <w:lang w:val="en-US"/>
+        </w:rPr>
+        <w:t xml:space="preserve">user to provide the number of </w:t>
+      </w:r>
+      <w:r>
+        <w:rPr>
+          <w:rFonts w:ascii="Arial" w:hAnsi="Arial" w:cs="Arial"/>
+          <w:sz w:val="24"/>
+          <w:szCs w:val="24"/>
+          <w:lang w:val="en-US"/>
+        </w:rPr>
+        <w:t>iterations desired</w:t>
+      </w:r>
+      <w:r>
+        <w:rPr>
+          <w:rFonts w:ascii="Arial" w:hAnsi="Arial" w:cs="Arial"/>
+          <w:sz w:val="24"/>
+          <w:szCs w:val="24"/>
+          <w:lang w:val="en-US"/>
+        </w:rPr>
+        <w:t xml:space="preserve"> which is stored in the </w:t>
+      </w:r>
+      <w:r>
+        <w:rPr>
+          <w:rFonts w:ascii="Arial" w:hAnsi="Arial" w:cs="Arial"/>
+          <w:i/>
+          <w:iCs/>
+          <w:sz w:val="24"/>
+          <w:szCs w:val="24"/>
+          <w:lang w:val="en-US"/>
+        </w:rPr>
+        <w:t>size</w:t>
+      </w:r>
+      <w:r>
+        <w:rPr>
+          <w:rFonts w:ascii="Arial" w:hAnsi="Arial" w:cs="Arial"/>
+          <w:sz w:val="24"/>
+          <w:szCs w:val="24"/>
+          <w:lang w:val="en-US"/>
+        </w:rPr>
+        <w:t xml:space="preserve"> integer variable</w:t>
+      </w:r>
+      <w:r>
+        <w:rPr>
+          <w:rFonts w:ascii="Arial" w:hAnsi="Arial" w:cs="Arial"/>
+          <w:sz w:val="24"/>
+          <w:szCs w:val="24"/>
+          <w:lang w:val="en-US"/>
+        </w:rPr>
+        <w:t xml:space="preserve">. </w:t>
+      </w:r>
+      <w:r>
+        <w:rPr>
+          <w:rFonts w:ascii="Arial" w:hAnsi="Arial" w:cs="Arial"/>
+          <w:sz w:val="24"/>
+          <w:szCs w:val="24"/>
+          <w:lang w:val="en-US"/>
+        </w:rPr>
+        <w:t xml:space="preserve">When called, the function will create the </w:t>
+      </w:r>
+      <w:r>
+        <w:rPr>
+          <w:rFonts w:ascii="Arial" w:hAnsi="Arial" w:cs="Arial"/>
+          <w:i/>
+          <w:iCs/>
+          <w:sz w:val="24"/>
+          <w:szCs w:val="24"/>
+          <w:lang w:val="en-US"/>
+        </w:rPr>
+        <w:t>values</w:t>
       </w:r>
       <w:r>
         <w:rPr>
@@ -7282,118 +7379,6 @@
           <w:szCs w:val="24"/>
           <w:lang w:val="en-US"/>
         </w:rPr>
-        <w:t xml:space="preserve">In addition, where previous functions </w:t>
-      </w:r>
-      <w:r>
-        <w:rPr>
-          <w:rFonts w:ascii="Arial" w:hAnsi="Arial" w:cs="Arial"/>
-          <w:sz w:val="24"/>
-          <w:szCs w:val="24"/>
-          <w:lang w:val="en-US"/>
-        </w:rPr>
-        <w:t xml:space="preserve">required the </w:t>
-      </w:r>
-      <w:r>
-        <w:rPr>
-          <w:rFonts w:ascii="Arial" w:hAnsi="Arial" w:cs="Arial"/>
-          <w:sz w:val="24"/>
-          <w:szCs w:val="24"/>
-          <w:lang w:val="en-US"/>
-        </w:rPr>
-        <w:t xml:space="preserve">ReturnValues list to be provided, RandImplementation3 requires the </w:t>
-      </w:r>
-      <w:r>
-        <w:rPr>
-          <w:rFonts w:ascii="Arial" w:hAnsi="Arial" w:cs="Arial"/>
-          <w:sz w:val="24"/>
-          <w:szCs w:val="24"/>
-          <w:lang w:val="en-US"/>
-        </w:rPr>
-        <w:t xml:space="preserve">user to provide the number of </w:t>
-      </w:r>
-      <w:r>
-        <w:rPr>
-          <w:rFonts w:ascii="Arial" w:hAnsi="Arial" w:cs="Arial"/>
-          <w:sz w:val="24"/>
-          <w:szCs w:val="24"/>
-          <w:lang w:val="en-US"/>
-        </w:rPr>
-        <w:t>iterations desired</w:t>
-      </w:r>
-      <w:r>
-        <w:rPr>
-          <w:rFonts w:ascii="Arial" w:hAnsi="Arial" w:cs="Arial"/>
-          <w:sz w:val="24"/>
-          <w:szCs w:val="24"/>
-          <w:lang w:val="en-US"/>
-        </w:rPr>
-        <w:t xml:space="preserve"> which is stored in the </w:t>
-      </w:r>
-      <w:r>
-        <w:rPr>
-          <w:rFonts w:ascii="Arial" w:hAnsi="Arial" w:cs="Arial"/>
-          <w:i/>
-          <w:iCs/>
-          <w:sz w:val="24"/>
-          <w:szCs w:val="24"/>
-          <w:lang w:val="en-US"/>
-        </w:rPr>
-        <w:t>size</w:t>
-      </w:r>
-      <w:r>
-        <w:rPr>
-          <w:rFonts w:ascii="Arial" w:hAnsi="Arial" w:cs="Arial"/>
-          <w:sz w:val="24"/>
-          <w:szCs w:val="24"/>
-          <w:lang w:val="en-US"/>
-        </w:rPr>
-        <w:t xml:space="preserve"> integer variable</w:t>
-      </w:r>
-      <w:r>
-        <w:rPr>
-          <w:rFonts w:ascii="Arial" w:hAnsi="Arial" w:cs="Arial"/>
-          <w:sz w:val="24"/>
-          <w:szCs w:val="24"/>
-          <w:lang w:val="en-US"/>
-        </w:rPr>
-        <w:t xml:space="preserve">. </w:t>
-      </w:r>
-      <w:r>
-        <w:rPr>
-          <w:rFonts w:ascii="Arial" w:hAnsi="Arial" w:cs="Arial"/>
-          <w:sz w:val="24"/>
-          <w:szCs w:val="24"/>
-          <w:lang w:val="en-US"/>
-        </w:rPr>
-        <w:t xml:space="preserve">When called, the function will create the </w:t>
-      </w:r>
-      <w:r>
-        <w:rPr>
-          <w:rFonts w:ascii="Arial" w:hAnsi="Arial" w:cs="Arial"/>
-          <w:i/>
-          <w:iCs/>
-          <w:sz w:val="24"/>
-          <w:szCs w:val="24"/>
-          <w:lang w:val="en-US"/>
-        </w:rPr>
-        <w:t>values</w:t>
-      </w:r>
-      <w:r>
-        <w:rPr>
-          <w:rFonts w:ascii="Arial" w:hAnsi="Arial" w:cs="Arial"/>
-          <w:sz w:val="24"/>
-          <w:szCs w:val="24"/>
-          <w:lang w:val="en-US"/>
-        </w:rPr>
-        <w:t xml:space="preserve"> </w:t>
-      </w:r>
-      <w:r>
-        <w:rPr>
-          <w:rFonts w:ascii="Arial" w:hAnsi="Arial" w:cs="Arial"/>
-          <w:sz w:val="24"/>
-          <w:szCs w:val="24"/>
-          <w:lang w:val="en-US"/>
-        </w:rPr>
         <w:t>list</w:t>
       </w:r>
       <w:r>
@@ -7423,31 +7408,7 @@
           <w:szCs w:val="24"/>
           <w:lang w:val="en-US"/>
         </w:rPr>
-        <w:t>.</w:t>
-      </w:r>
-      <w:proofErr w:type="spellStart"/>
-      <w:r>
-        <w:rPr>
-          <w:rFonts w:ascii="Arial" w:hAnsi="Arial" w:cs="Arial"/>
-          <w:i/>
-          <w:iCs/>
-          <w:sz w:val="24"/>
-          <w:szCs w:val="24"/>
-          <w:lang w:val="en-US"/>
-        </w:rPr>
-        <w:t>GetBytes</w:t>
-      </w:r>
-      <w:proofErr w:type="spellEnd"/>
-      <w:r>
-        <w:rPr>
-          <w:rFonts w:ascii="Arial" w:hAnsi="Arial" w:cs="Arial"/>
-          <w:i/>
-          <w:iCs/>
-          <w:sz w:val="24"/>
-          <w:szCs w:val="24"/>
-          <w:lang w:val="en-US"/>
-        </w:rPr>
-        <w:t>()</w:t>
+        <w:t>.GetBytes()</w:t>
       </w:r>
       <w:r>
         <w:rPr>
@@ -8642,27 +8603,7 @@
           <w:szCs w:val="24"/>
           <w:lang w:val="en-US"/>
         </w:rPr>
-        <w:t xml:space="preserve">The </w:t>
-      </w:r>
-      <w:proofErr w:type="spellStart"/>
-      <w:r>
-        <w:rPr>
-          <w:rFonts w:ascii="Arial" w:hAnsi="Arial" w:cs="Arial"/>
-          <w:sz w:val="24"/>
-          <w:szCs w:val="24"/>
-          <w:lang w:val="en-US"/>
-        </w:rPr>
-        <w:t>Newtonsoft.JSON</w:t>
-      </w:r>
-      <w:proofErr w:type="spellEnd"/>
-      <w:r>
-        <w:rPr>
-          <w:rFonts w:ascii="Arial" w:hAnsi="Arial" w:cs="Arial"/>
-          <w:sz w:val="24"/>
-          <w:szCs w:val="24"/>
-          <w:lang w:val="en-US"/>
-        </w:rPr>
-        <w:t xml:space="preserve"> library </w:t>
+        <w:t xml:space="preserve">The Newtonsoft.JSON library </w:t>
       </w:r>
       <w:r>
         <w:rPr>
@@ -8691,25 +8632,14 @@
         </w:rPr>
         <w:t xml:space="preserve">creation of the </w:t>
       </w:r>
-      <w:proofErr w:type="spellStart"/>
-      <w:r>
-        <w:rPr>
-          <w:rFonts w:ascii="Arial" w:hAnsi="Arial" w:cs="Arial"/>
-          <w:sz w:val="24"/>
-          <w:szCs w:val="24"/>
-          <w:lang w:val="en-US"/>
-        </w:rPr>
-        <w:t>StreamReader</w:t>
-      </w:r>
-      <w:proofErr w:type="spellEnd"/>
-      <w:r>
-        <w:rPr>
-          <w:rFonts w:ascii="Arial" w:hAnsi="Arial" w:cs="Arial"/>
-          <w:sz w:val="24"/>
-          <w:szCs w:val="24"/>
-          <w:lang w:val="en-US"/>
-        </w:rPr>
-        <w:t xml:space="preserve"> object </w:t>
+      <w:r>
+        <w:rPr>
+          <w:rFonts w:ascii="Arial" w:hAnsi="Arial" w:cs="Arial"/>
+          <w:sz w:val="24"/>
+          <w:szCs w:val="24"/>
+          <w:lang w:val="en-US"/>
+        </w:rPr>
+        <w:t xml:space="preserve">StreamReader object </w:t>
       </w:r>
       <w:r>
         <w:rPr>
@@ -8839,7 +8769,6 @@
         </w:rPr>
         <w:t xml:space="preserve">randomly select a </w:t>
       </w:r>
-      <w:proofErr w:type="spellStart"/>
       <w:r>
         <w:rPr>
           <w:rFonts w:ascii="Arial" w:hAnsi="Arial" w:cs="Arial"/>
@@ -8851,7 +8780,6 @@
         </w:rPr>
         <w:t>ChosenCard</w:t>
       </w:r>
-      <w:proofErr w:type="spellEnd"/>
       <w:r>
         <w:rPr>
           <w:rFonts w:ascii="Arial" w:hAnsi="Arial" w:cs="Arial"/>
@@ -9843,56 +9771,16 @@
           <w:szCs w:val="24"/>
           <w:lang w:val="en-US"/>
         </w:rPr>
-        <w:t xml:space="preserve">The Python pseudorandom generators were created in a </w:t>
-      </w:r>
-      <w:proofErr w:type="spellStart"/>
-      <w:r>
-        <w:rPr>
-          <w:rFonts w:ascii="Arial" w:hAnsi="Arial" w:cs="Arial"/>
-          <w:sz w:val="24"/>
-          <w:szCs w:val="24"/>
-          <w:lang w:val="en-US"/>
-        </w:rPr>
-        <w:t>Jupyter</w:t>
-      </w:r>
-      <w:proofErr w:type="spellEnd"/>
-      <w:r>
-        <w:rPr>
-          <w:rFonts w:ascii="Arial" w:hAnsi="Arial" w:cs="Arial"/>
-          <w:sz w:val="24"/>
-          <w:szCs w:val="24"/>
-          <w:lang w:val="en-US"/>
-        </w:rPr>
-        <w:t xml:space="preserve"> Notebook file using Anaconda.</w:t>
-      </w:r>
-      <w:r>
-        <w:rPr>
-          <w:rFonts w:ascii="Arial" w:hAnsi="Arial" w:cs="Arial"/>
-          <w:sz w:val="24"/>
-          <w:szCs w:val="24"/>
-          <w:lang w:val="en-US"/>
-        </w:rPr>
-        <w:t xml:space="preserve"> The main advantage of working within </w:t>
-      </w:r>
-      <w:proofErr w:type="spellStart"/>
-      <w:r>
-        <w:rPr>
-          <w:rFonts w:ascii="Arial" w:hAnsi="Arial" w:cs="Arial"/>
-          <w:sz w:val="24"/>
-          <w:szCs w:val="24"/>
-          <w:lang w:val="en-US"/>
-        </w:rPr>
-        <w:t>Jupyter</w:t>
-      </w:r>
-      <w:proofErr w:type="spellEnd"/>
-      <w:r>
-        <w:rPr>
-          <w:rFonts w:ascii="Arial" w:hAnsi="Arial" w:cs="Arial"/>
-          <w:sz w:val="24"/>
-          <w:szCs w:val="24"/>
-          <w:lang w:val="en-US"/>
-        </w:rPr>
-        <w:t xml:space="preserve"> Notebook is that </w:t>
+        <w:t>The Python pseudorandom generators were created in a Jupyter Notebook file using Anaconda.</w:t>
+      </w:r>
+      <w:r>
+        <w:rPr>
+          <w:rFonts w:ascii="Arial" w:hAnsi="Arial" w:cs="Arial"/>
+          <w:sz w:val="24"/>
+          <w:szCs w:val="24"/>
+          <w:lang w:val="en-US"/>
+        </w:rPr>
+        <w:t xml:space="preserve"> The main advantage of working within Jupyter Notebook is that </w:t>
       </w:r>
       <w:r>
         <w:rPr>
@@ -11502,7 +11390,6 @@
         </w:rPr>
         <w:t xml:space="preserve">As this implementation </w:t>
       </w:r>
-      <w:proofErr w:type="spellStart"/>
       <w:r>
         <w:rPr>
           <w:rFonts w:ascii="Arial" w:hAnsi="Arial" w:cs="Arial"/>
@@ -11521,7 +11408,6 @@
         </w:rPr>
         <w:t>d</w:t>
       </w:r>
-      <w:proofErr w:type="spellEnd"/>
       <w:r>
         <w:rPr>
           <w:rFonts w:ascii="Arial" w:hAnsi="Arial" w:cs="Arial"/>
@@ -12892,7 +12778,6 @@
         </w:rPr>
         <w:t>.</w:t>
       </w:r>
-      <w:proofErr w:type="spellStart"/>
       <w:r>
         <w:rPr>
           <w:rFonts w:ascii="Arial" w:hAnsi="Arial" w:cs="Arial"/>
@@ -12924,19 +12809,7 @@
           <w:szCs w:val="24"/>
           <w:lang w:val="en-US"/>
         </w:rPr>
-        <w:t>ist</w:t>
-      </w:r>
-      <w:proofErr w:type="spellEnd"/>
-      <w:r>
-        <w:rPr>
-          <w:rFonts w:ascii="Arial" w:hAnsi="Arial" w:cs="Arial"/>
-          <w:i/>
-          <w:iCs/>
-          <w:sz w:val="24"/>
-          <w:szCs w:val="24"/>
-          <w:lang w:val="en-US"/>
-        </w:rPr>
-        <w:t>()</w:t>
+        <w:t>ist()</w:t>
       </w:r>
       <w:r>
         <w:rPr>
@@ -14675,6 +14548,687 @@
           <w:lang w:val="en-US"/>
         </w:rPr>
         <w:t xml:space="preserve"> </w:t>
+      </w:r>
+      <w:r>
+        <w:rPr>
+          <w:rFonts w:ascii="Arial" w:hAnsi="Arial" w:cs="Arial"/>
+          <w:sz w:val="24"/>
+          <w:szCs w:val="24"/>
+          <w:lang w:val="en-US"/>
+        </w:rPr>
+        <w:t xml:space="preserve">This </w:t>
+      </w:r>
+      <w:r>
+        <w:rPr>
+          <w:rFonts w:ascii="Arial" w:hAnsi="Arial" w:cs="Arial"/>
+          <w:i/>
+          <w:iCs/>
+          <w:sz w:val="24"/>
+          <w:szCs w:val="24"/>
+          <w:lang w:val="en-US"/>
+        </w:rPr>
+        <w:t>SelectedCard</w:t>
+      </w:r>
+      <w:r>
+        <w:rPr>
+          <w:rFonts w:ascii="Arial" w:hAnsi="Arial" w:cs="Arial"/>
+          <w:sz w:val="24"/>
+          <w:szCs w:val="24"/>
+          <w:lang w:val="en-US"/>
+        </w:rPr>
+        <w:t xml:space="preserve"> value </w:t>
+      </w:r>
+      <w:r>
+        <w:rPr>
+          <w:rFonts w:ascii="Arial" w:hAnsi="Arial" w:cs="Arial"/>
+          <w:sz w:val="24"/>
+          <w:szCs w:val="24"/>
+          <w:lang w:val="en-US"/>
+        </w:rPr>
+        <w:t xml:space="preserve">was </w:t>
+      </w:r>
+      <w:r>
+        <w:rPr>
+          <w:rFonts w:ascii="Arial" w:hAnsi="Arial" w:cs="Arial"/>
+          <w:sz w:val="24"/>
+          <w:szCs w:val="24"/>
+          <w:lang w:val="en-US"/>
+        </w:rPr>
+        <w:t xml:space="preserve">related to </w:t>
+      </w:r>
+      <w:r>
+        <w:rPr>
+          <w:rFonts w:ascii="Arial" w:hAnsi="Arial" w:cs="Arial"/>
+          <w:sz w:val="24"/>
+          <w:szCs w:val="24"/>
+          <w:lang w:val="en-US"/>
+        </w:rPr>
+        <w:t xml:space="preserve">the position of </w:t>
+      </w:r>
+      <w:r>
+        <w:rPr>
+          <w:rFonts w:ascii="Arial" w:hAnsi="Arial" w:cs="Arial"/>
+          <w:sz w:val="24"/>
+          <w:szCs w:val="24"/>
+          <w:lang w:val="en-US"/>
+        </w:rPr>
+        <w:t>each card in the Deck list.</w:t>
+      </w:r>
+      <w:r>
+        <w:rPr>
+          <w:rFonts w:ascii="Arial" w:hAnsi="Arial" w:cs="Arial"/>
+          <w:sz w:val="24"/>
+          <w:szCs w:val="24"/>
+          <w:lang w:val="en-US"/>
+        </w:rPr>
+        <w:t xml:space="preserve"> </w:t>
+      </w:r>
+      <w:r>
+        <w:rPr>
+          <w:rFonts w:ascii="Arial" w:hAnsi="Arial" w:cs="Arial"/>
+          <w:sz w:val="24"/>
+          <w:szCs w:val="24"/>
+          <w:lang w:val="en-US"/>
+        </w:rPr>
+        <w:t xml:space="preserve">The </w:t>
+      </w:r>
+      <w:r>
+        <w:rPr>
+          <w:rFonts w:ascii="Arial" w:hAnsi="Arial" w:cs="Arial"/>
+          <w:i/>
+          <w:iCs/>
+          <w:sz w:val="24"/>
+          <w:szCs w:val="24"/>
+          <w:lang w:val="en-US"/>
+        </w:rPr>
+        <w:t xml:space="preserve">ReturnValues </w:t>
+      </w:r>
+      <w:r>
+        <w:rPr>
+          <w:rFonts w:ascii="Arial" w:hAnsi="Arial" w:cs="Arial"/>
+          <w:sz w:val="24"/>
+          <w:szCs w:val="24"/>
+          <w:lang w:val="en-US"/>
+        </w:rPr>
+        <w:t xml:space="preserve">list was then appended with </w:t>
+      </w:r>
+      <w:r>
+        <w:rPr>
+          <w:rFonts w:ascii="Arial" w:hAnsi="Arial" w:cs="Arial"/>
+          <w:sz w:val="24"/>
+          <w:szCs w:val="24"/>
+          <w:lang w:val="en-US"/>
+        </w:rPr>
+        <w:t xml:space="preserve">the card found in </w:t>
+      </w:r>
+      <w:r>
+        <w:rPr>
+          <w:rFonts w:ascii="Arial" w:hAnsi="Arial" w:cs="Arial"/>
+          <w:sz w:val="24"/>
+          <w:szCs w:val="24"/>
+          <w:lang w:val="en-US"/>
+        </w:rPr>
+        <w:t xml:space="preserve">the input </w:t>
+      </w:r>
+      <w:r>
+        <w:rPr>
+          <w:rFonts w:ascii="Arial" w:hAnsi="Arial" w:cs="Arial"/>
+          <w:sz w:val="24"/>
+          <w:szCs w:val="24"/>
+          <w:lang w:val="en-US"/>
+        </w:rPr>
+        <w:t xml:space="preserve">Deck at position </w:t>
+      </w:r>
+      <w:r>
+        <w:rPr>
+          <w:rFonts w:ascii="Arial" w:hAnsi="Arial" w:cs="Arial"/>
+          <w:i/>
+          <w:iCs/>
+          <w:sz w:val="24"/>
+          <w:szCs w:val="24"/>
+          <w:lang w:val="en-US"/>
+        </w:rPr>
+        <w:t>SelectedCard</w:t>
+      </w:r>
+      <w:r>
+        <w:rPr>
+          <w:rFonts w:ascii="Arial" w:hAnsi="Arial" w:cs="Arial"/>
+          <w:sz w:val="24"/>
+          <w:szCs w:val="24"/>
+          <w:lang w:val="en-US"/>
+        </w:rPr>
+        <w:t>.</w:t>
+      </w:r>
+      <w:r>
+        <w:rPr>
+          <w:rFonts w:ascii="Arial" w:hAnsi="Arial" w:cs="Arial"/>
+          <w:sz w:val="24"/>
+          <w:szCs w:val="24"/>
+          <w:lang w:val="en-US"/>
+        </w:rPr>
+        <w:t xml:space="preserve"> </w:t>
+      </w:r>
+      <w:r>
+        <w:rPr>
+          <w:rFonts w:ascii="Arial" w:hAnsi="Arial" w:cs="Arial"/>
+          <w:sz w:val="24"/>
+          <w:szCs w:val="24"/>
+          <w:lang w:val="en-US"/>
+        </w:rPr>
+        <w:t xml:space="preserve">Following this a pop command </w:t>
+      </w:r>
+      <w:r>
+        <w:rPr>
+          <w:rFonts w:ascii="Arial" w:hAnsi="Arial" w:cs="Arial"/>
+          <w:sz w:val="24"/>
+          <w:szCs w:val="24"/>
+          <w:lang w:val="en-US"/>
+        </w:rPr>
+        <w:t>was used to remove the</w:t>
+      </w:r>
+      <w:r>
+        <w:rPr>
+          <w:rFonts w:ascii="Arial" w:hAnsi="Arial" w:cs="Arial"/>
+          <w:sz w:val="24"/>
+          <w:szCs w:val="24"/>
+          <w:lang w:val="en-US"/>
+        </w:rPr>
+        <w:t xml:space="preserve"> card from the </w:t>
+      </w:r>
+      <w:r>
+        <w:rPr>
+          <w:rFonts w:ascii="Arial" w:hAnsi="Arial" w:cs="Arial"/>
+          <w:sz w:val="24"/>
+          <w:szCs w:val="24"/>
+          <w:lang w:val="en-US"/>
+        </w:rPr>
+        <w:t>Deck of available cards, to prevent it from being chosen again.</w:t>
+      </w:r>
+      <w:r>
+        <w:rPr>
+          <w:rFonts w:ascii="Arial" w:hAnsi="Arial" w:cs="Arial"/>
+          <w:sz w:val="24"/>
+          <w:szCs w:val="24"/>
+          <w:lang w:val="en-US"/>
+        </w:rPr>
+        <w:t xml:space="preserve"> </w:t>
+      </w:r>
+      <w:r>
+        <w:rPr>
+          <w:rFonts w:ascii="Arial" w:hAnsi="Arial" w:cs="Arial"/>
+          <w:sz w:val="24"/>
+          <w:szCs w:val="24"/>
+          <w:lang w:val="en-US"/>
+        </w:rPr>
+        <w:t xml:space="preserve">After this process was completed for all available cards in the </w:t>
+      </w:r>
+      <w:r>
+        <w:rPr>
+          <w:rFonts w:ascii="Arial" w:hAnsi="Arial" w:cs="Arial"/>
+          <w:sz w:val="24"/>
+          <w:szCs w:val="24"/>
+          <w:lang w:val="en-US"/>
+        </w:rPr>
+        <w:t xml:space="preserve">input Deck, </w:t>
+      </w:r>
+      <w:r>
+        <w:rPr>
+          <w:rFonts w:ascii="Arial" w:hAnsi="Arial" w:cs="Arial"/>
+          <w:sz w:val="24"/>
+          <w:szCs w:val="24"/>
+          <w:lang w:val="en-US"/>
+        </w:rPr>
+        <w:t xml:space="preserve">the shuffled deck was given to the user with a print command. </w:t>
+      </w:r>
+      <w:r>
+        <w:rPr>
+          <w:rFonts w:ascii="Arial" w:hAnsi="Arial" w:cs="Arial"/>
+          <w:sz w:val="24"/>
+          <w:szCs w:val="24"/>
+          <w:lang w:val="en-US"/>
+        </w:rPr>
+        <w:t xml:space="preserve">Finally, </w:t>
+      </w:r>
+      <w:r>
+        <w:rPr>
+          <w:rFonts w:ascii="Arial" w:hAnsi="Arial" w:cs="Arial"/>
+          <w:i/>
+          <w:iCs/>
+          <w:sz w:val="24"/>
+          <w:szCs w:val="24"/>
+          <w:lang w:val="en-US"/>
+        </w:rPr>
+        <w:t>ReturnValues</w:t>
+      </w:r>
+      <w:r>
+        <w:rPr>
+          <w:rFonts w:ascii="Arial" w:hAnsi="Arial" w:cs="Arial"/>
+          <w:sz w:val="24"/>
+          <w:szCs w:val="24"/>
+          <w:lang w:val="en-US"/>
+        </w:rPr>
+        <w:t xml:space="preserve"> was serialised and </w:t>
+      </w:r>
+      <w:r>
+        <w:rPr>
+          <w:rFonts w:ascii="Arial" w:hAnsi="Arial" w:cs="Arial"/>
+          <w:sz w:val="24"/>
+          <w:szCs w:val="24"/>
+          <w:lang w:val="en-US"/>
+        </w:rPr>
+        <w:t>exported to a JSON file.</w:t>
+      </w:r>
+    </w:p>
+    <w:p>
+      <w:pPr>
+        <w:rPr>
+          <w:rFonts w:ascii="Arial" w:hAnsi="Arial" w:cs="Arial"/>
+          <w:sz w:val="24"/>
+          <w:szCs w:val="24"/>
+          <w:lang w:val="en-US"/>
+        </w:rPr>
+      </w:pPr>
+      <w:r>
+        <w:rPr>
+          <w:noProof/>
+        </w:rPr>
+        <w:drawing>
+          <wp:inline distT="0" distB="0" distL="0" distR="0" wp14:anchorId="70B56130" wp14:editId="5FD3306F">
+            <wp:extent cx="5731510" cy="3913505"/>
+            <wp:effectExtent l="0" t="0" r="2540" b="0"/>
+            <wp:docPr id="259394886" name="Picture 1" descr="A screenshot of a computer program&#10;&#10;Description automatically generated"/>
+            <wp:cNvGraphicFramePr>
+              <a:graphicFrameLocks xmlns:a="http://schemas.openxmlformats.org/drawingml/2006/main" noChangeAspect="1"/>
+            </wp:cNvGraphicFramePr>
+            <a:graphic xmlns:a="http://schemas.openxmlformats.org/drawingml/2006/main">
+              <a:graphicData uri="http://schemas.openxmlformats.org/drawingml/2006/picture">
+                <pic:pic xmlns:pic="http://schemas.openxmlformats.org/drawingml/2006/picture">
+                  <pic:nvPicPr>
+                    <pic:cNvPr id="259394886" name="Picture 1" descr="A screenshot of a computer program&#10;&#10;Description automatically generated"/>
+                    <pic:cNvPicPr/>
+                  </pic:nvPicPr>
+                  <pic:blipFill>
+                    <a:blip r:embed="rId24"/>
+                    <a:stretch>
+                      <a:fillRect/>
+                    </a:stretch>
+                  </pic:blipFill>
+                  <pic:spPr>
+                    <a:xfrm>
+                      <a:off x="0" y="0"/>
+                      <a:ext cx="5731510" cy="3913505"/>
+                    </a:xfrm>
+                    <a:prstGeom prst="rect">
+                      <a:avLst/>
+                    </a:prstGeom>
+                  </pic:spPr>
+                </pic:pic>
+              </a:graphicData>
+            </a:graphic>
+          </wp:inline>
+        </w:drawing>
+      </w:r>
+    </w:p>
+    <w:p>
+      <w:pPr>
+        <w:rPr>
+          <w:rFonts w:ascii="Arial" w:hAnsi="Arial" w:cs="Arial"/>
+          <w:i/>
+          <w:iCs/>
+          <w:sz w:val="24"/>
+          <w:szCs w:val="24"/>
+          <w:lang w:val="en-US"/>
+        </w:rPr>
+      </w:pPr>
+      <w:r>
+        <w:rPr>
+          <w:rFonts w:ascii="Arial" w:hAnsi="Arial" w:cs="Arial"/>
+          <w:i/>
+          <w:iCs/>
+          <w:sz w:val="24"/>
+          <w:szCs w:val="24"/>
+          <w:lang w:val="en-US"/>
+        </w:rPr>
+        <w:t xml:space="preserve">Figure </w:t>
+      </w:r>
+      <w:r>
+        <w:rPr>
+          <w:rFonts w:ascii="Arial" w:hAnsi="Arial" w:cs="Arial"/>
+          <w:i/>
+          <w:iCs/>
+          <w:sz w:val="24"/>
+          <w:szCs w:val="24"/>
+          <w:lang w:val="en-US"/>
+        </w:rPr>
+        <w:t xml:space="preserve">20. </w:t>
+      </w:r>
+      <w:r>
+        <w:rPr>
+          <w:rFonts w:ascii="Arial" w:hAnsi="Arial" w:cs="Arial"/>
+          <w:i/>
+          <w:iCs/>
+          <w:sz w:val="24"/>
+          <w:szCs w:val="24"/>
+          <w:lang w:val="en-US"/>
+        </w:rPr>
+        <w:t xml:space="preserve">A screenshot of the </w:t>
+      </w:r>
+      <w:r>
+        <w:rPr>
+          <w:rFonts w:ascii="Arial" w:hAnsi="Arial" w:cs="Arial"/>
+          <w:i/>
+          <w:iCs/>
+          <w:sz w:val="24"/>
+          <w:szCs w:val="24"/>
+          <w:lang w:val="en-US"/>
+        </w:rPr>
+        <w:t xml:space="preserve">NumPy </w:t>
+      </w:r>
+      <w:r>
+        <w:rPr>
+          <w:rFonts w:ascii="Arial" w:hAnsi="Arial" w:cs="Arial"/>
+          <w:i/>
+          <w:iCs/>
+          <w:sz w:val="24"/>
+          <w:szCs w:val="24"/>
+          <w:lang w:val="en-US"/>
+        </w:rPr>
+        <w:t>Card Shuffle Simulation Implementation</w:t>
+      </w:r>
+    </w:p>
+    <w:p>
+      <w:pPr>
+        <w:rPr>
+          <w:rFonts w:ascii="Arial" w:hAnsi="Arial" w:cs="Arial"/>
+          <w:sz w:val="24"/>
+          <w:szCs w:val="24"/>
+          <w:lang w:val="en-US"/>
+        </w:rPr>
+      </w:pPr>
+      <w:r>
+        <w:rPr>
+          <w:rFonts w:ascii="Arial" w:hAnsi="Arial" w:cs="Arial"/>
+          <w:sz w:val="24"/>
+          <w:szCs w:val="24"/>
+          <w:lang w:val="en-US"/>
+        </w:rPr>
+        <w:t xml:space="preserve">The method used to </w:t>
+      </w:r>
+      <w:r>
+        <w:rPr>
+          <w:rFonts w:ascii="Arial" w:hAnsi="Arial" w:cs="Arial"/>
+          <w:sz w:val="24"/>
+          <w:szCs w:val="24"/>
+          <w:lang w:val="en-US"/>
+        </w:rPr>
+        <w:t xml:space="preserve">produce a card shuffle simulation using the NumPy pseudorandom generators </w:t>
+      </w:r>
+      <w:r>
+        <w:rPr>
+          <w:rFonts w:ascii="Arial" w:hAnsi="Arial" w:cs="Arial"/>
+          <w:sz w:val="24"/>
+          <w:szCs w:val="24"/>
+          <w:lang w:val="en-US"/>
+        </w:rPr>
+        <w:t xml:space="preserve">was </w:t>
+      </w:r>
+      <w:r>
+        <w:rPr>
+          <w:rFonts w:ascii="Arial" w:hAnsi="Arial" w:cs="Arial"/>
+          <w:sz w:val="24"/>
+          <w:szCs w:val="24"/>
+          <w:lang w:val="en-US"/>
+        </w:rPr>
+        <w:t xml:space="preserve">mostly </w:t>
+      </w:r>
+      <w:r>
+        <w:rPr>
+          <w:rFonts w:ascii="Arial" w:hAnsi="Arial" w:cs="Arial"/>
+          <w:sz w:val="24"/>
+          <w:szCs w:val="24"/>
+          <w:lang w:val="en-US"/>
+        </w:rPr>
+        <w:t>like</w:t>
+      </w:r>
+      <w:r>
+        <w:rPr>
+          <w:rFonts w:ascii="Arial" w:hAnsi="Arial" w:cs="Arial"/>
+          <w:sz w:val="24"/>
+          <w:szCs w:val="24"/>
+          <w:lang w:val="en-US"/>
+        </w:rPr>
+        <w:t xml:space="preserve"> that of the Randint card shuffle simulation. </w:t>
+      </w:r>
+      <w:r>
+        <w:rPr>
+          <w:rFonts w:ascii="Arial" w:hAnsi="Arial" w:cs="Arial"/>
+          <w:sz w:val="24"/>
+          <w:szCs w:val="24"/>
+          <w:lang w:val="en-US"/>
+        </w:rPr>
+        <w:t xml:space="preserve">The input Deck was read into the program, and a </w:t>
+      </w:r>
+      <w:r>
+        <w:rPr>
+          <w:rFonts w:ascii="Arial" w:hAnsi="Arial" w:cs="Arial"/>
+          <w:i/>
+          <w:iCs/>
+          <w:sz w:val="24"/>
+          <w:szCs w:val="24"/>
+          <w:lang w:val="en-US"/>
+        </w:rPr>
+        <w:t>SelectedCard</w:t>
+      </w:r>
+      <w:r>
+        <w:rPr>
+          <w:rFonts w:ascii="Arial" w:hAnsi="Arial" w:cs="Arial"/>
+          <w:sz w:val="24"/>
+          <w:szCs w:val="24"/>
+          <w:lang w:val="en-US"/>
+        </w:rPr>
+        <w:t xml:space="preserve"> variable was created.</w:t>
+      </w:r>
+      <w:r>
+        <w:rPr>
+          <w:rFonts w:ascii="Arial" w:hAnsi="Arial" w:cs="Arial"/>
+          <w:sz w:val="24"/>
+          <w:szCs w:val="24"/>
+          <w:lang w:val="en-US"/>
+        </w:rPr>
+        <w:t xml:space="preserve"> </w:t>
+      </w:r>
+      <w:r>
+        <w:rPr>
+          <w:rFonts w:ascii="Arial" w:hAnsi="Arial" w:cs="Arial"/>
+          <w:sz w:val="24"/>
+          <w:szCs w:val="24"/>
+          <w:lang w:val="en-US"/>
+        </w:rPr>
+        <w:t xml:space="preserve">Then, using a </w:t>
+      </w:r>
+      <w:r>
+        <w:rPr>
+          <w:rFonts w:ascii="Arial" w:hAnsi="Arial" w:cs="Arial"/>
+          <w:sz w:val="24"/>
+          <w:szCs w:val="24"/>
+          <w:lang w:val="en-US"/>
+        </w:rPr>
+        <w:t xml:space="preserve">52 iteration </w:t>
+      </w:r>
+      <w:r>
+        <w:rPr>
+          <w:rFonts w:ascii="Arial" w:hAnsi="Arial" w:cs="Arial"/>
+          <w:sz w:val="24"/>
+          <w:szCs w:val="24"/>
+          <w:lang w:val="en-US"/>
+        </w:rPr>
+        <w:t xml:space="preserve">for loop, </w:t>
+      </w:r>
+      <w:r>
+        <w:rPr>
+          <w:rFonts w:ascii="Arial" w:hAnsi="Arial" w:cs="Arial"/>
+          <w:sz w:val="24"/>
+          <w:szCs w:val="24"/>
+          <w:lang w:val="en-US"/>
+        </w:rPr>
+        <w:t xml:space="preserve">cards were chosen from the input Deck and </w:t>
+      </w:r>
+      <w:r>
+        <w:rPr>
+          <w:rFonts w:ascii="Arial" w:hAnsi="Arial" w:cs="Arial"/>
+          <w:sz w:val="24"/>
+          <w:szCs w:val="24"/>
+          <w:lang w:val="en-US"/>
+        </w:rPr>
+        <w:t xml:space="preserve">moved to the </w:t>
+      </w:r>
+      <w:r>
+        <w:rPr>
+          <w:rFonts w:ascii="Arial" w:hAnsi="Arial" w:cs="Arial"/>
+          <w:i/>
+          <w:iCs/>
+          <w:sz w:val="24"/>
+          <w:szCs w:val="24"/>
+          <w:lang w:val="en-US"/>
+        </w:rPr>
+        <w:t>ReturnValues</w:t>
+      </w:r>
+      <w:r>
+        <w:rPr>
+          <w:rFonts w:ascii="Arial" w:hAnsi="Arial" w:cs="Arial"/>
+          <w:sz w:val="24"/>
+          <w:szCs w:val="24"/>
+          <w:lang w:val="en-US"/>
+        </w:rPr>
+        <w:t xml:space="preserve"> list.</w:t>
+      </w:r>
+      <w:r>
+        <w:rPr>
+          <w:rFonts w:ascii="Arial" w:hAnsi="Arial" w:cs="Arial"/>
+          <w:sz w:val="24"/>
+          <w:szCs w:val="24"/>
+          <w:lang w:val="en-US"/>
+        </w:rPr>
+        <w:t xml:space="preserve"> </w:t>
+      </w:r>
+      <w:r>
+        <w:rPr>
+          <w:rFonts w:ascii="Arial" w:hAnsi="Arial" w:cs="Arial"/>
+          <w:sz w:val="24"/>
+          <w:szCs w:val="24"/>
+          <w:lang w:val="en-US"/>
+        </w:rPr>
+        <w:t xml:space="preserve">The most noticeable difference in implementation </w:t>
+      </w:r>
+      <w:r>
+        <w:rPr>
+          <w:rFonts w:ascii="Arial" w:hAnsi="Arial" w:cs="Arial"/>
+          <w:sz w:val="24"/>
+          <w:szCs w:val="24"/>
+          <w:lang w:val="en-US"/>
+        </w:rPr>
+        <w:t xml:space="preserve">between NumPy and Randint is the use of an if/else statement within the for loop. </w:t>
+      </w:r>
+      <w:r>
+        <w:rPr>
+          <w:rFonts w:ascii="Arial" w:hAnsi="Arial" w:cs="Arial"/>
+          <w:sz w:val="24"/>
+          <w:szCs w:val="24"/>
+          <w:lang w:val="en-US"/>
+        </w:rPr>
+        <w:t xml:space="preserve">This statement </w:t>
+      </w:r>
+      <w:r>
+        <w:rPr>
+          <w:rFonts w:ascii="Arial" w:hAnsi="Arial" w:cs="Arial"/>
+          <w:sz w:val="24"/>
+          <w:szCs w:val="24"/>
+          <w:lang w:val="en-US"/>
+        </w:rPr>
+        <w:t xml:space="preserve">was required due to a logic error </w:t>
+      </w:r>
+      <w:r>
+        <w:rPr>
+          <w:rFonts w:ascii="Arial" w:hAnsi="Arial" w:cs="Arial"/>
+          <w:sz w:val="24"/>
+          <w:szCs w:val="24"/>
+          <w:lang w:val="en-US"/>
+        </w:rPr>
+        <w:t xml:space="preserve">within the NumPy </w:t>
+      </w:r>
+      <w:r>
+        <w:rPr>
+          <w:rFonts w:ascii="Arial" w:hAnsi="Arial" w:cs="Arial"/>
+          <w:i/>
+          <w:iCs/>
+          <w:sz w:val="24"/>
+          <w:szCs w:val="24"/>
+          <w:lang w:val="en-US"/>
+        </w:rPr>
+        <w:t>Randint()</w:t>
+      </w:r>
+      <w:r>
+        <w:rPr>
+          <w:rFonts w:ascii="Arial" w:hAnsi="Arial" w:cs="Arial"/>
+          <w:sz w:val="24"/>
+          <w:szCs w:val="24"/>
+          <w:lang w:val="en-US"/>
+        </w:rPr>
+        <w:t xml:space="preserve"> function, which would </w:t>
+      </w:r>
+      <w:r>
+        <w:rPr>
+          <w:rFonts w:ascii="Arial" w:hAnsi="Arial" w:cs="Arial"/>
+          <w:sz w:val="24"/>
+          <w:szCs w:val="24"/>
+          <w:lang w:val="en-US"/>
+        </w:rPr>
+        <w:t xml:space="preserve">cause the program to error when trying to </w:t>
+      </w:r>
+      <w:r>
+        <w:rPr>
+          <w:rFonts w:ascii="Arial" w:hAnsi="Arial" w:cs="Arial"/>
+          <w:sz w:val="24"/>
+          <w:szCs w:val="24"/>
+          <w:lang w:val="en-US"/>
+        </w:rPr>
+        <w:t xml:space="preserve">move the last </w:t>
+      </w:r>
+      <w:r>
+        <w:rPr>
+          <w:rFonts w:ascii="Arial" w:hAnsi="Arial" w:cs="Arial"/>
+          <w:sz w:val="24"/>
+          <w:szCs w:val="24"/>
+          <w:lang w:val="en-US"/>
+        </w:rPr>
+        <w:t>card from the input Deck.</w:t>
+      </w:r>
+      <w:r>
+        <w:rPr>
+          <w:rFonts w:ascii="Arial" w:hAnsi="Arial" w:cs="Arial"/>
+          <w:sz w:val="24"/>
+          <w:szCs w:val="24"/>
+          <w:lang w:val="en-US"/>
+        </w:rPr>
+        <w:t xml:space="preserve"> As such, </w:t>
+      </w:r>
+      <w:r>
+        <w:rPr>
+          <w:rFonts w:ascii="Arial" w:hAnsi="Arial" w:cs="Arial"/>
+          <w:sz w:val="24"/>
+          <w:szCs w:val="24"/>
+          <w:lang w:val="en-US"/>
+        </w:rPr>
+        <w:t>a check needed to be included that ensured the length of the input Deck was greater than 1</w:t>
+      </w:r>
+      <w:r>
+        <w:rPr>
+          <w:rFonts w:ascii="Arial" w:hAnsi="Arial" w:cs="Arial"/>
+          <w:sz w:val="24"/>
+          <w:szCs w:val="24"/>
+          <w:lang w:val="en-US"/>
+        </w:rPr>
+        <w:t>, and when the length was equal to 1 the program would manually move the last card.</w:t>
       </w:r>
     </w:p>
     <w:sectPr>

</xml_diff>

<commit_message>
Detailed methodology of Randint Dice Roll Sim
</commit_message>
<xml_diff>
--- a/Report/Methodology.docx
+++ b/Report/Methodology.docx
@@ -1392,16 +1392,29 @@
         </w:rPr>
         <w:t xml:space="preserve">samples were taken from C#, two from the </w:t>
       </w:r>
-      <w:r>
-        <w:rPr>
-          <w:rFonts w:ascii="Arial" w:hAnsi="Arial" w:cs="Arial"/>
-          <w:i/>
-          <w:iCs/>
-          <w:sz w:val="24"/>
-          <w:szCs w:val="24"/>
-          <w:lang w:val="en-US"/>
-        </w:rPr>
-        <w:t>rand.Next()</w:t>
+      <w:proofErr w:type="gramStart"/>
+      <w:r>
+        <w:rPr>
+          <w:rFonts w:ascii="Arial" w:hAnsi="Arial" w:cs="Arial"/>
+          <w:i/>
+          <w:iCs/>
+          <w:sz w:val="24"/>
+          <w:szCs w:val="24"/>
+          <w:lang w:val="en-US"/>
+        </w:rPr>
+        <w:t>rand.Next</w:t>
+      </w:r>
+      <w:proofErr w:type="gramEnd"/>
+      <w:r>
+        <w:rPr>
+          <w:rFonts w:ascii="Arial" w:hAnsi="Arial" w:cs="Arial"/>
+          <w:i/>
+          <w:iCs/>
+          <w:sz w:val="24"/>
+          <w:szCs w:val="24"/>
+          <w:lang w:val="en-US"/>
+        </w:rPr>
+        <w:t>()</w:t>
       </w:r>
       <w:r>
         <w:rPr>
@@ -1470,16 +1483,29 @@
         </w:rPr>
         <w:t xml:space="preserve"> When using the </w:t>
       </w:r>
-      <w:r>
-        <w:rPr>
-          <w:rFonts w:ascii="Arial" w:hAnsi="Arial" w:cs="Arial"/>
-          <w:i/>
-          <w:iCs/>
-          <w:sz w:val="24"/>
-          <w:szCs w:val="24"/>
-          <w:lang w:val="en-US"/>
-        </w:rPr>
-        <w:t>rand.Next()</w:t>
+      <w:proofErr w:type="gramStart"/>
+      <w:r>
+        <w:rPr>
+          <w:rFonts w:ascii="Arial" w:hAnsi="Arial" w:cs="Arial"/>
+          <w:i/>
+          <w:iCs/>
+          <w:sz w:val="24"/>
+          <w:szCs w:val="24"/>
+          <w:lang w:val="en-US"/>
+        </w:rPr>
+        <w:t>rand.Next</w:t>
+      </w:r>
+      <w:proofErr w:type="gramEnd"/>
+      <w:r>
+        <w:rPr>
+          <w:rFonts w:ascii="Arial" w:hAnsi="Arial" w:cs="Arial"/>
+          <w:i/>
+          <w:iCs/>
+          <w:sz w:val="24"/>
+          <w:szCs w:val="24"/>
+          <w:lang w:val="en-US"/>
+        </w:rPr>
+        <w:t>()</w:t>
       </w:r>
       <w:r>
         <w:rPr>
@@ -1553,16 +1579,29 @@
         </w:rPr>
         <w:t xml:space="preserve">The </w:t>
       </w:r>
-      <w:r>
-        <w:rPr>
-          <w:rFonts w:ascii="Arial" w:hAnsi="Arial" w:cs="Arial"/>
-          <w:i/>
-          <w:iCs/>
-          <w:sz w:val="24"/>
-          <w:szCs w:val="24"/>
-          <w:lang w:val="en-US"/>
-        </w:rPr>
-        <w:t>rand.Next()</w:t>
+      <w:proofErr w:type="gramStart"/>
+      <w:r>
+        <w:rPr>
+          <w:rFonts w:ascii="Arial" w:hAnsi="Arial" w:cs="Arial"/>
+          <w:i/>
+          <w:iCs/>
+          <w:sz w:val="24"/>
+          <w:szCs w:val="24"/>
+          <w:lang w:val="en-US"/>
+        </w:rPr>
+        <w:t>rand.Next</w:t>
+      </w:r>
+      <w:proofErr w:type="gramEnd"/>
+      <w:r>
+        <w:rPr>
+          <w:rFonts w:ascii="Arial" w:hAnsi="Arial" w:cs="Arial"/>
+          <w:i/>
+          <w:iCs/>
+          <w:sz w:val="24"/>
+          <w:szCs w:val="24"/>
+          <w:lang w:val="en-US"/>
+        </w:rPr>
+        <w:t>()</w:t>
       </w:r>
       <w:r>
         <w:rPr>
@@ -1637,6 +1676,7 @@
           <w:lang w:val="en-US"/>
         </w:rPr>
       </w:pPr>
+      <w:proofErr w:type="gramStart"/>
       <w:r>
         <w:rPr>
           <w:rFonts w:ascii="Arial" w:hAnsi="Arial" w:cs="Arial"/>
@@ -1645,7 +1685,17 @@
           <w:lang w:val="en-US"/>
         </w:rPr>
         <w:lastRenderedPageBreak/>
-        <w:t xml:space="preserve">Similar to C#, </w:t>
+        <w:t>Similar to</w:t>
+      </w:r>
+      <w:proofErr w:type="gramEnd"/>
+      <w:r>
+        <w:rPr>
+          <w:rFonts w:ascii="Arial" w:hAnsi="Arial" w:cs="Arial"/>
+          <w:sz w:val="24"/>
+          <w:szCs w:val="24"/>
+          <w:lang w:val="en-US"/>
+        </w:rPr>
+        <w:t xml:space="preserve"> C#, </w:t>
       </w:r>
       <w:r>
         <w:rPr>
@@ -1811,16 +1861,29 @@
         </w:rPr>
         <w:t xml:space="preserve">: </w:t>
       </w:r>
-      <w:r>
-        <w:rPr>
-          <w:rFonts w:ascii="Arial" w:hAnsi="Arial" w:cs="Arial"/>
-          <w:i/>
-          <w:iCs/>
-          <w:sz w:val="24"/>
-          <w:szCs w:val="24"/>
-          <w:lang w:val="en-US"/>
-        </w:rPr>
-        <w:t>Randint()</w:t>
+      <w:proofErr w:type="gramStart"/>
+      <w:r>
+        <w:rPr>
+          <w:rFonts w:ascii="Arial" w:hAnsi="Arial" w:cs="Arial"/>
+          <w:i/>
+          <w:iCs/>
+          <w:sz w:val="24"/>
+          <w:szCs w:val="24"/>
+          <w:lang w:val="en-US"/>
+        </w:rPr>
+        <w:t>Randint(</w:t>
+      </w:r>
+      <w:proofErr w:type="gramEnd"/>
+      <w:r>
+        <w:rPr>
+          <w:rFonts w:ascii="Arial" w:hAnsi="Arial" w:cs="Arial"/>
+          <w:i/>
+          <w:iCs/>
+          <w:sz w:val="24"/>
+          <w:szCs w:val="24"/>
+          <w:lang w:val="en-US"/>
+        </w:rPr>
+        <w:t>)</w:t>
       </w:r>
       <w:r>
         <w:rPr>
@@ -1889,16 +1952,29 @@
         </w:rPr>
         <w:t xml:space="preserve"> As with the </w:t>
       </w:r>
-      <w:r>
-        <w:rPr>
-          <w:rFonts w:ascii="Arial" w:hAnsi="Arial" w:cs="Arial"/>
-          <w:i/>
-          <w:iCs/>
-          <w:sz w:val="24"/>
-          <w:szCs w:val="24"/>
-          <w:lang w:val="en-US"/>
-        </w:rPr>
-        <w:t>rand.Next()</w:t>
+      <w:proofErr w:type="gramStart"/>
+      <w:r>
+        <w:rPr>
+          <w:rFonts w:ascii="Arial" w:hAnsi="Arial" w:cs="Arial"/>
+          <w:i/>
+          <w:iCs/>
+          <w:sz w:val="24"/>
+          <w:szCs w:val="24"/>
+          <w:lang w:val="en-US"/>
+        </w:rPr>
+        <w:t>rand.Next</w:t>
+      </w:r>
+      <w:proofErr w:type="gramEnd"/>
+      <w:r>
+        <w:rPr>
+          <w:rFonts w:ascii="Arial" w:hAnsi="Arial" w:cs="Arial"/>
+          <w:i/>
+          <w:iCs/>
+          <w:sz w:val="24"/>
+          <w:szCs w:val="24"/>
+          <w:lang w:val="en-US"/>
+        </w:rPr>
+        <w:t>()</w:t>
       </w:r>
       <w:r>
         <w:rPr>
@@ -2285,7 +2361,27 @@
           <w:szCs w:val="24"/>
           <w:lang w:val="en-US"/>
         </w:rPr>
-        <w:t xml:space="preserve"> isn’t capable of generating </w:t>
+        <w:t xml:space="preserve"> </w:t>
+      </w:r>
+      <w:proofErr w:type="gramStart"/>
+      <w:r>
+        <w:rPr>
+          <w:rFonts w:ascii="Arial" w:hAnsi="Arial" w:cs="Arial"/>
+          <w:sz w:val="24"/>
+          <w:szCs w:val="24"/>
+          <w:lang w:val="en-US"/>
+        </w:rPr>
+        <w:t>isn’t capable of generating</w:t>
+      </w:r>
+      <w:proofErr w:type="gramEnd"/>
+      <w:r>
+        <w:rPr>
+          <w:rFonts w:ascii="Arial" w:hAnsi="Arial" w:cs="Arial"/>
+          <w:sz w:val="24"/>
+          <w:szCs w:val="24"/>
+          <w:lang w:val="en-US"/>
+        </w:rPr>
+        <w:t xml:space="preserve"> </w:t>
       </w:r>
       <w:r>
         <w:rPr>
@@ -2688,6 +2784,7 @@
         </w:rPr>
         <w:t xml:space="preserve">like </w:t>
       </w:r>
+      <w:proofErr w:type="spellStart"/>
       <w:r>
         <w:rPr>
           <w:rFonts w:ascii="Arial" w:hAnsi="Arial" w:cs="Arial"/>
@@ -2699,6 +2796,7 @@
         </w:rPr>
         <w:t>minstd_rand</w:t>
       </w:r>
+      <w:proofErr w:type="spellEnd"/>
       <w:r>
         <w:rPr>
           <w:rFonts w:ascii="Arial" w:hAnsi="Arial" w:cs="Arial"/>
@@ -3087,14 +3185,25 @@
         </w:rPr>
         <w:t xml:space="preserve">Middle Square Method </w:t>
       </w:r>
-      <w:r>
-        <w:rPr>
-          <w:rFonts w:ascii="Arial" w:hAnsi="Arial" w:cs="Arial"/>
-          <w:sz w:val="24"/>
-          <w:szCs w:val="24"/>
-          <w:lang w:val="en-US"/>
-        </w:rPr>
-        <w:t xml:space="preserve">is considered to be </w:t>
+      <w:proofErr w:type="gramStart"/>
+      <w:r>
+        <w:rPr>
+          <w:rFonts w:ascii="Arial" w:hAnsi="Arial" w:cs="Arial"/>
+          <w:sz w:val="24"/>
+          <w:szCs w:val="24"/>
+          <w:lang w:val="en-US"/>
+        </w:rPr>
+        <w:t>is considered to be</w:t>
+      </w:r>
+      <w:proofErr w:type="gramEnd"/>
+      <w:r>
+        <w:rPr>
+          <w:rFonts w:ascii="Arial" w:hAnsi="Arial" w:cs="Arial"/>
+          <w:sz w:val="24"/>
+          <w:szCs w:val="24"/>
+          <w:lang w:val="en-US"/>
+        </w:rPr>
+        <w:t xml:space="preserve"> </w:t>
       </w:r>
       <w:r>
         <w:rPr>
@@ -5657,16 +5766,36 @@
           <w:szCs w:val="24"/>
           <w:lang w:val="en-US"/>
         </w:rPr>
-        <w:t xml:space="preserve"> be read and written to </w:t>
-      </w:r>
-      <w:r>
-        <w:rPr>
-          <w:rFonts w:ascii="Arial" w:hAnsi="Arial" w:cs="Arial"/>
-          <w:sz w:val="24"/>
-          <w:szCs w:val="24"/>
-          <w:lang w:val="en-US"/>
-        </w:rPr>
-        <w:t xml:space="preserve">by all the </w:t>
+        <w:t xml:space="preserve"> be read and </w:t>
+      </w:r>
+      <w:proofErr w:type="gramStart"/>
+      <w:r>
+        <w:rPr>
+          <w:rFonts w:ascii="Arial" w:hAnsi="Arial" w:cs="Arial"/>
+          <w:sz w:val="24"/>
+          <w:szCs w:val="24"/>
+          <w:lang w:val="en-US"/>
+        </w:rPr>
+        <w:t xml:space="preserve">written to </w:t>
+      </w:r>
+      <w:r>
+        <w:rPr>
+          <w:rFonts w:ascii="Arial" w:hAnsi="Arial" w:cs="Arial"/>
+          <w:sz w:val="24"/>
+          <w:szCs w:val="24"/>
+          <w:lang w:val="en-US"/>
+        </w:rPr>
+        <w:t>by</w:t>
+      </w:r>
+      <w:proofErr w:type="gramEnd"/>
+      <w:r>
+        <w:rPr>
+          <w:rFonts w:ascii="Arial" w:hAnsi="Arial" w:cs="Arial"/>
+          <w:sz w:val="24"/>
+          <w:szCs w:val="24"/>
+          <w:lang w:val="en-US"/>
+        </w:rPr>
+        <w:t xml:space="preserve"> all the </w:t>
       </w:r>
       <w:r>
         <w:rPr>
@@ -6108,14 +6237,25 @@
         </w:rPr>
         <w:t xml:space="preserve">are all lists of </w:t>
       </w:r>
-      <w:r>
-        <w:rPr>
-          <w:rFonts w:ascii="Arial" w:hAnsi="Arial" w:cs="Arial"/>
-          <w:sz w:val="24"/>
-          <w:szCs w:val="24"/>
-          <w:lang w:val="en-US"/>
-        </w:rPr>
-        <w:t>types double, string and int</w:t>
+      <w:proofErr w:type="gramStart"/>
+      <w:r>
+        <w:rPr>
+          <w:rFonts w:ascii="Arial" w:hAnsi="Arial" w:cs="Arial"/>
+          <w:sz w:val="24"/>
+          <w:szCs w:val="24"/>
+          <w:lang w:val="en-US"/>
+        </w:rPr>
+        <w:t>types</w:t>
+      </w:r>
+      <w:proofErr w:type="gramEnd"/>
+      <w:r>
+        <w:rPr>
+          <w:rFonts w:ascii="Arial" w:hAnsi="Arial" w:cs="Arial"/>
+          <w:sz w:val="24"/>
+          <w:szCs w:val="24"/>
+          <w:lang w:val="en-US"/>
+        </w:rPr>
+        <w:t xml:space="preserve"> double, string and int</w:t>
       </w:r>
       <w:r>
         <w:rPr>
@@ -6367,16 +6507,29 @@
         </w:rPr>
         <w:t xml:space="preserve">uses the </w:t>
       </w:r>
-      <w:r>
-        <w:rPr>
-          <w:rFonts w:ascii="Arial" w:hAnsi="Arial" w:cs="Arial"/>
-          <w:i/>
-          <w:iCs/>
-          <w:sz w:val="24"/>
-          <w:szCs w:val="24"/>
-          <w:lang w:val="en-US"/>
-        </w:rPr>
-        <w:t>rand.Next()</w:t>
+      <w:proofErr w:type="gramStart"/>
+      <w:r>
+        <w:rPr>
+          <w:rFonts w:ascii="Arial" w:hAnsi="Arial" w:cs="Arial"/>
+          <w:i/>
+          <w:iCs/>
+          <w:sz w:val="24"/>
+          <w:szCs w:val="24"/>
+          <w:lang w:val="en-US"/>
+        </w:rPr>
+        <w:t>rand.Next</w:t>
+      </w:r>
+      <w:proofErr w:type="gramEnd"/>
+      <w:r>
+        <w:rPr>
+          <w:rFonts w:ascii="Arial" w:hAnsi="Arial" w:cs="Arial"/>
+          <w:i/>
+          <w:iCs/>
+          <w:sz w:val="24"/>
+          <w:szCs w:val="24"/>
+          <w:lang w:val="en-US"/>
+        </w:rPr>
+        <w:t>()</w:t>
       </w:r>
       <w:r>
         <w:rPr>
@@ -6506,18 +6659,40 @@
           <w:szCs w:val="24"/>
           <w:lang w:val="en-US"/>
         </w:rPr>
-        <w:t xml:space="preserve">which contains the </w:t>
-      </w:r>
-      <w:r>
-        <w:rPr>
-          <w:rFonts w:ascii="Arial" w:hAnsi="Arial" w:cs="Arial"/>
-          <w:i/>
-          <w:iCs/>
-          <w:sz w:val="24"/>
-          <w:szCs w:val="24"/>
-          <w:lang w:val="en-US"/>
-        </w:rPr>
-        <w:t>.Next()</w:t>
+        <w:t xml:space="preserve">which contains </w:t>
+      </w:r>
+      <w:proofErr w:type="gramStart"/>
+      <w:r>
+        <w:rPr>
+          <w:rFonts w:ascii="Arial" w:hAnsi="Arial" w:cs="Arial"/>
+          <w:sz w:val="24"/>
+          <w:szCs w:val="24"/>
+          <w:lang w:val="en-US"/>
+        </w:rPr>
+        <w:t xml:space="preserve">the </w:t>
+      </w:r>
+      <w:r>
+        <w:rPr>
+          <w:rFonts w:ascii="Arial" w:hAnsi="Arial" w:cs="Arial"/>
+          <w:i/>
+          <w:iCs/>
+          <w:sz w:val="24"/>
+          <w:szCs w:val="24"/>
+          <w:lang w:val="en-US"/>
+        </w:rPr>
+        <w:t>.Next</w:t>
+      </w:r>
+      <w:proofErr w:type="gramEnd"/>
+      <w:r>
+        <w:rPr>
+          <w:rFonts w:ascii="Arial" w:hAnsi="Arial" w:cs="Arial"/>
+          <w:i/>
+          <w:iCs/>
+          <w:sz w:val="24"/>
+          <w:szCs w:val="24"/>
+          <w:lang w:val="en-US"/>
+        </w:rPr>
+        <w:t>()</w:t>
       </w:r>
       <w:r>
         <w:rPr>
@@ -6896,14 +7071,25 @@
         </w:rPr>
         <w:t xml:space="preserve">used </w:t>
       </w:r>
-      <w:r>
-        <w:rPr>
-          <w:rFonts w:ascii="Arial" w:hAnsi="Arial" w:cs="Arial"/>
-          <w:sz w:val="24"/>
-          <w:szCs w:val="24"/>
-          <w:lang w:val="en-US"/>
-        </w:rPr>
-        <w:t>six to ten character seeds</w:t>
+      <w:proofErr w:type="gramStart"/>
+      <w:r>
+        <w:rPr>
+          <w:rFonts w:ascii="Arial" w:hAnsi="Arial" w:cs="Arial"/>
+          <w:sz w:val="24"/>
+          <w:szCs w:val="24"/>
+          <w:lang w:val="en-US"/>
+        </w:rPr>
+        <w:t>six to ten character</w:t>
+      </w:r>
+      <w:proofErr w:type="gramEnd"/>
+      <w:r>
+        <w:rPr>
+          <w:rFonts w:ascii="Arial" w:hAnsi="Arial" w:cs="Arial"/>
+          <w:sz w:val="24"/>
+          <w:szCs w:val="24"/>
+          <w:lang w:val="en-US"/>
+        </w:rPr>
+        <w:t xml:space="preserve"> seeds</w:t>
       </w:r>
       <w:r>
         <w:rPr>
@@ -7182,6 +7368,7 @@
         </w:rPr>
         <w:t xml:space="preserve">Included in this library is the </w:t>
       </w:r>
+      <w:proofErr w:type="spellStart"/>
       <w:r>
         <w:rPr>
           <w:rFonts w:ascii="Arial" w:hAnsi="Arial" w:cs="Arial"/>
@@ -7213,7 +7400,19 @@
           <w:szCs w:val="24"/>
           <w:lang w:val="en-US"/>
         </w:rPr>
-        <w:t xml:space="preserve">NumberGenerator </w:t>
+        <w:t>NumberGenerator</w:t>
+      </w:r>
+      <w:proofErr w:type="spellEnd"/>
+      <w:r>
+        <w:rPr>
+          <w:rFonts w:ascii="Arial" w:hAnsi="Arial" w:cs="Arial"/>
+          <w:i/>
+          <w:iCs/>
+          <w:sz w:val="24"/>
+          <w:szCs w:val="24"/>
+          <w:lang w:val="en-US"/>
+        </w:rPr>
+        <w:t xml:space="preserve"> </w:t>
       </w:r>
       <w:r>
         <w:rPr>
@@ -7397,18 +7596,53 @@
           <w:szCs w:val="24"/>
           <w:lang w:val="en-US"/>
         </w:rPr>
-        <w:t xml:space="preserve">, then by calling the </w:t>
-      </w:r>
-      <w:r>
-        <w:rPr>
-          <w:rFonts w:ascii="Arial" w:hAnsi="Arial" w:cs="Arial"/>
-          <w:i/>
-          <w:iCs/>
-          <w:sz w:val="24"/>
-          <w:szCs w:val="24"/>
-          <w:lang w:val="en-US"/>
-        </w:rPr>
-        <w:t>.GetBytes()</w:t>
+        <w:t xml:space="preserve">, then by calling </w:t>
+      </w:r>
+      <w:proofErr w:type="gramStart"/>
+      <w:r>
+        <w:rPr>
+          <w:rFonts w:ascii="Arial" w:hAnsi="Arial" w:cs="Arial"/>
+          <w:sz w:val="24"/>
+          <w:szCs w:val="24"/>
+          <w:lang w:val="en-US"/>
+        </w:rPr>
+        <w:t xml:space="preserve">the </w:t>
+      </w:r>
+      <w:r>
+        <w:rPr>
+          <w:rFonts w:ascii="Arial" w:hAnsi="Arial" w:cs="Arial"/>
+          <w:i/>
+          <w:iCs/>
+          <w:sz w:val="24"/>
+          <w:szCs w:val="24"/>
+          <w:lang w:val="en-US"/>
+        </w:rPr>
+        <w:t>.</w:t>
+      </w:r>
+      <w:proofErr w:type="spellStart"/>
+      <w:r>
+        <w:rPr>
+          <w:rFonts w:ascii="Arial" w:hAnsi="Arial" w:cs="Arial"/>
+          <w:i/>
+          <w:iCs/>
+          <w:sz w:val="24"/>
+          <w:szCs w:val="24"/>
+          <w:lang w:val="en-US"/>
+        </w:rPr>
+        <w:t>GetBytes</w:t>
+      </w:r>
+      <w:proofErr w:type="spellEnd"/>
+      <w:proofErr w:type="gramEnd"/>
+      <w:r>
+        <w:rPr>
+          <w:rFonts w:ascii="Arial" w:hAnsi="Arial" w:cs="Arial"/>
+          <w:i/>
+          <w:iCs/>
+          <w:sz w:val="24"/>
+          <w:szCs w:val="24"/>
+          <w:lang w:val="en-US"/>
+        </w:rPr>
+        <w:t>()</w:t>
       </w:r>
       <w:r>
         <w:rPr>
@@ -7726,18 +7960,40 @@
           <w:szCs w:val="24"/>
           <w:lang w:val="en-US"/>
         </w:rPr>
-        <w:t xml:space="preserve"> used the same </w:t>
-      </w:r>
-      <w:r>
-        <w:rPr>
-          <w:rFonts w:ascii="Arial" w:hAnsi="Arial" w:cs="Arial"/>
-          <w:i/>
-          <w:iCs/>
-          <w:sz w:val="24"/>
-          <w:szCs w:val="24"/>
-          <w:lang w:val="en-US"/>
-        </w:rPr>
-        <w:t xml:space="preserve">.Next() </w:t>
+        <w:t xml:space="preserve"> used the </w:t>
+      </w:r>
+      <w:proofErr w:type="gramStart"/>
+      <w:r>
+        <w:rPr>
+          <w:rFonts w:ascii="Arial" w:hAnsi="Arial" w:cs="Arial"/>
+          <w:sz w:val="24"/>
+          <w:szCs w:val="24"/>
+          <w:lang w:val="en-US"/>
+        </w:rPr>
+        <w:t xml:space="preserve">same </w:t>
+      </w:r>
+      <w:r>
+        <w:rPr>
+          <w:rFonts w:ascii="Arial" w:hAnsi="Arial" w:cs="Arial"/>
+          <w:i/>
+          <w:iCs/>
+          <w:sz w:val="24"/>
+          <w:szCs w:val="24"/>
+          <w:lang w:val="en-US"/>
+        </w:rPr>
+        <w:t>.Next</w:t>
+      </w:r>
+      <w:proofErr w:type="gramEnd"/>
+      <w:r>
+        <w:rPr>
+          <w:rFonts w:ascii="Arial" w:hAnsi="Arial" w:cs="Arial"/>
+          <w:i/>
+          <w:iCs/>
+          <w:sz w:val="24"/>
+          <w:szCs w:val="24"/>
+          <w:lang w:val="en-US"/>
+        </w:rPr>
+        <w:t xml:space="preserve">() </w:t>
       </w:r>
       <w:r>
         <w:rPr>
@@ -8274,7 +8530,27 @@
           <w:szCs w:val="24"/>
           <w:lang w:val="en-US"/>
         </w:rPr>
-        <w:t xml:space="preserve">Only two coin simulations </w:t>
+        <w:t xml:space="preserve">Only </w:t>
+      </w:r>
+      <w:proofErr w:type="gramStart"/>
+      <w:r>
+        <w:rPr>
+          <w:rFonts w:ascii="Arial" w:hAnsi="Arial" w:cs="Arial"/>
+          <w:sz w:val="24"/>
+          <w:szCs w:val="24"/>
+          <w:lang w:val="en-US"/>
+        </w:rPr>
+        <w:t>two coin</w:t>
+      </w:r>
+      <w:proofErr w:type="gramEnd"/>
+      <w:r>
+        <w:rPr>
+          <w:rFonts w:ascii="Arial" w:hAnsi="Arial" w:cs="Arial"/>
+          <w:sz w:val="24"/>
+          <w:szCs w:val="24"/>
+          <w:lang w:val="en-US"/>
+        </w:rPr>
+        <w:t xml:space="preserve"> simulations </w:t>
       </w:r>
       <w:r>
         <w:rPr>
@@ -8603,7 +8879,27 @@
           <w:szCs w:val="24"/>
           <w:lang w:val="en-US"/>
         </w:rPr>
-        <w:t xml:space="preserve">The Newtonsoft.JSON library </w:t>
+        <w:t xml:space="preserve">The </w:t>
+      </w:r>
+      <w:proofErr w:type="spellStart"/>
+      <w:r>
+        <w:rPr>
+          <w:rFonts w:ascii="Arial" w:hAnsi="Arial" w:cs="Arial"/>
+          <w:sz w:val="24"/>
+          <w:szCs w:val="24"/>
+          <w:lang w:val="en-US"/>
+        </w:rPr>
+        <w:t>Newtonsoft.JSON</w:t>
+      </w:r>
+      <w:proofErr w:type="spellEnd"/>
+      <w:r>
+        <w:rPr>
+          <w:rFonts w:ascii="Arial" w:hAnsi="Arial" w:cs="Arial"/>
+          <w:sz w:val="24"/>
+          <w:szCs w:val="24"/>
+          <w:lang w:val="en-US"/>
+        </w:rPr>
+        <w:t xml:space="preserve"> library </w:t>
       </w:r>
       <w:r>
         <w:rPr>
@@ -8632,14 +8928,25 @@
         </w:rPr>
         <w:t xml:space="preserve">creation of the </w:t>
       </w:r>
-      <w:r>
-        <w:rPr>
-          <w:rFonts w:ascii="Arial" w:hAnsi="Arial" w:cs="Arial"/>
-          <w:sz w:val="24"/>
-          <w:szCs w:val="24"/>
-          <w:lang w:val="en-US"/>
-        </w:rPr>
-        <w:t xml:space="preserve">StreamReader object </w:t>
+      <w:proofErr w:type="spellStart"/>
+      <w:r>
+        <w:rPr>
+          <w:rFonts w:ascii="Arial" w:hAnsi="Arial" w:cs="Arial"/>
+          <w:sz w:val="24"/>
+          <w:szCs w:val="24"/>
+          <w:lang w:val="en-US"/>
+        </w:rPr>
+        <w:t>StreamReader</w:t>
+      </w:r>
+      <w:proofErr w:type="spellEnd"/>
+      <w:r>
+        <w:rPr>
+          <w:rFonts w:ascii="Arial" w:hAnsi="Arial" w:cs="Arial"/>
+          <w:sz w:val="24"/>
+          <w:szCs w:val="24"/>
+          <w:lang w:val="en-US"/>
+        </w:rPr>
+        <w:t xml:space="preserve"> object </w:t>
       </w:r>
       <w:r>
         <w:rPr>
@@ -8758,7 +9065,27 @@
           <w:szCs w:val="24"/>
           <w:lang w:val="en-US"/>
         </w:rPr>
-        <w:t xml:space="preserve">a for loop was iterated through that would </w:t>
+        <w:t xml:space="preserve">a </w:t>
+      </w:r>
+      <w:proofErr w:type="gramStart"/>
+      <w:r>
+        <w:rPr>
+          <w:rFonts w:ascii="Arial" w:hAnsi="Arial" w:cs="Arial"/>
+          <w:sz w:val="24"/>
+          <w:szCs w:val="24"/>
+          <w:lang w:val="en-US"/>
+        </w:rPr>
+        <w:t>for</w:t>
+      </w:r>
+      <w:proofErr w:type="gramEnd"/>
+      <w:r>
+        <w:rPr>
+          <w:rFonts w:ascii="Arial" w:hAnsi="Arial" w:cs="Arial"/>
+          <w:sz w:val="24"/>
+          <w:szCs w:val="24"/>
+          <w:lang w:val="en-US"/>
+        </w:rPr>
+        <w:t xml:space="preserve"> loop was iterated through that would </w:t>
       </w:r>
       <w:r>
         <w:rPr>
@@ -8769,6 +9096,7 @@
         </w:rPr>
         <w:t xml:space="preserve">randomly select a </w:t>
       </w:r>
+      <w:proofErr w:type="spellStart"/>
       <w:r>
         <w:rPr>
           <w:rFonts w:ascii="Arial" w:hAnsi="Arial" w:cs="Arial"/>
@@ -8780,6 +9108,7 @@
         </w:rPr>
         <w:t>ChosenCard</w:t>
       </w:r>
+      <w:proofErr w:type="spellEnd"/>
       <w:r>
         <w:rPr>
           <w:rFonts w:ascii="Arial" w:hAnsi="Arial" w:cs="Arial"/>
@@ -9071,18 +9400,40 @@
           <w:szCs w:val="24"/>
           <w:lang w:val="en-US"/>
         </w:rPr>
-        <w:t xml:space="preserve"> As with the previous method, the .</w:t>
-      </w:r>
-      <w:r>
-        <w:rPr>
-          <w:rFonts w:ascii="Arial" w:hAnsi="Arial" w:cs="Arial"/>
-          <w:i/>
-          <w:iCs/>
-          <w:sz w:val="24"/>
-          <w:szCs w:val="24"/>
-          <w:lang w:val="en-US"/>
-        </w:rPr>
-        <w:t>Next()</w:t>
+        <w:t xml:space="preserve"> As with the previous method, </w:t>
+      </w:r>
+      <w:proofErr w:type="gramStart"/>
+      <w:r>
+        <w:rPr>
+          <w:rFonts w:ascii="Arial" w:hAnsi="Arial" w:cs="Arial"/>
+          <w:sz w:val="24"/>
+          <w:szCs w:val="24"/>
+          <w:lang w:val="en-US"/>
+        </w:rPr>
+        <w:t>the .</w:t>
+      </w:r>
+      <w:r>
+        <w:rPr>
+          <w:rFonts w:ascii="Arial" w:hAnsi="Arial" w:cs="Arial"/>
+          <w:i/>
+          <w:iCs/>
+          <w:sz w:val="24"/>
+          <w:szCs w:val="24"/>
+          <w:lang w:val="en-US"/>
+        </w:rPr>
+        <w:t>Next</w:t>
+      </w:r>
+      <w:proofErr w:type="gramEnd"/>
+      <w:r>
+        <w:rPr>
+          <w:rFonts w:ascii="Arial" w:hAnsi="Arial" w:cs="Arial"/>
+          <w:i/>
+          <w:iCs/>
+          <w:sz w:val="24"/>
+          <w:szCs w:val="24"/>
+          <w:lang w:val="en-US"/>
+        </w:rPr>
+        <w:t>()</w:t>
       </w:r>
       <w:r>
         <w:rPr>
@@ -9771,16 +10122,56 @@
           <w:szCs w:val="24"/>
           <w:lang w:val="en-US"/>
         </w:rPr>
-        <w:t>The Python pseudorandom generators were created in a Jupyter Notebook file using Anaconda.</w:t>
-      </w:r>
-      <w:r>
-        <w:rPr>
-          <w:rFonts w:ascii="Arial" w:hAnsi="Arial" w:cs="Arial"/>
-          <w:sz w:val="24"/>
-          <w:szCs w:val="24"/>
-          <w:lang w:val="en-US"/>
-        </w:rPr>
-        <w:t xml:space="preserve"> The main advantage of working within Jupyter Notebook is that </w:t>
+        <w:t xml:space="preserve">The Python pseudorandom generators were created in a </w:t>
+      </w:r>
+      <w:proofErr w:type="spellStart"/>
+      <w:r>
+        <w:rPr>
+          <w:rFonts w:ascii="Arial" w:hAnsi="Arial" w:cs="Arial"/>
+          <w:sz w:val="24"/>
+          <w:szCs w:val="24"/>
+          <w:lang w:val="en-US"/>
+        </w:rPr>
+        <w:t>Jupyter</w:t>
+      </w:r>
+      <w:proofErr w:type="spellEnd"/>
+      <w:r>
+        <w:rPr>
+          <w:rFonts w:ascii="Arial" w:hAnsi="Arial" w:cs="Arial"/>
+          <w:sz w:val="24"/>
+          <w:szCs w:val="24"/>
+          <w:lang w:val="en-US"/>
+        </w:rPr>
+        <w:t xml:space="preserve"> Notebook file using Anaconda.</w:t>
+      </w:r>
+      <w:r>
+        <w:rPr>
+          <w:rFonts w:ascii="Arial" w:hAnsi="Arial" w:cs="Arial"/>
+          <w:sz w:val="24"/>
+          <w:szCs w:val="24"/>
+          <w:lang w:val="en-US"/>
+        </w:rPr>
+        <w:t xml:space="preserve"> The main advantage of working within </w:t>
+      </w:r>
+      <w:proofErr w:type="spellStart"/>
+      <w:r>
+        <w:rPr>
+          <w:rFonts w:ascii="Arial" w:hAnsi="Arial" w:cs="Arial"/>
+          <w:sz w:val="24"/>
+          <w:szCs w:val="24"/>
+          <w:lang w:val="en-US"/>
+        </w:rPr>
+        <w:t>Jupyter</w:t>
+      </w:r>
+      <w:proofErr w:type="spellEnd"/>
+      <w:r>
+        <w:rPr>
+          <w:rFonts w:ascii="Arial" w:hAnsi="Arial" w:cs="Arial"/>
+          <w:sz w:val="24"/>
+          <w:szCs w:val="24"/>
+          <w:lang w:val="en-US"/>
+        </w:rPr>
+        <w:t xml:space="preserve"> Notebook is that </w:t>
       </w:r>
       <w:r>
         <w:rPr>
@@ -10061,16 +10452,29 @@
         </w:rPr>
         <w:t xml:space="preserve"> including </w:t>
       </w:r>
-      <w:r>
-        <w:rPr>
-          <w:rFonts w:ascii="Arial" w:hAnsi="Arial" w:cs="Arial"/>
-          <w:i/>
-          <w:iCs/>
-          <w:sz w:val="24"/>
-          <w:szCs w:val="24"/>
-          <w:lang w:val="en-US"/>
-        </w:rPr>
-        <w:t>Randint()</w:t>
+      <w:proofErr w:type="gramStart"/>
+      <w:r>
+        <w:rPr>
+          <w:rFonts w:ascii="Arial" w:hAnsi="Arial" w:cs="Arial"/>
+          <w:i/>
+          <w:iCs/>
+          <w:sz w:val="24"/>
+          <w:szCs w:val="24"/>
+          <w:lang w:val="en-US"/>
+        </w:rPr>
+        <w:t>Randint(</w:t>
+      </w:r>
+      <w:proofErr w:type="gramEnd"/>
+      <w:r>
+        <w:rPr>
+          <w:rFonts w:ascii="Arial" w:hAnsi="Arial" w:cs="Arial"/>
+          <w:i/>
+          <w:iCs/>
+          <w:sz w:val="24"/>
+          <w:szCs w:val="24"/>
+          <w:lang w:val="en-US"/>
+        </w:rPr>
+        <w:t>)</w:t>
       </w:r>
       <w:r>
         <w:rPr>
@@ -10522,18 +10926,40 @@
           <w:szCs w:val="24"/>
           <w:lang w:val="en-US"/>
         </w:rPr>
-        <w:t xml:space="preserve">Being called almost identically to C#’s </w:t>
-      </w:r>
-      <w:r>
-        <w:rPr>
-          <w:rFonts w:ascii="Arial" w:hAnsi="Arial" w:cs="Arial"/>
-          <w:i/>
-          <w:iCs/>
-          <w:sz w:val="24"/>
-          <w:szCs w:val="24"/>
-          <w:lang w:val="en-US"/>
-        </w:rPr>
-        <w:t>.Next()</w:t>
+        <w:t>Being called almost identically to C#’</w:t>
+      </w:r>
+      <w:proofErr w:type="gramStart"/>
+      <w:r>
+        <w:rPr>
+          <w:rFonts w:ascii="Arial" w:hAnsi="Arial" w:cs="Arial"/>
+          <w:sz w:val="24"/>
+          <w:szCs w:val="24"/>
+          <w:lang w:val="en-US"/>
+        </w:rPr>
+        <w:t xml:space="preserve">s </w:t>
+      </w:r>
+      <w:r>
+        <w:rPr>
+          <w:rFonts w:ascii="Arial" w:hAnsi="Arial" w:cs="Arial"/>
+          <w:i/>
+          <w:iCs/>
+          <w:sz w:val="24"/>
+          <w:szCs w:val="24"/>
+          <w:lang w:val="en-US"/>
+        </w:rPr>
+        <w:t>.Next</w:t>
+      </w:r>
+      <w:proofErr w:type="gramEnd"/>
+      <w:r>
+        <w:rPr>
+          <w:rFonts w:ascii="Arial" w:hAnsi="Arial" w:cs="Arial"/>
+          <w:i/>
+          <w:iCs/>
+          <w:sz w:val="24"/>
+          <w:szCs w:val="24"/>
+          <w:lang w:val="en-US"/>
+        </w:rPr>
+        <w:t>()</w:t>
       </w:r>
       <w:r>
         <w:rPr>
@@ -10645,14 +11071,25 @@
         </w:rPr>
         <w:t xml:space="preserve">alongside the Json library before any generations begin. </w:t>
       </w:r>
-      <w:r>
-        <w:rPr>
-          <w:rFonts w:ascii="Arial" w:hAnsi="Arial" w:cs="Arial"/>
-          <w:sz w:val="24"/>
-          <w:szCs w:val="24"/>
-          <w:lang w:val="en-US"/>
-        </w:rPr>
-        <w:t xml:space="preserve">In order to store outputs, </w:t>
+      <w:proofErr w:type="gramStart"/>
+      <w:r>
+        <w:rPr>
+          <w:rFonts w:ascii="Arial" w:hAnsi="Arial" w:cs="Arial"/>
+          <w:sz w:val="24"/>
+          <w:szCs w:val="24"/>
+          <w:lang w:val="en-US"/>
+        </w:rPr>
+        <w:t>In order to</w:t>
+      </w:r>
+      <w:proofErr w:type="gramEnd"/>
+      <w:r>
+        <w:rPr>
+          <w:rFonts w:ascii="Arial" w:hAnsi="Arial" w:cs="Arial"/>
+          <w:sz w:val="24"/>
+          <w:szCs w:val="24"/>
+          <w:lang w:val="en-US"/>
+        </w:rPr>
+        <w:t xml:space="preserve"> store outputs, </w:t>
       </w:r>
       <w:r>
         <w:rPr>
@@ -10847,16 +11284,29 @@
         </w:rPr>
         <w:t xml:space="preserve">stores the result of a </w:t>
       </w:r>
-      <w:r>
-        <w:rPr>
-          <w:rFonts w:ascii="Arial" w:hAnsi="Arial" w:cs="Arial"/>
-          <w:i/>
-          <w:iCs/>
-          <w:sz w:val="24"/>
-          <w:szCs w:val="24"/>
-          <w:lang w:val="en-US"/>
-        </w:rPr>
-        <w:t>Randint()</w:t>
+      <w:proofErr w:type="gramStart"/>
+      <w:r>
+        <w:rPr>
+          <w:rFonts w:ascii="Arial" w:hAnsi="Arial" w:cs="Arial"/>
+          <w:i/>
+          <w:iCs/>
+          <w:sz w:val="24"/>
+          <w:szCs w:val="24"/>
+          <w:lang w:val="en-US"/>
+        </w:rPr>
+        <w:t>Randint(</w:t>
+      </w:r>
+      <w:proofErr w:type="gramEnd"/>
+      <w:r>
+        <w:rPr>
+          <w:rFonts w:ascii="Arial" w:hAnsi="Arial" w:cs="Arial"/>
+          <w:i/>
+          <w:iCs/>
+          <w:sz w:val="24"/>
+          <w:szCs w:val="24"/>
+          <w:lang w:val="en-US"/>
+        </w:rPr>
+        <w:t>)</w:t>
       </w:r>
       <w:r>
         <w:rPr>
@@ -11071,14 +11521,25 @@
         </w:rPr>
         <w:t xml:space="preserve"> which is then </w:t>
       </w:r>
-      <w:r>
-        <w:rPr>
-          <w:rFonts w:ascii="Arial" w:hAnsi="Arial" w:cs="Arial"/>
-          <w:sz w:val="24"/>
-          <w:szCs w:val="24"/>
-          <w:lang w:val="en-US"/>
-        </w:rPr>
-        <w:t xml:space="preserve">outputted </w:t>
+      <w:proofErr w:type="gramStart"/>
+      <w:r>
+        <w:rPr>
+          <w:rFonts w:ascii="Arial" w:hAnsi="Arial" w:cs="Arial"/>
+          <w:sz w:val="24"/>
+          <w:szCs w:val="24"/>
+          <w:lang w:val="en-US"/>
+        </w:rPr>
+        <w:t>outputted</w:t>
+      </w:r>
+      <w:proofErr w:type="gramEnd"/>
+      <w:r>
+        <w:rPr>
+          <w:rFonts w:ascii="Arial" w:hAnsi="Arial" w:cs="Arial"/>
+          <w:sz w:val="24"/>
+          <w:szCs w:val="24"/>
+          <w:lang w:val="en-US"/>
+        </w:rPr>
+        <w:t xml:space="preserve"> </w:t>
       </w:r>
       <w:r>
         <w:rPr>
@@ -11230,16 +11691,29 @@
         </w:rPr>
         <w:t xml:space="preserve">contains more than just the </w:t>
       </w:r>
-      <w:r>
-        <w:rPr>
-          <w:rFonts w:ascii="Arial" w:hAnsi="Arial" w:cs="Arial"/>
-          <w:i/>
-          <w:iCs/>
-          <w:sz w:val="24"/>
-          <w:szCs w:val="24"/>
-          <w:lang w:val="en-US"/>
-        </w:rPr>
-        <w:t>Randint()</w:t>
+      <w:proofErr w:type="gramStart"/>
+      <w:r>
+        <w:rPr>
+          <w:rFonts w:ascii="Arial" w:hAnsi="Arial" w:cs="Arial"/>
+          <w:i/>
+          <w:iCs/>
+          <w:sz w:val="24"/>
+          <w:szCs w:val="24"/>
+          <w:lang w:val="en-US"/>
+        </w:rPr>
+        <w:t>Randint(</w:t>
+      </w:r>
+      <w:proofErr w:type="gramEnd"/>
+      <w:r>
+        <w:rPr>
+          <w:rFonts w:ascii="Arial" w:hAnsi="Arial" w:cs="Arial"/>
+          <w:i/>
+          <w:iCs/>
+          <w:sz w:val="24"/>
+          <w:szCs w:val="24"/>
+          <w:lang w:val="en-US"/>
+        </w:rPr>
+        <w:t>)</w:t>
       </w:r>
       <w:r>
         <w:rPr>
@@ -11268,6 +11742,7 @@
         </w:rPr>
         <w:t xml:space="preserve">the </w:t>
       </w:r>
+      <w:proofErr w:type="gramStart"/>
       <w:r>
         <w:rPr>
           <w:rFonts w:ascii="Arial" w:hAnsi="Arial" w:cs="Arial"/>
@@ -11288,7 +11763,19 @@
           <w:szCs w:val="24"/>
           <w:lang w:val="en-US"/>
         </w:rPr>
-        <w:t>andom()</w:t>
+        <w:t>andom(</w:t>
+      </w:r>
+      <w:proofErr w:type="gramEnd"/>
+      <w:r>
+        <w:rPr>
+          <w:rFonts w:ascii="Arial" w:hAnsi="Arial" w:cs="Arial"/>
+          <w:i/>
+          <w:iCs/>
+          <w:sz w:val="24"/>
+          <w:szCs w:val="24"/>
+          <w:lang w:val="en-US"/>
+        </w:rPr>
+        <w:t>)</w:t>
       </w:r>
       <w:r>
         <w:rPr>
@@ -11390,6 +11877,8 @@
         </w:rPr>
         <w:t xml:space="preserve">As this implementation </w:t>
       </w:r>
+      <w:proofErr w:type="spellStart"/>
+      <w:proofErr w:type="gramStart"/>
       <w:r>
         <w:rPr>
           <w:rFonts w:ascii="Arial" w:hAnsi="Arial" w:cs="Arial"/>
@@ -11408,6 +11897,8 @@
         </w:rPr>
         <w:t>d</w:t>
       </w:r>
+      <w:proofErr w:type="spellEnd"/>
+      <w:proofErr w:type="gramEnd"/>
       <w:r>
         <w:rPr>
           <w:rFonts w:ascii="Arial" w:hAnsi="Arial" w:cs="Arial"/>
@@ -11464,6 +11955,7 @@
         </w:rPr>
         <w:t xml:space="preserve">is used to fill the list with the outputs from </w:t>
       </w:r>
+      <w:proofErr w:type="gramStart"/>
       <w:r>
         <w:rPr>
           <w:rFonts w:ascii="Arial" w:hAnsi="Arial" w:cs="Arial"/>
@@ -11495,7 +11987,19 @@
           <w:szCs w:val="24"/>
           <w:lang w:val="en-US"/>
         </w:rPr>
-        <w:t>()</w:t>
+        <w:t>(</w:t>
+      </w:r>
+      <w:proofErr w:type="gramEnd"/>
+      <w:r>
+        <w:rPr>
+          <w:rFonts w:ascii="Arial" w:hAnsi="Arial" w:cs="Arial"/>
+          <w:i/>
+          <w:iCs/>
+          <w:sz w:val="24"/>
+          <w:szCs w:val="24"/>
+          <w:lang w:val="en-US"/>
+        </w:rPr>
+        <w:t>)</w:t>
       </w:r>
       <w:r>
         <w:rPr>
@@ -11740,16 +12244,29 @@
         </w:rPr>
         <w:t xml:space="preserve">while </w:t>
       </w:r>
-      <w:r>
-        <w:rPr>
-          <w:rFonts w:ascii="Arial" w:hAnsi="Arial" w:cs="Arial"/>
-          <w:i/>
-          <w:iCs/>
-          <w:sz w:val="24"/>
-          <w:szCs w:val="24"/>
-          <w:lang w:val="en-US"/>
-        </w:rPr>
-        <w:t>Randint()</w:t>
+      <w:proofErr w:type="gramStart"/>
+      <w:r>
+        <w:rPr>
+          <w:rFonts w:ascii="Arial" w:hAnsi="Arial" w:cs="Arial"/>
+          <w:i/>
+          <w:iCs/>
+          <w:sz w:val="24"/>
+          <w:szCs w:val="24"/>
+          <w:lang w:val="en-US"/>
+        </w:rPr>
+        <w:t>Randint(</w:t>
+      </w:r>
+      <w:proofErr w:type="gramEnd"/>
+      <w:r>
+        <w:rPr>
+          <w:rFonts w:ascii="Arial" w:hAnsi="Arial" w:cs="Arial"/>
+          <w:i/>
+          <w:iCs/>
+          <w:sz w:val="24"/>
+          <w:szCs w:val="24"/>
+          <w:lang w:val="en-US"/>
+        </w:rPr>
+        <w:t>)</w:t>
       </w:r>
       <w:r>
         <w:rPr>
@@ -11869,8 +12386,21 @@
           <w:szCs w:val="24"/>
           <w:lang w:val="en-US"/>
         </w:rPr>
-        <w:t>Figure 13. A screenshot of the Python Seeded Random implementation</w:t>
-      </w:r>
+        <w:t xml:space="preserve">Figure 13. A screenshot of the Python Seeded Random </w:t>
+      </w:r>
+      <w:proofErr w:type="gramStart"/>
+      <w:r>
+        <w:rPr>
+          <w:rFonts w:ascii="Arial" w:hAnsi="Arial" w:cs="Arial"/>
+          <w:i/>
+          <w:iCs/>
+          <w:sz w:val="24"/>
+          <w:szCs w:val="24"/>
+          <w:lang w:val="en-US"/>
+        </w:rPr>
+        <w:t>implementation</w:t>
+      </w:r>
+      <w:proofErr w:type="gramEnd"/>
     </w:p>
     <w:p>
       <w:pPr>
@@ -11890,16 +12420,29 @@
         </w:rPr>
         <w:t xml:space="preserve">The seeded implementation of Python’s </w:t>
       </w:r>
-      <w:r>
-        <w:rPr>
-          <w:rFonts w:ascii="Arial" w:hAnsi="Arial" w:cs="Arial"/>
-          <w:i/>
-          <w:iCs/>
-          <w:sz w:val="24"/>
-          <w:szCs w:val="24"/>
-          <w:lang w:val="en-US"/>
-        </w:rPr>
-        <w:t>Random()</w:t>
+      <w:proofErr w:type="gramStart"/>
+      <w:r>
+        <w:rPr>
+          <w:rFonts w:ascii="Arial" w:hAnsi="Arial" w:cs="Arial"/>
+          <w:i/>
+          <w:iCs/>
+          <w:sz w:val="24"/>
+          <w:szCs w:val="24"/>
+          <w:lang w:val="en-US"/>
+        </w:rPr>
+        <w:t>Random(</w:t>
+      </w:r>
+      <w:proofErr w:type="gramEnd"/>
+      <w:r>
+        <w:rPr>
+          <w:rFonts w:ascii="Arial" w:hAnsi="Arial" w:cs="Arial"/>
+          <w:i/>
+          <w:iCs/>
+          <w:sz w:val="24"/>
+          <w:szCs w:val="24"/>
+          <w:lang w:val="en-US"/>
+        </w:rPr>
+        <w:t>)</w:t>
       </w:r>
       <w:r>
         <w:rPr>
@@ -12502,16 +13045,29 @@
         </w:rPr>
         <w:t xml:space="preserve"> as the </w:t>
       </w:r>
-      <w:r>
-        <w:rPr>
-          <w:rFonts w:ascii="Arial" w:hAnsi="Arial" w:cs="Arial"/>
-          <w:i/>
-          <w:iCs/>
-          <w:sz w:val="24"/>
-          <w:szCs w:val="24"/>
-          <w:lang w:val="en-US"/>
-        </w:rPr>
-        <w:t>Randint()</w:t>
+      <w:proofErr w:type="gramStart"/>
+      <w:r>
+        <w:rPr>
+          <w:rFonts w:ascii="Arial" w:hAnsi="Arial" w:cs="Arial"/>
+          <w:i/>
+          <w:iCs/>
+          <w:sz w:val="24"/>
+          <w:szCs w:val="24"/>
+          <w:lang w:val="en-US"/>
+        </w:rPr>
+        <w:t>Randint(</w:t>
+      </w:r>
+      <w:proofErr w:type="gramEnd"/>
+      <w:r>
+        <w:rPr>
+          <w:rFonts w:ascii="Arial" w:hAnsi="Arial" w:cs="Arial"/>
+          <w:i/>
+          <w:iCs/>
+          <w:sz w:val="24"/>
+          <w:szCs w:val="24"/>
+          <w:lang w:val="en-US"/>
+        </w:rPr>
+        <w:t>)</w:t>
       </w:r>
       <w:r>
         <w:rPr>
@@ -12549,16 +13105,29 @@
         </w:rPr>
         <w:t xml:space="preserve">outputs given by previous generators, the </w:t>
       </w:r>
-      <w:r>
-        <w:rPr>
-          <w:rFonts w:ascii="Arial" w:hAnsi="Arial" w:cs="Arial"/>
-          <w:i/>
-          <w:iCs/>
-          <w:sz w:val="24"/>
-          <w:szCs w:val="24"/>
-          <w:lang w:val="en-US"/>
-        </w:rPr>
-        <w:t>Randint()</w:t>
+      <w:proofErr w:type="gramStart"/>
+      <w:r>
+        <w:rPr>
+          <w:rFonts w:ascii="Arial" w:hAnsi="Arial" w:cs="Arial"/>
+          <w:i/>
+          <w:iCs/>
+          <w:sz w:val="24"/>
+          <w:szCs w:val="24"/>
+          <w:lang w:val="en-US"/>
+        </w:rPr>
+        <w:t>Randint(</w:t>
+      </w:r>
+      <w:proofErr w:type="gramEnd"/>
+      <w:r>
+        <w:rPr>
+          <w:rFonts w:ascii="Arial" w:hAnsi="Arial" w:cs="Arial"/>
+          <w:i/>
+          <w:iCs/>
+          <w:sz w:val="24"/>
+          <w:szCs w:val="24"/>
+          <w:lang w:val="en-US"/>
+        </w:rPr>
+        <w:t>)</w:t>
       </w:r>
       <w:r>
         <w:rPr>
@@ -12765,7 +13334,17 @@
           <w:szCs w:val="24"/>
           <w:lang w:val="en-US"/>
         </w:rPr>
-        <w:t xml:space="preserve">The use of </w:t>
+        <w:t xml:space="preserve">The use </w:t>
+      </w:r>
+      <w:proofErr w:type="gramStart"/>
+      <w:r>
+        <w:rPr>
+          <w:rFonts w:ascii="Arial" w:hAnsi="Arial" w:cs="Arial"/>
+          <w:sz w:val="24"/>
+          <w:szCs w:val="24"/>
+          <w:lang w:val="en-US"/>
+        </w:rPr>
+        <w:t xml:space="preserve">of </w:t>
       </w:r>
       <w:r>
         <w:rPr>
@@ -12778,6 +13357,7 @@
         </w:rPr>
         <w:t>.</w:t>
       </w:r>
+      <w:proofErr w:type="spellStart"/>
       <w:r>
         <w:rPr>
           <w:rFonts w:ascii="Arial" w:hAnsi="Arial" w:cs="Arial"/>
@@ -12809,7 +13389,20 @@
           <w:szCs w:val="24"/>
           <w:lang w:val="en-US"/>
         </w:rPr>
-        <w:t>ist()</w:t>
+        <w:t>ist</w:t>
+      </w:r>
+      <w:proofErr w:type="spellEnd"/>
+      <w:proofErr w:type="gramEnd"/>
+      <w:r>
+        <w:rPr>
+          <w:rFonts w:ascii="Arial" w:hAnsi="Arial" w:cs="Arial"/>
+          <w:i/>
+          <w:iCs/>
+          <w:sz w:val="24"/>
+          <w:szCs w:val="24"/>
+          <w:lang w:val="en-US"/>
+        </w:rPr>
+        <w:t>()</w:t>
       </w:r>
       <w:r>
         <w:rPr>
@@ -12967,8 +13560,21 @@
           <w:szCs w:val="24"/>
           <w:lang w:val="en-US"/>
         </w:rPr>
-        <w:t>A screenshot of the NumPy Seeded Randint implementation</w:t>
-      </w:r>
+        <w:t xml:space="preserve">A screenshot of the NumPy Seeded Randint </w:t>
+      </w:r>
+      <w:proofErr w:type="gramStart"/>
+      <w:r>
+        <w:rPr>
+          <w:rFonts w:ascii="Arial" w:hAnsi="Arial" w:cs="Arial"/>
+          <w:i/>
+          <w:iCs/>
+          <w:sz w:val="24"/>
+          <w:szCs w:val="24"/>
+          <w:lang w:val="en-US"/>
+        </w:rPr>
+        <w:t>implementation</w:t>
+      </w:r>
+      <w:proofErr w:type="gramEnd"/>
     </w:p>
     <w:p>
       <w:pPr>
@@ -12988,16 +13594,29 @@
         </w:rPr>
         <w:t xml:space="preserve">In addition to the Randint implementation, a seeded implementation of the NumPy </w:t>
       </w:r>
-      <w:r>
-        <w:rPr>
-          <w:rFonts w:ascii="Arial" w:hAnsi="Arial" w:cs="Arial"/>
-          <w:i/>
-          <w:iCs/>
-          <w:sz w:val="24"/>
-          <w:szCs w:val="24"/>
-          <w:lang w:val="en-US"/>
-        </w:rPr>
-        <w:t>Randint()</w:t>
+      <w:proofErr w:type="gramStart"/>
+      <w:r>
+        <w:rPr>
+          <w:rFonts w:ascii="Arial" w:hAnsi="Arial" w:cs="Arial"/>
+          <w:i/>
+          <w:iCs/>
+          <w:sz w:val="24"/>
+          <w:szCs w:val="24"/>
+          <w:lang w:val="en-US"/>
+        </w:rPr>
+        <w:t>Randint(</w:t>
+      </w:r>
+      <w:proofErr w:type="gramEnd"/>
+      <w:r>
+        <w:rPr>
+          <w:rFonts w:ascii="Arial" w:hAnsi="Arial" w:cs="Arial"/>
+          <w:i/>
+          <w:iCs/>
+          <w:sz w:val="24"/>
+          <w:szCs w:val="24"/>
+          <w:lang w:val="en-US"/>
+        </w:rPr>
+        <w:t>)</w:t>
       </w:r>
       <w:r>
         <w:rPr>
@@ -13224,16 +13843,29 @@
         </w:rPr>
         <w:t xml:space="preserve">, by adjusting the </w:t>
       </w:r>
-      <w:r>
-        <w:rPr>
-          <w:rFonts w:ascii="Arial" w:hAnsi="Arial" w:cs="Arial"/>
-          <w:i/>
-          <w:iCs/>
-          <w:sz w:val="24"/>
-          <w:szCs w:val="24"/>
-          <w:lang w:val="en-US"/>
-        </w:rPr>
-        <w:t>Randint()</w:t>
+      <w:proofErr w:type="gramStart"/>
+      <w:r>
+        <w:rPr>
+          <w:rFonts w:ascii="Arial" w:hAnsi="Arial" w:cs="Arial"/>
+          <w:i/>
+          <w:iCs/>
+          <w:sz w:val="24"/>
+          <w:szCs w:val="24"/>
+          <w:lang w:val="en-US"/>
+        </w:rPr>
+        <w:t>Randint(</w:t>
+      </w:r>
+      <w:proofErr w:type="gramEnd"/>
+      <w:r>
+        <w:rPr>
+          <w:rFonts w:ascii="Arial" w:hAnsi="Arial" w:cs="Arial"/>
+          <w:i/>
+          <w:iCs/>
+          <w:sz w:val="24"/>
+          <w:szCs w:val="24"/>
+          <w:lang w:val="en-US"/>
+        </w:rPr>
+        <w:t>)</w:t>
       </w:r>
       <w:r>
         <w:rPr>
@@ -13361,16 +13993,29 @@
         </w:rPr>
         <w:t xml:space="preserve">the </w:t>
       </w:r>
-      <w:r>
-        <w:rPr>
-          <w:rFonts w:ascii="Arial" w:hAnsi="Arial" w:cs="Arial"/>
-          <w:i/>
-          <w:iCs/>
-          <w:sz w:val="24"/>
-          <w:szCs w:val="24"/>
-          <w:lang w:val="en-US"/>
-        </w:rPr>
-        <w:t>Random()</w:t>
+      <w:proofErr w:type="gramStart"/>
+      <w:r>
+        <w:rPr>
+          <w:rFonts w:ascii="Arial" w:hAnsi="Arial" w:cs="Arial"/>
+          <w:i/>
+          <w:iCs/>
+          <w:sz w:val="24"/>
+          <w:szCs w:val="24"/>
+          <w:lang w:val="en-US"/>
+        </w:rPr>
+        <w:t>Random(</w:t>
+      </w:r>
+      <w:proofErr w:type="gramEnd"/>
+      <w:r>
+        <w:rPr>
+          <w:rFonts w:ascii="Arial" w:hAnsi="Arial" w:cs="Arial"/>
+          <w:i/>
+          <w:iCs/>
+          <w:sz w:val="24"/>
+          <w:szCs w:val="24"/>
+          <w:lang w:val="en-US"/>
+        </w:rPr>
+        <w:t>)</w:t>
       </w:r>
       <w:r>
         <w:rPr>
@@ -13693,16 +14338,29 @@
         </w:rPr>
         <w:t xml:space="preserve"> By changing the maximum value of </w:t>
       </w:r>
-      <w:r>
-        <w:rPr>
-          <w:rFonts w:ascii="Arial" w:hAnsi="Arial" w:cs="Arial"/>
-          <w:i/>
-          <w:iCs/>
-          <w:sz w:val="24"/>
-          <w:szCs w:val="24"/>
-          <w:lang w:val="en-US"/>
-        </w:rPr>
-        <w:t>Randint()</w:t>
+      <w:proofErr w:type="gramStart"/>
+      <w:r>
+        <w:rPr>
+          <w:rFonts w:ascii="Arial" w:hAnsi="Arial" w:cs="Arial"/>
+          <w:i/>
+          <w:iCs/>
+          <w:sz w:val="24"/>
+          <w:szCs w:val="24"/>
+          <w:lang w:val="en-US"/>
+        </w:rPr>
+        <w:t>Randint(</w:t>
+      </w:r>
+      <w:proofErr w:type="gramEnd"/>
+      <w:r>
+        <w:rPr>
+          <w:rFonts w:ascii="Arial" w:hAnsi="Arial" w:cs="Arial"/>
+          <w:i/>
+          <w:iCs/>
+          <w:sz w:val="24"/>
+          <w:szCs w:val="24"/>
+          <w:lang w:val="en-US"/>
+        </w:rPr>
+        <w:t>)</w:t>
       </w:r>
       <w:r>
         <w:rPr>
@@ -13860,16 +14518,29 @@
         </w:rPr>
         <w:t xml:space="preserve">the NumPy </w:t>
       </w:r>
-      <w:r>
-        <w:rPr>
-          <w:rFonts w:ascii="Arial" w:hAnsi="Arial" w:cs="Arial"/>
-          <w:i/>
-          <w:iCs/>
-          <w:sz w:val="24"/>
-          <w:szCs w:val="24"/>
-          <w:lang w:val="en-US"/>
-        </w:rPr>
-        <w:t>Randint()</w:t>
+      <w:proofErr w:type="gramStart"/>
+      <w:r>
+        <w:rPr>
+          <w:rFonts w:ascii="Arial" w:hAnsi="Arial" w:cs="Arial"/>
+          <w:i/>
+          <w:iCs/>
+          <w:sz w:val="24"/>
+          <w:szCs w:val="24"/>
+          <w:lang w:val="en-US"/>
+        </w:rPr>
+        <w:t>Randint(</w:t>
+      </w:r>
+      <w:proofErr w:type="gramEnd"/>
+      <w:r>
+        <w:rPr>
+          <w:rFonts w:ascii="Arial" w:hAnsi="Arial" w:cs="Arial"/>
+          <w:i/>
+          <w:iCs/>
+          <w:sz w:val="24"/>
+          <w:szCs w:val="24"/>
+          <w:lang w:val="en-US"/>
+        </w:rPr>
+        <w:t>)</w:t>
       </w:r>
       <w:r>
         <w:rPr>
@@ -14331,14 +15002,25 @@
         </w:rPr>
         <w:t xml:space="preserve">. </w:t>
       </w:r>
-      <w:r>
-        <w:rPr>
-          <w:rFonts w:ascii="Arial" w:hAnsi="Arial" w:cs="Arial"/>
-          <w:sz w:val="24"/>
-          <w:szCs w:val="24"/>
-          <w:lang w:val="en-US"/>
-        </w:rPr>
-        <w:t xml:space="preserve">In order to </w:t>
+      <w:proofErr w:type="gramStart"/>
+      <w:r>
+        <w:rPr>
+          <w:rFonts w:ascii="Arial" w:hAnsi="Arial" w:cs="Arial"/>
+          <w:sz w:val="24"/>
+          <w:szCs w:val="24"/>
+          <w:lang w:val="en-US"/>
+        </w:rPr>
+        <w:t>In order to</w:t>
+      </w:r>
+      <w:proofErr w:type="gramEnd"/>
+      <w:r>
+        <w:rPr>
+          <w:rFonts w:ascii="Arial" w:hAnsi="Arial" w:cs="Arial"/>
+          <w:sz w:val="24"/>
+          <w:szCs w:val="24"/>
+          <w:lang w:val="en-US"/>
+        </w:rPr>
+        <w:t xml:space="preserve"> </w:t>
       </w:r>
       <w:r>
         <w:rPr>
@@ -14422,16 +15104,29 @@
         </w:rPr>
         <w:t xml:space="preserve">In order to use </w:t>
       </w:r>
-      <w:r>
-        <w:rPr>
-          <w:rFonts w:ascii="Arial" w:hAnsi="Arial" w:cs="Arial"/>
-          <w:i/>
-          <w:iCs/>
-          <w:sz w:val="24"/>
-          <w:szCs w:val="24"/>
-          <w:lang w:val="en-US"/>
-        </w:rPr>
-        <w:t>Randint()</w:t>
+      <w:proofErr w:type="gramStart"/>
+      <w:r>
+        <w:rPr>
+          <w:rFonts w:ascii="Arial" w:hAnsi="Arial" w:cs="Arial"/>
+          <w:i/>
+          <w:iCs/>
+          <w:sz w:val="24"/>
+          <w:szCs w:val="24"/>
+          <w:lang w:val="en-US"/>
+        </w:rPr>
+        <w:t>Randint(</w:t>
+      </w:r>
+      <w:proofErr w:type="gramEnd"/>
+      <w:r>
+        <w:rPr>
+          <w:rFonts w:ascii="Arial" w:hAnsi="Arial" w:cs="Arial"/>
+          <w:i/>
+          <w:iCs/>
+          <w:sz w:val="24"/>
+          <w:szCs w:val="24"/>
+          <w:lang w:val="en-US"/>
+        </w:rPr>
+        <w:t>)</w:t>
       </w:r>
       <w:r>
         <w:rPr>
@@ -15156,16 +15851,29 @@
         </w:rPr>
         <w:t xml:space="preserve">within the NumPy </w:t>
       </w:r>
-      <w:r>
-        <w:rPr>
-          <w:rFonts w:ascii="Arial" w:hAnsi="Arial" w:cs="Arial"/>
-          <w:i/>
-          <w:iCs/>
-          <w:sz w:val="24"/>
-          <w:szCs w:val="24"/>
-          <w:lang w:val="en-US"/>
-        </w:rPr>
-        <w:t>Randint()</w:t>
+      <w:proofErr w:type="gramStart"/>
+      <w:r>
+        <w:rPr>
+          <w:rFonts w:ascii="Arial" w:hAnsi="Arial" w:cs="Arial"/>
+          <w:i/>
+          <w:iCs/>
+          <w:sz w:val="24"/>
+          <w:szCs w:val="24"/>
+          <w:lang w:val="en-US"/>
+        </w:rPr>
+        <w:t>Randint(</w:t>
+      </w:r>
+      <w:proofErr w:type="gramEnd"/>
+      <w:r>
+        <w:rPr>
+          <w:rFonts w:ascii="Arial" w:hAnsi="Arial" w:cs="Arial"/>
+          <w:i/>
+          <w:iCs/>
+          <w:sz w:val="24"/>
+          <w:szCs w:val="24"/>
+          <w:lang w:val="en-US"/>
+        </w:rPr>
+        <w:t>)</w:t>
       </w:r>
       <w:r>
         <w:rPr>
@@ -15229,6 +15937,733 @@
           <w:lang w:val="en-US"/>
         </w:rPr>
         <w:t>, and when the length was equal to 1 the program would manually move the last card.</w:t>
+      </w:r>
+    </w:p>
+    <w:p>
+      <w:pPr>
+        <w:rPr>
+          <w:rFonts w:ascii="Arial" w:hAnsi="Arial" w:cs="Arial"/>
+          <w:sz w:val="24"/>
+          <w:szCs w:val="24"/>
+          <w:lang w:val="en-US"/>
+        </w:rPr>
+      </w:pPr>
+      <w:r>
+        <w:rPr>
+          <w:noProof/>
+        </w:rPr>
+        <w:lastRenderedPageBreak/>
+        <w:drawing>
+          <wp:inline distT="0" distB="0" distL="0" distR="0" wp14:anchorId="7E3B63F9" wp14:editId="2875D1B0">
+            <wp:extent cx="5731510" cy="3999230"/>
+            <wp:effectExtent l="0" t="0" r="2540" b="1270"/>
+            <wp:docPr id="2137601246" name="Picture 1" descr="A screenshot of a computer program&#10;&#10;Description automatically generated"/>
+            <wp:cNvGraphicFramePr>
+              <a:graphicFrameLocks xmlns:a="http://schemas.openxmlformats.org/drawingml/2006/main" noChangeAspect="1"/>
+            </wp:cNvGraphicFramePr>
+            <a:graphic xmlns:a="http://schemas.openxmlformats.org/drawingml/2006/main">
+              <a:graphicData uri="http://schemas.openxmlformats.org/drawingml/2006/picture">
+                <pic:pic xmlns:pic="http://schemas.openxmlformats.org/drawingml/2006/picture">
+                  <pic:nvPicPr>
+                    <pic:cNvPr id="2137601246" name="Picture 1" descr="A screenshot of a computer program&#10;&#10;Description automatically generated"/>
+                    <pic:cNvPicPr/>
+                  </pic:nvPicPr>
+                  <pic:blipFill>
+                    <a:blip r:embed="rId25"/>
+                    <a:stretch>
+                      <a:fillRect/>
+                    </a:stretch>
+                  </pic:blipFill>
+                  <pic:spPr>
+                    <a:xfrm>
+                      <a:off x="0" y="0"/>
+                      <a:ext cx="5731510" cy="3999230"/>
+                    </a:xfrm>
+                    <a:prstGeom prst="rect">
+                      <a:avLst/>
+                    </a:prstGeom>
+                  </pic:spPr>
+                </pic:pic>
+              </a:graphicData>
+            </a:graphic>
+          </wp:inline>
+        </w:drawing>
+      </w:r>
+    </w:p>
+    <w:p>
+      <w:pPr>
+        <w:rPr>
+          <w:rFonts w:ascii="Arial" w:hAnsi="Arial" w:cs="Arial"/>
+          <w:i/>
+          <w:iCs/>
+          <w:sz w:val="24"/>
+          <w:szCs w:val="24"/>
+          <w:lang w:val="en-US"/>
+        </w:rPr>
+      </w:pPr>
+      <w:r>
+        <w:rPr>
+          <w:rFonts w:ascii="Arial" w:hAnsi="Arial" w:cs="Arial"/>
+          <w:i/>
+          <w:iCs/>
+          <w:sz w:val="24"/>
+          <w:szCs w:val="24"/>
+          <w:lang w:val="en-US"/>
+        </w:rPr>
+        <w:t>Figure 21. A screenshot of the NumPy Seeded Card Shuffle Simulation Implementation</w:t>
+      </w:r>
+    </w:p>
+    <w:p>
+      <w:pPr>
+        <w:rPr>
+          <w:rFonts w:ascii="Arial" w:hAnsi="Arial" w:cs="Arial"/>
+          <w:sz w:val="24"/>
+          <w:szCs w:val="24"/>
+          <w:lang w:val="en-US"/>
+        </w:rPr>
+      </w:pPr>
+      <w:r>
+        <w:rPr>
+          <w:rFonts w:ascii="Arial" w:hAnsi="Arial" w:cs="Arial"/>
+          <w:sz w:val="24"/>
+          <w:szCs w:val="24"/>
+          <w:lang w:val="en-US"/>
+        </w:rPr>
+        <w:t xml:space="preserve">Figure 21 shows the </w:t>
+      </w:r>
+      <w:r>
+        <w:rPr>
+          <w:rFonts w:ascii="Arial" w:hAnsi="Arial" w:cs="Arial"/>
+          <w:sz w:val="24"/>
+          <w:szCs w:val="24"/>
+          <w:lang w:val="en-US"/>
+        </w:rPr>
+        <w:t xml:space="preserve">NumPy </w:t>
+      </w:r>
+      <w:r>
+        <w:rPr>
+          <w:rFonts w:ascii="Arial" w:hAnsi="Arial" w:cs="Arial"/>
+          <w:sz w:val="24"/>
+          <w:szCs w:val="24"/>
+          <w:lang w:val="en-US"/>
+        </w:rPr>
+        <w:t>implementation</w:t>
+      </w:r>
+      <w:r>
+        <w:rPr>
+          <w:rFonts w:ascii="Arial" w:hAnsi="Arial" w:cs="Arial"/>
+          <w:sz w:val="24"/>
+          <w:szCs w:val="24"/>
+          <w:lang w:val="en-US"/>
+        </w:rPr>
+        <w:t xml:space="preserve"> for </w:t>
+      </w:r>
+      <w:r>
+        <w:rPr>
+          <w:rFonts w:ascii="Arial" w:hAnsi="Arial" w:cs="Arial"/>
+          <w:sz w:val="24"/>
+          <w:szCs w:val="24"/>
+          <w:lang w:val="en-US"/>
+        </w:rPr>
+        <w:t>the</w:t>
+      </w:r>
+      <w:r>
+        <w:rPr>
+          <w:rFonts w:ascii="Arial" w:hAnsi="Arial" w:cs="Arial"/>
+          <w:sz w:val="24"/>
+          <w:szCs w:val="24"/>
+          <w:lang w:val="en-US"/>
+        </w:rPr>
+        <w:t xml:space="preserve"> seeded card shuffle simulation.</w:t>
+      </w:r>
+      <w:r>
+        <w:rPr>
+          <w:rFonts w:ascii="Arial" w:hAnsi="Arial" w:cs="Arial"/>
+          <w:sz w:val="24"/>
+          <w:szCs w:val="24"/>
+          <w:lang w:val="en-US"/>
+        </w:rPr>
+        <w:t xml:space="preserve"> </w:t>
+      </w:r>
+      <w:r>
+        <w:rPr>
+          <w:rFonts w:ascii="Arial" w:hAnsi="Arial" w:cs="Arial"/>
+          <w:sz w:val="24"/>
+          <w:szCs w:val="24"/>
+          <w:lang w:val="en-US"/>
+        </w:rPr>
+        <w:t xml:space="preserve">Functionally, this method </w:t>
+      </w:r>
+      <w:r>
+        <w:rPr>
+          <w:rFonts w:ascii="Arial" w:hAnsi="Arial" w:cs="Arial"/>
+          <w:sz w:val="24"/>
+          <w:szCs w:val="24"/>
+          <w:lang w:val="en-US"/>
+        </w:rPr>
+        <w:t xml:space="preserve">operated the same as the </w:t>
+      </w:r>
+      <w:r>
+        <w:rPr>
+          <w:rFonts w:ascii="Arial" w:hAnsi="Arial" w:cs="Arial"/>
+          <w:sz w:val="24"/>
+          <w:szCs w:val="24"/>
+          <w:lang w:val="en-US"/>
+        </w:rPr>
+        <w:t>previous implementation</w:t>
+      </w:r>
+      <w:r>
+        <w:rPr>
+          <w:rFonts w:ascii="Arial" w:hAnsi="Arial" w:cs="Arial"/>
+          <w:sz w:val="24"/>
+          <w:szCs w:val="24"/>
+          <w:lang w:val="en-US"/>
+        </w:rPr>
+        <w:t xml:space="preserve">, with </w:t>
+      </w:r>
+      <w:r>
+        <w:rPr>
+          <w:rFonts w:ascii="Arial" w:hAnsi="Arial" w:cs="Arial"/>
+          <w:i/>
+          <w:iCs/>
+          <w:sz w:val="24"/>
+          <w:szCs w:val="24"/>
+          <w:lang w:val="en-US"/>
+        </w:rPr>
+        <w:t>SelectedCard</w:t>
+      </w:r>
+      <w:r>
+        <w:rPr>
+          <w:rFonts w:ascii="Arial" w:hAnsi="Arial" w:cs="Arial"/>
+          <w:sz w:val="24"/>
+          <w:szCs w:val="24"/>
+          <w:lang w:val="en-US"/>
+        </w:rPr>
+        <w:t xml:space="preserve"> being use</w:t>
+      </w:r>
+      <w:r>
+        <w:rPr>
+          <w:rFonts w:ascii="Arial" w:hAnsi="Arial" w:cs="Arial"/>
+          <w:sz w:val="24"/>
+          <w:szCs w:val="24"/>
+          <w:lang w:val="en-US"/>
+        </w:rPr>
+        <w:t xml:space="preserve">d as a reference for </w:t>
+      </w:r>
+      <w:r>
+        <w:rPr>
+          <w:rFonts w:ascii="Arial" w:hAnsi="Arial" w:cs="Arial"/>
+          <w:sz w:val="24"/>
+          <w:szCs w:val="24"/>
+          <w:lang w:val="en-US"/>
+        </w:rPr>
+        <w:t xml:space="preserve">a cards </w:t>
+      </w:r>
+      <w:r>
+        <w:rPr>
+          <w:rFonts w:ascii="Arial" w:hAnsi="Arial" w:cs="Arial"/>
+          <w:sz w:val="24"/>
+          <w:szCs w:val="24"/>
+          <w:lang w:val="en-US"/>
+        </w:rPr>
+        <w:t>position</w:t>
+      </w:r>
+      <w:r>
+        <w:rPr>
+          <w:rFonts w:ascii="Arial" w:hAnsi="Arial" w:cs="Arial"/>
+          <w:sz w:val="24"/>
+          <w:szCs w:val="24"/>
+          <w:lang w:val="en-US"/>
+        </w:rPr>
+        <w:t xml:space="preserve"> in the Deck list</w:t>
+      </w:r>
+      <w:r>
+        <w:rPr>
+          <w:rFonts w:ascii="Arial" w:hAnsi="Arial" w:cs="Arial"/>
+          <w:sz w:val="24"/>
+          <w:szCs w:val="24"/>
+          <w:lang w:val="en-US"/>
+        </w:rPr>
+        <w:t>.</w:t>
+      </w:r>
+      <w:r>
+        <w:rPr>
+          <w:rFonts w:ascii="Arial" w:hAnsi="Arial" w:cs="Arial"/>
+          <w:sz w:val="24"/>
+          <w:szCs w:val="24"/>
+          <w:lang w:val="en-US"/>
+        </w:rPr>
+        <w:t xml:space="preserve"> </w:t>
+      </w:r>
+      <w:r>
+        <w:rPr>
+          <w:rFonts w:ascii="Arial" w:hAnsi="Arial" w:cs="Arial"/>
+          <w:sz w:val="24"/>
+          <w:szCs w:val="24"/>
+          <w:lang w:val="en-US"/>
+        </w:rPr>
+        <w:t xml:space="preserve">No other factors were adjusted besides the </w:t>
+      </w:r>
+      <w:r>
+        <w:rPr>
+          <w:rFonts w:ascii="Arial" w:hAnsi="Arial" w:cs="Arial"/>
+          <w:sz w:val="24"/>
+          <w:szCs w:val="24"/>
+          <w:lang w:val="en-US"/>
+        </w:rPr>
+        <w:t xml:space="preserve">user given </w:t>
+      </w:r>
+      <w:r>
+        <w:rPr>
+          <w:rFonts w:ascii="Arial" w:hAnsi="Arial" w:cs="Arial"/>
+          <w:sz w:val="24"/>
+          <w:szCs w:val="24"/>
+          <w:lang w:val="en-US"/>
+        </w:rPr>
+        <w:t xml:space="preserve">value of </w:t>
+      </w:r>
+      <w:r>
+        <w:rPr>
+          <w:rFonts w:ascii="Arial" w:hAnsi="Arial" w:cs="Arial"/>
+          <w:sz w:val="24"/>
+          <w:szCs w:val="24"/>
+          <w:lang w:val="en-US"/>
+        </w:rPr>
+        <w:t xml:space="preserve">30102000 </w:t>
+      </w:r>
+      <w:r>
+        <w:rPr>
+          <w:rFonts w:ascii="Arial" w:hAnsi="Arial" w:cs="Arial"/>
+          <w:sz w:val="24"/>
+          <w:szCs w:val="24"/>
+          <w:lang w:val="en-US"/>
+        </w:rPr>
+        <w:t xml:space="preserve">for the </w:t>
+      </w:r>
+      <w:r>
+        <w:rPr>
+          <w:rFonts w:ascii="Arial" w:hAnsi="Arial" w:cs="Arial"/>
+          <w:sz w:val="24"/>
+          <w:szCs w:val="24"/>
+          <w:lang w:val="en-US"/>
+        </w:rPr>
+        <w:t xml:space="preserve">generator’s </w:t>
+      </w:r>
+      <w:r>
+        <w:rPr>
+          <w:rFonts w:ascii="Arial" w:hAnsi="Arial" w:cs="Arial"/>
+          <w:sz w:val="24"/>
+          <w:szCs w:val="24"/>
+          <w:lang w:val="en-US"/>
+        </w:rPr>
+        <w:t>seed.</w:t>
+      </w:r>
+    </w:p>
+    <w:p>
+      <w:pPr>
+        <w:rPr>
+          <w:rFonts w:ascii="Arial" w:hAnsi="Arial" w:cs="Arial"/>
+          <w:sz w:val="24"/>
+          <w:szCs w:val="24"/>
+          <w:lang w:val="en-US"/>
+        </w:rPr>
+      </w:pPr>
+      <w:r>
+        <w:rPr>
+          <w:noProof/>
+        </w:rPr>
+        <w:drawing>
+          <wp:inline distT="0" distB="0" distL="0" distR="0" wp14:anchorId="536D5A71" wp14:editId="06C579D5">
+            <wp:extent cx="5731510" cy="1975485"/>
+            <wp:effectExtent l="0" t="0" r="2540" b="5715"/>
+            <wp:docPr id="1416939766" name="Picture 1" descr="A screenshot of a computer program&#10;&#10;Description automatically generated"/>
+            <wp:cNvGraphicFramePr>
+              <a:graphicFrameLocks xmlns:a="http://schemas.openxmlformats.org/drawingml/2006/main" noChangeAspect="1"/>
+            </wp:cNvGraphicFramePr>
+            <a:graphic xmlns:a="http://schemas.openxmlformats.org/drawingml/2006/main">
+              <a:graphicData uri="http://schemas.openxmlformats.org/drawingml/2006/picture">
+                <pic:pic xmlns:pic="http://schemas.openxmlformats.org/drawingml/2006/picture">
+                  <pic:nvPicPr>
+                    <pic:cNvPr id="1416939766" name="Picture 1" descr="A screenshot of a computer program&#10;&#10;Description automatically generated"/>
+                    <pic:cNvPicPr/>
+                  </pic:nvPicPr>
+                  <pic:blipFill>
+                    <a:blip r:embed="rId26"/>
+                    <a:stretch>
+                      <a:fillRect/>
+                    </a:stretch>
+                  </pic:blipFill>
+                  <pic:spPr>
+                    <a:xfrm>
+                      <a:off x="0" y="0"/>
+                      <a:ext cx="5731510" cy="1975485"/>
+                    </a:xfrm>
+                    <a:prstGeom prst="rect">
+                      <a:avLst/>
+                    </a:prstGeom>
+                  </pic:spPr>
+                </pic:pic>
+              </a:graphicData>
+            </a:graphic>
+          </wp:inline>
+        </w:drawing>
+      </w:r>
+    </w:p>
+    <w:p>
+      <w:pPr>
+        <w:rPr>
+          <w:rFonts w:ascii="Arial" w:hAnsi="Arial" w:cs="Arial"/>
+          <w:i/>
+          <w:iCs/>
+          <w:sz w:val="24"/>
+          <w:szCs w:val="24"/>
+          <w:lang w:val="en-US"/>
+        </w:rPr>
+      </w:pPr>
+      <w:r>
+        <w:rPr>
+          <w:rFonts w:ascii="Arial" w:hAnsi="Arial" w:cs="Arial"/>
+          <w:i/>
+          <w:iCs/>
+          <w:sz w:val="24"/>
+          <w:szCs w:val="24"/>
+          <w:lang w:val="en-US"/>
+        </w:rPr>
+        <w:t xml:space="preserve">Figure 22. A screenshot of the </w:t>
+      </w:r>
+      <w:r>
+        <w:rPr>
+          <w:rFonts w:ascii="Arial" w:hAnsi="Arial" w:cs="Arial"/>
+          <w:i/>
+          <w:iCs/>
+          <w:sz w:val="24"/>
+          <w:szCs w:val="24"/>
+          <w:lang w:val="en-US"/>
+        </w:rPr>
+        <w:t xml:space="preserve">Randint </w:t>
+      </w:r>
+      <w:r>
+        <w:rPr>
+          <w:rFonts w:ascii="Arial" w:hAnsi="Arial" w:cs="Arial"/>
+          <w:i/>
+          <w:iCs/>
+          <w:sz w:val="24"/>
+          <w:szCs w:val="24"/>
+          <w:lang w:val="en-US"/>
+        </w:rPr>
+        <w:t>Dice Roll Simulation Implementation</w:t>
+      </w:r>
+    </w:p>
+    <w:p>
+      <w:pPr>
+        <w:rPr>
+          <w:rFonts w:ascii="Arial" w:hAnsi="Arial" w:cs="Arial"/>
+          <w:sz w:val="24"/>
+          <w:szCs w:val="24"/>
+          <w:lang w:val="en-US"/>
+        </w:rPr>
+      </w:pPr>
+      <w:proofErr w:type="gramStart"/>
+      <w:r>
+        <w:rPr>
+          <w:rFonts w:ascii="Arial" w:hAnsi="Arial" w:cs="Arial"/>
+          <w:sz w:val="24"/>
+          <w:szCs w:val="24"/>
+          <w:lang w:val="en-US"/>
+        </w:rPr>
+        <w:t>In order to</w:t>
+      </w:r>
+      <w:proofErr w:type="gramEnd"/>
+      <w:r>
+        <w:rPr>
+          <w:rFonts w:ascii="Arial" w:hAnsi="Arial" w:cs="Arial"/>
+          <w:sz w:val="24"/>
+          <w:szCs w:val="24"/>
+          <w:lang w:val="en-US"/>
+        </w:rPr>
+        <w:t xml:space="preserve"> effectively evaluate the </w:t>
+      </w:r>
+      <w:r>
+        <w:rPr>
+          <w:rFonts w:ascii="Arial" w:hAnsi="Arial" w:cs="Arial"/>
+          <w:sz w:val="24"/>
+          <w:szCs w:val="24"/>
+          <w:lang w:val="en-US"/>
+        </w:rPr>
+        <w:t xml:space="preserve">pseudorandom functions provided in Python, </w:t>
+      </w:r>
+      <w:r>
+        <w:rPr>
+          <w:rFonts w:ascii="Arial" w:hAnsi="Arial" w:cs="Arial"/>
+          <w:sz w:val="24"/>
+          <w:szCs w:val="24"/>
+          <w:lang w:val="en-US"/>
+        </w:rPr>
+        <w:t xml:space="preserve">as many </w:t>
+      </w:r>
+      <w:r>
+        <w:rPr>
+          <w:rFonts w:ascii="Arial" w:hAnsi="Arial" w:cs="Arial"/>
+          <w:sz w:val="24"/>
+          <w:szCs w:val="24"/>
+          <w:lang w:val="en-US"/>
+        </w:rPr>
+        <w:t xml:space="preserve">requirement-limiting </w:t>
+      </w:r>
+      <w:r>
+        <w:rPr>
+          <w:rFonts w:ascii="Arial" w:hAnsi="Arial" w:cs="Arial"/>
+          <w:sz w:val="24"/>
+          <w:szCs w:val="24"/>
+          <w:lang w:val="en-US"/>
+        </w:rPr>
+        <w:t>simulations</w:t>
+      </w:r>
+      <w:r>
+        <w:rPr>
+          <w:rFonts w:ascii="Arial" w:hAnsi="Arial" w:cs="Arial"/>
+          <w:sz w:val="24"/>
+          <w:szCs w:val="24"/>
+          <w:lang w:val="en-US"/>
+        </w:rPr>
+        <w:t xml:space="preserve"> were run as possible. </w:t>
+      </w:r>
+      <w:r>
+        <w:rPr>
+          <w:rFonts w:ascii="Arial" w:hAnsi="Arial" w:cs="Arial"/>
+          <w:sz w:val="24"/>
+          <w:szCs w:val="24"/>
+          <w:lang w:val="en-US"/>
+        </w:rPr>
+        <w:t xml:space="preserve">This included </w:t>
+      </w:r>
+      <w:r>
+        <w:rPr>
+          <w:rFonts w:ascii="Arial" w:hAnsi="Arial" w:cs="Arial"/>
+          <w:sz w:val="24"/>
+          <w:szCs w:val="24"/>
+          <w:lang w:val="en-US"/>
+        </w:rPr>
+        <w:t xml:space="preserve">simulations for dice rolls, which </w:t>
+      </w:r>
+      <w:r>
+        <w:rPr>
+          <w:rFonts w:ascii="Arial" w:hAnsi="Arial" w:cs="Arial"/>
+          <w:sz w:val="24"/>
+          <w:szCs w:val="24"/>
+          <w:lang w:val="en-US"/>
+        </w:rPr>
+        <w:t xml:space="preserve">limit the </w:t>
+      </w:r>
+      <w:r>
+        <w:rPr>
+          <w:rFonts w:ascii="Arial" w:hAnsi="Arial" w:cs="Arial"/>
+          <w:sz w:val="24"/>
+          <w:szCs w:val="24"/>
+          <w:lang w:val="en-US"/>
+        </w:rPr>
+        <w:t xml:space="preserve">available </w:t>
+      </w:r>
+      <w:r>
+        <w:rPr>
+          <w:rFonts w:ascii="Arial" w:hAnsi="Arial" w:cs="Arial"/>
+          <w:sz w:val="24"/>
+          <w:szCs w:val="24"/>
+          <w:lang w:val="en-US"/>
+        </w:rPr>
+        <w:t>outcomes of the generators from 0-100 to 1-6.</w:t>
+      </w:r>
+      <w:r>
+        <w:rPr>
+          <w:rFonts w:ascii="Arial" w:hAnsi="Arial" w:cs="Arial"/>
+          <w:sz w:val="24"/>
+          <w:szCs w:val="24"/>
+          <w:lang w:val="en-US"/>
+        </w:rPr>
+        <w:t xml:space="preserve"> </w:t>
+      </w:r>
+      <w:r>
+        <w:rPr>
+          <w:rFonts w:ascii="Arial" w:hAnsi="Arial" w:cs="Arial"/>
+          <w:sz w:val="24"/>
+          <w:szCs w:val="24"/>
+          <w:lang w:val="en-US"/>
+        </w:rPr>
+        <w:t xml:space="preserve">Figure 22 shows the implementation of a dice roll simulation using </w:t>
+      </w:r>
+      <w:proofErr w:type="gramStart"/>
+      <w:r>
+        <w:rPr>
+          <w:rFonts w:ascii="Arial" w:hAnsi="Arial" w:cs="Arial"/>
+          <w:i/>
+          <w:iCs/>
+          <w:sz w:val="24"/>
+          <w:szCs w:val="24"/>
+          <w:lang w:val="en-US"/>
+        </w:rPr>
+        <w:lastRenderedPageBreak/>
+        <w:t>Randint(</w:t>
+      </w:r>
+      <w:proofErr w:type="gramEnd"/>
+      <w:r>
+        <w:rPr>
+          <w:rFonts w:ascii="Arial" w:hAnsi="Arial" w:cs="Arial"/>
+          <w:i/>
+          <w:iCs/>
+          <w:sz w:val="24"/>
+          <w:szCs w:val="24"/>
+          <w:lang w:val="en-US"/>
+        </w:rPr>
+        <w:t>)</w:t>
+      </w:r>
+      <w:r>
+        <w:rPr>
+          <w:rFonts w:ascii="Arial" w:hAnsi="Arial" w:cs="Arial"/>
+          <w:sz w:val="24"/>
+          <w:szCs w:val="24"/>
+          <w:lang w:val="en-US"/>
+        </w:rPr>
+        <w:t xml:space="preserve">. </w:t>
+      </w:r>
+      <w:r>
+        <w:rPr>
+          <w:rFonts w:ascii="Arial" w:hAnsi="Arial" w:cs="Arial"/>
+          <w:sz w:val="24"/>
+          <w:szCs w:val="24"/>
+          <w:lang w:val="en-US"/>
+        </w:rPr>
+        <w:t xml:space="preserve">The implementation </w:t>
+      </w:r>
+      <w:r>
+        <w:rPr>
+          <w:rFonts w:ascii="Arial" w:hAnsi="Arial" w:cs="Arial"/>
+          <w:sz w:val="24"/>
+          <w:szCs w:val="24"/>
+          <w:lang w:val="en-US"/>
+        </w:rPr>
+        <w:t xml:space="preserve">was based on </w:t>
+      </w:r>
+      <w:r>
+        <w:rPr>
+          <w:rFonts w:ascii="Arial" w:hAnsi="Arial" w:cs="Arial"/>
+          <w:sz w:val="24"/>
+          <w:szCs w:val="24"/>
+          <w:lang w:val="en-US"/>
+        </w:rPr>
+        <w:t xml:space="preserve">the </w:t>
+      </w:r>
+      <w:proofErr w:type="gramStart"/>
+      <w:r>
+        <w:rPr>
+          <w:rFonts w:ascii="Arial" w:hAnsi="Arial" w:cs="Arial"/>
+          <w:i/>
+          <w:iCs/>
+          <w:sz w:val="24"/>
+          <w:szCs w:val="24"/>
+          <w:lang w:val="en-US"/>
+        </w:rPr>
+        <w:t>Randint(</w:t>
+      </w:r>
+      <w:proofErr w:type="gramEnd"/>
+      <w:r>
+        <w:rPr>
+          <w:rFonts w:ascii="Arial" w:hAnsi="Arial" w:cs="Arial"/>
+          <w:i/>
+          <w:iCs/>
+          <w:sz w:val="24"/>
+          <w:szCs w:val="24"/>
+          <w:lang w:val="en-US"/>
+        </w:rPr>
+        <w:t>)</w:t>
+      </w:r>
+      <w:r>
+        <w:rPr>
+          <w:rFonts w:ascii="Arial" w:hAnsi="Arial" w:cs="Arial"/>
+          <w:sz w:val="24"/>
+          <w:szCs w:val="24"/>
+          <w:lang w:val="en-US"/>
+        </w:rPr>
+        <w:t xml:space="preserve"> numeric sequence generator seen in figure </w:t>
+      </w:r>
+      <w:r>
+        <w:rPr>
+          <w:rFonts w:ascii="Arial" w:hAnsi="Arial" w:cs="Arial"/>
+          <w:sz w:val="24"/>
+          <w:szCs w:val="24"/>
+          <w:lang w:val="en-US"/>
+        </w:rPr>
+        <w:t>11</w:t>
+      </w:r>
+      <w:r>
+        <w:rPr>
+          <w:rFonts w:ascii="Arial" w:hAnsi="Arial" w:cs="Arial"/>
+          <w:sz w:val="24"/>
+          <w:szCs w:val="24"/>
+          <w:lang w:val="en-US"/>
+        </w:rPr>
+        <w:t xml:space="preserve">, however </w:t>
+      </w:r>
+      <w:r>
+        <w:rPr>
+          <w:rFonts w:ascii="Arial" w:hAnsi="Arial" w:cs="Arial"/>
+          <w:sz w:val="24"/>
+          <w:szCs w:val="24"/>
+          <w:lang w:val="en-US"/>
+        </w:rPr>
+        <w:t xml:space="preserve">when appending </w:t>
+      </w:r>
+      <w:r>
+        <w:rPr>
+          <w:rFonts w:ascii="Arial" w:hAnsi="Arial" w:cs="Arial"/>
+          <w:i/>
+          <w:iCs/>
+          <w:sz w:val="24"/>
+          <w:szCs w:val="24"/>
+          <w:lang w:val="en-US"/>
+        </w:rPr>
+        <w:t>ReturnValues</w:t>
+      </w:r>
+      <w:r>
+        <w:rPr>
+          <w:rFonts w:ascii="Arial" w:hAnsi="Arial" w:cs="Arial"/>
+          <w:sz w:val="24"/>
+          <w:szCs w:val="24"/>
+          <w:lang w:val="en-US"/>
+        </w:rPr>
+        <w:t xml:space="preserve"> using the </w:t>
+      </w:r>
+      <w:proofErr w:type="spellStart"/>
+      <w:r>
+        <w:rPr>
+          <w:rFonts w:ascii="Arial" w:hAnsi="Arial" w:cs="Arial"/>
+          <w:i/>
+          <w:iCs/>
+          <w:sz w:val="24"/>
+          <w:szCs w:val="24"/>
+          <w:lang w:val="en-US"/>
+        </w:rPr>
+        <w:t>random.randint</w:t>
+      </w:r>
+      <w:proofErr w:type="spellEnd"/>
+      <w:r>
+        <w:rPr>
+          <w:rFonts w:ascii="Arial" w:hAnsi="Arial" w:cs="Arial"/>
+          <w:i/>
+          <w:iCs/>
+          <w:sz w:val="24"/>
+          <w:szCs w:val="24"/>
+          <w:lang w:val="en-US"/>
+        </w:rPr>
+        <w:t>()</w:t>
+      </w:r>
+      <w:r>
+        <w:rPr>
+          <w:rFonts w:ascii="Arial" w:hAnsi="Arial" w:cs="Arial"/>
+          <w:sz w:val="24"/>
+          <w:szCs w:val="24"/>
+          <w:lang w:val="en-US"/>
+        </w:rPr>
+        <w:t xml:space="preserve"> command, the values 1 and 6 were given.</w:t>
       </w:r>
     </w:p>
     <w:sectPr>

</xml_diff>

<commit_message>
Detailed methodology of JS simulations
</commit_message>
<xml_diff>
--- a/Report/Methodology.docx
+++ b/Report/Methodology.docx
@@ -16471,7 +16471,25 @@
           <w:szCs w:val="24"/>
           <w:lang w:val="en-US"/>
         </w:rPr>
-        <w:t>outcomes of the generators from 0-100 to 1-6.</w:t>
+        <w:t xml:space="preserve">outcomes of the generators from </w:t>
+      </w:r>
+      <w:r>
+        <w:rPr>
+          <w:rFonts w:ascii="Arial" w:hAnsi="Arial" w:cs="Arial"/>
+          <w:sz w:val="24"/>
+          <w:szCs w:val="24"/>
+          <w:lang w:val="en-US"/>
+        </w:rPr>
+        <w:t>0</w:t>
+      </w:r>
+      <w:r>
+        <w:rPr>
+          <w:rFonts w:ascii="Arial" w:hAnsi="Arial" w:cs="Arial"/>
+          <w:sz w:val="24"/>
+          <w:szCs w:val="24"/>
+          <w:lang w:val="en-US"/>
+        </w:rPr>
+        <w:t>-100 to 1-6.</w:t>
       </w:r>
       <w:r>
         <w:rPr>
@@ -17916,6 +17934,1643 @@
           <w:lang w:val="en-US"/>
         </w:rPr>
         <w:t>, all of which used the Math.Random() function with various limitations.</w:t>
+      </w:r>
+    </w:p>
+    <w:p>
+      <w:pPr>
+        <w:rPr>
+          <w:rFonts w:ascii="Arial" w:hAnsi="Arial" w:cs="Arial"/>
+          <w:sz w:val="24"/>
+          <w:szCs w:val="24"/>
+          <w:lang w:val="en-US"/>
+        </w:rPr>
+      </w:pPr>
+      <w:r>
+        <w:rPr>
+          <w:noProof/>
+        </w:rPr>
+        <w:drawing>
+          <wp:inline distT="0" distB="0" distL="0" distR="0" wp14:anchorId="43E6E528" wp14:editId="719724A6">
+            <wp:extent cx="5731510" cy="1290320"/>
+            <wp:effectExtent l="0" t="0" r="2540" b="5080"/>
+            <wp:docPr id="1262694041" name="Picture 1" descr="A black background with white text&#10;&#10;Description automatically generated"/>
+            <wp:cNvGraphicFramePr>
+              <a:graphicFrameLocks xmlns:a="http://schemas.openxmlformats.org/drawingml/2006/main" noChangeAspect="1"/>
+            </wp:cNvGraphicFramePr>
+            <a:graphic xmlns:a="http://schemas.openxmlformats.org/drawingml/2006/main">
+              <a:graphicData uri="http://schemas.openxmlformats.org/drawingml/2006/picture">
+                <pic:pic xmlns:pic="http://schemas.openxmlformats.org/drawingml/2006/picture">
+                  <pic:nvPicPr>
+                    <pic:cNvPr id="1262694041" name="Picture 1" descr="A black background with white text&#10;&#10;Description automatically generated"/>
+                    <pic:cNvPicPr/>
+                  </pic:nvPicPr>
+                  <pic:blipFill>
+                    <a:blip r:embed="rId29"/>
+                    <a:stretch>
+                      <a:fillRect/>
+                    </a:stretch>
+                  </pic:blipFill>
+                  <pic:spPr>
+                    <a:xfrm>
+                      <a:off x="0" y="0"/>
+                      <a:ext cx="5731510" cy="1290320"/>
+                    </a:xfrm>
+                    <a:prstGeom prst="rect">
+                      <a:avLst/>
+                    </a:prstGeom>
+                  </pic:spPr>
+                </pic:pic>
+              </a:graphicData>
+            </a:graphic>
+          </wp:inline>
+        </w:drawing>
+      </w:r>
+    </w:p>
+    <w:p>
+      <w:pPr>
+        <w:rPr>
+          <w:rFonts w:ascii="Arial" w:hAnsi="Arial" w:cs="Arial"/>
+          <w:i/>
+          <w:iCs/>
+          <w:sz w:val="24"/>
+          <w:szCs w:val="24"/>
+          <w:lang w:val="en-US"/>
+        </w:rPr>
+      </w:pPr>
+      <w:r>
+        <w:rPr>
+          <w:rFonts w:ascii="Arial" w:hAnsi="Arial" w:cs="Arial"/>
+          <w:i/>
+          <w:iCs/>
+          <w:sz w:val="24"/>
+          <w:szCs w:val="24"/>
+          <w:lang w:val="en-US"/>
+        </w:rPr>
+        <w:t xml:space="preserve">Figure </w:t>
+      </w:r>
+      <w:r>
+        <w:rPr>
+          <w:rFonts w:ascii="Arial" w:hAnsi="Arial" w:cs="Arial"/>
+          <w:i/>
+          <w:iCs/>
+          <w:sz w:val="24"/>
+          <w:szCs w:val="24"/>
+          <w:lang w:val="en-US"/>
+        </w:rPr>
+        <w:t xml:space="preserve">25. A screenshot </w:t>
+      </w:r>
+      <w:r>
+        <w:rPr>
+          <w:rFonts w:ascii="Arial" w:hAnsi="Arial" w:cs="Arial"/>
+          <w:i/>
+          <w:iCs/>
+          <w:sz w:val="24"/>
+          <w:szCs w:val="24"/>
+          <w:lang w:val="en-US"/>
+        </w:rPr>
+        <w:t>of the HTML body of the JavaScript Implementation</w:t>
+      </w:r>
+    </w:p>
+    <w:p>
+      <w:pPr>
+        <w:rPr>
+          <w:rFonts w:ascii="Arial" w:hAnsi="Arial" w:cs="Arial"/>
+          <w:sz w:val="24"/>
+          <w:szCs w:val="24"/>
+          <w:lang w:val="en-US"/>
+        </w:rPr>
+      </w:pPr>
+      <w:r>
+        <w:rPr>
+          <w:rFonts w:ascii="Arial" w:hAnsi="Arial" w:cs="Arial"/>
+          <w:sz w:val="24"/>
+          <w:szCs w:val="24"/>
+          <w:lang w:val="en-US"/>
+        </w:rPr>
+        <w:t>As mentioned above, t</w:t>
+      </w:r>
+      <w:r>
+        <w:rPr>
+          <w:rFonts w:ascii="Arial" w:hAnsi="Arial" w:cs="Arial"/>
+          <w:sz w:val="24"/>
+          <w:szCs w:val="24"/>
+          <w:lang w:val="en-US"/>
+        </w:rPr>
+        <w:t xml:space="preserve">he main body of the JavaScript Implementation was written in HTML which, when run, would produce a simple web page capable of displaying </w:t>
+      </w:r>
+      <w:r>
+        <w:rPr>
+          <w:rFonts w:ascii="Arial" w:hAnsi="Arial" w:cs="Arial"/>
+          <w:sz w:val="24"/>
+          <w:szCs w:val="24"/>
+          <w:lang w:val="en-US"/>
+        </w:rPr>
+        <w:t xml:space="preserve">generator output to the user. </w:t>
+      </w:r>
+      <w:r>
+        <w:rPr>
+          <w:rFonts w:ascii="Arial" w:hAnsi="Arial" w:cs="Arial"/>
+          <w:sz w:val="24"/>
+          <w:szCs w:val="24"/>
+          <w:lang w:val="en-US"/>
+        </w:rPr>
+        <w:t xml:space="preserve">Although no self-created functions were used </w:t>
+      </w:r>
+      <w:r>
+        <w:rPr>
+          <w:rFonts w:ascii="Arial" w:hAnsi="Arial" w:cs="Arial"/>
+          <w:sz w:val="24"/>
+          <w:szCs w:val="24"/>
+          <w:lang w:val="en-US"/>
+        </w:rPr>
+        <w:t xml:space="preserve">in this program, the </w:t>
+      </w:r>
+      <w:r>
+        <w:rPr>
+          <w:rFonts w:ascii="Arial" w:hAnsi="Arial" w:cs="Arial"/>
+          <w:sz w:val="24"/>
+          <w:szCs w:val="24"/>
+          <w:lang w:val="en-US"/>
+        </w:rPr>
+        <w:t xml:space="preserve">main body and the </w:t>
+      </w:r>
+      <w:r>
+        <w:rPr>
+          <w:rFonts w:ascii="Arial" w:hAnsi="Arial" w:cs="Arial"/>
+          <w:sz w:val="24"/>
+          <w:szCs w:val="24"/>
+          <w:lang w:val="en-US"/>
+        </w:rPr>
+        <w:t xml:space="preserve">generator code were kept separate both to avoid confusion during implementation and </w:t>
+      </w:r>
+      <w:r>
+        <w:rPr>
+          <w:rFonts w:ascii="Arial" w:hAnsi="Arial" w:cs="Arial"/>
+          <w:sz w:val="24"/>
+          <w:szCs w:val="24"/>
+          <w:lang w:val="en-US"/>
+        </w:rPr>
+        <w:t xml:space="preserve">due to the necessity to hold </w:t>
+      </w:r>
+      <w:r>
+        <w:rPr>
+          <w:rFonts w:ascii="Arial" w:hAnsi="Arial" w:cs="Arial"/>
+          <w:sz w:val="24"/>
+          <w:szCs w:val="24"/>
+          <w:lang w:val="en-US"/>
+        </w:rPr>
+        <w:t xml:space="preserve">the generator code within separate </w:t>
+      </w:r>
+      <w:r>
+        <w:rPr>
+          <w:rFonts w:ascii="Arial" w:hAnsi="Arial" w:cs="Arial"/>
+          <w:i/>
+          <w:iCs/>
+          <w:sz w:val="24"/>
+          <w:szCs w:val="24"/>
+          <w:lang w:val="en-US"/>
+        </w:rPr>
+        <w:t>&lt;script&gt;</w:t>
+      </w:r>
+      <w:r>
+        <w:rPr>
+          <w:rFonts w:ascii="Arial" w:hAnsi="Arial" w:cs="Arial"/>
+          <w:sz w:val="24"/>
+          <w:szCs w:val="24"/>
+          <w:lang w:val="en-US"/>
+        </w:rPr>
+        <w:t xml:space="preserve"> tags. </w:t>
+      </w:r>
+      <w:r>
+        <w:rPr>
+          <w:rFonts w:ascii="Arial" w:hAnsi="Arial" w:cs="Arial"/>
+          <w:sz w:val="24"/>
+          <w:szCs w:val="24"/>
+          <w:lang w:val="en-US"/>
+        </w:rPr>
+        <w:t>The body of the program contains a header tag</w:t>
+      </w:r>
+      <w:r>
+        <w:rPr>
+          <w:rFonts w:ascii="Arial" w:hAnsi="Arial" w:cs="Arial"/>
+          <w:sz w:val="24"/>
+          <w:szCs w:val="24"/>
+          <w:lang w:val="en-US"/>
+        </w:rPr>
+        <w:t xml:space="preserve"> (h2)</w:t>
+      </w:r>
+      <w:r>
+        <w:rPr>
+          <w:rFonts w:ascii="Arial" w:hAnsi="Arial" w:cs="Arial"/>
+          <w:sz w:val="24"/>
+          <w:szCs w:val="24"/>
+          <w:lang w:val="en-US"/>
+        </w:rPr>
+        <w:t xml:space="preserve"> detailing the purpose of the web page</w:t>
+      </w:r>
+      <w:r>
+        <w:rPr>
+          <w:rFonts w:ascii="Arial" w:hAnsi="Arial" w:cs="Arial"/>
+          <w:sz w:val="24"/>
+          <w:szCs w:val="24"/>
+          <w:lang w:val="en-US"/>
+        </w:rPr>
+        <w:t xml:space="preserve"> and several paragraph tags</w:t>
+      </w:r>
+      <w:r>
+        <w:rPr>
+          <w:rFonts w:ascii="Arial" w:hAnsi="Arial" w:cs="Arial"/>
+          <w:sz w:val="24"/>
+          <w:szCs w:val="24"/>
+          <w:lang w:val="en-US"/>
+        </w:rPr>
+        <w:t xml:space="preserve"> (p)</w:t>
+      </w:r>
+      <w:r>
+        <w:rPr>
+          <w:rFonts w:ascii="Arial" w:hAnsi="Arial" w:cs="Arial"/>
+          <w:sz w:val="24"/>
+          <w:szCs w:val="24"/>
+          <w:lang w:val="en-US"/>
+        </w:rPr>
+        <w:t xml:space="preserve"> which </w:t>
+      </w:r>
+      <w:r>
+        <w:rPr>
+          <w:rFonts w:ascii="Arial" w:hAnsi="Arial" w:cs="Arial"/>
+          <w:sz w:val="24"/>
+          <w:szCs w:val="24"/>
+          <w:lang w:val="en-US"/>
+        </w:rPr>
+        <w:t xml:space="preserve">describe the generator in use and </w:t>
+      </w:r>
+      <w:r>
+        <w:rPr>
+          <w:rFonts w:ascii="Arial" w:hAnsi="Arial" w:cs="Arial"/>
+          <w:sz w:val="24"/>
+          <w:szCs w:val="24"/>
+          <w:lang w:val="en-US"/>
+        </w:rPr>
+        <w:t xml:space="preserve">display the outputs given. </w:t>
+      </w:r>
+    </w:p>
+    <w:p>
+      <w:pPr>
+        <w:rPr>
+          <w:rFonts w:ascii="Arial" w:hAnsi="Arial" w:cs="Arial"/>
+          <w:sz w:val="24"/>
+          <w:szCs w:val="24"/>
+          <w:lang w:val="en-US"/>
+        </w:rPr>
+      </w:pPr>
+      <w:r>
+        <w:rPr>
+          <w:noProof/>
+        </w:rPr>
+        <w:lastRenderedPageBreak/>
+        <w:drawing>
+          <wp:inline distT="0" distB="0" distL="0" distR="0" wp14:anchorId="29434F5A" wp14:editId="4238B272">
+            <wp:extent cx="3799460" cy="2419350"/>
+            <wp:effectExtent l="0" t="0" r="0" b="0"/>
+            <wp:docPr id="902311440" name="Picture 1" descr="A computer screen shot of a code&#10;&#10;Description automatically generated"/>
+            <wp:cNvGraphicFramePr>
+              <a:graphicFrameLocks xmlns:a="http://schemas.openxmlformats.org/drawingml/2006/main" noChangeAspect="1"/>
+            </wp:cNvGraphicFramePr>
+            <a:graphic xmlns:a="http://schemas.openxmlformats.org/drawingml/2006/main">
+              <a:graphicData uri="http://schemas.openxmlformats.org/drawingml/2006/picture">
+                <pic:pic xmlns:pic="http://schemas.openxmlformats.org/drawingml/2006/picture">
+                  <pic:nvPicPr>
+                    <pic:cNvPr id="902311440" name="Picture 1" descr="A computer screen shot of a code&#10;&#10;Description automatically generated"/>
+                    <pic:cNvPicPr/>
+                  </pic:nvPicPr>
+                  <pic:blipFill>
+                    <a:blip r:embed="rId30"/>
+                    <a:stretch>
+                      <a:fillRect/>
+                    </a:stretch>
+                  </pic:blipFill>
+                  <pic:spPr>
+                    <a:xfrm>
+                      <a:off x="0" y="0"/>
+                      <a:ext cx="3805910" cy="2423457"/>
+                    </a:xfrm>
+                    <a:prstGeom prst="rect">
+                      <a:avLst/>
+                    </a:prstGeom>
+                  </pic:spPr>
+                </pic:pic>
+              </a:graphicData>
+            </a:graphic>
+          </wp:inline>
+        </w:drawing>
+      </w:r>
+    </w:p>
+    <w:p>
+      <w:pPr>
+        <w:rPr>
+          <w:rFonts w:ascii="Arial" w:hAnsi="Arial" w:cs="Arial"/>
+          <w:i/>
+          <w:iCs/>
+          <w:sz w:val="24"/>
+          <w:szCs w:val="24"/>
+          <w:lang w:val="en-US"/>
+        </w:rPr>
+      </w:pPr>
+      <w:r>
+        <w:rPr>
+          <w:rFonts w:ascii="Arial" w:hAnsi="Arial" w:cs="Arial"/>
+          <w:i/>
+          <w:iCs/>
+          <w:sz w:val="24"/>
+          <w:szCs w:val="24"/>
+          <w:lang w:val="en-US"/>
+        </w:rPr>
+        <w:t xml:space="preserve">Figure 26. A screenshot of the </w:t>
+      </w:r>
+      <w:r>
+        <w:rPr>
+          <w:rFonts w:ascii="Arial" w:hAnsi="Arial" w:cs="Arial"/>
+          <w:i/>
+          <w:iCs/>
+          <w:sz w:val="24"/>
+          <w:szCs w:val="24"/>
+          <w:lang w:val="en-US"/>
+        </w:rPr>
+        <w:t>JavaScript Random Integer Implementation</w:t>
+      </w:r>
+    </w:p>
+    <w:p>
+      <w:pPr>
+        <w:rPr>
+          <w:rFonts w:ascii="Arial" w:hAnsi="Arial" w:cs="Arial"/>
+          <w:sz w:val="24"/>
+          <w:szCs w:val="24"/>
+          <w:lang w:val="en-US"/>
+        </w:rPr>
+      </w:pPr>
+      <w:r>
+        <w:rPr>
+          <w:rFonts w:ascii="Arial" w:hAnsi="Arial" w:cs="Arial"/>
+          <w:sz w:val="24"/>
+          <w:szCs w:val="24"/>
+          <w:lang w:val="en-US"/>
+        </w:rPr>
+        <w:t xml:space="preserve">The first generator held within the </w:t>
+      </w:r>
+      <w:r>
+        <w:rPr>
+          <w:rFonts w:ascii="Arial" w:hAnsi="Arial" w:cs="Arial"/>
+          <w:i/>
+          <w:iCs/>
+          <w:sz w:val="24"/>
+          <w:szCs w:val="24"/>
+          <w:lang w:val="en-US"/>
+        </w:rPr>
+        <w:t>&lt;script&gt;</w:t>
+      </w:r>
+      <w:r>
+        <w:rPr>
+          <w:rFonts w:ascii="Arial" w:hAnsi="Arial" w:cs="Arial"/>
+          <w:sz w:val="24"/>
+          <w:szCs w:val="24"/>
+          <w:lang w:val="en-US"/>
+        </w:rPr>
+        <w:t xml:space="preserve"> tags is the random integer generator </w:t>
+      </w:r>
+      <w:r>
+        <w:rPr>
+          <w:rFonts w:ascii="Arial" w:hAnsi="Arial" w:cs="Arial"/>
+          <w:sz w:val="24"/>
+          <w:szCs w:val="24"/>
+          <w:lang w:val="en-US"/>
+        </w:rPr>
+        <w:t>which used</w:t>
+      </w:r>
+      <w:r>
+        <w:rPr>
+          <w:rFonts w:ascii="Arial" w:hAnsi="Arial" w:cs="Arial"/>
+          <w:sz w:val="24"/>
+          <w:szCs w:val="24"/>
+          <w:lang w:val="en-US"/>
+        </w:rPr>
+        <w:t xml:space="preserve"> </w:t>
+      </w:r>
+      <w:r>
+        <w:rPr>
+          <w:rFonts w:ascii="Arial" w:hAnsi="Arial" w:cs="Arial"/>
+          <w:i/>
+          <w:iCs/>
+          <w:sz w:val="24"/>
+          <w:szCs w:val="24"/>
+          <w:lang w:val="en-US"/>
+        </w:rPr>
+        <w:t>Math.Random()</w:t>
+      </w:r>
+      <w:r>
+        <w:rPr>
+          <w:rFonts w:ascii="Arial" w:hAnsi="Arial" w:cs="Arial"/>
+          <w:sz w:val="24"/>
+          <w:szCs w:val="24"/>
+          <w:lang w:val="en-US"/>
+        </w:rPr>
+        <w:t>.</w:t>
+      </w:r>
+      <w:r>
+        <w:rPr>
+          <w:rFonts w:ascii="Arial" w:hAnsi="Arial" w:cs="Arial"/>
+          <w:sz w:val="24"/>
+          <w:szCs w:val="24"/>
+          <w:lang w:val="en-US"/>
+        </w:rPr>
+        <w:t xml:space="preserve"> </w:t>
+      </w:r>
+      <w:r>
+        <w:rPr>
+          <w:rFonts w:ascii="Arial" w:hAnsi="Arial" w:cs="Arial"/>
+          <w:sz w:val="24"/>
+          <w:szCs w:val="24"/>
+          <w:lang w:val="en-US"/>
+        </w:rPr>
+        <w:t xml:space="preserve">To store outputs given the </w:t>
+      </w:r>
+      <w:r>
+        <w:rPr>
+          <w:rFonts w:ascii="Arial" w:hAnsi="Arial" w:cs="Arial"/>
+          <w:i/>
+          <w:iCs/>
+          <w:sz w:val="24"/>
+          <w:szCs w:val="24"/>
+          <w:lang w:val="en-US"/>
+        </w:rPr>
+        <w:t>OutputValues</w:t>
+      </w:r>
+      <w:r>
+        <w:rPr>
+          <w:rFonts w:ascii="Arial" w:hAnsi="Arial" w:cs="Arial"/>
+          <w:sz w:val="24"/>
+          <w:szCs w:val="24"/>
+          <w:lang w:val="en-US"/>
+        </w:rPr>
+        <w:t xml:space="preserve"> list was </w:t>
+      </w:r>
+      <w:r>
+        <w:rPr>
+          <w:rFonts w:ascii="Arial" w:hAnsi="Arial" w:cs="Arial"/>
+          <w:sz w:val="24"/>
+          <w:szCs w:val="24"/>
+          <w:lang w:val="en-US"/>
+        </w:rPr>
+        <w:t>created.</w:t>
+      </w:r>
+      <w:r>
+        <w:rPr>
+          <w:rFonts w:ascii="Arial" w:hAnsi="Arial" w:cs="Arial"/>
+          <w:sz w:val="24"/>
+          <w:szCs w:val="24"/>
+          <w:lang w:val="en-US"/>
+        </w:rPr>
+        <w:t xml:space="preserve"> </w:t>
+      </w:r>
+      <w:r>
+        <w:rPr>
+          <w:rFonts w:ascii="Arial" w:hAnsi="Arial" w:cs="Arial"/>
+          <w:sz w:val="24"/>
+          <w:szCs w:val="24"/>
+          <w:lang w:val="en-US"/>
+        </w:rPr>
+        <w:t>As with previous languages implementations</w:t>
+      </w:r>
+      <w:r>
+        <w:rPr>
+          <w:rFonts w:ascii="Arial" w:hAnsi="Arial" w:cs="Arial"/>
+          <w:sz w:val="24"/>
+          <w:szCs w:val="24"/>
+          <w:lang w:val="en-US"/>
+        </w:rPr>
+        <w:t xml:space="preserve">, a for loop was used to iterate the </w:t>
+      </w:r>
+      <w:r>
+        <w:rPr>
+          <w:rFonts w:ascii="Arial" w:hAnsi="Arial" w:cs="Arial"/>
+          <w:i/>
+          <w:iCs/>
+          <w:sz w:val="24"/>
+          <w:szCs w:val="24"/>
+          <w:lang w:val="en-US"/>
+        </w:rPr>
+        <w:t>Math.Random()</w:t>
+      </w:r>
+      <w:r>
+        <w:rPr>
+          <w:rFonts w:ascii="Arial" w:hAnsi="Arial" w:cs="Arial"/>
+          <w:sz w:val="24"/>
+          <w:szCs w:val="24"/>
+          <w:lang w:val="en-US"/>
+        </w:rPr>
+        <w:t xml:space="preserve"> function and store the results 500 times.</w:t>
+      </w:r>
+      <w:r>
+        <w:rPr>
+          <w:rFonts w:ascii="Arial" w:hAnsi="Arial" w:cs="Arial"/>
+          <w:sz w:val="24"/>
+          <w:szCs w:val="24"/>
+          <w:lang w:val="en-US"/>
+        </w:rPr>
+        <w:t xml:space="preserve"> </w:t>
+      </w:r>
+      <w:r>
+        <w:rPr>
+          <w:rFonts w:ascii="Arial" w:hAnsi="Arial" w:cs="Arial"/>
+          <w:sz w:val="24"/>
+          <w:szCs w:val="24"/>
+          <w:lang w:val="en-US"/>
+        </w:rPr>
+        <w:t>Only one parameter was given to the function, a maximum value of 10</w:t>
+      </w:r>
+      <w:r>
+        <w:rPr>
+          <w:rFonts w:ascii="Arial" w:hAnsi="Arial" w:cs="Arial"/>
+          <w:sz w:val="24"/>
+          <w:szCs w:val="24"/>
+          <w:lang w:val="en-US"/>
+        </w:rPr>
+        <w:t>1</w:t>
+      </w:r>
+      <w:r>
+        <w:rPr>
+          <w:rFonts w:ascii="Arial" w:hAnsi="Arial" w:cs="Arial"/>
+          <w:sz w:val="24"/>
+          <w:szCs w:val="24"/>
+          <w:lang w:val="en-US"/>
+        </w:rPr>
+        <w:t xml:space="preserve"> which would cause the program to produce integer values between 0 and </w:t>
+      </w:r>
+      <w:r>
+        <w:rPr>
+          <w:rFonts w:ascii="Arial" w:hAnsi="Arial" w:cs="Arial"/>
+          <w:sz w:val="24"/>
+          <w:szCs w:val="24"/>
+          <w:lang w:val="en-US"/>
+        </w:rPr>
+        <w:t>100</w:t>
+      </w:r>
+      <w:r>
+        <w:rPr>
+          <w:rFonts w:ascii="Arial" w:hAnsi="Arial" w:cs="Arial"/>
+          <w:sz w:val="24"/>
+          <w:szCs w:val="24"/>
+          <w:lang w:val="en-US"/>
+        </w:rPr>
+        <w:t xml:space="preserve">. </w:t>
+      </w:r>
+      <w:r>
+        <w:rPr>
+          <w:rFonts w:ascii="Arial" w:hAnsi="Arial" w:cs="Arial"/>
+          <w:sz w:val="24"/>
+          <w:szCs w:val="24"/>
+          <w:lang w:val="en-US"/>
+        </w:rPr>
+        <w:t xml:space="preserve">After that a </w:t>
+      </w:r>
+      <w:proofErr w:type="gramStart"/>
+      <w:r>
+        <w:rPr>
+          <w:rFonts w:ascii="Arial" w:hAnsi="Arial" w:cs="Arial"/>
+          <w:sz w:val="24"/>
+          <w:szCs w:val="24"/>
+          <w:lang w:val="en-US"/>
+        </w:rPr>
+        <w:t>for</w:t>
+      </w:r>
+      <w:proofErr w:type="gramEnd"/>
+      <w:r>
+        <w:rPr>
+          <w:rFonts w:ascii="Arial" w:hAnsi="Arial" w:cs="Arial"/>
+          <w:sz w:val="24"/>
+          <w:szCs w:val="24"/>
+          <w:lang w:val="en-US"/>
+        </w:rPr>
+        <w:t xml:space="preserve"> loop was used to fill the </w:t>
+      </w:r>
+      <w:r>
+        <w:rPr>
+          <w:rFonts w:ascii="Arial" w:hAnsi="Arial" w:cs="Arial"/>
+          <w:sz w:val="24"/>
+          <w:szCs w:val="24"/>
+          <w:lang w:val="en-US"/>
+        </w:rPr>
+        <w:t xml:space="preserve">variable </w:t>
+      </w:r>
+      <w:r>
+        <w:rPr>
+          <w:rFonts w:ascii="Arial" w:hAnsi="Arial" w:cs="Arial"/>
+          <w:i/>
+          <w:iCs/>
+          <w:sz w:val="24"/>
+          <w:szCs w:val="24"/>
+          <w:lang w:val="en-US"/>
+        </w:rPr>
+        <w:t>text</w:t>
+      </w:r>
+      <w:r>
+        <w:rPr>
+          <w:rFonts w:ascii="Arial" w:hAnsi="Arial" w:cs="Arial"/>
+          <w:sz w:val="24"/>
+          <w:szCs w:val="24"/>
+          <w:lang w:val="en-US"/>
+        </w:rPr>
+        <w:t xml:space="preserve"> with the contents of </w:t>
+      </w:r>
+      <w:r>
+        <w:rPr>
+          <w:rFonts w:ascii="Arial" w:hAnsi="Arial" w:cs="Arial"/>
+          <w:i/>
+          <w:iCs/>
+          <w:sz w:val="24"/>
+          <w:szCs w:val="24"/>
+          <w:lang w:val="en-US"/>
+        </w:rPr>
+        <w:t>OutputValues</w:t>
+      </w:r>
+      <w:r>
+        <w:rPr>
+          <w:rFonts w:ascii="Arial" w:hAnsi="Arial" w:cs="Arial"/>
+          <w:sz w:val="24"/>
+          <w:szCs w:val="24"/>
+          <w:lang w:val="en-US"/>
+        </w:rPr>
+        <w:t>.</w:t>
+      </w:r>
+      <w:r>
+        <w:rPr>
+          <w:rFonts w:ascii="Arial" w:hAnsi="Arial" w:cs="Arial"/>
+          <w:sz w:val="24"/>
+          <w:szCs w:val="24"/>
+          <w:lang w:val="en-US"/>
+        </w:rPr>
+        <w:t xml:space="preserve"> </w:t>
+      </w:r>
+      <w:r>
+        <w:rPr>
+          <w:rFonts w:ascii="Arial" w:hAnsi="Arial" w:cs="Arial"/>
+          <w:sz w:val="24"/>
+          <w:szCs w:val="24"/>
+          <w:lang w:val="en-US"/>
+        </w:rPr>
+        <w:t xml:space="preserve">This was done so that the </w:t>
+      </w:r>
+      <w:r>
+        <w:rPr>
+          <w:rFonts w:ascii="Arial" w:hAnsi="Arial" w:cs="Arial"/>
+          <w:i/>
+          <w:iCs/>
+          <w:sz w:val="24"/>
+          <w:szCs w:val="24"/>
+          <w:lang w:val="en-US"/>
+        </w:rPr>
+        <w:t>output</w:t>
+      </w:r>
+      <w:r>
+        <w:rPr>
+          <w:rFonts w:ascii="Arial" w:hAnsi="Arial" w:cs="Arial"/>
+          <w:sz w:val="24"/>
+          <w:szCs w:val="24"/>
+          <w:lang w:val="en-US"/>
+        </w:rPr>
+        <w:t xml:space="preserve"> paragraph tag could be updated to contain </w:t>
+      </w:r>
+      <w:r>
+        <w:rPr>
+          <w:rFonts w:ascii="Arial" w:hAnsi="Arial" w:cs="Arial"/>
+          <w:i/>
+          <w:iCs/>
+          <w:sz w:val="24"/>
+          <w:szCs w:val="24"/>
+          <w:lang w:val="en-US"/>
+        </w:rPr>
+        <w:t>text</w:t>
+      </w:r>
+      <w:r>
+        <w:rPr>
+          <w:rFonts w:ascii="Arial" w:hAnsi="Arial" w:cs="Arial"/>
+          <w:sz w:val="24"/>
+          <w:szCs w:val="24"/>
+          <w:lang w:val="en-US"/>
+        </w:rPr>
+        <w:t xml:space="preserve"> and, by extension, the results of </w:t>
+      </w:r>
+      <w:r>
+        <w:rPr>
+          <w:rFonts w:ascii="Arial" w:hAnsi="Arial" w:cs="Arial"/>
+          <w:i/>
+          <w:iCs/>
+          <w:sz w:val="24"/>
+          <w:szCs w:val="24"/>
+          <w:lang w:val="en-US"/>
+        </w:rPr>
+        <w:t>Math.Random()</w:t>
+      </w:r>
+      <w:r>
+        <w:rPr>
+          <w:rFonts w:ascii="Arial" w:hAnsi="Arial" w:cs="Arial"/>
+          <w:sz w:val="24"/>
+          <w:szCs w:val="24"/>
+          <w:lang w:val="en-US"/>
+        </w:rPr>
+        <w:t>.</w:t>
+      </w:r>
+      <w:r>
+        <w:rPr>
+          <w:rFonts w:ascii="Arial" w:hAnsi="Arial" w:cs="Arial"/>
+          <w:sz w:val="24"/>
+          <w:szCs w:val="24"/>
+          <w:lang w:val="en-US"/>
+        </w:rPr>
+        <w:t xml:space="preserve"> Once the values were printed to the user, </w:t>
+      </w:r>
+      <w:r>
+        <w:rPr>
+          <w:rFonts w:ascii="Arial" w:hAnsi="Arial" w:cs="Arial"/>
+          <w:sz w:val="24"/>
+          <w:szCs w:val="24"/>
+          <w:lang w:val="en-US"/>
+        </w:rPr>
+        <w:t xml:space="preserve">a stringify command allowed </w:t>
+      </w:r>
+      <w:r>
+        <w:rPr>
+          <w:rFonts w:ascii="Arial" w:hAnsi="Arial" w:cs="Arial"/>
+          <w:i/>
+          <w:iCs/>
+          <w:sz w:val="24"/>
+          <w:szCs w:val="24"/>
+          <w:lang w:val="en-US"/>
+        </w:rPr>
+        <w:t>OutputValues</w:t>
+      </w:r>
+      <w:r>
+        <w:rPr>
+          <w:rFonts w:ascii="Arial" w:hAnsi="Arial" w:cs="Arial"/>
+          <w:sz w:val="24"/>
+          <w:szCs w:val="24"/>
+          <w:lang w:val="en-US"/>
+        </w:rPr>
+        <w:t xml:space="preserve"> to be </w:t>
+      </w:r>
+      <w:r>
+        <w:rPr>
+          <w:rFonts w:ascii="Arial" w:hAnsi="Arial" w:cs="Arial"/>
+          <w:sz w:val="24"/>
+          <w:szCs w:val="24"/>
+          <w:lang w:val="en-US"/>
+        </w:rPr>
+        <w:t>given in a JSON compatible form which was copied manually to an output JSON file.</w:t>
+      </w:r>
+      <w:r>
+        <w:rPr>
+          <w:rFonts w:ascii="Arial" w:hAnsi="Arial" w:cs="Arial"/>
+          <w:sz w:val="24"/>
+          <w:szCs w:val="24"/>
+          <w:lang w:val="en-US"/>
+        </w:rPr>
+        <w:t xml:space="preserve"> Although only the </w:t>
+      </w:r>
+      <w:r>
+        <w:rPr>
+          <w:rFonts w:ascii="Arial" w:hAnsi="Arial" w:cs="Arial"/>
+          <w:sz w:val="24"/>
+          <w:szCs w:val="24"/>
+          <w:lang w:val="en-US"/>
+        </w:rPr>
+        <w:t xml:space="preserve">integer generator </w:t>
+      </w:r>
+      <w:r>
+        <w:rPr>
+          <w:rFonts w:ascii="Arial" w:hAnsi="Arial" w:cs="Arial"/>
+          <w:sz w:val="24"/>
+          <w:szCs w:val="24"/>
+          <w:lang w:val="en-US"/>
+        </w:rPr>
+        <w:t xml:space="preserve">outputs would be shown on the web page, </w:t>
+      </w:r>
+      <w:r>
+        <w:rPr>
+          <w:rFonts w:ascii="Arial" w:hAnsi="Arial" w:cs="Arial"/>
+          <w:sz w:val="24"/>
+          <w:szCs w:val="24"/>
+          <w:lang w:val="en-US"/>
+        </w:rPr>
+        <w:t xml:space="preserve">all other JavaScript implementations would </w:t>
+      </w:r>
+      <w:r>
+        <w:rPr>
+          <w:rFonts w:ascii="Arial" w:hAnsi="Arial" w:cs="Arial"/>
+          <w:sz w:val="24"/>
+          <w:szCs w:val="24"/>
+          <w:lang w:val="en-US"/>
+        </w:rPr>
+        <w:t xml:space="preserve">use </w:t>
+      </w:r>
+      <w:r>
+        <w:rPr>
+          <w:rFonts w:ascii="Arial" w:hAnsi="Arial" w:cs="Arial"/>
+          <w:sz w:val="24"/>
+          <w:szCs w:val="24"/>
+          <w:lang w:val="en-US"/>
+        </w:rPr>
+        <w:t xml:space="preserve">the </w:t>
+      </w:r>
+      <w:r>
+        <w:rPr>
+          <w:rFonts w:ascii="Arial" w:hAnsi="Arial" w:cs="Arial"/>
+          <w:sz w:val="24"/>
+          <w:szCs w:val="24"/>
+          <w:lang w:val="en-US"/>
+        </w:rPr>
+        <w:t xml:space="preserve">stringify </w:t>
+      </w:r>
+      <w:r>
+        <w:rPr>
+          <w:rFonts w:ascii="Arial" w:hAnsi="Arial" w:cs="Arial"/>
+          <w:sz w:val="24"/>
+          <w:szCs w:val="24"/>
+          <w:lang w:val="en-US"/>
+        </w:rPr>
+        <w:t xml:space="preserve">method </w:t>
+      </w:r>
+      <w:r>
+        <w:rPr>
+          <w:rFonts w:ascii="Arial" w:hAnsi="Arial" w:cs="Arial"/>
+          <w:sz w:val="24"/>
+          <w:szCs w:val="24"/>
+          <w:lang w:val="en-US"/>
+        </w:rPr>
+        <w:t xml:space="preserve">to </w:t>
+      </w:r>
+      <w:r>
+        <w:rPr>
+          <w:rFonts w:ascii="Arial" w:hAnsi="Arial" w:cs="Arial"/>
+          <w:sz w:val="24"/>
+          <w:szCs w:val="24"/>
+          <w:lang w:val="en-US"/>
+        </w:rPr>
+        <w:t xml:space="preserve">produce </w:t>
+      </w:r>
+      <w:r>
+        <w:rPr>
+          <w:rFonts w:ascii="Arial" w:hAnsi="Arial" w:cs="Arial"/>
+          <w:sz w:val="24"/>
+          <w:szCs w:val="24"/>
+          <w:lang w:val="en-US"/>
+        </w:rPr>
+        <w:t>exportable data.</w:t>
+      </w:r>
+    </w:p>
+    <w:p>
+      <w:pPr>
+        <w:rPr>
+          <w:rFonts w:ascii="Arial" w:hAnsi="Arial" w:cs="Arial"/>
+          <w:sz w:val="24"/>
+          <w:szCs w:val="24"/>
+          <w:lang w:val="en-US"/>
+        </w:rPr>
+      </w:pPr>
+      <w:r>
+        <w:rPr>
+          <w:noProof/>
+        </w:rPr>
+        <w:drawing>
+          <wp:inline distT="0" distB="0" distL="0" distR="0" wp14:anchorId="1D9D704F" wp14:editId="3BEA4AE2">
+            <wp:extent cx="3848100" cy="1400175"/>
+            <wp:effectExtent l="0" t="0" r="0" b="9525"/>
+            <wp:docPr id="2069285479" name="Picture 1" descr="A computer screen with text&#10;&#10;Description automatically generated"/>
+            <wp:cNvGraphicFramePr>
+              <a:graphicFrameLocks xmlns:a="http://schemas.openxmlformats.org/drawingml/2006/main" noChangeAspect="1"/>
+            </wp:cNvGraphicFramePr>
+            <a:graphic xmlns:a="http://schemas.openxmlformats.org/drawingml/2006/main">
+              <a:graphicData uri="http://schemas.openxmlformats.org/drawingml/2006/picture">
+                <pic:pic xmlns:pic="http://schemas.openxmlformats.org/drawingml/2006/picture">
+                  <pic:nvPicPr>
+                    <pic:cNvPr id="2069285479" name="Picture 1" descr="A computer screen with text&#10;&#10;Description automatically generated"/>
+                    <pic:cNvPicPr/>
+                  </pic:nvPicPr>
+                  <pic:blipFill>
+                    <a:blip r:embed="rId31"/>
+                    <a:stretch>
+                      <a:fillRect/>
+                    </a:stretch>
+                  </pic:blipFill>
+                  <pic:spPr>
+                    <a:xfrm>
+                      <a:off x="0" y="0"/>
+                      <a:ext cx="3848100" cy="1400175"/>
+                    </a:xfrm>
+                    <a:prstGeom prst="rect">
+                      <a:avLst/>
+                    </a:prstGeom>
+                  </pic:spPr>
+                </pic:pic>
+              </a:graphicData>
+            </a:graphic>
+          </wp:inline>
+        </w:drawing>
+      </w:r>
+    </w:p>
+    <w:p>
+      <w:pPr>
+        <w:rPr>
+          <w:rFonts w:ascii="Arial" w:hAnsi="Arial" w:cs="Arial"/>
+          <w:i/>
+          <w:iCs/>
+          <w:sz w:val="24"/>
+          <w:szCs w:val="24"/>
+          <w:lang w:val="en-US"/>
+        </w:rPr>
+      </w:pPr>
+      <w:r>
+        <w:rPr>
+          <w:rFonts w:ascii="Arial" w:hAnsi="Arial" w:cs="Arial"/>
+          <w:i/>
+          <w:iCs/>
+          <w:sz w:val="24"/>
+          <w:szCs w:val="24"/>
+          <w:lang w:val="en-US"/>
+        </w:rPr>
+        <w:t xml:space="preserve">Figure 27. A screenshot of the JavaScript </w:t>
+      </w:r>
+      <w:r>
+        <w:rPr>
+          <w:rFonts w:ascii="Arial" w:hAnsi="Arial" w:cs="Arial"/>
+          <w:i/>
+          <w:iCs/>
+          <w:sz w:val="24"/>
+          <w:szCs w:val="24"/>
+          <w:lang w:val="en-US"/>
+        </w:rPr>
+        <w:t>Coin Simulation Implementation</w:t>
+      </w:r>
+    </w:p>
+    <w:p>
+      <w:pPr>
+        <w:rPr>
+          <w:rFonts w:ascii="Arial" w:hAnsi="Arial" w:cs="Arial"/>
+          <w:sz w:val="24"/>
+          <w:szCs w:val="24"/>
+          <w:lang w:val="en-US"/>
+        </w:rPr>
+      </w:pPr>
+      <w:r>
+        <w:rPr>
+          <w:rFonts w:ascii="Arial" w:hAnsi="Arial" w:cs="Arial"/>
+          <w:sz w:val="24"/>
+          <w:szCs w:val="24"/>
+          <w:lang w:val="en-US"/>
+        </w:rPr>
+        <w:t xml:space="preserve">Figure 27 shows the </w:t>
+      </w:r>
+      <w:r>
+        <w:rPr>
+          <w:rFonts w:ascii="Arial" w:hAnsi="Arial" w:cs="Arial"/>
+          <w:sz w:val="24"/>
+          <w:szCs w:val="24"/>
+          <w:lang w:val="en-US"/>
+        </w:rPr>
+        <w:t xml:space="preserve">implementation of a coin flip simulation in JavaScript using the </w:t>
+      </w:r>
+      <w:r>
+        <w:rPr>
+          <w:rFonts w:ascii="Arial" w:hAnsi="Arial" w:cs="Arial"/>
+          <w:i/>
+          <w:iCs/>
+          <w:sz w:val="24"/>
+          <w:szCs w:val="24"/>
+          <w:lang w:val="en-US"/>
+        </w:rPr>
+        <w:t>Math.Random()</w:t>
+      </w:r>
+      <w:r>
+        <w:rPr>
+          <w:rFonts w:ascii="Arial" w:hAnsi="Arial" w:cs="Arial"/>
+          <w:sz w:val="24"/>
+          <w:szCs w:val="24"/>
+          <w:lang w:val="en-US"/>
+        </w:rPr>
+        <w:t xml:space="preserve"> function.</w:t>
+      </w:r>
+      <w:r>
+        <w:rPr>
+          <w:rFonts w:ascii="Arial" w:hAnsi="Arial" w:cs="Arial"/>
+          <w:sz w:val="24"/>
+          <w:szCs w:val="24"/>
+          <w:lang w:val="en-US"/>
+        </w:rPr>
+        <w:t xml:space="preserve"> Although the </w:t>
+      </w:r>
+      <w:r>
+        <w:rPr>
+          <w:rFonts w:ascii="Arial" w:hAnsi="Arial" w:cs="Arial"/>
+          <w:sz w:val="24"/>
+          <w:szCs w:val="24"/>
+          <w:lang w:val="en-US"/>
+        </w:rPr>
+        <w:t xml:space="preserve">method used remained the same, </w:t>
+      </w:r>
+      <w:r>
+        <w:rPr>
+          <w:rFonts w:ascii="Arial" w:hAnsi="Arial" w:cs="Arial"/>
+          <w:sz w:val="24"/>
+          <w:szCs w:val="24"/>
+          <w:lang w:val="en-US"/>
+        </w:rPr>
+        <w:t>the</w:t>
+      </w:r>
+      <w:r>
+        <w:rPr>
+          <w:rFonts w:ascii="Arial" w:hAnsi="Arial" w:cs="Arial"/>
+          <w:sz w:val="24"/>
+          <w:szCs w:val="24"/>
+          <w:lang w:val="en-US"/>
+        </w:rPr>
+        <w:t xml:space="preserve">re was a core difference when </w:t>
+      </w:r>
+      <w:r>
+        <w:rPr>
+          <w:rFonts w:ascii="Arial" w:hAnsi="Arial" w:cs="Arial"/>
+          <w:sz w:val="24"/>
+          <w:szCs w:val="24"/>
+          <w:lang w:val="en-US"/>
+        </w:rPr>
+        <w:t>creating</w:t>
+      </w:r>
+      <w:r>
+        <w:rPr>
+          <w:rFonts w:ascii="Arial" w:hAnsi="Arial" w:cs="Arial"/>
+          <w:sz w:val="24"/>
+          <w:szCs w:val="24"/>
+          <w:lang w:val="en-US"/>
+        </w:rPr>
+        <w:t xml:space="preserve"> the generator. </w:t>
+      </w:r>
+      <w:r>
+        <w:rPr>
+          <w:rFonts w:ascii="Arial" w:hAnsi="Arial" w:cs="Arial"/>
+          <w:sz w:val="24"/>
+          <w:szCs w:val="24"/>
+          <w:lang w:val="en-US"/>
+        </w:rPr>
+        <w:t xml:space="preserve">While the integer generator used </w:t>
+      </w:r>
+      <w:r>
+        <w:rPr>
+          <w:rFonts w:ascii="Arial" w:hAnsi="Arial" w:cs="Arial"/>
+          <w:i/>
+          <w:iCs/>
+          <w:sz w:val="24"/>
+          <w:szCs w:val="24"/>
+          <w:lang w:val="en-US"/>
+        </w:rPr>
+        <w:t>Math.</w:t>
+      </w:r>
+      <w:r>
+        <w:rPr>
+          <w:rFonts w:ascii="Arial" w:hAnsi="Arial" w:cs="Arial"/>
+          <w:i/>
+          <w:iCs/>
+          <w:sz w:val="24"/>
+          <w:szCs w:val="24"/>
+          <w:lang w:val="en-US"/>
+        </w:rPr>
+        <w:t>floor</w:t>
+      </w:r>
+      <w:r>
+        <w:rPr>
+          <w:rFonts w:ascii="Arial" w:hAnsi="Arial" w:cs="Arial"/>
+          <w:sz w:val="24"/>
+          <w:szCs w:val="24"/>
+          <w:lang w:val="en-US"/>
+        </w:rPr>
+        <w:t xml:space="preserve"> the coin simulation used </w:t>
+      </w:r>
+      <w:r>
+        <w:rPr>
+          <w:rFonts w:ascii="Arial" w:hAnsi="Arial" w:cs="Arial"/>
+          <w:i/>
+          <w:iCs/>
+          <w:sz w:val="24"/>
+          <w:szCs w:val="24"/>
+          <w:lang w:val="en-US"/>
+        </w:rPr>
+        <w:t>Math.round</w:t>
+      </w:r>
+      <w:r>
+        <w:rPr>
+          <w:rFonts w:ascii="Arial" w:hAnsi="Arial" w:cs="Arial"/>
+          <w:sz w:val="24"/>
+          <w:szCs w:val="24"/>
+          <w:lang w:val="en-US"/>
+        </w:rPr>
+        <w:t>.</w:t>
+      </w:r>
+      <w:r>
+        <w:rPr>
+          <w:rFonts w:ascii="Arial" w:hAnsi="Arial" w:cs="Arial"/>
+          <w:sz w:val="24"/>
+          <w:szCs w:val="24"/>
+          <w:lang w:val="en-US"/>
+        </w:rPr>
+        <w:t xml:space="preserve"> </w:t>
+      </w:r>
+      <w:r>
+        <w:rPr>
+          <w:rFonts w:ascii="Arial" w:hAnsi="Arial" w:cs="Arial"/>
+          <w:sz w:val="24"/>
+          <w:szCs w:val="24"/>
+          <w:lang w:val="en-US"/>
+        </w:rPr>
+        <w:t xml:space="preserve">This </w:t>
+      </w:r>
+      <w:r>
+        <w:rPr>
+          <w:rFonts w:ascii="Arial" w:hAnsi="Arial" w:cs="Arial"/>
+          <w:sz w:val="24"/>
+          <w:szCs w:val="24"/>
+          <w:lang w:val="en-US"/>
+        </w:rPr>
+        <w:t xml:space="preserve">was </w:t>
+      </w:r>
+      <w:r>
+        <w:rPr>
+          <w:rFonts w:ascii="Arial" w:hAnsi="Arial" w:cs="Arial"/>
+          <w:sz w:val="24"/>
+          <w:szCs w:val="24"/>
+          <w:lang w:val="en-US"/>
+        </w:rPr>
+        <w:t>because</w:t>
+      </w:r>
+      <w:r>
+        <w:rPr>
+          <w:rFonts w:ascii="Arial" w:hAnsi="Arial" w:cs="Arial"/>
+          <w:sz w:val="24"/>
+          <w:szCs w:val="24"/>
+          <w:lang w:val="en-US"/>
+        </w:rPr>
+        <w:t xml:space="preserve"> by default if </w:t>
+      </w:r>
+      <w:r>
+        <w:rPr>
+          <w:rFonts w:ascii="Arial" w:hAnsi="Arial" w:cs="Arial"/>
+          <w:i/>
+          <w:iCs/>
+          <w:sz w:val="24"/>
+          <w:szCs w:val="24"/>
+          <w:lang w:val="en-US"/>
+        </w:rPr>
+        <w:t>Math.Random()</w:t>
+      </w:r>
+      <w:r>
+        <w:rPr>
+          <w:rFonts w:ascii="Arial" w:hAnsi="Arial" w:cs="Arial"/>
+          <w:sz w:val="24"/>
+          <w:szCs w:val="24"/>
+          <w:lang w:val="en-US"/>
+        </w:rPr>
+        <w:t xml:space="preserve"> isn’t given any parameters it will produce </w:t>
+      </w:r>
+      <w:r>
+        <w:rPr>
+          <w:rFonts w:ascii="Arial" w:hAnsi="Arial" w:cs="Arial"/>
+          <w:sz w:val="24"/>
+          <w:szCs w:val="24"/>
+          <w:lang w:val="en-US"/>
+        </w:rPr>
+        <w:t>decimal values between 0 and 1.</w:t>
+      </w:r>
+      <w:r>
+        <w:rPr>
+          <w:rFonts w:ascii="Arial" w:hAnsi="Arial" w:cs="Arial"/>
+          <w:sz w:val="24"/>
+          <w:szCs w:val="24"/>
+          <w:lang w:val="en-US"/>
+        </w:rPr>
+        <w:t xml:space="preserve"> This would mean that outputs given </w:t>
+      </w:r>
+      <w:r>
+        <w:rPr>
+          <w:rFonts w:ascii="Arial" w:hAnsi="Arial" w:cs="Arial"/>
+          <w:sz w:val="24"/>
+          <w:szCs w:val="24"/>
+          <w:lang w:val="en-US"/>
+        </w:rPr>
+        <w:t xml:space="preserve">originally </w:t>
+      </w:r>
+      <w:r>
+        <w:rPr>
+          <w:rFonts w:ascii="Arial" w:hAnsi="Arial" w:cs="Arial"/>
+          <w:sz w:val="24"/>
+          <w:szCs w:val="24"/>
+          <w:lang w:val="en-US"/>
+        </w:rPr>
+        <w:t xml:space="preserve">wouldn’t </w:t>
+      </w:r>
+      <w:r>
+        <w:rPr>
+          <w:rFonts w:ascii="Arial" w:hAnsi="Arial" w:cs="Arial"/>
+          <w:sz w:val="24"/>
+          <w:szCs w:val="24"/>
+          <w:lang w:val="en-US"/>
+        </w:rPr>
+        <w:t xml:space="preserve">be usable for this </w:t>
+      </w:r>
+      <w:r>
+        <w:rPr>
+          <w:rFonts w:ascii="Arial" w:hAnsi="Arial" w:cs="Arial"/>
+          <w:sz w:val="24"/>
+          <w:szCs w:val="24"/>
+          <w:lang w:val="en-US"/>
+        </w:rPr>
+        <w:t>simulation,</w:t>
+      </w:r>
+      <w:r>
+        <w:rPr>
+          <w:rFonts w:ascii="Arial" w:hAnsi="Arial" w:cs="Arial"/>
+          <w:sz w:val="24"/>
+          <w:szCs w:val="24"/>
+          <w:lang w:val="en-US"/>
+        </w:rPr>
+        <w:t xml:space="preserve"> </w:t>
+      </w:r>
+      <w:r>
+        <w:rPr>
+          <w:rFonts w:ascii="Arial" w:hAnsi="Arial" w:cs="Arial"/>
+          <w:sz w:val="24"/>
+          <w:szCs w:val="24"/>
+          <w:lang w:val="en-US"/>
+        </w:rPr>
+        <w:t>but</w:t>
+      </w:r>
+      <w:r>
+        <w:rPr>
+          <w:rFonts w:ascii="Arial" w:hAnsi="Arial" w:cs="Arial"/>
+          <w:sz w:val="24"/>
+          <w:szCs w:val="24"/>
+          <w:lang w:val="en-US"/>
+        </w:rPr>
+        <w:t xml:space="preserve"> the results </w:t>
+      </w:r>
+      <w:r>
+        <w:rPr>
+          <w:rFonts w:ascii="Arial" w:hAnsi="Arial" w:cs="Arial"/>
+          <w:sz w:val="24"/>
+          <w:szCs w:val="24"/>
+          <w:lang w:val="en-US"/>
+        </w:rPr>
+        <w:t>could</w:t>
+      </w:r>
+      <w:r>
+        <w:rPr>
+          <w:rFonts w:ascii="Arial" w:hAnsi="Arial" w:cs="Arial"/>
+          <w:sz w:val="24"/>
+          <w:szCs w:val="24"/>
+          <w:lang w:val="en-US"/>
+        </w:rPr>
+        <w:t xml:space="preserve"> be</w:t>
+      </w:r>
+      <w:r>
+        <w:rPr>
+          <w:rFonts w:ascii="Arial" w:hAnsi="Arial" w:cs="Arial"/>
+          <w:sz w:val="24"/>
+          <w:szCs w:val="24"/>
+          <w:lang w:val="en-US"/>
+        </w:rPr>
+        <w:t xml:space="preserve"> rounded to the nearest integer</w:t>
+      </w:r>
+      <w:r>
+        <w:rPr>
+          <w:rFonts w:ascii="Arial" w:hAnsi="Arial" w:cs="Arial"/>
+          <w:sz w:val="24"/>
+          <w:szCs w:val="24"/>
+          <w:lang w:val="en-US"/>
+        </w:rPr>
+        <w:t xml:space="preserve"> to correctly </w:t>
+      </w:r>
+      <w:r>
+        <w:rPr>
+          <w:rFonts w:ascii="Arial" w:hAnsi="Arial" w:cs="Arial"/>
+          <w:sz w:val="24"/>
+          <w:szCs w:val="24"/>
+          <w:lang w:val="en-US"/>
+        </w:rPr>
+        <w:t xml:space="preserve">identify </w:t>
+      </w:r>
+      <w:r>
+        <w:rPr>
+          <w:rFonts w:ascii="Arial" w:hAnsi="Arial" w:cs="Arial"/>
+          <w:sz w:val="24"/>
+          <w:szCs w:val="24"/>
+          <w:lang w:val="en-US"/>
+        </w:rPr>
+        <w:t xml:space="preserve">them </w:t>
+      </w:r>
+      <w:r>
+        <w:rPr>
+          <w:rFonts w:ascii="Arial" w:hAnsi="Arial" w:cs="Arial"/>
+          <w:sz w:val="24"/>
+          <w:szCs w:val="24"/>
+          <w:lang w:val="en-US"/>
+        </w:rPr>
+        <w:t>as either heads or tails.</w:t>
+      </w:r>
+      <w:r>
+        <w:rPr>
+          <w:rFonts w:ascii="Arial" w:hAnsi="Arial" w:cs="Arial"/>
+          <w:sz w:val="24"/>
+          <w:szCs w:val="24"/>
+          <w:lang w:val="en-US"/>
+        </w:rPr>
+        <w:t xml:space="preserve"> </w:t>
+      </w:r>
+      <w:r>
+        <w:rPr>
+          <w:rFonts w:ascii="Arial" w:hAnsi="Arial" w:cs="Arial"/>
+          <w:sz w:val="24"/>
+          <w:szCs w:val="24"/>
+          <w:lang w:val="en-US"/>
+        </w:rPr>
+        <w:t xml:space="preserve">Using this method for determining heads or </w:t>
+      </w:r>
+      <w:r>
+        <w:rPr>
+          <w:rFonts w:ascii="Arial" w:hAnsi="Arial" w:cs="Arial"/>
+          <w:sz w:val="24"/>
+          <w:szCs w:val="24"/>
+          <w:lang w:val="en-US"/>
+        </w:rPr>
+        <w:lastRenderedPageBreak/>
+        <w:t xml:space="preserve">tails meant that an additional form of </w:t>
+      </w:r>
+      <w:r>
+        <w:rPr>
+          <w:rFonts w:ascii="Arial" w:hAnsi="Arial" w:cs="Arial"/>
+          <w:i/>
+          <w:iCs/>
+          <w:sz w:val="24"/>
+          <w:szCs w:val="24"/>
+          <w:lang w:val="en-US"/>
+        </w:rPr>
+        <w:t>Math.Random()</w:t>
+      </w:r>
+      <w:r>
+        <w:rPr>
+          <w:rFonts w:ascii="Arial" w:hAnsi="Arial" w:cs="Arial"/>
+          <w:sz w:val="24"/>
+          <w:szCs w:val="24"/>
+          <w:lang w:val="en-US"/>
+        </w:rPr>
+        <w:t xml:space="preserve"> could be examined.</w:t>
+      </w:r>
+      <w:r>
+        <w:rPr>
+          <w:rFonts w:ascii="Arial" w:hAnsi="Arial" w:cs="Arial"/>
+          <w:sz w:val="24"/>
+          <w:szCs w:val="24"/>
+          <w:lang w:val="en-US"/>
+        </w:rPr>
+        <w:t xml:space="preserve"> Once the outputs had been </w:t>
+      </w:r>
+      <w:r>
+        <w:rPr>
+          <w:rFonts w:ascii="Arial" w:hAnsi="Arial" w:cs="Arial"/>
+          <w:sz w:val="24"/>
+          <w:szCs w:val="24"/>
+          <w:lang w:val="en-US"/>
+        </w:rPr>
+        <w:t xml:space="preserve">adjusted to fit the requirements of the simulation, stringify was used to </w:t>
+      </w:r>
+      <w:r>
+        <w:rPr>
+          <w:rFonts w:ascii="Arial" w:hAnsi="Arial" w:cs="Arial"/>
+          <w:sz w:val="24"/>
+          <w:szCs w:val="24"/>
+          <w:lang w:val="en-US"/>
+        </w:rPr>
+        <w:t>produce a JSON compatible file.</w:t>
+      </w:r>
+    </w:p>
+    <w:p>
+      <w:pPr>
+        <w:rPr>
+          <w:rFonts w:ascii="Arial" w:hAnsi="Arial" w:cs="Arial"/>
+          <w:sz w:val="24"/>
+          <w:szCs w:val="24"/>
+          <w:lang w:val="en-US"/>
+        </w:rPr>
+      </w:pPr>
+      <w:r>
+        <w:rPr>
+          <w:noProof/>
+        </w:rPr>
+        <w:drawing>
+          <wp:inline distT="0" distB="0" distL="0" distR="0" wp14:anchorId="409B555F" wp14:editId="72D726C2">
+            <wp:extent cx="3887358" cy="1581150"/>
+            <wp:effectExtent l="0" t="0" r="0" b="0"/>
+            <wp:docPr id="847938360" name="Picture 1" descr="A computer screen with text and numbers&#10;&#10;Description automatically generated"/>
+            <wp:cNvGraphicFramePr>
+              <a:graphicFrameLocks xmlns:a="http://schemas.openxmlformats.org/drawingml/2006/main" noChangeAspect="1"/>
+            </wp:cNvGraphicFramePr>
+            <a:graphic xmlns:a="http://schemas.openxmlformats.org/drawingml/2006/main">
+              <a:graphicData uri="http://schemas.openxmlformats.org/drawingml/2006/picture">
+                <pic:pic xmlns:pic="http://schemas.openxmlformats.org/drawingml/2006/picture">
+                  <pic:nvPicPr>
+                    <pic:cNvPr id="847938360" name="Picture 1" descr="A computer screen with text and numbers&#10;&#10;Description automatically generated"/>
+                    <pic:cNvPicPr/>
+                  </pic:nvPicPr>
+                  <pic:blipFill>
+                    <a:blip r:embed="rId32"/>
+                    <a:stretch>
+                      <a:fillRect/>
+                    </a:stretch>
+                  </pic:blipFill>
+                  <pic:spPr>
+                    <a:xfrm>
+                      <a:off x="0" y="0"/>
+                      <a:ext cx="3889331" cy="1581953"/>
+                    </a:xfrm>
+                    <a:prstGeom prst="rect">
+                      <a:avLst/>
+                    </a:prstGeom>
+                  </pic:spPr>
+                </pic:pic>
+              </a:graphicData>
+            </a:graphic>
+          </wp:inline>
+        </w:drawing>
+      </w:r>
+    </w:p>
+    <w:p>
+      <w:pPr>
+        <w:rPr>
+          <w:rFonts w:ascii="Arial" w:hAnsi="Arial" w:cs="Arial"/>
+          <w:i/>
+          <w:iCs/>
+          <w:sz w:val="24"/>
+          <w:szCs w:val="24"/>
+          <w:lang w:val="en-US"/>
+        </w:rPr>
+      </w:pPr>
+      <w:r>
+        <w:rPr>
+          <w:rFonts w:ascii="Arial" w:hAnsi="Arial" w:cs="Arial"/>
+          <w:i/>
+          <w:iCs/>
+          <w:sz w:val="24"/>
+          <w:szCs w:val="24"/>
+          <w:lang w:val="en-US"/>
+        </w:rPr>
+        <w:t xml:space="preserve">Figure 28. </w:t>
+      </w:r>
+      <w:r>
+        <w:rPr>
+          <w:rFonts w:ascii="Arial" w:hAnsi="Arial" w:cs="Arial"/>
+          <w:i/>
+          <w:iCs/>
+          <w:sz w:val="24"/>
+          <w:szCs w:val="24"/>
+          <w:lang w:val="en-US"/>
+        </w:rPr>
+        <w:t xml:space="preserve">A screenshot of the JavaScript </w:t>
+      </w:r>
+      <w:r>
+        <w:rPr>
+          <w:rFonts w:ascii="Arial" w:hAnsi="Arial" w:cs="Arial"/>
+          <w:i/>
+          <w:iCs/>
+          <w:sz w:val="24"/>
+          <w:szCs w:val="24"/>
+          <w:lang w:val="en-US"/>
+        </w:rPr>
+        <w:t>Dice Simulation Implementation</w:t>
+      </w:r>
+    </w:p>
+    <w:p>
+      <w:pPr>
+        <w:rPr>
+          <w:rFonts w:ascii="Arial" w:hAnsi="Arial" w:cs="Arial"/>
+          <w:sz w:val="24"/>
+          <w:szCs w:val="24"/>
+          <w:lang w:val="en-US"/>
+        </w:rPr>
+      </w:pPr>
+      <w:r>
+        <w:rPr>
+          <w:rFonts w:ascii="Arial" w:hAnsi="Arial" w:cs="Arial"/>
+          <w:sz w:val="24"/>
+          <w:szCs w:val="24"/>
+          <w:lang w:val="en-US"/>
+        </w:rPr>
+        <w:t xml:space="preserve">The JavaScript implementation of a dice roll simulation </w:t>
+      </w:r>
+      <w:r>
+        <w:rPr>
+          <w:rFonts w:ascii="Arial" w:hAnsi="Arial" w:cs="Arial"/>
+          <w:sz w:val="24"/>
+          <w:szCs w:val="24"/>
+          <w:lang w:val="en-US"/>
+        </w:rPr>
+        <w:t xml:space="preserve">returned to Math.floor </w:t>
+      </w:r>
+      <w:r>
+        <w:rPr>
+          <w:rFonts w:ascii="Arial" w:hAnsi="Arial" w:cs="Arial"/>
+          <w:sz w:val="24"/>
+          <w:szCs w:val="24"/>
+          <w:lang w:val="en-US"/>
+        </w:rPr>
+        <w:t xml:space="preserve">when creating its generator. </w:t>
+      </w:r>
+      <w:r>
+        <w:rPr>
+          <w:rFonts w:ascii="Arial" w:hAnsi="Arial" w:cs="Arial"/>
+          <w:sz w:val="24"/>
+          <w:szCs w:val="24"/>
+          <w:lang w:val="en-US"/>
+        </w:rPr>
+        <w:t xml:space="preserve">A maximum value of 6 was given </w:t>
+      </w:r>
+      <w:proofErr w:type="gramStart"/>
+      <w:r>
+        <w:rPr>
+          <w:rFonts w:ascii="Arial" w:hAnsi="Arial" w:cs="Arial"/>
+          <w:sz w:val="24"/>
+          <w:szCs w:val="24"/>
+          <w:lang w:val="en-US"/>
+        </w:rPr>
+        <w:t>in order to</w:t>
+      </w:r>
+      <w:proofErr w:type="gramEnd"/>
+      <w:r>
+        <w:rPr>
+          <w:rFonts w:ascii="Arial" w:hAnsi="Arial" w:cs="Arial"/>
+          <w:sz w:val="24"/>
+          <w:szCs w:val="24"/>
+          <w:lang w:val="en-US"/>
+        </w:rPr>
+        <w:t xml:space="preserve"> produce values between 0-5</w:t>
+      </w:r>
+      <w:r>
+        <w:rPr>
+          <w:rFonts w:ascii="Arial" w:hAnsi="Arial" w:cs="Arial"/>
+          <w:sz w:val="24"/>
+          <w:szCs w:val="24"/>
+          <w:lang w:val="en-US"/>
+        </w:rPr>
+        <w:t xml:space="preserve">. </w:t>
+      </w:r>
+      <w:r>
+        <w:rPr>
+          <w:rFonts w:ascii="Arial" w:hAnsi="Arial" w:cs="Arial"/>
+          <w:sz w:val="24"/>
+          <w:szCs w:val="24"/>
+          <w:lang w:val="en-US"/>
+        </w:rPr>
+        <w:t xml:space="preserve">These values were then increased by 1 when being added to </w:t>
+      </w:r>
+      <w:r>
+        <w:rPr>
+          <w:rFonts w:ascii="Arial" w:hAnsi="Arial" w:cs="Arial"/>
+          <w:sz w:val="24"/>
+          <w:szCs w:val="24"/>
+          <w:lang w:val="en-US"/>
+        </w:rPr>
+        <w:t xml:space="preserve">the </w:t>
+      </w:r>
+      <w:r>
+        <w:rPr>
+          <w:rFonts w:ascii="Arial" w:hAnsi="Arial" w:cs="Arial"/>
+          <w:i/>
+          <w:iCs/>
+          <w:sz w:val="24"/>
+          <w:szCs w:val="24"/>
+          <w:lang w:val="en-US"/>
+        </w:rPr>
+        <w:t>DiceSimValues</w:t>
+      </w:r>
+      <w:r>
+        <w:rPr>
+          <w:rFonts w:ascii="Arial" w:hAnsi="Arial" w:cs="Arial"/>
+          <w:sz w:val="24"/>
+          <w:szCs w:val="24"/>
+          <w:lang w:val="en-US"/>
+        </w:rPr>
+        <w:t xml:space="preserve"> list</w:t>
+      </w:r>
+      <w:r>
+        <w:rPr>
+          <w:rFonts w:ascii="Arial" w:hAnsi="Arial" w:cs="Arial"/>
+          <w:sz w:val="24"/>
+          <w:szCs w:val="24"/>
+          <w:lang w:val="en-US"/>
+        </w:rPr>
+        <w:t xml:space="preserve"> to correctly replicate the traditional 1-6 die faces.</w:t>
       </w:r>
     </w:p>
     <w:sectPr>

</xml_diff>

<commit_message>
Detailed methodology of Lehmer Generation
</commit_message>
<xml_diff>
--- a/Report/Methodology.docx
+++ b/Report/Methodology.docx
@@ -1392,19 +1392,46 @@
         </w:rPr>
         <w:t xml:space="preserve">samples were taken from C#, two from the </w:t>
       </w:r>
-      <w:proofErr w:type="gramStart"/>
-      <w:r>
-        <w:rPr>
-          <w:rFonts w:ascii="Arial" w:hAnsi="Arial" w:cs="Arial"/>
-          <w:i/>
-          <w:iCs/>
-          <w:sz w:val="24"/>
-          <w:szCs w:val="24"/>
-          <w:lang w:val="en-US"/>
-        </w:rPr>
-        <w:t>rand.Next</w:t>
-      </w:r>
-      <w:proofErr w:type="gramEnd"/>
+      <w:r>
+        <w:rPr>
+          <w:rFonts w:ascii="Arial" w:hAnsi="Arial" w:cs="Arial"/>
+          <w:i/>
+          <w:iCs/>
+          <w:sz w:val="24"/>
+          <w:szCs w:val="24"/>
+          <w:lang w:val="en-US"/>
+        </w:rPr>
+        <w:t>rand.Next()</w:t>
+      </w:r>
+      <w:r>
+        <w:rPr>
+          <w:rFonts w:ascii="Arial" w:hAnsi="Arial" w:cs="Arial"/>
+          <w:sz w:val="24"/>
+          <w:szCs w:val="24"/>
+          <w:lang w:val="en-US"/>
+        </w:rPr>
+        <w:t xml:space="preserve"> function</w:t>
+      </w:r>
+      <w:r>
+        <w:rPr>
+          <w:rFonts w:ascii="Arial" w:hAnsi="Arial" w:cs="Arial"/>
+          <w:sz w:val="24"/>
+          <w:szCs w:val="24"/>
+          <w:lang w:val="en-US"/>
+        </w:rPr>
+        <w:t xml:space="preserve"> and the third from the </w:t>
+      </w:r>
+      <w:r>
+        <w:rPr>
+          <w:rFonts w:ascii="Arial" w:hAnsi="Arial" w:cs="Arial"/>
+          <w:i/>
+          <w:iCs/>
+          <w:sz w:val="24"/>
+          <w:szCs w:val="24"/>
+          <w:lang w:val="en-US"/>
+        </w:rPr>
+        <w:t>RandomNumberGenerator.GetBytes</w:t>
+      </w:r>
       <w:r>
         <w:rPr>
           <w:rFonts w:ascii="Arial" w:hAnsi="Arial" w:cs="Arial"/>
@@ -1423,46 +1450,6 @@
           <w:szCs w:val="24"/>
           <w:lang w:val="en-US"/>
         </w:rPr>
-        <w:t xml:space="preserve"> function</w:t>
-      </w:r>
-      <w:r>
-        <w:rPr>
-          <w:rFonts w:ascii="Arial" w:hAnsi="Arial" w:cs="Arial"/>
-          <w:sz w:val="24"/>
-          <w:szCs w:val="24"/>
-          <w:lang w:val="en-US"/>
-        </w:rPr>
-        <w:t xml:space="preserve"> and the third from the </w:t>
-      </w:r>
-      <w:r>
-        <w:rPr>
-          <w:rFonts w:ascii="Arial" w:hAnsi="Arial" w:cs="Arial"/>
-          <w:i/>
-          <w:iCs/>
-          <w:sz w:val="24"/>
-          <w:szCs w:val="24"/>
-          <w:lang w:val="en-US"/>
-        </w:rPr>
-        <w:t>RandomNumberGenerator.GetBytes</w:t>
-      </w:r>
-      <w:r>
-        <w:rPr>
-          <w:rFonts w:ascii="Arial" w:hAnsi="Arial" w:cs="Arial"/>
-          <w:i/>
-          <w:iCs/>
-          <w:sz w:val="24"/>
-          <w:szCs w:val="24"/>
-          <w:lang w:val="en-US"/>
-        </w:rPr>
-        <w:t>()</w:t>
-      </w:r>
-      <w:r>
-        <w:rPr>
-          <w:rFonts w:ascii="Arial" w:hAnsi="Arial" w:cs="Arial"/>
-          <w:sz w:val="24"/>
-          <w:szCs w:val="24"/>
-          <w:lang w:val="en-US"/>
-        </w:rPr>
         <w:t xml:space="preserve"> function provided to C# by the </w:t>
       </w:r>
       <w:r>
@@ -1483,29 +1470,16 @@
         </w:rPr>
         <w:t xml:space="preserve"> When using the </w:t>
       </w:r>
-      <w:proofErr w:type="gramStart"/>
-      <w:r>
-        <w:rPr>
-          <w:rFonts w:ascii="Arial" w:hAnsi="Arial" w:cs="Arial"/>
-          <w:i/>
-          <w:iCs/>
-          <w:sz w:val="24"/>
-          <w:szCs w:val="24"/>
-          <w:lang w:val="en-US"/>
-        </w:rPr>
-        <w:t>rand.Next</w:t>
-      </w:r>
-      <w:proofErr w:type="gramEnd"/>
-      <w:r>
-        <w:rPr>
-          <w:rFonts w:ascii="Arial" w:hAnsi="Arial" w:cs="Arial"/>
-          <w:i/>
-          <w:iCs/>
-          <w:sz w:val="24"/>
-          <w:szCs w:val="24"/>
-          <w:lang w:val="en-US"/>
-        </w:rPr>
-        <w:t>()</w:t>
+      <w:r>
+        <w:rPr>
+          <w:rFonts w:ascii="Arial" w:hAnsi="Arial" w:cs="Arial"/>
+          <w:i/>
+          <w:iCs/>
+          <w:sz w:val="24"/>
+          <w:szCs w:val="24"/>
+          <w:lang w:val="en-US"/>
+        </w:rPr>
+        <w:t>rand.Next()</w:t>
       </w:r>
       <w:r>
         <w:rPr>
@@ -1579,29 +1553,16 @@
         </w:rPr>
         <w:t xml:space="preserve">The </w:t>
       </w:r>
-      <w:proofErr w:type="gramStart"/>
-      <w:r>
-        <w:rPr>
-          <w:rFonts w:ascii="Arial" w:hAnsi="Arial" w:cs="Arial"/>
-          <w:i/>
-          <w:iCs/>
-          <w:sz w:val="24"/>
-          <w:szCs w:val="24"/>
-          <w:lang w:val="en-US"/>
-        </w:rPr>
-        <w:t>rand.Next</w:t>
-      </w:r>
-      <w:proofErr w:type="gramEnd"/>
-      <w:r>
-        <w:rPr>
-          <w:rFonts w:ascii="Arial" w:hAnsi="Arial" w:cs="Arial"/>
-          <w:i/>
-          <w:iCs/>
-          <w:sz w:val="24"/>
-          <w:szCs w:val="24"/>
-          <w:lang w:val="en-US"/>
-        </w:rPr>
-        <w:t>()</w:t>
+      <w:r>
+        <w:rPr>
+          <w:rFonts w:ascii="Arial" w:hAnsi="Arial" w:cs="Arial"/>
+          <w:i/>
+          <w:iCs/>
+          <w:sz w:val="24"/>
+          <w:szCs w:val="24"/>
+          <w:lang w:val="en-US"/>
+        </w:rPr>
+        <w:t>rand.Next()</w:t>
       </w:r>
       <w:r>
         <w:rPr>
@@ -1676,7 +1637,6 @@
           <w:lang w:val="en-US"/>
         </w:rPr>
       </w:pPr>
-      <w:proofErr w:type="gramStart"/>
       <w:r>
         <w:rPr>
           <w:rFonts w:ascii="Arial" w:hAnsi="Arial" w:cs="Arial"/>
@@ -1685,17 +1645,7 @@
           <w:lang w:val="en-US"/>
         </w:rPr>
         <w:lastRenderedPageBreak/>
-        <w:t>Similar to</w:t>
-      </w:r>
-      <w:proofErr w:type="gramEnd"/>
-      <w:r>
-        <w:rPr>
-          <w:rFonts w:ascii="Arial" w:hAnsi="Arial" w:cs="Arial"/>
-          <w:sz w:val="24"/>
-          <w:szCs w:val="24"/>
-          <w:lang w:val="en-US"/>
-        </w:rPr>
-        <w:t xml:space="preserve"> C#, </w:t>
+        <w:t xml:space="preserve">Similar to C#, </w:t>
       </w:r>
       <w:r>
         <w:rPr>
@@ -1861,29 +1811,16 @@
         </w:rPr>
         <w:t xml:space="preserve">: </w:t>
       </w:r>
-      <w:proofErr w:type="gramStart"/>
-      <w:r>
-        <w:rPr>
-          <w:rFonts w:ascii="Arial" w:hAnsi="Arial" w:cs="Arial"/>
-          <w:i/>
-          <w:iCs/>
-          <w:sz w:val="24"/>
-          <w:szCs w:val="24"/>
-          <w:lang w:val="en-US"/>
-        </w:rPr>
-        <w:t>Randint(</w:t>
-      </w:r>
-      <w:proofErr w:type="gramEnd"/>
-      <w:r>
-        <w:rPr>
-          <w:rFonts w:ascii="Arial" w:hAnsi="Arial" w:cs="Arial"/>
-          <w:i/>
-          <w:iCs/>
-          <w:sz w:val="24"/>
-          <w:szCs w:val="24"/>
-          <w:lang w:val="en-US"/>
-        </w:rPr>
-        <w:t>)</w:t>
+      <w:r>
+        <w:rPr>
+          <w:rFonts w:ascii="Arial" w:hAnsi="Arial" w:cs="Arial"/>
+          <w:i/>
+          <w:iCs/>
+          <w:sz w:val="24"/>
+          <w:szCs w:val="24"/>
+          <w:lang w:val="en-US"/>
+        </w:rPr>
+        <w:t>Randint()</w:t>
       </w:r>
       <w:r>
         <w:rPr>
@@ -1952,29 +1889,16 @@
         </w:rPr>
         <w:t xml:space="preserve"> As with the </w:t>
       </w:r>
-      <w:proofErr w:type="gramStart"/>
-      <w:r>
-        <w:rPr>
-          <w:rFonts w:ascii="Arial" w:hAnsi="Arial" w:cs="Arial"/>
-          <w:i/>
-          <w:iCs/>
-          <w:sz w:val="24"/>
-          <w:szCs w:val="24"/>
-          <w:lang w:val="en-US"/>
-        </w:rPr>
-        <w:t>rand.Next</w:t>
-      </w:r>
-      <w:proofErr w:type="gramEnd"/>
-      <w:r>
-        <w:rPr>
-          <w:rFonts w:ascii="Arial" w:hAnsi="Arial" w:cs="Arial"/>
-          <w:i/>
-          <w:iCs/>
-          <w:sz w:val="24"/>
-          <w:szCs w:val="24"/>
-          <w:lang w:val="en-US"/>
-        </w:rPr>
-        <w:t>()</w:t>
+      <w:r>
+        <w:rPr>
+          <w:rFonts w:ascii="Arial" w:hAnsi="Arial" w:cs="Arial"/>
+          <w:i/>
+          <w:iCs/>
+          <w:sz w:val="24"/>
+          <w:szCs w:val="24"/>
+          <w:lang w:val="en-US"/>
+        </w:rPr>
+        <w:t>rand.Next()</w:t>
       </w:r>
       <w:r>
         <w:rPr>
@@ -2361,27 +2285,7 @@
           <w:szCs w:val="24"/>
           <w:lang w:val="en-US"/>
         </w:rPr>
-        <w:t xml:space="preserve"> </w:t>
-      </w:r>
-      <w:proofErr w:type="gramStart"/>
-      <w:r>
-        <w:rPr>
-          <w:rFonts w:ascii="Arial" w:hAnsi="Arial" w:cs="Arial"/>
-          <w:sz w:val="24"/>
-          <w:szCs w:val="24"/>
-          <w:lang w:val="en-US"/>
-        </w:rPr>
-        <w:t>isn’t capable of generating</w:t>
-      </w:r>
-      <w:proofErr w:type="gramEnd"/>
-      <w:r>
-        <w:rPr>
-          <w:rFonts w:ascii="Arial" w:hAnsi="Arial" w:cs="Arial"/>
-          <w:sz w:val="24"/>
-          <w:szCs w:val="24"/>
-          <w:lang w:val="en-US"/>
-        </w:rPr>
-        <w:t xml:space="preserve"> </w:t>
+        <w:t xml:space="preserve"> isn’t capable of generating </w:t>
       </w:r>
       <w:r>
         <w:rPr>
@@ -2784,7 +2688,6 @@
         </w:rPr>
         <w:t xml:space="preserve">like </w:t>
       </w:r>
-      <w:proofErr w:type="spellStart"/>
       <w:r>
         <w:rPr>
           <w:rFonts w:ascii="Arial" w:hAnsi="Arial" w:cs="Arial"/>
@@ -2796,7 +2699,6 @@
         </w:rPr>
         <w:t>minstd_rand</w:t>
       </w:r>
-      <w:proofErr w:type="spellEnd"/>
       <w:r>
         <w:rPr>
           <w:rFonts w:ascii="Arial" w:hAnsi="Arial" w:cs="Arial"/>
@@ -3185,25 +3087,14 @@
         </w:rPr>
         <w:t xml:space="preserve">Middle Square Method </w:t>
       </w:r>
-      <w:proofErr w:type="gramStart"/>
-      <w:r>
-        <w:rPr>
-          <w:rFonts w:ascii="Arial" w:hAnsi="Arial" w:cs="Arial"/>
-          <w:sz w:val="24"/>
-          <w:szCs w:val="24"/>
-          <w:lang w:val="en-US"/>
-        </w:rPr>
-        <w:t>is considered to be</w:t>
-      </w:r>
-      <w:proofErr w:type="gramEnd"/>
-      <w:r>
-        <w:rPr>
-          <w:rFonts w:ascii="Arial" w:hAnsi="Arial" w:cs="Arial"/>
-          <w:sz w:val="24"/>
-          <w:szCs w:val="24"/>
-          <w:lang w:val="en-US"/>
-        </w:rPr>
-        <w:t xml:space="preserve"> </w:t>
+      <w:r>
+        <w:rPr>
+          <w:rFonts w:ascii="Arial" w:hAnsi="Arial" w:cs="Arial"/>
+          <w:sz w:val="24"/>
+          <w:szCs w:val="24"/>
+          <w:lang w:val="en-US"/>
+        </w:rPr>
+        <w:t xml:space="preserve">is considered to be </w:t>
       </w:r>
       <w:r>
         <w:rPr>
@@ -5766,36 +5657,16 @@
           <w:szCs w:val="24"/>
           <w:lang w:val="en-US"/>
         </w:rPr>
-        <w:t xml:space="preserve"> be read and </w:t>
-      </w:r>
-      <w:proofErr w:type="gramStart"/>
-      <w:r>
-        <w:rPr>
-          <w:rFonts w:ascii="Arial" w:hAnsi="Arial" w:cs="Arial"/>
-          <w:sz w:val="24"/>
-          <w:szCs w:val="24"/>
-          <w:lang w:val="en-US"/>
-        </w:rPr>
-        <w:t xml:space="preserve">written to </w:t>
-      </w:r>
-      <w:r>
-        <w:rPr>
-          <w:rFonts w:ascii="Arial" w:hAnsi="Arial" w:cs="Arial"/>
-          <w:sz w:val="24"/>
-          <w:szCs w:val="24"/>
-          <w:lang w:val="en-US"/>
-        </w:rPr>
-        <w:t>by</w:t>
-      </w:r>
-      <w:proofErr w:type="gramEnd"/>
-      <w:r>
-        <w:rPr>
-          <w:rFonts w:ascii="Arial" w:hAnsi="Arial" w:cs="Arial"/>
-          <w:sz w:val="24"/>
-          <w:szCs w:val="24"/>
-          <w:lang w:val="en-US"/>
-        </w:rPr>
-        <w:t xml:space="preserve"> all the </w:t>
+        <w:t xml:space="preserve"> be read and written to </w:t>
+      </w:r>
+      <w:r>
+        <w:rPr>
+          <w:rFonts w:ascii="Arial" w:hAnsi="Arial" w:cs="Arial"/>
+          <w:sz w:val="24"/>
+          <w:szCs w:val="24"/>
+          <w:lang w:val="en-US"/>
+        </w:rPr>
+        <w:t xml:space="preserve">by all the </w:t>
       </w:r>
       <w:r>
         <w:rPr>
@@ -6237,25 +6108,14 @@
         </w:rPr>
         <w:t xml:space="preserve">are all lists of </w:t>
       </w:r>
-      <w:proofErr w:type="gramStart"/>
-      <w:r>
-        <w:rPr>
-          <w:rFonts w:ascii="Arial" w:hAnsi="Arial" w:cs="Arial"/>
-          <w:sz w:val="24"/>
-          <w:szCs w:val="24"/>
-          <w:lang w:val="en-US"/>
-        </w:rPr>
-        <w:t>types</w:t>
-      </w:r>
-      <w:proofErr w:type="gramEnd"/>
-      <w:r>
-        <w:rPr>
-          <w:rFonts w:ascii="Arial" w:hAnsi="Arial" w:cs="Arial"/>
-          <w:sz w:val="24"/>
-          <w:szCs w:val="24"/>
-          <w:lang w:val="en-US"/>
-        </w:rPr>
-        <w:t xml:space="preserve"> double, string and int</w:t>
+      <w:r>
+        <w:rPr>
+          <w:rFonts w:ascii="Arial" w:hAnsi="Arial" w:cs="Arial"/>
+          <w:sz w:val="24"/>
+          <w:szCs w:val="24"/>
+          <w:lang w:val="en-US"/>
+        </w:rPr>
+        <w:t>types double, string and int</w:t>
       </w:r>
       <w:r>
         <w:rPr>
@@ -6507,29 +6367,16 @@
         </w:rPr>
         <w:t xml:space="preserve">uses the </w:t>
       </w:r>
-      <w:proofErr w:type="gramStart"/>
-      <w:r>
-        <w:rPr>
-          <w:rFonts w:ascii="Arial" w:hAnsi="Arial" w:cs="Arial"/>
-          <w:i/>
-          <w:iCs/>
-          <w:sz w:val="24"/>
-          <w:szCs w:val="24"/>
-          <w:lang w:val="en-US"/>
-        </w:rPr>
-        <w:t>rand.Next</w:t>
-      </w:r>
-      <w:proofErr w:type="gramEnd"/>
-      <w:r>
-        <w:rPr>
-          <w:rFonts w:ascii="Arial" w:hAnsi="Arial" w:cs="Arial"/>
-          <w:i/>
-          <w:iCs/>
-          <w:sz w:val="24"/>
-          <w:szCs w:val="24"/>
-          <w:lang w:val="en-US"/>
-        </w:rPr>
-        <w:t>()</w:t>
+      <w:r>
+        <w:rPr>
+          <w:rFonts w:ascii="Arial" w:hAnsi="Arial" w:cs="Arial"/>
+          <w:i/>
+          <w:iCs/>
+          <w:sz w:val="24"/>
+          <w:szCs w:val="24"/>
+          <w:lang w:val="en-US"/>
+        </w:rPr>
+        <w:t>rand.Next()</w:t>
       </w:r>
       <w:r>
         <w:rPr>
@@ -6659,40 +6506,18 @@
           <w:szCs w:val="24"/>
           <w:lang w:val="en-US"/>
         </w:rPr>
-        <w:t xml:space="preserve">which contains </w:t>
-      </w:r>
-      <w:proofErr w:type="gramStart"/>
-      <w:r>
-        <w:rPr>
-          <w:rFonts w:ascii="Arial" w:hAnsi="Arial" w:cs="Arial"/>
-          <w:sz w:val="24"/>
-          <w:szCs w:val="24"/>
-          <w:lang w:val="en-US"/>
-        </w:rPr>
-        <w:t xml:space="preserve">the </w:t>
-      </w:r>
-      <w:r>
-        <w:rPr>
-          <w:rFonts w:ascii="Arial" w:hAnsi="Arial" w:cs="Arial"/>
-          <w:i/>
-          <w:iCs/>
-          <w:sz w:val="24"/>
-          <w:szCs w:val="24"/>
-          <w:lang w:val="en-US"/>
-        </w:rPr>
-        <w:t>.Next</w:t>
-      </w:r>
-      <w:proofErr w:type="gramEnd"/>
-      <w:r>
-        <w:rPr>
-          <w:rFonts w:ascii="Arial" w:hAnsi="Arial" w:cs="Arial"/>
-          <w:i/>
-          <w:iCs/>
-          <w:sz w:val="24"/>
-          <w:szCs w:val="24"/>
-          <w:lang w:val="en-US"/>
-        </w:rPr>
-        <w:t>()</w:t>
+        <w:t xml:space="preserve">which contains the </w:t>
+      </w:r>
+      <w:r>
+        <w:rPr>
+          <w:rFonts w:ascii="Arial" w:hAnsi="Arial" w:cs="Arial"/>
+          <w:i/>
+          <w:iCs/>
+          <w:sz w:val="24"/>
+          <w:szCs w:val="24"/>
+          <w:lang w:val="en-US"/>
+        </w:rPr>
+        <w:t>.Next()</w:t>
       </w:r>
       <w:r>
         <w:rPr>
@@ -7071,25 +6896,14 @@
         </w:rPr>
         <w:t xml:space="preserve">used </w:t>
       </w:r>
-      <w:proofErr w:type="gramStart"/>
-      <w:r>
-        <w:rPr>
-          <w:rFonts w:ascii="Arial" w:hAnsi="Arial" w:cs="Arial"/>
-          <w:sz w:val="24"/>
-          <w:szCs w:val="24"/>
-          <w:lang w:val="en-US"/>
-        </w:rPr>
-        <w:t>six to ten character</w:t>
-      </w:r>
-      <w:proofErr w:type="gramEnd"/>
-      <w:r>
-        <w:rPr>
-          <w:rFonts w:ascii="Arial" w:hAnsi="Arial" w:cs="Arial"/>
-          <w:sz w:val="24"/>
-          <w:szCs w:val="24"/>
-          <w:lang w:val="en-US"/>
-        </w:rPr>
-        <w:t xml:space="preserve"> seeds</w:t>
+      <w:r>
+        <w:rPr>
+          <w:rFonts w:ascii="Arial" w:hAnsi="Arial" w:cs="Arial"/>
+          <w:sz w:val="24"/>
+          <w:szCs w:val="24"/>
+          <w:lang w:val="en-US"/>
+        </w:rPr>
+        <w:t>six to ten character seeds</w:t>
       </w:r>
       <w:r>
         <w:rPr>
@@ -7368,7 +7182,6 @@
         </w:rPr>
         <w:t xml:space="preserve">Included in this library is the </w:t>
       </w:r>
-      <w:proofErr w:type="spellStart"/>
       <w:r>
         <w:rPr>
           <w:rFonts w:ascii="Arial" w:hAnsi="Arial" w:cs="Arial"/>
@@ -7400,14 +7213,47 @@
           <w:szCs w:val="24"/>
           <w:lang w:val="en-US"/>
         </w:rPr>
-        <w:t>NumberGenerator</w:t>
-      </w:r>
-      <w:proofErr w:type="spellEnd"/>
-      <w:r>
-        <w:rPr>
-          <w:rFonts w:ascii="Arial" w:hAnsi="Arial" w:cs="Arial"/>
-          <w:i/>
-          <w:iCs/>
+        <w:t xml:space="preserve">NumberGenerator </w:t>
+      </w:r>
+      <w:r>
+        <w:rPr>
+          <w:rFonts w:ascii="Arial" w:hAnsi="Arial" w:cs="Arial"/>
+          <w:sz w:val="24"/>
+          <w:szCs w:val="24"/>
+          <w:lang w:val="en-US"/>
+        </w:rPr>
+        <w:t>class</w:t>
+      </w:r>
+      <w:r>
+        <w:rPr>
+          <w:rFonts w:ascii="Arial" w:hAnsi="Arial" w:cs="Arial"/>
+          <w:sz w:val="24"/>
+          <w:szCs w:val="24"/>
+          <w:lang w:val="en-US"/>
+        </w:rPr>
+        <w:t xml:space="preserve"> which </w:t>
+      </w:r>
+      <w:r>
+        <w:rPr>
+          <w:rFonts w:ascii="Arial" w:hAnsi="Arial" w:cs="Arial"/>
+          <w:sz w:val="24"/>
+          <w:szCs w:val="24"/>
+          <w:lang w:val="en-US"/>
+        </w:rPr>
+        <w:t xml:space="preserve">provides a cryptographically secure </w:t>
+      </w:r>
+      <w:r>
+        <w:rPr>
+          <w:rFonts w:ascii="Arial" w:hAnsi="Arial" w:cs="Arial"/>
+          <w:sz w:val="24"/>
+          <w:szCs w:val="24"/>
+          <w:lang w:val="en-US"/>
+        </w:rPr>
+        <w:t>set of bytes.</w:t>
+      </w:r>
+      <w:r>
+        <w:rPr>
+          <w:rFonts w:ascii="Arial" w:hAnsi="Arial" w:cs="Arial"/>
           <w:sz w:val="24"/>
           <w:szCs w:val="24"/>
           <w:lang w:val="en-US"/>
@@ -7421,34 +7267,101 @@
           <w:szCs w:val="24"/>
           <w:lang w:val="en-US"/>
         </w:rPr>
-        <w:t>class</w:t>
-      </w:r>
-      <w:r>
-        <w:rPr>
-          <w:rFonts w:ascii="Arial" w:hAnsi="Arial" w:cs="Arial"/>
-          <w:sz w:val="24"/>
-          <w:szCs w:val="24"/>
-          <w:lang w:val="en-US"/>
-        </w:rPr>
-        <w:t xml:space="preserve"> which </w:t>
-      </w:r>
-      <w:r>
-        <w:rPr>
-          <w:rFonts w:ascii="Arial" w:hAnsi="Arial" w:cs="Arial"/>
-          <w:sz w:val="24"/>
-          <w:szCs w:val="24"/>
-          <w:lang w:val="en-US"/>
-        </w:rPr>
-        <w:t xml:space="preserve">provides a cryptographically secure </w:t>
-      </w:r>
-      <w:r>
-        <w:rPr>
-          <w:rFonts w:ascii="Arial" w:hAnsi="Arial" w:cs="Arial"/>
-          <w:sz w:val="24"/>
-          <w:szCs w:val="24"/>
-          <w:lang w:val="en-US"/>
-        </w:rPr>
-        <w:t>set of bytes.</w:t>
+        <w:t xml:space="preserve">In addition, where previous functions </w:t>
+      </w:r>
+      <w:r>
+        <w:rPr>
+          <w:rFonts w:ascii="Arial" w:hAnsi="Arial" w:cs="Arial"/>
+          <w:sz w:val="24"/>
+          <w:szCs w:val="24"/>
+          <w:lang w:val="en-US"/>
+        </w:rPr>
+        <w:t xml:space="preserve">required the </w:t>
+      </w:r>
+      <w:r>
+        <w:rPr>
+          <w:rFonts w:ascii="Arial" w:hAnsi="Arial" w:cs="Arial"/>
+          <w:sz w:val="24"/>
+          <w:szCs w:val="24"/>
+          <w:lang w:val="en-US"/>
+        </w:rPr>
+        <w:t xml:space="preserve">ReturnValues list to be provided, RandImplementation3 requires the </w:t>
+      </w:r>
+      <w:r>
+        <w:rPr>
+          <w:rFonts w:ascii="Arial" w:hAnsi="Arial" w:cs="Arial"/>
+          <w:sz w:val="24"/>
+          <w:szCs w:val="24"/>
+          <w:lang w:val="en-US"/>
+        </w:rPr>
+        <w:t xml:space="preserve">user to provide the number of </w:t>
+      </w:r>
+      <w:r>
+        <w:rPr>
+          <w:rFonts w:ascii="Arial" w:hAnsi="Arial" w:cs="Arial"/>
+          <w:sz w:val="24"/>
+          <w:szCs w:val="24"/>
+          <w:lang w:val="en-US"/>
+        </w:rPr>
+        <w:t>iterations desired</w:t>
+      </w:r>
+      <w:r>
+        <w:rPr>
+          <w:rFonts w:ascii="Arial" w:hAnsi="Arial" w:cs="Arial"/>
+          <w:sz w:val="24"/>
+          <w:szCs w:val="24"/>
+          <w:lang w:val="en-US"/>
+        </w:rPr>
+        <w:t xml:space="preserve"> which is stored in the </w:t>
+      </w:r>
+      <w:r>
+        <w:rPr>
+          <w:rFonts w:ascii="Arial" w:hAnsi="Arial" w:cs="Arial"/>
+          <w:i/>
+          <w:iCs/>
+          <w:sz w:val="24"/>
+          <w:szCs w:val="24"/>
+          <w:lang w:val="en-US"/>
+        </w:rPr>
+        <w:t>size</w:t>
+      </w:r>
+      <w:r>
+        <w:rPr>
+          <w:rFonts w:ascii="Arial" w:hAnsi="Arial" w:cs="Arial"/>
+          <w:sz w:val="24"/>
+          <w:szCs w:val="24"/>
+          <w:lang w:val="en-US"/>
+        </w:rPr>
+        <w:t xml:space="preserve"> integer variable</w:t>
+      </w:r>
+      <w:r>
+        <w:rPr>
+          <w:rFonts w:ascii="Arial" w:hAnsi="Arial" w:cs="Arial"/>
+          <w:sz w:val="24"/>
+          <w:szCs w:val="24"/>
+          <w:lang w:val="en-US"/>
+        </w:rPr>
+        <w:t xml:space="preserve">. </w:t>
+      </w:r>
+      <w:r>
+        <w:rPr>
+          <w:rFonts w:ascii="Arial" w:hAnsi="Arial" w:cs="Arial"/>
+          <w:sz w:val="24"/>
+          <w:szCs w:val="24"/>
+          <w:lang w:val="en-US"/>
+        </w:rPr>
+        <w:t xml:space="preserve">When called, the function will create the </w:t>
+      </w:r>
+      <w:r>
+        <w:rPr>
+          <w:rFonts w:ascii="Arial" w:hAnsi="Arial" w:cs="Arial"/>
+          <w:i/>
+          <w:iCs/>
+          <w:sz w:val="24"/>
+          <w:szCs w:val="24"/>
+          <w:lang w:val="en-US"/>
+        </w:rPr>
+        <w:t>values</w:t>
       </w:r>
       <w:r>
         <w:rPr>
@@ -7466,118 +7379,6 @@
           <w:szCs w:val="24"/>
           <w:lang w:val="en-US"/>
         </w:rPr>
-        <w:t xml:space="preserve">In addition, where previous functions </w:t>
-      </w:r>
-      <w:r>
-        <w:rPr>
-          <w:rFonts w:ascii="Arial" w:hAnsi="Arial" w:cs="Arial"/>
-          <w:sz w:val="24"/>
-          <w:szCs w:val="24"/>
-          <w:lang w:val="en-US"/>
-        </w:rPr>
-        <w:t xml:space="preserve">required the </w:t>
-      </w:r>
-      <w:r>
-        <w:rPr>
-          <w:rFonts w:ascii="Arial" w:hAnsi="Arial" w:cs="Arial"/>
-          <w:sz w:val="24"/>
-          <w:szCs w:val="24"/>
-          <w:lang w:val="en-US"/>
-        </w:rPr>
-        <w:t xml:space="preserve">ReturnValues list to be provided, RandImplementation3 requires the </w:t>
-      </w:r>
-      <w:r>
-        <w:rPr>
-          <w:rFonts w:ascii="Arial" w:hAnsi="Arial" w:cs="Arial"/>
-          <w:sz w:val="24"/>
-          <w:szCs w:val="24"/>
-          <w:lang w:val="en-US"/>
-        </w:rPr>
-        <w:t xml:space="preserve">user to provide the number of </w:t>
-      </w:r>
-      <w:r>
-        <w:rPr>
-          <w:rFonts w:ascii="Arial" w:hAnsi="Arial" w:cs="Arial"/>
-          <w:sz w:val="24"/>
-          <w:szCs w:val="24"/>
-          <w:lang w:val="en-US"/>
-        </w:rPr>
-        <w:t>iterations desired</w:t>
-      </w:r>
-      <w:r>
-        <w:rPr>
-          <w:rFonts w:ascii="Arial" w:hAnsi="Arial" w:cs="Arial"/>
-          <w:sz w:val="24"/>
-          <w:szCs w:val="24"/>
-          <w:lang w:val="en-US"/>
-        </w:rPr>
-        <w:t xml:space="preserve"> which is stored in the </w:t>
-      </w:r>
-      <w:r>
-        <w:rPr>
-          <w:rFonts w:ascii="Arial" w:hAnsi="Arial" w:cs="Arial"/>
-          <w:i/>
-          <w:iCs/>
-          <w:sz w:val="24"/>
-          <w:szCs w:val="24"/>
-          <w:lang w:val="en-US"/>
-        </w:rPr>
-        <w:t>size</w:t>
-      </w:r>
-      <w:r>
-        <w:rPr>
-          <w:rFonts w:ascii="Arial" w:hAnsi="Arial" w:cs="Arial"/>
-          <w:sz w:val="24"/>
-          <w:szCs w:val="24"/>
-          <w:lang w:val="en-US"/>
-        </w:rPr>
-        <w:t xml:space="preserve"> integer variable</w:t>
-      </w:r>
-      <w:r>
-        <w:rPr>
-          <w:rFonts w:ascii="Arial" w:hAnsi="Arial" w:cs="Arial"/>
-          <w:sz w:val="24"/>
-          <w:szCs w:val="24"/>
-          <w:lang w:val="en-US"/>
-        </w:rPr>
-        <w:t xml:space="preserve">. </w:t>
-      </w:r>
-      <w:r>
-        <w:rPr>
-          <w:rFonts w:ascii="Arial" w:hAnsi="Arial" w:cs="Arial"/>
-          <w:sz w:val="24"/>
-          <w:szCs w:val="24"/>
-          <w:lang w:val="en-US"/>
-        </w:rPr>
-        <w:t xml:space="preserve">When called, the function will create the </w:t>
-      </w:r>
-      <w:r>
-        <w:rPr>
-          <w:rFonts w:ascii="Arial" w:hAnsi="Arial" w:cs="Arial"/>
-          <w:i/>
-          <w:iCs/>
-          <w:sz w:val="24"/>
-          <w:szCs w:val="24"/>
-          <w:lang w:val="en-US"/>
-        </w:rPr>
-        <w:t>values</w:t>
-      </w:r>
-      <w:r>
-        <w:rPr>
-          <w:rFonts w:ascii="Arial" w:hAnsi="Arial" w:cs="Arial"/>
-          <w:sz w:val="24"/>
-          <w:szCs w:val="24"/>
-          <w:lang w:val="en-US"/>
-        </w:rPr>
-        <w:t xml:space="preserve"> </w:t>
-      </w:r>
-      <w:r>
-        <w:rPr>
-          <w:rFonts w:ascii="Arial" w:hAnsi="Arial" w:cs="Arial"/>
-          <w:sz w:val="24"/>
-          <w:szCs w:val="24"/>
-          <w:lang w:val="en-US"/>
-        </w:rPr>
         <w:t>list</w:t>
       </w:r>
       <w:r>
@@ -7596,53 +7397,18 @@
           <w:szCs w:val="24"/>
           <w:lang w:val="en-US"/>
         </w:rPr>
-        <w:t xml:space="preserve">, then by calling </w:t>
-      </w:r>
-      <w:proofErr w:type="gramStart"/>
-      <w:r>
-        <w:rPr>
-          <w:rFonts w:ascii="Arial" w:hAnsi="Arial" w:cs="Arial"/>
-          <w:sz w:val="24"/>
-          <w:szCs w:val="24"/>
-          <w:lang w:val="en-US"/>
-        </w:rPr>
-        <w:t xml:space="preserve">the </w:t>
-      </w:r>
-      <w:r>
-        <w:rPr>
-          <w:rFonts w:ascii="Arial" w:hAnsi="Arial" w:cs="Arial"/>
-          <w:i/>
-          <w:iCs/>
-          <w:sz w:val="24"/>
-          <w:szCs w:val="24"/>
-          <w:lang w:val="en-US"/>
-        </w:rPr>
-        <w:t>.</w:t>
-      </w:r>
-      <w:proofErr w:type="spellStart"/>
-      <w:r>
-        <w:rPr>
-          <w:rFonts w:ascii="Arial" w:hAnsi="Arial" w:cs="Arial"/>
-          <w:i/>
-          <w:iCs/>
-          <w:sz w:val="24"/>
-          <w:szCs w:val="24"/>
-          <w:lang w:val="en-US"/>
-        </w:rPr>
-        <w:t>GetBytes</w:t>
-      </w:r>
-      <w:proofErr w:type="spellEnd"/>
-      <w:proofErr w:type="gramEnd"/>
-      <w:r>
-        <w:rPr>
-          <w:rFonts w:ascii="Arial" w:hAnsi="Arial" w:cs="Arial"/>
-          <w:i/>
-          <w:iCs/>
-          <w:sz w:val="24"/>
-          <w:szCs w:val="24"/>
-          <w:lang w:val="en-US"/>
-        </w:rPr>
-        <w:t>()</w:t>
+        <w:t xml:space="preserve">, then by calling the </w:t>
+      </w:r>
+      <w:r>
+        <w:rPr>
+          <w:rFonts w:ascii="Arial" w:hAnsi="Arial" w:cs="Arial"/>
+          <w:i/>
+          <w:iCs/>
+          <w:sz w:val="24"/>
+          <w:szCs w:val="24"/>
+          <w:lang w:val="en-US"/>
+        </w:rPr>
+        <w:t>.GetBytes()</w:t>
       </w:r>
       <w:r>
         <w:rPr>
@@ -7960,40 +7726,18 @@
           <w:szCs w:val="24"/>
           <w:lang w:val="en-US"/>
         </w:rPr>
-        <w:t xml:space="preserve"> used the </w:t>
-      </w:r>
-      <w:proofErr w:type="gramStart"/>
-      <w:r>
-        <w:rPr>
-          <w:rFonts w:ascii="Arial" w:hAnsi="Arial" w:cs="Arial"/>
-          <w:sz w:val="24"/>
-          <w:szCs w:val="24"/>
-          <w:lang w:val="en-US"/>
-        </w:rPr>
-        <w:t xml:space="preserve">same </w:t>
-      </w:r>
-      <w:r>
-        <w:rPr>
-          <w:rFonts w:ascii="Arial" w:hAnsi="Arial" w:cs="Arial"/>
-          <w:i/>
-          <w:iCs/>
-          <w:sz w:val="24"/>
-          <w:szCs w:val="24"/>
-          <w:lang w:val="en-US"/>
-        </w:rPr>
-        <w:t>.Next</w:t>
-      </w:r>
-      <w:proofErr w:type="gramEnd"/>
-      <w:r>
-        <w:rPr>
-          <w:rFonts w:ascii="Arial" w:hAnsi="Arial" w:cs="Arial"/>
-          <w:i/>
-          <w:iCs/>
-          <w:sz w:val="24"/>
-          <w:szCs w:val="24"/>
-          <w:lang w:val="en-US"/>
-        </w:rPr>
-        <w:t xml:space="preserve">() </w:t>
+        <w:t xml:space="preserve"> used the same </w:t>
+      </w:r>
+      <w:r>
+        <w:rPr>
+          <w:rFonts w:ascii="Arial" w:hAnsi="Arial" w:cs="Arial"/>
+          <w:i/>
+          <w:iCs/>
+          <w:sz w:val="24"/>
+          <w:szCs w:val="24"/>
+          <w:lang w:val="en-US"/>
+        </w:rPr>
+        <w:t xml:space="preserve">.Next() </w:t>
       </w:r>
       <w:r>
         <w:rPr>
@@ -8530,27 +8274,7 @@
           <w:szCs w:val="24"/>
           <w:lang w:val="en-US"/>
         </w:rPr>
-        <w:t xml:space="preserve">Only </w:t>
-      </w:r>
-      <w:proofErr w:type="gramStart"/>
-      <w:r>
-        <w:rPr>
-          <w:rFonts w:ascii="Arial" w:hAnsi="Arial" w:cs="Arial"/>
-          <w:sz w:val="24"/>
-          <w:szCs w:val="24"/>
-          <w:lang w:val="en-US"/>
-        </w:rPr>
-        <w:t>two coin</w:t>
-      </w:r>
-      <w:proofErr w:type="gramEnd"/>
-      <w:r>
-        <w:rPr>
-          <w:rFonts w:ascii="Arial" w:hAnsi="Arial" w:cs="Arial"/>
-          <w:sz w:val="24"/>
-          <w:szCs w:val="24"/>
-          <w:lang w:val="en-US"/>
-        </w:rPr>
-        <w:t xml:space="preserve"> simulations </w:t>
+        <w:t xml:space="preserve">Only two coin simulations </w:t>
       </w:r>
       <w:r>
         <w:rPr>
@@ -8879,27 +8603,7 @@
           <w:szCs w:val="24"/>
           <w:lang w:val="en-US"/>
         </w:rPr>
-        <w:t xml:space="preserve">The </w:t>
-      </w:r>
-      <w:proofErr w:type="spellStart"/>
-      <w:r>
-        <w:rPr>
-          <w:rFonts w:ascii="Arial" w:hAnsi="Arial" w:cs="Arial"/>
-          <w:sz w:val="24"/>
-          <w:szCs w:val="24"/>
-          <w:lang w:val="en-US"/>
-        </w:rPr>
-        <w:t>Newtonsoft.JSON</w:t>
-      </w:r>
-      <w:proofErr w:type="spellEnd"/>
-      <w:r>
-        <w:rPr>
-          <w:rFonts w:ascii="Arial" w:hAnsi="Arial" w:cs="Arial"/>
-          <w:sz w:val="24"/>
-          <w:szCs w:val="24"/>
-          <w:lang w:val="en-US"/>
-        </w:rPr>
-        <w:t xml:space="preserve"> library </w:t>
+        <w:t xml:space="preserve">The Newtonsoft.JSON library </w:t>
       </w:r>
       <w:r>
         <w:rPr>
@@ -8928,25 +8632,14 @@
         </w:rPr>
         <w:t xml:space="preserve">creation of the </w:t>
       </w:r>
-      <w:proofErr w:type="spellStart"/>
-      <w:r>
-        <w:rPr>
-          <w:rFonts w:ascii="Arial" w:hAnsi="Arial" w:cs="Arial"/>
-          <w:sz w:val="24"/>
-          <w:szCs w:val="24"/>
-          <w:lang w:val="en-US"/>
-        </w:rPr>
-        <w:t>StreamReader</w:t>
-      </w:r>
-      <w:proofErr w:type="spellEnd"/>
-      <w:r>
-        <w:rPr>
-          <w:rFonts w:ascii="Arial" w:hAnsi="Arial" w:cs="Arial"/>
-          <w:sz w:val="24"/>
-          <w:szCs w:val="24"/>
-          <w:lang w:val="en-US"/>
-        </w:rPr>
-        <w:t xml:space="preserve"> object </w:t>
+      <w:r>
+        <w:rPr>
+          <w:rFonts w:ascii="Arial" w:hAnsi="Arial" w:cs="Arial"/>
+          <w:sz w:val="24"/>
+          <w:szCs w:val="24"/>
+          <w:lang w:val="en-US"/>
+        </w:rPr>
+        <w:t xml:space="preserve">StreamReader object </w:t>
       </w:r>
       <w:r>
         <w:rPr>
@@ -9065,27 +8758,7 @@
           <w:szCs w:val="24"/>
           <w:lang w:val="en-US"/>
         </w:rPr>
-        <w:t xml:space="preserve">a </w:t>
-      </w:r>
-      <w:proofErr w:type="gramStart"/>
-      <w:r>
-        <w:rPr>
-          <w:rFonts w:ascii="Arial" w:hAnsi="Arial" w:cs="Arial"/>
-          <w:sz w:val="24"/>
-          <w:szCs w:val="24"/>
-          <w:lang w:val="en-US"/>
-        </w:rPr>
-        <w:t>for</w:t>
-      </w:r>
-      <w:proofErr w:type="gramEnd"/>
-      <w:r>
-        <w:rPr>
-          <w:rFonts w:ascii="Arial" w:hAnsi="Arial" w:cs="Arial"/>
-          <w:sz w:val="24"/>
-          <w:szCs w:val="24"/>
-          <w:lang w:val="en-US"/>
-        </w:rPr>
-        <w:t xml:space="preserve"> loop was iterated through that would </w:t>
+        <w:t xml:space="preserve">a for loop was iterated through that would </w:t>
       </w:r>
       <w:r>
         <w:rPr>
@@ -9096,7 +8769,6 @@
         </w:rPr>
         <w:t xml:space="preserve">randomly select a </w:t>
       </w:r>
-      <w:proofErr w:type="spellStart"/>
       <w:r>
         <w:rPr>
           <w:rFonts w:ascii="Arial" w:hAnsi="Arial" w:cs="Arial"/>
@@ -9108,7 +8780,6 @@
         </w:rPr>
         <w:t>ChosenCard</w:t>
       </w:r>
-      <w:proofErr w:type="spellEnd"/>
       <w:r>
         <w:rPr>
           <w:rFonts w:ascii="Arial" w:hAnsi="Arial" w:cs="Arial"/>
@@ -9400,40 +9071,18 @@
           <w:szCs w:val="24"/>
           <w:lang w:val="en-US"/>
         </w:rPr>
-        <w:t xml:space="preserve"> As with the previous method, </w:t>
-      </w:r>
-      <w:proofErr w:type="gramStart"/>
-      <w:r>
-        <w:rPr>
-          <w:rFonts w:ascii="Arial" w:hAnsi="Arial" w:cs="Arial"/>
-          <w:sz w:val="24"/>
-          <w:szCs w:val="24"/>
-          <w:lang w:val="en-US"/>
-        </w:rPr>
-        <w:t>the .</w:t>
-      </w:r>
-      <w:r>
-        <w:rPr>
-          <w:rFonts w:ascii="Arial" w:hAnsi="Arial" w:cs="Arial"/>
-          <w:i/>
-          <w:iCs/>
-          <w:sz w:val="24"/>
-          <w:szCs w:val="24"/>
-          <w:lang w:val="en-US"/>
-        </w:rPr>
-        <w:t>Next</w:t>
-      </w:r>
-      <w:proofErr w:type="gramEnd"/>
-      <w:r>
-        <w:rPr>
-          <w:rFonts w:ascii="Arial" w:hAnsi="Arial" w:cs="Arial"/>
-          <w:i/>
-          <w:iCs/>
-          <w:sz w:val="24"/>
-          <w:szCs w:val="24"/>
-          <w:lang w:val="en-US"/>
-        </w:rPr>
-        <w:t>()</w:t>
+        <w:t xml:space="preserve"> As with the previous method, the .</w:t>
+      </w:r>
+      <w:r>
+        <w:rPr>
+          <w:rFonts w:ascii="Arial" w:hAnsi="Arial" w:cs="Arial"/>
+          <w:i/>
+          <w:iCs/>
+          <w:sz w:val="24"/>
+          <w:szCs w:val="24"/>
+          <w:lang w:val="en-US"/>
+        </w:rPr>
+        <w:t>Next()</w:t>
       </w:r>
       <w:r>
         <w:rPr>
@@ -10122,56 +9771,16 @@
           <w:szCs w:val="24"/>
           <w:lang w:val="en-US"/>
         </w:rPr>
-        <w:t xml:space="preserve">The Python pseudorandom generators were created in a </w:t>
-      </w:r>
-      <w:proofErr w:type="spellStart"/>
-      <w:r>
-        <w:rPr>
-          <w:rFonts w:ascii="Arial" w:hAnsi="Arial" w:cs="Arial"/>
-          <w:sz w:val="24"/>
-          <w:szCs w:val="24"/>
-          <w:lang w:val="en-US"/>
-        </w:rPr>
-        <w:t>Jupyter</w:t>
-      </w:r>
-      <w:proofErr w:type="spellEnd"/>
-      <w:r>
-        <w:rPr>
-          <w:rFonts w:ascii="Arial" w:hAnsi="Arial" w:cs="Arial"/>
-          <w:sz w:val="24"/>
-          <w:szCs w:val="24"/>
-          <w:lang w:val="en-US"/>
-        </w:rPr>
-        <w:t xml:space="preserve"> Notebook file using Anaconda.</w:t>
-      </w:r>
-      <w:r>
-        <w:rPr>
-          <w:rFonts w:ascii="Arial" w:hAnsi="Arial" w:cs="Arial"/>
-          <w:sz w:val="24"/>
-          <w:szCs w:val="24"/>
-          <w:lang w:val="en-US"/>
-        </w:rPr>
-        <w:t xml:space="preserve"> The main advantage of working within </w:t>
-      </w:r>
-      <w:proofErr w:type="spellStart"/>
-      <w:r>
-        <w:rPr>
-          <w:rFonts w:ascii="Arial" w:hAnsi="Arial" w:cs="Arial"/>
-          <w:sz w:val="24"/>
-          <w:szCs w:val="24"/>
-          <w:lang w:val="en-US"/>
-        </w:rPr>
-        <w:t>Jupyter</w:t>
-      </w:r>
-      <w:proofErr w:type="spellEnd"/>
-      <w:r>
-        <w:rPr>
-          <w:rFonts w:ascii="Arial" w:hAnsi="Arial" w:cs="Arial"/>
-          <w:sz w:val="24"/>
-          <w:szCs w:val="24"/>
-          <w:lang w:val="en-US"/>
-        </w:rPr>
-        <w:t xml:space="preserve"> Notebook is that </w:t>
+        <w:t>The Python pseudorandom generators were created in a Jupyter Notebook file using Anaconda.</w:t>
+      </w:r>
+      <w:r>
+        <w:rPr>
+          <w:rFonts w:ascii="Arial" w:hAnsi="Arial" w:cs="Arial"/>
+          <w:sz w:val="24"/>
+          <w:szCs w:val="24"/>
+          <w:lang w:val="en-US"/>
+        </w:rPr>
+        <w:t xml:space="preserve"> The main advantage of working within Jupyter Notebook is that </w:t>
       </w:r>
       <w:r>
         <w:rPr>
@@ -10452,29 +10061,16 @@
         </w:rPr>
         <w:t xml:space="preserve"> including </w:t>
       </w:r>
-      <w:proofErr w:type="gramStart"/>
-      <w:r>
-        <w:rPr>
-          <w:rFonts w:ascii="Arial" w:hAnsi="Arial" w:cs="Arial"/>
-          <w:i/>
-          <w:iCs/>
-          <w:sz w:val="24"/>
-          <w:szCs w:val="24"/>
-          <w:lang w:val="en-US"/>
-        </w:rPr>
-        <w:t>Randint(</w:t>
-      </w:r>
-      <w:proofErr w:type="gramEnd"/>
-      <w:r>
-        <w:rPr>
-          <w:rFonts w:ascii="Arial" w:hAnsi="Arial" w:cs="Arial"/>
-          <w:i/>
-          <w:iCs/>
-          <w:sz w:val="24"/>
-          <w:szCs w:val="24"/>
-          <w:lang w:val="en-US"/>
-        </w:rPr>
-        <w:t>)</w:t>
+      <w:r>
+        <w:rPr>
+          <w:rFonts w:ascii="Arial" w:hAnsi="Arial" w:cs="Arial"/>
+          <w:i/>
+          <w:iCs/>
+          <w:sz w:val="24"/>
+          <w:szCs w:val="24"/>
+          <w:lang w:val="en-US"/>
+        </w:rPr>
+        <w:t>Randint()</w:t>
       </w:r>
       <w:r>
         <w:rPr>
@@ -10926,40 +10522,18 @@
           <w:szCs w:val="24"/>
           <w:lang w:val="en-US"/>
         </w:rPr>
-        <w:t>Being called almost identically to C#’</w:t>
-      </w:r>
-      <w:proofErr w:type="gramStart"/>
-      <w:r>
-        <w:rPr>
-          <w:rFonts w:ascii="Arial" w:hAnsi="Arial" w:cs="Arial"/>
-          <w:sz w:val="24"/>
-          <w:szCs w:val="24"/>
-          <w:lang w:val="en-US"/>
-        </w:rPr>
-        <w:t xml:space="preserve">s </w:t>
-      </w:r>
-      <w:r>
-        <w:rPr>
-          <w:rFonts w:ascii="Arial" w:hAnsi="Arial" w:cs="Arial"/>
-          <w:i/>
-          <w:iCs/>
-          <w:sz w:val="24"/>
-          <w:szCs w:val="24"/>
-          <w:lang w:val="en-US"/>
-        </w:rPr>
-        <w:t>.Next</w:t>
-      </w:r>
-      <w:proofErr w:type="gramEnd"/>
-      <w:r>
-        <w:rPr>
-          <w:rFonts w:ascii="Arial" w:hAnsi="Arial" w:cs="Arial"/>
-          <w:i/>
-          <w:iCs/>
-          <w:sz w:val="24"/>
-          <w:szCs w:val="24"/>
-          <w:lang w:val="en-US"/>
-        </w:rPr>
-        <w:t>()</w:t>
+        <w:t xml:space="preserve">Being called almost identically to C#’s </w:t>
+      </w:r>
+      <w:r>
+        <w:rPr>
+          <w:rFonts w:ascii="Arial" w:hAnsi="Arial" w:cs="Arial"/>
+          <w:i/>
+          <w:iCs/>
+          <w:sz w:val="24"/>
+          <w:szCs w:val="24"/>
+          <w:lang w:val="en-US"/>
+        </w:rPr>
+        <w:t>.Next()</w:t>
       </w:r>
       <w:r>
         <w:rPr>
@@ -11071,25 +10645,14 @@
         </w:rPr>
         <w:t xml:space="preserve">alongside the Json library before any generations begin. </w:t>
       </w:r>
-      <w:proofErr w:type="gramStart"/>
-      <w:r>
-        <w:rPr>
-          <w:rFonts w:ascii="Arial" w:hAnsi="Arial" w:cs="Arial"/>
-          <w:sz w:val="24"/>
-          <w:szCs w:val="24"/>
-          <w:lang w:val="en-US"/>
-        </w:rPr>
-        <w:t>In order to</w:t>
-      </w:r>
-      <w:proofErr w:type="gramEnd"/>
-      <w:r>
-        <w:rPr>
-          <w:rFonts w:ascii="Arial" w:hAnsi="Arial" w:cs="Arial"/>
-          <w:sz w:val="24"/>
-          <w:szCs w:val="24"/>
-          <w:lang w:val="en-US"/>
-        </w:rPr>
-        <w:t xml:space="preserve"> store outputs, </w:t>
+      <w:r>
+        <w:rPr>
+          <w:rFonts w:ascii="Arial" w:hAnsi="Arial" w:cs="Arial"/>
+          <w:sz w:val="24"/>
+          <w:szCs w:val="24"/>
+          <w:lang w:val="en-US"/>
+        </w:rPr>
+        <w:t xml:space="preserve">In order to store outputs, </w:t>
       </w:r>
       <w:r>
         <w:rPr>
@@ -11284,29 +10847,16 @@
         </w:rPr>
         <w:t xml:space="preserve">stores the result of a </w:t>
       </w:r>
-      <w:proofErr w:type="gramStart"/>
-      <w:r>
-        <w:rPr>
-          <w:rFonts w:ascii="Arial" w:hAnsi="Arial" w:cs="Arial"/>
-          <w:i/>
-          <w:iCs/>
-          <w:sz w:val="24"/>
-          <w:szCs w:val="24"/>
-          <w:lang w:val="en-US"/>
-        </w:rPr>
-        <w:t>Randint(</w:t>
-      </w:r>
-      <w:proofErr w:type="gramEnd"/>
-      <w:r>
-        <w:rPr>
-          <w:rFonts w:ascii="Arial" w:hAnsi="Arial" w:cs="Arial"/>
-          <w:i/>
-          <w:iCs/>
-          <w:sz w:val="24"/>
-          <w:szCs w:val="24"/>
-          <w:lang w:val="en-US"/>
-        </w:rPr>
-        <w:t>)</w:t>
+      <w:r>
+        <w:rPr>
+          <w:rFonts w:ascii="Arial" w:hAnsi="Arial" w:cs="Arial"/>
+          <w:i/>
+          <w:iCs/>
+          <w:sz w:val="24"/>
+          <w:szCs w:val="24"/>
+          <w:lang w:val="en-US"/>
+        </w:rPr>
+        <w:t>Randint()</w:t>
       </w:r>
       <w:r>
         <w:rPr>
@@ -11521,25 +11071,14 @@
         </w:rPr>
         <w:t xml:space="preserve"> which is then </w:t>
       </w:r>
-      <w:proofErr w:type="gramStart"/>
-      <w:r>
-        <w:rPr>
-          <w:rFonts w:ascii="Arial" w:hAnsi="Arial" w:cs="Arial"/>
-          <w:sz w:val="24"/>
-          <w:szCs w:val="24"/>
-          <w:lang w:val="en-US"/>
-        </w:rPr>
-        <w:t>outputted</w:t>
-      </w:r>
-      <w:proofErr w:type="gramEnd"/>
-      <w:r>
-        <w:rPr>
-          <w:rFonts w:ascii="Arial" w:hAnsi="Arial" w:cs="Arial"/>
-          <w:sz w:val="24"/>
-          <w:szCs w:val="24"/>
-          <w:lang w:val="en-US"/>
-        </w:rPr>
-        <w:t xml:space="preserve"> </w:t>
+      <w:r>
+        <w:rPr>
+          <w:rFonts w:ascii="Arial" w:hAnsi="Arial" w:cs="Arial"/>
+          <w:sz w:val="24"/>
+          <w:szCs w:val="24"/>
+          <w:lang w:val="en-US"/>
+        </w:rPr>
+        <w:t xml:space="preserve">outputted </w:t>
       </w:r>
       <w:r>
         <w:rPr>
@@ -11691,29 +11230,16 @@
         </w:rPr>
         <w:t xml:space="preserve">contains more than just the </w:t>
       </w:r>
-      <w:proofErr w:type="gramStart"/>
-      <w:r>
-        <w:rPr>
-          <w:rFonts w:ascii="Arial" w:hAnsi="Arial" w:cs="Arial"/>
-          <w:i/>
-          <w:iCs/>
-          <w:sz w:val="24"/>
-          <w:szCs w:val="24"/>
-          <w:lang w:val="en-US"/>
-        </w:rPr>
-        <w:t>Randint(</w:t>
-      </w:r>
-      <w:proofErr w:type="gramEnd"/>
-      <w:r>
-        <w:rPr>
-          <w:rFonts w:ascii="Arial" w:hAnsi="Arial" w:cs="Arial"/>
-          <w:i/>
-          <w:iCs/>
-          <w:sz w:val="24"/>
-          <w:szCs w:val="24"/>
-          <w:lang w:val="en-US"/>
-        </w:rPr>
-        <w:t>)</w:t>
+      <w:r>
+        <w:rPr>
+          <w:rFonts w:ascii="Arial" w:hAnsi="Arial" w:cs="Arial"/>
+          <w:i/>
+          <w:iCs/>
+          <w:sz w:val="24"/>
+          <w:szCs w:val="24"/>
+          <w:lang w:val="en-US"/>
+        </w:rPr>
+        <w:t>Randint()</w:t>
       </w:r>
       <w:r>
         <w:rPr>
@@ -11742,7 +11268,6 @@
         </w:rPr>
         <w:t xml:space="preserve">the </w:t>
       </w:r>
-      <w:proofErr w:type="gramStart"/>
       <w:r>
         <w:rPr>
           <w:rFonts w:ascii="Arial" w:hAnsi="Arial" w:cs="Arial"/>
@@ -11763,19 +11288,7 @@
           <w:szCs w:val="24"/>
           <w:lang w:val="en-US"/>
         </w:rPr>
-        <w:t>andom(</w:t>
-      </w:r>
-      <w:proofErr w:type="gramEnd"/>
-      <w:r>
-        <w:rPr>
-          <w:rFonts w:ascii="Arial" w:hAnsi="Arial" w:cs="Arial"/>
-          <w:i/>
-          <w:iCs/>
-          <w:sz w:val="24"/>
-          <w:szCs w:val="24"/>
-          <w:lang w:val="en-US"/>
-        </w:rPr>
-        <w:t>)</w:t>
+        <w:t>andom()</w:t>
       </w:r>
       <w:r>
         <w:rPr>
@@ -11877,8 +11390,6 @@
         </w:rPr>
         <w:t xml:space="preserve">As this implementation </w:t>
       </w:r>
-      <w:proofErr w:type="spellStart"/>
-      <w:proofErr w:type="gramStart"/>
       <w:r>
         <w:rPr>
           <w:rFonts w:ascii="Arial" w:hAnsi="Arial" w:cs="Arial"/>
@@ -11897,8 +11408,6 @@
         </w:rPr>
         <w:t>d</w:t>
       </w:r>
-      <w:proofErr w:type="spellEnd"/>
-      <w:proofErr w:type="gramEnd"/>
       <w:r>
         <w:rPr>
           <w:rFonts w:ascii="Arial" w:hAnsi="Arial" w:cs="Arial"/>
@@ -11955,7 +11464,6 @@
         </w:rPr>
         <w:t xml:space="preserve">is used to fill the list with the outputs from </w:t>
       </w:r>
-      <w:proofErr w:type="gramStart"/>
       <w:r>
         <w:rPr>
           <w:rFonts w:ascii="Arial" w:hAnsi="Arial" w:cs="Arial"/>
@@ -11987,19 +11495,7 @@
           <w:szCs w:val="24"/>
           <w:lang w:val="en-US"/>
         </w:rPr>
-        <w:t>(</w:t>
-      </w:r>
-      <w:proofErr w:type="gramEnd"/>
-      <w:r>
-        <w:rPr>
-          <w:rFonts w:ascii="Arial" w:hAnsi="Arial" w:cs="Arial"/>
-          <w:i/>
-          <w:iCs/>
-          <w:sz w:val="24"/>
-          <w:szCs w:val="24"/>
-          <w:lang w:val="en-US"/>
-        </w:rPr>
-        <w:t>)</w:t>
+        <w:t>()</w:t>
       </w:r>
       <w:r>
         <w:rPr>
@@ -12244,29 +11740,16 @@
         </w:rPr>
         <w:t xml:space="preserve">while </w:t>
       </w:r>
-      <w:proofErr w:type="gramStart"/>
-      <w:r>
-        <w:rPr>
-          <w:rFonts w:ascii="Arial" w:hAnsi="Arial" w:cs="Arial"/>
-          <w:i/>
-          <w:iCs/>
-          <w:sz w:val="24"/>
-          <w:szCs w:val="24"/>
-          <w:lang w:val="en-US"/>
-        </w:rPr>
-        <w:t>Randint(</w:t>
-      </w:r>
-      <w:proofErr w:type="gramEnd"/>
-      <w:r>
-        <w:rPr>
-          <w:rFonts w:ascii="Arial" w:hAnsi="Arial" w:cs="Arial"/>
-          <w:i/>
-          <w:iCs/>
-          <w:sz w:val="24"/>
-          <w:szCs w:val="24"/>
-          <w:lang w:val="en-US"/>
-        </w:rPr>
-        <w:t>)</w:t>
+      <w:r>
+        <w:rPr>
+          <w:rFonts w:ascii="Arial" w:hAnsi="Arial" w:cs="Arial"/>
+          <w:i/>
+          <w:iCs/>
+          <w:sz w:val="24"/>
+          <w:szCs w:val="24"/>
+          <w:lang w:val="en-US"/>
+        </w:rPr>
+        <w:t>Randint()</w:t>
       </w:r>
       <w:r>
         <w:rPr>
@@ -12386,21 +11869,8 @@
           <w:szCs w:val="24"/>
           <w:lang w:val="en-US"/>
         </w:rPr>
-        <w:t xml:space="preserve">Figure 13. A screenshot of the Python Seeded Random </w:t>
-      </w:r>
-      <w:proofErr w:type="gramStart"/>
-      <w:r>
-        <w:rPr>
-          <w:rFonts w:ascii="Arial" w:hAnsi="Arial" w:cs="Arial"/>
-          <w:i/>
-          <w:iCs/>
-          <w:sz w:val="24"/>
-          <w:szCs w:val="24"/>
-          <w:lang w:val="en-US"/>
-        </w:rPr>
-        <w:t>implementation</w:t>
-      </w:r>
-      <w:proofErr w:type="gramEnd"/>
+        <w:t>Figure 13. A screenshot of the Python Seeded Random implementation</w:t>
+      </w:r>
     </w:p>
     <w:p>
       <w:pPr>
@@ -12420,29 +11890,16 @@
         </w:rPr>
         <w:t xml:space="preserve">The seeded implementation of Python’s </w:t>
       </w:r>
-      <w:proofErr w:type="gramStart"/>
-      <w:r>
-        <w:rPr>
-          <w:rFonts w:ascii="Arial" w:hAnsi="Arial" w:cs="Arial"/>
-          <w:i/>
-          <w:iCs/>
-          <w:sz w:val="24"/>
-          <w:szCs w:val="24"/>
-          <w:lang w:val="en-US"/>
-        </w:rPr>
-        <w:t>Random(</w:t>
-      </w:r>
-      <w:proofErr w:type="gramEnd"/>
-      <w:r>
-        <w:rPr>
-          <w:rFonts w:ascii="Arial" w:hAnsi="Arial" w:cs="Arial"/>
-          <w:i/>
-          <w:iCs/>
-          <w:sz w:val="24"/>
-          <w:szCs w:val="24"/>
-          <w:lang w:val="en-US"/>
-        </w:rPr>
-        <w:t>)</w:t>
+      <w:r>
+        <w:rPr>
+          <w:rFonts w:ascii="Arial" w:hAnsi="Arial" w:cs="Arial"/>
+          <w:i/>
+          <w:iCs/>
+          <w:sz w:val="24"/>
+          <w:szCs w:val="24"/>
+          <w:lang w:val="en-US"/>
+        </w:rPr>
+        <w:t>Random()</w:t>
       </w:r>
       <w:r>
         <w:rPr>
@@ -13045,29 +12502,16 @@
         </w:rPr>
         <w:t xml:space="preserve"> as the </w:t>
       </w:r>
-      <w:proofErr w:type="gramStart"/>
-      <w:r>
-        <w:rPr>
-          <w:rFonts w:ascii="Arial" w:hAnsi="Arial" w:cs="Arial"/>
-          <w:i/>
-          <w:iCs/>
-          <w:sz w:val="24"/>
-          <w:szCs w:val="24"/>
-          <w:lang w:val="en-US"/>
-        </w:rPr>
-        <w:t>Randint(</w:t>
-      </w:r>
-      <w:proofErr w:type="gramEnd"/>
-      <w:r>
-        <w:rPr>
-          <w:rFonts w:ascii="Arial" w:hAnsi="Arial" w:cs="Arial"/>
-          <w:i/>
-          <w:iCs/>
-          <w:sz w:val="24"/>
-          <w:szCs w:val="24"/>
-          <w:lang w:val="en-US"/>
-        </w:rPr>
-        <w:t>)</w:t>
+      <w:r>
+        <w:rPr>
+          <w:rFonts w:ascii="Arial" w:hAnsi="Arial" w:cs="Arial"/>
+          <w:i/>
+          <w:iCs/>
+          <w:sz w:val="24"/>
+          <w:szCs w:val="24"/>
+          <w:lang w:val="en-US"/>
+        </w:rPr>
+        <w:t>Randint()</w:t>
       </w:r>
       <w:r>
         <w:rPr>
@@ -13105,29 +12549,16 @@
         </w:rPr>
         <w:t xml:space="preserve">outputs given by previous generators, the </w:t>
       </w:r>
-      <w:proofErr w:type="gramStart"/>
-      <w:r>
-        <w:rPr>
-          <w:rFonts w:ascii="Arial" w:hAnsi="Arial" w:cs="Arial"/>
-          <w:i/>
-          <w:iCs/>
-          <w:sz w:val="24"/>
-          <w:szCs w:val="24"/>
-          <w:lang w:val="en-US"/>
-        </w:rPr>
-        <w:t>Randint(</w:t>
-      </w:r>
-      <w:proofErr w:type="gramEnd"/>
-      <w:r>
-        <w:rPr>
-          <w:rFonts w:ascii="Arial" w:hAnsi="Arial" w:cs="Arial"/>
-          <w:i/>
-          <w:iCs/>
-          <w:sz w:val="24"/>
-          <w:szCs w:val="24"/>
-          <w:lang w:val="en-US"/>
-        </w:rPr>
-        <w:t>)</w:t>
+      <w:r>
+        <w:rPr>
+          <w:rFonts w:ascii="Arial" w:hAnsi="Arial" w:cs="Arial"/>
+          <w:i/>
+          <w:iCs/>
+          <w:sz w:val="24"/>
+          <w:szCs w:val="24"/>
+          <w:lang w:val="en-US"/>
+        </w:rPr>
+        <w:t>Randint()</w:t>
       </w:r>
       <w:r>
         <w:rPr>
@@ -13334,17 +12765,7 @@
           <w:szCs w:val="24"/>
           <w:lang w:val="en-US"/>
         </w:rPr>
-        <w:t xml:space="preserve">The use </w:t>
-      </w:r>
-      <w:proofErr w:type="gramStart"/>
-      <w:r>
-        <w:rPr>
-          <w:rFonts w:ascii="Arial" w:hAnsi="Arial" w:cs="Arial"/>
-          <w:sz w:val="24"/>
-          <w:szCs w:val="24"/>
-          <w:lang w:val="en-US"/>
-        </w:rPr>
-        <w:t xml:space="preserve">of </w:t>
+        <w:t xml:space="preserve">The use of </w:t>
       </w:r>
       <w:r>
         <w:rPr>
@@ -13357,7 +12778,6 @@
         </w:rPr>
         <w:t>.</w:t>
       </w:r>
-      <w:proofErr w:type="spellStart"/>
       <w:r>
         <w:rPr>
           <w:rFonts w:ascii="Arial" w:hAnsi="Arial" w:cs="Arial"/>
@@ -13389,20 +12809,7 @@
           <w:szCs w:val="24"/>
           <w:lang w:val="en-US"/>
         </w:rPr>
-        <w:t>ist</w:t>
-      </w:r>
-      <w:proofErr w:type="spellEnd"/>
-      <w:proofErr w:type="gramEnd"/>
-      <w:r>
-        <w:rPr>
-          <w:rFonts w:ascii="Arial" w:hAnsi="Arial" w:cs="Arial"/>
-          <w:i/>
-          <w:iCs/>
-          <w:sz w:val="24"/>
-          <w:szCs w:val="24"/>
-          <w:lang w:val="en-US"/>
-        </w:rPr>
-        <w:t>()</w:t>
+        <w:t>ist()</w:t>
       </w:r>
       <w:r>
         <w:rPr>
@@ -13560,21 +12967,8 @@
           <w:szCs w:val="24"/>
           <w:lang w:val="en-US"/>
         </w:rPr>
-        <w:t xml:space="preserve">A screenshot of the NumPy Seeded Randint </w:t>
-      </w:r>
-      <w:proofErr w:type="gramStart"/>
-      <w:r>
-        <w:rPr>
-          <w:rFonts w:ascii="Arial" w:hAnsi="Arial" w:cs="Arial"/>
-          <w:i/>
-          <w:iCs/>
-          <w:sz w:val="24"/>
-          <w:szCs w:val="24"/>
-          <w:lang w:val="en-US"/>
-        </w:rPr>
-        <w:t>implementation</w:t>
-      </w:r>
-      <w:proofErr w:type="gramEnd"/>
+        <w:t>A screenshot of the NumPy Seeded Randint implementation</w:t>
+      </w:r>
     </w:p>
     <w:p>
       <w:pPr>
@@ -13594,29 +12988,16 @@
         </w:rPr>
         <w:t xml:space="preserve">In addition to the Randint implementation, a seeded implementation of the NumPy </w:t>
       </w:r>
-      <w:proofErr w:type="gramStart"/>
-      <w:r>
-        <w:rPr>
-          <w:rFonts w:ascii="Arial" w:hAnsi="Arial" w:cs="Arial"/>
-          <w:i/>
-          <w:iCs/>
-          <w:sz w:val="24"/>
-          <w:szCs w:val="24"/>
-          <w:lang w:val="en-US"/>
-        </w:rPr>
-        <w:t>Randint(</w:t>
-      </w:r>
-      <w:proofErr w:type="gramEnd"/>
-      <w:r>
-        <w:rPr>
-          <w:rFonts w:ascii="Arial" w:hAnsi="Arial" w:cs="Arial"/>
-          <w:i/>
-          <w:iCs/>
-          <w:sz w:val="24"/>
-          <w:szCs w:val="24"/>
-          <w:lang w:val="en-US"/>
-        </w:rPr>
-        <w:t>)</w:t>
+      <w:r>
+        <w:rPr>
+          <w:rFonts w:ascii="Arial" w:hAnsi="Arial" w:cs="Arial"/>
+          <w:i/>
+          <w:iCs/>
+          <w:sz w:val="24"/>
+          <w:szCs w:val="24"/>
+          <w:lang w:val="en-US"/>
+        </w:rPr>
+        <w:t>Randint()</w:t>
       </w:r>
       <w:r>
         <w:rPr>
@@ -13843,29 +13224,16 @@
         </w:rPr>
         <w:t xml:space="preserve">, by adjusting the </w:t>
       </w:r>
-      <w:proofErr w:type="gramStart"/>
-      <w:r>
-        <w:rPr>
-          <w:rFonts w:ascii="Arial" w:hAnsi="Arial" w:cs="Arial"/>
-          <w:i/>
-          <w:iCs/>
-          <w:sz w:val="24"/>
-          <w:szCs w:val="24"/>
-          <w:lang w:val="en-US"/>
-        </w:rPr>
-        <w:t>Randint(</w:t>
-      </w:r>
-      <w:proofErr w:type="gramEnd"/>
-      <w:r>
-        <w:rPr>
-          <w:rFonts w:ascii="Arial" w:hAnsi="Arial" w:cs="Arial"/>
-          <w:i/>
-          <w:iCs/>
-          <w:sz w:val="24"/>
-          <w:szCs w:val="24"/>
-          <w:lang w:val="en-US"/>
-        </w:rPr>
-        <w:t>)</w:t>
+      <w:r>
+        <w:rPr>
+          <w:rFonts w:ascii="Arial" w:hAnsi="Arial" w:cs="Arial"/>
+          <w:i/>
+          <w:iCs/>
+          <w:sz w:val="24"/>
+          <w:szCs w:val="24"/>
+          <w:lang w:val="en-US"/>
+        </w:rPr>
+        <w:t>Randint()</w:t>
       </w:r>
       <w:r>
         <w:rPr>
@@ -13993,29 +13361,16 @@
         </w:rPr>
         <w:t xml:space="preserve">the </w:t>
       </w:r>
-      <w:proofErr w:type="gramStart"/>
-      <w:r>
-        <w:rPr>
-          <w:rFonts w:ascii="Arial" w:hAnsi="Arial" w:cs="Arial"/>
-          <w:i/>
-          <w:iCs/>
-          <w:sz w:val="24"/>
-          <w:szCs w:val="24"/>
-          <w:lang w:val="en-US"/>
-        </w:rPr>
-        <w:t>Random(</w:t>
-      </w:r>
-      <w:proofErr w:type="gramEnd"/>
-      <w:r>
-        <w:rPr>
-          <w:rFonts w:ascii="Arial" w:hAnsi="Arial" w:cs="Arial"/>
-          <w:i/>
-          <w:iCs/>
-          <w:sz w:val="24"/>
-          <w:szCs w:val="24"/>
-          <w:lang w:val="en-US"/>
-        </w:rPr>
-        <w:t>)</w:t>
+      <w:r>
+        <w:rPr>
+          <w:rFonts w:ascii="Arial" w:hAnsi="Arial" w:cs="Arial"/>
+          <w:i/>
+          <w:iCs/>
+          <w:sz w:val="24"/>
+          <w:szCs w:val="24"/>
+          <w:lang w:val="en-US"/>
+        </w:rPr>
+        <w:t>Random()</w:t>
       </w:r>
       <w:r>
         <w:rPr>
@@ -14338,29 +13693,16 @@
         </w:rPr>
         <w:t xml:space="preserve"> By changing the maximum value of </w:t>
       </w:r>
-      <w:proofErr w:type="gramStart"/>
-      <w:r>
-        <w:rPr>
-          <w:rFonts w:ascii="Arial" w:hAnsi="Arial" w:cs="Arial"/>
-          <w:i/>
-          <w:iCs/>
-          <w:sz w:val="24"/>
-          <w:szCs w:val="24"/>
-          <w:lang w:val="en-US"/>
-        </w:rPr>
-        <w:t>Randint(</w:t>
-      </w:r>
-      <w:proofErr w:type="gramEnd"/>
-      <w:r>
-        <w:rPr>
-          <w:rFonts w:ascii="Arial" w:hAnsi="Arial" w:cs="Arial"/>
-          <w:i/>
-          <w:iCs/>
-          <w:sz w:val="24"/>
-          <w:szCs w:val="24"/>
-          <w:lang w:val="en-US"/>
-        </w:rPr>
-        <w:t>)</w:t>
+      <w:r>
+        <w:rPr>
+          <w:rFonts w:ascii="Arial" w:hAnsi="Arial" w:cs="Arial"/>
+          <w:i/>
+          <w:iCs/>
+          <w:sz w:val="24"/>
+          <w:szCs w:val="24"/>
+          <w:lang w:val="en-US"/>
+        </w:rPr>
+        <w:t>Randint()</w:t>
       </w:r>
       <w:r>
         <w:rPr>
@@ -14518,29 +13860,16 @@
         </w:rPr>
         <w:t xml:space="preserve">the NumPy </w:t>
       </w:r>
-      <w:proofErr w:type="gramStart"/>
-      <w:r>
-        <w:rPr>
-          <w:rFonts w:ascii="Arial" w:hAnsi="Arial" w:cs="Arial"/>
-          <w:i/>
-          <w:iCs/>
-          <w:sz w:val="24"/>
-          <w:szCs w:val="24"/>
-          <w:lang w:val="en-US"/>
-        </w:rPr>
-        <w:t>Randint(</w:t>
-      </w:r>
-      <w:proofErr w:type="gramEnd"/>
-      <w:r>
-        <w:rPr>
-          <w:rFonts w:ascii="Arial" w:hAnsi="Arial" w:cs="Arial"/>
-          <w:i/>
-          <w:iCs/>
-          <w:sz w:val="24"/>
-          <w:szCs w:val="24"/>
-          <w:lang w:val="en-US"/>
-        </w:rPr>
-        <w:t>)</w:t>
+      <w:r>
+        <w:rPr>
+          <w:rFonts w:ascii="Arial" w:hAnsi="Arial" w:cs="Arial"/>
+          <w:i/>
+          <w:iCs/>
+          <w:sz w:val="24"/>
+          <w:szCs w:val="24"/>
+          <w:lang w:val="en-US"/>
+        </w:rPr>
+        <w:t>Randint()</w:t>
       </w:r>
       <w:r>
         <w:rPr>
@@ -15002,25 +14331,14 @@
         </w:rPr>
         <w:t xml:space="preserve">. </w:t>
       </w:r>
-      <w:proofErr w:type="gramStart"/>
-      <w:r>
-        <w:rPr>
-          <w:rFonts w:ascii="Arial" w:hAnsi="Arial" w:cs="Arial"/>
-          <w:sz w:val="24"/>
-          <w:szCs w:val="24"/>
-          <w:lang w:val="en-US"/>
-        </w:rPr>
-        <w:t>In order to</w:t>
-      </w:r>
-      <w:proofErr w:type="gramEnd"/>
-      <w:r>
-        <w:rPr>
-          <w:rFonts w:ascii="Arial" w:hAnsi="Arial" w:cs="Arial"/>
-          <w:sz w:val="24"/>
-          <w:szCs w:val="24"/>
-          <w:lang w:val="en-US"/>
-        </w:rPr>
-        <w:t xml:space="preserve"> </w:t>
+      <w:r>
+        <w:rPr>
+          <w:rFonts w:ascii="Arial" w:hAnsi="Arial" w:cs="Arial"/>
+          <w:sz w:val="24"/>
+          <w:szCs w:val="24"/>
+          <w:lang w:val="en-US"/>
+        </w:rPr>
+        <w:t xml:space="preserve">In order to </w:t>
       </w:r>
       <w:r>
         <w:rPr>
@@ -15104,29 +14422,16 @@
         </w:rPr>
         <w:t xml:space="preserve">In order to use </w:t>
       </w:r>
-      <w:proofErr w:type="gramStart"/>
-      <w:r>
-        <w:rPr>
-          <w:rFonts w:ascii="Arial" w:hAnsi="Arial" w:cs="Arial"/>
-          <w:i/>
-          <w:iCs/>
-          <w:sz w:val="24"/>
-          <w:szCs w:val="24"/>
-          <w:lang w:val="en-US"/>
-        </w:rPr>
-        <w:t>Randint(</w:t>
-      </w:r>
-      <w:proofErr w:type="gramEnd"/>
-      <w:r>
-        <w:rPr>
-          <w:rFonts w:ascii="Arial" w:hAnsi="Arial" w:cs="Arial"/>
-          <w:i/>
-          <w:iCs/>
-          <w:sz w:val="24"/>
-          <w:szCs w:val="24"/>
-          <w:lang w:val="en-US"/>
-        </w:rPr>
-        <w:t>)</w:t>
+      <w:r>
+        <w:rPr>
+          <w:rFonts w:ascii="Arial" w:hAnsi="Arial" w:cs="Arial"/>
+          <w:i/>
+          <w:iCs/>
+          <w:sz w:val="24"/>
+          <w:szCs w:val="24"/>
+          <w:lang w:val="en-US"/>
+        </w:rPr>
+        <w:t>Randint()</w:t>
       </w:r>
       <w:r>
         <w:rPr>
@@ -15851,29 +15156,16 @@
         </w:rPr>
         <w:t xml:space="preserve">within the NumPy </w:t>
       </w:r>
-      <w:proofErr w:type="gramStart"/>
-      <w:r>
-        <w:rPr>
-          <w:rFonts w:ascii="Arial" w:hAnsi="Arial" w:cs="Arial"/>
-          <w:i/>
-          <w:iCs/>
-          <w:sz w:val="24"/>
-          <w:szCs w:val="24"/>
-          <w:lang w:val="en-US"/>
-        </w:rPr>
-        <w:t>Randint(</w:t>
-      </w:r>
-      <w:proofErr w:type="gramEnd"/>
-      <w:r>
-        <w:rPr>
-          <w:rFonts w:ascii="Arial" w:hAnsi="Arial" w:cs="Arial"/>
-          <w:i/>
-          <w:iCs/>
-          <w:sz w:val="24"/>
-          <w:szCs w:val="24"/>
-          <w:lang w:val="en-US"/>
-        </w:rPr>
-        <w:t>)</w:t>
+      <w:r>
+        <w:rPr>
+          <w:rFonts w:ascii="Arial" w:hAnsi="Arial" w:cs="Arial"/>
+          <w:i/>
+          <w:iCs/>
+          <w:sz w:val="24"/>
+          <w:szCs w:val="24"/>
+          <w:lang w:val="en-US"/>
+        </w:rPr>
+        <w:t>Randint()</w:t>
       </w:r>
       <w:r>
         <w:rPr>
@@ -16363,25 +15655,14 @@
           <w:lang w:val="en-US"/>
         </w:rPr>
       </w:pPr>
-      <w:proofErr w:type="gramStart"/>
-      <w:r>
-        <w:rPr>
-          <w:rFonts w:ascii="Arial" w:hAnsi="Arial" w:cs="Arial"/>
-          <w:sz w:val="24"/>
-          <w:szCs w:val="24"/>
-          <w:lang w:val="en-US"/>
-        </w:rPr>
-        <w:t>In order to</w:t>
-      </w:r>
-      <w:proofErr w:type="gramEnd"/>
-      <w:r>
-        <w:rPr>
-          <w:rFonts w:ascii="Arial" w:hAnsi="Arial" w:cs="Arial"/>
-          <w:sz w:val="24"/>
-          <w:szCs w:val="24"/>
-          <w:lang w:val="en-US"/>
-        </w:rPr>
-        <w:t xml:space="preserve"> effectively evaluate the </w:t>
+      <w:r>
+        <w:rPr>
+          <w:rFonts w:ascii="Arial" w:hAnsi="Arial" w:cs="Arial"/>
+          <w:sz w:val="24"/>
+          <w:szCs w:val="24"/>
+          <w:lang w:val="en-US"/>
+        </w:rPr>
+        <w:t xml:space="preserve">In order to effectively evaluate the </w:t>
       </w:r>
       <w:r>
         <w:rPr>
@@ -16509,7 +15790,6 @@
         </w:rPr>
         <w:t xml:space="preserve">Figure 22 shows the implementation of a dice roll simulation using </w:t>
       </w:r>
-      <w:proofErr w:type="gramStart"/>
       <w:r>
         <w:rPr>
           <w:rFonts w:ascii="Arial" w:hAnsi="Arial" w:cs="Arial"/>
@@ -16520,19 +15800,7 @@
           <w:lang w:val="en-US"/>
         </w:rPr>
         <w:lastRenderedPageBreak/>
-        <w:t>Randint(</w:t>
-      </w:r>
-      <w:proofErr w:type="gramEnd"/>
-      <w:r>
-        <w:rPr>
-          <w:rFonts w:ascii="Arial" w:hAnsi="Arial" w:cs="Arial"/>
-          <w:i/>
-          <w:iCs/>
-          <w:sz w:val="24"/>
-          <w:szCs w:val="24"/>
-          <w:lang w:val="en-US"/>
-        </w:rPr>
-        <w:t>)</w:t>
+        <w:t>Randint()</w:t>
       </w:r>
       <w:r>
         <w:rPr>
@@ -16570,29 +15838,16 @@
         </w:rPr>
         <w:t xml:space="preserve">the </w:t>
       </w:r>
-      <w:proofErr w:type="gramStart"/>
-      <w:r>
-        <w:rPr>
-          <w:rFonts w:ascii="Arial" w:hAnsi="Arial" w:cs="Arial"/>
-          <w:i/>
-          <w:iCs/>
-          <w:sz w:val="24"/>
-          <w:szCs w:val="24"/>
-          <w:lang w:val="en-US"/>
-        </w:rPr>
-        <w:t>Randint(</w:t>
-      </w:r>
-      <w:proofErr w:type="gramEnd"/>
-      <w:r>
-        <w:rPr>
-          <w:rFonts w:ascii="Arial" w:hAnsi="Arial" w:cs="Arial"/>
-          <w:i/>
-          <w:iCs/>
-          <w:sz w:val="24"/>
-          <w:szCs w:val="24"/>
-          <w:lang w:val="en-US"/>
-        </w:rPr>
-        <w:t>)</w:t>
+      <w:r>
+        <w:rPr>
+          <w:rFonts w:ascii="Arial" w:hAnsi="Arial" w:cs="Arial"/>
+          <w:i/>
+          <w:iCs/>
+          <w:sz w:val="24"/>
+          <w:szCs w:val="24"/>
+          <w:lang w:val="en-US"/>
+        </w:rPr>
+        <w:t>Randint()</w:t>
       </w:r>
       <w:r>
         <w:rPr>
@@ -16650,29 +15905,16 @@
         </w:rPr>
         <w:t xml:space="preserve"> using the </w:t>
       </w:r>
-      <w:proofErr w:type="spellStart"/>
-      <w:r>
-        <w:rPr>
-          <w:rFonts w:ascii="Arial" w:hAnsi="Arial" w:cs="Arial"/>
-          <w:i/>
-          <w:iCs/>
-          <w:sz w:val="24"/>
-          <w:szCs w:val="24"/>
-          <w:lang w:val="en-US"/>
-        </w:rPr>
-        <w:t>random.randint</w:t>
-      </w:r>
-      <w:proofErr w:type="spellEnd"/>
-      <w:r>
-        <w:rPr>
-          <w:rFonts w:ascii="Arial" w:hAnsi="Arial" w:cs="Arial"/>
-          <w:i/>
-          <w:iCs/>
-          <w:sz w:val="24"/>
-          <w:szCs w:val="24"/>
-          <w:lang w:val="en-US"/>
-        </w:rPr>
-        <w:t>()</w:t>
+      <w:r>
+        <w:rPr>
+          <w:rFonts w:ascii="Arial" w:hAnsi="Arial" w:cs="Arial"/>
+          <w:i/>
+          <w:iCs/>
+          <w:sz w:val="24"/>
+          <w:szCs w:val="24"/>
+          <w:lang w:val="en-US"/>
+        </w:rPr>
+        <w:t>random.randint()</w:t>
       </w:r>
       <w:r>
         <w:rPr>
@@ -16797,29 +16039,16 @@
         </w:rPr>
         <w:t xml:space="preserve">This process was repeated with the NumPy </w:t>
       </w:r>
-      <w:proofErr w:type="gramStart"/>
-      <w:r>
-        <w:rPr>
-          <w:rFonts w:ascii="Arial" w:hAnsi="Arial" w:cs="Arial"/>
-          <w:i/>
-          <w:iCs/>
-          <w:sz w:val="24"/>
-          <w:szCs w:val="24"/>
-          <w:lang w:val="en-US"/>
-        </w:rPr>
-        <w:t>Randint(</w:t>
-      </w:r>
-      <w:proofErr w:type="gramEnd"/>
-      <w:r>
-        <w:rPr>
-          <w:rFonts w:ascii="Arial" w:hAnsi="Arial" w:cs="Arial"/>
-          <w:i/>
-          <w:iCs/>
-          <w:sz w:val="24"/>
-          <w:szCs w:val="24"/>
-          <w:lang w:val="en-US"/>
-        </w:rPr>
-        <w:t>)</w:t>
+      <w:r>
+        <w:rPr>
+          <w:rFonts w:ascii="Arial" w:hAnsi="Arial" w:cs="Arial"/>
+          <w:i/>
+          <w:iCs/>
+          <w:sz w:val="24"/>
+          <w:szCs w:val="24"/>
+          <w:lang w:val="en-US"/>
+        </w:rPr>
+        <w:t>Randint()</w:t>
       </w:r>
       <w:r>
         <w:rPr>
@@ -16884,29 +16113,16 @@
         </w:rPr>
         <w:t xml:space="preserve">e </w:t>
       </w:r>
-      <w:proofErr w:type="gramStart"/>
-      <w:r>
-        <w:rPr>
-          <w:rFonts w:ascii="Arial" w:hAnsi="Arial" w:cs="Arial"/>
-          <w:i/>
-          <w:iCs/>
-          <w:sz w:val="24"/>
-          <w:szCs w:val="24"/>
-          <w:lang w:val="en-US"/>
-        </w:rPr>
-        <w:t>Randint(</w:t>
-      </w:r>
-      <w:proofErr w:type="gramEnd"/>
-      <w:r>
-        <w:rPr>
-          <w:rFonts w:ascii="Arial" w:hAnsi="Arial" w:cs="Arial"/>
-          <w:i/>
-          <w:iCs/>
-          <w:sz w:val="24"/>
-          <w:szCs w:val="24"/>
-          <w:lang w:val="en-US"/>
-        </w:rPr>
-        <w:t>)</w:t>
+      <w:r>
+        <w:rPr>
+          <w:rFonts w:ascii="Arial" w:hAnsi="Arial" w:cs="Arial"/>
+          <w:i/>
+          <w:iCs/>
+          <w:sz w:val="24"/>
+          <w:szCs w:val="24"/>
+          <w:lang w:val="en-US"/>
+        </w:rPr>
+        <w:t>Randint()</w:t>
       </w:r>
       <w:r>
         <w:rPr>
@@ -17038,25 +16254,14 @@
         </w:rPr>
         <w:t xml:space="preserve">As well as limiting the possible outcomes of the NumPy </w:t>
       </w:r>
-      <w:proofErr w:type="gramStart"/>
-      <w:r>
-        <w:rPr>
-          <w:rFonts w:ascii="Arial" w:hAnsi="Arial" w:cs="Arial"/>
-          <w:sz w:val="24"/>
-          <w:szCs w:val="24"/>
-          <w:lang w:val="en-US"/>
-        </w:rPr>
-        <w:t>Randint(</w:t>
-      </w:r>
-      <w:proofErr w:type="gramEnd"/>
-      <w:r>
-        <w:rPr>
-          <w:rFonts w:ascii="Arial" w:hAnsi="Arial" w:cs="Arial"/>
-          <w:sz w:val="24"/>
-          <w:szCs w:val="24"/>
-          <w:lang w:val="en-US"/>
-        </w:rPr>
-        <w:t xml:space="preserve">) function, </w:t>
+      <w:r>
+        <w:rPr>
+          <w:rFonts w:ascii="Arial" w:hAnsi="Arial" w:cs="Arial"/>
+          <w:sz w:val="24"/>
+          <w:szCs w:val="24"/>
+          <w:lang w:val="en-US"/>
+        </w:rPr>
+        <w:t xml:space="preserve">Randint() function, </w:t>
       </w:r>
       <w:r>
         <w:rPr>
@@ -18530,27 +17735,7 @@
           <w:szCs w:val="24"/>
           <w:lang w:val="en-US"/>
         </w:rPr>
-        <w:t xml:space="preserve">After that a </w:t>
-      </w:r>
-      <w:proofErr w:type="gramStart"/>
-      <w:r>
-        <w:rPr>
-          <w:rFonts w:ascii="Arial" w:hAnsi="Arial" w:cs="Arial"/>
-          <w:sz w:val="24"/>
-          <w:szCs w:val="24"/>
-          <w:lang w:val="en-US"/>
-        </w:rPr>
-        <w:t>for</w:t>
-      </w:r>
-      <w:proofErr w:type="gramEnd"/>
-      <w:r>
-        <w:rPr>
-          <w:rFonts w:ascii="Arial" w:hAnsi="Arial" w:cs="Arial"/>
-          <w:sz w:val="24"/>
-          <w:szCs w:val="24"/>
-          <w:lang w:val="en-US"/>
-        </w:rPr>
-        <w:t xml:space="preserve"> loop was used to fill the </w:t>
+        <w:t xml:space="preserve">After that a for loop was used to fill the </w:t>
       </w:r>
       <w:r>
         <w:rPr>
@@ -19494,27 +18679,7 @@
           <w:szCs w:val="24"/>
           <w:lang w:val="en-US"/>
         </w:rPr>
-        <w:t xml:space="preserve">A maximum value of 6 was given </w:t>
-      </w:r>
-      <w:proofErr w:type="gramStart"/>
-      <w:r>
-        <w:rPr>
-          <w:rFonts w:ascii="Arial" w:hAnsi="Arial" w:cs="Arial"/>
-          <w:sz w:val="24"/>
-          <w:szCs w:val="24"/>
-          <w:lang w:val="en-US"/>
-        </w:rPr>
-        <w:t>in order to</w:t>
-      </w:r>
-      <w:proofErr w:type="gramEnd"/>
-      <w:r>
-        <w:rPr>
-          <w:rFonts w:ascii="Arial" w:hAnsi="Arial" w:cs="Arial"/>
-          <w:sz w:val="24"/>
-          <w:szCs w:val="24"/>
-          <w:lang w:val="en-US"/>
-        </w:rPr>
-        <w:t xml:space="preserve"> produce values between 0-5</w:t>
+        <w:t>A maximum value of 6 was given in order to produce values between 0-5</w:t>
       </w:r>
       <w:r>
         <w:rPr>
@@ -19571,6 +18736,1568 @@
           <w:lang w:val="en-US"/>
         </w:rPr>
         <w:t xml:space="preserve"> to correctly replicate the traditional 1-6 die faces.</w:t>
+      </w:r>
+    </w:p>
+    <w:p>
+      <w:pPr>
+        <w:rPr>
+          <w:rFonts w:ascii="Arial" w:hAnsi="Arial" w:cs="Arial"/>
+          <w:sz w:val="24"/>
+          <w:szCs w:val="24"/>
+          <w:lang w:val="en-US"/>
+        </w:rPr>
+      </w:pPr>
+    </w:p>
+    <w:p>
+      <w:pPr>
+        <w:rPr>
+          <w:rFonts w:ascii="Arial" w:hAnsi="Arial" w:cs="Arial"/>
+          <w:b/>
+          <w:bCs/>
+          <w:sz w:val="28"/>
+          <w:szCs w:val="28"/>
+          <w:u w:val="single"/>
+          <w:lang w:val="en-US"/>
+        </w:rPr>
+      </w:pPr>
+      <w:r>
+        <w:rPr>
+          <w:rFonts w:ascii="Arial" w:hAnsi="Arial" w:cs="Arial"/>
+          <w:b/>
+          <w:bCs/>
+          <w:sz w:val="28"/>
+          <w:szCs w:val="28"/>
+          <w:u w:val="single"/>
+          <w:lang w:val="en-US"/>
+        </w:rPr>
+        <w:t xml:space="preserve">3.5 </w:t>
+      </w:r>
+      <w:r>
+        <w:rPr>
+          <w:rFonts w:ascii="Arial" w:hAnsi="Arial" w:cs="Arial"/>
+          <w:b/>
+          <w:bCs/>
+          <w:sz w:val="28"/>
+          <w:szCs w:val="28"/>
+          <w:u w:val="single"/>
+          <w:lang w:val="en-US"/>
+        </w:rPr>
+        <w:t>Lehmer Generator Implementation</w:t>
+      </w:r>
+    </w:p>
+    <w:p>
+      <w:pPr>
+        <w:rPr>
+          <w:rFonts w:ascii="Arial" w:hAnsi="Arial" w:cs="Arial"/>
+          <w:sz w:val="24"/>
+          <w:szCs w:val="24"/>
+          <w:lang w:val="en-US"/>
+        </w:rPr>
+      </w:pPr>
+      <w:r>
+        <w:rPr>
+          <w:rFonts w:ascii="Arial" w:hAnsi="Arial" w:cs="Arial"/>
+          <w:sz w:val="24"/>
+          <w:szCs w:val="24"/>
+          <w:lang w:val="en-US"/>
+        </w:rPr>
+        <w:t xml:space="preserve">The Lehmer Generator, first created by Park and Miller in </w:t>
+      </w:r>
+      <w:r>
+        <w:rPr>
+          <w:rFonts w:ascii="Arial" w:hAnsi="Arial" w:cs="Arial"/>
+          <w:sz w:val="24"/>
+          <w:szCs w:val="24"/>
+          <w:lang w:val="en-US"/>
+        </w:rPr>
+        <w:t xml:space="preserve">1988, </w:t>
+      </w:r>
+      <w:r>
+        <w:rPr>
+          <w:rFonts w:ascii="Arial" w:hAnsi="Arial" w:cs="Arial"/>
+          <w:sz w:val="24"/>
+          <w:szCs w:val="24"/>
+          <w:lang w:val="en-US"/>
+        </w:rPr>
+        <w:t xml:space="preserve">was originally written in Pascal. </w:t>
+      </w:r>
+      <w:r>
+        <w:rPr>
+          <w:rFonts w:ascii="Arial" w:hAnsi="Arial" w:cs="Arial"/>
+          <w:sz w:val="24"/>
+          <w:szCs w:val="24"/>
+          <w:lang w:val="en-US"/>
+        </w:rPr>
+        <w:t xml:space="preserve">Due to its widespread use in languages like C++ today and the fact that </w:t>
+      </w:r>
+      <w:r>
+        <w:rPr>
+          <w:rFonts w:ascii="Arial" w:hAnsi="Arial" w:cs="Arial"/>
+          <w:sz w:val="24"/>
+          <w:szCs w:val="24"/>
+          <w:lang w:val="en-US"/>
+        </w:rPr>
+        <w:t>the algorithm used by the generator</w:t>
+      </w:r>
+      <w:r>
+        <w:rPr>
+          <w:rFonts w:ascii="Arial" w:hAnsi="Arial" w:cs="Arial"/>
+          <w:sz w:val="24"/>
+          <w:szCs w:val="24"/>
+          <w:lang w:val="en-US"/>
+        </w:rPr>
+        <w:t xml:space="preserve"> which</w:t>
+      </w:r>
+      <w:r>
+        <w:rPr>
+          <w:rFonts w:ascii="Arial" w:hAnsi="Arial" w:cs="Arial"/>
+          <w:sz w:val="24"/>
+          <w:szCs w:val="24"/>
+          <w:lang w:val="en-US"/>
+        </w:rPr>
+        <w:t>,</w:t>
+      </w:r>
+      <w:r>
+        <w:rPr>
+          <w:rFonts w:ascii="Arial" w:hAnsi="Arial" w:cs="Arial"/>
+          <w:sz w:val="24"/>
+          <w:szCs w:val="24"/>
+          <w:lang w:val="en-US"/>
+        </w:rPr>
+        <w:t xml:space="preserve"> when replicated correctly, will not produce different outcomes </w:t>
+      </w:r>
+      <w:r>
+        <w:rPr>
+          <w:rFonts w:ascii="Arial" w:hAnsi="Arial" w:cs="Arial"/>
+          <w:sz w:val="24"/>
+          <w:szCs w:val="24"/>
+          <w:lang w:val="en-US"/>
+        </w:rPr>
+        <w:t>depending on the language used</w:t>
+      </w:r>
+      <w:r>
+        <w:rPr>
+          <w:rFonts w:ascii="Arial" w:hAnsi="Arial" w:cs="Arial"/>
+          <w:sz w:val="24"/>
+          <w:szCs w:val="24"/>
+          <w:lang w:val="en-US"/>
+        </w:rPr>
+        <w:t xml:space="preserve"> it was decided that </w:t>
+      </w:r>
+      <w:r>
+        <w:rPr>
+          <w:rFonts w:ascii="Arial" w:hAnsi="Arial" w:cs="Arial"/>
+          <w:sz w:val="24"/>
+          <w:szCs w:val="24"/>
+          <w:lang w:val="en-US"/>
+        </w:rPr>
+        <w:t xml:space="preserve">creation of the Lehmer Generator could be completed in any language of choice. </w:t>
+      </w:r>
+      <w:r>
+        <w:rPr>
+          <w:rFonts w:ascii="Arial" w:hAnsi="Arial" w:cs="Arial"/>
+          <w:sz w:val="24"/>
+          <w:szCs w:val="24"/>
+          <w:lang w:val="en-US"/>
+        </w:rPr>
+        <w:t xml:space="preserve">C# was the </w:t>
+      </w:r>
+      <w:r>
+        <w:rPr>
+          <w:rFonts w:ascii="Arial" w:hAnsi="Arial" w:cs="Arial"/>
+          <w:sz w:val="24"/>
+          <w:szCs w:val="24"/>
+          <w:lang w:val="en-US"/>
+        </w:rPr>
+        <w:t>chosen</w:t>
+      </w:r>
+      <w:r>
+        <w:rPr>
+          <w:rFonts w:ascii="Arial" w:hAnsi="Arial" w:cs="Arial"/>
+          <w:sz w:val="24"/>
+          <w:szCs w:val="24"/>
+          <w:lang w:val="en-US"/>
+        </w:rPr>
+        <w:t xml:space="preserve"> language </w:t>
+      </w:r>
+      <w:r>
+        <w:rPr>
+          <w:rFonts w:ascii="Arial" w:hAnsi="Arial" w:cs="Arial"/>
+          <w:sz w:val="24"/>
+          <w:szCs w:val="24"/>
+          <w:lang w:val="en-US"/>
+        </w:rPr>
+        <w:t>for this implementation</w:t>
+      </w:r>
+      <w:r>
+        <w:rPr>
+          <w:rFonts w:ascii="Arial" w:hAnsi="Arial" w:cs="Arial"/>
+          <w:sz w:val="24"/>
+          <w:szCs w:val="24"/>
+          <w:lang w:val="en-US"/>
+        </w:rPr>
+        <w:t xml:space="preserve">, because of both familiarity regarding the language and </w:t>
+      </w:r>
+      <w:r>
+        <w:rPr>
+          <w:rFonts w:ascii="Arial" w:hAnsi="Arial" w:cs="Arial"/>
+          <w:sz w:val="24"/>
+          <w:szCs w:val="24"/>
+          <w:lang w:val="en-US"/>
+        </w:rPr>
+        <w:t xml:space="preserve">the similarities between it and the main home of Lehmer generation </w:t>
+      </w:r>
+      <w:r>
+        <w:rPr>
+          <w:rFonts w:ascii="Arial" w:hAnsi="Arial" w:cs="Arial"/>
+          <w:sz w:val="24"/>
+          <w:szCs w:val="24"/>
+          <w:lang w:val="en-US"/>
+        </w:rPr>
+        <w:t>currently</w:t>
+      </w:r>
+      <w:r>
+        <w:rPr>
+          <w:rFonts w:ascii="Arial" w:hAnsi="Arial" w:cs="Arial"/>
+          <w:sz w:val="24"/>
+          <w:szCs w:val="24"/>
+          <w:lang w:val="en-US"/>
+        </w:rPr>
+        <w:t>,</w:t>
+      </w:r>
+      <w:r>
+        <w:rPr>
+          <w:rFonts w:ascii="Arial" w:hAnsi="Arial" w:cs="Arial"/>
+          <w:sz w:val="24"/>
+          <w:szCs w:val="24"/>
+          <w:lang w:val="en-US"/>
+        </w:rPr>
+        <w:t xml:space="preserve"> </w:t>
+      </w:r>
+      <w:r>
+        <w:rPr>
+          <w:rFonts w:ascii="Arial" w:hAnsi="Arial" w:cs="Arial"/>
+          <w:sz w:val="24"/>
+          <w:szCs w:val="24"/>
+          <w:lang w:val="en-US"/>
+        </w:rPr>
+        <w:t>C++.</w:t>
+      </w:r>
+      <w:r>
+        <w:rPr>
+          <w:rFonts w:ascii="Arial" w:hAnsi="Arial" w:cs="Arial"/>
+          <w:sz w:val="24"/>
+          <w:szCs w:val="24"/>
+          <w:lang w:val="en-US"/>
+        </w:rPr>
+        <w:t xml:space="preserve"> </w:t>
+      </w:r>
+      <w:r>
+        <w:rPr>
+          <w:rFonts w:ascii="Arial" w:hAnsi="Arial" w:cs="Arial"/>
+          <w:sz w:val="24"/>
+          <w:szCs w:val="24"/>
+          <w:lang w:val="en-US"/>
+        </w:rPr>
+        <w:t xml:space="preserve">The program was formatted much the same way as </w:t>
+      </w:r>
+      <w:r>
+        <w:rPr>
+          <w:rFonts w:ascii="Arial" w:hAnsi="Arial" w:cs="Arial"/>
+          <w:sz w:val="24"/>
+          <w:szCs w:val="24"/>
+          <w:lang w:val="en-US"/>
+        </w:rPr>
+        <w:t xml:space="preserve">the C# implementations, with a main body responsible for making function calls and </w:t>
+      </w:r>
+      <w:r>
+        <w:rPr>
+          <w:rFonts w:ascii="Arial" w:hAnsi="Arial" w:cs="Arial"/>
+          <w:sz w:val="24"/>
+          <w:szCs w:val="24"/>
+          <w:lang w:val="en-US"/>
+        </w:rPr>
+        <w:t>printing outputs for the user</w:t>
+      </w:r>
+      <w:r>
+        <w:rPr>
+          <w:rFonts w:ascii="Arial" w:hAnsi="Arial" w:cs="Arial"/>
+          <w:sz w:val="24"/>
+          <w:szCs w:val="24"/>
+          <w:lang w:val="en-US"/>
+        </w:rPr>
+        <w:t xml:space="preserve"> and </w:t>
+      </w:r>
+      <w:r>
+        <w:rPr>
+          <w:rFonts w:ascii="Arial" w:hAnsi="Arial" w:cs="Arial"/>
+          <w:sz w:val="24"/>
+          <w:szCs w:val="24"/>
+          <w:lang w:val="en-US"/>
+        </w:rPr>
+        <w:t xml:space="preserve">a </w:t>
+      </w:r>
+      <w:r>
+        <w:rPr>
+          <w:rFonts w:ascii="Arial" w:hAnsi="Arial" w:cs="Arial"/>
+          <w:sz w:val="24"/>
+          <w:szCs w:val="24"/>
+          <w:lang w:val="en-US"/>
+        </w:rPr>
+        <w:t xml:space="preserve">series of functions </w:t>
+      </w:r>
+      <w:r>
+        <w:rPr>
+          <w:rFonts w:ascii="Arial" w:hAnsi="Arial" w:cs="Arial"/>
+          <w:sz w:val="24"/>
+          <w:szCs w:val="24"/>
+          <w:lang w:val="en-US"/>
+        </w:rPr>
+        <w:t xml:space="preserve">each housing a different </w:t>
+      </w:r>
+      <w:r>
+        <w:rPr>
+          <w:rFonts w:ascii="Arial" w:hAnsi="Arial" w:cs="Arial"/>
+          <w:sz w:val="24"/>
+          <w:szCs w:val="24"/>
+          <w:lang w:val="en-US"/>
+        </w:rPr>
+        <w:t>implementation of the minimal standard generator.</w:t>
+      </w:r>
+      <w:r>
+        <w:rPr>
+          <w:rFonts w:ascii="Arial" w:hAnsi="Arial" w:cs="Arial"/>
+          <w:sz w:val="24"/>
+          <w:szCs w:val="24"/>
+          <w:lang w:val="en-US"/>
+        </w:rPr>
+        <w:t xml:space="preserve"> </w:t>
+      </w:r>
+      <w:r>
+        <w:rPr>
+          <w:rFonts w:ascii="Arial" w:hAnsi="Arial" w:cs="Arial"/>
+          <w:sz w:val="24"/>
+          <w:szCs w:val="24"/>
+          <w:lang w:val="en-US"/>
+        </w:rPr>
+        <w:t xml:space="preserve">In total four different implementations were created, two based on </w:t>
+      </w:r>
+      <w:r>
+        <w:rPr>
+          <w:rFonts w:ascii="Arial" w:hAnsi="Arial" w:cs="Arial"/>
+          <w:sz w:val="24"/>
+          <w:szCs w:val="24"/>
+          <w:lang w:val="en-US"/>
+        </w:rPr>
+        <w:t>integer values and two based on double or real values.</w:t>
+      </w:r>
+      <w:r>
+        <w:rPr>
+          <w:rFonts w:ascii="Arial" w:hAnsi="Arial" w:cs="Arial"/>
+          <w:sz w:val="24"/>
+          <w:szCs w:val="24"/>
+          <w:lang w:val="en-US"/>
+        </w:rPr>
+        <w:t xml:space="preserve"> All outputs given from these generators were in </w:t>
+      </w:r>
+      <w:r>
+        <w:rPr>
+          <w:rFonts w:ascii="Arial" w:hAnsi="Arial" w:cs="Arial"/>
+          <w:sz w:val="24"/>
+          <w:szCs w:val="24"/>
+          <w:lang w:val="en-US"/>
+        </w:rPr>
+        <w:t xml:space="preserve">double form and with the exception of </w:t>
+      </w:r>
+      <w:r>
+        <w:rPr>
+          <w:rFonts w:ascii="Arial" w:hAnsi="Arial" w:cs="Arial"/>
+          <w:sz w:val="24"/>
+          <w:szCs w:val="24"/>
+          <w:lang w:val="en-US"/>
+        </w:rPr>
+        <w:t>Integer Version 2</w:t>
+      </w:r>
+      <w:r>
+        <w:rPr>
+          <w:rFonts w:ascii="Arial" w:hAnsi="Arial" w:cs="Arial"/>
+          <w:sz w:val="24"/>
+          <w:szCs w:val="24"/>
+          <w:lang w:val="en-US"/>
+        </w:rPr>
+        <w:t>, that output values between 10 and -10,</w:t>
+      </w:r>
+      <w:r>
+        <w:rPr>
+          <w:rFonts w:ascii="Arial" w:hAnsi="Arial" w:cs="Arial"/>
+          <w:sz w:val="24"/>
+          <w:szCs w:val="24"/>
+          <w:lang w:val="en-US"/>
+        </w:rPr>
+        <w:t xml:space="preserve"> were all between 1 and -1.</w:t>
+      </w:r>
+    </w:p>
+    <w:p>
+      <w:pPr>
+        <w:rPr>
+          <w:rFonts w:ascii="Arial" w:hAnsi="Arial" w:cs="Arial"/>
+          <w:sz w:val="24"/>
+          <w:szCs w:val="24"/>
+          <w:lang w:val="en-US"/>
+        </w:rPr>
+      </w:pPr>
+      <w:r>
+        <w:rPr>
+          <w:noProof/>
+        </w:rPr>
+        <w:lastRenderedPageBreak/>
+        <w:drawing>
+          <wp:inline distT="0" distB="0" distL="0" distR="0" wp14:anchorId="1F3AB873" wp14:editId="4DF19B38">
+            <wp:extent cx="5731510" cy="2463800"/>
+            <wp:effectExtent l="0" t="0" r="2540" b="0"/>
+            <wp:docPr id="1687171858" name="Picture 1" descr="A computer screen with text on it&#10;&#10;Description automatically generated"/>
+            <wp:cNvGraphicFramePr>
+              <a:graphicFrameLocks xmlns:a="http://schemas.openxmlformats.org/drawingml/2006/main" noChangeAspect="1"/>
+            </wp:cNvGraphicFramePr>
+            <a:graphic xmlns:a="http://schemas.openxmlformats.org/drawingml/2006/main">
+              <a:graphicData uri="http://schemas.openxmlformats.org/drawingml/2006/picture">
+                <pic:pic xmlns:pic="http://schemas.openxmlformats.org/drawingml/2006/picture">
+                  <pic:nvPicPr>
+                    <pic:cNvPr id="1687171858" name="Picture 1" descr="A computer screen with text on it&#10;&#10;Description automatically generated"/>
+                    <pic:cNvPicPr/>
+                  </pic:nvPicPr>
+                  <pic:blipFill>
+                    <a:blip r:embed="rId33"/>
+                    <a:stretch>
+                      <a:fillRect/>
+                    </a:stretch>
+                  </pic:blipFill>
+                  <pic:spPr>
+                    <a:xfrm>
+                      <a:off x="0" y="0"/>
+                      <a:ext cx="5731510" cy="2463800"/>
+                    </a:xfrm>
+                    <a:prstGeom prst="rect">
+                      <a:avLst/>
+                    </a:prstGeom>
+                  </pic:spPr>
+                </pic:pic>
+              </a:graphicData>
+            </a:graphic>
+          </wp:inline>
+        </w:drawing>
+      </w:r>
+    </w:p>
+    <w:p>
+      <w:pPr>
+        <w:rPr>
+          <w:rFonts w:ascii="Arial" w:hAnsi="Arial" w:cs="Arial"/>
+          <w:i/>
+          <w:iCs/>
+          <w:sz w:val="24"/>
+          <w:szCs w:val="24"/>
+          <w:lang w:val="en-US"/>
+        </w:rPr>
+      </w:pPr>
+      <w:r>
+        <w:rPr>
+          <w:rFonts w:ascii="Arial" w:hAnsi="Arial" w:cs="Arial"/>
+          <w:i/>
+          <w:iCs/>
+          <w:sz w:val="24"/>
+          <w:szCs w:val="24"/>
+          <w:lang w:val="en-US"/>
+        </w:rPr>
+        <w:t xml:space="preserve">Figure 29. A screenshot of the </w:t>
+      </w:r>
+      <w:r>
+        <w:rPr>
+          <w:rFonts w:ascii="Arial" w:hAnsi="Arial" w:cs="Arial"/>
+          <w:i/>
+          <w:iCs/>
+          <w:sz w:val="24"/>
+          <w:szCs w:val="24"/>
+          <w:lang w:val="en-US"/>
+        </w:rPr>
+        <w:t>Lehmer Generator Implementation Main Body</w:t>
+      </w:r>
+    </w:p>
+    <w:p>
+      <w:pPr>
+        <w:rPr>
+          <w:rFonts w:ascii="Arial" w:hAnsi="Arial" w:cs="Arial"/>
+          <w:sz w:val="24"/>
+          <w:szCs w:val="24"/>
+          <w:lang w:val="en-US"/>
+        </w:rPr>
+      </w:pPr>
+      <w:r>
+        <w:rPr>
+          <w:rFonts w:ascii="Arial" w:hAnsi="Arial" w:cs="Arial"/>
+          <w:sz w:val="24"/>
+          <w:szCs w:val="24"/>
+          <w:lang w:val="en-US"/>
+        </w:rPr>
+        <w:t xml:space="preserve">Much like previously, the ReturnValues list was used here to store the outputs given from the </w:t>
+      </w:r>
+      <w:r>
+        <w:rPr>
+          <w:rFonts w:ascii="Arial" w:hAnsi="Arial" w:cs="Arial"/>
+          <w:sz w:val="24"/>
+          <w:szCs w:val="24"/>
+          <w:lang w:val="en-US"/>
+        </w:rPr>
+        <w:t xml:space="preserve">functions used. </w:t>
+      </w:r>
+      <w:r>
+        <w:rPr>
+          <w:rFonts w:ascii="Arial" w:hAnsi="Arial" w:cs="Arial"/>
+          <w:sz w:val="24"/>
+          <w:szCs w:val="24"/>
+          <w:lang w:val="en-US"/>
+        </w:rPr>
+        <w:t xml:space="preserve">When called each function, as seen with IntegerVer1 in figure 29, </w:t>
+      </w:r>
+      <w:r>
+        <w:rPr>
+          <w:rFonts w:ascii="Arial" w:hAnsi="Arial" w:cs="Arial"/>
+          <w:sz w:val="24"/>
+          <w:szCs w:val="24"/>
+          <w:lang w:val="en-US"/>
+        </w:rPr>
+        <w:t xml:space="preserve">calls </w:t>
+      </w:r>
+      <w:r>
+        <w:rPr>
+          <w:rFonts w:ascii="Arial" w:hAnsi="Arial" w:cs="Arial"/>
+          <w:i/>
+          <w:iCs/>
+          <w:sz w:val="24"/>
+          <w:szCs w:val="24"/>
+          <w:lang w:val="en-US"/>
+        </w:rPr>
+        <w:t>ReturnValues</w:t>
+      </w:r>
+      <w:r>
+        <w:rPr>
+          <w:rFonts w:ascii="Arial" w:hAnsi="Arial" w:cs="Arial"/>
+          <w:sz w:val="24"/>
+          <w:szCs w:val="24"/>
+          <w:lang w:val="en-US"/>
+        </w:rPr>
+        <w:t xml:space="preserve"> by reference meaning that </w:t>
+      </w:r>
+      <w:r>
+        <w:rPr>
+          <w:rFonts w:ascii="Arial" w:hAnsi="Arial" w:cs="Arial"/>
+          <w:sz w:val="24"/>
+          <w:szCs w:val="24"/>
+          <w:lang w:val="en-US"/>
+        </w:rPr>
+        <w:t>each function has direct access to the list</w:t>
+      </w:r>
+      <w:r>
+        <w:rPr>
+          <w:rFonts w:ascii="Arial" w:hAnsi="Arial" w:cs="Arial"/>
+          <w:sz w:val="24"/>
+          <w:szCs w:val="24"/>
+          <w:lang w:val="en-US"/>
+        </w:rPr>
+        <w:t xml:space="preserve"> instead of needing </w:t>
+      </w:r>
+      <w:r>
+        <w:rPr>
+          <w:rFonts w:ascii="Arial" w:hAnsi="Arial" w:cs="Arial"/>
+          <w:sz w:val="24"/>
+          <w:szCs w:val="24"/>
+          <w:lang w:val="en-US"/>
+        </w:rPr>
+        <w:t xml:space="preserve">four different lists to store each </w:t>
+      </w:r>
+      <w:r>
+        <w:rPr>
+          <w:rFonts w:ascii="Arial" w:hAnsi="Arial" w:cs="Arial"/>
+          <w:sz w:val="24"/>
+          <w:szCs w:val="24"/>
+          <w:lang w:val="en-US"/>
+        </w:rPr>
+        <w:t>generator’s</w:t>
+      </w:r>
+      <w:r>
+        <w:rPr>
+          <w:rFonts w:ascii="Arial" w:hAnsi="Arial" w:cs="Arial"/>
+          <w:sz w:val="24"/>
+          <w:szCs w:val="24"/>
+          <w:lang w:val="en-US"/>
+        </w:rPr>
+        <w:t xml:space="preserve"> </w:t>
+      </w:r>
+      <w:r>
+        <w:rPr>
+          <w:rFonts w:ascii="Arial" w:hAnsi="Arial" w:cs="Arial"/>
+          <w:sz w:val="24"/>
+          <w:szCs w:val="24"/>
+          <w:lang w:val="en-US"/>
+        </w:rPr>
+        <w:t>output</w:t>
+      </w:r>
+      <w:r>
+        <w:rPr>
+          <w:rFonts w:ascii="Arial" w:hAnsi="Arial" w:cs="Arial"/>
+          <w:sz w:val="24"/>
+          <w:szCs w:val="24"/>
+          <w:lang w:val="en-US"/>
+        </w:rPr>
+        <w:t xml:space="preserve">. </w:t>
+      </w:r>
+      <w:r>
+        <w:rPr>
+          <w:rFonts w:ascii="Arial" w:hAnsi="Arial" w:cs="Arial"/>
+          <w:i/>
+          <w:iCs/>
+          <w:sz w:val="24"/>
+          <w:szCs w:val="24"/>
+          <w:lang w:val="en-US"/>
+        </w:rPr>
+        <w:t>ReturnValues</w:t>
+      </w:r>
+      <w:r>
+        <w:rPr>
+          <w:rFonts w:ascii="Arial" w:hAnsi="Arial" w:cs="Arial"/>
+          <w:sz w:val="24"/>
+          <w:szCs w:val="24"/>
+          <w:lang w:val="en-US"/>
+        </w:rPr>
+        <w:t xml:space="preserve"> is also </w:t>
+      </w:r>
+      <w:r>
+        <w:rPr>
+          <w:rFonts w:ascii="Arial" w:hAnsi="Arial" w:cs="Arial"/>
+          <w:sz w:val="24"/>
+          <w:szCs w:val="24"/>
+          <w:lang w:val="en-US"/>
+        </w:rPr>
+        <w:t xml:space="preserve">given to the user through a print command and exported to a </w:t>
+      </w:r>
+      <w:r>
+        <w:rPr>
+          <w:rFonts w:ascii="Arial" w:hAnsi="Arial" w:cs="Arial"/>
+          <w:sz w:val="24"/>
+          <w:szCs w:val="24"/>
+          <w:lang w:val="en-US"/>
+        </w:rPr>
+        <w:t>JSON file</w:t>
+      </w:r>
+      <w:r>
+        <w:rPr>
+          <w:rFonts w:ascii="Arial" w:hAnsi="Arial" w:cs="Arial"/>
+          <w:sz w:val="24"/>
+          <w:szCs w:val="24"/>
+          <w:lang w:val="en-US"/>
+        </w:rPr>
+        <w:t xml:space="preserve"> </w:t>
+      </w:r>
+      <w:r>
+        <w:rPr>
+          <w:rFonts w:ascii="Arial" w:hAnsi="Arial" w:cs="Arial"/>
+          <w:sz w:val="24"/>
+          <w:szCs w:val="24"/>
+          <w:lang w:val="en-US"/>
+        </w:rPr>
+        <w:t xml:space="preserve">using the </w:t>
+      </w:r>
+      <w:r>
+        <w:rPr>
+          <w:rFonts w:ascii="Arial" w:hAnsi="Arial" w:cs="Arial"/>
+          <w:sz w:val="24"/>
+          <w:szCs w:val="24"/>
+          <w:lang w:val="en-US"/>
+        </w:rPr>
+        <w:t xml:space="preserve">serialise functions provided by </w:t>
+      </w:r>
+      <w:r>
+        <w:rPr>
+          <w:rFonts w:ascii="Arial" w:hAnsi="Arial" w:cs="Arial"/>
+          <w:sz w:val="24"/>
+          <w:szCs w:val="24"/>
+          <w:lang w:val="en-US"/>
+        </w:rPr>
+        <w:t xml:space="preserve">the </w:t>
+      </w:r>
+      <w:r>
+        <w:rPr>
+          <w:rFonts w:ascii="Arial" w:hAnsi="Arial" w:cs="Arial"/>
+          <w:sz w:val="24"/>
+          <w:szCs w:val="24"/>
+          <w:lang w:val="en-US"/>
+        </w:rPr>
+        <w:t>Newtonsoft.Json</w:t>
+      </w:r>
+      <w:r>
+        <w:rPr>
+          <w:rFonts w:ascii="Arial" w:hAnsi="Arial" w:cs="Arial"/>
+          <w:sz w:val="24"/>
+          <w:szCs w:val="24"/>
+          <w:lang w:val="en-US"/>
+        </w:rPr>
+        <w:t xml:space="preserve"> library.</w:t>
+      </w:r>
+      <w:r>
+        <w:rPr>
+          <w:rFonts w:ascii="Arial" w:hAnsi="Arial" w:cs="Arial"/>
+          <w:sz w:val="24"/>
+          <w:szCs w:val="24"/>
+          <w:lang w:val="en-US"/>
+        </w:rPr>
+        <w:t xml:space="preserve"> </w:t>
+      </w:r>
+    </w:p>
+    <w:p>
+      <w:pPr>
+        <w:rPr>
+          <w:rFonts w:ascii="Arial" w:hAnsi="Arial" w:cs="Arial"/>
+          <w:sz w:val="24"/>
+          <w:szCs w:val="24"/>
+          <w:lang w:val="en-US"/>
+        </w:rPr>
+      </w:pPr>
+      <w:r>
+        <w:rPr>
+          <w:noProof/>
+        </w:rPr>
+        <w:drawing>
+          <wp:inline distT="0" distB="0" distL="0" distR="0" wp14:anchorId="307C8841" wp14:editId="189CA1FB">
+            <wp:extent cx="5731510" cy="2472055"/>
+            <wp:effectExtent l="0" t="0" r="2540" b="4445"/>
+            <wp:docPr id="521629468" name="Picture 1" descr="A screenshot of a computer program&#10;&#10;Description automatically generated"/>
+            <wp:cNvGraphicFramePr>
+              <a:graphicFrameLocks xmlns:a="http://schemas.openxmlformats.org/drawingml/2006/main" noChangeAspect="1"/>
+            </wp:cNvGraphicFramePr>
+            <a:graphic xmlns:a="http://schemas.openxmlformats.org/drawingml/2006/main">
+              <a:graphicData uri="http://schemas.openxmlformats.org/drawingml/2006/picture">
+                <pic:pic xmlns:pic="http://schemas.openxmlformats.org/drawingml/2006/picture">
+                  <pic:nvPicPr>
+                    <pic:cNvPr id="521629468" name="Picture 1" descr="A screenshot of a computer program&#10;&#10;Description automatically generated"/>
+                    <pic:cNvPicPr/>
+                  </pic:nvPicPr>
+                  <pic:blipFill>
+                    <a:blip r:embed="rId34"/>
+                    <a:stretch>
+                      <a:fillRect/>
+                    </a:stretch>
+                  </pic:blipFill>
+                  <pic:spPr>
+                    <a:xfrm>
+                      <a:off x="0" y="0"/>
+                      <a:ext cx="5731510" cy="2472055"/>
+                    </a:xfrm>
+                    <a:prstGeom prst="rect">
+                      <a:avLst/>
+                    </a:prstGeom>
+                  </pic:spPr>
+                </pic:pic>
+              </a:graphicData>
+            </a:graphic>
+          </wp:inline>
+        </w:drawing>
+      </w:r>
+    </w:p>
+    <w:p>
+      <w:pPr>
+        <w:rPr>
+          <w:rFonts w:ascii="Arial" w:hAnsi="Arial" w:cs="Arial"/>
+          <w:i/>
+          <w:iCs/>
+          <w:sz w:val="24"/>
+          <w:szCs w:val="24"/>
+          <w:lang w:val="en-US"/>
+        </w:rPr>
+      </w:pPr>
+      <w:r>
+        <w:rPr>
+          <w:rFonts w:ascii="Arial" w:hAnsi="Arial" w:cs="Arial"/>
+          <w:i/>
+          <w:iCs/>
+          <w:sz w:val="24"/>
+          <w:szCs w:val="24"/>
+          <w:lang w:val="en-US"/>
+        </w:rPr>
+        <w:t>Figure 30. A screenshot of the IntegerVer1 Implementation</w:t>
+      </w:r>
+    </w:p>
+    <w:p>
+      <w:pPr>
+        <w:rPr>
+          <w:rFonts w:ascii="Arial" w:hAnsi="Arial" w:cs="Arial"/>
+          <w:sz w:val="24"/>
+          <w:szCs w:val="24"/>
+          <w:lang w:val="en-US"/>
+        </w:rPr>
+      </w:pPr>
+      <w:r>
+        <w:rPr>
+          <w:rFonts w:ascii="Arial" w:hAnsi="Arial" w:cs="Arial"/>
+          <w:sz w:val="24"/>
+          <w:szCs w:val="24"/>
+          <w:lang w:val="en-US"/>
+        </w:rPr>
+        <w:t xml:space="preserve">Figure 30 shows </w:t>
+      </w:r>
+      <w:r>
+        <w:rPr>
+          <w:rFonts w:ascii="Arial" w:hAnsi="Arial" w:cs="Arial"/>
+          <w:sz w:val="24"/>
+          <w:szCs w:val="24"/>
+          <w:lang w:val="en-US"/>
+        </w:rPr>
+        <w:t xml:space="preserve">IntegerVer1, a function </w:t>
+      </w:r>
+      <w:r>
+        <w:rPr>
+          <w:rFonts w:ascii="Arial" w:hAnsi="Arial" w:cs="Arial"/>
+          <w:sz w:val="24"/>
+          <w:szCs w:val="24"/>
+          <w:lang w:val="en-US"/>
+        </w:rPr>
+        <w:t xml:space="preserve">housing the first </w:t>
+      </w:r>
+      <w:r>
+        <w:rPr>
+          <w:rFonts w:ascii="Arial" w:hAnsi="Arial" w:cs="Arial"/>
+          <w:sz w:val="24"/>
+          <w:szCs w:val="24"/>
+          <w:lang w:val="en-US"/>
+        </w:rPr>
+        <w:t xml:space="preserve">integer based Lehmer </w:t>
+      </w:r>
+      <w:r>
+        <w:rPr>
+          <w:rFonts w:ascii="Arial" w:hAnsi="Arial" w:cs="Arial"/>
+          <w:sz w:val="24"/>
+          <w:szCs w:val="24"/>
+          <w:lang w:val="en-US"/>
+        </w:rPr>
+        <w:t xml:space="preserve">algorithm. </w:t>
+      </w:r>
+      <w:r>
+        <w:rPr>
+          <w:rFonts w:ascii="Arial" w:hAnsi="Arial" w:cs="Arial"/>
+          <w:sz w:val="24"/>
+          <w:szCs w:val="24"/>
+          <w:lang w:val="en-US"/>
+        </w:rPr>
+        <w:t xml:space="preserve">After ensuring that the </w:t>
+      </w:r>
+      <w:r>
+        <w:rPr>
+          <w:rFonts w:ascii="Arial" w:hAnsi="Arial" w:cs="Arial"/>
+          <w:i/>
+          <w:iCs/>
+          <w:sz w:val="24"/>
+          <w:szCs w:val="24"/>
+          <w:lang w:val="en-US"/>
+        </w:rPr>
+        <w:t>Values</w:t>
+      </w:r>
+      <w:r>
+        <w:rPr>
+          <w:rFonts w:ascii="Arial" w:hAnsi="Arial" w:cs="Arial"/>
+          <w:sz w:val="24"/>
+          <w:szCs w:val="24"/>
+          <w:lang w:val="en-US"/>
+        </w:rPr>
+        <w:t xml:space="preserve"> list, which </w:t>
+      </w:r>
+      <w:r>
+        <w:rPr>
+          <w:rFonts w:ascii="Arial" w:hAnsi="Arial" w:cs="Arial"/>
+          <w:sz w:val="24"/>
+          <w:szCs w:val="24"/>
+          <w:lang w:val="en-US"/>
+        </w:rPr>
+        <w:t xml:space="preserve">is linked to </w:t>
+      </w:r>
+      <w:r>
+        <w:rPr>
+          <w:rFonts w:ascii="Arial" w:hAnsi="Arial" w:cs="Arial"/>
+          <w:i/>
+          <w:iCs/>
+          <w:sz w:val="24"/>
+          <w:szCs w:val="24"/>
+          <w:lang w:val="en-US"/>
+        </w:rPr>
+        <w:t>ReturnValues</w:t>
+      </w:r>
+      <w:r>
+        <w:rPr>
+          <w:rFonts w:ascii="Arial" w:hAnsi="Arial" w:cs="Arial"/>
+          <w:sz w:val="24"/>
+          <w:szCs w:val="24"/>
+          <w:lang w:val="en-US"/>
+        </w:rPr>
+        <w:t>,</w:t>
+      </w:r>
+      <w:r>
+        <w:rPr>
+          <w:rFonts w:ascii="Arial" w:hAnsi="Arial" w:cs="Arial"/>
+          <w:sz w:val="24"/>
+          <w:szCs w:val="24"/>
+          <w:lang w:val="en-US"/>
+        </w:rPr>
+        <w:t xml:space="preserve"> is empty</w:t>
+      </w:r>
+      <w:r>
+        <w:rPr>
+          <w:rFonts w:ascii="Arial" w:hAnsi="Arial" w:cs="Arial"/>
+          <w:sz w:val="24"/>
+          <w:szCs w:val="24"/>
+          <w:lang w:val="en-US"/>
+        </w:rPr>
+        <w:t xml:space="preserve"> the constants A </w:t>
+      </w:r>
+      <w:r>
+        <w:rPr>
+          <w:rFonts w:ascii="Arial" w:hAnsi="Arial" w:cs="Arial"/>
+          <w:sz w:val="24"/>
+          <w:szCs w:val="24"/>
+          <w:lang w:val="en-US"/>
+        </w:rPr>
+        <w:t xml:space="preserve">(the seed multiplier) </w:t>
+      </w:r>
+      <w:r>
+        <w:rPr>
+          <w:rFonts w:ascii="Arial" w:hAnsi="Arial" w:cs="Arial"/>
+          <w:sz w:val="24"/>
+          <w:szCs w:val="24"/>
+          <w:lang w:val="en-US"/>
+        </w:rPr>
+        <w:t>and M</w:t>
+      </w:r>
+      <w:r>
+        <w:rPr>
+          <w:rFonts w:ascii="Arial" w:hAnsi="Arial" w:cs="Arial"/>
+          <w:sz w:val="24"/>
+          <w:szCs w:val="24"/>
+          <w:lang w:val="en-US"/>
+        </w:rPr>
+        <w:t xml:space="preserve"> (</w:t>
+      </w:r>
+      <w:r>
+        <w:rPr>
+          <w:rFonts w:ascii="Arial" w:hAnsi="Arial" w:cs="Arial"/>
+          <w:sz w:val="24"/>
+          <w:szCs w:val="24"/>
+          <w:lang w:val="en-US"/>
+        </w:rPr>
+        <w:t>the modifier)</w:t>
+      </w:r>
+      <w:r>
+        <w:rPr>
+          <w:rFonts w:ascii="Arial" w:hAnsi="Arial" w:cs="Arial"/>
+          <w:sz w:val="24"/>
+          <w:szCs w:val="24"/>
+          <w:lang w:val="en-US"/>
+        </w:rPr>
+        <w:t xml:space="preserve"> are declared.</w:t>
+      </w:r>
+      <w:r>
+        <w:rPr>
+          <w:rFonts w:ascii="Arial" w:hAnsi="Arial" w:cs="Arial"/>
+          <w:sz w:val="24"/>
+          <w:szCs w:val="24"/>
+          <w:lang w:val="en-US"/>
+        </w:rPr>
+        <w:t xml:space="preserve"> </w:t>
+      </w:r>
+      <w:r>
+        <w:rPr>
+          <w:rFonts w:ascii="Arial" w:hAnsi="Arial" w:cs="Arial"/>
+          <w:sz w:val="24"/>
+          <w:szCs w:val="24"/>
+          <w:lang w:val="en-US"/>
+        </w:rPr>
+        <w:t xml:space="preserve">As mentioned </w:t>
+      </w:r>
+      <w:r>
+        <w:rPr>
+          <w:rFonts w:ascii="Arial" w:hAnsi="Arial" w:cs="Arial"/>
+          <w:sz w:val="24"/>
+          <w:szCs w:val="24"/>
+          <w:lang w:val="en-US"/>
+        </w:rPr>
+        <w:t>previously (</w:t>
+      </w:r>
+      <w:r>
+        <w:rPr>
+          <w:rFonts w:ascii="Arial" w:hAnsi="Arial" w:cs="Arial"/>
+          <w:b/>
+          <w:bCs/>
+          <w:sz w:val="24"/>
+          <w:szCs w:val="24"/>
+          <w:lang w:val="en-US"/>
+        </w:rPr>
+        <w:t>see Section X</w:t>
+      </w:r>
+      <w:r>
+        <w:rPr>
+          <w:rFonts w:ascii="Arial" w:hAnsi="Arial" w:cs="Arial"/>
+          <w:sz w:val="24"/>
+          <w:szCs w:val="24"/>
+          <w:lang w:val="en-US"/>
+        </w:rPr>
+        <w:t>)</w:t>
+      </w:r>
+      <w:r>
+        <w:rPr>
+          <w:rFonts w:ascii="Arial" w:hAnsi="Arial" w:cs="Arial"/>
+          <w:sz w:val="24"/>
+          <w:szCs w:val="24"/>
+          <w:lang w:val="en-US"/>
+        </w:rPr>
+        <w:t xml:space="preserve"> the given seed multiplier </w:t>
+      </w:r>
+      <w:r>
+        <w:rPr>
+          <w:rFonts w:ascii="Arial" w:hAnsi="Arial" w:cs="Arial"/>
+          <w:sz w:val="24"/>
+          <w:szCs w:val="24"/>
+          <w:lang w:val="en-US"/>
+        </w:rPr>
+        <w:t xml:space="preserve">used for this investigation </w:t>
+      </w:r>
+      <w:r>
+        <w:rPr>
+          <w:rFonts w:ascii="Arial" w:hAnsi="Arial" w:cs="Arial"/>
+          <w:sz w:val="24"/>
+          <w:szCs w:val="24"/>
+          <w:lang w:val="en-US"/>
+        </w:rPr>
+        <w:t xml:space="preserve">is </w:t>
+      </w:r>
+      <w:r>
+        <w:rPr>
+          <w:rFonts w:ascii="Arial" w:hAnsi="Arial" w:cs="Arial"/>
+          <w:sz w:val="24"/>
+          <w:szCs w:val="24"/>
+          <w:lang w:val="en-US"/>
+        </w:rPr>
+        <w:t xml:space="preserve">the newer </w:t>
+      </w:r>
+      <w:r>
+        <w:rPr>
+          <w:rFonts w:ascii="Arial" w:hAnsi="Arial" w:cs="Arial"/>
+          <w:sz w:val="24"/>
+          <w:szCs w:val="24"/>
+          <w:lang w:val="en-US"/>
+        </w:rPr>
+        <w:t>48271</w:t>
+      </w:r>
+      <w:r>
+        <w:rPr>
+          <w:rFonts w:ascii="Arial" w:hAnsi="Arial" w:cs="Arial"/>
+          <w:sz w:val="24"/>
+          <w:szCs w:val="24"/>
+          <w:lang w:val="en-US"/>
+        </w:rPr>
+        <w:t xml:space="preserve"> because </w:t>
+      </w:r>
+      <w:r>
+        <w:rPr>
+          <w:rFonts w:ascii="Arial" w:hAnsi="Arial" w:cs="Arial"/>
+          <w:sz w:val="24"/>
+          <w:szCs w:val="24"/>
+          <w:lang w:val="en-US"/>
+        </w:rPr>
+        <w:t xml:space="preserve">this value </w:t>
+      </w:r>
+      <w:r>
+        <w:rPr>
+          <w:rFonts w:ascii="Arial" w:hAnsi="Arial" w:cs="Arial"/>
+          <w:sz w:val="24"/>
+          <w:szCs w:val="24"/>
+          <w:lang w:val="en-US"/>
+        </w:rPr>
+        <w:t>provides a more accurate</w:t>
+      </w:r>
+      <w:r>
+        <w:rPr>
+          <w:rFonts w:ascii="Arial" w:hAnsi="Arial" w:cs="Arial"/>
+          <w:sz w:val="24"/>
+          <w:szCs w:val="24"/>
+          <w:lang w:val="en-US"/>
+        </w:rPr>
+        <w:t xml:space="preserve"> </w:t>
+      </w:r>
+      <w:r>
+        <w:rPr>
+          <w:rFonts w:ascii="Arial" w:hAnsi="Arial" w:cs="Arial"/>
+          <w:sz w:val="24"/>
+          <w:szCs w:val="24"/>
+          <w:lang w:val="en-US"/>
+        </w:rPr>
+        <w:t>simulat</w:t>
+      </w:r>
+      <w:r>
+        <w:rPr>
+          <w:rFonts w:ascii="Arial" w:hAnsi="Arial" w:cs="Arial"/>
+          <w:sz w:val="24"/>
+          <w:szCs w:val="24"/>
+          <w:lang w:val="en-US"/>
+        </w:rPr>
+        <w:t>ion of</w:t>
+      </w:r>
+      <w:r>
+        <w:rPr>
+          <w:rFonts w:ascii="Arial" w:hAnsi="Arial" w:cs="Arial"/>
+          <w:sz w:val="24"/>
+          <w:szCs w:val="24"/>
+          <w:lang w:val="en-US"/>
+        </w:rPr>
+        <w:t xml:space="preserve"> true random </w:t>
+      </w:r>
+      <w:r>
+        <w:rPr>
+          <w:rFonts w:ascii="Arial" w:hAnsi="Arial" w:cs="Arial"/>
+          <w:sz w:val="24"/>
+          <w:szCs w:val="24"/>
+          <w:lang w:val="en-US"/>
+        </w:rPr>
+        <w:t>sequencing</w:t>
+      </w:r>
+      <w:r>
+        <w:rPr>
+          <w:rFonts w:ascii="Arial" w:hAnsi="Arial" w:cs="Arial"/>
+          <w:sz w:val="24"/>
+          <w:szCs w:val="24"/>
+          <w:lang w:val="en-US"/>
+        </w:rPr>
+        <w:t>.</w:t>
+      </w:r>
+      <w:r>
+        <w:rPr>
+          <w:rFonts w:ascii="Arial" w:hAnsi="Arial" w:cs="Arial"/>
+          <w:sz w:val="24"/>
+          <w:szCs w:val="24"/>
+          <w:lang w:val="en-US"/>
+        </w:rPr>
+        <w:t xml:space="preserve"> </w:t>
+      </w:r>
+      <w:r>
+        <w:rPr>
+          <w:rFonts w:ascii="Arial" w:hAnsi="Arial" w:cs="Arial"/>
+          <w:sz w:val="24"/>
+          <w:szCs w:val="24"/>
+          <w:lang w:val="en-US"/>
+        </w:rPr>
+        <w:t xml:space="preserve">The seed is also </w:t>
+      </w:r>
+      <w:r>
+        <w:rPr>
+          <w:rFonts w:ascii="Arial" w:hAnsi="Arial" w:cs="Arial"/>
+          <w:sz w:val="24"/>
+          <w:szCs w:val="24"/>
+          <w:lang w:val="en-US"/>
+        </w:rPr>
+        <w:t xml:space="preserve">hard coded for all </w:t>
+      </w:r>
+      <w:r>
+        <w:rPr>
+          <w:rFonts w:ascii="Arial" w:hAnsi="Arial" w:cs="Arial"/>
+          <w:sz w:val="24"/>
+          <w:szCs w:val="24"/>
+          <w:lang w:val="en-US"/>
+        </w:rPr>
+        <w:t xml:space="preserve">versions of the Lehmer algorithm used as </w:t>
+      </w:r>
+      <w:r>
+        <w:rPr>
+          <w:rFonts w:ascii="Arial" w:hAnsi="Arial" w:cs="Arial"/>
+          <w:sz w:val="24"/>
+          <w:szCs w:val="24"/>
+          <w:lang w:val="en-US"/>
+        </w:rPr>
+        <w:t xml:space="preserve">the algorithm doesn’t </w:t>
+      </w:r>
+      <w:r>
+        <w:rPr>
+          <w:rFonts w:ascii="Arial" w:hAnsi="Arial" w:cs="Arial"/>
+          <w:sz w:val="24"/>
+          <w:szCs w:val="24"/>
+          <w:lang w:val="en-US"/>
+        </w:rPr>
+        <w:t>have</w:t>
+      </w:r>
+      <w:r>
+        <w:rPr>
+          <w:rFonts w:ascii="Arial" w:hAnsi="Arial" w:cs="Arial"/>
+          <w:sz w:val="24"/>
+          <w:szCs w:val="24"/>
+          <w:lang w:val="en-US"/>
+        </w:rPr>
+        <w:t xml:space="preserve"> a default seed </w:t>
+      </w:r>
+      <w:r>
+        <w:rPr>
+          <w:rFonts w:ascii="Arial" w:hAnsi="Arial" w:cs="Arial"/>
+          <w:sz w:val="24"/>
+          <w:szCs w:val="24"/>
+          <w:lang w:val="en-US"/>
+        </w:rPr>
+        <w:t xml:space="preserve">and the </w:t>
+      </w:r>
+      <w:r>
+        <w:rPr>
+          <w:rFonts w:ascii="Arial" w:hAnsi="Arial" w:cs="Arial"/>
+          <w:sz w:val="24"/>
+          <w:szCs w:val="24"/>
+          <w:lang w:val="en-US"/>
+        </w:rPr>
+        <w:t xml:space="preserve">method outlined by </w:t>
+      </w:r>
+      <w:r>
+        <w:rPr>
+          <w:rFonts w:ascii="Arial" w:hAnsi="Arial" w:cs="Arial"/>
+          <w:sz w:val="24"/>
+          <w:szCs w:val="24"/>
+          <w:lang w:val="en-US"/>
+        </w:rPr>
+        <w:t xml:space="preserve">Park and Miller </w:t>
+      </w:r>
+      <w:r>
+        <w:rPr>
+          <w:rFonts w:ascii="Arial" w:hAnsi="Arial" w:cs="Arial"/>
+          <w:sz w:val="24"/>
+          <w:szCs w:val="24"/>
+          <w:lang w:val="en-US"/>
+        </w:rPr>
+        <w:t xml:space="preserve">states that the only requirement for a </w:t>
+      </w:r>
+      <w:r>
+        <w:rPr>
+          <w:rFonts w:ascii="Arial" w:hAnsi="Arial" w:cs="Arial"/>
+          <w:sz w:val="24"/>
+          <w:szCs w:val="24"/>
+          <w:lang w:val="en-US"/>
+        </w:rPr>
+        <w:t>reliable</w:t>
+      </w:r>
+      <w:r>
+        <w:rPr>
+          <w:rFonts w:ascii="Arial" w:hAnsi="Arial" w:cs="Arial"/>
+          <w:sz w:val="24"/>
+          <w:szCs w:val="24"/>
+          <w:lang w:val="en-US"/>
+        </w:rPr>
+        <w:t xml:space="preserve"> </w:t>
+      </w:r>
+      <w:r>
+        <w:rPr>
+          <w:rFonts w:ascii="Arial" w:hAnsi="Arial" w:cs="Arial"/>
+          <w:sz w:val="24"/>
+          <w:szCs w:val="24"/>
+          <w:lang w:val="en-US"/>
+        </w:rPr>
+        <w:lastRenderedPageBreak/>
+        <w:t>seed</w:t>
+      </w:r>
+      <w:r>
+        <w:rPr>
+          <w:rFonts w:ascii="Arial" w:hAnsi="Arial" w:cs="Arial"/>
+          <w:sz w:val="24"/>
+          <w:szCs w:val="24"/>
+          <w:lang w:val="en-US"/>
+        </w:rPr>
+        <w:t xml:space="preserve"> is a length of 8-10 characters.</w:t>
+      </w:r>
+      <w:r>
+        <w:rPr>
+          <w:rFonts w:ascii="Arial" w:hAnsi="Arial" w:cs="Arial"/>
+          <w:sz w:val="24"/>
+          <w:szCs w:val="24"/>
+          <w:lang w:val="en-US"/>
+        </w:rPr>
+        <w:t xml:space="preserve"> </w:t>
+      </w:r>
+      <w:r>
+        <w:rPr>
+          <w:rFonts w:ascii="Arial" w:hAnsi="Arial" w:cs="Arial"/>
+          <w:sz w:val="24"/>
+          <w:szCs w:val="24"/>
+          <w:lang w:val="en-US"/>
+        </w:rPr>
+        <w:t xml:space="preserve">Within a 500 iteration for loop, </w:t>
+      </w:r>
+      <w:r>
+        <w:rPr>
+          <w:rFonts w:ascii="Arial" w:hAnsi="Arial" w:cs="Arial"/>
+          <w:sz w:val="24"/>
+          <w:szCs w:val="24"/>
+          <w:lang w:val="en-US"/>
+        </w:rPr>
+        <w:t xml:space="preserve">the algorithm declares a random value by </w:t>
+      </w:r>
+      <w:r>
+        <w:rPr>
+          <w:rFonts w:ascii="Arial" w:hAnsi="Arial" w:cs="Arial"/>
+          <w:sz w:val="24"/>
+          <w:szCs w:val="24"/>
+          <w:lang w:val="en-US"/>
+        </w:rPr>
+        <w:t xml:space="preserve">taking the result of </w:t>
+      </w:r>
+      <w:r>
+        <w:rPr>
+          <w:rFonts w:ascii="Arial" w:hAnsi="Arial" w:cs="Arial"/>
+          <w:sz w:val="24"/>
+          <w:szCs w:val="24"/>
+          <w:lang w:val="en-US"/>
+        </w:rPr>
+        <w:t>A multiplied by the seed</w:t>
+      </w:r>
+      <w:r>
+        <w:rPr>
+          <w:rFonts w:ascii="Arial" w:hAnsi="Arial" w:cs="Arial"/>
+          <w:sz w:val="24"/>
+          <w:szCs w:val="24"/>
+          <w:lang w:val="en-US"/>
+        </w:rPr>
+        <w:t xml:space="preserve"> </w:t>
+      </w:r>
+      <w:r>
+        <w:rPr>
+          <w:rFonts w:ascii="Arial" w:hAnsi="Arial" w:cs="Arial"/>
+          <w:sz w:val="24"/>
+          <w:szCs w:val="24"/>
+          <w:lang w:val="en-US"/>
+        </w:rPr>
+        <w:t>then dividing by M to determine the modulus.</w:t>
+      </w:r>
+      <w:r>
+        <w:rPr>
+          <w:rFonts w:ascii="Arial" w:hAnsi="Arial" w:cs="Arial"/>
+          <w:sz w:val="24"/>
+          <w:szCs w:val="24"/>
+          <w:lang w:val="en-US"/>
+        </w:rPr>
+        <w:t xml:space="preserve"> This value is then </w:t>
+      </w:r>
+      <w:r>
+        <w:rPr>
+          <w:rFonts w:ascii="Arial" w:hAnsi="Arial" w:cs="Arial"/>
+          <w:sz w:val="24"/>
+          <w:szCs w:val="24"/>
+          <w:lang w:val="en-US"/>
+        </w:rPr>
+        <w:t>converted to a double</w:t>
+      </w:r>
+      <w:r>
+        <w:rPr>
+          <w:rFonts w:ascii="Arial" w:hAnsi="Arial" w:cs="Arial"/>
+          <w:sz w:val="24"/>
+          <w:szCs w:val="24"/>
+          <w:lang w:val="en-US"/>
+        </w:rPr>
+        <w:t xml:space="preserve"> (this was done due to </w:t>
+      </w:r>
+      <w:r>
+        <w:rPr>
+          <w:rFonts w:ascii="Arial" w:hAnsi="Arial" w:cs="Arial"/>
+          <w:sz w:val="24"/>
+          <w:szCs w:val="24"/>
+          <w:lang w:val="en-US"/>
+        </w:rPr>
+        <w:t>issues with C#’s mathematics logic</w:t>
+      </w:r>
+      <w:r>
+        <w:rPr>
+          <w:rFonts w:ascii="Arial" w:hAnsi="Arial" w:cs="Arial"/>
+          <w:sz w:val="24"/>
+          <w:szCs w:val="24"/>
+          <w:lang w:val="en-US"/>
+        </w:rPr>
+        <w:t xml:space="preserve"> causing all </w:t>
+      </w:r>
+      <w:r>
+        <w:rPr>
+          <w:rFonts w:ascii="Arial" w:hAnsi="Arial" w:cs="Arial"/>
+          <w:sz w:val="24"/>
+          <w:szCs w:val="24"/>
+          <w:lang w:val="en-US"/>
+        </w:rPr>
+        <w:t>non-converted values to equal 0</w:t>
+      </w:r>
+      <w:r>
+        <w:rPr>
+          <w:rFonts w:ascii="Arial" w:hAnsi="Arial" w:cs="Arial"/>
+          <w:sz w:val="24"/>
+          <w:szCs w:val="24"/>
+          <w:lang w:val="en-US"/>
+        </w:rPr>
+        <w:t>)</w:t>
+      </w:r>
+      <w:r>
+        <w:rPr>
+          <w:rFonts w:ascii="Arial" w:hAnsi="Arial" w:cs="Arial"/>
+          <w:sz w:val="24"/>
+          <w:szCs w:val="24"/>
+          <w:lang w:val="en-US"/>
+        </w:rPr>
+        <w:t xml:space="preserve">, </w:t>
+      </w:r>
+      <w:r>
+        <w:rPr>
+          <w:rFonts w:ascii="Arial" w:hAnsi="Arial" w:cs="Arial"/>
+          <w:sz w:val="24"/>
+          <w:szCs w:val="24"/>
+          <w:lang w:val="en-US"/>
+        </w:rPr>
+        <w:t>divided by M</w:t>
+      </w:r>
+      <w:r>
+        <w:rPr>
+          <w:rFonts w:ascii="Arial" w:hAnsi="Arial" w:cs="Arial"/>
+          <w:sz w:val="24"/>
+          <w:szCs w:val="24"/>
+          <w:lang w:val="en-US"/>
+        </w:rPr>
+        <w:t>,</w:t>
+      </w:r>
+      <w:r>
+        <w:rPr>
+          <w:rFonts w:ascii="Arial" w:hAnsi="Arial" w:cs="Arial"/>
+          <w:sz w:val="24"/>
+          <w:szCs w:val="24"/>
+          <w:lang w:val="en-US"/>
+        </w:rPr>
+        <w:t xml:space="preserve"> and stored in the </w:t>
+      </w:r>
+      <w:r>
+        <w:rPr>
+          <w:rFonts w:ascii="Arial" w:hAnsi="Arial" w:cs="Arial"/>
+          <w:i/>
+          <w:iCs/>
+          <w:sz w:val="24"/>
+          <w:szCs w:val="24"/>
+          <w:lang w:val="en-US"/>
+        </w:rPr>
+        <w:t>Values</w:t>
+      </w:r>
+      <w:r>
+        <w:rPr>
+          <w:rFonts w:ascii="Arial" w:hAnsi="Arial" w:cs="Arial"/>
+          <w:sz w:val="24"/>
+          <w:szCs w:val="24"/>
+          <w:lang w:val="en-US"/>
+        </w:rPr>
+        <w:t xml:space="preserve"> list.</w:t>
+      </w:r>
+      <w:r>
+        <w:rPr>
+          <w:rFonts w:ascii="Arial" w:hAnsi="Arial" w:cs="Arial"/>
+          <w:sz w:val="24"/>
+          <w:szCs w:val="24"/>
+          <w:lang w:val="en-US"/>
+        </w:rPr>
+        <w:t xml:space="preserve"> As the </w:t>
+      </w:r>
+      <w:r>
+        <w:rPr>
+          <w:rFonts w:ascii="Arial" w:hAnsi="Arial" w:cs="Arial"/>
+          <w:sz w:val="24"/>
+          <w:szCs w:val="24"/>
+          <w:lang w:val="en-US"/>
+        </w:rPr>
+        <w:t xml:space="preserve">seed variable was interacted with and modified during these calculations, </w:t>
+      </w:r>
+      <w:r>
+        <w:rPr>
+          <w:rFonts w:ascii="Arial" w:hAnsi="Arial" w:cs="Arial"/>
+          <w:sz w:val="24"/>
+          <w:szCs w:val="24"/>
+          <w:lang w:val="en-US"/>
+        </w:rPr>
+        <w:t>during subsequent iterations th</w:t>
+      </w:r>
+      <w:r>
+        <w:rPr>
+          <w:rFonts w:ascii="Arial" w:hAnsi="Arial" w:cs="Arial"/>
+          <w:sz w:val="24"/>
+          <w:szCs w:val="24"/>
+          <w:lang w:val="en-US"/>
+        </w:rPr>
+        <w:t xml:space="preserve">is value </w:t>
+      </w:r>
+      <w:r>
+        <w:rPr>
+          <w:rFonts w:ascii="Arial" w:hAnsi="Arial" w:cs="Arial"/>
+          <w:sz w:val="24"/>
+          <w:szCs w:val="24"/>
+          <w:lang w:val="en-US"/>
+        </w:rPr>
+        <w:t xml:space="preserve">becomes the </w:t>
+      </w:r>
+      <w:r>
+        <w:rPr>
+          <w:rFonts w:ascii="Arial" w:hAnsi="Arial" w:cs="Arial"/>
+          <w:sz w:val="24"/>
+          <w:szCs w:val="24"/>
+          <w:lang w:val="en-US"/>
+        </w:rPr>
+        <w:t xml:space="preserve">new </w:t>
+      </w:r>
+      <w:r>
+        <w:rPr>
+          <w:rFonts w:ascii="Arial" w:hAnsi="Arial" w:cs="Arial"/>
+          <w:sz w:val="24"/>
+          <w:szCs w:val="24"/>
+          <w:lang w:val="en-US"/>
+        </w:rPr>
+        <w:t>base seed</w:t>
+      </w:r>
+      <w:r>
+        <w:rPr>
+          <w:rFonts w:ascii="Arial" w:hAnsi="Arial" w:cs="Arial"/>
+          <w:sz w:val="24"/>
+          <w:szCs w:val="24"/>
+          <w:lang w:val="en-US"/>
+        </w:rPr>
+        <w:t xml:space="preserve"> and is modified by further calculations</w:t>
+      </w:r>
+      <w:r>
+        <w:rPr>
+          <w:rFonts w:ascii="Arial" w:hAnsi="Arial" w:cs="Arial"/>
+          <w:sz w:val="24"/>
+          <w:szCs w:val="24"/>
+          <w:lang w:val="en-US"/>
+        </w:rPr>
+        <w:t xml:space="preserve"> leading to a</w:t>
+      </w:r>
+      <w:r>
+        <w:rPr>
+          <w:rFonts w:ascii="Arial" w:hAnsi="Arial" w:cs="Arial"/>
+          <w:sz w:val="24"/>
+          <w:szCs w:val="24"/>
+          <w:lang w:val="en-US"/>
+        </w:rPr>
+        <w:t xml:space="preserve"> constantly changing</w:t>
+      </w:r>
+      <w:r>
+        <w:rPr>
+          <w:rFonts w:ascii="Arial" w:hAnsi="Arial" w:cs="Arial"/>
+          <w:sz w:val="24"/>
+          <w:szCs w:val="24"/>
+          <w:lang w:val="en-US"/>
+        </w:rPr>
+        <w:t xml:space="preserve"> </w:t>
+      </w:r>
+      <w:r>
+        <w:rPr>
+          <w:rFonts w:ascii="Arial" w:hAnsi="Arial" w:cs="Arial"/>
+          <w:sz w:val="24"/>
+          <w:szCs w:val="24"/>
+          <w:lang w:val="en-US"/>
+        </w:rPr>
+        <w:t>pseudorandom sequence of values and seeds.</w:t>
       </w:r>
     </w:p>
     <w:sectPr>

</xml_diff>

<commit_message>
Detailed Methodology of Lehmer Implementations
</commit_message>
<xml_diff>
--- a/Report/Methodology.docx
+++ b/Report/Methodology.docx
@@ -19238,7 +19238,27 @@
           <w:szCs w:val="24"/>
           <w:lang w:val="en-US"/>
         </w:rPr>
-        <w:t xml:space="preserve">Much like previously, the ReturnValues list was used here to store the outputs given from the </w:t>
+        <w:t xml:space="preserve">Much like previously, the </w:t>
+      </w:r>
+      <w:r>
+        <w:rPr>
+          <w:rFonts w:ascii="Arial" w:hAnsi="Arial" w:cs="Arial"/>
+          <w:i/>
+          <w:iCs/>
+          <w:sz w:val="24"/>
+          <w:szCs w:val="24"/>
+          <w:lang w:val="en-US"/>
+        </w:rPr>
+        <w:t>ReturnValues</w:t>
+      </w:r>
+      <w:r>
+        <w:rPr>
+          <w:rFonts w:ascii="Arial" w:hAnsi="Arial" w:cs="Arial"/>
+          <w:sz w:val="24"/>
+          <w:szCs w:val="24"/>
+          <w:lang w:val="en-US"/>
+        </w:rPr>
+        <w:t xml:space="preserve"> list was used here to store the outputs given from the </w:t>
       </w:r>
       <w:r>
         <w:rPr>
@@ -20298,6 +20318,1320 @@
           <w:lang w:val="en-US"/>
         </w:rPr>
         <w:t>pseudorandom sequence of values and seeds.</w:t>
+      </w:r>
+    </w:p>
+    <w:p>
+      <w:pPr>
+        <w:rPr>
+          <w:rFonts w:ascii="Arial" w:hAnsi="Arial" w:cs="Arial"/>
+          <w:sz w:val="24"/>
+          <w:szCs w:val="24"/>
+          <w:lang w:val="en-US"/>
+        </w:rPr>
+      </w:pPr>
+      <w:r>
+        <w:rPr>
+          <w:noProof/>
+        </w:rPr>
+        <w:drawing>
+          <wp:inline distT="0" distB="0" distL="0" distR="0" wp14:anchorId="025CC964" wp14:editId="029501CC">
+            <wp:extent cx="3688436" cy="3476625"/>
+            <wp:effectExtent l="0" t="0" r="7620" b="0"/>
+            <wp:docPr id="2031981620" name="Picture 1" descr="A computer screen shot of a program&#10;&#10;Description automatically generated"/>
+            <wp:cNvGraphicFramePr>
+              <a:graphicFrameLocks xmlns:a="http://schemas.openxmlformats.org/drawingml/2006/main" noChangeAspect="1"/>
+            </wp:cNvGraphicFramePr>
+            <a:graphic xmlns:a="http://schemas.openxmlformats.org/drawingml/2006/main">
+              <a:graphicData uri="http://schemas.openxmlformats.org/drawingml/2006/picture">
+                <pic:pic xmlns:pic="http://schemas.openxmlformats.org/drawingml/2006/picture">
+                  <pic:nvPicPr>
+                    <pic:cNvPr id="2031981620" name="Picture 1" descr="A computer screen shot of a program&#10;&#10;Description automatically generated"/>
+                    <pic:cNvPicPr/>
+                  </pic:nvPicPr>
+                  <pic:blipFill>
+                    <a:blip r:embed="rId35"/>
+                    <a:stretch>
+                      <a:fillRect/>
+                    </a:stretch>
+                  </pic:blipFill>
+                  <pic:spPr>
+                    <a:xfrm>
+                      <a:off x="0" y="0"/>
+                      <a:ext cx="3689830" cy="3477939"/>
+                    </a:xfrm>
+                    <a:prstGeom prst="rect">
+                      <a:avLst/>
+                    </a:prstGeom>
+                  </pic:spPr>
+                </pic:pic>
+              </a:graphicData>
+            </a:graphic>
+          </wp:inline>
+        </w:drawing>
+      </w:r>
+    </w:p>
+    <w:p>
+      <w:pPr>
+        <w:rPr>
+          <w:rFonts w:ascii="Arial" w:hAnsi="Arial" w:cs="Arial"/>
+          <w:i/>
+          <w:iCs/>
+          <w:sz w:val="24"/>
+          <w:szCs w:val="24"/>
+          <w:lang w:val="en-US"/>
+        </w:rPr>
+      </w:pPr>
+      <w:r>
+        <w:rPr>
+          <w:rFonts w:ascii="Arial" w:hAnsi="Arial" w:cs="Arial"/>
+          <w:i/>
+          <w:iCs/>
+          <w:sz w:val="24"/>
+          <w:szCs w:val="24"/>
+          <w:lang w:val="en-US"/>
+        </w:rPr>
+        <w:t>Figure 31. A screenshot of the RealVer1 Implementation</w:t>
+      </w:r>
+    </w:p>
+    <w:p>
+      <w:pPr>
+        <w:rPr>
+          <w:rFonts w:ascii="Arial" w:hAnsi="Arial" w:cs="Arial"/>
+          <w:sz w:val="24"/>
+          <w:szCs w:val="24"/>
+          <w:lang w:val="en-US"/>
+        </w:rPr>
+      </w:pPr>
+      <w:r>
+        <w:rPr>
+          <w:rFonts w:ascii="Arial" w:hAnsi="Arial" w:cs="Arial"/>
+          <w:sz w:val="24"/>
+          <w:szCs w:val="24"/>
+          <w:lang w:val="en-US"/>
+        </w:rPr>
+        <w:t xml:space="preserve">The variables used for </w:t>
+      </w:r>
+      <w:r>
+        <w:rPr>
+          <w:rFonts w:ascii="Arial" w:hAnsi="Arial" w:cs="Arial"/>
+          <w:sz w:val="24"/>
+          <w:szCs w:val="24"/>
+          <w:lang w:val="en-US"/>
+        </w:rPr>
+        <w:t>the RealVer1 function</w:t>
+      </w:r>
+      <w:r>
+        <w:rPr>
+          <w:rFonts w:ascii="Arial" w:hAnsi="Arial" w:cs="Arial"/>
+          <w:sz w:val="24"/>
+          <w:szCs w:val="24"/>
+          <w:lang w:val="en-US"/>
+        </w:rPr>
+        <w:t xml:space="preserve">, besides being updated from integers to doubles, </w:t>
+      </w:r>
+      <w:r>
+        <w:rPr>
+          <w:rFonts w:ascii="Arial" w:hAnsi="Arial" w:cs="Arial"/>
+          <w:sz w:val="24"/>
+          <w:szCs w:val="24"/>
+          <w:lang w:val="en-US"/>
+        </w:rPr>
+        <w:t>were the same as in the IntegerVer1 function.</w:t>
+      </w:r>
+      <w:r>
+        <w:rPr>
+          <w:rFonts w:ascii="Arial" w:hAnsi="Arial" w:cs="Arial"/>
+          <w:sz w:val="24"/>
+          <w:szCs w:val="24"/>
+          <w:lang w:val="en-US"/>
+        </w:rPr>
+        <w:t xml:space="preserve"> When first called, the Values list was emptied</w:t>
+      </w:r>
+      <w:r>
+        <w:rPr>
+          <w:rFonts w:ascii="Arial" w:hAnsi="Arial" w:cs="Arial"/>
+          <w:sz w:val="24"/>
+          <w:szCs w:val="24"/>
+          <w:lang w:val="en-US"/>
+        </w:rPr>
+        <w:t xml:space="preserve"> and in addition to </w:t>
+      </w:r>
+      <w:r>
+        <w:rPr>
+          <w:rFonts w:ascii="Arial" w:hAnsi="Arial" w:cs="Arial"/>
+          <w:sz w:val="24"/>
+          <w:szCs w:val="24"/>
+          <w:lang w:val="en-US"/>
+        </w:rPr>
+        <w:t>A, M</w:t>
+      </w:r>
+      <w:r>
+        <w:rPr>
+          <w:rFonts w:ascii="Arial" w:hAnsi="Arial" w:cs="Arial"/>
+          <w:sz w:val="24"/>
+          <w:szCs w:val="24"/>
+          <w:lang w:val="en-US"/>
+        </w:rPr>
+        <w:t xml:space="preserve">, and seed a </w:t>
+      </w:r>
+      <w:r>
+        <w:rPr>
+          <w:rFonts w:ascii="Arial" w:hAnsi="Arial" w:cs="Arial"/>
+          <w:sz w:val="24"/>
+          <w:szCs w:val="24"/>
+          <w:lang w:val="en-US"/>
+        </w:rPr>
+        <w:t xml:space="preserve">temp variable was declared for use in </w:t>
+      </w:r>
+      <w:r>
+        <w:rPr>
+          <w:rFonts w:ascii="Arial" w:hAnsi="Arial" w:cs="Arial"/>
+          <w:sz w:val="24"/>
+          <w:szCs w:val="24"/>
+          <w:lang w:val="en-US"/>
+        </w:rPr>
+        <w:t xml:space="preserve">calculations. </w:t>
+      </w:r>
+      <w:r>
+        <w:rPr>
+          <w:rFonts w:ascii="Arial" w:hAnsi="Arial" w:cs="Arial"/>
+          <w:sz w:val="24"/>
+          <w:szCs w:val="24"/>
+          <w:lang w:val="en-US"/>
+        </w:rPr>
+        <w:t xml:space="preserve">A for loop </w:t>
+      </w:r>
+      <w:r>
+        <w:rPr>
+          <w:rFonts w:ascii="Arial" w:hAnsi="Arial" w:cs="Arial"/>
+          <w:sz w:val="24"/>
+          <w:szCs w:val="24"/>
+          <w:lang w:val="en-US"/>
+        </w:rPr>
+        <w:t xml:space="preserve">containing </w:t>
+      </w:r>
+      <w:r>
+        <w:rPr>
+          <w:rFonts w:ascii="Arial" w:hAnsi="Arial" w:cs="Arial"/>
+          <w:sz w:val="24"/>
+          <w:szCs w:val="24"/>
+          <w:lang w:val="en-US"/>
+        </w:rPr>
+        <w:t>a modified</w:t>
+      </w:r>
+      <w:r>
+        <w:rPr>
+          <w:rFonts w:ascii="Arial" w:hAnsi="Arial" w:cs="Arial"/>
+          <w:sz w:val="24"/>
+          <w:szCs w:val="24"/>
+          <w:lang w:val="en-US"/>
+        </w:rPr>
+        <w:t xml:space="preserve"> Lehmer algorithm was then called. </w:t>
+      </w:r>
+      <w:r>
+        <w:rPr>
+          <w:rFonts w:ascii="Arial" w:hAnsi="Arial" w:cs="Arial"/>
+          <w:sz w:val="24"/>
+          <w:szCs w:val="24"/>
+          <w:lang w:val="en-US"/>
+        </w:rPr>
+        <w:t>First,</w:t>
+      </w:r>
+      <w:r>
+        <w:rPr>
+          <w:rFonts w:ascii="Arial" w:hAnsi="Arial" w:cs="Arial"/>
+          <w:sz w:val="24"/>
+          <w:szCs w:val="24"/>
+          <w:lang w:val="en-US"/>
+        </w:rPr>
+        <w:t xml:space="preserve"> temp was altered to hold the result of </w:t>
+      </w:r>
+      <w:r>
+        <w:rPr>
+          <w:rFonts w:ascii="Arial" w:hAnsi="Arial" w:cs="Arial"/>
+          <w:sz w:val="24"/>
+          <w:szCs w:val="24"/>
+          <w:lang w:val="en-US"/>
+        </w:rPr>
+        <w:t>A</w:t>
+      </w:r>
+      <w:r>
+        <w:rPr>
+          <w:rFonts w:ascii="Arial" w:hAnsi="Arial" w:cs="Arial"/>
+          <w:sz w:val="24"/>
+          <w:szCs w:val="24"/>
+          <w:lang w:val="en-US"/>
+        </w:rPr>
+        <w:t xml:space="preserve"> *</w:t>
+      </w:r>
+      <w:r>
+        <w:rPr>
+          <w:rFonts w:ascii="Arial" w:hAnsi="Arial" w:cs="Arial"/>
+          <w:sz w:val="24"/>
+          <w:szCs w:val="24"/>
+          <w:lang w:val="en-US"/>
+        </w:rPr>
+        <w:t xml:space="preserve"> seed. </w:t>
+      </w:r>
+      <w:r>
+        <w:rPr>
+          <w:rFonts w:ascii="Arial" w:hAnsi="Arial" w:cs="Arial"/>
+          <w:sz w:val="24"/>
+          <w:szCs w:val="24"/>
+          <w:lang w:val="en-US"/>
+        </w:rPr>
+        <w:t xml:space="preserve">Then </w:t>
+      </w:r>
+      <w:r>
+        <w:rPr>
+          <w:rFonts w:ascii="Arial" w:hAnsi="Arial" w:cs="Arial"/>
+          <w:sz w:val="24"/>
+          <w:szCs w:val="24"/>
+          <w:lang w:val="en-US"/>
+        </w:rPr>
+        <w:t xml:space="preserve">the </w:t>
+      </w:r>
+      <w:r>
+        <w:rPr>
+          <w:rFonts w:ascii="Arial" w:hAnsi="Arial" w:cs="Arial"/>
+          <w:sz w:val="24"/>
+          <w:szCs w:val="24"/>
+          <w:lang w:val="en-US"/>
+        </w:rPr>
+        <w:t>seed</w:t>
+      </w:r>
+      <w:r>
+        <w:rPr>
+          <w:rFonts w:ascii="Arial" w:hAnsi="Arial" w:cs="Arial"/>
+          <w:sz w:val="24"/>
+          <w:szCs w:val="24"/>
+          <w:lang w:val="en-US"/>
+        </w:rPr>
+        <w:t xml:space="preserve"> variable</w:t>
+      </w:r>
+      <w:r>
+        <w:rPr>
+          <w:rFonts w:ascii="Arial" w:hAnsi="Arial" w:cs="Arial"/>
+          <w:sz w:val="24"/>
+          <w:szCs w:val="24"/>
+          <w:lang w:val="en-US"/>
+        </w:rPr>
+        <w:t xml:space="preserve"> </w:t>
+      </w:r>
+      <w:r>
+        <w:rPr>
+          <w:rFonts w:ascii="Arial" w:hAnsi="Arial" w:cs="Arial"/>
+          <w:sz w:val="24"/>
+          <w:szCs w:val="24"/>
+          <w:lang w:val="en-US"/>
+        </w:rPr>
+        <w:t xml:space="preserve">was used to store </w:t>
+      </w:r>
+      <w:r>
+        <w:rPr>
+          <w:rFonts w:ascii="Arial" w:hAnsi="Arial" w:cs="Arial"/>
+          <w:sz w:val="24"/>
+          <w:szCs w:val="24"/>
+          <w:lang w:val="en-US"/>
+        </w:rPr>
+        <w:t xml:space="preserve">the results of </w:t>
+      </w:r>
+      <w:r>
+        <w:rPr>
+          <w:rFonts w:ascii="Arial" w:hAnsi="Arial" w:cs="Arial"/>
+          <w:sz w:val="24"/>
+          <w:szCs w:val="24"/>
+          <w:lang w:val="en-US"/>
+        </w:rPr>
+        <w:t xml:space="preserve">temp </w:t>
+      </w:r>
+      <w:r>
+        <w:rPr>
+          <w:rFonts w:ascii="Arial" w:hAnsi="Arial" w:cs="Arial"/>
+          <w:sz w:val="24"/>
+          <w:szCs w:val="24"/>
+          <w:lang w:val="en-US"/>
+        </w:rPr>
+        <w:t>-</w:t>
+      </w:r>
+      <w:r>
+        <w:rPr>
+          <w:rFonts w:ascii="Arial" w:hAnsi="Arial" w:cs="Arial"/>
+          <w:sz w:val="24"/>
+          <w:szCs w:val="24"/>
+          <w:lang w:val="en-US"/>
+        </w:rPr>
+        <w:t xml:space="preserve"> M </w:t>
+      </w:r>
+      <w:r>
+        <w:rPr>
+          <w:rFonts w:ascii="Arial" w:hAnsi="Arial" w:cs="Arial"/>
+          <w:sz w:val="24"/>
+          <w:szCs w:val="24"/>
+          <w:lang w:val="en-US"/>
+        </w:rPr>
+        <w:t>*</w:t>
+      </w:r>
+      <w:r>
+        <w:rPr>
+          <w:rFonts w:ascii="Arial" w:hAnsi="Arial" w:cs="Arial"/>
+          <w:sz w:val="24"/>
+          <w:szCs w:val="24"/>
+          <w:lang w:val="en-US"/>
+        </w:rPr>
+        <w:t xml:space="preserve"> </w:t>
+      </w:r>
+      <w:r>
+        <w:rPr>
+          <w:rFonts w:ascii="Arial" w:hAnsi="Arial" w:cs="Arial"/>
+          <w:sz w:val="24"/>
+          <w:szCs w:val="24"/>
+          <w:lang w:val="en-US"/>
+        </w:rPr>
+        <w:t xml:space="preserve">the </w:t>
+      </w:r>
+      <w:r>
+        <w:rPr>
+          <w:rFonts w:ascii="Arial" w:hAnsi="Arial" w:cs="Arial"/>
+          <w:sz w:val="24"/>
+          <w:szCs w:val="24"/>
+          <w:lang w:val="en-US"/>
+        </w:rPr>
+        <w:t xml:space="preserve">truncated result of </w:t>
+      </w:r>
+      <w:r>
+        <w:rPr>
+          <w:rFonts w:ascii="Arial" w:hAnsi="Arial" w:cs="Arial"/>
+          <w:sz w:val="24"/>
+          <w:szCs w:val="24"/>
+          <w:lang w:val="en-US"/>
+        </w:rPr>
+        <w:t xml:space="preserve">temp </w:t>
+      </w:r>
+      <w:r>
+        <w:rPr>
+          <w:rFonts w:ascii="Arial" w:hAnsi="Arial" w:cs="Arial"/>
+          <w:sz w:val="24"/>
+          <w:szCs w:val="24"/>
+          <w:lang w:val="en-US"/>
+        </w:rPr>
+        <w:t>/</w:t>
+      </w:r>
+      <w:r>
+        <w:rPr>
+          <w:rFonts w:ascii="Arial" w:hAnsi="Arial" w:cs="Arial"/>
+          <w:sz w:val="24"/>
+          <w:szCs w:val="24"/>
+          <w:lang w:val="en-US"/>
+        </w:rPr>
+        <w:t xml:space="preserve"> M.</w:t>
+      </w:r>
+      <w:r>
+        <w:rPr>
+          <w:rFonts w:ascii="Arial" w:hAnsi="Arial" w:cs="Arial"/>
+          <w:sz w:val="24"/>
+          <w:szCs w:val="24"/>
+          <w:lang w:val="en-US"/>
+        </w:rPr>
+        <w:t xml:space="preserve"> Further division of seed by M was calculated and held within </w:t>
+      </w:r>
+      <w:r>
+        <w:rPr>
+          <w:rFonts w:ascii="Arial" w:hAnsi="Arial" w:cs="Arial"/>
+          <w:i/>
+          <w:iCs/>
+          <w:sz w:val="24"/>
+          <w:szCs w:val="24"/>
+          <w:lang w:val="en-US"/>
+        </w:rPr>
+        <w:t>Values</w:t>
+      </w:r>
+      <w:r>
+        <w:rPr>
+          <w:rFonts w:ascii="Arial" w:hAnsi="Arial" w:cs="Arial"/>
+          <w:sz w:val="24"/>
+          <w:szCs w:val="24"/>
+          <w:lang w:val="en-US"/>
+        </w:rPr>
+        <w:t xml:space="preserve"> as the </w:t>
+      </w:r>
+      <w:r>
+        <w:rPr>
+          <w:rFonts w:ascii="Arial" w:hAnsi="Arial" w:cs="Arial"/>
+          <w:sz w:val="24"/>
+          <w:szCs w:val="24"/>
+          <w:lang w:val="en-US"/>
+        </w:rPr>
+        <w:t xml:space="preserve">first of 500 </w:t>
+      </w:r>
+      <w:r>
+        <w:rPr>
+          <w:rFonts w:ascii="Arial" w:hAnsi="Arial" w:cs="Arial"/>
+          <w:sz w:val="24"/>
+          <w:szCs w:val="24"/>
+          <w:lang w:val="en-US"/>
+        </w:rPr>
+        <w:t>pseudo-randomly generated</w:t>
+      </w:r>
+      <w:r>
+        <w:rPr>
+          <w:rFonts w:ascii="Arial" w:hAnsi="Arial" w:cs="Arial"/>
+          <w:sz w:val="24"/>
+          <w:szCs w:val="24"/>
+          <w:lang w:val="en-US"/>
+        </w:rPr>
+        <w:t xml:space="preserve"> numbers.</w:t>
+      </w:r>
+    </w:p>
+    <w:p>
+      <w:pPr>
+        <w:rPr>
+          <w:rFonts w:ascii="Arial" w:hAnsi="Arial" w:cs="Arial"/>
+          <w:sz w:val="24"/>
+          <w:szCs w:val="24"/>
+          <w:lang w:val="en-US"/>
+        </w:rPr>
+      </w:pPr>
+      <w:r>
+        <w:rPr>
+          <w:noProof/>
+        </w:rPr>
+        <w:lastRenderedPageBreak/>
+        <w:drawing>
+          <wp:inline distT="0" distB="0" distL="0" distR="0" wp14:anchorId="3D71A6EB" wp14:editId="0532B542">
+            <wp:extent cx="4572000" cy="3698731"/>
+            <wp:effectExtent l="0" t="0" r="0" b="0"/>
+            <wp:docPr id="1944390103" name="Picture 1" descr="A computer screen shot of a program&#10;&#10;Description automatically generated"/>
+            <wp:cNvGraphicFramePr>
+              <a:graphicFrameLocks xmlns:a="http://schemas.openxmlformats.org/drawingml/2006/main" noChangeAspect="1"/>
+            </wp:cNvGraphicFramePr>
+            <a:graphic xmlns:a="http://schemas.openxmlformats.org/drawingml/2006/main">
+              <a:graphicData uri="http://schemas.openxmlformats.org/drawingml/2006/picture">
+                <pic:pic xmlns:pic="http://schemas.openxmlformats.org/drawingml/2006/picture">
+                  <pic:nvPicPr>
+                    <pic:cNvPr id="1944390103" name="Picture 1" descr="A computer screen shot of a program&#10;&#10;Description automatically generated"/>
+                    <pic:cNvPicPr/>
+                  </pic:nvPicPr>
+                  <pic:blipFill>
+                    <a:blip r:embed="rId36"/>
+                    <a:stretch>
+                      <a:fillRect/>
+                    </a:stretch>
+                  </pic:blipFill>
+                  <pic:spPr>
+                    <a:xfrm>
+                      <a:off x="0" y="0"/>
+                      <a:ext cx="4581377" cy="3706317"/>
+                    </a:xfrm>
+                    <a:prstGeom prst="rect">
+                      <a:avLst/>
+                    </a:prstGeom>
+                  </pic:spPr>
+                </pic:pic>
+              </a:graphicData>
+            </a:graphic>
+          </wp:inline>
+        </w:drawing>
+      </w:r>
+    </w:p>
+    <w:p>
+      <w:pPr>
+        <w:rPr>
+          <w:rFonts w:ascii="Arial" w:hAnsi="Arial" w:cs="Arial"/>
+          <w:i/>
+          <w:iCs/>
+          <w:sz w:val="24"/>
+          <w:szCs w:val="24"/>
+          <w:lang w:val="en-US"/>
+        </w:rPr>
+      </w:pPr>
+      <w:r>
+        <w:rPr>
+          <w:rFonts w:ascii="Arial" w:hAnsi="Arial" w:cs="Arial"/>
+          <w:i/>
+          <w:iCs/>
+          <w:sz w:val="24"/>
+          <w:szCs w:val="24"/>
+          <w:lang w:val="en-US"/>
+        </w:rPr>
+        <w:t>Figure 32. A screenshot of the IntegerVer2 Implementation</w:t>
+      </w:r>
+    </w:p>
+    <w:p>
+      <w:pPr>
+        <w:rPr>
+          <w:rFonts w:ascii="Arial" w:hAnsi="Arial" w:cs="Arial"/>
+          <w:sz w:val="24"/>
+          <w:szCs w:val="24"/>
+          <w:lang w:val="en-US"/>
+        </w:rPr>
+      </w:pPr>
+      <w:r>
+        <w:rPr>
+          <w:rFonts w:ascii="Arial" w:hAnsi="Arial" w:cs="Arial"/>
+          <w:sz w:val="24"/>
+          <w:szCs w:val="24"/>
+          <w:lang w:val="en-US"/>
+        </w:rPr>
+        <w:t xml:space="preserve">Figure 32 shows the </w:t>
+      </w:r>
+      <w:r>
+        <w:rPr>
+          <w:rFonts w:ascii="Arial" w:hAnsi="Arial" w:cs="Arial"/>
+          <w:sz w:val="24"/>
+          <w:szCs w:val="24"/>
+          <w:lang w:val="en-US"/>
+        </w:rPr>
+        <w:t>IntegerVer2 function</w:t>
+      </w:r>
+      <w:r>
+        <w:rPr>
+          <w:rFonts w:ascii="Arial" w:hAnsi="Arial" w:cs="Arial"/>
+          <w:sz w:val="24"/>
+          <w:szCs w:val="24"/>
+          <w:lang w:val="en-US"/>
+        </w:rPr>
+        <w:t xml:space="preserve"> which, compared to its version 1 counterpart, </w:t>
+      </w:r>
+      <w:r>
+        <w:rPr>
+          <w:rFonts w:ascii="Arial" w:hAnsi="Arial" w:cs="Arial"/>
+          <w:sz w:val="24"/>
+          <w:szCs w:val="24"/>
+          <w:lang w:val="en-US"/>
+        </w:rPr>
+        <w:t xml:space="preserve">featured </w:t>
+      </w:r>
+      <w:r>
+        <w:rPr>
+          <w:rFonts w:ascii="Arial" w:hAnsi="Arial" w:cs="Arial"/>
+          <w:sz w:val="24"/>
+          <w:szCs w:val="24"/>
+          <w:lang w:val="en-US"/>
+        </w:rPr>
+        <w:t xml:space="preserve">a noticeably more </w:t>
+      </w:r>
+      <w:r>
+        <w:rPr>
+          <w:rFonts w:ascii="Arial" w:hAnsi="Arial" w:cs="Arial"/>
+          <w:sz w:val="24"/>
+          <w:szCs w:val="24"/>
+          <w:lang w:val="en-US"/>
+        </w:rPr>
+        <w:t>complex algorithm.</w:t>
+      </w:r>
+      <w:r>
+        <w:rPr>
+          <w:rFonts w:ascii="Arial" w:hAnsi="Arial" w:cs="Arial"/>
+          <w:sz w:val="24"/>
+          <w:szCs w:val="24"/>
+          <w:lang w:val="en-US"/>
+        </w:rPr>
+        <w:t xml:space="preserve"> </w:t>
+      </w:r>
+      <w:r>
+        <w:rPr>
+          <w:rFonts w:ascii="Arial" w:hAnsi="Arial" w:cs="Arial"/>
+          <w:sz w:val="24"/>
+          <w:szCs w:val="24"/>
+          <w:lang w:val="en-US"/>
+        </w:rPr>
+        <w:t xml:space="preserve">Additional integer variables </w:t>
+      </w:r>
+      <w:r>
+        <w:rPr>
+          <w:rFonts w:ascii="Arial" w:hAnsi="Arial" w:cs="Arial"/>
+          <w:sz w:val="24"/>
+          <w:szCs w:val="24"/>
+          <w:lang w:val="en-US"/>
+        </w:rPr>
+        <w:t>such as Q and R</w:t>
+      </w:r>
+      <w:r>
+        <w:rPr>
+          <w:rFonts w:ascii="Arial" w:hAnsi="Arial" w:cs="Arial"/>
+          <w:sz w:val="24"/>
+          <w:szCs w:val="24"/>
+          <w:lang w:val="en-US"/>
+        </w:rPr>
+        <w:t xml:space="preserve"> which served as combinations of </w:t>
+      </w:r>
+      <w:r>
+        <w:rPr>
+          <w:rFonts w:ascii="Arial" w:hAnsi="Arial" w:cs="Arial"/>
+          <w:sz w:val="24"/>
+          <w:szCs w:val="24"/>
+          <w:lang w:val="en-US"/>
+        </w:rPr>
+        <w:t>A and M</w:t>
+      </w:r>
+      <w:r>
+        <w:rPr>
+          <w:rFonts w:ascii="Arial" w:hAnsi="Arial" w:cs="Arial"/>
+          <w:sz w:val="24"/>
+          <w:szCs w:val="24"/>
+          <w:lang w:val="en-US"/>
+        </w:rPr>
+        <w:t xml:space="preserve"> were </w:t>
+      </w:r>
+      <w:r>
+        <w:rPr>
+          <w:rFonts w:ascii="Arial" w:hAnsi="Arial" w:cs="Arial"/>
+          <w:sz w:val="24"/>
+          <w:szCs w:val="24"/>
+          <w:lang w:val="en-US"/>
+        </w:rPr>
+        <w:t xml:space="preserve">primarily used </w:t>
+      </w:r>
+      <w:r>
+        <w:rPr>
+          <w:rFonts w:ascii="Arial" w:hAnsi="Arial" w:cs="Arial"/>
+          <w:sz w:val="24"/>
+          <w:szCs w:val="24"/>
+          <w:lang w:val="en-US"/>
+        </w:rPr>
+        <w:t xml:space="preserve">in calculations for </w:t>
+      </w:r>
+      <w:r>
+        <w:rPr>
+          <w:rFonts w:ascii="Arial" w:hAnsi="Arial" w:cs="Arial"/>
+          <w:sz w:val="24"/>
+          <w:szCs w:val="24"/>
+          <w:lang w:val="en-US"/>
+        </w:rPr>
+        <w:t xml:space="preserve">the new </w:t>
+      </w:r>
+      <w:r>
+        <w:rPr>
+          <w:rFonts w:ascii="Arial" w:hAnsi="Arial" w:cs="Arial"/>
+          <w:i/>
+          <w:iCs/>
+          <w:sz w:val="24"/>
+          <w:szCs w:val="24"/>
+          <w:lang w:val="en-US"/>
+        </w:rPr>
+        <w:t>test</w:t>
+      </w:r>
+      <w:r>
+        <w:rPr>
+          <w:rFonts w:ascii="Arial" w:hAnsi="Arial" w:cs="Arial"/>
+          <w:sz w:val="24"/>
+          <w:szCs w:val="24"/>
+          <w:lang w:val="en-US"/>
+        </w:rPr>
+        <w:t xml:space="preserve"> variable</w:t>
+      </w:r>
+      <w:r>
+        <w:rPr>
+          <w:rFonts w:ascii="Arial" w:hAnsi="Arial" w:cs="Arial"/>
+          <w:sz w:val="24"/>
+          <w:szCs w:val="24"/>
+          <w:lang w:val="en-US"/>
+        </w:rPr>
+        <w:t xml:space="preserve">. </w:t>
+      </w:r>
+      <w:r>
+        <w:rPr>
+          <w:rFonts w:ascii="Arial" w:hAnsi="Arial" w:cs="Arial"/>
+          <w:sz w:val="24"/>
+          <w:szCs w:val="24"/>
+          <w:lang w:val="en-US"/>
+        </w:rPr>
+        <w:t xml:space="preserve">The purpose of </w:t>
+      </w:r>
+      <w:r>
+        <w:rPr>
+          <w:rFonts w:ascii="Arial" w:hAnsi="Arial" w:cs="Arial"/>
+          <w:i/>
+          <w:iCs/>
+          <w:sz w:val="24"/>
+          <w:szCs w:val="24"/>
+          <w:lang w:val="en-US"/>
+        </w:rPr>
+        <w:t>test</w:t>
+      </w:r>
+      <w:r>
+        <w:rPr>
+          <w:rFonts w:ascii="Arial" w:hAnsi="Arial" w:cs="Arial"/>
+          <w:sz w:val="24"/>
+          <w:szCs w:val="24"/>
+          <w:lang w:val="en-US"/>
+        </w:rPr>
+        <w:t xml:space="preserve"> within this algorithm was to provide </w:t>
+      </w:r>
+      <w:r>
+        <w:rPr>
+          <w:rFonts w:ascii="Arial" w:hAnsi="Arial" w:cs="Arial"/>
+          <w:sz w:val="24"/>
+          <w:szCs w:val="24"/>
+          <w:lang w:val="en-US"/>
+        </w:rPr>
+        <w:t>error checking facilities in conjunction with an if/else statement</w:t>
+      </w:r>
+      <w:r>
+        <w:rPr>
+          <w:rFonts w:ascii="Arial" w:hAnsi="Arial" w:cs="Arial"/>
+          <w:sz w:val="24"/>
+          <w:szCs w:val="24"/>
+          <w:lang w:val="en-US"/>
+        </w:rPr>
+        <w:t xml:space="preserve"> that determined if the seed value </w:t>
+      </w:r>
+      <w:r>
+        <w:rPr>
+          <w:rFonts w:ascii="Arial" w:hAnsi="Arial" w:cs="Arial"/>
+          <w:sz w:val="24"/>
+          <w:szCs w:val="24"/>
+          <w:lang w:val="en-US"/>
+        </w:rPr>
+        <w:t xml:space="preserve">being used for </w:t>
+      </w:r>
+      <w:r>
+        <w:rPr>
+          <w:rFonts w:ascii="Arial" w:hAnsi="Arial" w:cs="Arial"/>
+          <w:sz w:val="24"/>
+          <w:szCs w:val="24"/>
+          <w:lang w:val="en-US"/>
+        </w:rPr>
+        <w:t>pseudorandom generation</w:t>
+      </w:r>
+      <w:r>
+        <w:rPr>
+          <w:rFonts w:ascii="Arial" w:hAnsi="Arial" w:cs="Arial"/>
+          <w:sz w:val="24"/>
+          <w:szCs w:val="24"/>
+          <w:lang w:val="en-US"/>
+        </w:rPr>
+        <w:t xml:space="preserve"> could be correctly represented by </w:t>
+      </w:r>
+      <w:r>
+        <w:rPr>
+          <w:rFonts w:ascii="Arial" w:hAnsi="Arial" w:cs="Arial"/>
+          <w:sz w:val="24"/>
+          <w:szCs w:val="24"/>
+          <w:lang w:val="en-US"/>
+        </w:rPr>
+        <w:t>a</w:t>
+      </w:r>
+      <w:r>
+        <w:rPr>
+          <w:rFonts w:ascii="Arial" w:hAnsi="Arial" w:cs="Arial"/>
+          <w:sz w:val="24"/>
+          <w:szCs w:val="24"/>
+          <w:lang w:val="en-US"/>
+        </w:rPr>
+        <w:t xml:space="preserve"> PC in 32 bits</w:t>
+      </w:r>
+      <w:r>
+        <w:rPr>
+          <w:rFonts w:ascii="Arial" w:hAnsi="Arial" w:cs="Arial"/>
+          <w:sz w:val="24"/>
+          <w:szCs w:val="24"/>
+          <w:lang w:val="en-US"/>
+        </w:rPr>
+        <w:t>, theoretically improving the performance of the generator.</w:t>
+      </w:r>
+      <w:r>
+        <w:rPr>
+          <w:rFonts w:ascii="Arial" w:hAnsi="Arial" w:cs="Arial"/>
+          <w:sz w:val="24"/>
+          <w:szCs w:val="24"/>
+          <w:lang w:val="en-US"/>
+        </w:rPr>
+        <w:t xml:space="preserve"> If the test was greater than 0, </w:t>
+      </w:r>
+      <w:r>
+        <w:rPr>
+          <w:rFonts w:ascii="Arial" w:hAnsi="Arial" w:cs="Arial"/>
+          <w:sz w:val="24"/>
+          <w:szCs w:val="24"/>
+          <w:lang w:val="en-US"/>
+        </w:rPr>
+        <w:t xml:space="preserve">then the seed would take on the value of </w:t>
+      </w:r>
+      <w:r>
+        <w:rPr>
+          <w:rFonts w:ascii="Arial" w:hAnsi="Arial" w:cs="Arial"/>
+          <w:sz w:val="24"/>
+          <w:szCs w:val="24"/>
+          <w:lang w:val="en-US"/>
+        </w:rPr>
+        <w:t>test</w:t>
+      </w:r>
+      <w:r>
+        <w:rPr>
+          <w:rFonts w:ascii="Arial" w:hAnsi="Arial" w:cs="Arial"/>
+          <w:sz w:val="24"/>
+          <w:szCs w:val="24"/>
+          <w:lang w:val="en-US"/>
+        </w:rPr>
+        <w:t xml:space="preserve">, else </w:t>
+      </w:r>
+      <w:r>
+        <w:rPr>
+          <w:rFonts w:ascii="Arial" w:hAnsi="Arial" w:cs="Arial"/>
+          <w:sz w:val="24"/>
+          <w:szCs w:val="24"/>
+          <w:lang w:val="en-US"/>
+        </w:rPr>
+        <w:t xml:space="preserve">the seed would take on the value of </w:t>
+      </w:r>
+      <w:r>
+        <w:rPr>
+          <w:rFonts w:ascii="Arial" w:hAnsi="Arial" w:cs="Arial"/>
+          <w:sz w:val="24"/>
+          <w:szCs w:val="24"/>
+          <w:lang w:val="en-US"/>
+        </w:rPr>
+        <w:t xml:space="preserve">test </w:t>
+      </w:r>
+      <w:r>
+        <w:rPr>
+          <w:rFonts w:ascii="Arial" w:hAnsi="Arial" w:cs="Arial"/>
+          <w:sz w:val="24"/>
+          <w:szCs w:val="24"/>
+          <w:lang w:val="en-US"/>
+        </w:rPr>
+        <w:t>+</w:t>
+      </w:r>
+      <w:r>
+        <w:rPr>
+          <w:rFonts w:ascii="Arial" w:hAnsi="Arial" w:cs="Arial"/>
+          <w:sz w:val="24"/>
+          <w:szCs w:val="24"/>
+          <w:lang w:val="en-US"/>
+        </w:rPr>
+        <w:t xml:space="preserve"> M.</w:t>
+      </w:r>
+      <w:r>
+        <w:rPr>
+          <w:rFonts w:ascii="Arial" w:hAnsi="Arial" w:cs="Arial"/>
+          <w:sz w:val="24"/>
+          <w:szCs w:val="24"/>
+          <w:lang w:val="en-US"/>
+        </w:rPr>
+        <w:t xml:space="preserve"> </w:t>
+      </w:r>
+      <w:r>
+        <w:rPr>
+          <w:rFonts w:ascii="Arial" w:hAnsi="Arial" w:cs="Arial"/>
+          <w:sz w:val="24"/>
+          <w:szCs w:val="24"/>
+          <w:lang w:val="en-US"/>
+        </w:rPr>
+        <w:t xml:space="preserve">The remainder of the </w:t>
+      </w:r>
+      <w:r>
+        <w:rPr>
+          <w:rFonts w:ascii="Arial" w:hAnsi="Arial" w:cs="Arial"/>
+          <w:sz w:val="24"/>
+          <w:szCs w:val="24"/>
+          <w:lang w:val="en-US"/>
+        </w:rPr>
+        <w:t xml:space="preserve">algorithm remained unchanged, with </w:t>
+      </w:r>
+      <w:r>
+        <w:rPr>
+          <w:rFonts w:ascii="Arial" w:hAnsi="Arial" w:cs="Arial"/>
+          <w:sz w:val="24"/>
+          <w:szCs w:val="24"/>
+          <w:lang w:val="en-US"/>
+        </w:rPr>
+        <w:t xml:space="preserve">a converted seed / M </w:t>
+      </w:r>
+      <w:r>
+        <w:rPr>
+          <w:rFonts w:ascii="Arial" w:hAnsi="Arial" w:cs="Arial"/>
+          <w:sz w:val="24"/>
+          <w:szCs w:val="24"/>
+          <w:lang w:val="en-US"/>
+        </w:rPr>
+        <w:t xml:space="preserve">being stored in </w:t>
+      </w:r>
+      <w:r>
+        <w:rPr>
+          <w:rFonts w:ascii="Arial" w:hAnsi="Arial" w:cs="Arial"/>
+          <w:sz w:val="24"/>
+          <w:szCs w:val="24"/>
+          <w:lang w:val="en-US"/>
+        </w:rPr>
+        <w:t xml:space="preserve">the </w:t>
+      </w:r>
+      <w:r>
+        <w:rPr>
+          <w:rFonts w:ascii="Arial" w:hAnsi="Arial" w:cs="Arial"/>
+          <w:i/>
+          <w:iCs/>
+          <w:sz w:val="24"/>
+          <w:szCs w:val="24"/>
+          <w:lang w:val="en-US"/>
+        </w:rPr>
+        <w:t>Values</w:t>
+      </w:r>
+      <w:r>
+        <w:rPr>
+          <w:rFonts w:ascii="Arial" w:hAnsi="Arial" w:cs="Arial"/>
+          <w:sz w:val="24"/>
+          <w:szCs w:val="24"/>
+          <w:lang w:val="en-US"/>
+        </w:rPr>
+        <w:t xml:space="preserve"> list</w:t>
+      </w:r>
+      <w:r>
+        <w:rPr>
+          <w:rFonts w:ascii="Arial" w:hAnsi="Arial" w:cs="Arial"/>
+          <w:sz w:val="24"/>
+          <w:szCs w:val="24"/>
+          <w:lang w:val="en-US"/>
+        </w:rPr>
+        <w:t>.</w:t>
+      </w:r>
+    </w:p>
+    <w:p>
+      <w:pPr>
+        <w:rPr>
+          <w:rFonts w:ascii="Arial" w:hAnsi="Arial" w:cs="Arial"/>
+          <w:sz w:val="24"/>
+          <w:szCs w:val="24"/>
+          <w:lang w:val="en-US"/>
+        </w:rPr>
+      </w:pPr>
+      <w:r>
+        <w:rPr>
+          <w:noProof/>
+        </w:rPr>
+        <w:lastRenderedPageBreak/>
+        <w:drawing>
+          <wp:inline distT="0" distB="0" distL="0" distR="0" wp14:anchorId="62BB42CC" wp14:editId="148882E9">
+            <wp:extent cx="4638675" cy="3631899"/>
+            <wp:effectExtent l="0" t="0" r="0" b="6985"/>
+            <wp:docPr id="550901742" name="Picture 1" descr="A screenshot of a computer program&#10;&#10;Description automatically generated"/>
+            <wp:cNvGraphicFramePr>
+              <a:graphicFrameLocks xmlns:a="http://schemas.openxmlformats.org/drawingml/2006/main" noChangeAspect="1"/>
+            </wp:cNvGraphicFramePr>
+            <a:graphic xmlns:a="http://schemas.openxmlformats.org/drawingml/2006/main">
+              <a:graphicData uri="http://schemas.openxmlformats.org/drawingml/2006/picture">
+                <pic:pic xmlns:pic="http://schemas.openxmlformats.org/drawingml/2006/picture">
+                  <pic:nvPicPr>
+                    <pic:cNvPr id="550901742" name="Picture 1" descr="A screenshot of a computer program&#10;&#10;Description automatically generated"/>
+                    <pic:cNvPicPr/>
+                  </pic:nvPicPr>
+                  <pic:blipFill>
+                    <a:blip r:embed="rId37"/>
+                    <a:stretch>
+                      <a:fillRect/>
+                    </a:stretch>
+                  </pic:blipFill>
+                  <pic:spPr>
+                    <a:xfrm>
+                      <a:off x="0" y="0"/>
+                      <a:ext cx="4661645" cy="3649884"/>
+                    </a:xfrm>
+                    <a:prstGeom prst="rect">
+                      <a:avLst/>
+                    </a:prstGeom>
+                  </pic:spPr>
+                </pic:pic>
+              </a:graphicData>
+            </a:graphic>
+          </wp:inline>
+        </w:drawing>
+      </w:r>
+    </w:p>
+    <w:p>
+      <w:pPr>
+        <w:rPr>
+          <w:rFonts w:ascii="Arial" w:hAnsi="Arial" w:cs="Arial"/>
+          <w:i/>
+          <w:iCs/>
+          <w:sz w:val="24"/>
+          <w:szCs w:val="24"/>
+          <w:lang w:val="en-US"/>
+        </w:rPr>
+      </w:pPr>
+      <w:r>
+        <w:rPr>
+          <w:rFonts w:ascii="Arial" w:hAnsi="Arial" w:cs="Arial"/>
+          <w:i/>
+          <w:iCs/>
+          <w:sz w:val="24"/>
+          <w:szCs w:val="24"/>
+          <w:lang w:val="en-US"/>
+        </w:rPr>
+        <w:t>Figure 33. A screenshot of the RealVer2 Implementation</w:t>
+      </w:r>
+    </w:p>
+    <w:p>
+      <w:pPr>
+        <w:rPr>
+          <w:rFonts w:ascii="Arial" w:hAnsi="Arial" w:cs="Arial"/>
+          <w:sz w:val="24"/>
+          <w:szCs w:val="24"/>
+          <w:lang w:val="en-US"/>
+        </w:rPr>
+      </w:pPr>
+      <w:r>
+        <w:rPr>
+          <w:rFonts w:ascii="Arial" w:hAnsi="Arial" w:cs="Arial"/>
+          <w:sz w:val="24"/>
+          <w:szCs w:val="24"/>
+          <w:lang w:val="en-US"/>
+        </w:rPr>
+        <w:t>The real number implementation</w:t>
+      </w:r>
+      <w:r>
+        <w:rPr>
+          <w:rFonts w:ascii="Arial" w:hAnsi="Arial" w:cs="Arial"/>
+          <w:sz w:val="24"/>
+          <w:szCs w:val="24"/>
+          <w:lang w:val="en-US"/>
+        </w:rPr>
+        <w:t xml:space="preserve"> was a</w:t>
+      </w:r>
+      <w:r>
+        <w:rPr>
+          <w:rFonts w:ascii="Arial" w:hAnsi="Arial" w:cs="Arial"/>
+          <w:sz w:val="24"/>
+          <w:szCs w:val="24"/>
+          <w:lang w:val="en-US"/>
+        </w:rPr>
+        <w:t xml:space="preserve">lso </w:t>
+      </w:r>
+      <w:r>
+        <w:rPr>
+          <w:rFonts w:ascii="Arial" w:hAnsi="Arial" w:cs="Arial"/>
+          <w:sz w:val="24"/>
+          <w:szCs w:val="24"/>
+          <w:lang w:val="en-US"/>
+        </w:rPr>
+        <w:t xml:space="preserve">altered significantly </w:t>
+      </w:r>
+      <w:r>
+        <w:rPr>
+          <w:rFonts w:ascii="Arial" w:hAnsi="Arial" w:cs="Arial"/>
+          <w:sz w:val="24"/>
+          <w:szCs w:val="24"/>
+          <w:lang w:val="en-US"/>
+        </w:rPr>
+        <w:t xml:space="preserve">compared to </w:t>
+      </w:r>
+      <w:r>
+        <w:rPr>
+          <w:rFonts w:ascii="Arial" w:hAnsi="Arial" w:cs="Arial"/>
+          <w:sz w:val="24"/>
+          <w:szCs w:val="24"/>
+          <w:lang w:val="en-US"/>
+        </w:rPr>
+        <w:t>the</w:t>
+      </w:r>
+      <w:r>
+        <w:rPr>
+          <w:rFonts w:ascii="Arial" w:hAnsi="Arial" w:cs="Arial"/>
+          <w:sz w:val="24"/>
+          <w:szCs w:val="24"/>
+          <w:lang w:val="en-US"/>
+        </w:rPr>
+        <w:t xml:space="preserve"> previous version. </w:t>
+      </w:r>
+      <w:r>
+        <w:rPr>
+          <w:rFonts w:ascii="Arial" w:hAnsi="Arial" w:cs="Arial"/>
+          <w:sz w:val="24"/>
+          <w:szCs w:val="24"/>
+          <w:lang w:val="en-US"/>
+        </w:rPr>
+        <w:t>As with IntegerVer2 additional variables were provided</w:t>
+      </w:r>
+      <w:r>
+        <w:rPr>
+          <w:rFonts w:ascii="Arial" w:hAnsi="Arial" w:cs="Arial"/>
+          <w:sz w:val="24"/>
+          <w:szCs w:val="24"/>
+          <w:lang w:val="en-US"/>
+        </w:rPr>
+        <w:t xml:space="preserve"> </w:t>
+      </w:r>
+      <w:r>
+        <w:rPr>
+          <w:rFonts w:ascii="Arial" w:hAnsi="Arial" w:cs="Arial"/>
+          <w:sz w:val="24"/>
+          <w:szCs w:val="24"/>
+          <w:lang w:val="en-US"/>
+        </w:rPr>
+        <w:t xml:space="preserve">for seed modification </w:t>
+      </w:r>
+      <w:r>
+        <w:rPr>
+          <w:rFonts w:ascii="Arial" w:hAnsi="Arial" w:cs="Arial"/>
+          <w:sz w:val="24"/>
+          <w:szCs w:val="24"/>
+          <w:lang w:val="en-US"/>
+        </w:rPr>
+        <w:t xml:space="preserve">and </w:t>
+      </w:r>
+      <w:r>
+        <w:rPr>
+          <w:rFonts w:ascii="Arial" w:hAnsi="Arial" w:cs="Arial"/>
+          <w:sz w:val="24"/>
+          <w:szCs w:val="24"/>
+          <w:lang w:val="en-US"/>
+        </w:rPr>
+        <w:t xml:space="preserve">an if/else statement was used </w:t>
+      </w:r>
+      <w:r>
+        <w:rPr>
+          <w:rFonts w:ascii="Arial" w:hAnsi="Arial" w:cs="Arial"/>
+          <w:sz w:val="24"/>
+          <w:szCs w:val="24"/>
+          <w:lang w:val="en-US"/>
+        </w:rPr>
+        <w:t xml:space="preserve">to ensure correct </w:t>
+      </w:r>
+      <w:r>
+        <w:rPr>
+          <w:rFonts w:ascii="Arial" w:hAnsi="Arial" w:cs="Arial"/>
+          <w:sz w:val="24"/>
+          <w:szCs w:val="24"/>
+          <w:lang w:val="en-US"/>
+        </w:rPr>
+        <w:t xml:space="preserve">bit </w:t>
+      </w:r>
+      <w:r>
+        <w:rPr>
+          <w:rFonts w:ascii="Arial" w:hAnsi="Arial" w:cs="Arial"/>
+          <w:sz w:val="24"/>
+          <w:szCs w:val="24"/>
+          <w:lang w:val="en-US"/>
+        </w:rPr>
+        <w:t>representation by the PC.</w:t>
+      </w:r>
+      <w:r>
+        <w:rPr>
+          <w:rFonts w:ascii="Arial" w:hAnsi="Arial" w:cs="Arial"/>
+          <w:sz w:val="24"/>
+          <w:szCs w:val="24"/>
+          <w:lang w:val="en-US"/>
+        </w:rPr>
+        <w:t xml:space="preserve"> </w:t>
+      </w:r>
+      <w:r>
+        <w:rPr>
+          <w:rFonts w:ascii="Arial" w:hAnsi="Arial" w:cs="Arial"/>
+          <w:sz w:val="24"/>
+          <w:szCs w:val="24"/>
+          <w:lang w:val="en-US"/>
+        </w:rPr>
+        <w:t xml:space="preserve">Unlike the integer equivalent of this algorithm, truncation was used </w:t>
+      </w:r>
+      <w:r>
+        <w:rPr>
+          <w:rFonts w:ascii="Arial" w:hAnsi="Arial" w:cs="Arial"/>
+          <w:sz w:val="24"/>
+          <w:szCs w:val="24"/>
+          <w:lang w:val="en-US"/>
+        </w:rPr>
+        <w:t>during the calculation of hi, one of the variables used to determine the value of test.</w:t>
+      </w:r>
+      <w:r>
+        <w:rPr>
+          <w:rFonts w:ascii="Arial" w:hAnsi="Arial" w:cs="Arial"/>
+          <w:sz w:val="24"/>
+          <w:szCs w:val="24"/>
+          <w:lang w:val="en-US"/>
+        </w:rPr>
+        <w:t xml:space="preserve"> </w:t>
+      </w:r>
+      <w:r>
+        <w:rPr>
+          <w:rFonts w:ascii="Arial" w:hAnsi="Arial" w:cs="Arial"/>
+          <w:sz w:val="24"/>
+          <w:szCs w:val="24"/>
+          <w:lang w:val="en-US"/>
+        </w:rPr>
+        <w:t>The if/else statement was largely unchanged, only featuring a double</w:t>
+      </w:r>
+      <w:r>
+        <w:rPr>
+          <w:rFonts w:ascii="Arial" w:hAnsi="Arial" w:cs="Arial"/>
+          <w:sz w:val="24"/>
+          <w:szCs w:val="24"/>
+          <w:lang w:val="en-US"/>
+        </w:rPr>
+        <w:t xml:space="preserve"> value of 0.0 to compare against test instead of an integer 0.</w:t>
+      </w:r>
+      <w:r>
+        <w:rPr>
+          <w:rFonts w:ascii="Arial" w:hAnsi="Arial" w:cs="Arial"/>
+          <w:sz w:val="24"/>
+          <w:szCs w:val="24"/>
+          <w:lang w:val="en-US"/>
+        </w:rPr>
+        <w:t xml:space="preserve"> As C# </w:t>
+      </w:r>
+      <w:r>
+        <w:rPr>
+          <w:rFonts w:ascii="Arial" w:hAnsi="Arial" w:cs="Arial"/>
+          <w:sz w:val="24"/>
+          <w:szCs w:val="24"/>
+          <w:lang w:val="en-US"/>
+        </w:rPr>
+        <w:t xml:space="preserve">didn’t present any logic or syntactic errors </w:t>
+      </w:r>
+      <w:r>
+        <w:rPr>
+          <w:rFonts w:ascii="Arial" w:hAnsi="Arial" w:cs="Arial"/>
+          <w:sz w:val="24"/>
+          <w:szCs w:val="24"/>
+          <w:lang w:val="en-US"/>
+        </w:rPr>
+        <w:t xml:space="preserve">during </w:t>
+      </w:r>
+      <w:r>
+        <w:rPr>
+          <w:rFonts w:ascii="Arial" w:hAnsi="Arial" w:cs="Arial"/>
+          <w:sz w:val="24"/>
+          <w:szCs w:val="24"/>
+          <w:lang w:val="en-US"/>
+        </w:rPr>
+        <w:t xml:space="preserve">decimal </w:t>
+      </w:r>
+      <w:r>
+        <w:rPr>
+          <w:rFonts w:ascii="Arial" w:hAnsi="Arial" w:cs="Arial"/>
+          <w:sz w:val="24"/>
+          <w:szCs w:val="24"/>
+          <w:lang w:val="en-US"/>
+        </w:rPr>
+        <w:t xml:space="preserve">calculation, no conversions needed to be made to ensure that </w:t>
+      </w:r>
+      <w:r>
+        <w:rPr>
+          <w:rFonts w:ascii="Arial" w:hAnsi="Arial" w:cs="Arial"/>
+          <w:sz w:val="24"/>
+          <w:szCs w:val="24"/>
+          <w:lang w:val="en-US"/>
+        </w:rPr>
+        <w:t xml:space="preserve">a correct output was given to the </w:t>
+      </w:r>
+      <w:r>
+        <w:rPr>
+          <w:rFonts w:ascii="Arial" w:hAnsi="Arial" w:cs="Arial"/>
+          <w:i/>
+          <w:iCs/>
+          <w:sz w:val="24"/>
+          <w:szCs w:val="24"/>
+          <w:lang w:val="en-US"/>
+        </w:rPr>
+        <w:t>Values</w:t>
+      </w:r>
+      <w:r>
+        <w:rPr>
+          <w:rFonts w:ascii="Arial" w:hAnsi="Arial" w:cs="Arial"/>
+          <w:sz w:val="24"/>
+          <w:szCs w:val="24"/>
+          <w:lang w:val="en-US"/>
+        </w:rPr>
+        <w:t xml:space="preserve"> list.</w:t>
       </w:r>
     </w:p>
     <w:sectPr>

</xml_diff>

<commit_message>
Detailed intro to Middle Square Methodology
</commit_message>
<xml_diff>
--- a/Report/Methodology.docx
+++ b/Report/Methodology.docx
@@ -21632,6 +21632,534 @@
           <w:lang w:val="en-US"/>
         </w:rPr>
         <w:t xml:space="preserve"> list.</w:t>
+      </w:r>
+    </w:p>
+    <w:p>
+      <w:pPr>
+        <w:rPr>
+          <w:rFonts w:ascii="Arial" w:hAnsi="Arial" w:cs="Arial"/>
+          <w:sz w:val="24"/>
+          <w:szCs w:val="24"/>
+          <w:lang w:val="en-US"/>
+        </w:rPr>
+      </w:pPr>
+    </w:p>
+    <w:p>
+      <w:pPr>
+        <w:rPr>
+          <w:rFonts w:ascii="Arial" w:hAnsi="Arial" w:cs="Arial"/>
+          <w:b/>
+          <w:bCs/>
+          <w:sz w:val="28"/>
+          <w:szCs w:val="28"/>
+          <w:u w:val="single"/>
+          <w:lang w:val="en-US"/>
+        </w:rPr>
+      </w:pPr>
+      <w:r>
+        <w:rPr>
+          <w:rFonts w:ascii="Arial" w:hAnsi="Arial" w:cs="Arial"/>
+          <w:b/>
+          <w:bCs/>
+          <w:sz w:val="28"/>
+          <w:szCs w:val="28"/>
+          <w:u w:val="single"/>
+          <w:lang w:val="en-US"/>
+        </w:rPr>
+        <w:t xml:space="preserve">3.6 </w:t>
+      </w:r>
+      <w:r>
+        <w:rPr>
+          <w:rFonts w:ascii="Arial" w:hAnsi="Arial" w:cs="Arial"/>
+          <w:b/>
+          <w:bCs/>
+          <w:sz w:val="28"/>
+          <w:szCs w:val="28"/>
+          <w:u w:val="single"/>
+          <w:lang w:val="en-US"/>
+        </w:rPr>
+        <w:t>Middle Square Method Implementation</w:t>
+      </w:r>
+    </w:p>
+    <w:p>
+      <w:pPr>
+        <w:rPr>
+          <w:rFonts w:ascii="Arial" w:hAnsi="Arial" w:cs="Arial"/>
+          <w:sz w:val="24"/>
+          <w:szCs w:val="24"/>
+          <w:lang w:val="en-US"/>
+        </w:rPr>
+      </w:pPr>
+      <w:r>
+        <w:rPr>
+          <w:rFonts w:ascii="Arial" w:hAnsi="Arial" w:cs="Arial"/>
+          <w:sz w:val="24"/>
+          <w:szCs w:val="24"/>
+          <w:lang w:val="en-US"/>
+        </w:rPr>
+        <w:t>The Middle Square Method</w:t>
+      </w:r>
+      <w:r>
+        <w:rPr>
+          <w:rFonts w:ascii="Arial" w:hAnsi="Arial" w:cs="Arial"/>
+          <w:sz w:val="24"/>
+          <w:szCs w:val="24"/>
+          <w:lang w:val="en-US"/>
+        </w:rPr>
+        <w:t xml:space="preserve"> originally </w:t>
+      </w:r>
+      <w:r>
+        <w:rPr>
+          <w:rFonts w:ascii="Arial" w:hAnsi="Arial" w:cs="Arial"/>
+          <w:sz w:val="24"/>
+          <w:szCs w:val="24"/>
+          <w:lang w:val="en-US"/>
+        </w:rPr>
+        <w:t>began</w:t>
+      </w:r>
+      <w:r>
+        <w:rPr>
+          <w:rFonts w:ascii="Arial" w:hAnsi="Arial" w:cs="Arial"/>
+          <w:sz w:val="24"/>
+          <w:szCs w:val="24"/>
+          <w:lang w:val="en-US"/>
+        </w:rPr>
+        <w:t xml:space="preserve"> as </w:t>
+      </w:r>
+      <w:r>
+        <w:rPr>
+          <w:rFonts w:ascii="Arial" w:hAnsi="Arial" w:cs="Arial"/>
+          <w:sz w:val="24"/>
+          <w:szCs w:val="24"/>
+          <w:lang w:val="en-US"/>
+        </w:rPr>
+        <w:t xml:space="preserve">an arithmetic </w:t>
+      </w:r>
+      <w:r>
+        <w:rPr>
+          <w:rFonts w:ascii="Arial" w:hAnsi="Arial" w:cs="Arial"/>
+          <w:sz w:val="24"/>
+          <w:szCs w:val="24"/>
+          <w:lang w:val="en-US"/>
+        </w:rPr>
+        <w:t>method</w:t>
+      </w:r>
+      <w:r>
+        <w:rPr>
+          <w:rFonts w:ascii="Arial" w:hAnsi="Arial" w:cs="Arial"/>
+          <w:sz w:val="24"/>
+          <w:szCs w:val="24"/>
+          <w:lang w:val="en-US"/>
+        </w:rPr>
+        <w:t xml:space="preserve"> not a </w:t>
+      </w:r>
+      <w:r>
+        <w:rPr>
+          <w:rFonts w:ascii="Arial" w:hAnsi="Arial" w:cs="Arial"/>
+          <w:sz w:val="24"/>
+          <w:szCs w:val="24"/>
+          <w:lang w:val="en-US"/>
+        </w:rPr>
+        <w:t xml:space="preserve">programmed function, unlike other </w:t>
+      </w:r>
+      <w:r>
+        <w:rPr>
+          <w:rFonts w:ascii="Arial" w:hAnsi="Arial" w:cs="Arial"/>
+          <w:sz w:val="24"/>
+          <w:szCs w:val="24"/>
+          <w:lang w:val="en-US"/>
+        </w:rPr>
+        <w:t xml:space="preserve">methods presented in this investigation, </w:t>
+      </w:r>
+      <w:r>
+        <w:rPr>
+          <w:rFonts w:ascii="Arial" w:hAnsi="Arial" w:cs="Arial"/>
+          <w:sz w:val="24"/>
+          <w:szCs w:val="24"/>
+          <w:lang w:val="en-US"/>
+        </w:rPr>
+        <w:t xml:space="preserve">which </w:t>
+      </w:r>
+      <w:r>
+        <w:rPr>
+          <w:rFonts w:ascii="Arial" w:hAnsi="Arial" w:cs="Arial"/>
+          <w:sz w:val="24"/>
+          <w:szCs w:val="24"/>
+          <w:lang w:val="en-US"/>
+        </w:rPr>
+        <w:t xml:space="preserve">meant that </w:t>
+      </w:r>
+      <w:r>
+        <w:rPr>
+          <w:rFonts w:ascii="Arial" w:hAnsi="Arial" w:cs="Arial"/>
+          <w:sz w:val="24"/>
+          <w:szCs w:val="24"/>
+          <w:lang w:val="en-US"/>
+        </w:rPr>
+        <w:t xml:space="preserve">there was no specific language </w:t>
+      </w:r>
+      <w:r>
+        <w:rPr>
+          <w:rFonts w:ascii="Arial" w:hAnsi="Arial" w:cs="Arial"/>
+          <w:sz w:val="24"/>
+          <w:szCs w:val="24"/>
+          <w:lang w:val="en-US"/>
+        </w:rPr>
+        <w:t>deemed preferable for implementation over any other.</w:t>
+      </w:r>
+      <w:r>
+        <w:rPr>
+          <w:rFonts w:ascii="Arial" w:hAnsi="Arial" w:cs="Arial"/>
+          <w:sz w:val="24"/>
+          <w:szCs w:val="24"/>
+          <w:lang w:val="en-US"/>
+        </w:rPr>
+        <w:t xml:space="preserve"> For the same reasons given in </w:t>
+      </w:r>
+      <w:r>
+        <w:rPr>
+          <w:rFonts w:ascii="Arial" w:hAnsi="Arial" w:cs="Arial"/>
+          <w:sz w:val="24"/>
+          <w:szCs w:val="24"/>
+          <w:lang w:val="en-US"/>
+        </w:rPr>
+        <w:t xml:space="preserve">the Lehmer </w:t>
+      </w:r>
+      <w:r>
+        <w:rPr>
+          <w:rFonts w:ascii="Arial" w:hAnsi="Arial" w:cs="Arial"/>
+          <w:sz w:val="24"/>
+          <w:szCs w:val="24"/>
+          <w:lang w:val="en-US"/>
+        </w:rPr>
+        <w:t>i</w:t>
+      </w:r>
+      <w:r>
+        <w:rPr>
+          <w:rFonts w:ascii="Arial" w:hAnsi="Arial" w:cs="Arial"/>
+          <w:sz w:val="24"/>
+          <w:szCs w:val="24"/>
+          <w:lang w:val="en-US"/>
+        </w:rPr>
+        <w:t>mplementation</w:t>
+      </w:r>
+      <w:r>
+        <w:rPr>
+          <w:rFonts w:ascii="Arial" w:hAnsi="Arial" w:cs="Arial"/>
+          <w:sz w:val="24"/>
+          <w:szCs w:val="24"/>
+          <w:lang w:val="en-US"/>
+        </w:rPr>
+        <w:t xml:space="preserve"> (</w:t>
+      </w:r>
+      <w:r>
+        <w:rPr>
+          <w:rFonts w:ascii="Arial" w:hAnsi="Arial" w:cs="Arial"/>
+          <w:b/>
+          <w:bCs/>
+          <w:sz w:val="24"/>
+          <w:szCs w:val="24"/>
+          <w:lang w:val="en-US"/>
+        </w:rPr>
+        <w:t>see Section 3.5: Lehmer Generator Implementation</w:t>
+      </w:r>
+      <w:r>
+        <w:rPr>
+          <w:rFonts w:ascii="Arial" w:hAnsi="Arial" w:cs="Arial"/>
+          <w:sz w:val="24"/>
+          <w:szCs w:val="24"/>
+          <w:lang w:val="en-US"/>
+        </w:rPr>
+        <w:t>)</w:t>
+      </w:r>
+      <w:r>
+        <w:rPr>
+          <w:rFonts w:ascii="Arial" w:hAnsi="Arial" w:cs="Arial"/>
+          <w:sz w:val="24"/>
+          <w:szCs w:val="24"/>
+          <w:lang w:val="en-US"/>
+        </w:rPr>
+        <w:t>,</w:t>
+      </w:r>
+      <w:r>
+        <w:rPr>
+          <w:rFonts w:ascii="Arial" w:hAnsi="Arial" w:cs="Arial"/>
+          <w:sz w:val="24"/>
+          <w:szCs w:val="24"/>
+          <w:lang w:val="en-US"/>
+        </w:rPr>
+        <w:t xml:space="preserve"> </w:t>
+      </w:r>
+      <w:r>
+        <w:rPr>
+          <w:rFonts w:ascii="Arial" w:hAnsi="Arial" w:cs="Arial"/>
+          <w:sz w:val="24"/>
+          <w:szCs w:val="24"/>
+          <w:lang w:val="en-US"/>
+        </w:rPr>
+        <w:t xml:space="preserve">C# was the language chosen </w:t>
+      </w:r>
+      <w:r>
+        <w:rPr>
+          <w:rFonts w:ascii="Arial" w:hAnsi="Arial" w:cs="Arial"/>
+          <w:sz w:val="24"/>
+          <w:szCs w:val="24"/>
+          <w:lang w:val="en-US"/>
+        </w:rPr>
+        <w:t>when</w:t>
+      </w:r>
+      <w:r>
+        <w:rPr>
+          <w:rFonts w:ascii="Arial" w:hAnsi="Arial" w:cs="Arial"/>
+          <w:sz w:val="24"/>
+          <w:szCs w:val="24"/>
+          <w:lang w:val="en-US"/>
+        </w:rPr>
+        <w:t xml:space="preserve"> </w:t>
+      </w:r>
+      <w:r>
+        <w:rPr>
+          <w:rFonts w:ascii="Arial" w:hAnsi="Arial" w:cs="Arial"/>
+          <w:sz w:val="24"/>
+          <w:szCs w:val="24"/>
+          <w:lang w:val="en-US"/>
+        </w:rPr>
+        <w:t>program</w:t>
+      </w:r>
+      <w:r>
+        <w:rPr>
+          <w:rFonts w:ascii="Arial" w:hAnsi="Arial" w:cs="Arial"/>
+          <w:sz w:val="24"/>
+          <w:szCs w:val="24"/>
+          <w:lang w:val="en-US"/>
+        </w:rPr>
+        <w:t>ming</w:t>
+      </w:r>
+      <w:r>
+        <w:rPr>
+          <w:rFonts w:ascii="Arial" w:hAnsi="Arial" w:cs="Arial"/>
+          <w:sz w:val="24"/>
+          <w:szCs w:val="24"/>
+          <w:lang w:val="en-US"/>
+        </w:rPr>
+        <w:t xml:space="preserve"> this method</w:t>
+      </w:r>
+      <w:r>
+        <w:rPr>
+          <w:rFonts w:ascii="Arial" w:hAnsi="Arial" w:cs="Arial"/>
+          <w:sz w:val="24"/>
+          <w:szCs w:val="24"/>
+          <w:lang w:val="en-US"/>
+        </w:rPr>
+        <w:t>.</w:t>
+      </w:r>
+      <w:r>
+        <w:rPr>
+          <w:rFonts w:ascii="Arial" w:hAnsi="Arial" w:cs="Arial"/>
+          <w:sz w:val="24"/>
+          <w:szCs w:val="24"/>
+          <w:lang w:val="en-US"/>
+        </w:rPr>
+        <w:t xml:space="preserve"> </w:t>
+      </w:r>
+      <w:r>
+        <w:rPr>
+          <w:rFonts w:ascii="Arial" w:hAnsi="Arial" w:cs="Arial"/>
+          <w:sz w:val="24"/>
+          <w:szCs w:val="24"/>
+          <w:lang w:val="en-US"/>
+        </w:rPr>
+        <w:t xml:space="preserve">The main body of the program contained </w:t>
+      </w:r>
+      <w:r>
+        <w:rPr>
+          <w:rFonts w:ascii="Arial" w:hAnsi="Arial" w:cs="Arial"/>
+          <w:sz w:val="24"/>
+          <w:szCs w:val="24"/>
+          <w:lang w:val="en-US"/>
+        </w:rPr>
+        <w:t xml:space="preserve">the entirety of the </w:t>
+      </w:r>
+      <w:r>
+        <w:rPr>
+          <w:rFonts w:ascii="Arial" w:hAnsi="Arial" w:cs="Arial"/>
+          <w:sz w:val="24"/>
+          <w:szCs w:val="24"/>
+          <w:lang w:val="en-US"/>
+        </w:rPr>
+        <w:t xml:space="preserve">Middle Square implementation due to the </w:t>
+      </w:r>
+      <w:r>
+        <w:rPr>
+          <w:rFonts w:ascii="Arial" w:hAnsi="Arial" w:cs="Arial"/>
+          <w:sz w:val="24"/>
+          <w:szCs w:val="24"/>
+          <w:lang w:val="en-US"/>
+        </w:rPr>
+        <w:t>fac</w:t>
+      </w:r>
+      <w:r>
+        <w:rPr>
+          <w:rFonts w:ascii="Arial" w:hAnsi="Arial" w:cs="Arial"/>
+          <w:sz w:val="24"/>
+          <w:szCs w:val="24"/>
+          <w:lang w:val="en-US"/>
+        </w:rPr>
+        <w:t xml:space="preserve">t that </w:t>
+      </w:r>
+      <w:r>
+        <w:rPr>
+          <w:rFonts w:ascii="Arial" w:hAnsi="Arial" w:cs="Arial"/>
+          <w:sz w:val="24"/>
+          <w:szCs w:val="24"/>
+          <w:lang w:val="en-US"/>
+        </w:rPr>
+        <w:t xml:space="preserve">multiple functions weren’t required and </w:t>
+      </w:r>
+      <w:r>
+        <w:rPr>
+          <w:rFonts w:ascii="Arial" w:hAnsi="Arial" w:cs="Arial"/>
+          <w:sz w:val="24"/>
+          <w:szCs w:val="24"/>
+          <w:lang w:val="en-US"/>
+        </w:rPr>
+        <w:t xml:space="preserve">there was no need to be able to call the </w:t>
+      </w:r>
+      <w:r>
+        <w:rPr>
+          <w:rFonts w:ascii="Arial" w:hAnsi="Arial" w:cs="Arial"/>
+          <w:sz w:val="24"/>
+          <w:szCs w:val="24"/>
+          <w:lang w:val="en-US"/>
+        </w:rPr>
+        <w:t>generator independently from the rest of the program.</w:t>
+      </w:r>
+      <w:r>
+        <w:rPr>
+          <w:rFonts w:ascii="Arial" w:hAnsi="Arial" w:cs="Arial"/>
+          <w:sz w:val="24"/>
+          <w:szCs w:val="24"/>
+          <w:lang w:val="en-US"/>
+        </w:rPr>
+        <w:t xml:space="preserve"> The Json library Newtonsoft.Json was </w:t>
+      </w:r>
+      <w:r>
+        <w:rPr>
+          <w:rFonts w:ascii="Arial" w:hAnsi="Arial" w:cs="Arial"/>
+          <w:sz w:val="24"/>
+          <w:szCs w:val="24"/>
+          <w:lang w:val="en-US"/>
+        </w:rPr>
+        <w:t xml:space="preserve">implemented to allow for </w:t>
+      </w:r>
+      <w:r>
+        <w:rPr>
+          <w:rFonts w:ascii="Arial" w:hAnsi="Arial" w:cs="Arial"/>
+          <w:sz w:val="24"/>
+          <w:szCs w:val="24"/>
+          <w:lang w:val="en-US"/>
+        </w:rPr>
+        <w:t xml:space="preserve">exporting of </w:t>
+      </w:r>
+      <w:r>
+        <w:rPr>
+          <w:rFonts w:ascii="Arial" w:hAnsi="Arial" w:cs="Arial"/>
+          <w:sz w:val="24"/>
+          <w:szCs w:val="24"/>
+          <w:lang w:val="en-US"/>
+        </w:rPr>
+        <w:t>data</w:t>
+      </w:r>
+      <w:r>
+        <w:rPr>
+          <w:rFonts w:ascii="Arial" w:hAnsi="Arial" w:cs="Arial"/>
+          <w:sz w:val="24"/>
+          <w:szCs w:val="24"/>
+          <w:lang w:val="en-US"/>
+        </w:rPr>
+        <w:t xml:space="preserve"> however because of the simplicity of the algorithm no other libraries were needed.</w:t>
+      </w:r>
+      <w:r>
+        <w:rPr>
+          <w:rFonts w:ascii="Arial" w:hAnsi="Arial" w:cs="Arial"/>
+          <w:sz w:val="24"/>
+          <w:szCs w:val="24"/>
+          <w:lang w:val="en-US"/>
+        </w:rPr>
+        <w:t xml:space="preserve"> Because of the</w:t>
+      </w:r>
+      <w:r>
+        <w:rPr>
+          <w:rFonts w:ascii="Arial" w:hAnsi="Arial" w:cs="Arial"/>
+          <w:sz w:val="24"/>
+          <w:szCs w:val="24"/>
+          <w:lang w:val="en-US"/>
+        </w:rPr>
+        <w:t xml:space="preserve"> method used by the algorithm for seed manipulation</w:t>
+      </w:r>
+      <w:r>
+        <w:rPr>
+          <w:rFonts w:ascii="Arial" w:hAnsi="Arial" w:cs="Arial"/>
+          <w:sz w:val="24"/>
+          <w:szCs w:val="24"/>
+          <w:lang w:val="en-US"/>
+        </w:rPr>
+        <w:t xml:space="preserve">, specific constraints were required to prevent </w:t>
+      </w:r>
+      <w:r>
+        <w:rPr>
+          <w:rFonts w:ascii="Arial" w:hAnsi="Arial" w:cs="Arial"/>
+          <w:sz w:val="24"/>
+          <w:szCs w:val="24"/>
+          <w:lang w:val="en-US"/>
+        </w:rPr>
+        <w:t xml:space="preserve">errors </w:t>
+      </w:r>
+      <w:r>
+        <w:rPr>
+          <w:rFonts w:ascii="Arial" w:hAnsi="Arial" w:cs="Arial"/>
+          <w:sz w:val="24"/>
+          <w:szCs w:val="24"/>
+          <w:lang w:val="en-US"/>
+        </w:rPr>
+        <w:lastRenderedPageBreak/>
+        <w:t>(see below)</w:t>
+      </w:r>
+      <w:r>
+        <w:rPr>
+          <w:rFonts w:ascii="Arial" w:hAnsi="Arial" w:cs="Arial"/>
+          <w:sz w:val="24"/>
+          <w:szCs w:val="24"/>
+          <w:lang w:val="en-US"/>
+        </w:rPr>
+        <w:t xml:space="preserve"> meaning </w:t>
+      </w:r>
+      <w:r>
+        <w:rPr>
+          <w:rFonts w:ascii="Arial" w:hAnsi="Arial" w:cs="Arial"/>
+          <w:sz w:val="24"/>
+          <w:szCs w:val="24"/>
+          <w:lang w:val="en-US"/>
+        </w:rPr>
+        <w:t>a system given seed would not be compatible for testing.</w:t>
+      </w:r>
+      <w:r>
+        <w:rPr>
+          <w:rFonts w:ascii="Arial" w:hAnsi="Arial" w:cs="Arial"/>
+          <w:sz w:val="24"/>
+          <w:szCs w:val="24"/>
+          <w:lang w:val="en-US"/>
+        </w:rPr>
+        <w:t xml:space="preserve"> In total only one output was given by the Middle Square implementation which made use of a modified version of the </w:t>
+      </w:r>
+      <w:r>
+        <w:rPr>
+          <w:rFonts w:ascii="Arial" w:hAnsi="Arial" w:cs="Arial"/>
+          <w:sz w:val="24"/>
+          <w:szCs w:val="24"/>
+          <w:lang w:val="en-US"/>
+        </w:rPr>
+        <w:t>user given seed featured throughout the investigation.</w:t>
       </w:r>
     </w:p>
     <w:sectPr>

</xml_diff>

<commit_message>
Detailed Methodology for Middle Square (need update)
</commit_message>
<xml_diff>
--- a/Report/Methodology.docx
+++ b/Report/Methodology.docx
@@ -22160,6 +22160,944 @@
           <w:lang w:val="en-US"/>
         </w:rPr>
         <w:t>user given seed featured throughout the investigation.</w:t>
+      </w:r>
+    </w:p>
+    <w:p>
+      <w:pPr>
+        <w:rPr>
+          <w:rFonts w:ascii="Arial" w:hAnsi="Arial" w:cs="Arial"/>
+          <w:sz w:val="24"/>
+          <w:szCs w:val="24"/>
+          <w:lang w:val="en-US"/>
+        </w:rPr>
+      </w:pPr>
+      <w:r>
+        <w:rPr>
+          <w:noProof/>
+        </w:rPr>
+        <w:drawing>
+          <wp:inline distT="0" distB="0" distL="0" distR="0" wp14:anchorId="10798CDD" wp14:editId="50190D29">
+            <wp:extent cx="5731510" cy="1669415"/>
+            <wp:effectExtent l="0" t="0" r="2540" b="6985"/>
+            <wp:docPr id="462173509" name="Picture 1" descr="A computer screen with green text&#10;&#10;Description automatically generated"/>
+            <wp:cNvGraphicFramePr>
+              <a:graphicFrameLocks xmlns:a="http://schemas.openxmlformats.org/drawingml/2006/main" noChangeAspect="1"/>
+            </wp:cNvGraphicFramePr>
+            <a:graphic xmlns:a="http://schemas.openxmlformats.org/drawingml/2006/main">
+              <a:graphicData uri="http://schemas.openxmlformats.org/drawingml/2006/picture">
+                <pic:pic xmlns:pic="http://schemas.openxmlformats.org/drawingml/2006/picture">
+                  <pic:nvPicPr>
+                    <pic:cNvPr id="462173509" name="Picture 1" descr="A computer screen with green text&#10;&#10;Description automatically generated"/>
+                    <pic:cNvPicPr/>
+                  </pic:nvPicPr>
+                  <pic:blipFill>
+                    <a:blip r:embed="rId38"/>
+                    <a:stretch>
+                      <a:fillRect/>
+                    </a:stretch>
+                  </pic:blipFill>
+                  <pic:spPr>
+                    <a:xfrm>
+                      <a:off x="0" y="0"/>
+                      <a:ext cx="5731510" cy="1669415"/>
+                    </a:xfrm>
+                    <a:prstGeom prst="rect">
+                      <a:avLst/>
+                    </a:prstGeom>
+                  </pic:spPr>
+                </pic:pic>
+              </a:graphicData>
+            </a:graphic>
+          </wp:inline>
+        </w:drawing>
+      </w:r>
+    </w:p>
+    <w:p>
+      <w:pPr>
+        <w:rPr>
+          <w:rFonts w:ascii="Arial" w:hAnsi="Arial" w:cs="Arial"/>
+          <w:i/>
+          <w:iCs/>
+          <w:sz w:val="24"/>
+          <w:szCs w:val="24"/>
+          <w:lang w:val="en-US"/>
+        </w:rPr>
+      </w:pPr>
+      <w:r>
+        <w:rPr>
+          <w:rFonts w:ascii="Arial" w:hAnsi="Arial" w:cs="Arial"/>
+          <w:i/>
+          <w:iCs/>
+          <w:sz w:val="24"/>
+          <w:szCs w:val="24"/>
+          <w:lang w:val="en-US"/>
+        </w:rPr>
+        <w:t xml:space="preserve">Figure 34. A screenshot of </w:t>
+      </w:r>
+      <w:r>
+        <w:rPr>
+          <w:rFonts w:ascii="Arial" w:hAnsi="Arial" w:cs="Arial"/>
+          <w:i/>
+          <w:iCs/>
+          <w:sz w:val="24"/>
+          <w:szCs w:val="24"/>
+          <w:lang w:val="en-US"/>
+        </w:rPr>
+        <w:t>the variables declared for Middle Square Implementation</w:t>
+      </w:r>
+    </w:p>
+    <w:p>
+      <w:pPr>
+        <w:rPr>
+          <w:rFonts w:ascii="Arial" w:hAnsi="Arial" w:cs="Arial"/>
+          <w:sz w:val="24"/>
+          <w:szCs w:val="24"/>
+          <w:lang w:val="en-US"/>
+        </w:rPr>
+      </w:pPr>
+      <w:r>
+        <w:rPr>
+          <w:rFonts w:ascii="Arial" w:hAnsi="Arial" w:cs="Arial"/>
+          <w:sz w:val="24"/>
+          <w:szCs w:val="24"/>
+          <w:lang w:val="en-US"/>
+        </w:rPr>
+        <w:t xml:space="preserve">As seen in figure 34, </w:t>
+      </w:r>
+      <w:r>
+        <w:rPr>
+          <w:rFonts w:ascii="Arial" w:hAnsi="Arial" w:cs="Arial"/>
+          <w:sz w:val="24"/>
+          <w:szCs w:val="24"/>
+          <w:lang w:val="en-US"/>
+        </w:rPr>
+        <w:t xml:space="preserve">one of the main limitations for </w:t>
+      </w:r>
+      <w:r>
+        <w:rPr>
+          <w:rFonts w:ascii="Arial" w:hAnsi="Arial" w:cs="Arial"/>
+          <w:sz w:val="24"/>
+          <w:szCs w:val="24"/>
+          <w:lang w:val="en-US"/>
+        </w:rPr>
+        <w:t xml:space="preserve">a viable </w:t>
+      </w:r>
+      <w:r>
+        <w:rPr>
+          <w:rFonts w:ascii="Arial" w:hAnsi="Arial" w:cs="Arial"/>
+          <w:sz w:val="24"/>
+          <w:szCs w:val="24"/>
+          <w:lang w:val="en-US"/>
+        </w:rPr>
+        <w:t xml:space="preserve">seed was </w:t>
+      </w:r>
+      <w:r>
+        <w:rPr>
+          <w:rFonts w:ascii="Arial" w:hAnsi="Arial" w:cs="Arial"/>
+          <w:sz w:val="24"/>
+          <w:szCs w:val="24"/>
+          <w:lang w:val="en-US"/>
+        </w:rPr>
+        <w:t xml:space="preserve">length due to </w:t>
+      </w:r>
+      <w:r>
+        <w:rPr>
+          <w:rFonts w:ascii="Arial" w:hAnsi="Arial" w:cs="Arial"/>
+          <w:sz w:val="24"/>
+          <w:szCs w:val="24"/>
+          <w:lang w:val="en-US"/>
+        </w:rPr>
+        <w:t xml:space="preserve">the risk of </w:t>
+      </w:r>
+      <w:r>
+        <w:rPr>
+          <w:rFonts w:ascii="Arial" w:hAnsi="Arial" w:cs="Arial"/>
+          <w:sz w:val="24"/>
+          <w:szCs w:val="24"/>
+          <w:lang w:val="en-US"/>
+        </w:rPr>
+        <w:t>overflow error should a value too large be given.</w:t>
+      </w:r>
+      <w:r>
+        <w:rPr>
+          <w:rFonts w:ascii="Arial" w:hAnsi="Arial" w:cs="Arial"/>
+          <w:sz w:val="24"/>
+          <w:szCs w:val="24"/>
+          <w:lang w:val="en-US"/>
+        </w:rPr>
+        <w:t xml:space="preserve"> For this reason the </w:t>
+      </w:r>
+      <w:r>
+        <w:rPr>
+          <w:rFonts w:ascii="Arial" w:hAnsi="Arial" w:cs="Arial"/>
+          <w:sz w:val="24"/>
+          <w:szCs w:val="24"/>
+          <w:lang w:val="en-US"/>
+        </w:rPr>
+        <w:t xml:space="preserve">user given seed 30102000 was shortened </w:t>
+      </w:r>
+      <w:r>
+        <w:rPr>
+          <w:rFonts w:ascii="Arial" w:hAnsi="Arial" w:cs="Arial"/>
+          <w:sz w:val="24"/>
+          <w:szCs w:val="24"/>
+          <w:lang w:val="en-US"/>
+        </w:rPr>
+        <w:t>for this implementation to 301020</w:t>
+      </w:r>
+      <w:r>
+        <w:rPr>
+          <w:rFonts w:ascii="Arial" w:hAnsi="Arial" w:cs="Arial"/>
+          <w:sz w:val="24"/>
+          <w:szCs w:val="24"/>
+          <w:lang w:val="en-US"/>
+        </w:rPr>
+        <w:t xml:space="preserve">. </w:t>
+      </w:r>
+      <w:r>
+        <w:rPr>
+          <w:rFonts w:ascii="Arial" w:hAnsi="Arial" w:cs="Arial"/>
+          <w:sz w:val="24"/>
+          <w:szCs w:val="24"/>
+          <w:lang w:val="en-US"/>
+        </w:rPr>
+        <w:t xml:space="preserve">In </w:t>
+      </w:r>
+      <w:r>
+        <w:rPr>
+          <w:rFonts w:ascii="Arial" w:hAnsi="Arial" w:cs="Arial"/>
+          <w:sz w:val="24"/>
+          <w:szCs w:val="24"/>
+          <w:lang w:val="en-US"/>
+        </w:rPr>
+        <w:t>addition,</w:t>
+      </w:r>
+      <w:r>
+        <w:rPr>
+          <w:rFonts w:ascii="Arial" w:hAnsi="Arial" w:cs="Arial"/>
+          <w:sz w:val="24"/>
+          <w:szCs w:val="24"/>
+          <w:lang w:val="en-US"/>
+        </w:rPr>
+        <w:t xml:space="preserve"> </w:t>
+      </w:r>
+      <w:r>
+        <w:rPr>
+          <w:rFonts w:ascii="Arial" w:hAnsi="Arial" w:cs="Arial"/>
+          <w:sz w:val="24"/>
+          <w:szCs w:val="24"/>
+          <w:lang w:val="en-US"/>
+        </w:rPr>
+        <w:t xml:space="preserve">variables </w:t>
+      </w:r>
+      <w:r>
+        <w:rPr>
+          <w:rFonts w:ascii="Arial" w:hAnsi="Arial" w:cs="Arial"/>
+          <w:i/>
+          <w:iCs/>
+          <w:sz w:val="24"/>
+          <w:szCs w:val="24"/>
+          <w:lang w:val="en-US"/>
+        </w:rPr>
+        <w:t>valueLength</w:t>
+      </w:r>
+      <w:r>
+        <w:rPr>
+          <w:rFonts w:ascii="Arial" w:hAnsi="Arial" w:cs="Arial"/>
+          <w:sz w:val="24"/>
+          <w:szCs w:val="24"/>
+          <w:lang w:val="en-US"/>
+        </w:rPr>
+        <w:t xml:space="preserve">, </w:t>
+      </w:r>
+      <w:r>
+        <w:rPr>
+          <w:rFonts w:ascii="Arial" w:hAnsi="Arial" w:cs="Arial"/>
+          <w:i/>
+          <w:iCs/>
+          <w:sz w:val="24"/>
+          <w:szCs w:val="24"/>
+          <w:lang w:val="en-US"/>
+        </w:rPr>
+        <w:t>valueMiddle</w:t>
+      </w:r>
+      <w:r>
+        <w:rPr>
+          <w:rFonts w:ascii="Arial" w:hAnsi="Arial" w:cs="Arial"/>
+          <w:sz w:val="24"/>
+          <w:szCs w:val="24"/>
+          <w:lang w:val="en-US"/>
+        </w:rPr>
+        <w:t xml:space="preserve"> and </w:t>
+      </w:r>
+      <w:r>
+        <w:rPr>
+          <w:rFonts w:ascii="Arial" w:hAnsi="Arial" w:cs="Arial"/>
+          <w:i/>
+          <w:iCs/>
+          <w:sz w:val="24"/>
+          <w:szCs w:val="24"/>
+          <w:lang w:val="en-US"/>
+        </w:rPr>
+        <w:t>valueString</w:t>
+      </w:r>
+      <w:r>
+        <w:rPr>
+          <w:rFonts w:ascii="Arial" w:hAnsi="Arial" w:cs="Arial"/>
+          <w:sz w:val="24"/>
+          <w:szCs w:val="24"/>
+          <w:lang w:val="en-US"/>
+        </w:rPr>
+        <w:t xml:space="preserve"> were </w:t>
+      </w:r>
+      <w:r>
+        <w:rPr>
+          <w:rFonts w:ascii="Arial" w:hAnsi="Arial" w:cs="Arial"/>
+          <w:sz w:val="24"/>
+          <w:szCs w:val="24"/>
+          <w:lang w:val="en-US"/>
+        </w:rPr>
+        <w:t xml:space="preserve">declared to allow for </w:t>
+      </w:r>
+      <w:r>
+        <w:rPr>
+          <w:rFonts w:ascii="Arial" w:hAnsi="Arial" w:cs="Arial"/>
+          <w:sz w:val="24"/>
+          <w:szCs w:val="24"/>
+          <w:lang w:val="en-US"/>
+        </w:rPr>
+        <w:t xml:space="preserve">the extraction of </w:t>
+      </w:r>
+      <w:r>
+        <w:rPr>
+          <w:rFonts w:ascii="Arial" w:hAnsi="Arial" w:cs="Arial"/>
+          <w:sz w:val="24"/>
+          <w:szCs w:val="24"/>
+          <w:lang w:val="en-US"/>
+        </w:rPr>
+        <w:t>pseu</w:t>
+      </w:r>
+      <w:r>
+        <w:rPr>
+          <w:rFonts w:ascii="Arial" w:hAnsi="Arial" w:cs="Arial"/>
+          <w:sz w:val="24"/>
+          <w:szCs w:val="24"/>
+          <w:lang w:val="en-US"/>
+        </w:rPr>
+        <w:t>dorandom numbers</w:t>
+      </w:r>
+      <w:r>
+        <w:rPr>
+          <w:rFonts w:ascii="Arial" w:hAnsi="Arial" w:cs="Arial"/>
+          <w:sz w:val="24"/>
+          <w:szCs w:val="24"/>
+          <w:lang w:val="en-US"/>
+        </w:rPr>
+        <w:t xml:space="preserve"> from the </w:t>
+      </w:r>
+      <w:r>
+        <w:rPr>
+          <w:rFonts w:ascii="Arial" w:hAnsi="Arial" w:cs="Arial"/>
+          <w:sz w:val="24"/>
+          <w:szCs w:val="24"/>
+          <w:lang w:val="en-US"/>
+        </w:rPr>
+        <w:t>Middle Square value</w:t>
+      </w:r>
+      <w:r>
+        <w:rPr>
+          <w:rFonts w:ascii="Arial" w:hAnsi="Arial" w:cs="Arial"/>
+          <w:sz w:val="24"/>
+          <w:szCs w:val="24"/>
+          <w:lang w:val="en-US"/>
+        </w:rPr>
+        <w:t xml:space="preserve"> (see below).</w:t>
+      </w:r>
+      <w:r>
+        <w:rPr>
+          <w:rFonts w:ascii="Arial" w:hAnsi="Arial" w:cs="Arial"/>
+          <w:sz w:val="24"/>
+          <w:szCs w:val="24"/>
+          <w:lang w:val="en-US"/>
+        </w:rPr>
+        <w:t xml:space="preserve"> To store all 500 </w:t>
+      </w:r>
+      <w:r>
+        <w:rPr>
+          <w:rFonts w:ascii="Arial" w:hAnsi="Arial" w:cs="Arial"/>
+          <w:sz w:val="24"/>
+          <w:szCs w:val="24"/>
+          <w:lang w:val="en-US"/>
+        </w:rPr>
+        <w:t xml:space="preserve">outputs, the </w:t>
+      </w:r>
+      <w:r>
+        <w:rPr>
+          <w:rFonts w:ascii="Arial" w:hAnsi="Arial" w:cs="Arial"/>
+          <w:i/>
+          <w:iCs/>
+          <w:sz w:val="24"/>
+          <w:szCs w:val="24"/>
+          <w:lang w:val="en-US"/>
+        </w:rPr>
+        <w:t>ReturnValues</w:t>
+      </w:r>
+      <w:r>
+        <w:rPr>
+          <w:rFonts w:ascii="Arial" w:hAnsi="Arial" w:cs="Arial"/>
+          <w:sz w:val="24"/>
+          <w:szCs w:val="24"/>
+          <w:lang w:val="en-US"/>
+        </w:rPr>
+        <w:t xml:space="preserve"> list was </w:t>
+      </w:r>
+      <w:r>
+        <w:rPr>
+          <w:rFonts w:ascii="Arial" w:hAnsi="Arial" w:cs="Arial"/>
+          <w:sz w:val="24"/>
+          <w:szCs w:val="24"/>
+          <w:lang w:val="en-US"/>
+        </w:rPr>
+        <w:t>implemented</w:t>
+      </w:r>
+      <w:r>
+        <w:rPr>
+          <w:rFonts w:ascii="Arial" w:hAnsi="Arial" w:cs="Arial"/>
+          <w:sz w:val="24"/>
+          <w:szCs w:val="24"/>
+          <w:lang w:val="en-US"/>
+        </w:rPr>
+        <w:t xml:space="preserve"> and before </w:t>
+      </w:r>
+      <w:r>
+        <w:rPr>
+          <w:rFonts w:ascii="Arial" w:hAnsi="Arial" w:cs="Arial"/>
+          <w:sz w:val="24"/>
+          <w:szCs w:val="24"/>
+          <w:lang w:val="en-US"/>
+        </w:rPr>
+        <w:t xml:space="preserve">any generations could begin </w:t>
+      </w:r>
+      <w:r>
+        <w:rPr>
+          <w:rFonts w:ascii="Arial" w:hAnsi="Arial" w:cs="Arial"/>
+          <w:i/>
+          <w:iCs/>
+          <w:sz w:val="24"/>
+          <w:szCs w:val="24"/>
+          <w:lang w:val="en-US"/>
+        </w:rPr>
+        <w:t>value</w:t>
+      </w:r>
+      <w:r>
+        <w:rPr>
+          <w:rFonts w:ascii="Arial" w:hAnsi="Arial" w:cs="Arial"/>
+          <w:sz w:val="24"/>
+          <w:szCs w:val="24"/>
+          <w:lang w:val="en-US"/>
+        </w:rPr>
+        <w:t xml:space="preserve"> was set to the base seed 301020.</w:t>
+      </w:r>
+    </w:p>
+    <w:p>
+      <w:pPr>
+        <w:rPr>
+          <w:rFonts w:ascii="Arial" w:hAnsi="Arial" w:cs="Arial"/>
+          <w:sz w:val="24"/>
+          <w:szCs w:val="24"/>
+          <w:lang w:val="en-US"/>
+        </w:rPr>
+      </w:pPr>
+      <w:r>
+        <w:rPr>
+          <w:noProof/>
+        </w:rPr>
+        <w:drawing>
+          <wp:inline distT="0" distB="0" distL="0" distR="0" wp14:anchorId="4F8A17AA" wp14:editId="233F0A84">
+            <wp:extent cx="4324350" cy="3286621"/>
+            <wp:effectExtent l="0" t="0" r="0" b="9525"/>
+            <wp:docPr id="322097337" name="Picture 1" descr="A screenshot of a computer program&#10;&#10;Description automatically generated"/>
+            <wp:cNvGraphicFramePr>
+              <a:graphicFrameLocks xmlns:a="http://schemas.openxmlformats.org/drawingml/2006/main" noChangeAspect="1"/>
+            </wp:cNvGraphicFramePr>
+            <a:graphic xmlns:a="http://schemas.openxmlformats.org/drawingml/2006/main">
+              <a:graphicData uri="http://schemas.openxmlformats.org/drawingml/2006/picture">
+                <pic:pic xmlns:pic="http://schemas.openxmlformats.org/drawingml/2006/picture">
+                  <pic:nvPicPr>
+                    <pic:cNvPr id="322097337" name="Picture 1" descr="A screenshot of a computer program&#10;&#10;Description automatically generated"/>
+                    <pic:cNvPicPr/>
+                  </pic:nvPicPr>
+                  <pic:blipFill>
+                    <a:blip r:embed="rId39"/>
+                    <a:stretch>
+                      <a:fillRect/>
+                    </a:stretch>
+                  </pic:blipFill>
+                  <pic:spPr>
+                    <a:xfrm>
+                      <a:off x="0" y="0"/>
+                      <a:ext cx="4339260" cy="3297953"/>
+                    </a:xfrm>
+                    <a:prstGeom prst="rect">
+                      <a:avLst/>
+                    </a:prstGeom>
+                  </pic:spPr>
+                </pic:pic>
+              </a:graphicData>
+            </a:graphic>
+          </wp:inline>
+        </w:drawing>
+      </w:r>
+    </w:p>
+    <w:p>
+      <w:pPr>
+        <w:rPr>
+          <w:rFonts w:ascii="Arial" w:hAnsi="Arial" w:cs="Arial"/>
+          <w:i/>
+          <w:iCs/>
+          <w:sz w:val="24"/>
+          <w:szCs w:val="24"/>
+          <w:lang w:val="en-US"/>
+        </w:rPr>
+      </w:pPr>
+      <w:r>
+        <w:rPr>
+          <w:rFonts w:ascii="Arial" w:hAnsi="Arial" w:cs="Arial"/>
+          <w:i/>
+          <w:iCs/>
+          <w:sz w:val="24"/>
+          <w:szCs w:val="24"/>
+          <w:lang w:val="en-US"/>
+        </w:rPr>
+        <w:t xml:space="preserve">Figure 35. </w:t>
+      </w:r>
+      <w:r>
+        <w:rPr>
+          <w:rFonts w:ascii="Arial" w:hAnsi="Arial" w:cs="Arial"/>
+          <w:i/>
+          <w:iCs/>
+          <w:sz w:val="24"/>
+          <w:szCs w:val="24"/>
+          <w:lang w:val="en-US"/>
+        </w:rPr>
+        <w:t xml:space="preserve">A screenshot of the </w:t>
+      </w:r>
+      <w:r>
+        <w:rPr>
+          <w:rFonts w:ascii="Arial" w:hAnsi="Arial" w:cs="Arial"/>
+          <w:i/>
+          <w:iCs/>
+          <w:sz w:val="24"/>
+          <w:szCs w:val="24"/>
+          <w:lang w:val="en-US"/>
+        </w:rPr>
+        <w:t>Middle Square Implementation</w:t>
+      </w:r>
+    </w:p>
+    <w:p>
+      <w:pPr>
+        <w:rPr>
+          <w:rFonts w:ascii="Arial" w:hAnsi="Arial" w:cs="Arial"/>
+          <w:sz w:val="24"/>
+          <w:szCs w:val="24"/>
+          <w:lang w:val="en-US"/>
+        </w:rPr>
+      </w:pPr>
+      <w:r>
+        <w:rPr>
+          <w:rFonts w:ascii="Arial" w:hAnsi="Arial" w:cs="Arial"/>
+          <w:sz w:val="24"/>
+          <w:szCs w:val="24"/>
+          <w:lang w:val="en-US"/>
+        </w:rPr>
+        <w:t>The first step in the implementation was</w:t>
+      </w:r>
+      <w:r>
+        <w:rPr>
+          <w:rFonts w:ascii="Arial" w:hAnsi="Arial" w:cs="Arial"/>
+          <w:sz w:val="24"/>
+          <w:szCs w:val="24"/>
+          <w:lang w:val="en-US"/>
+        </w:rPr>
+        <w:t>,</w:t>
+      </w:r>
+      <w:r>
+        <w:rPr>
+          <w:rFonts w:ascii="Arial" w:hAnsi="Arial" w:cs="Arial"/>
+          <w:sz w:val="24"/>
+          <w:szCs w:val="24"/>
+          <w:lang w:val="en-US"/>
+        </w:rPr>
+        <w:t xml:space="preserve"> </w:t>
+      </w:r>
+      <w:r>
+        <w:rPr>
+          <w:rFonts w:ascii="Arial" w:hAnsi="Arial" w:cs="Arial"/>
+          <w:sz w:val="24"/>
+          <w:szCs w:val="24"/>
+          <w:lang w:val="en-US"/>
+        </w:rPr>
+        <w:t xml:space="preserve">as expected, </w:t>
+      </w:r>
+      <w:r>
+        <w:rPr>
+          <w:rFonts w:ascii="Arial" w:hAnsi="Arial" w:cs="Arial"/>
+          <w:sz w:val="24"/>
+          <w:szCs w:val="24"/>
+          <w:lang w:val="en-US"/>
+        </w:rPr>
+        <w:t xml:space="preserve">to </w:t>
+      </w:r>
+      <w:r>
+        <w:rPr>
+          <w:rFonts w:ascii="Arial" w:hAnsi="Arial" w:cs="Arial"/>
+          <w:sz w:val="24"/>
+          <w:szCs w:val="24"/>
+          <w:lang w:val="en-US"/>
+        </w:rPr>
+        <w:t xml:space="preserve">square </w:t>
+      </w:r>
+      <w:r>
+        <w:rPr>
+          <w:rFonts w:ascii="Arial" w:hAnsi="Arial" w:cs="Arial"/>
+          <w:i/>
+          <w:iCs/>
+          <w:sz w:val="24"/>
+          <w:szCs w:val="24"/>
+          <w:lang w:val="en-US"/>
+        </w:rPr>
+        <w:t>value</w:t>
+      </w:r>
+      <w:r>
+        <w:rPr>
+          <w:rFonts w:ascii="Arial" w:hAnsi="Arial" w:cs="Arial"/>
+          <w:sz w:val="24"/>
+          <w:szCs w:val="24"/>
+          <w:lang w:val="en-US"/>
+        </w:rPr>
+        <w:t>.</w:t>
+      </w:r>
+      <w:r>
+        <w:rPr>
+          <w:rFonts w:ascii="Arial" w:hAnsi="Arial" w:cs="Arial"/>
+          <w:sz w:val="24"/>
+          <w:szCs w:val="24"/>
+          <w:lang w:val="en-US"/>
+        </w:rPr>
+        <w:t xml:space="preserve"> The length of the squared </w:t>
+      </w:r>
+      <w:r>
+        <w:rPr>
+          <w:rFonts w:ascii="Arial" w:hAnsi="Arial" w:cs="Arial"/>
+          <w:i/>
+          <w:iCs/>
+          <w:sz w:val="24"/>
+          <w:szCs w:val="24"/>
+          <w:lang w:val="en-US"/>
+        </w:rPr>
+        <w:t>value</w:t>
+      </w:r>
+      <w:r>
+        <w:rPr>
+          <w:rFonts w:ascii="Arial" w:hAnsi="Arial" w:cs="Arial"/>
+          <w:sz w:val="24"/>
+          <w:szCs w:val="24"/>
+          <w:lang w:val="en-US"/>
+        </w:rPr>
+        <w:t xml:space="preserve"> was then </w:t>
+      </w:r>
+      <w:r>
+        <w:rPr>
+          <w:rFonts w:ascii="Arial" w:hAnsi="Arial" w:cs="Arial"/>
+          <w:sz w:val="24"/>
+          <w:szCs w:val="24"/>
+          <w:lang w:val="en-US"/>
+        </w:rPr>
+        <w:t>recorded,</w:t>
+      </w:r>
+      <w:r>
+        <w:rPr>
+          <w:rFonts w:ascii="Arial" w:hAnsi="Arial" w:cs="Arial"/>
+          <w:sz w:val="24"/>
+          <w:szCs w:val="24"/>
+          <w:lang w:val="en-US"/>
+        </w:rPr>
+        <w:t xml:space="preserve"> and </w:t>
+      </w:r>
+      <w:r>
+        <w:rPr>
+          <w:rFonts w:ascii="Arial" w:hAnsi="Arial" w:cs="Arial"/>
+          <w:i/>
+          <w:iCs/>
+          <w:sz w:val="24"/>
+          <w:szCs w:val="24"/>
+          <w:lang w:val="en-US"/>
+        </w:rPr>
+        <w:t xml:space="preserve">value </w:t>
+      </w:r>
+      <w:r>
+        <w:rPr>
+          <w:rFonts w:ascii="Arial" w:hAnsi="Arial" w:cs="Arial"/>
+          <w:sz w:val="24"/>
+          <w:szCs w:val="24"/>
+          <w:lang w:val="en-US"/>
+        </w:rPr>
+        <w:t>was converted to a string.</w:t>
+      </w:r>
+      <w:r>
+        <w:rPr>
+          <w:rFonts w:ascii="Arial" w:hAnsi="Arial" w:cs="Arial"/>
+          <w:sz w:val="24"/>
+          <w:szCs w:val="24"/>
+          <w:lang w:val="en-US"/>
+        </w:rPr>
+        <w:t xml:space="preserve"> This was done so that the </w:t>
+      </w:r>
+      <w:r>
+        <w:rPr>
+          <w:rFonts w:ascii="Arial" w:hAnsi="Arial" w:cs="Arial"/>
+          <w:sz w:val="24"/>
+          <w:szCs w:val="24"/>
+          <w:lang w:val="en-US"/>
+        </w:rPr>
+        <w:t xml:space="preserve">length could be checked </w:t>
+      </w:r>
+      <w:r>
+        <w:rPr>
+          <w:rFonts w:ascii="Arial" w:hAnsi="Arial" w:cs="Arial"/>
+          <w:sz w:val="24"/>
+          <w:szCs w:val="24"/>
+          <w:lang w:val="en-US"/>
+        </w:rPr>
+        <w:t xml:space="preserve">using an if statement to ensure that </w:t>
+      </w:r>
+      <w:r>
+        <w:rPr>
+          <w:rFonts w:ascii="Arial" w:hAnsi="Arial" w:cs="Arial"/>
+          <w:sz w:val="24"/>
+          <w:szCs w:val="24"/>
+          <w:lang w:val="en-US"/>
+        </w:rPr>
+        <w:t>it was odd</w:t>
+      </w:r>
+      <w:r>
+        <w:rPr>
+          <w:rFonts w:ascii="Arial" w:hAnsi="Arial" w:cs="Arial"/>
+          <w:sz w:val="24"/>
+          <w:szCs w:val="24"/>
+          <w:lang w:val="en-US"/>
+        </w:rPr>
+        <w:t xml:space="preserve"> as </w:t>
+      </w:r>
+      <w:r>
+        <w:rPr>
+          <w:rFonts w:ascii="Arial" w:hAnsi="Arial" w:cs="Arial"/>
+          <w:sz w:val="24"/>
+          <w:szCs w:val="24"/>
+          <w:lang w:val="en-US"/>
+        </w:rPr>
+        <w:t xml:space="preserve">in Von N’s method </w:t>
+      </w:r>
+      <w:r>
+        <w:rPr>
+          <w:rFonts w:ascii="Arial" w:hAnsi="Arial" w:cs="Arial"/>
+          <w:sz w:val="24"/>
+          <w:szCs w:val="24"/>
+          <w:lang w:val="en-US"/>
+        </w:rPr>
+        <w:t>there is no extractable ‘middle’ in an even length number.</w:t>
+      </w:r>
+      <w:r>
+        <w:rPr>
+          <w:rFonts w:ascii="Arial" w:hAnsi="Arial" w:cs="Arial"/>
+          <w:sz w:val="24"/>
+          <w:szCs w:val="24"/>
+          <w:lang w:val="en-US"/>
+        </w:rPr>
+        <w:t xml:space="preserve"> </w:t>
+      </w:r>
+      <w:r>
+        <w:rPr>
+          <w:rFonts w:ascii="Arial" w:hAnsi="Arial" w:cs="Arial"/>
+          <w:sz w:val="24"/>
+          <w:szCs w:val="24"/>
+          <w:lang w:val="en-US"/>
+        </w:rPr>
+        <w:lastRenderedPageBreak/>
+        <w:t xml:space="preserve">If </w:t>
+      </w:r>
+      <w:r>
+        <w:rPr>
+          <w:rFonts w:ascii="Arial" w:hAnsi="Arial" w:cs="Arial"/>
+          <w:sz w:val="24"/>
+          <w:szCs w:val="24"/>
+          <w:lang w:val="en-US"/>
+        </w:rPr>
+        <w:t xml:space="preserve">the number was of even length, then </w:t>
+      </w:r>
+      <w:r>
+        <w:rPr>
+          <w:rFonts w:ascii="Arial" w:hAnsi="Arial" w:cs="Arial"/>
+          <w:sz w:val="24"/>
+          <w:szCs w:val="24"/>
+          <w:lang w:val="en-US"/>
+        </w:rPr>
+        <w:t xml:space="preserve">an additional 0 could be added to the </w:t>
+      </w:r>
+      <w:r>
+        <w:rPr>
+          <w:rFonts w:ascii="Arial" w:hAnsi="Arial" w:cs="Arial"/>
+          <w:sz w:val="24"/>
+          <w:szCs w:val="24"/>
+          <w:lang w:val="en-US"/>
+        </w:rPr>
+        <w:t>left-hand</w:t>
+      </w:r>
+      <w:r>
+        <w:rPr>
+          <w:rFonts w:ascii="Arial" w:hAnsi="Arial" w:cs="Arial"/>
+          <w:sz w:val="24"/>
+          <w:szCs w:val="24"/>
+          <w:lang w:val="en-US"/>
+        </w:rPr>
+        <w:t xml:space="preserve"> side.</w:t>
+      </w:r>
+      <w:r>
+        <w:rPr>
+          <w:rFonts w:ascii="Arial" w:hAnsi="Arial" w:cs="Arial"/>
+          <w:sz w:val="24"/>
+          <w:szCs w:val="24"/>
+          <w:lang w:val="en-US"/>
+        </w:rPr>
+        <w:t xml:space="preserve"> </w:t>
+      </w:r>
+      <w:r>
+        <w:rPr>
+          <w:rFonts w:ascii="Arial" w:hAnsi="Arial" w:cs="Arial"/>
+          <w:sz w:val="24"/>
+          <w:szCs w:val="24"/>
+          <w:lang w:val="en-US"/>
+        </w:rPr>
+        <w:t xml:space="preserve">It was this addition that required </w:t>
+      </w:r>
+      <w:r>
+        <w:rPr>
+          <w:rFonts w:ascii="Arial" w:hAnsi="Arial" w:cs="Arial"/>
+          <w:i/>
+          <w:iCs/>
+          <w:sz w:val="24"/>
+          <w:szCs w:val="24"/>
+          <w:lang w:val="en-US"/>
+        </w:rPr>
+        <w:t>value</w:t>
+      </w:r>
+      <w:r>
+        <w:rPr>
+          <w:rFonts w:ascii="Arial" w:hAnsi="Arial" w:cs="Arial"/>
+          <w:sz w:val="24"/>
+          <w:szCs w:val="24"/>
+          <w:lang w:val="en-US"/>
+        </w:rPr>
+        <w:t xml:space="preserve"> to be in string form, as </w:t>
+      </w:r>
+      <w:r>
+        <w:rPr>
+          <w:rFonts w:ascii="Arial" w:hAnsi="Arial" w:cs="Arial"/>
+          <w:sz w:val="24"/>
+          <w:szCs w:val="24"/>
+          <w:lang w:val="en-US"/>
+        </w:rPr>
+        <w:t xml:space="preserve">a 0 cannot be added to the </w:t>
+      </w:r>
+      <w:r>
+        <w:rPr>
+          <w:rFonts w:ascii="Arial" w:hAnsi="Arial" w:cs="Arial"/>
+          <w:sz w:val="24"/>
+          <w:szCs w:val="24"/>
+          <w:lang w:val="en-US"/>
+        </w:rPr>
+        <w:t>left-hand</w:t>
+      </w:r>
+      <w:r>
+        <w:rPr>
+          <w:rFonts w:ascii="Arial" w:hAnsi="Arial" w:cs="Arial"/>
+          <w:sz w:val="24"/>
+          <w:szCs w:val="24"/>
+          <w:lang w:val="en-US"/>
+        </w:rPr>
+        <w:t xml:space="preserve"> side of </w:t>
+      </w:r>
+      <w:r>
+        <w:rPr>
+          <w:rFonts w:ascii="Arial" w:hAnsi="Arial" w:cs="Arial"/>
+          <w:sz w:val="24"/>
+          <w:szCs w:val="24"/>
+          <w:lang w:val="en-US"/>
+        </w:rPr>
+        <w:t>a numeric variable</w:t>
+      </w:r>
+      <w:r>
+        <w:rPr>
+          <w:rFonts w:ascii="Arial" w:hAnsi="Arial" w:cs="Arial"/>
+          <w:sz w:val="24"/>
+          <w:szCs w:val="24"/>
+          <w:lang w:val="en-US"/>
+        </w:rPr>
+        <w:t xml:space="preserve"> in any programming language.</w:t>
+      </w:r>
+      <w:r>
+        <w:rPr>
+          <w:rFonts w:ascii="Arial" w:hAnsi="Arial" w:cs="Arial"/>
+          <w:sz w:val="24"/>
+          <w:szCs w:val="24"/>
+          <w:lang w:val="en-US"/>
+        </w:rPr>
+        <w:t xml:space="preserve"> A substring function could then be used </w:t>
+      </w:r>
+      <w:r>
+        <w:rPr>
+          <w:rFonts w:ascii="Arial" w:hAnsi="Arial" w:cs="Arial"/>
+          <w:sz w:val="24"/>
+          <w:szCs w:val="24"/>
+          <w:lang w:val="en-US"/>
+        </w:rPr>
+        <w:t xml:space="preserve">to obtain the middle </w:t>
+      </w:r>
+      <w:r>
+        <w:rPr>
+          <w:rFonts w:ascii="Arial" w:hAnsi="Arial" w:cs="Arial"/>
+          <w:sz w:val="24"/>
+          <w:szCs w:val="24"/>
+          <w:lang w:val="en-US"/>
+        </w:rPr>
+        <w:t xml:space="preserve">two digits </w:t>
+      </w:r>
+      <w:r>
+        <w:rPr>
+          <w:rFonts w:ascii="Arial" w:hAnsi="Arial" w:cs="Arial"/>
+          <w:sz w:val="24"/>
+          <w:szCs w:val="24"/>
+          <w:lang w:val="en-US"/>
+        </w:rPr>
+        <w:t>and convert them back to integer form</w:t>
+      </w:r>
+      <w:r>
+        <w:rPr>
+          <w:rFonts w:ascii="Arial" w:hAnsi="Arial" w:cs="Arial"/>
+          <w:sz w:val="24"/>
+          <w:szCs w:val="24"/>
+          <w:lang w:val="en-US"/>
+        </w:rPr>
+        <w:t>, so in the case that a pair of middle digits such as ‘06’</w:t>
+      </w:r>
+      <w:r>
+        <w:rPr>
+          <w:rFonts w:ascii="Arial" w:hAnsi="Arial" w:cs="Arial"/>
+          <w:sz w:val="24"/>
+          <w:szCs w:val="24"/>
+          <w:lang w:val="en-US"/>
+        </w:rPr>
+        <w:t xml:space="preserve"> are selected the program can store them correctly.</w:t>
       </w:r>
     </w:p>
     <w:sectPr>

</xml_diff>

<commit_message>
Detailed intro to Rand.org and fixed Middle Square
</commit_message>
<xml_diff>
--- a/Report/Methodology.docx
+++ b/Report/Methodology.docx
@@ -22613,10 +22613,10 @@
           <w:noProof/>
         </w:rPr>
         <w:drawing>
-          <wp:inline distT="0" distB="0" distL="0" distR="0" wp14:anchorId="4F8A17AA" wp14:editId="233F0A84">
-            <wp:extent cx="4324350" cy="3286621"/>
-            <wp:effectExtent l="0" t="0" r="0" b="9525"/>
-            <wp:docPr id="322097337" name="Picture 1" descr="A screenshot of a computer program&#10;&#10;Description automatically generated"/>
+          <wp:inline distT="0" distB="0" distL="0" distR="0" wp14:anchorId="7D571319" wp14:editId="30BF462B">
+            <wp:extent cx="4333875" cy="3247285"/>
+            <wp:effectExtent l="0" t="0" r="0" b="0"/>
+            <wp:docPr id="1075950177" name="Picture 1" descr="A computer screen shot of a program&#10;&#10;Description automatically generated"/>
             <wp:cNvGraphicFramePr>
               <a:graphicFrameLocks xmlns:a="http://schemas.openxmlformats.org/drawingml/2006/main" noChangeAspect="1"/>
             </wp:cNvGraphicFramePr>
@@ -22624,7 +22624,7 @@
               <a:graphicData uri="http://schemas.openxmlformats.org/drawingml/2006/picture">
                 <pic:pic xmlns:pic="http://schemas.openxmlformats.org/drawingml/2006/picture">
                   <pic:nvPicPr>
-                    <pic:cNvPr id="322097337" name="Picture 1" descr="A screenshot of a computer program&#10;&#10;Description automatically generated"/>
+                    <pic:cNvPr id="1075950177" name="Picture 1" descr="A computer screen shot of a program&#10;&#10;Description automatically generated"/>
                     <pic:cNvPicPr/>
                   </pic:nvPicPr>
                   <pic:blipFill>
@@ -22636,7 +22636,7 @@
                   <pic:spPr>
                     <a:xfrm>
                       <a:off x="0" y="0"/>
-                      <a:ext cx="4339260" cy="3297953"/>
+                      <a:ext cx="4337056" cy="3249668"/>
                     </a:xfrm>
                     <a:prstGeom prst="rect">
                       <a:avLst/>
@@ -22878,7 +22878,16 @@
           <w:szCs w:val="24"/>
           <w:lang w:val="en-US"/>
         </w:rPr>
-        <w:t>it was odd</w:t>
+        <w:t xml:space="preserve">it was </w:t>
+      </w:r>
+      <w:r>
+        <w:rPr>
+          <w:rFonts w:ascii="Arial" w:hAnsi="Arial" w:cs="Arial"/>
+          <w:sz w:val="24"/>
+          <w:szCs w:val="24"/>
+          <w:lang w:val="en-US"/>
+        </w:rPr>
+        <w:t>even</w:t>
       </w:r>
       <w:r>
         <w:rPr>
@@ -22905,7 +22914,188 @@
           <w:szCs w:val="24"/>
           <w:lang w:val="en-US"/>
         </w:rPr>
-        <w:t>there is no extractable ‘middle’ in an even length number.</w:t>
+        <w:t xml:space="preserve">when </w:t>
+      </w:r>
+      <w:r>
+        <w:rPr>
+          <w:rFonts w:ascii="Arial" w:hAnsi="Arial" w:cs="Arial"/>
+          <w:sz w:val="24"/>
+          <w:szCs w:val="24"/>
+          <w:lang w:val="en-US"/>
+        </w:rPr>
+        <w:t xml:space="preserve">generating </w:t>
+      </w:r>
+      <w:r>
+        <w:rPr>
+          <w:rFonts w:ascii="Arial" w:hAnsi="Arial" w:cs="Arial"/>
+          <w:sz w:val="24"/>
+          <w:szCs w:val="24"/>
+          <w:lang w:val="en-US"/>
+        </w:rPr>
+        <w:t>two</w:t>
+      </w:r>
+      <w:r>
+        <w:rPr>
+          <w:rFonts w:ascii="Arial" w:hAnsi="Arial" w:cs="Arial"/>
+          <w:sz w:val="24"/>
+          <w:szCs w:val="24"/>
+          <w:lang w:val="en-US"/>
+        </w:rPr>
+        <w:t>-digit</w:t>
+      </w:r>
+      <w:r>
+        <w:rPr>
+          <w:rFonts w:ascii="Arial" w:hAnsi="Arial" w:cs="Arial"/>
+          <w:sz w:val="24"/>
+          <w:szCs w:val="24"/>
+          <w:lang w:val="en-US"/>
+        </w:rPr>
+        <w:t xml:space="preserve"> results </w:t>
+      </w:r>
+      <w:r>
+        <w:rPr>
+          <w:rFonts w:ascii="Arial" w:hAnsi="Arial" w:cs="Arial"/>
+          <w:sz w:val="24"/>
+          <w:szCs w:val="24"/>
+          <w:lang w:val="en-US"/>
+        </w:rPr>
+        <w:t xml:space="preserve">there is no extractable </w:t>
+      </w:r>
+      <w:r>
+        <w:rPr>
+          <w:rFonts w:ascii="Arial" w:hAnsi="Arial" w:cs="Arial"/>
+          <w:sz w:val="24"/>
+          <w:szCs w:val="24"/>
+          <w:lang w:val="en-US"/>
+        </w:rPr>
+        <w:lastRenderedPageBreak/>
+        <w:t xml:space="preserve">‘middle’ in an </w:t>
+      </w:r>
+      <w:r>
+        <w:rPr>
+          <w:rFonts w:ascii="Arial" w:hAnsi="Arial" w:cs="Arial"/>
+          <w:sz w:val="24"/>
+          <w:szCs w:val="24"/>
+          <w:lang w:val="en-US"/>
+        </w:rPr>
+        <w:t>odd</w:t>
+      </w:r>
+      <w:r>
+        <w:rPr>
+          <w:rFonts w:ascii="Arial" w:hAnsi="Arial" w:cs="Arial"/>
+          <w:sz w:val="24"/>
+          <w:szCs w:val="24"/>
+          <w:lang w:val="en-US"/>
+        </w:rPr>
+        <w:t xml:space="preserve"> length number.</w:t>
+      </w:r>
+      <w:r>
+        <w:rPr>
+          <w:rFonts w:ascii="Arial" w:hAnsi="Arial" w:cs="Arial"/>
+          <w:sz w:val="24"/>
+          <w:szCs w:val="24"/>
+          <w:lang w:val="en-US"/>
+        </w:rPr>
+        <w:t xml:space="preserve"> The Middle Square method is also able to produce three-digit results, in which case th</w:t>
+      </w:r>
+      <w:r>
+        <w:rPr>
+          <w:rFonts w:ascii="Arial" w:hAnsi="Arial" w:cs="Arial"/>
+          <w:sz w:val="24"/>
+          <w:szCs w:val="24"/>
+          <w:lang w:val="en-US"/>
+        </w:rPr>
+        <w:t xml:space="preserve">is requirement is </w:t>
+      </w:r>
+      <w:r>
+        <w:rPr>
+          <w:rFonts w:ascii="Arial" w:hAnsi="Arial" w:cs="Arial"/>
+          <w:sz w:val="24"/>
+          <w:szCs w:val="24"/>
+          <w:lang w:val="en-US"/>
+        </w:rPr>
+        <w:t>flipped,</w:t>
+      </w:r>
+      <w:r>
+        <w:rPr>
+          <w:rFonts w:ascii="Arial" w:hAnsi="Arial" w:cs="Arial"/>
+          <w:sz w:val="24"/>
+          <w:szCs w:val="24"/>
+          <w:lang w:val="en-US"/>
+        </w:rPr>
+        <w:t xml:space="preserve"> and </w:t>
+      </w:r>
+      <w:r>
+        <w:rPr>
+          <w:rFonts w:ascii="Arial" w:hAnsi="Arial" w:cs="Arial"/>
+          <w:sz w:val="24"/>
+          <w:szCs w:val="24"/>
+          <w:lang w:val="en-US"/>
+        </w:rPr>
+        <w:t>odd length squares are required.</w:t>
+      </w:r>
+      <w:r>
+        <w:rPr>
+          <w:rFonts w:ascii="Arial" w:hAnsi="Arial" w:cs="Arial"/>
+          <w:sz w:val="24"/>
+          <w:szCs w:val="24"/>
+          <w:lang w:val="en-US"/>
+        </w:rPr>
+        <w:t xml:space="preserve"> If </w:t>
+      </w:r>
+      <w:r>
+        <w:rPr>
+          <w:rFonts w:ascii="Arial" w:hAnsi="Arial" w:cs="Arial"/>
+          <w:sz w:val="24"/>
+          <w:szCs w:val="24"/>
+          <w:lang w:val="en-US"/>
+        </w:rPr>
+        <w:t xml:space="preserve">the number was of </w:t>
+      </w:r>
+      <w:r>
+        <w:rPr>
+          <w:rFonts w:ascii="Arial" w:hAnsi="Arial" w:cs="Arial"/>
+          <w:sz w:val="24"/>
+          <w:szCs w:val="24"/>
+          <w:lang w:val="en-US"/>
+        </w:rPr>
+        <w:t>odd</w:t>
+      </w:r>
+      <w:r>
+        <w:rPr>
+          <w:rFonts w:ascii="Arial" w:hAnsi="Arial" w:cs="Arial"/>
+          <w:sz w:val="24"/>
+          <w:szCs w:val="24"/>
+          <w:lang w:val="en-US"/>
+        </w:rPr>
+        <w:t xml:space="preserve"> length, then </w:t>
+      </w:r>
+      <w:r>
+        <w:rPr>
+          <w:rFonts w:ascii="Arial" w:hAnsi="Arial" w:cs="Arial"/>
+          <w:sz w:val="24"/>
+          <w:szCs w:val="24"/>
+          <w:lang w:val="en-US"/>
+        </w:rPr>
+        <w:t xml:space="preserve">an additional 0 could be added to the </w:t>
+      </w:r>
+      <w:r>
+        <w:rPr>
+          <w:rFonts w:ascii="Arial" w:hAnsi="Arial" w:cs="Arial"/>
+          <w:sz w:val="24"/>
+          <w:szCs w:val="24"/>
+          <w:lang w:val="en-US"/>
+        </w:rPr>
+        <w:t>left-hand</w:t>
+      </w:r>
+      <w:r>
+        <w:rPr>
+          <w:rFonts w:ascii="Arial" w:hAnsi="Arial" w:cs="Arial"/>
+          <w:sz w:val="24"/>
+          <w:szCs w:val="24"/>
+          <w:lang w:val="en-US"/>
+        </w:rPr>
+        <w:t xml:space="preserve"> side.</w:t>
       </w:r>
       <w:r>
         <w:rPr>
@@ -22923,26 +23113,36 @@
           <w:szCs w:val="24"/>
           <w:lang w:val="en-US"/>
         </w:rPr>
-        <w:lastRenderedPageBreak/>
-        <w:t xml:space="preserve">If </w:t>
-      </w:r>
-      <w:r>
-        <w:rPr>
-          <w:rFonts w:ascii="Arial" w:hAnsi="Arial" w:cs="Arial"/>
-          <w:sz w:val="24"/>
-          <w:szCs w:val="24"/>
-          <w:lang w:val="en-US"/>
-        </w:rPr>
-        <w:t xml:space="preserve">the number was of even length, then </w:t>
-      </w:r>
-      <w:r>
-        <w:rPr>
-          <w:rFonts w:ascii="Arial" w:hAnsi="Arial" w:cs="Arial"/>
-          <w:sz w:val="24"/>
-          <w:szCs w:val="24"/>
-          <w:lang w:val="en-US"/>
-        </w:rPr>
-        <w:t xml:space="preserve">an additional 0 could be added to the </w:t>
+        <w:t xml:space="preserve">It was this addition that required </w:t>
+      </w:r>
+      <w:r>
+        <w:rPr>
+          <w:rFonts w:ascii="Arial" w:hAnsi="Arial" w:cs="Arial"/>
+          <w:i/>
+          <w:iCs/>
+          <w:sz w:val="24"/>
+          <w:szCs w:val="24"/>
+          <w:lang w:val="en-US"/>
+        </w:rPr>
+        <w:t>value</w:t>
+      </w:r>
+      <w:r>
+        <w:rPr>
+          <w:rFonts w:ascii="Arial" w:hAnsi="Arial" w:cs="Arial"/>
+          <w:sz w:val="24"/>
+          <w:szCs w:val="24"/>
+          <w:lang w:val="en-US"/>
+        </w:rPr>
+        <w:t xml:space="preserve"> to be in string form, as </w:t>
+      </w:r>
+      <w:r>
+        <w:rPr>
+          <w:rFonts w:ascii="Arial" w:hAnsi="Arial" w:cs="Arial"/>
+          <w:sz w:val="24"/>
+          <w:szCs w:val="24"/>
+          <w:lang w:val="en-US"/>
+        </w:rPr>
+        <w:t xml:space="preserve">a 0 cannot be added to the </w:t>
       </w:r>
       <w:r>
         <w:rPr>
@@ -22960,7 +23160,256 @@
           <w:szCs w:val="24"/>
           <w:lang w:val="en-US"/>
         </w:rPr>
-        <w:t xml:space="preserve"> side.</w:t>
+        <w:t xml:space="preserve"> side of </w:t>
+      </w:r>
+      <w:r>
+        <w:rPr>
+          <w:rFonts w:ascii="Arial" w:hAnsi="Arial" w:cs="Arial"/>
+          <w:sz w:val="24"/>
+          <w:szCs w:val="24"/>
+          <w:lang w:val="en-US"/>
+        </w:rPr>
+        <w:t>a numeric variable</w:t>
+      </w:r>
+      <w:r>
+        <w:rPr>
+          <w:rFonts w:ascii="Arial" w:hAnsi="Arial" w:cs="Arial"/>
+          <w:sz w:val="24"/>
+          <w:szCs w:val="24"/>
+          <w:lang w:val="en-US"/>
+        </w:rPr>
+        <w:t xml:space="preserve"> in any programming language.</w:t>
+      </w:r>
+      <w:r>
+        <w:rPr>
+          <w:rFonts w:ascii="Arial" w:hAnsi="Arial" w:cs="Arial"/>
+          <w:sz w:val="24"/>
+          <w:szCs w:val="24"/>
+          <w:lang w:val="en-US"/>
+        </w:rPr>
+        <w:t xml:space="preserve"> A substring function could then be used </w:t>
+      </w:r>
+      <w:r>
+        <w:rPr>
+          <w:rFonts w:ascii="Arial" w:hAnsi="Arial" w:cs="Arial"/>
+          <w:sz w:val="24"/>
+          <w:szCs w:val="24"/>
+          <w:lang w:val="en-US"/>
+        </w:rPr>
+        <w:t xml:space="preserve">to obtain the middle </w:t>
+      </w:r>
+      <w:r>
+        <w:rPr>
+          <w:rFonts w:ascii="Arial" w:hAnsi="Arial" w:cs="Arial"/>
+          <w:sz w:val="24"/>
+          <w:szCs w:val="24"/>
+          <w:lang w:val="en-US"/>
+        </w:rPr>
+        <w:t xml:space="preserve">two digits </w:t>
+      </w:r>
+      <w:r>
+        <w:rPr>
+          <w:rFonts w:ascii="Arial" w:hAnsi="Arial" w:cs="Arial"/>
+          <w:sz w:val="24"/>
+          <w:szCs w:val="24"/>
+          <w:lang w:val="en-US"/>
+        </w:rPr>
+        <w:t>and convert them back to integer form</w:t>
+      </w:r>
+      <w:r>
+        <w:rPr>
+          <w:rFonts w:ascii="Arial" w:hAnsi="Arial" w:cs="Arial"/>
+          <w:sz w:val="24"/>
+          <w:szCs w:val="24"/>
+          <w:lang w:val="en-US"/>
+        </w:rPr>
+        <w:t>, so in the case that a pair of middle digits such as ‘06’</w:t>
+      </w:r>
+      <w:r>
+        <w:rPr>
+          <w:rFonts w:ascii="Arial" w:hAnsi="Arial" w:cs="Arial"/>
+          <w:sz w:val="24"/>
+          <w:szCs w:val="24"/>
+          <w:lang w:val="en-US"/>
+        </w:rPr>
+        <w:t xml:space="preserve"> are selected the program can store them correctly.</w:t>
+      </w:r>
+      <w:r>
+        <w:rPr>
+          <w:rFonts w:ascii="Arial" w:hAnsi="Arial" w:cs="Arial"/>
+          <w:sz w:val="24"/>
+          <w:szCs w:val="24"/>
+          <w:lang w:val="en-US"/>
+        </w:rPr>
+        <w:t xml:space="preserve"> Figure 35 also outlined a key issue in the Middle Square implementation caused by the</w:t>
+      </w:r>
+      <w:r>
+        <w:rPr>
+          <w:rFonts w:ascii="Arial" w:hAnsi="Arial" w:cs="Arial"/>
+          <w:sz w:val="24"/>
+          <w:szCs w:val="24"/>
+          <w:lang w:val="en-US"/>
+        </w:rPr>
+        <w:t xml:space="preserve"> repetition of </w:t>
+      </w:r>
+      <w:r>
+        <w:rPr>
+          <w:rFonts w:ascii="Arial" w:hAnsi="Arial" w:cs="Arial"/>
+          <w:sz w:val="24"/>
+          <w:szCs w:val="24"/>
+          <w:lang w:val="en-US"/>
+        </w:rPr>
+        <w:t>two-digit</w:t>
+      </w:r>
+      <w:r>
+        <w:rPr>
+          <w:rFonts w:ascii="Arial" w:hAnsi="Arial" w:cs="Arial"/>
+          <w:sz w:val="24"/>
+          <w:szCs w:val="24"/>
+          <w:lang w:val="en-US"/>
+        </w:rPr>
+        <w:t xml:space="preserve"> seeds leading to </w:t>
+      </w:r>
+      <w:r>
+        <w:rPr>
+          <w:rFonts w:ascii="Arial" w:hAnsi="Arial" w:cs="Arial"/>
+          <w:sz w:val="24"/>
+          <w:szCs w:val="24"/>
+          <w:lang w:val="en-US"/>
+        </w:rPr>
+        <w:t xml:space="preserve">the same </w:t>
+      </w:r>
+      <w:r>
+        <w:rPr>
+          <w:rFonts w:ascii="Arial" w:hAnsi="Arial" w:cs="Arial"/>
+          <w:sz w:val="24"/>
+          <w:szCs w:val="24"/>
+          <w:lang w:val="en-US"/>
+        </w:rPr>
+        <w:t>sequence of numbers repeating in the remaining iterations.</w:t>
+      </w:r>
+    </w:p>
+    <w:p>
+      <w:pPr>
+        <w:rPr>
+          <w:rFonts w:ascii="Arial" w:hAnsi="Arial" w:cs="Arial"/>
+          <w:sz w:val="24"/>
+          <w:szCs w:val="24"/>
+          <w:lang w:val="en-US"/>
+        </w:rPr>
+      </w:pPr>
+    </w:p>
+    <w:p>
+      <w:pPr>
+        <w:rPr>
+          <w:rFonts w:ascii="Arial" w:hAnsi="Arial" w:cs="Arial"/>
+          <w:b/>
+          <w:bCs/>
+          <w:sz w:val="28"/>
+          <w:szCs w:val="28"/>
+          <w:u w:val="single"/>
+          <w:lang w:val="en-US"/>
+        </w:rPr>
+      </w:pPr>
+      <w:r>
+        <w:rPr>
+          <w:rFonts w:ascii="Arial" w:hAnsi="Arial" w:cs="Arial"/>
+          <w:b/>
+          <w:bCs/>
+          <w:sz w:val="28"/>
+          <w:szCs w:val="28"/>
+          <w:u w:val="single"/>
+          <w:lang w:val="en-US"/>
+        </w:rPr>
+        <w:t xml:space="preserve">3.7 </w:t>
+      </w:r>
+      <w:r>
+        <w:rPr>
+          <w:rFonts w:ascii="Arial" w:hAnsi="Arial" w:cs="Arial"/>
+          <w:b/>
+          <w:bCs/>
+          <w:sz w:val="28"/>
+          <w:szCs w:val="28"/>
+          <w:u w:val="single"/>
+          <w:lang w:val="en-US"/>
+        </w:rPr>
+        <w:t xml:space="preserve">Random.org </w:t>
+      </w:r>
+      <w:r>
+        <w:rPr>
+          <w:rFonts w:ascii="Arial" w:hAnsi="Arial" w:cs="Arial"/>
+          <w:b/>
+          <w:bCs/>
+          <w:sz w:val="28"/>
+          <w:szCs w:val="28"/>
+          <w:u w:val="single"/>
+          <w:lang w:val="en-US"/>
+        </w:rPr>
+        <w:t>Data Collection</w:t>
+      </w:r>
+    </w:p>
+    <w:p>
+      <w:pPr>
+        <w:rPr>
+          <w:rFonts w:ascii="Arial" w:hAnsi="Arial" w:cs="Arial"/>
+          <w:sz w:val="24"/>
+          <w:szCs w:val="24"/>
+          <w:lang w:val="en-US"/>
+        </w:rPr>
+      </w:pPr>
+      <w:r>
+        <w:rPr>
+          <w:rFonts w:ascii="Arial" w:hAnsi="Arial" w:cs="Arial"/>
+          <w:sz w:val="24"/>
+          <w:szCs w:val="24"/>
+          <w:lang w:val="en-US"/>
+        </w:rPr>
+        <w:t xml:space="preserve">Ensuring that </w:t>
+      </w:r>
+      <w:r>
+        <w:rPr>
+          <w:rFonts w:ascii="Arial" w:hAnsi="Arial" w:cs="Arial"/>
+          <w:sz w:val="24"/>
+          <w:szCs w:val="24"/>
+          <w:lang w:val="en-US"/>
+        </w:rPr>
+        <w:t xml:space="preserve">a range of </w:t>
+      </w:r>
+      <w:r>
+        <w:rPr>
+          <w:rFonts w:ascii="Arial" w:hAnsi="Arial" w:cs="Arial"/>
+          <w:sz w:val="24"/>
+          <w:szCs w:val="24"/>
+          <w:lang w:val="en-US"/>
+        </w:rPr>
+        <w:t xml:space="preserve">in-use solutions to digital random number generation </w:t>
+      </w:r>
+      <w:r>
+        <w:rPr>
+          <w:rFonts w:ascii="Arial" w:hAnsi="Arial" w:cs="Arial"/>
+          <w:sz w:val="24"/>
+          <w:szCs w:val="24"/>
+          <w:lang w:val="en-US"/>
+        </w:rPr>
+        <w:t xml:space="preserve">was a necessity for this investigation. </w:t>
+      </w:r>
+      <w:r>
+        <w:rPr>
+          <w:rFonts w:ascii="Arial" w:hAnsi="Arial" w:cs="Arial"/>
+          <w:sz w:val="24"/>
+          <w:szCs w:val="24"/>
+          <w:lang w:val="en-US"/>
+        </w:rPr>
+        <w:t xml:space="preserve">For this </w:t>
+      </w:r>
+      <w:r>
+        <w:rPr>
+          <w:rFonts w:ascii="Arial" w:hAnsi="Arial" w:cs="Arial"/>
+          <w:sz w:val="24"/>
+          <w:szCs w:val="24"/>
+          <w:lang w:val="en-US"/>
+        </w:rPr>
+        <w:t>reason,</w:t>
       </w:r>
       <w:r>
         <w:rPr>
@@ -22978,126 +23427,241 @@
           <w:szCs w:val="24"/>
           <w:lang w:val="en-US"/>
         </w:rPr>
-        <w:t xml:space="preserve">It was this addition that required </w:t>
-      </w:r>
-      <w:r>
-        <w:rPr>
-          <w:rFonts w:ascii="Arial" w:hAnsi="Arial" w:cs="Arial"/>
-          <w:i/>
-          <w:iCs/>
-          <w:sz w:val="24"/>
-          <w:szCs w:val="24"/>
-          <w:lang w:val="en-US"/>
-        </w:rPr>
-        <w:t>value</w:t>
-      </w:r>
-      <w:r>
-        <w:rPr>
-          <w:rFonts w:ascii="Arial" w:hAnsi="Arial" w:cs="Arial"/>
-          <w:sz w:val="24"/>
-          <w:szCs w:val="24"/>
-          <w:lang w:val="en-US"/>
-        </w:rPr>
-        <w:t xml:space="preserve"> to be in string form, as </w:t>
-      </w:r>
-      <w:r>
-        <w:rPr>
-          <w:rFonts w:ascii="Arial" w:hAnsi="Arial" w:cs="Arial"/>
-          <w:sz w:val="24"/>
-          <w:szCs w:val="24"/>
-          <w:lang w:val="en-US"/>
-        </w:rPr>
-        <w:t xml:space="preserve">a 0 cannot be added to the </w:t>
-      </w:r>
-      <w:r>
-        <w:rPr>
-          <w:rFonts w:ascii="Arial" w:hAnsi="Arial" w:cs="Arial"/>
-          <w:sz w:val="24"/>
-          <w:szCs w:val="24"/>
-          <w:lang w:val="en-US"/>
-        </w:rPr>
-        <w:t>left-hand</w:t>
-      </w:r>
-      <w:r>
-        <w:rPr>
-          <w:rFonts w:ascii="Arial" w:hAnsi="Arial" w:cs="Arial"/>
-          <w:sz w:val="24"/>
-          <w:szCs w:val="24"/>
-          <w:lang w:val="en-US"/>
-        </w:rPr>
-        <w:t xml:space="preserve"> side of </w:t>
-      </w:r>
-      <w:r>
-        <w:rPr>
-          <w:rFonts w:ascii="Arial" w:hAnsi="Arial" w:cs="Arial"/>
-          <w:sz w:val="24"/>
-          <w:szCs w:val="24"/>
-          <w:lang w:val="en-US"/>
-        </w:rPr>
-        <w:t>a numeric variable</w:t>
-      </w:r>
-      <w:r>
-        <w:rPr>
-          <w:rFonts w:ascii="Arial" w:hAnsi="Arial" w:cs="Arial"/>
-          <w:sz w:val="24"/>
-          <w:szCs w:val="24"/>
-          <w:lang w:val="en-US"/>
-        </w:rPr>
-        <w:t xml:space="preserve"> in any programming language.</w:t>
-      </w:r>
-      <w:r>
-        <w:rPr>
-          <w:rFonts w:ascii="Arial" w:hAnsi="Arial" w:cs="Arial"/>
-          <w:sz w:val="24"/>
-          <w:szCs w:val="24"/>
-          <w:lang w:val="en-US"/>
-        </w:rPr>
-        <w:t xml:space="preserve"> A substring function could then be used </w:t>
-      </w:r>
-      <w:r>
-        <w:rPr>
-          <w:rFonts w:ascii="Arial" w:hAnsi="Arial" w:cs="Arial"/>
-          <w:sz w:val="24"/>
-          <w:szCs w:val="24"/>
-          <w:lang w:val="en-US"/>
-        </w:rPr>
-        <w:t xml:space="preserve">to obtain the middle </w:t>
-      </w:r>
-      <w:r>
-        <w:rPr>
-          <w:rFonts w:ascii="Arial" w:hAnsi="Arial" w:cs="Arial"/>
-          <w:sz w:val="24"/>
-          <w:szCs w:val="24"/>
-          <w:lang w:val="en-US"/>
-        </w:rPr>
-        <w:t xml:space="preserve">two digits </w:t>
-      </w:r>
-      <w:r>
-        <w:rPr>
-          <w:rFonts w:ascii="Arial" w:hAnsi="Arial" w:cs="Arial"/>
-          <w:sz w:val="24"/>
-          <w:szCs w:val="24"/>
-          <w:lang w:val="en-US"/>
-        </w:rPr>
-        <w:t>and convert them back to integer form</w:t>
-      </w:r>
-      <w:r>
-        <w:rPr>
-          <w:rFonts w:ascii="Arial" w:hAnsi="Arial" w:cs="Arial"/>
-          <w:sz w:val="24"/>
-          <w:szCs w:val="24"/>
-          <w:lang w:val="en-US"/>
-        </w:rPr>
-        <w:t>, so in the case that a pair of middle digits such as ‘06’</w:t>
-      </w:r>
-      <w:r>
-        <w:rPr>
-          <w:rFonts w:ascii="Arial" w:hAnsi="Arial" w:cs="Arial"/>
-          <w:sz w:val="24"/>
-          <w:szCs w:val="24"/>
-          <w:lang w:val="en-US"/>
-        </w:rPr>
-        <w:t xml:space="preserve"> are selected the program can store them correctly.</w:t>
+        <w:t>data</w:t>
+      </w:r>
+      <w:r>
+        <w:rPr>
+          <w:rFonts w:ascii="Arial" w:hAnsi="Arial" w:cs="Arial"/>
+          <w:sz w:val="24"/>
+          <w:szCs w:val="24"/>
+          <w:lang w:val="en-US"/>
+        </w:rPr>
+        <w:t xml:space="preserve"> collection from a site like Random.org that focused on providing consumers </w:t>
+      </w:r>
+      <w:r>
+        <w:rPr>
+          <w:rFonts w:ascii="Arial" w:hAnsi="Arial" w:cs="Arial"/>
+          <w:sz w:val="24"/>
+          <w:szCs w:val="24"/>
+          <w:lang w:val="en-US"/>
+        </w:rPr>
+        <w:t xml:space="preserve">a reliable source of ‘random’ </w:t>
+      </w:r>
+      <w:r>
+        <w:rPr>
+          <w:rFonts w:ascii="Arial" w:hAnsi="Arial" w:cs="Arial"/>
+          <w:sz w:val="24"/>
+          <w:szCs w:val="24"/>
+          <w:lang w:val="en-US"/>
+        </w:rPr>
+        <w:t xml:space="preserve">sequences </w:t>
+      </w:r>
+      <w:r>
+        <w:rPr>
+          <w:rFonts w:ascii="Arial" w:hAnsi="Arial" w:cs="Arial"/>
+          <w:sz w:val="24"/>
+          <w:szCs w:val="24"/>
+          <w:lang w:val="en-US"/>
+        </w:rPr>
+        <w:t xml:space="preserve">was obvious. </w:t>
+      </w:r>
+      <w:r>
+        <w:rPr>
+          <w:rFonts w:ascii="Arial" w:hAnsi="Arial" w:cs="Arial"/>
+          <w:sz w:val="24"/>
+          <w:szCs w:val="24"/>
+          <w:lang w:val="en-US"/>
+        </w:rPr>
+        <w:t xml:space="preserve">Unlike with previous sources, </w:t>
+      </w:r>
+      <w:r>
+        <w:rPr>
+          <w:rFonts w:ascii="Arial" w:hAnsi="Arial" w:cs="Arial"/>
+          <w:sz w:val="24"/>
+          <w:szCs w:val="24"/>
+          <w:lang w:val="en-US"/>
+        </w:rPr>
+        <w:t xml:space="preserve">no programming had to be done in order to </w:t>
+      </w:r>
+      <w:r>
+        <w:rPr>
+          <w:rFonts w:ascii="Arial" w:hAnsi="Arial" w:cs="Arial"/>
+          <w:sz w:val="24"/>
+          <w:szCs w:val="24"/>
+          <w:lang w:val="en-US"/>
+        </w:rPr>
+        <w:t xml:space="preserve">produce the </w:t>
+      </w:r>
+      <w:r>
+        <w:rPr>
+          <w:rFonts w:ascii="Arial" w:hAnsi="Arial" w:cs="Arial"/>
+          <w:sz w:val="24"/>
+          <w:szCs w:val="24"/>
+          <w:lang w:val="en-US"/>
+        </w:rPr>
+        <w:t xml:space="preserve">data required. </w:t>
+      </w:r>
+      <w:r>
+        <w:rPr>
+          <w:rFonts w:ascii="Arial" w:hAnsi="Arial" w:cs="Arial"/>
+          <w:sz w:val="24"/>
+          <w:szCs w:val="24"/>
+          <w:lang w:val="en-US"/>
+        </w:rPr>
+        <w:t>Instead,</w:t>
+      </w:r>
+      <w:r>
+        <w:rPr>
+          <w:rFonts w:ascii="Arial" w:hAnsi="Arial" w:cs="Arial"/>
+          <w:sz w:val="24"/>
+          <w:szCs w:val="24"/>
+          <w:lang w:val="en-US"/>
+        </w:rPr>
+        <w:t xml:space="preserve"> the </w:t>
+      </w:r>
+      <w:r>
+        <w:rPr>
+          <w:rFonts w:ascii="Arial" w:hAnsi="Arial" w:cs="Arial"/>
+          <w:sz w:val="24"/>
+          <w:szCs w:val="24"/>
+          <w:lang w:val="en-US"/>
+        </w:rPr>
+        <w:t xml:space="preserve">500 iterations could be produced </w:t>
+      </w:r>
+      <w:r>
+        <w:rPr>
+          <w:rFonts w:ascii="Arial" w:hAnsi="Arial" w:cs="Arial"/>
+          <w:sz w:val="24"/>
+          <w:szCs w:val="24"/>
+          <w:lang w:val="en-US"/>
+        </w:rPr>
+        <w:t xml:space="preserve">and displayed by the </w:t>
+      </w:r>
+      <w:r>
+        <w:rPr>
+          <w:rFonts w:ascii="Arial" w:hAnsi="Arial" w:cs="Arial"/>
+          <w:sz w:val="24"/>
+          <w:szCs w:val="24"/>
+          <w:lang w:val="en-US"/>
+        </w:rPr>
+        <w:t>algorithm provided.</w:t>
+      </w:r>
+      <w:r>
+        <w:rPr>
+          <w:rFonts w:ascii="Arial" w:hAnsi="Arial" w:cs="Arial"/>
+          <w:sz w:val="24"/>
+          <w:szCs w:val="24"/>
+          <w:lang w:val="en-US"/>
+        </w:rPr>
+        <w:t xml:space="preserve"> This sequence could then be </w:t>
+      </w:r>
+      <w:r>
+        <w:rPr>
+          <w:rFonts w:ascii="Arial" w:hAnsi="Arial" w:cs="Arial"/>
+          <w:sz w:val="24"/>
+          <w:szCs w:val="24"/>
+          <w:lang w:val="en-US"/>
+        </w:rPr>
+        <w:t xml:space="preserve">formatted and </w:t>
+      </w:r>
+      <w:r>
+        <w:rPr>
+          <w:rFonts w:ascii="Arial" w:hAnsi="Arial" w:cs="Arial"/>
+          <w:sz w:val="24"/>
+          <w:szCs w:val="24"/>
+          <w:lang w:val="en-US"/>
+        </w:rPr>
+        <w:t>copied into a</w:t>
+      </w:r>
+      <w:r>
+        <w:rPr>
+          <w:rFonts w:ascii="Arial" w:hAnsi="Arial" w:cs="Arial"/>
+          <w:sz w:val="24"/>
+          <w:szCs w:val="24"/>
+          <w:lang w:val="en-US"/>
+        </w:rPr>
+        <w:t>n empty JSON file.</w:t>
+      </w:r>
+      <w:r>
+        <w:rPr>
+          <w:rFonts w:ascii="Arial" w:hAnsi="Arial" w:cs="Arial"/>
+          <w:sz w:val="24"/>
+          <w:szCs w:val="24"/>
+          <w:lang w:val="en-US"/>
+        </w:rPr>
+        <w:t xml:space="preserve"> </w:t>
+      </w:r>
+      <w:r>
+        <w:rPr>
+          <w:rFonts w:ascii="Arial" w:hAnsi="Arial" w:cs="Arial"/>
+          <w:sz w:val="24"/>
+          <w:szCs w:val="24"/>
+          <w:lang w:val="en-US"/>
+        </w:rPr>
+        <w:t xml:space="preserve">In total, </w:t>
+      </w:r>
+      <w:r>
+        <w:rPr>
+          <w:rFonts w:ascii="Arial" w:hAnsi="Arial" w:cs="Arial"/>
+          <w:sz w:val="24"/>
+          <w:szCs w:val="24"/>
+          <w:lang w:val="en-US"/>
+        </w:rPr>
+        <w:t>three outputs were gathered from Random.org</w:t>
+      </w:r>
+      <w:r>
+        <w:rPr>
+          <w:rFonts w:ascii="Arial" w:hAnsi="Arial" w:cs="Arial"/>
+          <w:sz w:val="24"/>
+          <w:szCs w:val="24"/>
+          <w:lang w:val="en-US"/>
+        </w:rPr>
+        <w:t>:</w:t>
+      </w:r>
+      <w:r>
+        <w:rPr>
+          <w:rFonts w:ascii="Arial" w:hAnsi="Arial" w:cs="Arial"/>
+          <w:sz w:val="24"/>
+          <w:szCs w:val="24"/>
+          <w:lang w:val="en-US"/>
+        </w:rPr>
+        <w:t xml:space="preserve"> </w:t>
+      </w:r>
+      <w:r>
+        <w:rPr>
+          <w:rFonts w:ascii="Arial" w:hAnsi="Arial" w:cs="Arial"/>
+          <w:sz w:val="24"/>
+          <w:szCs w:val="24"/>
+          <w:lang w:val="en-US"/>
+        </w:rPr>
+        <w:t xml:space="preserve">a random numeric sequence, </w:t>
+      </w:r>
+      <w:r>
+        <w:rPr>
+          <w:rFonts w:ascii="Arial" w:hAnsi="Arial" w:cs="Arial"/>
+          <w:sz w:val="24"/>
+          <w:szCs w:val="24"/>
+          <w:lang w:val="en-US"/>
+        </w:rPr>
+        <w:t xml:space="preserve">a coin </w:t>
+      </w:r>
+      <w:r>
+        <w:rPr>
+          <w:rFonts w:ascii="Arial" w:hAnsi="Arial" w:cs="Arial"/>
+          <w:sz w:val="24"/>
+          <w:szCs w:val="24"/>
+          <w:lang w:val="en-US"/>
+        </w:rPr>
+        <w:t xml:space="preserve">flip </w:t>
+      </w:r>
+      <w:r>
+        <w:rPr>
+          <w:rFonts w:ascii="Arial" w:hAnsi="Arial" w:cs="Arial"/>
+          <w:sz w:val="24"/>
+          <w:szCs w:val="24"/>
+          <w:lang w:val="en-US"/>
+        </w:rPr>
+        <w:t>simulation and a dice roll simulation.</w:t>
       </w:r>
     </w:p>
     <w:sectPr>

</xml_diff>

<commit_message>
Detailed intro to physical data sample methodology
</commit_message>
<xml_diff>
--- a/Report/Methodology.docx
+++ b/Report/Methodology.docx
@@ -23662,6 +23662,534 @@
           <w:lang w:val="en-US"/>
         </w:rPr>
         <w:t>simulation and a dice roll simulation.</w:t>
+      </w:r>
+    </w:p>
+    <w:p>
+      <w:pPr>
+        <w:rPr>
+          <w:rFonts w:ascii="Arial" w:hAnsi="Arial" w:cs="Arial"/>
+          <w:sz w:val="24"/>
+          <w:szCs w:val="24"/>
+          <w:lang w:val="en-US"/>
+        </w:rPr>
+      </w:pPr>
+      <w:r>
+        <w:rPr>
+          <w:noProof/>
+        </w:rPr>
+        <w:drawing>
+          <wp:inline distT="0" distB="0" distL="0" distR="0" wp14:anchorId="1D4D6117" wp14:editId="118D8EEC">
+            <wp:extent cx="4495800" cy="2832663"/>
+            <wp:effectExtent l="0" t="0" r="0" b="6350"/>
+            <wp:docPr id="518508652" name="Picture 1" descr="A screenshot of a computer&#10;&#10;Description automatically generated"/>
+            <wp:cNvGraphicFramePr>
+              <a:graphicFrameLocks xmlns:a="http://schemas.openxmlformats.org/drawingml/2006/main" noChangeAspect="1"/>
+            </wp:cNvGraphicFramePr>
+            <a:graphic xmlns:a="http://schemas.openxmlformats.org/drawingml/2006/main">
+              <a:graphicData uri="http://schemas.openxmlformats.org/drawingml/2006/picture">
+                <pic:pic xmlns:pic="http://schemas.openxmlformats.org/drawingml/2006/picture">
+                  <pic:nvPicPr>
+                    <pic:cNvPr id="518508652" name="Picture 1" descr="A screenshot of a computer&#10;&#10;Description automatically generated"/>
+                    <pic:cNvPicPr/>
+                  </pic:nvPicPr>
+                  <pic:blipFill>
+                    <a:blip r:embed="rId40"/>
+                    <a:stretch>
+                      <a:fillRect/>
+                    </a:stretch>
+                  </pic:blipFill>
+                  <pic:spPr>
+                    <a:xfrm>
+                      <a:off x="0" y="0"/>
+                      <a:ext cx="4498648" cy="2834457"/>
+                    </a:xfrm>
+                    <a:prstGeom prst="rect">
+                      <a:avLst/>
+                    </a:prstGeom>
+                  </pic:spPr>
+                </pic:pic>
+              </a:graphicData>
+            </a:graphic>
+          </wp:inline>
+        </w:drawing>
+      </w:r>
+    </w:p>
+    <w:p>
+      <w:pPr>
+        <w:rPr>
+          <w:rFonts w:ascii="Arial" w:hAnsi="Arial" w:cs="Arial"/>
+          <w:i/>
+          <w:iCs/>
+          <w:sz w:val="24"/>
+          <w:szCs w:val="24"/>
+          <w:lang w:val="en-US"/>
+        </w:rPr>
+      </w:pPr>
+      <w:r>
+        <w:rPr>
+          <w:rFonts w:ascii="Arial" w:hAnsi="Arial" w:cs="Arial"/>
+          <w:i/>
+          <w:iCs/>
+          <w:sz w:val="24"/>
+          <w:szCs w:val="24"/>
+          <w:lang w:val="en-US"/>
+        </w:rPr>
+        <w:t>Figure 36. A screenshot of the Random integer Generator page from Random.org</w:t>
+      </w:r>
+    </w:p>
+    <w:p>
+      <w:pPr>
+        <w:rPr>
+          <w:rFonts w:ascii="Arial" w:hAnsi="Arial" w:cs="Arial"/>
+          <w:sz w:val="24"/>
+          <w:szCs w:val="24"/>
+          <w:lang w:val="en-US"/>
+        </w:rPr>
+      </w:pPr>
+      <w:r>
+        <w:rPr>
+          <w:rFonts w:ascii="Arial" w:hAnsi="Arial" w:cs="Arial"/>
+          <w:sz w:val="24"/>
+          <w:szCs w:val="24"/>
+          <w:lang w:val="en-US"/>
+        </w:rPr>
+        <w:t xml:space="preserve">The Random Integer Generator </w:t>
+      </w:r>
+      <w:r>
+        <w:rPr>
+          <w:rFonts w:ascii="Arial" w:hAnsi="Arial" w:cs="Arial"/>
+          <w:sz w:val="24"/>
+          <w:szCs w:val="24"/>
+          <w:lang w:val="en-US"/>
+        </w:rPr>
+        <w:t xml:space="preserve">feature of Random.org was used </w:t>
+      </w:r>
+      <w:r>
+        <w:rPr>
+          <w:rFonts w:ascii="Arial" w:hAnsi="Arial" w:cs="Arial"/>
+          <w:sz w:val="24"/>
+          <w:szCs w:val="24"/>
+          <w:lang w:val="en-US"/>
+        </w:rPr>
+        <w:t xml:space="preserve">for this investigation. Much like with the </w:t>
+      </w:r>
+      <w:r>
+        <w:rPr>
+          <w:rFonts w:ascii="Arial" w:hAnsi="Arial" w:cs="Arial"/>
+          <w:sz w:val="24"/>
+          <w:szCs w:val="24"/>
+          <w:lang w:val="en-US"/>
+        </w:rPr>
+        <w:t>programmed functions seen previously the generator required a number of iterations, a minimum value, and a maximum value.</w:t>
+      </w:r>
+      <w:r>
+        <w:rPr>
+          <w:rFonts w:ascii="Arial" w:hAnsi="Arial" w:cs="Arial"/>
+          <w:sz w:val="24"/>
+          <w:szCs w:val="24"/>
+          <w:lang w:val="en-US"/>
+        </w:rPr>
+        <w:t xml:space="preserve"> For the numeric sequence</w:t>
+      </w:r>
+      <w:r>
+        <w:rPr>
+          <w:rFonts w:ascii="Arial" w:hAnsi="Arial" w:cs="Arial"/>
+          <w:sz w:val="24"/>
+          <w:szCs w:val="24"/>
+          <w:lang w:val="en-US"/>
+        </w:rPr>
+        <w:t xml:space="preserve"> a min and max of 1 and 100 was used</w:t>
+      </w:r>
+      <w:r>
+        <w:rPr>
+          <w:rFonts w:ascii="Arial" w:hAnsi="Arial" w:cs="Arial"/>
+          <w:sz w:val="24"/>
+          <w:szCs w:val="24"/>
+          <w:lang w:val="en-US"/>
+        </w:rPr>
+        <w:t xml:space="preserve">, for the coin simulation a min and max of 0 and 1 was used and for </w:t>
+      </w:r>
+      <w:r>
+        <w:rPr>
+          <w:rFonts w:ascii="Arial" w:hAnsi="Arial" w:cs="Arial"/>
+          <w:sz w:val="24"/>
+          <w:szCs w:val="24"/>
+          <w:lang w:val="en-US"/>
+        </w:rPr>
+        <w:t xml:space="preserve">the dice simulation a min and </w:t>
+      </w:r>
+      <w:r>
+        <w:rPr>
+          <w:rFonts w:ascii="Arial" w:hAnsi="Arial" w:cs="Arial"/>
+          <w:sz w:val="24"/>
+          <w:szCs w:val="24"/>
+          <w:lang w:val="en-US"/>
+        </w:rPr>
+        <w:lastRenderedPageBreak/>
+        <w:t>max of 1 and 6 was used.</w:t>
+      </w:r>
+      <w:r>
+        <w:rPr>
+          <w:rFonts w:ascii="Arial" w:hAnsi="Arial" w:cs="Arial"/>
+          <w:sz w:val="24"/>
+          <w:szCs w:val="24"/>
+          <w:lang w:val="en-US"/>
+        </w:rPr>
+        <w:t xml:space="preserve"> All three of these sequences were also set to iterate 500 times.</w:t>
+      </w:r>
+    </w:p>
+    <w:p>
+      <w:pPr>
+        <w:rPr>
+          <w:rFonts w:ascii="Arial" w:hAnsi="Arial" w:cs="Arial"/>
+          <w:sz w:val="24"/>
+          <w:szCs w:val="24"/>
+          <w:lang w:val="en-US"/>
+        </w:rPr>
+      </w:pPr>
+    </w:p>
+    <w:p>
+      <w:pPr>
+        <w:rPr>
+          <w:rFonts w:ascii="Arial" w:hAnsi="Arial" w:cs="Arial"/>
+          <w:b/>
+          <w:bCs/>
+          <w:sz w:val="28"/>
+          <w:szCs w:val="28"/>
+          <w:u w:val="single"/>
+          <w:lang w:val="en-US"/>
+        </w:rPr>
+      </w:pPr>
+      <w:r>
+        <w:rPr>
+          <w:rFonts w:ascii="Arial" w:hAnsi="Arial" w:cs="Arial"/>
+          <w:b/>
+          <w:bCs/>
+          <w:sz w:val="28"/>
+          <w:szCs w:val="28"/>
+          <w:u w:val="single"/>
+          <w:lang w:val="en-US"/>
+        </w:rPr>
+        <w:t xml:space="preserve">3.8 </w:t>
+      </w:r>
+      <w:r>
+        <w:rPr>
+          <w:rFonts w:ascii="Arial" w:hAnsi="Arial" w:cs="Arial"/>
+          <w:b/>
+          <w:bCs/>
+          <w:sz w:val="28"/>
+          <w:szCs w:val="28"/>
+          <w:u w:val="single"/>
+          <w:lang w:val="en-US"/>
+        </w:rPr>
+        <w:t xml:space="preserve">Physical </w:t>
+      </w:r>
+      <w:r>
+        <w:rPr>
+          <w:rFonts w:ascii="Arial" w:hAnsi="Arial" w:cs="Arial"/>
+          <w:b/>
+          <w:bCs/>
+          <w:sz w:val="28"/>
+          <w:szCs w:val="28"/>
+          <w:u w:val="single"/>
+          <w:lang w:val="en-US"/>
+        </w:rPr>
+        <w:t xml:space="preserve">True </w:t>
+      </w:r>
+      <w:r>
+        <w:rPr>
+          <w:rFonts w:ascii="Arial" w:hAnsi="Arial" w:cs="Arial"/>
+          <w:b/>
+          <w:bCs/>
+          <w:sz w:val="28"/>
+          <w:szCs w:val="28"/>
+          <w:u w:val="single"/>
+          <w:lang w:val="en-US"/>
+        </w:rPr>
+        <w:t>Random Number G</w:t>
+      </w:r>
+      <w:r>
+        <w:rPr>
+          <w:rFonts w:ascii="Arial" w:hAnsi="Arial" w:cs="Arial"/>
+          <w:b/>
+          <w:bCs/>
+          <w:sz w:val="28"/>
+          <w:szCs w:val="28"/>
+          <w:u w:val="single"/>
+          <w:lang w:val="en-US"/>
+        </w:rPr>
+        <w:t>enerator Data Collection</w:t>
+      </w:r>
+    </w:p>
+    <w:p>
+      <w:pPr>
+        <w:rPr>
+          <w:rFonts w:ascii="Arial" w:hAnsi="Arial" w:cs="Arial"/>
+          <w:sz w:val="24"/>
+          <w:szCs w:val="24"/>
+          <w:lang w:val="en-US"/>
+        </w:rPr>
+      </w:pPr>
+      <w:r>
+        <w:rPr>
+          <w:rFonts w:ascii="Arial" w:hAnsi="Arial" w:cs="Arial"/>
+          <w:sz w:val="24"/>
+          <w:szCs w:val="24"/>
+          <w:lang w:val="en-US"/>
+        </w:rPr>
+        <w:t xml:space="preserve">The main issue presented when collecting data from physical generators was not </w:t>
+      </w:r>
+      <w:r>
+        <w:rPr>
+          <w:rFonts w:ascii="Arial" w:hAnsi="Arial" w:cs="Arial"/>
+          <w:sz w:val="24"/>
+          <w:szCs w:val="24"/>
+          <w:lang w:val="en-US"/>
+        </w:rPr>
+        <w:t>the set</w:t>
+      </w:r>
+      <w:r>
+        <w:rPr>
+          <w:rFonts w:ascii="Arial" w:hAnsi="Arial" w:cs="Arial"/>
+          <w:sz w:val="24"/>
+          <w:szCs w:val="24"/>
+          <w:lang w:val="en-US"/>
+        </w:rPr>
+        <w:t>-</w:t>
+      </w:r>
+      <w:r>
+        <w:rPr>
+          <w:rFonts w:ascii="Arial" w:hAnsi="Arial" w:cs="Arial"/>
+          <w:sz w:val="24"/>
+          <w:szCs w:val="24"/>
+          <w:lang w:val="en-US"/>
+        </w:rPr>
+        <w:t xml:space="preserve">up but instead the </w:t>
+      </w:r>
+      <w:r>
+        <w:rPr>
+          <w:rFonts w:ascii="Arial" w:hAnsi="Arial" w:cs="Arial"/>
+          <w:sz w:val="24"/>
+          <w:szCs w:val="24"/>
+          <w:lang w:val="en-US"/>
+        </w:rPr>
+        <w:t xml:space="preserve">need to </w:t>
+      </w:r>
+      <w:r>
+        <w:rPr>
+          <w:rFonts w:ascii="Arial" w:hAnsi="Arial" w:cs="Arial"/>
+          <w:sz w:val="24"/>
+          <w:szCs w:val="24"/>
+          <w:lang w:val="en-US"/>
+        </w:rPr>
+        <w:t xml:space="preserve">repeatedly </w:t>
+      </w:r>
+      <w:r>
+        <w:rPr>
+          <w:rFonts w:ascii="Arial" w:hAnsi="Arial" w:cs="Arial"/>
+          <w:sz w:val="24"/>
+          <w:szCs w:val="24"/>
+          <w:lang w:val="en-US"/>
+        </w:rPr>
+        <w:t>perform generations manuall</w:t>
+      </w:r>
+      <w:r>
+        <w:rPr>
+          <w:rFonts w:ascii="Arial" w:hAnsi="Arial" w:cs="Arial"/>
+          <w:sz w:val="24"/>
+          <w:szCs w:val="24"/>
+          <w:lang w:val="en-US"/>
+        </w:rPr>
+        <w:t xml:space="preserve">y. </w:t>
+      </w:r>
+      <w:r>
+        <w:rPr>
+          <w:rFonts w:ascii="Arial" w:hAnsi="Arial" w:cs="Arial"/>
+          <w:sz w:val="24"/>
+          <w:szCs w:val="24"/>
+          <w:lang w:val="en-US"/>
+        </w:rPr>
+        <w:t xml:space="preserve">For dice rolls and </w:t>
+      </w:r>
+      <w:r>
+        <w:rPr>
+          <w:rFonts w:ascii="Arial" w:hAnsi="Arial" w:cs="Arial"/>
+          <w:sz w:val="24"/>
+          <w:szCs w:val="24"/>
+          <w:lang w:val="en-US"/>
+        </w:rPr>
+        <w:t>coin simulations both had to be rolled/flipped 500 times each</w:t>
+      </w:r>
+      <w:r>
+        <w:rPr>
+          <w:rFonts w:ascii="Arial" w:hAnsi="Arial" w:cs="Arial"/>
+          <w:sz w:val="24"/>
+          <w:szCs w:val="24"/>
+          <w:lang w:val="en-US"/>
+        </w:rPr>
+        <w:t xml:space="preserve"> and </w:t>
+      </w:r>
+      <w:r>
+        <w:rPr>
+          <w:rFonts w:ascii="Arial" w:hAnsi="Arial" w:cs="Arial"/>
+          <w:sz w:val="24"/>
+          <w:szCs w:val="24"/>
+          <w:lang w:val="en-US"/>
+        </w:rPr>
+        <w:t xml:space="preserve">the deck of cards needed to be </w:t>
+      </w:r>
+      <w:r>
+        <w:rPr>
+          <w:rFonts w:ascii="Arial" w:hAnsi="Arial" w:cs="Arial"/>
+          <w:sz w:val="24"/>
+          <w:szCs w:val="24"/>
+          <w:lang w:val="en-US"/>
+        </w:rPr>
+        <w:t xml:space="preserve">sorted, </w:t>
+      </w:r>
+      <w:r>
+        <w:rPr>
+          <w:rFonts w:ascii="Arial" w:hAnsi="Arial" w:cs="Arial"/>
+          <w:sz w:val="24"/>
+          <w:szCs w:val="24"/>
+          <w:lang w:val="en-US"/>
+        </w:rPr>
+        <w:t>shuffled,</w:t>
+      </w:r>
+      <w:r>
+        <w:rPr>
+          <w:rFonts w:ascii="Arial" w:hAnsi="Arial" w:cs="Arial"/>
+          <w:sz w:val="24"/>
+          <w:szCs w:val="24"/>
+          <w:lang w:val="en-US"/>
+        </w:rPr>
+        <w:t xml:space="preserve"> and </w:t>
+      </w:r>
+      <w:r>
+        <w:rPr>
+          <w:rFonts w:ascii="Arial" w:hAnsi="Arial" w:cs="Arial"/>
+          <w:sz w:val="24"/>
+          <w:szCs w:val="24"/>
+          <w:lang w:val="en-US"/>
+        </w:rPr>
+        <w:t xml:space="preserve">drawn </w:t>
+      </w:r>
+      <w:r>
+        <w:rPr>
+          <w:rFonts w:ascii="Arial" w:hAnsi="Arial" w:cs="Arial"/>
+          <w:sz w:val="24"/>
+          <w:szCs w:val="24"/>
+          <w:lang w:val="en-US"/>
+        </w:rPr>
+        <w:t>three times.</w:t>
+      </w:r>
+      <w:r>
+        <w:rPr>
+          <w:rFonts w:ascii="Arial" w:hAnsi="Arial" w:cs="Arial"/>
+          <w:sz w:val="24"/>
+          <w:szCs w:val="24"/>
+          <w:lang w:val="en-US"/>
+        </w:rPr>
+        <w:t xml:space="preserve"> Although time consuming, this </w:t>
+      </w:r>
+      <w:r>
+        <w:rPr>
+          <w:rFonts w:ascii="Arial" w:hAnsi="Arial" w:cs="Arial"/>
+          <w:sz w:val="24"/>
+          <w:szCs w:val="24"/>
+          <w:lang w:val="en-US"/>
+        </w:rPr>
+        <w:t xml:space="preserve">method was ultimately necessary </w:t>
+      </w:r>
+      <w:r>
+        <w:rPr>
+          <w:rFonts w:ascii="Arial" w:hAnsi="Arial" w:cs="Arial"/>
+          <w:sz w:val="24"/>
+          <w:szCs w:val="24"/>
+          <w:lang w:val="en-US"/>
+        </w:rPr>
+        <w:t xml:space="preserve">as </w:t>
+      </w:r>
+      <w:r>
+        <w:rPr>
+          <w:rFonts w:ascii="Arial" w:hAnsi="Arial" w:cs="Arial"/>
+          <w:sz w:val="24"/>
+          <w:szCs w:val="24"/>
+          <w:lang w:val="en-US"/>
+        </w:rPr>
+        <w:t>producing data set</w:t>
+      </w:r>
+      <w:r>
+        <w:rPr>
+          <w:rFonts w:ascii="Arial" w:hAnsi="Arial" w:cs="Arial"/>
+          <w:sz w:val="24"/>
+          <w:szCs w:val="24"/>
+          <w:lang w:val="en-US"/>
+        </w:rPr>
+        <w:t>s</w:t>
+      </w:r>
+      <w:r>
+        <w:rPr>
+          <w:rFonts w:ascii="Arial" w:hAnsi="Arial" w:cs="Arial"/>
+          <w:sz w:val="24"/>
+          <w:szCs w:val="24"/>
+          <w:lang w:val="en-US"/>
+        </w:rPr>
+        <w:t xml:space="preserve"> with the exact same </w:t>
+      </w:r>
+      <w:r>
+        <w:rPr>
+          <w:rFonts w:ascii="Arial" w:hAnsi="Arial" w:cs="Arial"/>
+          <w:sz w:val="24"/>
+          <w:szCs w:val="24"/>
+          <w:lang w:val="en-US"/>
+        </w:rPr>
+        <w:t>dimensions</w:t>
+      </w:r>
+      <w:r>
+        <w:rPr>
+          <w:rFonts w:ascii="Arial" w:hAnsi="Arial" w:cs="Arial"/>
+          <w:sz w:val="24"/>
+          <w:szCs w:val="24"/>
+          <w:lang w:val="en-US"/>
+        </w:rPr>
+        <w:t xml:space="preserve"> </w:t>
+      </w:r>
+      <w:r>
+        <w:rPr>
+          <w:rFonts w:ascii="Arial" w:hAnsi="Arial" w:cs="Arial"/>
+          <w:sz w:val="24"/>
+          <w:szCs w:val="24"/>
+          <w:lang w:val="en-US"/>
+        </w:rPr>
+        <w:t xml:space="preserve">as their </w:t>
+      </w:r>
+      <w:r>
+        <w:rPr>
+          <w:rFonts w:ascii="Arial" w:hAnsi="Arial" w:cs="Arial"/>
+          <w:sz w:val="24"/>
+          <w:szCs w:val="24"/>
+          <w:lang w:val="en-US"/>
+        </w:rPr>
+        <w:t xml:space="preserve">digital counterparts </w:t>
+      </w:r>
+      <w:r>
+        <w:rPr>
+          <w:rFonts w:ascii="Arial" w:hAnsi="Arial" w:cs="Arial"/>
+          <w:sz w:val="24"/>
+          <w:szCs w:val="24"/>
+          <w:lang w:val="en-US"/>
+        </w:rPr>
+        <w:t>a</w:t>
+      </w:r>
+      <w:r>
+        <w:rPr>
+          <w:rFonts w:ascii="Arial" w:hAnsi="Arial" w:cs="Arial"/>
+          <w:sz w:val="24"/>
+          <w:szCs w:val="24"/>
+          <w:lang w:val="en-US"/>
+        </w:rPr>
+        <w:t>llowed for fair evaluation later on in the investigation.</w:t>
       </w:r>
     </w:p>
     <w:sectPr>

</xml_diff>

<commit_message>
Detailed methodology of physical data collection
</commit_message>
<xml_diff>
--- a/Report/Methodology.docx
+++ b/Report/Methodology.docx
@@ -24189,7 +24189,1109 @@
           <w:szCs w:val="24"/>
           <w:lang w:val="en-US"/>
         </w:rPr>
-        <w:t>llowed for fair evaluation later on in the investigation.</w:t>
+        <w:t xml:space="preserve">llowed for fair evaluation </w:t>
+      </w:r>
+      <w:r>
+        <w:rPr>
+          <w:rFonts w:ascii="Arial" w:hAnsi="Arial" w:cs="Arial"/>
+          <w:sz w:val="24"/>
+          <w:szCs w:val="24"/>
+          <w:lang w:val="en-US"/>
+        </w:rPr>
+        <w:t>later</w:t>
+      </w:r>
+      <w:r>
+        <w:rPr>
+          <w:rFonts w:ascii="Arial" w:hAnsi="Arial" w:cs="Arial"/>
+          <w:sz w:val="24"/>
+          <w:szCs w:val="24"/>
+          <w:lang w:val="en-US"/>
+        </w:rPr>
+        <w:t xml:space="preserve"> in the investigation.</w:t>
+      </w:r>
+    </w:p>
+    <w:p>
+      <w:pPr>
+        <w:rPr>
+          <w:rFonts w:ascii="Arial" w:hAnsi="Arial" w:cs="Arial"/>
+          <w:sz w:val="24"/>
+          <w:szCs w:val="24"/>
+          <w:lang w:val="en-US"/>
+        </w:rPr>
+      </w:pPr>
+      <w:r>
+        <w:rPr>
+          <w:rFonts w:ascii="Arial" w:hAnsi="Arial" w:cs="Arial"/>
+          <w:noProof/>
+          <w:sz w:val="24"/>
+          <w:szCs w:val="24"/>
+          <w:lang w:val="en-US"/>
+        </w:rPr>
+        <w:drawing>
+          <wp:inline distT="0" distB="0" distL="0" distR="0" wp14:anchorId="0851A5EA" wp14:editId="0DE99B7E">
+            <wp:extent cx="4286250" cy="3216470"/>
+            <wp:effectExtent l="0" t="0" r="0" b="3175"/>
+            <wp:docPr id="779638896" name="Picture 1"/>
+            <wp:cNvGraphicFramePr>
+              <a:graphicFrameLocks xmlns:a="http://schemas.openxmlformats.org/drawingml/2006/main" noChangeAspect="1"/>
+            </wp:cNvGraphicFramePr>
+            <a:graphic xmlns:a="http://schemas.openxmlformats.org/drawingml/2006/main">
+              <a:graphicData uri="http://schemas.openxmlformats.org/drawingml/2006/picture">
+                <pic:pic xmlns:pic="http://schemas.openxmlformats.org/drawingml/2006/picture">
+                  <pic:nvPicPr>
+                    <pic:cNvPr id="0" name="Picture 1"/>
+                    <pic:cNvPicPr>
+                      <a:picLocks noChangeAspect="1" noChangeArrowheads="1"/>
+                    </pic:cNvPicPr>
+                  </pic:nvPicPr>
+                  <pic:blipFill>
+                    <a:blip r:embed="rId41" cstate="print">
+                      <a:extLst>
+                        <a:ext uri="{28A0092B-C50C-407E-A947-70E740481C1C}">
+                          <a14:useLocalDpi xmlns:a14="http://schemas.microsoft.com/office/drawing/2010/main" val="0"/>
+                        </a:ext>
+                      </a:extLst>
+                    </a:blip>
+                    <a:srcRect/>
+                    <a:stretch>
+                      <a:fillRect/>
+                    </a:stretch>
+                  </pic:blipFill>
+                  <pic:spPr bwMode="auto">
+                    <a:xfrm>
+                      <a:off x="0" y="0"/>
+                      <a:ext cx="4294195" cy="3222432"/>
+                    </a:xfrm>
+                    <a:prstGeom prst="rect">
+                      <a:avLst/>
+                    </a:prstGeom>
+                    <a:noFill/>
+                    <a:ln>
+                      <a:noFill/>
+                    </a:ln>
+                  </pic:spPr>
+                </pic:pic>
+              </a:graphicData>
+            </a:graphic>
+          </wp:inline>
+        </w:drawing>
+      </w:r>
+    </w:p>
+    <w:p>
+      <w:pPr>
+        <w:rPr>
+          <w:rFonts w:ascii="Arial" w:hAnsi="Arial" w:cs="Arial"/>
+          <w:i/>
+          <w:iCs/>
+          <w:sz w:val="24"/>
+          <w:szCs w:val="24"/>
+          <w:lang w:val="en-US"/>
+        </w:rPr>
+      </w:pPr>
+      <w:r>
+        <w:rPr>
+          <w:rFonts w:ascii="Arial" w:hAnsi="Arial" w:cs="Arial"/>
+          <w:i/>
+          <w:iCs/>
+          <w:sz w:val="24"/>
+          <w:szCs w:val="24"/>
+          <w:lang w:val="en-US"/>
+        </w:rPr>
+        <w:t xml:space="preserve">Figure </w:t>
+      </w:r>
+      <w:r>
+        <w:rPr>
+          <w:rFonts w:ascii="Arial" w:hAnsi="Arial" w:cs="Arial"/>
+          <w:i/>
+          <w:iCs/>
+          <w:sz w:val="24"/>
+          <w:szCs w:val="24"/>
+          <w:lang w:val="en-US"/>
+        </w:rPr>
+        <w:t xml:space="preserve">37. An image of the </w:t>
+      </w:r>
+      <w:r>
+        <w:rPr>
+          <w:rFonts w:ascii="Arial" w:hAnsi="Arial" w:cs="Arial"/>
+          <w:i/>
+          <w:iCs/>
+          <w:sz w:val="24"/>
+          <w:szCs w:val="24"/>
+          <w:lang w:val="en-US"/>
+        </w:rPr>
+        <w:t>coin used</w:t>
+      </w:r>
+      <w:r>
+        <w:rPr>
+          <w:rFonts w:ascii="Arial" w:hAnsi="Arial" w:cs="Arial"/>
+          <w:i/>
+          <w:iCs/>
+          <w:sz w:val="24"/>
+          <w:szCs w:val="24"/>
+          <w:lang w:val="en-US"/>
+        </w:rPr>
+        <w:t xml:space="preserve"> for true random generation</w:t>
+      </w:r>
+    </w:p>
+    <w:p>
+      <w:pPr>
+        <w:rPr>
+          <w:rFonts w:ascii="Arial" w:hAnsi="Arial" w:cs="Arial"/>
+          <w:sz w:val="24"/>
+          <w:szCs w:val="24"/>
+          <w:lang w:val="en-US"/>
+        </w:rPr>
+      </w:pPr>
+      <w:r>
+        <w:rPr>
+          <w:rFonts w:ascii="Arial" w:hAnsi="Arial" w:cs="Arial"/>
+          <w:sz w:val="24"/>
+          <w:szCs w:val="24"/>
+          <w:lang w:val="en-US"/>
+        </w:rPr>
+        <w:t xml:space="preserve">To produce </w:t>
+      </w:r>
+      <w:r>
+        <w:rPr>
+          <w:rFonts w:ascii="Arial" w:hAnsi="Arial" w:cs="Arial"/>
+          <w:sz w:val="24"/>
+          <w:szCs w:val="24"/>
+          <w:lang w:val="en-US"/>
+        </w:rPr>
+        <w:t>valid coin flip data a standard 50 pence piece w</w:t>
+      </w:r>
+      <w:r>
+        <w:rPr>
+          <w:rFonts w:ascii="Arial" w:hAnsi="Arial" w:cs="Arial"/>
+          <w:sz w:val="24"/>
+          <w:szCs w:val="24"/>
+          <w:lang w:val="en-US"/>
+        </w:rPr>
+        <w:t>as</w:t>
+      </w:r>
+      <w:r>
+        <w:rPr>
+          <w:rFonts w:ascii="Arial" w:hAnsi="Arial" w:cs="Arial"/>
+          <w:sz w:val="24"/>
+          <w:szCs w:val="24"/>
+          <w:lang w:val="en-US"/>
+        </w:rPr>
+        <w:t xml:space="preserve"> used. </w:t>
+      </w:r>
+      <w:r>
+        <w:rPr>
+          <w:rFonts w:ascii="Arial" w:hAnsi="Arial" w:cs="Arial"/>
+          <w:sz w:val="24"/>
+          <w:szCs w:val="24"/>
+          <w:lang w:val="en-US"/>
+        </w:rPr>
+        <w:t xml:space="preserve">The coin itself was </w:t>
+      </w:r>
+      <w:r>
+        <w:rPr>
+          <w:rFonts w:ascii="Arial" w:hAnsi="Arial" w:cs="Arial"/>
+          <w:sz w:val="24"/>
+          <w:szCs w:val="24"/>
+          <w:lang w:val="en-US"/>
+        </w:rPr>
+        <w:t xml:space="preserve">in good condition, with no </w:t>
+      </w:r>
+      <w:r>
+        <w:rPr>
+          <w:rFonts w:ascii="Arial" w:hAnsi="Arial" w:cs="Arial"/>
+          <w:sz w:val="24"/>
+          <w:szCs w:val="24"/>
+          <w:lang w:val="en-US"/>
+        </w:rPr>
+        <w:t xml:space="preserve">rust or </w:t>
+      </w:r>
+      <w:r>
+        <w:rPr>
+          <w:rFonts w:ascii="Arial" w:hAnsi="Arial" w:cs="Arial"/>
+          <w:sz w:val="24"/>
+          <w:szCs w:val="24"/>
+          <w:lang w:val="en-US"/>
+        </w:rPr>
+        <w:t xml:space="preserve">artifacts present that could </w:t>
+      </w:r>
+      <w:r>
+        <w:rPr>
+          <w:rFonts w:ascii="Arial" w:hAnsi="Arial" w:cs="Arial"/>
+          <w:sz w:val="24"/>
+          <w:szCs w:val="24"/>
+          <w:lang w:val="en-US"/>
+        </w:rPr>
+        <w:t xml:space="preserve">unfairly </w:t>
+      </w:r>
+      <w:r>
+        <w:rPr>
+          <w:rFonts w:ascii="Arial" w:hAnsi="Arial" w:cs="Arial"/>
+          <w:sz w:val="24"/>
+          <w:szCs w:val="24"/>
+          <w:lang w:val="en-US"/>
+        </w:rPr>
+        <w:t xml:space="preserve">add </w:t>
+      </w:r>
+      <w:r>
+        <w:rPr>
+          <w:rFonts w:ascii="Arial" w:hAnsi="Arial" w:cs="Arial"/>
+          <w:sz w:val="24"/>
+          <w:szCs w:val="24"/>
+          <w:lang w:val="en-US"/>
+        </w:rPr>
+        <w:t>weigh</w:t>
+      </w:r>
+      <w:r>
+        <w:rPr>
+          <w:rFonts w:ascii="Arial" w:hAnsi="Arial" w:cs="Arial"/>
+          <w:sz w:val="24"/>
+          <w:szCs w:val="24"/>
+          <w:lang w:val="en-US"/>
+        </w:rPr>
+        <w:t>t</w:t>
+      </w:r>
+      <w:r>
+        <w:rPr>
+          <w:rFonts w:ascii="Arial" w:hAnsi="Arial" w:cs="Arial"/>
+          <w:sz w:val="24"/>
+          <w:szCs w:val="24"/>
+          <w:lang w:val="en-US"/>
+        </w:rPr>
+        <w:t xml:space="preserve"> to</w:t>
+      </w:r>
+      <w:r>
+        <w:rPr>
+          <w:rFonts w:ascii="Arial" w:hAnsi="Arial" w:cs="Arial"/>
+          <w:sz w:val="24"/>
+          <w:szCs w:val="24"/>
+          <w:lang w:val="en-US"/>
+        </w:rPr>
+        <w:t xml:space="preserve"> either side.</w:t>
+      </w:r>
+      <w:r>
+        <w:rPr>
+          <w:rFonts w:ascii="Arial" w:hAnsi="Arial" w:cs="Arial"/>
+          <w:sz w:val="24"/>
+          <w:szCs w:val="24"/>
+          <w:lang w:val="en-US"/>
+        </w:rPr>
+        <w:t xml:space="preserve"> </w:t>
+      </w:r>
+      <w:r>
+        <w:rPr>
+          <w:rFonts w:ascii="Arial" w:hAnsi="Arial" w:cs="Arial"/>
+          <w:sz w:val="24"/>
+          <w:szCs w:val="24"/>
+          <w:lang w:val="en-US"/>
+        </w:rPr>
+        <w:t xml:space="preserve">During </w:t>
+      </w:r>
+      <w:r>
+        <w:rPr>
+          <w:rFonts w:ascii="Arial" w:hAnsi="Arial" w:cs="Arial"/>
+          <w:sz w:val="24"/>
+          <w:szCs w:val="24"/>
+          <w:lang w:val="en-US"/>
+        </w:rPr>
+        <w:t xml:space="preserve">data collection the coin was flipped from the </w:t>
+      </w:r>
+      <w:r>
+        <w:rPr>
+          <w:rFonts w:ascii="Arial" w:hAnsi="Arial" w:cs="Arial"/>
+          <w:sz w:val="24"/>
+          <w:szCs w:val="24"/>
+          <w:lang w:val="en-US"/>
+        </w:rPr>
+        <w:t xml:space="preserve">same </w:t>
+      </w:r>
+      <w:r>
+        <w:rPr>
+          <w:rFonts w:ascii="Arial" w:hAnsi="Arial" w:cs="Arial"/>
+          <w:sz w:val="24"/>
+          <w:szCs w:val="24"/>
+          <w:lang w:val="en-US"/>
+        </w:rPr>
+        <w:t xml:space="preserve">starting height and </w:t>
+      </w:r>
+      <w:r>
+        <w:rPr>
+          <w:rFonts w:ascii="Arial" w:hAnsi="Arial" w:cs="Arial"/>
+          <w:sz w:val="24"/>
+          <w:szCs w:val="24"/>
+          <w:lang w:val="en-US"/>
+        </w:rPr>
+        <w:t xml:space="preserve">the same </w:t>
+      </w:r>
+      <w:r>
+        <w:rPr>
+          <w:rFonts w:ascii="Arial" w:hAnsi="Arial" w:cs="Arial"/>
+          <w:sz w:val="24"/>
+          <w:szCs w:val="24"/>
+          <w:lang w:val="en-US"/>
+        </w:rPr>
+        <w:t xml:space="preserve">technique </w:t>
+      </w:r>
+      <w:r>
+        <w:rPr>
+          <w:rFonts w:ascii="Arial" w:hAnsi="Arial" w:cs="Arial"/>
+          <w:sz w:val="24"/>
+          <w:szCs w:val="24"/>
+          <w:lang w:val="en-US"/>
+        </w:rPr>
+        <w:t>was used for each flip</w:t>
+      </w:r>
+      <w:r>
+        <w:rPr>
+          <w:rFonts w:ascii="Arial" w:hAnsi="Arial" w:cs="Arial"/>
+          <w:sz w:val="24"/>
+          <w:szCs w:val="24"/>
+          <w:lang w:val="en-US"/>
+        </w:rPr>
+        <w:t xml:space="preserve">, </w:t>
+      </w:r>
+      <w:r>
+        <w:rPr>
+          <w:rFonts w:ascii="Arial" w:hAnsi="Arial" w:cs="Arial"/>
+          <w:sz w:val="24"/>
+          <w:szCs w:val="24"/>
+          <w:lang w:val="en-US"/>
+        </w:rPr>
+        <w:t>with the coin resting on the thumb then being flicked into the air.</w:t>
+      </w:r>
+      <w:r>
+        <w:rPr>
+          <w:rFonts w:ascii="Arial" w:hAnsi="Arial" w:cs="Arial"/>
+          <w:sz w:val="24"/>
+          <w:szCs w:val="24"/>
+          <w:lang w:val="en-US"/>
+        </w:rPr>
+        <w:t xml:space="preserve"> </w:t>
+      </w:r>
+      <w:r>
+        <w:rPr>
+          <w:rFonts w:ascii="Arial" w:hAnsi="Arial" w:cs="Arial"/>
+          <w:sz w:val="24"/>
+          <w:szCs w:val="24"/>
+          <w:lang w:val="en-US"/>
+        </w:rPr>
+        <w:t xml:space="preserve">A result </w:t>
+      </w:r>
+      <w:r>
+        <w:rPr>
+          <w:rFonts w:ascii="Arial" w:hAnsi="Arial" w:cs="Arial"/>
+          <w:sz w:val="24"/>
+          <w:szCs w:val="24"/>
+          <w:lang w:val="en-US"/>
+        </w:rPr>
+        <w:t xml:space="preserve">of either 0 (Heads) or 1 (Tails) </w:t>
+      </w:r>
+      <w:r>
+        <w:rPr>
+          <w:rFonts w:ascii="Arial" w:hAnsi="Arial" w:cs="Arial"/>
+          <w:sz w:val="24"/>
+          <w:szCs w:val="24"/>
+          <w:lang w:val="en-US"/>
+        </w:rPr>
+        <w:t xml:space="preserve">was recorded when the </w:t>
+      </w:r>
+      <w:r>
+        <w:rPr>
+          <w:rFonts w:ascii="Arial" w:hAnsi="Arial" w:cs="Arial"/>
+          <w:sz w:val="24"/>
+          <w:szCs w:val="24"/>
+          <w:lang w:val="en-US"/>
+        </w:rPr>
+        <w:t xml:space="preserve">coin landed on the </w:t>
+      </w:r>
+      <w:r>
+        <w:rPr>
+          <w:rFonts w:ascii="Arial" w:hAnsi="Arial" w:cs="Arial"/>
+          <w:sz w:val="24"/>
+          <w:szCs w:val="24"/>
+          <w:lang w:val="en-US"/>
+        </w:rPr>
+        <w:t>surface of a desk</w:t>
+      </w:r>
+      <w:r>
+        <w:rPr>
+          <w:rFonts w:ascii="Arial" w:hAnsi="Arial" w:cs="Arial"/>
+          <w:sz w:val="24"/>
+          <w:szCs w:val="24"/>
+          <w:lang w:val="en-US"/>
+        </w:rPr>
+        <w:t>.</w:t>
+      </w:r>
+    </w:p>
+    <w:p>
+      <w:pPr>
+        <w:rPr>
+          <w:rFonts w:ascii="Arial" w:hAnsi="Arial" w:cs="Arial"/>
+          <w:sz w:val="24"/>
+          <w:szCs w:val="24"/>
+          <w:lang w:val="en-US"/>
+        </w:rPr>
+      </w:pPr>
+      <w:r>
+        <w:rPr>
+          <w:rFonts w:ascii="Arial" w:hAnsi="Arial" w:cs="Arial"/>
+          <w:noProof/>
+          <w:sz w:val="24"/>
+          <w:szCs w:val="24"/>
+          <w:lang w:val="en-US"/>
+        </w:rPr>
+        <w:lastRenderedPageBreak/>
+        <w:drawing>
+          <wp:inline distT="0" distB="0" distL="0" distR="0" wp14:anchorId="08D474B9" wp14:editId="2B86F827">
+            <wp:extent cx="4284000" cy="3214800"/>
+            <wp:effectExtent l="0" t="0" r="2540" b="5080"/>
+            <wp:docPr id="1715448237" name="Picture 2"/>
+            <wp:cNvGraphicFramePr>
+              <a:graphicFrameLocks xmlns:a="http://schemas.openxmlformats.org/drawingml/2006/main" noChangeAspect="1"/>
+            </wp:cNvGraphicFramePr>
+            <a:graphic xmlns:a="http://schemas.openxmlformats.org/drawingml/2006/main">
+              <a:graphicData uri="http://schemas.openxmlformats.org/drawingml/2006/picture">
+                <pic:pic xmlns:pic="http://schemas.openxmlformats.org/drawingml/2006/picture">
+                  <pic:nvPicPr>
+                    <pic:cNvPr id="0" name="Picture 2"/>
+                    <pic:cNvPicPr>
+                      <a:picLocks noChangeAspect="1" noChangeArrowheads="1"/>
+                    </pic:cNvPicPr>
+                  </pic:nvPicPr>
+                  <pic:blipFill>
+                    <a:blip r:embed="rId42" cstate="print">
+                      <a:extLst>
+                        <a:ext uri="{28A0092B-C50C-407E-A947-70E740481C1C}">
+                          <a14:useLocalDpi xmlns:a14="http://schemas.microsoft.com/office/drawing/2010/main" val="0"/>
+                        </a:ext>
+                      </a:extLst>
+                    </a:blip>
+                    <a:srcRect/>
+                    <a:stretch>
+                      <a:fillRect/>
+                    </a:stretch>
+                  </pic:blipFill>
+                  <pic:spPr bwMode="auto">
+                    <a:xfrm>
+                      <a:off x="0" y="0"/>
+                      <a:ext cx="4284000" cy="3214800"/>
+                    </a:xfrm>
+                    <a:prstGeom prst="rect">
+                      <a:avLst/>
+                    </a:prstGeom>
+                    <a:noFill/>
+                    <a:ln>
+                      <a:noFill/>
+                    </a:ln>
+                  </pic:spPr>
+                </pic:pic>
+              </a:graphicData>
+            </a:graphic>
+          </wp:inline>
+        </w:drawing>
+      </w:r>
+    </w:p>
+    <w:p>
+      <w:pPr>
+        <w:rPr>
+          <w:rFonts w:ascii="Arial" w:hAnsi="Arial" w:cs="Arial"/>
+          <w:i/>
+          <w:iCs/>
+          <w:sz w:val="24"/>
+          <w:szCs w:val="24"/>
+          <w:lang w:val="en-US"/>
+        </w:rPr>
+      </w:pPr>
+      <w:r>
+        <w:rPr>
+          <w:rFonts w:ascii="Arial" w:hAnsi="Arial" w:cs="Arial"/>
+          <w:i/>
+          <w:iCs/>
+          <w:sz w:val="24"/>
+          <w:szCs w:val="24"/>
+          <w:lang w:val="en-US"/>
+        </w:rPr>
+        <w:t xml:space="preserve">Figure 38. </w:t>
+      </w:r>
+      <w:r>
+        <w:rPr>
+          <w:rFonts w:ascii="Arial" w:hAnsi="Arial" w:cs="Arial"/>
+          <w:i/>
+          <w:iCs/>
+          <w:sz w:val="24"/>
+          <w:szCs w:val="24"/>
+          <w:lang w:val="en-US"/>
+        </w:rPr>
+        <w:t>An image of the dice used for true random generation</w:t>
+      </w:r>
+    </w:p>
+    <w:p>
+      <w:pPr>
+        <w:rPr>
+          <w:rFonts w:ascii="Arial" w:hAnsi="Arial" w:cs="Arial"/>
+          <w:sz w:val="24"/>
+          <w:szCs w:val="24"/>
+          <w:lang w:val="en-US"/>
+        </w:rPr>
+      </w:pPr>
+      <w:r>
+        <w:rPr>
+          <w:rFonts w:ascii="Arial" w:hAnsi="Arial" w:cs="Arial"/>
+          <w:sz w:val="24"/>
+          <w:szCs w:val="24"/>
+          <w:lang w:val="en-US"/>
+        </w:rPr>
+        <w:t xml:space="preserve">To produce valid </w:t>
+      </w:r>
+      <w:r>
+        <w:rPr>
+          <w:rFonts w:ascii="Arial" w:hAnsi="Arial" w:cs="Arial"/>
+          <w:sz w:val="24"/>
+          <w:szCs w:val="24"/>
+          <w:lang w:val="en-US"/>
+        </w:rPr>
+        <w:t xml:space="preserve">dice roll data five </w:t>
+      </w:r>
+      <w:r>
+        <w:rPr>
+          <w:rFonts w:ascii="Arial" w:hAnsi="Arial" w:cs="Arial"/>
+          <w:sz w:val="24"/>
+          <w:szCs w:val="24"/>
+          <w:lang w:val="en-US"/>
+        </w:rPr>
+        <w:t xml:space="preserve">plastic </w:t>
+      </w:r>
+      <w:r>
+        <w:rPr>
+          <w:rFonts w:ascii="Arial" w:hAnsi="Arial" w:cs="Arial"/>
+          <w:sz w:val="24"/>
+          <w:szCs w:val="24"/>
+          <w:lang w:val="en-US"/>
+        </w:rPr>
+        <w:t xml:space="preserve">classic </w:t>
+      </w:r>
+      <w:r>
+        <w:rPr>
+          <w:rFonts w:ascii="Arial" w:hAnsi="Arial" w:cs="Arial"/>
+          <w:sz w:val="24"/>
+          <w:szCs w:val="24"/>
+          <w:lang w:val="en-US"/>
+        </w:rPr>
+        <w:t>6</w:t>
+      </w:r>
+      <w:r>
+        <w:rPr>
+          <w:rFonts w:ascii="Arial" w:hAnsi="Arial" w:cs="Arial"/>
+          <w:sz w:val="24"/>
+          <w:szCs w:val="24"/>
+          <w:lang w:val="en-US"/>
+        </w:rPr>
+        <w:t>-</w:t>
+      </w:r>
+      <w:r>
+        <w:rPr>
+          <w:rFonts w:ascii="Arial" w:hAnsi="Arial" w:cs="Arial"/>
+          <w:sz w:val="24"/>
+          <w:szCs w:val="24"/>
+          <w:lang w:val="en-US"/>
+        </w:rPr>
+        <w:t>sided dice</w:t>
+      </w:r>
+      <w:r>
+        <w:rPr>
+          <w:rFonts w:ascii="Arial" w:hAnsi="Arial" w:cs="Arial"/>
+          <w:sz w:val="24"/>
+          <w:szCs w:val="24"/>
+          <w:lang w:val="en-US"/>
+        </w:rPr>
+        <w:t xml:space="preserve"> were used</w:t>
+      </w:r>
+      <w:r>
+        <w:rPr>
+          <w:rFonts w:ascii="Arial" w:hAnsi="Arial" w:cs="Arial"/>
+          <w:sz w:val="24"/>
+          <w:szCs w:val="24"/>
+          <w:lang w:val="en-US"/>
+        </w:rPr>
+        <w:t>.</w:t>
+      </w:r>
+      <w:r>
+        <w:rPr>
+          <w:rFonts w:ascii="Arial" w:hAnsi="Arial" w:cs="Arial"/>
+          <w:sz w:val="24"/>
+          <w:szCs w:val="24"/>
+          <w:lang w:val="en-US"/>
+        </w:rPr>
+        <w:t xml:space="preserve"> </w:t>
+      </w:r>
+      <w:r>
+        <w:rPr>
+          <w:rFonts w:ascii="Arial" w:hAnsi="Arial" w:cs="Arial"/>
+          <w:sz w:val="24"/>
+          <w:szCs w:val="24"/>
+          <w:lang w:val="en-US"/>
+        </w:rPr>
+        <w:t xml:space="preserve">These dice were taken from </w:t>
+      </w:r>
+      <w:r>
+        <w:rPr>
+          <w:rFonts w:ascii="Arial" w:hAnsi="Arial" w:cs="Arial"/>
+          <w:sz w:val="24"/>
+          <w:szCs w:val="24"/>
+          <w:lang w:val="en-US"/>
+        </w:rPr>
+        <w:t>the box</w:t>
+      </w:r>
+      <w:r>
+        <w:rPr>
+          <w:rFonts w:ascii="Arial" w:hAnsi="Arial" w:cs="Arial"/>
+          <w:sz w:val="24"/>
+          <w:szCs w:val="24"/>
+          <w:lang w:val="en-US"/>
+        </w:rPr>
+        <w:t xml:space="preserve"> of </w:t>
+      </w:r>
+      <w:r>
+        <w:rPr>
+          <w:rFonts w:ascii="Arial" w:hAnsi="Arial" w:cs="Arial"/>
+          <w:sz w:val="24"/>
+          <w:szCs w:val="24"/>
+          <w:lang w:val="en-US"/>
+        </w:rPr>
+        <w:t xml:space="preserve">the game </w:t>
+      </w:r>
+      <w:r>
+        <w:rPr>
+          <w:rFonts w:ascii="Arial" w:hAnsi="Arial" w:cs="Arial"/>
+          <w:sz w:val="24"/>
+          <w:szCs w:val="24"/>
+          <w:lang w:val="en-US"/>
+        </w:rPr>
+        <w:t>Risk</w:t>
+      </w:r>
+      <w:r>
+        <w:rPr>
+          <w:rFonts w:ascii="Arial" w:hAnsi="Arial" w:cs="Arial"/>
+          <w:sz w:val="24"/>
+          <w:szCs w:val="24"/>
+          <w:lang w:val="en-US"/>
+        </w:rPr>
+        <w:t xml:space="preserve"> and were all</w:t>
+      </w:r>
+      <w:r>
+        <w:rPr>
+          <w:rFonts w:ascii="Arial" w:hAnsi="Arial" w:cs="Arial"/>
+          <w:sz w:val="24"/>
+          <w:szCs w:val="24"/>
+          <w:lang w:val="en-US"/>
+        </w:rPr>
+        <w:t xml:space="preserve"> in good condition. </w:t>
+      </w:r>
+      <w:r>
+        <w:rPr>
+          <w:rFonts w:ascii="Arial" w:hAnsi="Arial" w:cs="Arial"/>
+          <w:sz w:val="24"/>
+          <w:szCs w:val="24"/>
+          <w:lang w:val="en-US"/>
+        </w:rPr>
+        <w:t>During data collectio</w:t>
+      </w:r>
+      <w:r>
+        <w:rPr>
+          <w:rFonts w:ascii="Arial" w:hAnsi="Arial" w:cs="Arial"/>
+          <w:sz w:val="24"/>
+          <w:szCs w:val="24"/>
+          <w:lang w:val="en-US"/>
+        </w:rPr>
+        <w:t>n dice rolls were performed in batches of five</w:t>
+      </w:r>
+      <w:r>
+        <w:rPr>
+          <w:rFonts w:ascii="Arial" w:hAnsi="Arial" w:cs="Arial"/>
+          <w:sz w:val="24"/>
+          <w:szCs w:val="24"/>
+          <w:lang w:val="en-US"/>
+        </w:rPr>
+        <w:t xml:space="preserve"> to </w:t>
+      </w:r>
+      <w:r>
+        <w:rPr>
+          <w:rFonts w:ascii="Arial" w:hAnsi="Arial" w:cs="Arial"/>
+          <w:sz w:val="24"/>
+          <w:szCs w:val="24"/>
+          <w:lang w:val="en-US"/>
+        </w:rPr>
+        <w:t>substantially reduce the time spent collecting data.</w:t>
+      </w:r>
+      <w:r>
+        <w:rPr>
+          <w:rFonts w:ascii="Arial" w:hAnsi="Arial" w:cs="Arial"/>
+          <w:sz w:val="24"/>
+          <w:szCs w:val="24"/>
+          <w:lang w:val="en-US"/>
+        </w:rPr>
+        <w:t xml:space="preserve"> While this could have altered the possible results as each roll was not being made </w:t>
+      </w:r>
+      <w:r>
+        <w:rPr>
+          <w:rFonts w:ascii="Arial" w:hAnsi="Arial" w:cs="Arial"/>
+          <w:sz w:val="24"/>
+          <w:szCs w:val="24"/>
+          <w:lang w:val="en-US"/>
+        </w:rPr>
+        <w:t xml:space="preserve">independently, </w:t>
+      </w:r>
+      <w:r>
+        <w:rPr>
+          <w:rFonts w:ascii="Arial" w:hAnsi="Arial" w:cs="Arial"/>
+          <w:sz w:val="24"/>
+          <w:szCs w:val="24"/>
+          <w:lang w:val="en-US"/>
+        </w:rPr>
+        <w:t xml:space="preserve">the data being collected </w:t>
+      </w:r>
+      <w:r>
+        <w:rPr>
+          <w:rFonts w:ascii="Arial" w:hAnsi="Arial" w:cs="Arial"/>
+          <w:sz w:val="24"/>
+          <w:szCs w:val="24"/>
+          <w:lang w:val="en-US"/>
+        </w:rPr>
+        <w:t>both physically and digitally was designed to simulate</w:t>
+      </w:r>
+      <w:r>
+        <w:rPr>
+          <w:rFonts w:ascii="Arial" w:hAnsi="Arial" w:cs="Arial"/>
+          <w:sz w:val="24"/>
+          <w:szCs w:val="24"/>
+          <w:lang w:val="en-US"/>
+        </w:rPr>
+        <w:t xml:space="preserve"> gameplay conditions in which </w:t>
+      </w:r>
+      <w:r>
+        <w:rPr>
+          <w:rFonts w:ascii="Arial" w:hAnsi="Arial" w:cs="Arial"/>
+          <w:sz w:val="24"/>
+          <w:szCs w:val="24"/>
+          <w:lang w:val="en-US"/>
+        </w:rPr>
+        <w:t xml:space="preserve">batch rolling dice is </w:t>
+      </w:r>
+      <w:r>
+        <w:rPr>
+          <w:rFonts w:ascii="Arial" w:hAnsi="Arial" w:cs="Arial"/>
+          <w:sz w:val="24"/>
+          <w:szCs w:val="24"/>
+          <w:lang w:val="en-US"/>
+        </w:rPr>
+        <w:t>commonplace.</w:t>
+      </w:r>
+    </w:p>
+    <w:p>
+      <w:pPr>
+        <w:rPr>
+          <w:rFonts w:ascii="Arial" w:hAnsi="Arial" w:cs="Arial"/>
+          <w:sz w:val="24"/>
+          <w:szCs w:val="24"/>
+          <w:lang w:val="en-US"/>
+        </w:rPr>
+      </w:pPr>
+      <w:r>
+        <w:rPr>
+          <w:rFonts w:ascii="Arial" w:hAnsi="Arial" w:cs="Arial"/>
+          <w:noProof/>
+          <w:sz w:val="24"/>
+          <w:szCs w:val="24"/>
+          <w:lang w:val="en-US"/>
+        </w:rPr>
+        <w:drawing>
+          <wp:inline distT="0" distB="0" distL="0" distR="0" wp14:anchorId="68E27BED" wp14:editId="73EAA956">
+            <wp:extent cx="4284000" cy="3214800"/>
+            <wp:effectExtent l="0" t="0" r="2540" b="5080"/>
+            <wp:docPr id="319851400" name="Picture 3"/>
+            <wp:cNvGraphicFramePr>
+              <a:graphicFrameLocks xmlns:a="http://schemas.openxmlformats.org/drawingml/2006/main" noChangeAspect="1"/>
+            </wp:cNvGraphicFramePr>
+            <a:graphic xmlns:a="http://schemas.openxmlformats.org/drawingml/2006/main">
+              <a:graphicData uri="http://schemas.openxmlformats.org/drawingml/2006/picture">
+                <pic:pic xmlns:pic="http://schemas.openxmlformats.org/drawingml/2006/picture">
+                  <pic:nvPicPr>
+                    <pic:cNvPr id="0" name="Picture 3"/>
+                    <pic:cNvPicPr>
+                      <a:picLocks noChangeAspect="1" noChangeArrowheads="1"/>
+                    </pic:cNvPicPr>
+                  </pic:nvPicPr>
+                  <pic:blipFill>
+                    <a:blip r:embed="rId43" cstate="print">
+                      <a:extLst>
+                        <a:ext uri="{28A0092B-C50C-407E-A947-70E740481C1C}">
+                          <a14:useLocalDpi xmlns:a14="http://schemas.microsoft.com/office/drawing/2010/main" val="0"/>
+                        </a:ext>
+                      </a:extLst>
+                    </a:blip>
+                    <a:srcRect/>
+                    <a:stretch>
+                      <a:fillRect/>
+                    </a:stretch>
+                  </pic:blipFill>
+                  <pic:spPr bwMode="auto">
+                    <a:xfrm>
+                      <a:off x="0" y="0"/>
+                      <a:ext cx="4284000" cy="3214800"/>
+                    </a:xfrm>
+                    <a:prstGeom prst="rect">
+                      <a:avLst/>
+                    </a:prstGeom>
+                    <a:noFill/>
+                    <a:ln>
+                      <a:noFill/>
+                    </a:ln>
+                  </pic:spPr>
+                </pic:pic>
+              </a:graphicData>
+            </a:graphic>
+          </wp:inline>
+        </w:drawing>
+      </w:r>
+    </w:p>
+    <w:p>
+      <w:pPr>
+        <w:rPr>
+          <w:rFonts w:ascii="Arial" w:hAnsi="Arial" w:cs="Arial"/>
+          <w:i/>
+          <w:iCs/>
+          <w:sz w:val="24"/>
+          <w:szCs w:val="24"/>
+          <w:lang w:val="en-US"/>
+        </w:rPr>
+      </w:pPr>
+      <w:r>
+        <w:rPr>
+          <w:rFonts w:ascii="Arial" w:hAnsi="Arial" w:cs="Arial"/>
+          <w:i/>
+          <w:iCs/>
+          <w:sz w:val="24"/>
+          <w:szCs w:val="24"/>
+          <w:lang w:val="en-US"/>
+        </w:rPr>
+        <w:t>Figure 39. An image of the cards used for true random generation</w:t>
+      </w:r>
+    </w:p>
+    <w:p>
+      <w:pPr>
+        <w:rPr>
+          <w:rFonts w:ascii="Arial" w:hAnsi="Arial" w:cs="Arial"/>
+          <w:sz w:val="24"/>
+          <w:szCs w:val="24"/>
+          <w:lang w:val="en-US"/>
+        </w:rPr>
+      </w:pPr>
+      <w:r>
+        <w:rPr>
+          <w:rFonts w:ascii="Arial" w:hAnsi="Arial" w:cs="Arial"/>
+          <w:sz w:val="24"/>
+          <w:szCs w:val="24"/>
+          <w:lang w:val="en-US"/>
+        </w:rPr>
+        <w:lastRenderedPageBreak/>
+        <w:t xml:space="preserve">To produce valid card shuffle data a </w:t>
+      </w:r>
+      <w:r>
+        <w:rPr>
+          <w:rFonts w:ascii="Arial" w:hAnsi="Arial" w:cs="Arial"/>
+          <w:sz w:val="24"/>
+          <w:szCs w:val="24"/>
+          <w:lang w:val="en-US"/>
+        </w:rPr>
+        <w:t xml:space="preserve">regular 52 card pack of playing cards were used. </w:t>
+      </w:r>
+      <w:r>
+        <w:rPr>
+          <w:rFonts w:ascii="Arial" w:hAnsi="Arial" w:cs="Arial"/>
+          <w:sz w:val="24"/>
+          <w:szCs w:val="24"/>
+          <w:lang w:val="en-US"/>
+        </w:rPr>
+        <w:t xml:space="preserve">No cards were removed, </w:t>
+      </w:r>
+      <w:r>
+        <w:rPr>
+          <w:rFonts w:ascii="Arial" w:hAnsi="Arial" w:cs="Arial"/>
+          <w:sz w:val="24"/>
+          <w:szCs w:val="24"/>
+          <w:lang w:val="en-US"/>
+        </w:rPr>
+        <w:t>weighted,</w:t>
+      </w:r>
+      <w:r>
+        <w:rPr>
+          <w:rFonts w:ascii="Arial" w:hAnsi="Arial" w:cs="Arial"/>
+          <w:sz w:val="24"/>
+          <w:szCs w:val="24"/>
+          <w:lang w:val="en-US"/>
+        </w:rPr>
+        <w:t xml:space="preserve"> or </w:t>
+      </w:r>
+      <w:r>
+        <w:rPr>
+          <w:rFonts w:ascii="Arial" w:hAnsi="Arial" w:cs="Arial"/>
+          <w:sz w:val="24"/>
+          <w:szCs w:val="24"/>
+          <w:lang w:val="en-US"/>
+        </w:rPr>
+        <w:t>marked in any way.</w:t>
+      </w:r>
+      <w:r>
+        <w:rPr>
+          <w:rFonts w:ascii="Arial" w:hAnsi="Arial" w:cs="Arial"/>
+          <w:sz w:val="24"/>
+          <w:szCs w:val="24"/>
+          <w:lang w:val="en-US"/>
+        </w:rPr>
+        <w:t xml:space="preserve"> Before any shuffle data was collected the pack was </w:t>
+      </w:r>
+      <w:r>
+        <w:rPr>
+          <w:rFonts w:ascii="Arial" w:hAnsi="Arial" w:cs="Arial"/>
+          <w:sz w:val="24"/>
+          <w:szCs w:val="24"/>
+          <w:lang w:val="en-US"/>
+        </w:rPr>
+        <w:t>sorted</w:t>
+      </w:r>
+      <w:r>
+        <w:rPr>
+          <w:rFonts w:ascii="Arial" w:hAnsi="Arial" w:cs="Arial"/>
+          <w:sz w:val="24"/>
+          <w:szCs w:val="24"/>
+          <w:lang w:val="en-US"/>
+        </w:rPr>
+        <w:t xml:space="preserve"> into </w:t>
+      </w:r>
+      <w:r>
+        <w:rPr>
+          <w:rFonts w:ascii="Arial" w:hAnsi="Arial" w:cs="Arial"/>
+          <w:sz w:val="24"/>
+          <w:szCs w:val="24"/>
+          <w:lang w:val="en-US"/>
+        </w:rPr>
+        <w:t>a designated order</w:t>
+      </w:r>
+      <w:r>
+        <w:rPr>
+          <w:rFonts w:ascii="Arial" w:hAnsi="Arial" w:cs="Arial"/>
+          <w:sz w:val="24"/>
+          <w:szCs w:val="24"/>
+          <w:lang w:val="en-US"/>
+        </w:rPr>
+        <w:t>, matching the input deck file provided for the digital generators.</w:t>
+      </w:r>
+      <w:r>
+        <w:rPr>
+          <w:rFonts w:ascii="Arial" w:hAnsi="Arial" w:cs="Arial"/>
+          <w:sz w:val="24"/>
+          <w:szCs w:val="24"/>
+          <w:lang w:val="en-US"/>
+        </w:rPr>
+        <w:t xml:space="preserve"> </w:t>
+      </w:r>
+      <w:r>
+        <w:rPr>
+          <w:rFonts w:ascii="Arial" w:hAnsi="Arial" w:cs="Arial"/>
+          <w:sz w:val="24"/>
+          <w:szCs w:val="24"/>
+          <w:lang w:val="en-US"/>
+        </w:rPr>
+        <w:t xml:space="preserve">The deck was sorted into suits (in order being Spades, Hearts, Clubs, Diamonds) and each suit was arranged </w:t>
+      </w:r>
+      <w:r>
+        <w:rPr>
+          <w:rFonts w:ascii="Arial" w:hAnsi="Arial" w:cs="Arial"/>
+          <w:sz w:val="24"/>
+          <w:szCs w:val="24"/>
+          <w:lang w:val="en-US"/>
+        </w:rPr>
+        <w:t>in ascending order from Ace to King.</w:t>
+      </w:r>
+      <w:r>
+        <w:rPr>
+          <w:rFonts w:ascii="Arial" w:hAnsi="Arial" w:cs="Arial"/>
+          <w:sz w:val="24"/>
+          <w:szCs w:val="24"/>
+          <w:lang w:val="en-US"/>
+        </w:rPr>
+        <w:t xml:space="preserve"> This ‘input’ deck was then given to </w:t>
+      </w:r>
+      <w:r>
+        <w:rPr>
+          <w:rFonts w:ascii="Arial" w:hAnsi="Arial" w:cs="Arial"/>
+          <w:sz w:val="24"/>
+          <w:szCs w:val="24"/>
+          <w:lang w:val="en-US"/>
+        </w:rPr>
+        <w:t xml:space="preserve">three individuals with different </w:t>
+      </w:r>
+      <w:r>
+        <w:rPr>
+          <w:rFonts w:ascii="Arial" w:hAnsi="Arial" w:cs="Arial"/>
+          <w:sz w:val="24"/>
+          <w:szCs w:val="24"/>
+          <w:lang w:val="en-US"/>
+        </w:rPr>
+        <w:t>shuffle techniques</w:t>
+      </w:r>
+      <w:r>
+        <w:rPr>
+          <w:rFonts w:ascii="Arial" w:hAnsi="Arial" w:cs="Arial"/>
+          <w:sz w:val="24"/>
+          <w:szCs w:val="24"/>
+          <w:lang w:val="en-US"/>
+        </w:rPr>
+        <w:t xml:space="preserve"> and those individuals were given 20 seconds to shuffle the deck as thoroughly as possible.</w:t>
+      </w:r>
+      <w:r>
+        <w:rPr>
+          <w:rFonts w:ascii="Arial" w:hAnsi="Arial" w:cs="Arial"/>
+          <w:sz w:val="24"/>
+          <w:szCs w:val="24"/>
+          <w:lang w:val="en-US"/>
+        </w:rPr>
+        <w:t xml:space="preserve"> </w:t>
+      </w:r>
+      <w:r>
+        <w:rPr>
+          <w:rFonts w:ascii="Arial" w:hAnsi="Arial" w:cs="Arial"/>
+          <w:sz w:val="24"/>
+          <w:szCs w:val="24"/>
+          <w:lang w:val="en-US"/>
+        </w:rPr>
+        <w:t xml:space="preserve">After each shuffle the </w:t>
+      </w:r>
+      <w:r>
+        <w:rPr>
+          <w:rFonts w:ascii="Arial" w:hAnsi="Arial" w:cs="Arial"/>
+          <w:sz w:val="24"/>
+          <w:szCs w:val="24"/>
+          <w:lang w:val="en-US"/>
+        </w:rPr>
+        <w:t>new card order was recorded and the deck re</w:t>
+      </w:r>
+      <w:r>
+        <w:rPr>
+          <w:rFonts w:ascii="Arial" w:hAnsi="Arial" w:cs="Arial"/>
+          <w:sz w:val="24"/>
+          <w:szCs w:val="24"/>
+          <w:lang w:val="en-US"/>
+        </w:rPr>
+        <w:t>turned to pre-shuffle order</w:t>
+      </w:r>
+      <w:r>
+        <w:rPr>
+          <w:rFonts w:ascii="Arial" w:hAnsi="Arial" w:cs="Arial"/>
+          <w:sz w:val="24"/>
+          <w:szCs w:val="24"/>
+          <w:lang w:val="en-US"/>
+        </w:rPr>
+        <w:t>.</w:t>
       </w:r>
     </w:p>
     <w:sectPr>

</xml_diff>

<commit_message>
Detailed methodology of white noise data collection
</commit_message>
<xml_diff>
--- a/Report/Methodology.docx
+++ b/Report/Methodology.docx
@@ -1392,16 +1392,29 @@
         </w:rPr>
         <w:t xml:space="preserve">samples were taken from C#, two from the </w:t>
       </w:r>
-      <w:r>
-        <w:rPr>
-          <w:rFonts w:ascii="Arial" w:hAnsi="Arial" w:cs="Arial"/>
-          <w:i/>
-          <w:iCs/>
-          <w:sz w:val="24"/>
-          <w:szCs w:val="24"/>
-          <w:lang w:val="en-US"/>
-        </w:rPr>
-        <w:t>rand.Next()</w:t>
+      <w:proofErr w:type="gramStart"/>
+      <w:r>
+        <w:rPr>
+          <w:rFonts w:ascii="Arial" w:hAnsi="Arial" w:cs="Arial"/>
+          <w:i/>
+          <w:iCs/>
+          <w:sz w:val="24"/>
+          <w:szCs w:val="24"/>
+          <w:lang w:val="en-US"/>
+        </w:rPr>
+        <w:t>rand.Next</w:t>
+      </w:r>
+      <w:proofErr w:type="gramEnd"/>
+      <w:r>
+        <w:rPr>
+          <w:rFonts w:ascii="Arial" w:hAnsi="Arial" w:cs="Arial"/>
+          <w:i/>
+          <w:iCs/>
+          <w:sz w:val="24"/>
+          <w:szCs w:val="24"/>
+          <w:lang w:val="en-US"/>
+        </w:rPr>
+        <w:t>()</w:t>
       </w:r>
       <w:r>
         <w:rPr>
@@ -1470,16 +1483,29 @@
         </w:rPr>
         <w:t xml:space="preserve"> When using the </w:t>
       </w:r>
-      <w:r>
-        <w:rPr>
-          <w:rFonts w:ascii="Arial" w:hAnsi="Arial" w:cs="Arial"/>
-          <w:i/>
-          <w:iCs/>
-          <w:sz w:val="24"/>
-          <w:szCs w:val="24"/>
-          <w:lang w:val="en-US"/>
-        </w:rPr>
-        <w:t>rand.Next()</w:t>
+      <w:proofErr w:type="gramStart"/>
+      <w:r>
+        <w:rPr>
+          <w:rFonts w:ascii="Arial" w:hAnsi="Arial" w:cs="Arial"/>
+          <w:i/>
+          <w:iCs/>
+          <w:sz w:val="24"/>
+          <w:szCs w:val="24"/>
+          <w:lang w:val="en-US"/>
+        </w:rPr>
+        <w:t>rand.Next</w:t>
+      </w:r>
+      <w:proofErr w:type="gramEnd"/>
+      <w:r>
+        <w:rPr>
+          <w:rFonts w:ascii="Arial" w:hAnsi="Arial" w:cs="Arial"/>
+          <w:i/>
+          <w:iCs/>
+          <w:sz w:val="24"/>
+          <w:szCs w:val="24"/>
+          <w:lang w:val="en-US"/>
+        </w:rPr>
+        <w:t>()</w:t>
       </w:r>
       <w:r>
         <w:rPr>
@@ -1553,16 +1579,29 @@
         </w:rPr>
         <w:t xml:space="preserve">The </w:t>
       </w:r>
-      <w:r>
-        <w:rPr>
-          <w:rFonts w:ascii="Arial" w:hAnsi="Arial" w:cs="Arial"/>
-          <w:i/>
-          <w:iCs/>
-          <w:sz w:val="24"/>
-          <w:szCs w:val="24"/>
-          <w:lang w:val="en-US"/>
-        </w:rPr>
-        <w:t>rand.Next()</w:t>
+      <w:proofErr w:type="gramStart"/>
+      <w:r>
+        <w:rPr>
+          <w:rFonts w:ascii="Arial" w:hAnsi="Arial" w:cs="Arial"/>
+          <w:i/>
+          <w:iCs/>
+          <w:sz w:val="24"/>
+          <w:szCs w:val="24"/>
+          <w:lang w:val="en-US"/>
+        </w:rPr>
+        <w:t>rand.Next</w:t>
+      </w:r>
+      <w:proofErr w:type="gramEnd"/>
+      <w:r>
+        <w:rPr>
+          <w:rFonts w:ascii="Arial" w:hAnsi="Arial" w:cs="Arial"/>
+          <w:i/>
+          <w:iCs/>
+          <w:sz w:val="24"/>
+          <w:szCs w:val="24"/>
+          <w:lang w:val="en-US"/>
+        </w:rPr>
+        <w:t>()</w:t>
       </w:r>
       <w:r>
         <w:rPr>
@@ -1637,6 +1676,7 @@
           <w:lang w:val="en-US"/>
         </w:rPr>
       </w:pPr>
+      <w:proofErr w:type="gramStart"/>
       <w:r>
         <w:rPr>
           <w:rFonts w:ascii="Arial" w:hAnsi="Arial" w:cs="Arial"/>
@@ -1645,7 +1685,17 @@
           <w:lang w:val="en-US"/>
         </w:rPr>
         <w:lastRenderedPageBreak/>
-        <w:t xml:space="preserve">Similar to C#, </w:t>
+        <w:t>Similar to</w:t>
+      </w:r>
+      <w:proofErr w:type="gramEnd"/>
+      <w:r>
+        <w:rPr>
+          <w:rFonts w:ascii="Arial" w:hAnsi="Arial" w:cs="Arial"/>
+          <w:sz w:val="24"/>
+          <w:szCs w:val="24"/>
+          <w:lang w:val="en-US"/>
+        </w:rPr>
+        <w:t xml:space="preserve"> C#, </w:t>
       </w:r>
       <w:r>
         <w:rPr>
@@ -1811,16 +1861,29 @@
         </w:rPr>
         <w:t xml:space="preserve">: </w:t>
       </w:r>
-      <w:r>
-        <w:rPr>
-          <w:rFonts w:ascii="Arial" w:hAnsi="Arial" w:cs="Arial"/>
-          <w:i/>
-          <w:iCs/>
-          <w:sz w:val="24"/>
-          <w:szCs w:val="24"/>
-          <w:lang w:val="en-US"/>
-        </w:rPr>
-        <w:t>Randint()</w:t>
+      <w:proofErr w:type="gramStart"/>
+      <w:r>
+        <w:rPr>
+          <w:rFonts w:ascii="Arial" w:hAnsi="Arial" w:cs="Arial"/>
+          <w:i/>
+          <w:iCs/>
+          <w:sz w:val="24"/>
+          <w:szCs w:val="24"/>
+          <w:lang w:val="en-US"/>
+        </w:rPr>
+        <w:t>Randint(</w:t>
+      </w:r>
+      <w:proofErr w:type="gramEnd"/>
+      <w:r>
+        <w:rPr>
+          <w:rFonts w:ascii="Arial" w:hAnsi="Arial" w:cs="Arial"/>
+          <w:i/>
+          <w:iCs/>
+          <w:sz w:val="24"/>
+          <w:szCs w:val="24"/>
+          <w:lang w:val="en-US"/>
+        </w:rPr>
+        <w:t>)</w:t>
       </w:r>
       <w:r>
         <w:rPr>
@@ -1889,16 +1952,29 @@
         </w:rPr>
         <w:t xml:space="preserve"> As with the </w:t>
       </w:r>
-      <w:r>
-        <w:rPr>
-          <w:rFonts w:ascii="Arial" w:hAnsi="Arial" w:cs="Arial"/>
-          <w:i/>
-          <w:iCs/>
-          <w:sz w:val="24"/>
-          <w:szCs w:val="24"/>
-          <w:lang w:val="en-US"/>
-        </w:rPr>
-        <w:t>rand.Next()</w:t>
+      <w:proofErr w:type="gramStart"/>
+      <w:r>
+        <w:rPr>
+          <w:rFonts w:ascii="Arial" w:hAnsi="Arial" w:cs="Arial"/>
+          <w:i/>
+          <w:iCs/>
+          <w:sz w:val="24"/>
+          <w:szCs w:val="24"/>
+          <w:lang w:val="en-US"/>
+        </w:rPr>
+        <w:t>rand.Next</w:t>
+      </w:r>
+      <w:proofErr w:type="gramEnd"/>
+      <w:r>
+        <w:rPr>
+          <w:rFonts w:ascii="Arial" w:hAnsi="Arial" w:cs="Arial"/>
+          <w:i/>
+          <w:iCs/>
+          <w:sz w:val="24"/>
+          <w:szCs w:val="24"/>
+          <w:lang w:val="en-US"/>
+        </w:rPr>
+        <w:t>()</w:t>
       </w:r>
       <w:r>
         <w:rPr>
@@ -2285,7 +2361,27 @@
           <w:szCs w:val="24"/>
           <w:lang w:val="en-US"/>
         </w:rPr>
-        <w:t xml:space="preserve"> isn’t capable of generating </w:t>
+        <w:t xml:space="preserve"> </w:t>
+      </w:r>
+      <w:proofErr w:type="gramStart"/>
+      <w:r>
+        <w:rPr>
+          <w:rFonts w:ascii="Arial" w:hAnsi="Arial" w:cs="Arial"/>
+          <w:sz w:val="24"/>
+          <w:szCs w:val="24"/>
+          <w:lang w:val="en-US"/>
+        </w:rPr>
+        <w:t>isn’t capable of generating</w:t>
+      </w:r>
+      <w:proofErr w:type="gramEnd"/>
+      <w:r>
+        <w:rPr>
+          <w:rFonts w:ascii="Arial" w:hAnsi="Arial" w:cs="Arial"/>
+          <w:sz w:val="24"/>
+          <w:szCs w:val="24"/>
+          <w:lang w:val="en-US"/>
+        </w:rPr>
+        <w:t xml:space="preserve"> </w:t>
       </w:r>
       <w:r>
         <w:rPr>
@@ -2688,6 +2784,7 @@
         </w:rPr>
         <w:t xml:space="preserve">like </w:t>
       </w:r>
+      <w:proofErr w:type="spellStart"/>
       <w:r>
         <w:rPr>
           <w:rFonts w:ascii="Arial" w:hAnsi="Arial" w:cs="Arial"/>
@@ -2699,6 +2796,7 @@
         </w:rPr>
         <w:t>minstd_rand</w:t>
       </w:r>
+      <w:proofErr w:type="spellEnd"/>
       <w:r>
         <w:rPr>
           <w:rFonts w:ascii="Arial" w:hAnsi="Arial" w:cs="Arial"/>
@@ -3087,14 +3185,25 @@
         </w:rPr>
         <w:t xml:space="preserve">Middle Square Method </w:t>
       </w:r>
-      <w:r>
-        <w:rPr>
-          <w:rFonts w:ascii="Arial" w:hAnsi="Arial" w:cs="Arial"/>
-          <w:sz w:val="24"/>
-          <w:szCs w:val="24"/>
-          <w:lang w:val="en-US"/>
-        </w:rPr>
-        <w:t xml:space="preserve">is considered to be </w:t>
+      <w:proofErr w:type="gramStart"/>
+      <w:r>
+        <w:rPr>
+          <w:rFonts w:ascii="Arial" w:hAnsi="Arial" w:cs="Arial"/>
+          <w:sz w:val="24"/>
+          <w:szCs w:val="24"/>
+          <w:lang w:val="en-US"/>
+        </w:rPr>
+        <w:t>is considered to be</w:t>
+      </w:r>
+      <w:proofErr w:type="gramEnd"/>
+      <w:r>
+        <w:rPr>
+          <w:rFonts w:ascii="Arial" w:hAnsi="Arial" w:cs="Arial"/>
+          <w:sz w:val="24"/>
+          <w:szCs w:val="24"/>
+          <w:lang w:val="en-US"/>
+        </w:rPr>
+        <w:t xml:space="preserve"> </w:t>
       </w:r>
       <w:r>
         <w:rPr>
@@ -6108,14 +6217,25 @@
         </w:rPr>
         <w:t xml:space="preserve">are all lists of </w:t>
       </w:r>
-      <w:r>
-        <w:rPr>
-          <w:rFonts w:ascii="Arial" w:hAnsi="Arial" w:cs="Arial"/>
-          <w:sz w:val="24"/>
-          <w:szCs w:val="24"/>
-          <w:lang w:val="en-US"/>
-        </w:rPr>
-        <w:t>types double, string and int</w:t>
+      <w:proofErr w:type="gramStart"/>
+      <w:r>
+        <w:rPr>
+          <w:rFonts w:ascii="Arial" w:hAnsi="Arial" w:cs="Arial"/>
+          <w:sz w:val="24"/>
+          <w:szCs w:val="24"/>
+          <w:lang w:val="en-US"/>
+        </w:rPr>
+        <w:t>types</w:t>
+      </w:r>
+      <w:proofErr w:type="gramEnd"/>
+      <w:r>
+        <w:rPr>
+          <w:rFonts w:ascii="Arial" w:hAnsi="Arial" w:cs="Arial"/>
+          <w:sz w:val="24"/>
+          <w:szCs w:val="24"/>
+          <w:lang w:val="en-US"/>
+        </w:rPr>
+        <w:t xml:space="preserve"> double, string and int</w:t>
       </w:r>
       <w:r>
         <w:rPr>
@@ -6367,16 +6487,29 @@
         </w:rPr>
         <w:t xml:space="preserve">uses the </w:t>
       </w:r>
-      <w:r>
-        <w:rPr>
-          <w:rFonts w:ascii="Arial" w:hAnsi="Arial" w:cs="Arial"/>
-          <w:i/>
-          <w:iCs/>
-          <w:sz w:val="24"/>
-          <w:szCs w:val="24"/>
-          <w:lang w:val="en-US"/>
-        </w:rPr>
-        <w:t>rand.Next()</w:t>
+      <w:proofErr w:type="gramStart"/>
+      <w:r>
+        <w:rPr>
+          <w:rFonts w:ascii="Arial" w:hAnsi="Arial" w:cs="Arial"/>
+          <w:i/>
+          <w:iCs/>
+          <w:sz w:val="24"/>
+          <w:szCs w:val="24"/>
+          <w:lang w:val="en-US"/>
+        </w:rPr>
+        <w:t>rand.Next</w:t>
+      </w:r>
+      <w:proofErr w:type="gramEnd"/>
+      <w:r>
+        <w:rPr>
+          <w:rFonts w:ascii="Arial" w:hAnsi="Arial" w:cs="Arial"/>
+          <w:i/>
+          <w:iCs/>
+          <w:sz w:val="24"/>
+          <w:szCs w:val="24"/>
+          <w:lang w:val="en-US"/>
+        </w:rPr>
+        <w:t>()</w:t>
       </w:r>
       <w:r>
         <w:rPr>
@@ -6506,18 +6639,40 @@
           <w:szCs w:val="24"/>
           <w:lang w:val="en-US"/>
         </w:rPr>
-        <w:t xml:space="preserve">which contains the </w:t>
-      </w:r>
-      <w:r>
-        <w:rPr>
-          <w:rFonts w:ascii="Arial" w:hAnsi="Arial" w:cs="Arial"/>
-          <w:i/>
-          <w:iCs/>
-          <w:sz w:val="24"/>
-          <w:szCs w:val="24"/>
-          <w:lang w:val="en-US"/>
-        </w:rPr>
-        <w:t>.Next()</w:t>
+        <w:t xml:space="preserve">which contains </w:t>
+      </w:r>
+      <w:proofErr w:type="gramStart"/>
+      <w:r>
+        <w:rPr>
+          <w:rFonts w:ascii="Arial" w:hAnsi="Arial" w:cs="Arial"/>
+          <w:sz w:val="24"/>
+          <w:szCs w:val="24"/>
+          <w:lang w:val="en-US"/>
+        </w:rPr>
+        <w:t xml:space="preserve">the </w:t>
+      </w:r>
+      <w:r>
+        <w:rPr>
+          <w:rFonts w:ascii="Arial" w:hAnsi="Arial" w:cs="Arial"/>
+          <w:i/>
+          <w:iCs/>
+          <w:sz w:val="24"/>
+          <w:szCs w:val="24"/>
+          <w:lang w:val="en-US"/>
+        </w:rPr>
+        <w:t>.Next</w:t>
+      </w:r>
+      <w:proofErr w:type="gramEnd"/>
+      <w:r>
+        <w:rPr>
+          <w:rFonts w:ascii="Arial" w:hAnsi="Arial" w:cs="Arial"/>
+          <w:i/>
+          <w:iCs/>
+          <w:sz w:val="24"/>
+          <w:szCs w:val="24"/>
+          <w:lang w:val="en-US"/>
+        </w:rPr>
+        <w:t>()</w:t>
       </w:r>
       <w:r>
         <w:rPr>
@@ -6896,14 +7051,25 @@
         </w:rPr>
         <w:t xml:space="preserve">used </w:t>
       </w:r>
-      <w:r>
-        <w:rPr>
-          <w:rFonts w:ascii="Arial" w:hAnsi="Arial" w:cs="Arial"/>
-          <w:sz w:val="24"/>
-          <w:szCs w:val="24"/>
-          <w:lang w:val="en-US"/>
-        </w:rPr>
-        <w:t>six to ten character seeds</w:t>
+      <w:proofErr w:type="gramStart"/>
+      <w:r>
+        <w:rPr>
+          <w:rFonts w:ascii="Arial" w:hAnsi="Arial" w:cs="Arial"/>
+          <w:sz w:val="24"/>
+          <w:szCs w:val="24"/>
+          <w:lang w:val="en-US"/>
+        </w:rPr>
+        <w:t>six to ten character</w:t>
+      </w:r>
+      <w:proofErr w:type="gramEnd"/>
+      <w:r>
+        <w:rPr>
+          <w:rFonts w:ascii="Arial" w:hAnsi="Arial" w:cs="Arial"/>
+          <w:sz w:val="24"/>
+          <w:szCs w:val="24"/>
+          <w:lang w:val="en-US"/>
+        </w:rPr>
+        <w:t xml:space="preserve"> seeds</w:t>
       </w:r>
       <w:r>
         <w:rPr>
@@ -7182,6 +7348,7 @@
         </w:rPr>
         <w:t xml:space="preserve">Included in this library is the </w:t>
       </w:r>
+      <w:proofErr w:type="spellStart"/>
       <w:r>
         <w:rPr>
           <w:rFonts w:ascii="Arial" w:hAnsi="Arial" w:cs="Arial"/>
@@ -7213,7 +7380,19 @@
           <w:szCs w:val="24"/>
           <w:lang w:val="en-US"/>
         </w:rPr>
-        <w:t xml:space="preserve">NumberGenerator </w:t>
+        <w:t>NumberGenerator</w:t>
+      </w:r>
+      <w:proofErr w:type="spellEnd"/>
+      <w:r>
+        <w:rPr>
+          <w:rFonts w:ascii="Arial" w:hAnsi="Arial" w:cs="Arial"/>
+          <w:i/>
+          <w:iCs/>
+          <w:sz w:val="24"/>
+          <w:szCs w:val="24"/>
+          <w:lang w:val="en-US"/>
+        </w:rPr>
+        <w:t xml:space="preserve"> </w:t>
       </w:r>
       <w:r>
         <w:rPr>
@@ -7397,18 +7576,53 @@
           <w:szCs w:val="24"/>
           <w:lang w:val="en-US"/>
         </w:rPr>
-        <w:t xml:space="preserve">, then by calling the </w:t>
-      </w:r>
-      <w:r>
-        <w:rPr>
-          <w:rFonts w:ascii="Arial" w:hAnsi="Arial" w:cs="Arial"/>
-          <w:i/>
-          <w:iCs/>
-          <w:sz w:val="24"/>
-          <w:szCs w:val="24"/>
-          <w:lang w:val="en-US"/>
-        </w:rPr>
-        <w:t>.GetBytes()</w:t>
+        <w:t xml:space="preserve">, then by calling </w:t>
+      </w:r>
+      <w:proofErr w:type="gramStart"/>
+      <w:r>
+        <w:rPr>
+          <w:rFonts w:ascii="Arial" w:hAnsi="Arial" w:cs="Arial"/>
+          <w:sz w:val="24"/>
+          <w:szCs w:val="24"/>
+          <w:lang w:val="en-US"/>
+        </w:rPr>
+        <w:t xml:space="preserve">the </w:t>
+      </w:r>
+      <w:r>
+        <w:rPr>
+          <w:rFonts w:ascii="Arial" w:hAnsi="Arial" w:cs="Arial"/>
+          <w:i/>
+          <w:iCs/>
+          <w:sz w:val="24"/>
+          <w:szCs w:val="24"/>
+          <w:lang w:val="en-US"/>
+        </w:rPr>
+        <w:t>.</w:t>
+      </w:r>
+      <w:proofErr w:type="spellStart"/>
+      <w:r>
+        <w:rPr>
+          <w:rFonts w:ascii="Arial" w:hAnsi="Arial" w:cs="Arial"/>
+          <w:i/>
+          <w:iCs/>
+          <w:sz w:val="24"/>
+          <w:szCs w:val="24"/>
+          <w:lang w:val="en-US"/>
+        </w:rPr>
+        <w:t>GetBytes</w:t>
+      </w:r>
+      <w:proofErr w:type="spellEnd"/>
+      <w:proofErr w:type="gramEnd"/>
+      <w:r>
+        <w:rPr>
+          <w:rFonts w:ascii="Arial" w:hAnsi="Arial" w:cs="Arial"/>
+          <w:i/>
+          <w:iCs/>
+          <w:sz w:val="24"/>
+          <w:szCs w:val="24"/>
+          <w:lang w:val="en-US"/>
+        </w:rPr>
+        <w:t>()</w:t>
       </w:r>
       <w:r>
         <w:rPr>
@@ -7726,18 +7940,40 @@
           <w:szCs w:val="24"/>
           <w:lang w:val="en-US"/>
         </w:rPr>
-        <w:t xml:space="preserve"> used the same </w:t>
-      </w:r>
-      <w:r>
-        <w:rPr>
-          <w:rFonts w:ascii="Arial" w:hAnsi="Arial" w:cs="Arial"/>
-          <w:i/>
-          <w:iCs/>
-          <w:sz w:val="24"/>
-          <w:szCs w:val="24"/>
-          <w:lang w:val="en-US"/>
-        </w:rPr>
-        <w:t xml:space="preserve">.Next() </w:t>
+        <w:t xml:space="preserve"> used the </w:t>
+      </w:r>
+      <w:proofErr w:type="gramStart"/>
+      <w:r>
+        <w:rPr>
+          <w:rFonts w:ascii="Arial" w:hAnsi="Arial" w:cs="Arial"/>
+          <w:sz w:val="24"/>
+          <w:szCs w:val="24"/>
+          <w:lang w:val="en-US"/>
+        </w:rPr>
+        <w:t xml:space="preserve">same </w:t>
+      </w:r>
+      <w:r>
+        <w:rPr>
+          <w:rFonts w:ascii="Arial" w:hAnsi="Arial" w:cs="Arial"/>
+          <w:i/>
+          <w:iCs/>
+          <w:sz w:val="24"/>
+          <w:szCs w:val="24"/>
+          <w:lang w:val="en-US"/>
+        </w:rPr>
+        <w:t>.Next</w:t>
+      </w:r>
+      <w:proofErr w:type="gramEnd"/>
+      <w:r>
+        <w:rPr>
+          <w:rFonts w:ascii="Arial" w:hAnsi="Arial" w:cs="Arial"/>
+          <w:i/>
+          <w:iCs/>
+          <w:sz w:val="24"/>
+          <w:szCs w:val="24"/>
+          <w:lang w:val="en-US"/>
+        </w:rPr>
+        <w:t xml:space="preserve">() </w:t>
       </w:r>
       <w:r>
         <w:rPr>
@@ -8274,7 +8510,27 @@
           <w:szCs w:val="24"/>
           <w:lang w:val="en-US"/>
         </w:rPr>
-        <w:t xml:space="preserve">Only two coin simulations </w:t>
+        <w:t xml:space="preserve">Only </w:t>
+      </w:r>
+      <w:proofErr w:type="gramStart"/>
+      <w:r>
+        <w:rPr>
+          <w:rFonts w:ascii="Arial" w:hAnsi="Arial" w:cs="Arial"/>
+          <w:sz w:val="24"/>
+          <w:szCs w:val="24"/>
+          <w:lang w:val="en-US"/>
+        </w:rPr>
+        <w:t>two coin</w:t>
+      </w:r>
+      <w:proofErr w:type="gramEnd"/>
+      <w:r>
+        <w:rPr>
+          <w:rFonts w:ascii="Arial" w:hAnsi="Arial" w:cs="Arial"/>
+          <w:sz w:val="24"/>
+          <w:szCs w:val="24"/>
+          <w:lang w:val="en-US"/>
+        </w:rPr>
+        <w:t xml:space="preserve"> simulations </w:t>
       </w:r>
       <w:r>
         <w:rPr>
@@ -8603,7 +8859,27 @@
           <w:szCs w:val="24"/>
           <w:lang w:val="en-US"/>
         </w:rPr>
-        <w:t xml:space="preserve">The Newtonsoft.JSON library </w:t>
+        <w:t xml:space="preserve">The </w:t>
+      </w:r>
+      <w:proofErr w:type="spellStart"/>
+      <w:r>
+        <w:rPr>
+          <w:rFonts w:ascii="Arial" w:hAnsi="Arial" w:cs="Arial"/>
+          <w:sz w:val="24"/>
+          <w:szCs w:val="24"/>
+          <w:lang w:val="en-US"/>
+        </w:rPr>
+        <w:t>Newtonsoft.JSON</w:t>
+      </w:r>
+      <w:proofErr w:type="spellEnd"/>
+      <w:r>
+        <w:rPr>
+          <w:rFonts w:ascii="Arial" w:hAnsi="Arial" w:cs="Arial"/>
+          <w:sz w:val="24"/>
+          <w:szCs w:val="24"/>
+          <w:lang w:val="en-US"/>
+        </w:rPr>
+        <w:t xml:space="preserve"> library </w:t>
       </w:r>
       <w:r>
         <w:rPr>
@@ -8632,14 +8908,25 @@
         </w:rPr>
         <w:t xml:space="preserve">creation of the </w:t>
       </w:r>
-      <w:r>
-        <w:rPr>
-          <w:rFonts w:ascii="Arial" w:hAnsi="Arial" w:cs="Arial"/>
-          <w:sz w:val="24"/>
-          <w:szCs w:val="24"/>
-          <w:lang w:val="en-US"/>
-        </w:rPr>
-        <w:t xml:space="preserve">StreamReader object </w:t>
+      <w:proofErr w:type="spellStart"/>
+      <w:r>
+        <w:rPr>
+          <w:rFonts w:ascii="Arial" w:hAnsi="Arial" w:cs="Arial"/>
+          <w:sz w:val="24"/>
+          <w:szCs w:val="24"/>
+          <w:lang w:val="en-US"/>
+        </w:rPr>
+        <w:t>StreamReader</w:t>
+      </w:r>
+      <w:proofErr w:type="spellEnd"/>
+      <w:r>
+        <w:rPr>
+          <w:rFonts w:ascii="Arial" w:hAnsi="Arial" w:cs="Arial"/>
+          <w:sz w:val="24"/>
+          <w:szCs w:val="24"/>
+          <w:lang w:val="en-US"/>
+        </w:rPr>
+        <w:t xml:space="preserve"> object </w:t>
       </w:r>
       <w:r>
         <w:rPr>
@@ -8769,6 +9056,7 @@
         </w:rPr>
         <w:t xml:space="preserve">randomly select a </w:t>
       </w:r>
+      <w:proofErr w:type="spellStart"/>
       <w:r>
         <w:rPr>
           <w:rFonts w:ascii="Arial" w:hAnsi="Arial" w:cs="Arial"/>
@@ -8780,6 +9068,7 @@
         </w:rPr>
         <w:t>ChosenCard</w:t>
       </w:r>
+      <w:proofErr w:type="spellEnd"/>
       <w:r>
         <w:rPr>
           <w:rFonts w:ascii="Arial" w:hAnsi="Arial" w:cs="Arial"/>
@@ -9071,18 +9360,40 @@
           <w:szCs w:val="24"/>
           <w:lang w:val="en-US"/>
         </w:rPr>
-        <w:t xml:space="preserve"> As with the previous method, the .</w:t>
-      </w:r>
-      <w:r>
-        <w:rPr>
-          <w:rFonts w:ascii="Arial" w:hAnsi="Arial" w:cs="Arial"/>
-          <w:i/>
-          <w:iCs/>
-          <w:sz w:val="24"/>
-          <w:szCs w:val="24"/>
-          <w:lang w:val="en-US"/>
-        </w:rPr>
-        <w:t>Next()</w:t>
+        <w:t xml:space="preserve"> As with the previous method, </w:t>
+      </w:r>
+      <w:proofErr w:type="gramStart"/>
+      <w:r>
+        <w:rPr>
+          <w:rFonts w:ascii="Arial" w:hAnsi="Arial" w:cs="Arial"/>
+          <w:sz w:val="24"/>
+          <w:szCs w:val="24"/>
+          <w:lang w:val="en-US"/>
+        </w:rPr>
+        <w:t>the .</w:t>
+      </w:r>
+      <w:r>
+        <w:rPr>
+          <w:rFonts w:ascii="Arial" w:hAnsi="Arial" w:cs="Arial"/>
+          <w:i/>
+          <w:iCs/>
+          <w:sz w:val="24"/>
+          <w:szCs w:val="24"/>
+          <w:lang w:val="en-US"/>
+        </w:rPr>
+        <w:t>Next</w:t>
+      </w:r>
+      <w:proofErr w:type="gramEnd"/>
+      <w:r>
+        <w:rPr>
+          <w:rFonts w:ascii="Arial" w:hAnsi="Arial" w:cs="Arial"/>
+          <w:i/>
+          <w:iCs/>
+          <w:sz w:val="24"/>
+          <w:szCs w:val="24"/>
+          <w:lang w:val="en-US"/>
+        </w:rPr>
+        <w:t>()</w:t>
       </w:r>
       <w:r>
         <w:rPr>
@@ -9771,16 +10082,56 @@
           <w:szCs w:val="24"/>
           <w:lang w:val="en-US"/>
         </w:rPr>
-        <w:t>The Python pseudorandom generators were created in a Jupyter Notebook file using Anaconda.</w:t>
-      </w:r>
-      <w:r>
-        <w:rPr>
-          <w:rFonts w:ascii="Arial" w:hAnsi="Arial" w:cs="Arial"/>
-          <w:sz w:val="24"/>
-          <w:szCs w:val="24"/>
-          <w:lang w:val="en-US"/>
-        </w:rPr>
-        <w:t xml:space="preserve"> The main advantage of working within Jupyter Notebook is that </w:t>
+        <w:t xml:space="preserve">The Python pseudorandom generators were created in a </w:t>
+      </w:r>
+      <w:proofErr w:type="spellStart"/>
+      <w:r>
+        <w:rPr>
+          <w:rFonts w:ascii="Arial" w:hAnsi="Arial" w:cs="Arial"/>
+          <w:sz w:val="24"/>
+          <w:szCs w:val="24"/>
+          <w:lang w:val="en-US"/>
+        </w:rPr>
+        <w:t>Jupyter</w:t>
+      </w:r>
+      <w:proofErr w:type="spellEnd"/>
+      <w:r>
+        <w:rPr>
+          <w:rFonts w:ascii="Arial" w:hAnsi="Arial" w:cs="Arial"/>
+          <w:sz w:val="24"/>
+          <w:szCs w:val="24"/>
+          <w:lang w:val="en-US"/>
+        </w:rPr>
+        <w:t xml:space="preserve"> Notebook file using Anaconda.</w:t>
+      </w:r>
+      <w:r>
+        <w:rPr>
+          <w:rFonts w:ascii="Arial" w:hAnsi="Arial" w:cs="Arial"/>
+          <w:sz w:val="24"/>
+          <w:szCs w:val="24"/>
+          <w:lang w:val="en-US"/>
+        </w:rPr>
+        <w:t xml:space="preserve"> The main advantage of working within </w:t>
+      </w:r>
+      <w:proofErr w:type="spellStart"/>
+      <w:r>
+        <w:rPr>
+          <w:rFonts w:ascii="Arial" w:hAnsi="Arial" w:cs="Arial"/>
+          <w:sz w:val="24"/>
+          <w:szCs w:val="24"/>
+          <w:lang w:val="en-US"/>
+        </w:rPr>
+        <w:t>Jupyter</w:t>
+      </w:r>
+      <w:proofErr w:type="spellEnd"/>
+      <w:r>
+        <w:rPr>
+          <w:rFonts w:ascii="Arial" w:hAnsi="Arial" w:cs="Arial"/>
+          <w:sz w:val="24"/>
+          <w:szCs w:val="24"/>
+          <w:lang w:val="en-US"/>
+        </w:rPr>
+        <w:t xml:space="preserve"> Notebook is that </w:t>
       </w:r>
       <w:r>
         <w:rPr>
@@ -10061,16 +10412,29 @@
         </w:rPr>
         <w:t xml:space="preserve"> including </w:t>
       </w:r>
-      <w:r>
-        <w:rPr>
-          <w:rFonts w:ascii="Arial" w:hAnsi="Arial" w:cs="Arial"/>
-          <w:i/>
-          <w:iCs/>
-          <w:sz w:val="24"/>
-          <w:szCs w:val="24"/>
-          <w:lang w:val="en-US"/>
-        </w:rPr>
-        <w:t>Randint()</w:t>
+      <w:proofErr w:type="gramStart"/>
+      <w:r>
+        <w:rPr>
+          <w:rFonts w:ascii="Arial" w:hAnsi="Arial" w:cs="Arial"/>
+          <w:i/>
+          <w:iCs/>
+          <w:sz w:val="24"/>
+          <w:szCs w:val="24"/>
+          <w:lang w:val="en-US"/>
+        </w:rPr>
+        <w:t>Randint(</w:t>
+      </w:r>
+      <w:proofErr w:type="gramEnd"/>
+      <w:r>
+        <w:rPr>
+          <w:rFonts w:ascii="Arial" w:hAnsi="Arial" w:cs="Arial"/>
+          <w:i/>
+          <w:iCs/>
+          <w:sz w:val="24"/>
+          <w:szCs w:val="24"/>
+          <w:lang w:val="en-US"/>
+        </w:rPr>
+        <w:t>)</w:t>
       </w:r>
       <w:r>
         <w:rPr>
@@ -10522,18 +10886,40 @@
           <w:szCs w:val="24"/>
           <w:lang w:val="en-US"/>
         </w:rPr>
-        <w:t xml:space="preserve">Being called almost identically to C#’s </w:t>
-      </w:r>
-      <w:r>
-        <w:rPr>
-          <w:rFonts w:ascii="Arial" w:hAnsi="Arial" w:cs="Arial"/>
-          <w:i/>
-          <w:iCs/>
-          <w:sz w:val="24"/>
-          <w:szCs w:val="24"/>
-          <w:lang w:val="en-US"/>
-        </w:rPr>
-        <w:t>.Next()</w:t>
+        <w:t>Being called almost identically to C#’</w:t>
+      </w:r>
+      <w:proofErr w:type="gramStart"/>
+      <w:r>
+        <w:rPr>
+          <w:rFonts w:ascii="Arial" w:hAnsi="Arial" w:cs="Arial"/>
+          <w:sz w:val="24"/>
+          <w:szCs w:val="24"/>
+          <w:lang w:val="en-US"/>
+        </w:rPr>
+        <w:t xml:space="preserve">s </w:t>
+      </w:r>
+      <w:r>
+        <w:rPr>
+          <w:rFonts w:ascii="Arial" w:hAnsi="Arial" w:cs="Arial"/>
+          <w:i/>
+          <w:iCs/>
+          <w:sz w:val="24"/>
+          <w:szCs w:val="24"/>
+          <w:lang w:val="en-US"/>
+        </w:rPr>
+        <w:t>.Next</w:t>
+      </w:r>
+      <w:proofErr w:type="gramEnd"/>
+      <w:r>
+        <w:rPr>
+          <w:rFonts w:ascii="Arial" w:hAnsi="Arial" w:cs="Arial"/>
+          <w:i/>
+          <w:iCs/>
+          <w:sz w:val="24"/>
+          <w:szCs w:val="24"/>
+          <w:lang w:val="en-US"/>
+        </w:rPr>
+        <w:t>()</w:t>
       </w:r>
       <w:r>
         <w:rPr>
@@ -10645,14 +11031,25 @@
         </w:rPr>
         <w:t xml:space="preserve">alongside the Json library before any generations begin. </w:t>
       </w:r>
-      <w:r>
-        <w:rPr>
-          <w:rFonts w:ascii="Arial" w:hAnsi="Arial" w:cs="Arial"/>
-          <w:sz w:val="24"/>
-          <w:szCs w:val="24"/>
-          <w:lang w:val="en-US"/>
-        </w:rPr>
-        <w:t xml:space="preserve">In order to store outputs, </w:t>
+      <w:proofErr w:type="gramStart"/>
+      <w:r>
+        <w:rPr>
+          <w:rFonts w:ascii="Arial" w:hAnsi="Arial" w:cs="Arial"/>
+          <w:sz w:val="24"/>
+          <w:szCs w:val="24"/>
+          <w:lang w:val="en-US"/>
+        </w:rPr>
+        <w:t>In order to</w:t>
+      </w:r>
+      <w:proofErr w:type="gramEnd"/>
+      <w:r>
+        <w:rPr>
+          <w:rFonts w:ascii="Arial" w:hAnsi="Arial" w:cs="Arial"/>
+          <w:sz w:val="24"/>
+          <w:szCs w:val="24"/>
+          <w:lang w:val="en-US"/>
+        </w:rPr>
+        <w:t xml:space="preserve"> store outputs, </w:t>
       </w:r>
       <w:r>
         <w:rPr>
@@ -10847,16 +11244,29 @@
         </w:rPr>
         <w:t xml:space="preserve">stores the result of a </w:t>
       </w:r>
-      <w:r>
-        <w:rPr>
-          <w:rFonts w:ascii="Arial" w:hAnsi="Arial" w:cs="Arial"/>
-          <w:i/>
-          <w:iCs/>
-          <w:sz w:val="24"/>
-          <w:szCs w:val="24"/>
-          <w:lang w:val="en-US"/>
-        </w:rPr>
-        <w:t>Randint()</w:t>
+      <w:proofErr w:type="gramStart"/>
+      <w:r>
+        <w:rPr>
+          <w:rFonts w:ascii="Arial" w:hAnsi="Arial" w:cs="Arial"/>
+          <w:i/>
+          <w:iCs/>
+          <w:sz w:val="24"/>
+          <w:szCs w:val="24"/>
+          <w:lang w:val="en-US"/>
+        </w:rPr>
+        <w:t>Randint(</w:t>
+      </w:r>
+      <w:proofErr w:type="gramEnd"/>
+      <w:r>
+        <w:rPr>
+          <w:rFonts w:ascii="Arial" w:hAnsi="Arial" w:cs="Arial"/>
+          <w:i/>
+          <w:iCs/>
+          <w:sz w:val="24"/>
+          <w:szCs w:val="24"/>
+          <w:lang w:val="en-US"/>
+        </w:rPr>
+        <w:t>)</w:t>
       </w:r>
       <w:r>
         <w:rPr>
@@ -11230,16 +11640,29 @@
         </w:rPr>
         <w:t xml:space="preserve">contains more than just the </w:t>
       </w:r>
-      <w:r>
-        <w:rPr>
-          <w:rFonts w:ascii="Arial" w:hAnsi="Arial" w:cs="Arial"/>
-          <w:i/>
-          <w:iCs/>
-          <w:sz w:val="24"/>
-          <w:szCs w:val="24"/>
-          <w:lang w:val="en-US"/>
-        </w:rPr>
-        <w:t>Randint()</w:t>
+      <w:proofErr w:type="gramStart"/>
+      <w:r>
+        <w:rPr>
+          <w:rFonts w:ascii="Arial" w:hAnsi="Arial" w:cs="Arial"/>
+          <w:i/>
+          <w:iCs/>
+          <w:sz w:val="24"/>
+          <w:szCs w:val="24"/>
+          <w:lang w:val="en-US"/>
+        </w:rPr>
+        <w:t>Randint(</w:t>
+      </w:r>
+      <w:proofErr w:type="gramEnd"/>
+      <w:r>
+        <w:rPr>
+          <w:rFonts w:ascii="Arial" w:hAnsi="Arial" w:cs="Arial"/>
+          <w:i/>
+          <w:iCs/>
+          <w:sz w:val="24"/>
+          <w:szCs w:val="24"/>
+          <w:lang w:val="en-US"/>
+        </w:rPr>
+        <w:t>)</w:t>
       </w:r>
       <w:r>
         <w:rPr>
@@ -11268,6 +11691,7 @@
         </w:rPr>
         <w:t xml:space="preserve">the </w:t>
       </w:r>
+      <w:proofErr w:type="gramStart"/>
       <w:r>
         <w:rPr>
           <w:rFonts w:ascii="Arial" w:hAnsi="Arial" w:cs="Arial"/>
@@ -11288,7 +11712,19 @@
           <w:szCs w:val="24"/>
           <w:lang w:val="en-US"/>
         </w:rPr>
-        <w:t>andom()</w:t>
+        <w:t>andom(</w:t>
+      </w:r>
+      <w:proofErr w:type="gramEnd"/>
+      <w:r>
+        <w:rPr>
+          <w:rFonts w:ascii="Arial" w:hAnsi="Arial" w:cs="Arial"/>
+          <w:i/>
+          <w:iCs/>
+          <w:sz w:val="24"/>
+          <w:szCs w:val="24"/>
+          <w:lang w:val="en-US"/>
+        </w:rPr>
+        <w:t>)</w:t>
       </w:r>
       <w:r>
         <w:rPr>
@@ -11390,6 +11826,7 @@
         </w:rPr>
         <w:t xml:space="preserve">As this implementation </w:t>
       </w:r>
+      <w:proofErr w:type="spellStart"/>
       <w:r>
         <w:rPr>
           <w:rFonts w:ascii="Arial" w:hAnsi="Arial" w:cs="Arial"/>
@@ -11408,6 +11845,7 @@
         </w:rPr>
         <w:t>d</w:t>
       </w:r>
+      <w:proofErr w:type="spellEnd"/>
       <w:r>
         <w:rPr>
           <w:rFonts w:ascii="Arial" w:hAnsi="Arial" w:cs="Arial"/>
@@ -11464,6 +11902,7 @@
         </w:rPr>
         <w:t xml:space="preserve">is used to fill the list with the outputs from </w:t>
       </w:r>
+      <w:proofErr w:type="gramStart"/>
       <w:r>
         <w:rPr>
           <w:rFonts w:ascii="Arial" w:hAnsi="Arial" w:cs="Arial"/>
@@ -11495,7 +11934,19 @@
           <w:szCs w:val="24"/>
           <w:lang w:val="en-US"/>
         </w:rPr>
-        <w:t>()</w:t>
+        <w:t>(</w:t>
+      </w:r>
+      <w:proofErr w:type="gramEnd"/>
+      <w:r>
+        <w:rPr>
+          <w:rFonts w:ascii="Arial" w:hAnsi="Arial" w:cs="Arial"/>
+          <w:i/>
+          <w:iCs/>
+          <w:sz w:val="24"/>
+          <w:szCs w:val="24"/>
+          <w:lang w:val="en-US"/>
+        </w:rPr>
+        <w:t>)</w:t>
       </w:r>
       <w:r>
         <w:rPr>
@@ -11740,16 +12191,29 @@
         </w:rPr>
         <w:t xml:space="preserve">while </w:t>
       </w:r>
-      <w:r>
-        <w:rPr>
-          <w:rFonts w:ascii="Arial" w:hAnsi="Arial" w:cs="Arial"/>
-          <w:i/>
-          <w:iCs/>
-          <w:sz w:val="24"/>
-          <w:szCs w:val="24"/>
-          <w:lang w:val="en-US"/>
-        </w:rPr>
-        <w:t>Randint()</w:t>
+      <w:proofErr w:type="gramStart"/>
+      <w:r>
+        <w:rPr>
+          <w:rFonts w:ascii="Arial" w:hAnsi="Arial" w:cs="Arial"/>
+          <w:i/>
+          <w:iCs/>
+          <w:sz w:val="24"/>
+          <w:szCs w:val="24"/>
+          <w:lang w:val="en-US"/>
+        </w:rPr>
+        <w:t>Randint(</w:t>
+      </w:r>
+      <w:proofErr w:type="gramEnd"/>
+      <w:r>
+        <w:rPr>
+          <w:rFonts w:ascii="Arial" w:hAnsi="Arial" w:cs="Arial"/>
+          <w:i/>
+          <w:iCs/>
+          <w:sz w:val="24"/>
+          <w:szCs w:val="24"/>
+          <w:lang w:val="en-US"/>
+        </w:rPr>
+        <w:t>)</w:t>
       </w:r>
       <w:r>
         <w:rPr>
@@ -11869,8 +12333,21 @@
           <w:szCs w:val="24"/>
           <w:lang w:val="en-US"/>
         </w:rPr>
-        <w:t>Figure 13. A screenshot of the Python Seeded Random implementation</w:t>
-      </w:r>
+        <w:t xml:space="preserve">Figure 13. A screenshot of the Python Seeded Random </w:t>
+      </w:r>
+      <w:proofErr w:type="gramStart"/>
+      <w:r>
+        <w:rPr>
+          <w:rFonts w:ascii="Arial" w:hAnsi="Arial" w:cs="Arial"/>
+          <w:i/>
+          <w:iCs/>
+          <w:sz w:val="24"/>
+          <w:szCs w:val="24"/>
+          <w:lang w:val="en-US"/>
+        </w:rPr>
+        <w:t>implementation</w:t>
+      </w:r>
+      <w:proofErr w:type="gramEnd"/>
     </w:p>
     <w:p>
       <w:pPr>
@@ -11890,16 +12367,29 @@
         </w:rPr>
         <w:t xml:space="preserve">The seeded implementation of Python’s </w:t>
       </w:r>
-      <w:r>
-        <w:rPr>
-          <w:rFonts w:ascii="Arial" w:hAnsi="Arial" w:cs="Arial"/>
-          <w:i/>
-          <w:iCs/>
-          <w:sz w:val="24"/>
-          <w:szCs w:val="24"/>
-          <w:lang w:val="en-US"/>
-        </w:rPr>
-        <w:t>Random()</w:t>
+      <w:proofErr w:type="gramStart"/>
+      <w:r>
+        <w:rPr>
+          <w:rFonts w:ascii="Arial" w:hAnsi="Arial" w:cs="Arial"/>
+          <w:i/>
+          <w:iCs/>
+          <w:sz w:val="24"/>
+          <w:szCs w:val="24"/>
+          <w:lang w:val="en-US"/>
+        </w:rPr>
+        <w:t>Random(</w:t>
+      </w:r>
+      <w:proofErr w:type="gramEnd"/>
+      <w:r>
+        <w:rPr>
+          <w:rFonts w:ascii="Arial" w:hAnsi="Arial" w:cs="Arial"/>
+          <w:i/>
+          <w:iCs/>
+          <w:sz w:val="24"/>
+          <w:szCs w:val="24"/>
+          <w:lang w:val="en-US"/>
+        </w:rPr>
+        <w:t>)</w:t>
       </w:r>
       <w:r>
         <w:rPr>
@@ -12502,16 +12992,29 @@
         </w:rPr>
         <w:t xml:space="preserve"> as the </w:t>
       </w:r>
-      <w:r>
-        <w:rPr>
-          <w:rFonts w:ascii="Arial" w:hAnsi="Arial" w:cs="Arial"/>
-          <w:i/>
-          <w:iCs/>
-          <w:sz w:val="24"/>
-          <w:szCs w:val="24"/>
-          <w:lang w:val="en-US"/>
-        </w:rPr>
-        <w:t>Randint()</w:t>
+      <w:proofErr w:type="gramStart"/>
+      <w:r>
+        <w:rPr>
+          <w:rFonts w:ascii="Arial" w:hAnsi="Arial" w:cs="Arial"/>
+          <w:i/>
+          <w:iCs/>
+          <w:sz w:val="24"/>
+          <w:szCs w:val="24"/>
+          <w:lang w:val="en-US"/>
+        </w:rPr>
+        <w:t>Randint(</w:t>
+      </w:r>
+      <w:proofErr w:type="gramEnd"/>
+      <w:r>
+        <w:rPr>
+          <w:rFonts w:ascii="Arial" w:hAnsi="Arial" w:cs="Arial"/>
+          <w:i/>
+          <w:iCs/>
+          <w:sz w:val="24"/>
+          <w:szCs w:val="24"/>
+          <w:lang w:val="en-US"/>
+        </w:rPr>
+        <w:t>)</w:t>
       </w:r>
       <w:r>
         <w:rPr>
@@ -12549,16 +13052,29 @@
         </w:rPr>
         <w:t xml:space="preserve">outputs given by previous generators, the </w:t>
       </w:r>
-      <w:r>
-        <w:rPr>
-          <w:rFonts w:ascii="Arial" w:hAnsi="Arial" w:cs="Arial"/>
-          <w:i/>
-          <w:iCs/>
-          <w:sz w:val="24"/>
-          <w:szCs w:val="24"/>
-          <w:lang w:val="en-US"/>
-        </w:rPr>
-        <w:t>Randint()</w:t>
+      <w:proofErr w:type="gramStart"/>
+      <w:r>
+        <w:rPr>
+          <w:rFonts w:ascii="Arial" w:hAnsi="Arial" w:cs="Arial"/>
+          <w:i/>
+          <w:iCs/>
+          <w:sz w:val="24"/>
+          <w:szCs w:val="24"/>
+          <w:lang w:val="en-US"/>
+        </w:rPr>
+        <w:t>Randint(</w:t>
+      </w:r>
+      <w:proofErr w:type="gramEnd"/>
+      <w:r>
+        <w:rPr>
+          <w:rFonts w:ascii="Arial" w:hAnsi="Arial" w:cs="Arial"/>
+          <w:i/>
+          <w:iCs/>
+          <w:sz w:val="24"/>
+          <w:szCs w:val="24"/>
+          <w:lang w:val="en-US"/>
+        </w:rPr>
+        <w:t>)</w:t>
       </w:r>
       <w:r>
         <w:rPr>
@@ -12765,7 +13281,17 @@
           <w:szCs w:val="24"/>
           <w:lang w:val="en-US"/>
         </w:rPr>
-        <w:t xml:space="preserve">The use of </w:t>
+        <w:t xml:space="preserve">The use </w:t>
+      </w:r>
+      <w:proofErr w:type="gramStart"/>
+      <w:r>
+        <w:rPr>
+          <w:rFonts w:ascii="Arial" w:hAnsi="Arial" w:cs="Arial"/>
+          <w:sz w:val="24"/>
+          <w:szCs w:val="24"/>
+          <w:lang w:val="en-US"/>
+        </w:rPr>
+        <w:t xml:space="preserve">of </w:t>
       </w:r>
       <w:r>
         <w:rPr>
@@ -12809,7 +13335,19 @@
           <w:szCs w:val="24"/>
           <w:lang w:val="en-US"/>
         </w:rPr>
-        <w:t>ist()</w:t>
+        <w:t>ist</w:t>
+      </w:r>
+      <w:proofErr w:type="gramEnd"/>
+      <w:r>
+        <w:rPr>
+          <w:rFonts w:ascii="Arial" w:hAnsi="Arial" w:cs="Arial"/>
+          <w:i/>
+          <w:iCs/>
+          <w:sz w:val="24"/>
+          <w:szCs w:val="24"/>
+          <w:lang w:val="en-US"/>
+        </w:rPr>
+        <w:t>()</w:t>
       </w:r>
       <w:r>
         <w:rPr>
@@ -12967,8 +13505,21 @@
           <w:szCs w:val="24"/>
           <w:lang w:val="en-US"/>
         </w:rPr>
-        <w:t>A screenshot of the NumPy Seeded Randint implementation</w:t>
-      </w:r>
+        <w:t xml:space="preserve">A screenshot of the NumPy Seeded Randint </w:t>
+      </w:r>
+      <w:proofErr w:type="gramStart"/>
+      <w:r>
+        <w:rPr>
+          <w:rFonts w:ascii="Arial" w:hAnsi="Arial" w:cs="Arial"/>
+          <w:i/>
+          <w:iCs/>
+          <w:sz w:val="24"/>
+          <w:szCs w:val="24"/>
+          <w:lang w:val="en-US"/>
+        </w:rPr>
+        <w:t>implementation</w:t>
+      </w:r>
+      <w:proofErr w:type="gramEnd"/>
     </w:p>
     <w:p>
       <w:pPr>
@@ -12988,16 +13539,29 @@
         </w:rPr>
         <w:t xml:space="preserve">In addition to the Randint implementation, a seeded implementation of the NumPy </w:t>
       </w:r>
-      <w:r>
-        <w:rPr>
-          <w:rFonts w:ascii="Arial" w:hAnsi="Arial" w:cs="Arial"/>
-          <w:i/>
-          <w:iCs/>
-          <w:sz w:val="24"/>
-          <w:szCs w:val="24"/>
-          <w:lang w:val="en-US"/>
-        </w:rPr>
-        <w:t>Randint()</w:t>
+      <w:proofErr w:type="gramStart"/>
+      <w:r>
+        <w:rPr>
+          <w:rFonts w:ascii="Arial" w:hAnsi="Arial" w:cs="Arial"/>
+          <w:i/>
+          <w:iCs/>
+          <w:sz w:val="24"/>
+          <w:szCs w:val="24"/>
+          <w:lang w:val="en-US"/>
+        </w:rPr>
+        <w:t>Randint(</w:t>
+      </w:r>
+      <w:proofErr w:type="gramEnd"/>
+      <w:r>
+        <w:rPr>
+          <w:rFonts w:ascii="Arial" w:hAnsi="Arial" w:cs="Arial"/>
+          <w:i/>
+          <w:iCs/>
+          <w:sz w:val="24"/>
+          <w:szCs w:val="24"/>
+          <w:lang w:val="en-US"/>
+        </w:rPr>
+        <w:t>)</w:t>
       </w:r>
       <w:r>
         <w:rPr>
@@ -13224,16 +13788,29 @@
         </w:rPr>
         <w:t xml:space="preserve">, by adjusting the </w:t>
       </w:r>
-      <w:r>
-        <w:rPr>
-          <w:rFonts w:ascii="Arial" w:hAnsi="Arial" w:cs="Arial"/>
-          <w:i/>
-          <w:iCs/>
-          <w:sz w:val="24"/>
-          <w:szCs w:val="24"/>
-          <w:lang w:val="en-US"/>
-        </w:rPr>
-        <w:t>Randint()</w:t>
+      <w:proofErr w:type="gramStart"/>
+      <w:r>
+        <w:rPr>
+          <w:rFonts w:ascii="Arial" w:hAnsi="Arial" w:cs="Arial"/>
+          <w:i/>
+          <w:iCs/>
+          <w:sz w:val="24"/>
+          <w:szCs w:val="24"/>
+          <w:lang w:val="en-US"/>
+        </w:rPr>
+        <w:t>Randint(</w:t>
+      </w:r>
+      <w:proofErr w:type="gramEnd"/>
+      <w:r>
+        <w:rPr>
+          <w:rFonts w:ascii="Arial" w:hAnsi="Arial" w:cs="Arial"/>
+          <w:i/>
+          <w:iCs/>
+          <w:sz w:val="24"/>
+          <w:szCs w:val="24"/>
+          <w:lang w:val="en-US"/>
+        </w:rPr>
+        <w:t>)</w:t>
       </w:r>
       <w:r>
         <w:rPr>
@@ -13361,16 +13938,29 @@
         </w:rPr>
         <w:t xml:space="preserve">the </w:t>
       </w:r>
-      <w:r>
-        <w:rPr>
-          <w:rFonts w:ascii="Arial" w:hAnsi="Arial" w:cs="Arial"/>
-          <w:i/>
-          <w:iCs/>
-          <w:sz w:val="24"/>
-          <w:szCs w:val="24"/>
-          <w:lang w:val="en-US"/>
-        </w:rPr>
-        <w:t>Random()</w:t>
+      <w:proofErr w:type="gramStart"/>
+      <w:r>
+        <w:rPr>
+          <w:rFonts w:ascii="Arial" w:hAnsi="Arial" w:cs="Arial"/>
+          <w:i/>
+          <w:iCs/>
+          <w:sz w:val="24"/>
+          <w:szCs w:val="24"/>
+          <w:lang w:val="en-US"/>
+        </w:rPr>
+        <w:t>Random(</w:t>
+      </w:r>
+      <w:proofErr w:type="gramEnd"/>
+      <w:r>
+        <w:rPr>
+          <w:rFonts w:ascii="Arial" w:hAnsi="Arial" w:cs="Arial"/>
+          <w:i/>
+          <w:iCs/>
+          <w:sz w:val="24"/>
+          <w:szCs w:val="24"/>
+          <w:lang w:val="en-US"/>
+        </w:rPr>
+        <w:t>)</w:t>
       </w:r>
       <w:r>
         <w:rPr>
@@ -13693,16 +14283,29 @@
         </w:rPr>
         <w:t xml:space="preserve"> By changing the maximum value of </w:t>
       </w:r>
-      <w:r>
-        <w:rPr>
-          <w:rFonts w:ascii="Arial" w:hAnsi="Arial" w:cs="Arial"/>
-          <w:i/>
-          <w:iCs/>
-          <w:sz w:val="24"/>
-          <w:szCs w:val="24"/>
-          <w:lang w:val="en-US"/>
-        </w:rPr>
-        <w:t>Randint()</w:t>
+      <w:proofErr w:type="gramStart"/>
+      <w:r>
+        <w:rPr>
+          <w:rFonts w:ascii="Arial" w:hAnsi="Arial" w:cs="Arial"/>
+          <w:i/>
+          <w:iCs/>
+          <w:sz w:val="24"/>
+          <w:szCs w:val="24"/>
+          <w:lang w:val="en-US"/>
+        </w:rPr>
+        <w:t>Randint(</w:t>
+      </w:r>
+      <w:proofErr w:type="gramEnd"/>
+      <w:r>
+        <w:rPr>
+          <w:rFonts w:ascii="Arial" w:hAnsi="Arial" w:cs="Arial"/>
+          <w:i/>
+          <w:iCs/>
+          <w:sz w:val="24"/>
+          <w:szCs w:val="24"/>
+          <w:lang w:val="en-US"/>
+        </w:rPr>
+        <w:t>)</w:t>
       </w:r>
       <w:r>
         <w:rPr>
@@ -13860,16 +14463,29 @@
         </w:rPr>
         <w:t xml:space="preserve">the NumPy </w:t>
       </w:r>
-      <w:r>
-        <w:rPr>
-          <w:rFonts w:ascii="Arial" w:hAnsi="Arial" w:cs="Arial"/>
-          <w:i/>
-          <w:iCs/>
-          <w:sz w:val="24"/>
-          <w:szCs w:val="24"/>
-          <w:lang w:val="en-US"/>
-        </w:rPr>
-        <w:t>Randint()</w:t>
+      <w:proofErr w:type="gramStart"/>
+      <w:r>
+        <w:rPr>
+          <w:rFonts w:ascii="Arial" w:hAnsi="Arial" w:cs="Arial"/>
+          <w:i/>
+          <w:iCs/>
+          <w:sz w:val="24"/>
+          <w:szCs w:val="24"/>
+          <w:lang w:val="en-US"/>
+        </w:rPr>
+        <w:t>Randint(</w:t>
+      </w:r>
+      <w:proofErr w:type="gramEnd"/>
+      <w:r>
+        <w:rPr>
+          <w:rFonts w:ascii="Arial" w:hAnsi="Arial" w:cs="Arial"/>
+          <w:i/>
+          <w:iCs/>
+          <w:sz w:val="24"/>
+          <w:szCs w:val="24"/>
+          <w:lang w:val="en-US"/>
+        </w:rPr>
+        <w:t>)</w:t>
       </w:r>
       <w:r>
         <w:rPr>
@@ -14331,14 +14947,25 @@
         </w:rPr>
         <w:t xml:space="preserve">. </w:t>
       </w:r>
-      <w:r>
-        <w:rPr>
-          <w:rFonts w:ascii="Arial" w:hAnsi="Arial" w:cs="Arial"/>
-          <w:sz w:val="24"/>
-          <w:szCs w:val="24"/>
-          <w:lang w:val="en-US"/>
-        </w:rPr>
-        <w:t xml:space="preserve">In order to </w:t>
+      <w:proofErr w:type="gramStart"/>
+      <w:r>
+        <w:rPr>
+          <w:rFonts w:ascii="Arial" w:hAnsi="Arial" w:cs="Arial"/>
+          <w:sz w:val="24"/>
+          <w:szCs w:val="24"/>
+          <w:lang w:val="en-US"/>
+        </w:rPr>
+        <w:t>In order to</w:t>
+      </w:r>
+      <w:proofErr w:type="gramEnd"/>
+      <w:r>
+        <w:rPr>
+          <w:rFonts w:ascii="Arial" w:hAnsi="Arial" w:cs="Arial"/>
+          <w:sz w:val="24"/>
+          <w:szCs w:val="24"/>
+          <w:lang w:val="en-US"/>
+        </w:rPr>
+        <w:t xml:space="preserve"> </w:t>
       </w:r>
       <w:r>
         <w:rPr>
@@ -14422,16 +15049,29 @@
         </w:rPr>
         <w:t xml:space="preserve">In order to use </w:t>
       </w:r>
-      <w:r>
-        <w:rPr>
-          <w:rFonts w:ascii="Arial" w:hAnsi="Arial" w:cs="Arial"/>
-          <w:i/>
-          <w:iCs/>
-          <w:sz w:val="24"/>
-          <w:szCs w:val="24"/>
-          <w:lang w:val="en-US"/>
-        </w:rPr>
-        <w:t>Randint()</w:t>
+      <w:proofErr w:type="gramStart"/>
+      <w:r>
+        <w:rPr>
+          <w:rFonts w:ascii="Arial" w:hAnsi="Arial" w:cs="Arial"/>
+          <w:i/>
+          <w:iCs/>
+          <w:sz w:val="24"/>
+          <w:szCs w:val="24"/>
+          <w:lang w:val="en-US"/>
+        </w:rPr>
+        <w:t>Randint(</w:t>
+      </w:r>
+      <w:proofErr w:type="gramEnd"/>
+      <w:r>
+        <w:rPr>
+          <w:rFonts w:ascii="Arial" w:hAnsi="Arial" w:cs="Arial"/>
+          <w:i/>
+          <w:iCs/>
+          <w:sz w:val="24"/>
+          <w:szCs w:val="24"/>
+          <w:lang w:val="en-US"/>
+        </w:rPr>
+        <w:t>)</w:t>
       </w:r>
       <w:r>
         <w:rPr>
@@ -15156,16 +15796,29 @@
         </w:rPr>
         <w:t xml:space="preserve">within the NumPy </w:t>
       </w:r>
-      <w:r>
-        <w:rPr>
-          <w:rFonts w:ascii="Arial" w:hAnsi="Arial" w:cs="Arial"/>
-          <w:i/>
-          <w:iCs/>
-          <w:sz w:val="24"/>
-          <w:szCs w:val="24"/>
-          <w:lang w:val="en-US"/>
-        </w:rPr>
-        <w:t>Randint()</w:t>
+      <w:proofErr w:type="gramStart"/>
+      <w:r>
+        <w:rPr>
+          <w:rFonts w:ascii="Arial" w:hAnsi="Arial" w:cs="Arial"/>
+          <w:i/>
+          <w:iCs/>
+          <w:sz w:val="24"/>
+          <w:szCs w:val="24"/>
+          <w:lang w:val="en-US"/>
+        </w:rPr>
+        <w:t>Randint(</w:t>
+      </w:r>
+      <w:proofErr w:type="gramEnd"/>
+      <w:r>
+        <w:rPr>
+          <w:rFonts w:ascii="Arial" w:hAnsi="Arial" w:cs="Arial"/>
+          <w:i/>
+          <w:iCs/>
+          <w:sz w:val="24"/>
+          <w:szCs w:val="24"/>
+          <w:lang w:val="en-US"/>
+        </w:rPr>
+        <w:t>)</w:t>
       </w:r>
       <w:r>
         <w:rPr>
@@ -15655,14 +16308,25 @@
           <w:lang w:val="en-US"/>
         </w:rPr>
       </w:pPr>
-      <w:r>
-        <w:rPr>
-          <w:rFonts w:ascii="Arial" w:hAnsi="Arial" w:cs="Arial"/>
-          <w:sz w:val="24"/>
-          <w:szCs w:val="24"/>
-          <w:lang w:val="en-US"/>
-        </w:rPr>
-        <w:t xml:space="preserve">In order to effectively evaluate the </w:t>
+      <w:proofErr w:type="gramStart"/>
+      <w:r>
+        <w:rPr>
+          <w:rFonts w:ascii="Arial" w:hAnsi="Arial" w:cs="Arial"/>
+          <w:sz w:val="24"/>
+          <w:szCs w:val="24"/>
+          <w:lang w:val="en-US"/>
+        </w:rPr>
+        <w:t>In order to</w:t>
+      </w:r>
+      <w:proofErr w:type="gramEnd"/>
+      <w:r>
+        <w:rPr>
+          <w:rFonts w:ascii="Arial" w:hAnsi="Arial" w:cs="Arial"/>
+          <w:sz w:val="24"/>
+          <w:szCs w:val="24"/>
+          <w:lang w:val="en-US"/>
+        </w:rPr>
+        <w:t xml:space="preserve"> effectively evaluate the </w:t>
       </w:r>
       <w:r>
         <w:rPr>
@@ -15790,6 +16454,7 @@
         </w:rPr>
         <w:t xml:space="preserve">Figure 22 shows the implementation of a dice roll simulation using </w:t>
       </w:r>
+      <w:proofErr w:type="gramStart"/>
       <w:r>
         <w:rPr>
           <w:rFonts w:ascii="Arial" w:hAnsi="Arial" w:cs="Arial"/>
@@ -15800,7 +16465,19 @@
           <w:lang w:val="en-US"/>
         </w:rPr>
         <w:lastRenderedPageBreak/>
-        <w:t>Randint()</w:t>
+        <w:t>Randint(</w:t>
+      </w:r>
+      <w:proofErr w:type="gramEnd"/>
+      <w:r>
+        <w:rPr>
+          <w:rFonts w:ascii="Arial" w:hAnsi="Arial" w:cs="Arial"/>
+          <w:i/>
+          <w:iCs/>
+          <w:sz w:val="24"/>
+          <w:szCs w:val="24"/>
+          <w:lang w:val="en-US"/>
+        </w:rPr>
+        <w:t>)</w:t>
       </w:r>
       <w:r>
         <w:rPr>
@@ -15838,16 +16515,29 @@
         </w:rPr>
         <w:t xml:space="preserve">the </w:t>
       </w:r>
-      <w:r>
-        <w:rPr>
-          <w:rFonts w:ascii="Arial" w:hAnsi="Arial" w:cs="Arial"/>
-          <w:i/>
-          <w:iCs/>
-          <w:sz w:val="24"/>
-          <w:szCs w:val="24"/>
-          <w:lang w:val="en-US"/>
-        </w:rPr>
-        <w:t>Randint()</w:t>
+      <w:proofErr w:type="gramStart"/>
+      <w:r>
+        <w:rPr>
+          <w:rFonts w:ascii="Arial" w:hAnsi="Arial" w:cs="Arial"/>
+          <w:i/>
+          <w:iCs/>
+          <w:sz w:val="24"/>
+          <w:szCs w:val="24"/>
+          <w:lang w:val="en-US"/>
+        </w:rPr>
+        <w:t>Randint(</w:t>
+      </w:r>
+      <w:proofErr w:type="gramEnd"/>
+      <w:r>
+        <w:rPr>
+          <w:rFonts w:ascii="Arial" w:hAnsi="Arial" w:cs="Arial"/>
+          <w:i/>
+          <w:iCs/>
+          <w:sz w:val="24"/>
+          <w:szCs w:val="24"/>
+          <w:lang w:val="en-US"/>
+        </w:rPr>
+        <w:t>)</w:t>
       </w:r>
       <w:r>
         <w:rPr>
@@ -15905,16 +16595,29 @@
         </w:rPr>
         <w:t xml:space="preserve"> using the </w:t>
       </w:r>
-      <w:r>
-        <w:rPr>
-          <w:rFonts w:ascii="Arial" w:hAnsi="Arial" w:cs="Arial"/>
-          <w:i/>
-          <w:iCs/>
-          <w:sz w:val="24"/>
-          <w:szCs w:val="24"/>
-          <w:lang w:val="en-US"/>
-        </w:rPr>
-        <w:t>random.randint()</w:t>
+      <w:proofErr w:type="spellStart"/>
+      <w:r>
+        <w:rPr>
+          <w:rFonts w:ascii="Arial" w:hAnsi="Arial" w:cs="Arial"/>
+          <w:i/>
+          <w:iCs/>
+          <w:sz w:val="24"/>
+          <w:szCs w:val="24"/>
+          <w:lang w:val="en-US"/>
+        </w:rPr>
+        <w:t>random.randint</w:t>
+      </w:r>
+      <w:proofErr w:type="spellEnd"/>
+      <w:r>
+        <w:rPr>
+          <w:rFonts w:ascii="Arial" w:hAnsi="Arial" w:cs="Arial"/>
+          <w:i/>
+          <w:iCs/>
+          <w:sz w:val="24"/>
+          <w:szCs w:val="24"/>
+          <w:lang w:val="en-US"/>
+        </w:rPr>
+        <w:t>()</w:t>
       </w:r>
       <w:r>
         <w:rPr>
@@ -16039,16 +16742,29 @@
         </w:rPr>
         <w:t xml:space="preserve">This process was repeated with the NumPy </w:t>
       </w:r>
-      <w:r>
-        <w:rPr>
-          <w:rFonts w:ascii="Arial" w:hAnsi="Arial" w:cs="Arial"/>
-          <w:i/>
-          <w:iCs/>
-          <w:sz w:val="24"/>
-          <w:szCs w:val="24"/>
-          <w:lang w:val="en-US"/>
-        </w:rPr>
-        <w:t>Randint()</w:t>
+      <w:proofErr w:type="gramStart"/>
+      <w:r>
+        <w:rPr>
+          <w:rFonts w:ascii="Arial" w:hAnsi="Arial" w:cs="Arial"/>
+          <w:i/>
+          <w:iCs/>
+          <w:sz w:val="24"/>
+          <w:szCs w:val="24"/>
+          <w:lang w:val="en-US"/>
+        </w:rPr>
+        <w:t>Randint(</w:t>
+      </w:r>
+      <w:proofErr w:type="gramEnd"/>
+      <w:r>
+        <w:rPr>
+          <w:rFonts w:ascii="Arial" w:hAnsi="Arial" w:cs="Arial"/>
+          <w:i/>
+          <w:iCs/>
+          <w:sz w:val="24"/>
+          <w:szCs w:val="24"/>
+          <w:lang w:val="en-US"/>
+        </w:rPr>
+        <w:t>)</w:t>
       </w:r>
       <w:r>
         <w:rPr>
@@ -16113,16 +16829,29 @@
         </w:rPr>
         <w:t xml:space="preserve">e </w:t>
       </w:r>
-      <w:r>
-        <w:rPr>
-          <w:rFonts w:ascii="Arial" w:hAnsi="Arial" w:cs="Arial"/>
-          <w:i/>
-          <w:iCs/>
-          <w:sz w:val="24"/>
-          <w:szCs w:val="24"/>
-          <w:lang w:val="en-US"/>
-        </w:rPr>
-        <w:t>Randint()</w:t>
+      <w:proofErr w:type="gramStart"/>
+      <w:r>
+        <w:rPr>
+          <w:rFonts w:ascii="Arial" w:hAnsi="Arial" w:cs="Arial"/>
+          <w:i/>
+          <w:iCs/>
+          <w:sz w:val="24"/>
+          <w:szCs w:val="24"/>
+          <w:lang w:val="en-US"/>
+        </w:rPr>
+        <w:t>Randint(</w:t>
+      </w:r>
+      <w:proofErr w:type="gramEnd"/>
+      <w:r>
+        <w:rPr>
+          <w:rFonts w:ascii="Arial" w:hAnsi="Arial" w:cs="Arial"/>
+          <w:i/>
+          <w:iCs/>
+          <w:sz w:val="24"/>
+          <w:szCs w:val="24"/>
+          <w:lang w:val="en-US"/>
+        </w:rPr>
+        <w:t>)</w:t>
       </w:r>
       <w:r>
         <w:rPr>
@@ -16254,14 +16983,25 @@
         </w:rPr>
         <w:t xml:space="preserve">As well as limiting the possible outcomes of the NumPy </w:t>
       </w:r>
-      <w:r>
-        <w:rPr>
-          <w:rFonts w:ascii="Arial" w:hAnsi="Arial" w:cs="Arial"/>
-          <w:sz w:val="24"/>
-          <w:szCs w:val="24"/>
-          <w:lang w:val="en-US"/>
-        </w:rPr>
-        <w:t xml:space="preserve">Randint() function, </w:t>
+      <w:proofErr w:type="gramStart"/>
+      <w:r>
+        <w:rPr>
+          <w:rFonts w:ascii="Arial" w:hAnsi="Arial" w:cs="Arial"/>
+          <w:sz w:val="24"/>
+          <w:szCs w:val="24"/>
+          <w:lang w:val="en-US"/>
+        </w:rPr>
+        <w:t>Randint(</w:t>
+      </w:r>
+      <w:proofErr w:type="gramEnd"/>
+      <w:r>
+        <w:rPr>
+          <w:rFonts w:ascii="Arial" w:hAnsi="Arial" w:cs="Arial"/>
+          <w:sz w:val="24"/>
+          <w:szCs w:val="24"/>
+          <w:lang w:val="en-US"/>
+        </w:rPr>
+        <w:t xml:space="preserve">) function, </w:t>
       </w:r>
       <w:r>
         <w:rPr>
@@ -17735,7 +18475,27 @@
           <w:szCs w:val="24"/>
           <w:lang w:val="en-US"/>
         </w:rPr>
-        <w:t xml:space="preserve">After that a for loop was used to fill the </w:t>
+        <w:t xml:space="preserve">After that a </w:t>
+      </w:r>
+      <w:proofErr w:type="gramStart"/>
+      <w:r>
+        <w:rPr>
+          <w:rFonts w:ascii="Arial" w:hAnsi="Arial" w:cs="Arial"/>
+          <w:sz w:val="24"/>
+          <w:szCs w:val="24"/>
+          <w:lang w:val="en-US"/>
+        </w:rPr>
+        <w:t>for</w:t>
+      </w:r>
+      <w:proofErr w:type="gramEnd"/>
+      <w:r>
+        <w:rPr>
+          <w:rFonts w:ascii="Arial" w:hAnsi="Arial" w:cs="Arial"/>
+          <w:sz w:val="24"/>
+          <w:szCs w:val="24"/>
+          <w:lang w:val="en-US"/>
+        </w:rPr>
+        <w:t xml:space="preserve"> loop was used to fill the </w:t>
       </w:r>
       <w:r>
         <w:rPr>
@@ -18679,7 +19439,27 @@
           <w:szCs w:val="24"/>
           <w:lang w:val="en-US"/>
         </w:rPr>
-        <w:t>A maximum value of 6 was given in order to produce values between 0-5</w:t>
+        <w:t xml:space="preserve">A maximum value of 6 was given </w:t>
+      </w:r>
+      <w:proofErr w:type="gramStart"/>
+      <w:r>
+        <w:rPr>
+          <w:rFonts w:ascii="Arial" w:hAnsi="Arial" w:cs="Arial"/>
+          <w:sz w:val="24"/>
+          <w:szCs w:val="24"/>
+          <w:lang w:val="en-US"/>
+        </w:rPr>
+        <w:t>in order to</w:t>
+      </w:r>
+      <w:proofErr w:type="gramEnd"/>
+      <w:r>
+        <w:rPr>
+          <w:rFonts w:ascii="Arial" w:hAnsi="Arial" w:cs="Arial"/>
+          <w:sz w:val="24"/>
+          <w:szCs w:val="24"/>
+          <w:lang w:val="en-US"/>
+        </w:rPr>
+        <w:t xml:space="preserve"> produce values between 0-5</w:t>
       </w:r>
       <w:r>
         <w:rPr>
@@ -19107,7 +19887,27 @@
           <w:szCs w:val="24"/>
           <w:lang w:val="en-US"/>
         </w:rPr>
-        <w:t xml:space="preserve">double form and with the exception of </w:t>
+        <w:t xml:space="preserve">double form and </w:t>
+      </w:r>
+      <w:proofErr w:type="gramStart"/>
+      <w:r>
+        <w:rPr>
+          <w:rFonts w:ascii="Arial" w:hAnsi="Arial" w:cs="Arial"/>
+          <w:sz w:val="24"/>
+          <w:szCs w:val="24"/>
+          <w:lang w:val="en-US"/>
+        </w:rPr>
+        <w:t>with the exception of</w:t>
+      </w:r>
+      <w:proofErr w:type="gramEnd"/>
+      <w:r>
+        <w:rPr>
+          <w:rFonts w:ascii="Arial" w:hAnsi="Arial" w:cs="Arial"/>
+          <w:sz w:val="24"/>
+          <w:szCs w:val="24"/>
+          <w:lang w:val="en-US"/>
+        </w:rPr>
+        <w:t xml:space="preserve"> </w:t>
       </w:r>
       <w:r>
         <w:rPr>
@@ -21987,7 +22787,17 @@
           <w:szCs w:val="24"/>
           <w:lang w:val="en-US"/>
         </w:rPr>
-        <w:t xml:space="preserve">Middle Square implementation due to the </w:t>
+        <w:t xml:space="preserve">Middle Square implementation </w:t>
+      </w:r>
+      <w:proofErr w:type="gramStart"/>
+      <w:r>
+        <w:rPr>
+          <w:rFonts w:ascii="Arial" w:hAnsi="Arial" w:cs="Arial"/>
+          <w:sz w:val="24"/>
+          <w:szCs w:val="24"/>
+          <w:lang w:val="en-US"/>
+        </w:rPr>
+        <w:t xml:space="preserve">due to the </w:t>
       </w:r>
       <w:r>
         <w:rPr>
@@ -22005,7 +22815,17 @@
           <w:szCs w:val="24"/>
           <w:lang w:val="en-US"/>
         </w:rPr>
-        <w:t xml:space="preserve">t that </w:t>
+        <w:t>t that</w:t>
+      </w:r>
+      <w:proofErr w:type="gramEnd"/>
+      <w:r>
+        <w:rPr>
+          <w:rFonts w:ascii="Arial" w:hAnsi="Arial" w:cs="Arial"/>
+          <w:sz w:val="24"/>
+          <w:szCs w:val="24"/>
+          <w:lang w:val="en-US"/>
+        </w:rPr>
+        <w:t xml:space="preserve"> </w:t>
       </w:r>
       <w:r>
         <w:rPr>
@@ -22325,7 +23145,27 @@
           <w:szCs w:val="24"/>
           <w:lang w:val="en-US"/>
         </w:rPr>
-        <w:t xml:space="preserve"> For this reason the </w:t>
+        <w:t xml:space="preserve"> For this </w:t>
+      </w:r>
+      <w:proofErr w:type="gramStart"/>
+      <w:r>
+        <w:rPr>
+          <w:rFonts w:ascii="Arial" w:hAnsi="Arial" w:cs="Arial"/>
+          <w:sz w:val="24"/>
+          <w:szCs w:val="24"/>
+          <w:lang w:val="en-US"/>
+        </w:rPr>
+        <w:t>reason</w:t>
+      </w:r>
+      <w:proofErr w:type="gramEnd"/>
+      <w:r>
+        <w:rPr>
+          <w:rFonts w:ascii="Arial" w:hAnsi="Arial" w:cs="Arial"/>
+          <w:sz w:val="24"/>
+          <w:szCs w:val="24"/>
+          <w:lang w:val="en-US"/>
+        </w:rPr>
+        <w:t xml:space="preserve"> the </w:t>
       </w:r>
       <w:r>
         <w:rPr>
@@ -23481,7 +24321,27 @@
           <w:szCs w:val="24"/>
           <w:lang w:val="en-US"/>
         </w:rPr>
-        <w:t xml:space="preserve">no programming had to be done in order to </w:t>
+        <w:t xml:space="preserve">no programming had to be done </w:t>
+      </w:r>
+      <w:proofErr w:type="gramStart"/>
+      <w:r>
+        <w:rPr>
+          <w:rFonts w:ascii="Arial" w:hAnsi="Arial" w:cs="Arial"/>
+          <w:sz w:val="24"/>
+          <w:szCs w:val="24"/>
+          <w:lang w:val="en-US"/>
+        </w:rPr>
+        <w:t>in order to</w:t>
+      </w:r>
+      <w:proofErr w:type="gramEnd"/>
+      <w:r>
+        <w:rPr>
+          <w:rFonts w:ascii="Arial" w:hAnsi="Arial" w:cs="Arial"/>
+          <w:sz w:val="24"/>
+          <w:szCs w:val="24"/>
+          <w:lang w:val="en-US"/>
+        </w:rPr>
+        <w:t xml:space="preserve"> </w:t>
       </w:r>
       <w:r>
         <w:rPr>
@@ -23780,7 +24640,27 @@
           <w:szCs w:val="24"/>
           <w:lang w:val="en-US"/>
         </w:rPr>
-        <w:t>programmed functions seen previously the generator required a number of iterations, a minimum value, and a maximum value.</w:t>
+        <w:t xml:space="preserve">programmed functions seen previously the generator required </w:t>
+      </w:r>
+      <w:proofErr w:type="gramStart"/>
+      <w:r>
+        <w:rPr>
+          <w:rFonts w:ascii="Arial" w:hAnsi="Arial" w:cs="Arial"/>
+          <w:sz w:val="24"/>
+          <w:szCs w:val="24"/>
+          <w:lang w:val="en-US"/>
+        </w:rPr>
+        <w:t>a number of</w:t>
+      </w:r>
+      <w:proofErr w:type="gramEnd"/>
+      <w:r>
+        <w:rPr>
+          <w:rFonts w:ascii="Arial" w:hAnsi="Arial" w:cs="Arial"/>
+          <w:sz w:val="24"/>
+          <w:szCs w:val="24"/>
+          <w:lang w:val="en-US"/>
+        </w:rPr>
+        <w:t xml:space="preserve"> iterations, a minimum value, and a maximum value.</w:t>
       </w:r>
       <w:r>
         <w:rPr>
@@ -24330,8 +25210,21 @@
           <w:szCs w:val="24"/>
           <w:lang w:val="en-US"/>
         </w:rPr>
-        <w:t xml:space="preserve"> for true random generation</w:t>
-      </w:r>
+        <w:t xml:space="preserve"> for true random </w:t>
+      </w:r>
+      <w:proofErr w:type="gramStart"/>
+      <w:r>
+        <w:rPr>
+          <w:rFonts w:ascii="Arial" w:hAnsi="Arial" w:cs="Arial"/>
+          <w:i/>
+          <w:iCs/>
+          <w:sz w:val="24"/>
+          <w:szCs w:val="24"/>
+          <w:lang w:val="en-US"/>
+        </w:rPr>
+        <w:t>generation</w:t>
+      </w:r>
+      <w:proofErr w:type="gramEnd"/>
     </w:p>
     <w:p>
       <w:pPr>
@@ -24721,8 +25614,21 @@
           <w:szCs w:val="24"/>
           <w:lang w:val="en-US"/>
         </w:rPr>
-        <w:t>An image of the dice used for true random generation</w:t>
-      </w:r>
+        <w:t xml:space="preserve">An image of the dice used for true random </w:t>
+      </w:r>
+      <w:proofErr w:type="gramStart"/>
+      <w:r>
+        <w:rPr>
+          <w:rFonts w:ascii="Arial" w:hAnsi="Arial" w:cs="Arial"/>
+          <w:i/>
+          <w:iCs/>
+          <w:sz w:val="24"/>
+          <w:szCs w:val="24"/>
+          <w:lang w:val="en-US"/>
+        </w:rPr>
+        <w:t>generation</w:t>
+      </w:r>
+      <w:proofErr w:type="gramEnd"/>
     </w:p>
     <w:p>
       <w:pPr>
@@ -25073,8 +25979,21 @@
           <w:szCs w:val="24"/>
           <w:lang w:val="en-US"/>
         </w:rPr>
-        <w:t>Figure 39. An image of the cards used for true random generation</w:t>
-      </w:r>
+        <w:t xml:space="preserve">Figure 39. An image of the cards used for true random </w:t>
+      </w:r>
+      <w:proofErr w:type="gramStart"/>
+      <w:r>
+        <w:rPr>
+          <w:rFonts w:ascii="Arial" w:hAnsi="Arial" w:cs="Arial"/>
+          <w:i/>
+          <w:iCs/>
+          <w:sz w:val="24"/>
+          <w:szCs w:val="24"/>
+          <w:lang w:val="en-US"/>
+        </w:rPr>
+        <w:t>generation</w:t>
+      </w:r>
+      <w:proofErr w:type="gramEnd"/>
     </w:p>
     <w:p>
       <w:pPr>
@@ -25201,7 +26120,25 @@
           <w:szCs w:val="24"/>
           <w:lang w:val="en-US"/>
         </w:rPr>
-        <w:t xml:space="preserve">The deck was sorted into suits (in order being Spades, Hearts, Clubs, Diamonds) and each suit was arranged </w:t>
+        <w:t>The deck was sorted into suits (</w:t>
+      </w:r>
+      <w:r>
+        <w:rPr>
+          <w:rFonts w:ascii="Arial" w:hAnsi="Arial" w:cs="Arial"/>
+          <w:sz w:val="24"/>
+          <w:szCs w:val="24"/>
+          <w:lang w:val="en-US"/>
+        </w:rPr>
+        <w:t>the</w:t>
+      </w:r>
+      <w:r>
+        <w:rPr>
+          <w:rFonts w:ascii="Arial" w:hAnsi="Arial" w:cs="Arial"/>
+          <w:sz w:val="24"/>
+          <w:szCs w:val="24"/>
+          <w:lang w:val="en-US"/>
+        </w:rPr>
+        <w:t xml:space="preserve"> order being Spades, Hearts, Clubs, Diamonds) and each suit was arranged </w:t>
       </w:r>
       <w:r>
         <w:rPr>
@@ -25273,7 +26210,25 @@
           <w:szCs w:val="24"/>
           <w:lang w:val="en-US"/>
         </w:rPr>
-        <w:t>new card order was recorded and the deck re</w:t>
+        <w:t xml:space="preserve">new card order was </w:t>
+      </w:r>
+      <w:r>
+        <w:rPr>
+          <w:rFonts w:ascii="Arial" w:hAnsi="Arial" w:cs="Arial"/>
+          <w:sz w:val="24"/>
+          <w:szCs w:val="24"/>
+          <w:lang w:val="en-US"/>
+        </w:rPr>
+        <w:t>recorded,</w:t>
+      </w:r>
+      <w:r>
+        <w:rPr>
+          <w:rFonts w:ascii="Arial" w:hAnsi="Arial" w:cs="Arial"/>
+          <w:sz w:val="24"/>
+          <w:szCs w:val="24"/>
+          <w:lang w:val="en-US"/>
+        </w:rPr>
+        <w:t xml:space="preserve"> and the deck re</w:t>
       </w:r>
       <w:r>
         <w:rPr>
@@ -25292,6 +26247,1155 @@
           <w:lang w:val="en-US"/>
         </w:rPr>
         <w:t>.</w:t>
+      </w:r>
+    </w:p>
+    <w:p>
+      <w:pPr>
+        <w:rPr>
+          <w:rFonts w:ascii="Arial" w:hAnsi="Arial" w:cs="Arial"/>
+          <w:sz w:val="24"/>
+          <w:szCs w:val="24"/>
+          <w:lang w:val="en-US"/>
+        </w:rPr>
+      </w:pPr>
+    </w:p>
+    <w:p>
+      <w:pPr>
+        <w:rPr>
+          <w:rFonts w:ascii="Arial" w:hAnsi="Arial" w:cs="Arial"/>
+          <w:b/>
+          <w:bCs/>
+          <w:sz w:val="28"/>
+          <w:szCs w:val="28"/>
+          <w:u w:val="single"/>
+          <w:lang w:val="en-US"/>
+        </w:rPr>
+      </w:pPr>
+      <w:r>
+        <w:rPr>
+          <w:rFonts w:ascii="Arial" w:hAnsi="Arial" w:cs="Arial"/>
+          <w:b/>
+          <w:bCs/>
+          <w:sz w:val="28"/>
+          <w:szCs w:val="28"/>
+          <w:u w:val="single"/>
+          <w:lang w:val="en-US"/>
+        </w:rPr>
+        <w:t xml:space="preserve">3.9 </w:t>
+      </w:r>
+      <w:r>
+        <w:rPr>
+          <w:rFonts w:ascii="Arial" w:hAnsi="Arial" w:cs="Arial"/>
+          <w:b/>
+          <w:bCs/>
+          <w:sz w:val="28"/>
+          <w:szCs w:val="28"/>
+          <w:u w:val="single"/>
+          <w:lang w:val="en-US"/>
+        </w:rPr>
+        <w:t>White Noise Data Collection</w:t>
+      </w:r>
+    </w:p>
+    <w:p>
+      <w:pPr>
+        <w:rPr>
+          <w:rFonts w:ascii="Arial" w:hAnsi="Arial" w:cs="Arial"/>
+          <w:sz w:val="24"/>
+          <w:szCs w:val="24"/>
+          <w:lang w:val="en-US"/>
+        </w:rPr>
+      </w:pPr>
+      <w:r>
+        <w:rPr>
+          <w:rFonts w:ascii="Arial" w:hAnsi="Arial" w:cs="Arial"/>
+          <w:sz w:val="24"/>
+          <w:szCs w:val="24"/>
+          <w:lang w:val="en-US"/>
+        </w:rPr>
+        <w:t xml:space="preserve">In addition to the </w:t>
+      </w:r>
+      <w:r>
+        <w:rPr>
+          <w:rFonts w:ascii="Arial" w:hAnsi="Arial" w:cs="Arial"/>
+          <w:sz w:val="24"/>
+          <w:szCs w:val="24"/>
+          <w:lang w:val="en-US"/>
+        </w:rPr>
+        <w:t xml:space="preserve">previous physical generators, </w:t>
+      </w:r>
+      <w:r>
+        <w:rPr>
+          <w:rFonts w:ascii="Arial" w:hAnsi="Arial" w:cs="Arial"/>
+          <w:sz w:val="24"/>
+          <w:szCs w:val="24"/>
+          <w:lang w:val="en-US"/>
+        </w:rPr>
+        <w:t xml:space="preserve">white noise was collected for this investigation to provide another source of </w:t>
+      </w:r>
+      <w:r>
+        <w:rPr>
+          <w:rFonts w:ascii="Arial" w:hAnsi="Arial" w:cs="Arial"/>
+          <w:sz w:val="24"/>
+          <w:szCs w:val="24"/>
+          <w:lang w:val="en-US"/>
+        </w:rPr>
+        <w:t xml:space="preserve">true random </w:t>
+      </w:r>
+      <w:r>
+        <w:rPr>
+          <w:rFonts w:ascii="Arial" w:hAnsi="Arial" w:cs="Arial"/>
+          <w:sz w:val="24"/>
+          <w:szCs w:val="24"/>
+          <w:lang w:val="en-US"/>
+        </w:rPr>
+        <w:t>numeric sequences.</w:t>
+      </w:r>
+      <w:r>
+        <w:rPr>
+          <w:rFonts w:ascii="Arial" w:hAnsi="Arial" w:cs="Arial"/>
+          <w:sz w:val="24"/>
+          <w:szCs w:val="24"/>
+          <w:lang w:val="en-US"/>
+        </w:rPr>
+        <w:t xml:space="preserve"> To do this audio was recorded for a minute at three locations around the Plymouth area</w:t>
+      </w:r>
+      <w:r>
+        <w:rPr>
+          <w:rFonts w:ascii="Arial" w:hAnsi="Arial" w:cs="Arial"/>
+          <w:sz w:val="24"/>
+          <w:szCs w:val="24"/>
+          <w:lang w:val="en-US"/>
+        </w:rPr>
+        <w:t xml:space="preserve">, one by a busy roundabout, one </w:t>
+      </w:r>
+      <w:r>
+        <w:rPr>
+          <w:rFonts w:ascii="Arial" w:hAnsi="Arial" w:cs="Arial"/>
+          <w:sz w:val="24"/>
+          <w:szCs w:val="24"/>
+          <w:lang w:val="en-US"/>
+        </w:rPr>
+        <w:t xml:space="preserve">by the sea, and </w:t>
+      </w:r>
+      <w:r>
+        <w:rPr>
+          <w:rFonts w:ascii="Arial" w:hAnsi="Arial" w:cs="Arial"/>
+          <w:sz w:val="24"/>
+          <w:szCs w:val="24"/>
+          <w:lang w:val="en-US"/>
+        </w:rPr>
+        <w:t>lastly one in a public park.</w:t>
+      </w:r>
+      <w:r>
+        <w:rPr>
+          <w:rFonts w:ascii="Arial" w:hAnsi="Arial" w:cs="Arial"/>
+          <w:sz w:val="24"/>
+          <w:szCs w:val="24"/>
+          <w:lang w:val="en-US"/>
+        </w:rPr>
+        <w:t xml:space="preserve"> </w:t>
+      </w:r>
+      <w:r>
+        <w:rPr>
+          <w:rFonts w:ascii="Arial" w:hAnsi="Arial" w:cs="Arial"/>
+          <w:sz w:val="24"/>
+          <w:szCs w:val="24"/>
+          <w:lang w:val="en-US"/>
+        </w:rPr>
+        <w:t xml:space="preserve">The audio samples were then </w:t>
+      </w:r>
+      <w:r>
+        <w:rPr>
+          <w:rFonts w:ascii="Arial" w:hAnsi="Arial" w:cs="Arial"/>
+          <w:sz w:val="24"/>
+          <w:szCs w:val="24"/>
+          <w:lang w:val="en-US"/>
+        </w:rPr>
+        <w:t xml:space="preserve">downloaded </w:t>
+      </w:r>
+      <w:r>
+        <w:rPr>
+          <w:rFonts w:ascii="Arial" w:hAnsi="Arial" w:cs="Arial"/>
+          <w:sz w:val="24"/>
+          <w:szCs w:val="24"/>
+          <w:lang w:val="en-US"/>
+        </w:rPr>
+        <w:t>as</w:t>
+      </w:r>
+      <w:r>
+        <w:rPr>
+          <w:rFonts w:ascii="Arial" w:hAnsi="Arial" w:cs="Arial"/>
+          <w:sz w:val="24"/>
+          <w:szCs w:val="24"/>
+          <w:lang w:val="en-US"/>
+        </w:rPr>
+        <w:t xml:space="preserve"> </w:t>
+      </w:r>
+      <w:r>
+        <w:rPr>
+          <w:rFonts w:ascii="Arial" w:hAnsi="Arial" w:cs="Arial"/>
+          <w:sz w:val="24"/>
+          <w:szCs w:val="24"/>
+          <w:lang w:val="en-US"/>
+        </w:rPr>
+        <w:t>wav</w:t>
+      </w:r>
+      <w:r>
+        <w:rPr>
+          <w:rFonts w:ascii="Arial" w:hAnsi="Arial" w:cs="Arial"/>
+          <w:sz w:val="24"/>
+          <w:szCs w:val="24"/>
+          <w:lang w:val="en-US"/>
+        </w:rPr>
+        <w:t xml:space="preserve"> files</w:t>
+      </w:r>
+      <w:r>
+        <w:rPr>
+          <w:rFonts w:ascii="Arial" w:hAnsi="Arial" w:cs="Arial"/>
+          <w:sz w:val="24"/>
+          <w:szCs w:val="24"/>
+          <w:lang w:val="en-US"/>
+        </w:rPr>
+        <w:t xml:space="preserve"> and </w:t>
+      </w:r>
+      <w:r>
+        <w:rPr>
+          <w:rFonts w:ascii="Arial" w:hAnsi="Arial" w:cs="Arial"/>
+          <w:sz w:val="24"/>
+          <w:szCs w:val="24"/>
+          <w:lang w:val="en-US"/>
+        </w:rPr>
+        <w:t>converted into waveforms</w:t>
+      </w:r>
+      <w:r>
+        <w:rPr>
+          <w:rFonts w:ascii="Arial" w:hAnsi="Arial" w:cs="Arial"/>
+          <w:sz w:val="24"/>
+          <w:szCs w:val="24"/>
+          <w:lang w:val="en-US"/>
+        </w:rPr>
+        <w:t xml:space="preserve"> using Python</w:t>
+      </w:r>
+      <w:r>
+        <w:rPr>
+          <w:rFonts w:ascii="Arial" w:hAnsi="Arial" w:cs="Arial"/>
+          <w:sz w:val="24"/>
+          <w:szCs w:val="24"/>
+          <w:lang w:val="en-US"/>
+        </w:rPr>
+        <w:t>.</w:t>
+      </w:r>
+    </w:p>
+    <w:p>
+      <w:pPr>
+        <w:rPr>
+          <w:rFonts w:ascii="Arial" w:hAnsi="Arial" w:cs="Arial"/>
+          <w:sz w:val="24"/>
+          <w:szCs w:val="24"/>
+          <w:lang w:val="en-US"/>
+        </w:rPr>
+      </w:pPr>
+      <w:r>
+        <w:rPr>
+          <w:noProof/>
+        </w:rPr>
+        <w:drawing>
+          <wp:inline distT="0" distB="0" distL="0" distR="0" wp14:anchorId="5DE56D65" wp14:editId="5313F0EF">
+            <wp:extent cx="4991100" cy="2898112"/>
+            <wp:effectExtent l="0" t="0" r="0" b="0"/>
+            <wp:docPr id="1484268853" name="Picture 1" descr="A screenshot of a computer program&#10;&#10;Description automatically generated"/>
+            <wp:cNvGraphicFramePr>
+              <a:graphicFrameLocks xmlns:a="http://schemas.openxmlformats.org/drawingml/2006/main" noChangeAspect="1"/>
+            </wp:cNvGraphicFramePr>
+            <a:graphic xmlns:a="http://schemas.openxmlformats.org/drawingml/2006/main">
+              <a:graphicData uri="http://schemas.openxmlformats.org/drawingml/2006/picture">
+                <pic:pic xmlns:pic="http://schemas.openxmlformats.org/drawingml/2006/picture">
+                  <pic:nvPicPr>
+                    <pic:cNvPr id="1484268853" name="Picture 1" descr="A screenshot of a computer program&#10;&#10;Description automatically generated"/>
+                    <pic:cNvPicPr/>
+                  </pic:nvPicPr>
+                  <pic:blipFill>
+                    <a:blip r:embed="rId44"/>
+                    <a:stretch>
+                      <a:fillRect/>
+                    </a:stretch>
+                  </pic:blipFill>
+                  <pic:spPr>
+                    <a:xfrm>
+                      <a:off x="0" y="0"/>
+                      <a:ext cx="4997932" cy="2902079"/>
+                    </a:xfrm>
+                    <a:prstGeom prst="rect">
+                      <a:avLst/>
+                    </a:prstGeom>
+                  </pic:spPr>
+                </pic:pic>
+              </a:graphicData>
+            </a:graphic>
+          </wp:inline>
+        </w:drawing>
+      </w:r>
+    </w:p>
+    <w:p>
+      <w:pPr>
+        <w:rPr>
+          <w:rFonts w:ascii="Arial" w:hAnsi="Arial" w:cs="Arial"/>
+          <w:i/>
+          <w:iCs/>
+          <w:sz w:val="24"/>
+          <w:szCs w:val="24"/>
+          <w:lang w:val="en-US"/>
+        </w:rPr>
+      </w:pPr>
+      <w:r>
+        <w:rPr>
+          <w:rFonts w:ascii="Arial" w:hAnsi="Arial" w:cs="Arial"/>
+          <w:i/>
+          <w:iCs/>
+          <w:sz w:val="24"/>
+          <w:szCs w:val="24"/>
+          <w:lang w:val="en-US"/>
+        </w:rPr>
+        <w:t>Figure 40. A screenshot of the Waveform Conversion algorithm</w:t>
+      </w:r>
+    </w:p>
+    <w:p>
+      <w:pPr>
+        <w:rPr>
+          <w:rFonts w:ascii="Arial" w:hAnsi="Arial" w:cs="Arial"/>
+          <w:sz w:val="24"/>
+          <w:szCs w:val="24"/>
+          <w:lang w:val="en-US"/>
+        </w:rPr>
+      </w:pPr>
+      <w:r>
+        <w:rPr>
+          <w:rFonts w:ascii="Arial" w:hAnsi="Arial" w:cs="Arial"/>
+          <w:sz w:val="24"/>
+          <w:szCs w:val="24"/>
+          <w:lang w:val="en-US"/>
+        </w:rPr>
+        <w:t xml:space="preserve">The key libraries imported for this </w:t>
+      </w:r>
+      <w:r>
+        <w:rPr>
+          <w:rFonts w:ascii="Arial" w:hAnsi="Arial" w:cs="Arial"/>
+          <w:sz w:val="24"/>
+          <w:szCs w:val="24"/>
+          <w:lang w:val="en-US"/>
+        </w:rPr>
+        <w:t>program were wave</w:t>
+      </w:r>
+      <w:r>
+        <w:rPr>
+          <w:rFonts w:ascii="Arial" w:hAnsi="Arial" w:cs="Arial"/>
+          <w:sz w:val="24"/>
+          <w:szCs w:val="24"/>
+          <w:lang w:val="en-US"/>
+        </w:rPr>
+        <w:t>, which provided the wav file</w:t>
+      </w:r>
+      <w:r>
+        <w:rPr>
+          <w:rFonts w:ascii="Arial" w:hAnsi="Arial" w:cs="Arial"/>
+          <w:sz w:val="24"/>
+          <w:szCs w:val="24"/>
+          <w:lang w:val="en-US"/>
+        </w:rPr>
+        <w:t xml:space="preserve"> handling functions, </w:t>
+      </w:r>
+      <w:r>
+        <w:rPr>
+          <w:rFonts w:ascii="Arial" w:hAnsi="Arial" w:cs="Arial"/>
+          <w:sz w:val="24"/>
+          <w:szCs w:val="24"/>
+          <w:lang w:val="en-US"/>
+        </w:rPr>
+        <w:t xml:space="preserve">and </w:t>
+      </w:r>
+      <w:r>
+        <w:rPr>
+          <w:rFonts w:ascii="Arial" w:hAnsi="Arial" w:cs="Arial"/>
+          <w:sz w:val="24"/>
+          <w:szCs w:val="24"/>
+          <w:lang w:val="en-US"/>
+        </w:rPr>
+        <w:t>matplotlib</w:t>
+      </w:r>
+      <w:r>
+        <w:rPr>
+          <w:rFonts w:ascii="Arial" w:hAnsi="Arial" w:cs="Arial"/>
+          <w:sz w:val="24"/>
+          <w:szCs w:val="24"/>
+          <w:lang w:val="en-US"/>
+        </w:rPr>
+        <w:t xml:space="preserve">, which provided graphing facilities within Python. </w:t>
+      </w:r>
+      <w:r>
+        <w:rPr>
+          <w:rFonts w:ascii="Arial" w:hAnsi="Arial" w:cs="Arial"/>
+          <w:sz w:val="24"/>
+          <w:szCs w:val="24"/>
+          <w:lang w:val="en-US"/>
+        </w:rPr>
+        <w:t xml:space="preserve">Figure 40 shows the </w:t>
+      </w:r>
+      <w:r>
+        <w:rPr>
+          <w:rFonts w:ascii="Arial" w:hAnsi="Arial" w:cs="Arial"/>
+          <w:sz w:val="24"/>
+          <w:szCs w:val="24"/>
+          <w:lang w:val="en-US"/>
+        </w:rPr>
+        <w:t xml:space="preserve">conversion of the Roundabout.wav </w:t>
+      </w:r>
+      <w:r>
+        <w:rPr>
+          <w:rFonts w:ascii="Arial" w:hAnsi="Arial" w:cs="Arial"/>
+          <w:sz w:val="24"/>
+          <w:szCs w:val="24"/>
+          <w:lang w:val="en-US"/>
+        </w:rPr>
+        <w:t>file</w:t>
+      </w:r>
+      <w:r>
+        <w:rPr>
+          <w:rFonts w:ascii="Arial" w:hAnsi="Arial" w:cs="Arial"/>
+          <w:sz w:val="24"/>
+          <w:szCs w:val="24"/>
+          <w:lang w:val="en-US"/>
+        </w:rPr>
+        <w:t xml:space="preserve"> which had its signal data and framerate collected to produce a graphable waveform</w:t>
+      </w:r>
+      <w:r>
+        <w:rPr>
+          <w:rFonts w:ascii="Arial" w:hAnsi="Arial" w:cs="Arial"/>
+          <w:sz w:val="24"/>
+          <w:szCs w:val="24"/>
+          <w:lang w:val="en-US"/>
+        </w:rPr>
+        <w:t>.</w:t>
+      </w:r>
+      <w:r>
+        <w:rPr>
+          <w:rFonts w:ascii="Arial" w:hAnsi="Arial" w:cs="Arial"/>
+          <w:sz w:val="24"/>
+          <w:szCs w:val="24"/>
+          <w:lang w:val="en-US"/>
+        </w:rPr>
+        <w:t xml:space="preserve"> The </w:t>
+      </w:r>
+      <w:r>
+        <w:rPr>
+          <w:rFonts w:ascii="Arial" w:hAnsi="Arial" w:cs="Arial"/>
+          <w:i/>
+          <w:iCs/>
+          <w:sz w:val="24"/>
+          <w:szCs w:val="24"/>
+          <w:lang w:val="en-US"/>
+        </w:rPr>
+        <w:t>signal</w:t>
+      </w:r>
+      <w:r>
+        <w:rPr>
+          <w:rFonts w:ascii="Arial" w:hAnsi="Arial" w:cs="Arial"/>
+          <w:sz w:val="24"/>
+          <w:szCs w:val="24"/>
+          <w:lang w:val="en-US"/>
+        </w:rPr>
+        <w:t xml:space="preserve"> variable holds the </w:t>
+      </w:r>
+      <w:r>
+        <w:rPr>
+          <w:rFonts w:ascii="Arial" w:hAnsi="Arial" w:cs="Arial"/>
+          <w:sz w:val="24"/>
+          <w:szCs w:val="24"/>
+          <w:lang w:val="en-US"/>
+        </w:rPr>
+        <w:t xml:space="preserve">audio </w:t>
+      </w:r>
+      <w:r>
+        <w:rPr>
+          <w:rFonts w:ascii="Arial" w:hAnsi="Arial" w:cs="Arial"/>
+          <w:sz w:val="24"/>
+          <w:szCs w:val="24"/>
+          <w:lang w:val="en-US"/>
+        </w:rPr>
+        <w:t xml:space="preserve">levels of </w:t>
+      </w:r>
+      <w:r>
+        <w:rPr>
+          <w:rFonts w:ascii="Arial" w:hAnsi="Arial" w:cs="Arial"/>
+          <w:sz w:val="24"/>
+          <w:szCs w:val="24"/>
+          <w:lang w:val="en-US"/>
+        </w:rPr>
+        <w:t>the file</w:t>
+      </w:r>
+      <w:r>
+        <w:rPr>
+          <w:rFonts w:ascii="Arial" w:hAnsi="Arial" w:cs="Arial"/>
+          <w:sz w:val="24"/>
+          <w:szCs w:val="24"/>
+          <w:lang w:val="en-US"/>
+        </w:rPr>
+        <w:t xml:space="preserve"> which </w:t>
+      </w:r>
+      <w:r>
+        <w:rPr>
+          <w:rFonts w:ascii="Arial" w:hAnsi="Arial" w:cs="Arial"/>
+          <w:sz w:val="24"/>
+          <w:szCs w:val="24"/>
+          <w:lang w:val="en-US"/>
+        </w:rPr>
+        <w:t>make up</w:t>
+      </w:r>
+      <w:r>
+        <w:rPr>
+          <w:rFonts w:ascii="Arial" w:hAnsi="Arial" w:cs="Arial"/>
+          <w:sz w:val="24"/>
+          <w:szCs w:val="24"/>
+          <w:lang w:val="en-US"/>
+        </w:rPr>
+        <w:t xml:space="preserve"> a</w:t>
+      </w:r>
+      <w:r>
+        <w:rPr>
+          <w:rFonts w:ascii="Arial" w:hAnsi="Arial" w:cs="Arial"/>
+          <w:sz w:val="24"/>
+          <w:szCs w:val="24"/>
+          <w:lang w:val="en-US"/>
+        </w:rPr>
+        <w:t>n extractable</w:t>
+      </w:r>
+      <w:r>
+        <w:rPr>
+          <w:rFonts w:ascii="Arial" w:hAnsi="Arial" w:cs="Arial"/>
+          <w:sz w:val="24"/>
+          <w:szCs w:val="24"/>
+          <w:lang w:val="en-US"/>
+        </w:rPr>
+        <w:t xml:space="preserve"> true random integer sequence.</w:t>
+      </w:r>
+    </w:p>
+    <w:p>
+      <w:pPr>
+        <w:rPr>
+          <w:rFonts w:ascii="Arial" w:hAnsi="Arial" w:cs="Arial"/>
+          <w:sz w:val="24"/>
+          <w:szCs w:val="24"/>
+          <w:lang w:val="en-US"/>
+        </w:rPr>
+      </w:pPr>
+      <w:r>
+        <w:rPr>
+          <w:noProof/>
+        </w:rPr>
+        <w:lastRenderedPageBreak/>
+        <w:drawing>
+          <wp:inline distT="0" distB="0" distL="0" distR="0" wp14:anchorId="20D989C8" wp14:editId="1DA502B1">
+            <wp:extent cx="2203425" cy="1485900"/>
+            <wp:effectExtent l="0" t="0" r="6985" b="0"/>
+            <wp:docPr id="1313352835" name="Picture 1" descr="A blue sound wave graph&#10;&#10;Description automatically generated"/>
+            <wp:cNvGraphicFramePr>
+              <a:graphicFrameLocks xmlns:a="http://schemas.openxmlformats.org/drawingml/2006/main" noChangeAspect="1"/>
+            </wp:cNvGraphicFramePr>
+            <a:graphic xmlns:a="http://schemas.openxmlformats.org/drawingml/2006/main">
+              <a:graphicData uri="http://schemas.openxmlformats.org/drawingml/2006/picture">
+                <pic:pic xmlns:pic="http://schemas.openxmlformats.org/drawingml/2006/picture">
+                  <pic:nvPicPr>
+                    <pic:cNvPr id="1313352835" name="Picture 1" descr="A blue sound wave graph&#10;&#10;Description automatically generated"/>
+                    <pic:cNvPicPr/>
+                  </pic:nvPicPr>
+                  <pic:blipFill>
+                    <a:blip r:embed="rId45"/>
+                    <a:stretch>
+                      <a:fillRect/>
+                    </a:stretch>
+                  </pic:blipFill>
+                  <pic:spPr>
+                    <a:xfrm>
+                      <a:off x="0" y="0"/>
+                      <a:ext cx="2220265" cy="1497256"/>
+                    </a:xfrm>
+                    <a:prstGeom prst="rect">
+                      <a:avLst/>
+                    </a:prstGeom>
+                  </pic:spPr>
+                </pic:pic>
+              </a:graphicData>
+            </a:graphic>
+          </wp:inline>
+        </w:drawing>
+      </w:r>
+      <w:r>
+        <w:rPr>
+          <w:noProof/>
+        </w:rPr>
+        <w:drawing>
+          <wp:inline distT="0" distB="0" distL="0" distR="0" wp14:anchorId="434028CB" wp14:editId="3199D9C1">
+            <wp:extent cx="2238375" cy="1480771"/>
+            <wp:effectExtent l="0" t="0" r="0" b="5715"/>
+            <wp:docPr id="1671109282" name="Picture 1" descr="A blue sound wave graph&#10;&#10;Description automatically generated"/>
+            <wp:cNvGraphicFramePr>
+              <a:graphicFrameLocks xmlns:a="http://schemas.openxmlformats.org/drawingml/2006/main" noChangeAspect="1"/>
+            </wp:cNvGraphicFramePr>
+            <a:graphic xmlns:a="http://schemas.openxmlformats.org/drawingml/2006/main">
+              <a:graphicData uri="http://schemas.openxmlformats.org/drawingml/2006/picture">
+                <pic:pic xmlns:pic="http://schemas.openxmlformats.org/drawingml/2006/picture">
+                  <pic:nvPicPr>
+                    <pic:cNvPr id="1671109282" name="Picture 1" descr="A blue sound wave graph&#10;&#10;Description automatically generated"/>
+                    <pic:cNvPicPr/>
+                  </pic:nvPicPr>
+                  <pic:blipFill>
+                    <a:blip r:embed="rId46"/>
+                    <a:stretch>
+                      <a:fillRect/>
+                    </a:stretch>
+                  </pic:blipFill>
+                  <pic:spPr>
+                    <a:xfrm>
+                      <a:off x="0" y="0"/>
+                      <a:ext cx="2254114" cy="1491183"/>
+                    </a:xfrm>
+                    <a:prstGeom prst="rect">
+                      <a:avLst/>
+                    </a:prstGeom>
+                  </pic:spPr>
+                </pic:pic>
+              </a:graphicData>
+            </a:graphic>
+          </wp:inline>
+        </w:drawing>
+      </w:r>
+      <w:r>
+        <w:rPr>
+          <w:noProof/>
+        </w:rPr>
+        <w:drawing>
+          <wp:inline distT="0" distB="0" distL="0" distR="0" wp14:anchorId="5FAF3B87" wp14:editId="35BCF1E5">
+            <wp:extent cx="2178345" cy="1419225"/>
+            <wp:effectExtent l="0" t="0" r="0" b="0"/>
+            <wp:docPr id="490023116" name="Picture 1" descr="A blue sound wave graph&#10;&#10;Description automatically generated"/>
+            <wp:cNvGraphicFramePr>
+              <a:graphicFrameLocks xmlns:a="http://schemas.openxmlformats.org/drawingml/2006/main" noChangeAspect="1"/>
+            </wp:cNvGraphicFramePr>
+            <a:graphic xmlns:a="http://schemas.openxmlformats.org/drawingml/2006/main">
+              <a:graphicData uri="http://schemas.openxmlformats.org/drawingml/2006/picture">
+                <pic:pic xmlns:pic="http://schemas.openxmlformats.org/drawingml/2006/picture">
+                  <pic:nvPicPr>
+                    <pic:cNvPr id="490023116" name="Picture 1" descr="A blue sound wave graph&#10;&#10;Description automatically generated"/>
+                    <pic:cNvPicPr/>
+                  </pic:nvPicPr>
+                  <pic:blipFill>
+                    <a:blip r:embed="rId47">
+                      <a:extLst>
+                        <a:ext uri="{28A0092B-C50C-407E-A947-70E740481C1C}">
+                          <a14:useLocalDpi xmlns:a14="http://schemas.microsoft.com/office/drawing/2010/main" val="0"/>
+                        </a:ext>
+                      </a:extLst>
+                    </a:blip>
+                    <a:stretch>
+                      <a:fillRect/>
+                    </a:stretch>
+                  </pic:blipFill>
+                  <pic:spPr>
+                    <a:xfrm>
+                      <a:off x="0" y="0"/>
+                      <a:ext cx="2178345" cy="1419225"/>
+                    </a:xfrm>
+                    <a:prstGeom prst="rect">
+                      <a:avLst/>
+                    </a:prstGeom>
+                  </pic:spPr>
+                </pic:pic>
+              </a:graphicData>
+            </a:graphic>
+          </wp:inline>
+        </w:drawing>
+      </w:r>
+    </w:p>
+    <w:p>
+      <w:pPr>
+        <w:rPr>
+          <w:rFonts w:ascii="Arial" w:hAnsi="Arial" w:cs="Arial"/>
+          <w:i/>
+          <w:iCs/>
+          <w:sz w:val="24"/>
+          <w:szCs w:val="24"/>
+          <w:lang w:val="en-US"/>
+        </w:rPr>
+      </w:pPr>
+      <w:r>
+        <w:rPr>
+          <w:rFonts w:ascii="Arial" w:hAnsi="Arial" w:cs="Arial"/>
+          <w:i/>
+          <w:iCs/>
+          <w:sz w:val="24"/>
+          <w:szCs w:val="24"/>
+          <w:lang w:val="en-US"/>
+        </w:rPr>
+        <w:t xml:space="preserve">Figure </w:t>
+      </w:r>
+      <w:r>
+        <w:rPr>
+          <w:rFonts w:ascii="Arial" w:hAnsi="Arial" w:cs="Arial"/>
+          <w:i/>
+          <w:iCs/>
+          <w:sz w:val="24"/>
+          <w:szCs w:val="24"/>
+          <w:lang w:val="en-US"/>
+        </w:rPr>
+        <w:t>41. The waveforms for the Roundabout, Sea, and Park data</w:t>
+      </w:r>
+    </w:p>
+    <w:p>
+      <w:pPr>
+        <w:rPr>
+          <w:rFonts w:ascii="Arial" w:hAnsi="Arial" w:cs="Arial"/>
+          <w:sz w:val="24"/>
+          <w:szCs w:val="24"/>
+          <w:lang w:val="en-US"/>
+        </w:rPr>
+      </w:pPr>
+      <w:r>
+        <w:rPr>
+          <w:rFonts w:ascii="Arial" w:hAnsi="Arial" w:cs="Arial"/>
+          <w:sz w:val="24"/>
+          <w:szCs w:val="24"/>
+          <w:lang w:val="en-US"/>
+        </w:rPr>
+        <w:t xml:space="preserve">Figure 41 shows the three waveforms produced by the program. </w:t>
+      </w:r>
+      <w:r>
+        <w:rPr>
+          <w:rFonts w:ascii="Arial" w:hAnsi="Arial" w:cs="Arial"/>
+          <w:sz w:val="24"/>
+          <w:szCs w:val="24"/>
+          <w:lang w:val="en-US"/>
+        </w:rPr>
+        <w:t>The Sea and Park signal wave</w:t>
+      </w:r>
+      <w:r>
+        <w:rPr>
+          <w:rFonts w:ascii="Arial" w:hAnsi="Arial" w:cs="Arial"/>
+          <w:sz w:val="24"/>
+          <w:szCs w:val="24"/>
+          <w:lang w:val="en-US"/>
+        </w:rPr>
+        <w:t xml:space="preserve"> values</w:t>
+      </w:r>
+      <w:r>
+        <w:rPr>
+          <w:rFonts w:ascii="Arial" w:hAnsi="Arial" w:cs="Arial"/>
+          <w:sz w:val="24"/>
+          <w:szCs w:val="24"/>
+          <w:lang w:val="en-US"/>
+        </w:rPr>
+        <w:t xml:space="preserve"> </w:t>
+      </w:r>
+      <w:r>
+        <w:rPr>
+          <w:rFonts w:ascii="Arial" w:hAnsi="Arial" w:cs="Arial"/>
+          <w:sz w:val="24"/>
+          <w:szCs w:val="24"/>
+          <w:lang w:val="en-US"/>
+        </w:rPr>
+        <w:t>vary between 15000</w:t>
+      </w:r>
+      <w:r>
+        <w:rPr>
+          <w:rFonts w:ascii="Arial" w:hAnsi="Arial" w:cs="Arial"/>
+          <w:sz w:val="24"/>
+          <w:szCs w:val="24"/>
+          <w:lang w:val="en-US"/>
+        </w:rPr>
+        <w:t xml:space="preserve"> and -15000</w:t>
+      </w:r>
+      <w:r>
+        <w:rPr>
+          <w:rFonts w:ascii="Arial" w:hAnsi="Arial" w:cs="Arial"/>
+          <w:sz w:val="24"/>
+          <w:szCs w:val="24"/>
+          <w:lang w:val="en-US"/>
+        </w:rPr>
+        <w:t xml:space="preserve"> while </w:t>
+      </w:r>
+      <w:r>
+        <w:rPr>
+          <w:rFonts w:ascii="Arial" w:hAnsi="Arial" w:cs="Arial"/>
+          <w:sz w:val="24"/>
+          <w:szCs w:val="24"/>
+          <w:lang w:val="en-US"/>
+        </w:rPr>
+        <w:t xml:space="preserve">unsurprisingly </w:t>
+      </w:r>
+      <w:r>
+        <w:rPr>
+          <w:rFonts w:ascii="Arial" w:hAnsi="Arial" w:cs="Arial"/>
+          <w:sz w:val="24"/>
+          <w:szCs w:val="24"/>
+          <w:lang w:val="en-US"/>
+        </w:rPr>
+        <w:t xml:space="preserve">the </w:t>
+      </w:r>
+      <w:r>
+        <w:rPr>
+          <w:rFonts w:ascii="Arial" w:hAnsi="Arial" w:cs="Arial"/>
+          <w:sz w:val="24"/>
+          <w:szCs w:val="24"/>
+          <w:lang w:val="en-US"/>
+        </w:rPr>
+        <w:t xml:space="preserve">Roundabout signal wave values </w:t>
+      </w:r>
+      <w:r>
+        <w:rPr>
+          <w:rFonts w:ascii="Arial" w:hAnsi="Arial" w:cs="Arial"/>
+          <w:sz w:val="24"/>
+          <w:szCs w:val="24"/>
+          <w:lang w:val="en-US"/>
+        </w:rPr>
+        <w:t>have a higher range, with values</w:t>
+      </w:r>
+      <w:r>
+        <w:rPr>
+          <w:rFonts w:ascii="Arial" w:hAnsi="Arial" w:cs="Arial"/>
+          <w:sz w:val="24"/>
+          <w:szCs w:val="24"/>
+          <w:lang w:val="en-US"/>
+        </w:rPr>
+        <w:t xml:space="preserve"> between </w:t>
+      </w:r>
+      <w:r>
+        <w:rPr>
+          <w:rFonts w:ascii="Arial" w:hAnsi="Arial" w:cs="Arial"/>
+          <w:sz w:val="24"/>
+          <w:szCs w:val="24"/>
+          <w:lang w:val="en-US"/>
+        </w:rPr>
+        <w:t>30000 and -30000.</w:t>
+      </w:r>
+    </w:p>
+    <w:p>
+      <w:pPr>
+        <w:rPr>
+          <w:rFonts w:ascii="Arial" w:hAnsi="Arial" w:cs="Arial"/>
+          <w:sz w:val="24"/>
+          <w:szCs w:val="24"/>
+          <w:lang w:val="en-US"/>
+        </w:rPr>
+      </w:pPr>
+      <w:r>
+        <w:rPr>
+          <w:noProof/>
+        </w:rPr>
+        <w:drawing>
+          <wp:inline distT="0" distB="0" distL="0" distR="0" wp14:anchorId="22A07CF6" wp14:editId="5B38268F">
+            <wp:extent cx="5731510" cy="1534795"/>
+            <wp:effectExtent l="0" t="0" r="2540" b="8255"/>
+            <wp:docPr id="1402663053" name="Picture 1" descr="A screenshot of a computer code&#10;&#10;Description automatically generated"/>
+            <wp:cNvGraphicFramePr>
+              <a:graphicFrameLocks xmlns:a="http://schemas.openxmlformats.org/drawingml/2006/main" noChangeAspect="1"/>
+            </wp:cNvGraphicFramePr>
+            <a:graphic xmlns:a="http://schemas.openxmlformats.org/drawingml/2006/main">
+              <a:graphicData uri="http://schemas.openxmlformats.org/drawingml/2006/picture">
+                <pic:pic xmlns:pic="http://schemas.openxmlformats.org/drawingml/2006/picture">
+                  <pic:nvPicPr>
+                    <pic:cNvPr id="1402663053" name="Picture 1" descr="A screenshot of a computer code&#10;&#10;Description automatically generated"/>
+                    <pic:cNvPicPr/>
+                  </pic:nvPicPr>
+                  <pic:blipFill>
+                    <a:blip r:embed="rId48"/>
+                    <a:stretch>
+                      <a:fillRect/>
+                    </a:stretch>
+                  </pic:blipFill>
+                  <pic:spPr>
+                    <a:xfrm>
+                      <a:off x="0" y="0"/>
+                      <a:ext cx="5731510" cy="1534795"/>
+                    </a:xfrm>
+                    <a:prstGeom prst="rect">
+                      <a:avLst/>
+                    </a:prstGeom>
+                  </pic:spPr>
+                </pic:pic>
+              </a:graphicData>
+            </a:graphic>
+          </wp:inline>
+        </w:drawing>
+      </w:r>
+    </w:p>
+    <w:p>
+      <w:pPr>
+        <w:rPr>
+          <w:rFonts w:ascii="Arial" w:hAnsi="Arial" w:cs="Arial"/>
+          <w:i/>
+          <w:iCs/>
+          <w:sz w:val="24"/>
+          <w:szCs w:val="24"/>
+          <w:lang w:val="en-US"/>
+        </w:rPr>
+      </w:pPr>
+      <w:r>
+        <w:rPr>
+          <w:rFonts w:ascii="Arial" w:hAnsi="Arial" w:cs="Arial"/>
+          <w:i/>
+          <w:iCs/>
+          <w:sz w:val="24"/>
+          <w:szCs w:val="24"/>
+          <w:lang w:val="en-US"/>
+        </w:rPr>
+        <w:t xml:space="preserve">Figure 42. A screenshot of </w:t>
+      </w:r>
+      <w:r>
+        <w:rPr>
+          <w:rFonts w:ascii="Arial" w:hAnsi="Arial" w:cs="Arial"/>
+          <w:i/>
+          <w:iCs/>
+          <w:sz w:val="24"/>
+          <w:szCs w:val="24"/>
+          <w:lang w:val="en-US"/>
+        </w:rPr>
+        <w:t>the Waveform output algorithm</w:t>
+      </w:r>
+    </w:p>
+    <w:p>
+      <w:pPr>
+        <w:rPr>
+          <w:rFonts w:ascii="Arial" w:hAnsi="Arial" w:cs="Arial"/>
+          <w:sz w:val="24"/>
+          <w:szCs w:val="24"/>
+          <w:lang w:val="en-US"/>
+        </w:rPr>
+      </w:pPr>
+      <w:r>
+        <w:rPr>
+          <w:rFonts w:ascii="Arial" w:hAnsi="Arial" w:cs="Arial"/>
+          <w:sz w:val="24"/>
+          <w:szCs w:val="24"/>
+          <w:lang w:val="en-US"/>
+        </w:rPr>
+        <w:t>Once the signal data had been graphed</w:t>
+      </w:r>
+      <w:r>
+        <w:rPr>
+          <w:rFonts w:ascii="Arial" w:hAnsi="Arial" w:cs="Arial"/>
+          <w:sz w:val="24"/>
+          <w:szCs w:val="24"/>
+          <w:lang w:val="en-US"/>
+        </w:rPr>
+        <w:t xml:space="preserve">, </w:t>
+      </w:r>
+      <w:r>
+        <w:rPr>
+          <w:rFonts w:ascii="Arial" w:hAnsi="Arial" w:cs="Arial"/>
+          <w:sz w:val="24"/>
+          <w:szCs w:val="24"/>
+          <w:lang w:val="en-US"/>
+        </w:rPr>
+        <w:t xml:space="preserve">it could be serialised </w:t>
+      </w:r>
+      <w:r>
+        <w:rPr>
+          <w:rFonts w:ascii="Arial" w:hAnsi="Arial" w:cs="Arial"/>
+          <w:sz w:val="24"/>
+          <w:szCs w:val="24"/>
+          <w:lang w:val="en-US"/>
+        </w:rPr>
+        <w:t xml:space="preserve">into a JSON compatible list. </w:t>
+      </w:r>
+      <w:r>
+        <w:rPr>
+          <w:rFonts w:ascii="Arial" w:hAnsi="Arial" w:cs="Arial"/>
+          <w:sz w:val="24"/>
+          <w:szCs w:val="24"/>
+          <w:lang w:val="en-US"/>
+        </w:rPr>
+        <w:t xml:space="preserve">Two </w:t>
+      </w:r>
+      <w:r>
+        <w:rPr>
+          <w:rFonts w:ascii="Arial" w:hAnsi="Arial" w:cs="Arial"/>
+          <w:sz w:val="24"/>
+          <w:szCs w:val="24"/>
+          <w:lang w:val="en-US"/>
+        </w:rPr>
+        <w:t>lists were created</w:t>
+      </w:r>
+      <w:r>
+        <w:rPr>
+          <w:rFonts w:ascii="Arial" w:hAnsi="Arial" w:cs="Arial"/>
+          <w:sz w:val="24"/>
+          <w:szCs w:val="24"/>
+          <w:lang w:val="en-US"/>
+        </w:rPr>
+        <w:t xml:space="preserve"> using </w:t>
+      </w:r>
+      <w:proofErr w:type="gramStart"/>
+      <w:r>
+        <w:rPr>
+          <w:rFonts w:ascii="Arial" w:hAnsi="Arial" w:cs="Arial"/>
+          <w:sz w:val="24"/>
+          <w:szCs w:val="24"/>
+          <w:lang w:val="en-US"/>
+        </w:rPr>
+        <w:t>the .</w:t>
+      </w:r>
+      <w:r>
+        <w:rPr>
+          <w:rFonts w:ascii="Arial" w:hAnsi="Arial" w:cs="Arial"/>
+          <w:i/>
+          <w:iCs/>
+          <w:sz w:val="24"/>
+          <w:szCs w:val="24"/>
+          <w:lang w:val="en-US"/>
+        </w:rPr>
+        <w:t>toList</w:t>
+      </w:r>
+      <w:proofErr w:type="gramEnd"/>
+      <w:r>
+        <w:rPr>
+          <w:rFonts w:ascii="Arial" w:hAnsi="Arial" w:cs="Arial"/>
+          <w:i/>
+          <w:iCs/>
+          <w:sz w:val="24"/>
+          <w:szCs w:val="24"/>
+          <w:lang w:val="en-US"/>
+        </w:rPr>
+        <w:t>()</w:t>
+      </w:r>
+      <w:r>
+        <w:rPr>
+          <w:rFonts w:ascii="Arial" w:hAnsi="Arial" w:cs="Arial"/>
+          <w:sz w:val="24"/>
+          <w:szCs w:val="24"/>
+          <w:lang w:val="en-US"/>
+        </w:rPr>
+        <w:t xml:space="preserve"> function</w:t>
+      </w:r>
+      <w:r>
+        <w:rPr>
+          <w:rFonts w:ascii="Arial" w:hAnsi="Arial" w:cs="Arial"/>
+          <w:sz w:val="24"/>
+          <w:szCs w:val="24"/>
+          <w:lang w:val="en-US"/>
+        </w:rPr>
+        <w:t xml:space="preserve">: </w:t>
+      </w:r>
+      <w:r>
+        <w:rPr>
+          <w:rFonts w:ascii="Arial" w:hAnsi="Arial" w:cs="Arial"/>
+          <w:i/>
+          <w:iCs/>
+          <w:sz w:val="24"/>
+          <w:szCs w:val="24"/>
+          <w:lang w:val="en-US"/>
+        </w:rPr>
+        <w:t>SignalList</w:t>
+      </w:r>
+      <w:r>
+        <w:rPr>
+          <w:rFonts w:ascii="Arial" w:hAnsi="Arial" w:cs="Arial"/>
+          <w:sz w:val="24"/>
+          <w:szCs w:val="24"/>
+          <w:lang w:val="en-US"/>
+        </w:rPr>
+        <w:t>, which contained all signal wave data</w:t>
+      </w:r>
+      <w:r>
+        <w:rPr>
+          <w:rFonts w:ascii="Arial" w:hAnsi="Arial" w:cs="Arial"/>
+          <w:sz w:val="24"/>
+          <w:szCs w:val="24"/>
+          <w:lang w:val="en-US"/>
+        </w:rPr>
+        <w:t xml:space="preserve"> for </w:t>
+      </w:r>
+      <w:r>
+        <w:rPr>
+          <w:rFonts w:ascii="Arial" w:hAnsi="Arial" w:cs="Arial"/>
+          <w:sz w:val="24"/>
+          <w:szCs w:val="24"/>
+          <w:lang w:val="en-US"/>
+        </w:rPr>
+        <w:t>each wav file</w:t>
+      </w:r>
+      <w:r>
+        <w:rPr>
+          <w:rFonts w:ascii="Arial" w:hAnsi="Arial" w:cs="Arial"/>
+          <w:sz w:val="24"/>
+          <w:szCs w:val="24"/>
+          <w:lang w:val="en-US"/>
+        </w:rPr>
+        <w:t xml:space="preserve">, and </w:t>
+      </w:r>
+      <w:r>
+        <w:rPr>
+          <w:rFonts w:ascii="Arial" w:hAnsi="Arial" w:cs="Arial"/>
+          <w:i/>
+          <w:iCs/>
+          <w:sz w:val="24"/>
+          <w:szCs w:val="24"/>
+          <w:lang w:val="en-US"/>
+        </w:rPr>
+        <w:t>SignalListCut</w:t>
+      </w:r>
+      <w:r>
+        <w:rPr>
+          <w:rFonts w:ascii="Arial" w:hAnsi="Arial" w:cs="Arial"/>
+          <w:sz w:val="24"/>
+          <w:szCs w:val="24"/>
+          <w:lang w:val="en-US"/>
+        </w:rPr>
+        <w:t xml:space="preserve">, which reduced the </w:t>
+      </w:r>
+      <w:r>
+        <w:rPr>
+          <w:rFonts w:ascii="Arial" w:hAnsi="Arial" w:cs="Arial"/>
+          <w:sz w:val="24"/>
+          <w:szCs w:val="24"/>
+          <w:lang w:val="en-US"/>
+        </w:rPr>
+        <w:t xml:space="preserve">size of </w:t>
+      </w:r>
+      <w:r>
+        <w:rPr>
+          <w:rFonts w:ascii="Arial" w:hAnsi="Arial" w:cs="Arial"/>
+          <w:i/>
+          <w:iCs/>
+          <w:sz w:val="24"/>
+          <w:szCs w:val="24"/>
+          <w:lang w:val="en-US"/>
+        </w:rPr>
+        <w:t>SignalList</w:t>
+      </w:r>
+      <w:r>
+        <w:rPr>
+          <w:rFonts w:ascii="Arial" w:hAnsi="Arial" w:cs="Arial"/>
+          <w:sz w:val="24"/>
+          <w:szCs w:val="24"/>
+          <w:lang w:val="en-US"/>
+        </w:rPr>
+        <w:t xml:space="preserve"> to the first 500 values</w:t>
+      </w:r>
+      <w:r>
+        <w:rPr>
+          <w:rFonts w:ascii="Arial" w:hAnsi="Arial" w:cs="Arial"/>
+          <w:sz w:val="24"/>
+          <w:szCs w:val="24"/>
+          <w:lang w:val="en-US"/>
+        </w:rPr>
+        <w:t>.</w:t>
+      </w:r>
+      <w:r>
+        <w:rPr>
+          <w:rFonts w:ascii="Arial" w:hAnsi="Arial" w:cs="Arial"/>
+          <w:sz w:val="24"/>
+          <w:szCs w:val="24"/>
+          <w:lang w:val="en-US"/>
+        </w:rPr>
+        <w:t xml:space="preserve"> Figure 42 shows this process being completed with the Roundabout data set.</w:t>
       </w:r>
     </w:p>
     <w:sectPr>

</xml_diff>